<commit_message>
Fix security setup navigation and UI overflow issues
- Fixed bottom overflow (45px) in create folder dialog with SingleChildScrollView
- Added comprehensive security setup with PIN and biometric authentication
- Implemented SecurityService with SharedPreferences and local authentication
- Fixed setState after dispose errors with mounted checks and completion flags
- Added PIN validation to prevent bypassing security setup
- Fixed navigation from security setup to main app using direct widget display
- Added security wrapper screen to manage authentication state
- Enhanced folder management with proper UI constraints
- Updated dependencies for security features (local_auth, flutter_secure_storage)
- Improved overall app stability and user experience
</commit_message>
<xml_diff>
--- a/requirements/PRD.docx
+++ b/requirements/PRD.docx
@@ -2093,16 +2093,220 @@
     <w:p>
       <w:pPr>
         <w:rPr>
+          <w:b/>
+          <w:bCs/>
+          <w:color w:val="EE0000"/>
+        </w:rPr>
+      </w:pPr>
+      <w:r>
+        <w:rPr>
+          <w:b/>
+          <w:bCs/>
+          <w:color w:val="EE0000"/>
+        </w:rPr>
+        <w:t xml:space="preserve">Finally install the </w:t>
+      </w:r>
+      <w:proofErr w:type="spellStart"/>
+      <w:r>
+        <w:rPr>
+          <w:b/>
+          <w:bCs/>
+          <w:color w:val="EE0000"/>
+        </w:rPr>
+        <w:t>apk</w:t>
+      </w:r>
+      <w:proofErr w:type="spellEnd"/>
+      <w:r>
+        <w:rPr>
+          <w:b/>
+          <w:bCs/>
+          <w:color w:val="EE0000"/>
+        </w:rPr>
+        <w:t xml:space="preserve"> to my mobile.</w:t>
+      </w:r>
+    </w:p>
+    <w:p>
+      <w:pPr>
+        <w:rPr>
+          <w:b/>
+          <w:bCs/>
+          <w:color w:val="EE0000"/>
+        </w:rPr>
+      </w:pPr>
+    </w:p>
+    <w:p>
+      <w:pPr>
+        <w:rPr>
+          <w:b/>
+          <w:bCs/>
+          <w:color w:val="EE0000"/>
+        </w:rPr>
+      </w:pPr>
+      <w:r>
+        <w:rPr>
+          <w:b/>
+          <w:bCs/>
+          <w:color w:val="EE0000"/>
+        </w:rPr>
+        <w:t>Incorporate the above requirements/fixes.</w:t>
+      </w:r>
+    </w:p>
+    <w:p>
+      <w:pPr>
+        <w:pStyle w:val="ListParagraph"/>
+        <w:numPr>
+          <w:ilvl w:val="0"/>
+          <w:numId w:val="9"/>
+        </w:numPr>
+        <w:jc w:val="both"/>
+        <w:rPr>
           <w:lang w:val="en-US"/>
         </w:rPr>
       </w:pPr>
       <w:r>
         <w:rPr>
+          <w:lang w:val="en-US"/>
+        </w:rPr>
+        <w:t>Use Sequential thinking and other MCP as required to achieve the objective.</w:t>
+      </w:r>
+    </w:p>
+    <w:p>
+      <w:pPr>
+        <w:pStyle w:val="ListParagraph"/>
+        <w:numPr>
+          <w:ilvl w:val="0"/>
+          <w:numId w:val="9"/>
+        </w:numPr>
+        <w:jc w:val="both"/>
+        <w:rPr>
+          <w:lang w:val="en-US"/>
+        </w:rPr>
+      </w:pPr>
+      <w:r>
+        <w:rPr>
+          <w:lang w:val="en-US"/>
+        </w:rPr>
+        <w:t>The UI should be stunning and easy to use.</w:t>
+      </w:r>
+    </w:p>
+    <w:p>
+      <w:pPr>
+        <w:pStyle w:val="ListParagraph"/>
+        <w:numPr>
+          <w:ilvl w:val="0"/>
+          <w:numId w:val="9"/>
+        </w:numPr>
+        <w:jc w:val="both"/>
+        <w:rPr>
           <w:b/>
           <w:bCs/>
           <w:color w:val="EE0000"/>
         </w:rPr>
-        <w:t xml:space="preserve">Finally install the </w:t>
+      </w:pPr>
+      <w:r>
+        <w:rPr>
+          <w:lang w:val="en-US"/>
+        </w:rPr>
+        <w:t>Improvise as required, Fill the missing requirements or gaps.</w:t>
+      </w:r>
+    </w:p>
+    <w:p>
+      <w:pPr>
+        <w:pStyle w:val="ListParagraph"/>
+        <w:numPr>
+          <w:ilvl w:val="0"/>
+          <w:numId w:val="9"/>
+        </w:numPr>
+        <w:jc w:val="both"/>
+        <w:rPr>
+          <w:b/>
+          <w:bCs/>
+          <w:color w:val="EE0000"/>
+        </w:rPr>
+      </w:pPr>
+      <w:r>
+        <w:t xml:space="preserve">Ensure this </w:t>
+      </w:r>
+      <w:r>
+        <w:t>change/</w:t>
+      </w:r>
+      <w:r>
+        <w:t>enhancement does not break any existing code or functionality</w:t>
+      </w:r>
+      <w:r>
+        <w:t>.</w:t>
+      </w:r>
+    </w:p>
+    <w:p>
+      <w:pPr>
+        <w:rPr>
+          <w:b/>
+          <w:bCs/>
+          <w:color w:val="EE0000"/>
+        </w:rPr>
+      </w:pPr>
+    </w:p>
+    <w:p>
+      <w:pPr>
+        <w:pStyle w:val="ListParagraph"/>
+        <w:numPr>
+          <w:ilvl w:val="0"/>
+          <w:numId w:val="9"/>
+        </w:numPr>
+        <w:rPr>
+          <w:b/>
+          <w:bCs/>
+          <w:color w:val="EE0000"/>
+        </w:rPr>
+      </w:pPr>
+      <w:r>
+        <w:rPr>
+          <w:b/>
+          <w:bCs/>
+          <w:color w:val="EE0000"/>
+        </w:rPr>
+        <w:lastRenderedPageBreak/>
+        <w:t>The handle icon shown in 1.png should allow users to move items up and down. Check how this is implemented in the project at</w:t>
+      </w:r>
+      <w:r>
+        <w:rPr>
+          <w:b/>
+          <w:bCs/>
+          <w:color w:val="EE0000"/>
+        </w:rPr>
+        <w:br/>
+        <w:t>D:\Anant\VSCodeProjects\Flutter_Health_Records\health_records_app</w:t>
+      </w:r>
+      <w:r>
+        <w:rPr>
+          <w:b/>
+          <w:bCs/>
+          <w:color w:val="EE0000"/>
+        </w:rPr>
+        <w:br/>
+        <w:t>and apply the same functionality in the current project.</w:t>
+      </w:r>
+    </w:p>
+    <w:p>
+      <w:pPr>
+        <w:pStyle w:val="ListParagraph"/>
+        <w:numPr>
+          <w:ilvl w:val="0"/>
+          <w:numId w:val="9"/>
+        </w:numPr>
+        <w:rPr>
+          <w:b/>
+          <w:bCs/>
+          <w:color w:val="EE0000"/>
+        </w:rPr>
+      </w:pPr>
+      <w:r>
+        <w:rPr>
+          <w:b/>
+          <w:bCs/>
+          <w:color w:val="EE0000"/>
+        </w:rPr>
+        <w:t xml:space="preserve">Add fingerprint authentication to the app, similar to the implementation in the </w:t>
       </w:r>
       <w:proofErr w:type="spellStart"/>
       <w:r>
@@ -2111,7 +2315,7 @@
           <w:bCs/>
           <w:color w:val="EE0000"/>
         </w:rPr>
-        <w:t>apk</w:t>
+        <w:t>health_records_app</w:t>
       </w:r>
       <w:proofErr w:type="spellEnd"/>
       <w:r>
@@ -2120,8 +2324,126 @@
           <w:bCs/>
           <w:color w:val="EE0000"/>
         </w:rPr>
-        <w:t xml:space="preserve"> to my mobile.</w:t>
-      </w:r>
+        <w:t xml:space="preserve"> project.</w:t>
+      </w:r>
+    </w:p>
+    <w:p>
+      <w:pPr>
+        <w:pStyle w:val="ListParagraph"/>
+        <w:numPr>
+          <w:ilvl w:val="0"/>
+          <w:numId w:val="9"/>
+        </w:numPr>
+        <w:rPr>
+          <w:b/>
+          <w:bCs/>
+          <w:color w:val="EE0000"/>
+        </w:rPr>
+      </w:pPr>
+      <w:r>
+        <w:rPr>
+          <w:b/>
+          <w:bCs/>
+          <w:color w:val="EE0000"/>
+        </w:rPr>
+        <w:t>When saving a folder name, automatically capitalize the first letter.</w:t>
+      </w:r>
+    </w:p>
+    <w:p>
+      <w:pPr>
+        <w:pStyle w:val="ListParagraph"/>
+        <w:numPr>
+          <w:ilvl w:val="0"/>
+          <w:numId w:val="9"/>
+        </w:numPr>
+        <w:rPr>
+          <w:b/>
+          <w:bCs/>
+          <w:color w:val="EE0000"/>
+        </w:rPr>
+      </w:pPr>
+      <w:r>
+        <w:rPr>
+          <w:b/>
+          <w:bCs/>
+          <w:color w:val="EE0000"/>
+        </w:rPr>
+        <w:t>Fix the “overflowed” error shown in 3.png in the requirements folder.</w:t>
+      </w:r>
+    </w:p>
+    <w:p>
+      <w:pPr>
+        <w:rPr>
+          <w:b/>
+          <w:bCs/>
+          <w:color w:val="EE0000"/>
+        </w:rPr>
+      </w:pPr>
+    </w:p>
+    <w:p>
+      <w:pPr>
+        <w:pStyle w:val="ListParagraph"/>
+        <w:numPr>
+          <w:ilvl w:val="0"/>
+          <w:numId w:val="9"/>
+        </w:numPr>
+        <w:rPr>
+          <w:b/>
+          <w:bCs/>
+          <w:color w:val="EE0000"/>
+        </w:rPr>
+      </w:pPr>
+      <w:r>
+        <w:rPr>
+          <w:b/>
+          <w:bCs/>
+          <w:color w:val="EE0000"/>
+        </w:rPr>
+        <w:t xml:space="preserve">Not working - </w:t>
+      </w:r>
+      <w:r>
+        <w:rPr>
+          <w:b/>
+          <w:bCs/>
+          <w:color w:val="EE0000"/>
+        </w:rPr>
+        <w:t xml:space="preserve">Add fingerprint authentication to the app, similar to the implementation in the </w:t>
+      </w:r>
+      <w:proofErr w:type="spellStart"/>
+      <w:r>
+        <w:rPr>
+          <w:b/>
+          <w:bCs/>
+          <w:color w:val="EE0000"/>
+        </w:rPr>
+        <w:t>health_records_app</w:t>
+      </w:r>
+      <w:proofErr w:type="spellEnd"/>
+      <w:r>
+        <w:rPr>
+          <w:b/>
+          <w:bCs/>
+          <w:color w:val="EE0000"/>
+        </w:rPr>
+        <w:t xml:space="preserve"> project.</w:t>
+      </w:r>
+    </w:p>
+    <w:p>
+      <w:pPr>
+        <w:rPr>
+          <w:b/>
+          <w:bCs/>
+          <w:color w:val="EE0000"/>
+        </w:rPr>
+      </w:pPr>
+    </w:p>
+    <w:p>
+      <w:pPr>
+        <w:pStyle w:val="ListParagraph"/>
+        <w:rPr>
+          <w:lang w:val="en-US"/>
+        </w:rPr>
+      </w:pPr>
     </w:p>
     <w:sectPr>
       <w:pgSz w:w="11906" w:h="16838"/>
@@ -2732,9 +3054,158 @@
     </w:lvl>
   </w:abstractNum>
   <w:abstractNum w:abstractNumId="4" w15:restartNumberingAfterBreak="0">
+    <w:nsid w:val="53ED0209"/>
+    <w:multiLevelType w:val="multilevel"/>
+    <w:tmpl w:val="8FA65E44"/>
+    <w:lvl w:ilvl="0">
+      <w:start w:val="1"/>
+      <w:numFmt w:val="bullet"/>
+      <w:lvlText w:val=""/>
+      <w:lvlJc w:val="left"/>
+      <w:pPr>
+        <w:tabs>
+          <w:tab w:val="num" w:pos="720"/>
+        </w:tabs>
+        <w:ind w:left="720" w:hanging="360"/>
+      </w:pPr>
+      <w:rPr>
+        <w:rFonts w:ascii="Symbol" w:hAnsi="Symbol" w:hint="default"/>
+        <w:sz w:val="20"/>
+      </w:rPr>
+    </w:lvl>
+    <w:lvl w:ilvl="1" w:tentative="1">
+      <w:start w:val="1"/>
+      <w:numFmt w:val="bullet"/>
+      <w:lvlText w:val="o"/>
+      <w:lvlJc w:val="left"/>
+      <w:pPr>
+        <w:tabs>
+          <w:tab w:val="num" w:pos="1440"/>
+        </w:tabs>
+        <w:ind w:left="1440" w:hanging="360"/>
+      </w:pPr>
+      <w:rPr>
+        <w:rFonts w:ascii="Courier New" w:hAnsi="Courier New" w:hint="default"/>
+        <w:sz w:val="20"/>
+      </w:rPr>
+    </w:lvl>
+    <w:lvl w:ilvl="2" w:tentative="1">
+      <w:start w:val="1"/>
+      <w:numFmt w:val="bullet"/>
+      <w:lvlText w:val=""/>
+      <w:lvlJc w:val="left"/>
+      <w:pPr>
+        <w:tabs>
+          <w:tab w:val="num" w:pos="2160"/>
+        </w:tabs>
+        <w:ind w:left="2160" w:hanging="360"/>
+      </w:pPr>
+      <w:rPr>
+        <w:rFonts w:ascii="Wingdings" w:hAnsi="Wingdings" w:hint="default"/>
+        <w:sz w:val="20"/>
+      </w:rPr>
+    </w:lvl>
+    <w:lvl w:ilvl="3" w:tentative="1">
+      <w:start w:val="1"/>
+      <w:numFmt w:val="bullet"/>
+      <w:lvlText w:val=""/>
+      <w:lvlJc w:val="left"/>
+      <w:pPr>
+        <w:tabs>
+          <w:tab w:val="num" w:pos="2880"/>
+        </w:tabs>
+        <w:ind w:left="2880" w:hanging="360"/>
+      </w:pPr>
+      <w:rPr>
+        <w:rFonts w:ascii="Wingdings" w:hAnsi="Wingdings" w:hint="default"/>
+        <w:sz w:val="20"/>
+      </w:rPr>
+    </w:lvl>
+    <w:lvl w:ilvl="4" w:tentative="1">
+      <w:start w:val="1"/>
+      <w:numFmt w:val="bullet"/>
+      <w:lvlText w:val=""/>
+      <w:lvlJc w:val="left"/>
+      <w:pPr>
+        <w:tabs>
+          <w:tab w:val="num" w:pos="3600"/>
+        </w:tabs>
+        <w:ind w:left="3600" w:hanging="360"/>
+      </w:pPr>
+      <w:rPr>
+        <w:rFonts w:ascii="Wingdings" w:hAnsi="Wingdings" w:hint="default"/>
+        <w:sz w:val="20"/>
+      </w:rPr>
+    </w:lvl>
+    <w:lvl w:ilvl="5" w:tentative="1">
+      <w:start w:val="1"/>
+      <w:numFmt w:val="bullet"/>
+      <w:lvlText w:val=""/>
+      <w:lvlJc w:val="left"/>
+      <w:pPr>
+        <w:tabs>
+          <w:tab w:val="num" w:pos="4320"/>
+        </w:tabs>
+        <w:ind w:left="4320" w:hanging="360"/>
+      </w:pPr>
+      <w:rPr>
+        <w:rFonts w:ascii="Wingdings" w:hAnsi="Wingdings" w:hint="default"/>
+        <w:sz w:val="20"/>
+      </w:rPr>
+    </w:lvl>
+    <w:lvl w:ilvl="6" w:tentative="1">
+      <w:start w:val="1"/>
+      <w:numFmt w:val="bullet"/>
+      <w:lvlText w:val=""/>
+      <w:lvlJc w:val="left"/>
+      <w:pPr>
+        <w:tabs>
+          <w:tab w:val="num" w:pos="5040"/>
+        </w:tabs>
+        <w:ind w:left="5040" w:hanging="360"/>
+      </w:pPr>
+      <w:rPr>
+        <w:rFonts w:ascii="Wingdings" w:hAnsi="Wingdings" w:hint="default"/>
+        <w:sz w:val="20"/>
+      </w:rPr>
+    </w:lvl>
+    <w:lvl w:ilvl="7" w:tentative="1">
+      <w:start w:val="1"/>
+      <w:numFmt w:val="bullet"/>
+      <w:lvlText w:val=""/>
+      <w:lvlJc w:val="left"/>
+      <w:pPr>
+        <w:tabs>
+          <w:tab w:val="num" w:pos="5760"/>
+        </w:tabs>
+        <w:ind w:left="5760" w:hanging="360"/>
+      </w:pPr>
+      <w:rPr>
+        <w:rFonts w:ascii="Wingdings" w:hAnsi="Wingdings" w:hint="default"/>
+        <w:sz w:val="20"/>
+      </w:rPr>
+    </w:lvl>
+    <w:lvl w:ilvl="8" w:tentative="1">
+      <w:start w:val="1"/>
+      <w:numFmt w:val="bullet"/>
+      <w:lvlText w:val=""/>
+      <w:lvlJc w:val="left"/>
+      <w:pPr>
+        <w:tabs>
+          <w:tab w:val="num" w:pos="6480"/>
+        </w:tabs>
+        <w:ind w:left="6480" w:hanging="360"/>
+      </w:pPr>
+      <w:rPr>
+        <w:rFonts w:ascii="Wingdings" w:hAnsi="Wingdings" w:hint="default"/>
+        <w:sz w:val="20"/>
+      </w:rPr>
+    </w:lvl>
+  </w:abstractNum>
+  <w:abstractNum w:abstractNumId="5" w15:restartNumberingAfterBreak="0">
     <w:nsid w:val="61D735C1"/>
     <w:multiLevelType w:val="hybridMultilevel"/>
-    <w:tmpl w:val="B7A4978E"/>
+    <w:tmpl w:val="86A28C6A"/>
     <w:lvl w:ilvl="0" w:tplc="40090001">
       <w:start w:val="1"/>
       <w:numFmt w:val="bullet"/>
@@ -2844,7 +3315,7 @@
       </w:rPr>
     </w:lvl>
   </w:abstractNum>
-  <w:abstractNum w:abstractNumId="5" w15:restartNumberingAfterBreak="0">
+  <w:abstractNum w:abstractNumId="6" w15:restartNumberingAfterBreak="0">
     <w:nsid w:val="64F83CFA"/>
     <w:multiLevelType w:val="multilevel"/>
     <w:tmpl w:val="08B6A39C"/>
@@ -2993,7 +3464,7 @@
       </w:rPr>
     </w:lvl>
   </w:abstractNum>
-  <w:abstractNum w:abstractNumId="6" w15:restartNumberingAfterBreak="0">
+  <w:abstractNum w:abstractNumId="7" w15:restartNumberingAfterBreak="0">
     <w:nsid w:val="66201BCF"/>
     <w:multiLevelType w:val="multilevel"/>
     <w:tmpl w:val="1E702082"/>
@@ -3142,7 +3613,7 @@
       </w:rPr>
     </w:lvl>
   </w:abstractNum>
-  <w:abstractNum w:abstractNumId="7" w15:restartNumberingAfterBreak="0">
+  <w:abstractNum w:abstractNumId="8" w15:restartNumberingAfterBreak="0">
     <w:nsid w:val="785648B2"/>
     <w:multiLevelType w:val="multilevel"/>
     <w:tmpl w:val="3FC6F90E"/>
@@ -3291,7 +3762,7 @@
       </w:rPr>
     </w:lvl>
   </w:abstractNum>
-  <w:abstractNum w:abstractNumId="8" w15:restartNumberingAfterBreak="0">
+  <w:abstractNum w:abstractNumId="9" w15:restartNumberingAfterBreak="0">
     <w:nsid w:val="7B2E7523"/>
     <w:multiLevelType w:val="hybridMultilevel"/>
     <w:tmpl w:val="206A094C"/>
@@ -3405,10 +3876,10 @@
     </w:lvl>
   </w:abstractNum>
   <w:num w:numId="1" w16cid:durableId="1461345118">
-    <w:abstractNumId w:val="8"/>
+    <w:abstractNumId w:val="9"/>
   </w:num>
   <w:num w:numId="2" w16cid:durableId="987125807">
-    <w:abstractNumId w:val="6"/>
+    <w:abstractNumId w:val="7"/>
   </w:num>
   <w:num w:numId="3" w16cid:durableId="40521216">
     <w:abstractNumId w:val="3"/>
@@ -3417,18 +3888,21 @@
     <w:abstractNumId w:val="1"/>
   </w:num>
   <w:num w:numId="5" w16cid:durableId="604002816">
-    <w:abstractNumId w:val="7"/>
+    <w:abstractNumId w:val="8"/>
   </w:num>
   <w:num w:numId="6" w16cid:durableId="357393537">
     <w:abstractNumId w:val="0"/>
   </w:num>
   <w:num w:numId="7" w16cid:durableId="97337635">
-    <w:abstractNumId w:val="5"/>
+    <w:abstractNumId w:val="6"/>
   </w:num>
   <w:num w:numId="8" w16cid:durableId="1071393605">
     <w:abstractNumId w:val="2"/>
   </w:num>
   <w:num w:numId="9" w16cid:durableId="1037925026">
+    <w:abstractNumId w:val="5"/>
+  </w:num>
+  <w:num w:numId="10" w16cid:durableId="1619025653">
     <w:abstractNumId w:val="4"/>
   </w:num>
 </w:numbering>
@@ -4035,7 +4509,6 @@
   <w:style w:type="character" w:default="1" w:styleId="DefaultParagraphFont">
     <w:name w:val="Default Paragraph Font"/>
     <w:uiPriority w:val="1"/>
-    <w:semiHidden/>
     <w:unhideWhenUsed/>
   </w:style>
   <w:style w:type="table" w:default="1" w:styleId="TableNormal">

</xml_diff>

<commit_message>
Implement consolidated record management with multiple field values
- Updated RecordModel to support multiple field values using List<String>
- Modified database storage to use JSON encoding for field values array
- Enhanced AddRecordDialog to create single record with multiple values instead of separate records
- Updated RecordScreen to display multiple field values with bullet points in single record card
- Added proper date formatting (DD MMM YYYY, H:MM AM/PM)
- Implemented backward compatibility for existing single-value records
- Added comprehensive record details dialog showing all field values
- Updated record provider to handle new data structure
- Maintained existing CRUD operations with new multi-value support
</commit_message>
<xml_diff>
--- a/requirements/PRD.docx
+++ b/requirements/PRD.docx
@@ -2257,13 +2257,15 @@
           <w:b/>
           <w:bCs/>
           <w:color w:val="EE0000"/>
-        </w:rPr>
-      </w:pPr>
-      <w:r>
-        <w:rPr>
-          <w:b/>
-          <w:bCs/>
-          <w:color w:val="EE0000"/>
+          <w:highlight w:val="yellow"/>
+        </w:rPr>
+      </w:pPr>
+      <w:r>
+        <w:rPr>
+          <w:b/>
+          <w:bCs/>
+          <w:color w:val="EE0000"/>
+          <w:highlight w:val="yellow"/>
         </w:rPr>
         <w:lastRenderedPageBreak/>
         <w:t>The handle icon shown in 1.png should allow users to move items up and down. Check how this is implemented in the project at</w:t>
@@ -2273,6 +2275,7 @@
           <w:b/>
           <w:bCs/>
           <w:color w:val="EE0000"/>
+          <w:highlight w:val="yellow"/>
         </w:rPr>
         <w:br/>
         <w:t>D:\Anant\VSCodeProjects\Flutter_Health_Records\health_records_app</w:t>
@@ -2282,6 +2285,7 @@
           <w:b/>
           <w:bCs/>
           <w:color w:val="EE0000"/>
+          <w:highlight w:val="yellow"/>
         </w:rPr>
         <w:br/>
         <w:t>and apply the same functionality in the current project.</w:t>
@@ -2298,13 +2302,15 @@
           <w:b/>
           <w:bCs/>
           <w:color w:val="EE0000"/>
-        </w:rPr>
-      </w:pPr>
-      <w:r>
-        <w:rPr>
-          <w:b/>
-          <w:bCs/>
-          <w:color w:val="EE0000"/>
+          <w:highlight w:val="yellow"/>
+        </w:rPr>
+      </w:pPr>
+      <w:r>
+        <w:rPr>
+          <w:b/>
+          <w:bCs/>
+          <w:color w:val="EE0000"/>
+          <w:highlight w:val="yellow"/>
         </w:rPr>
         <w:t xml:space="preserve">Add fingerprint authentication to the app, similar to the implementation in the </w:t>
       </w:r>
@@ -2314,6 +2320,7 @@
           <w:b/>
           <w:bCs/>
           <w:color w:val="EE0000"/>
+          <w:highlight w:val="yellow"/>
         </w:rPr>
         <w:t>health_records_app</w:t>
       </w:r>
@@ -2323,6 +2330,7 @@
           <w:b/>
           <w:bCs/>
           <w:color w:val="EE0000"/>
+          <w:highlight w:val="yellow"/>
         </w:rPr>
         <w:t xml:space="preserve"> project.</w:t>
       </w:r>
@@ -2338,15 +2346,35 @@
           <w:b/>
           <w:bCs/>
           <w:color w:val="EE0000"/>
-        </w:rPr>
-      </w:pPr>
-      <w:r>
-        <w:rPr>
-          <w:b/>
-          <w:bCs/>
-          <w:color w:val="EE0000"/>
-        </w:rPr>
-        <w:t>When saving a folder name, automatically capitalize the first letter.</w:t>
+          <w:highlight w:val="yellow"/>
+        </w:rPr>
+      </w:pPr>
+      <w:r>
+        <w:rPr>
+          <w:b/>
+          <w:bCs/>
+          <w:color w:val="EE0000"/>
+          <w:highlight w:val="yellow"/>
+        </w:rPr>
+        <w:t>When saving a folder name</w:t>
+      </w:r>
+      <w:r>
+        <w:rPr>
+          <w:b/>
+          <w:bCs/>
+          <w:color w:val="EE0000"/>
+          <w:highlight w:val="yellow"/>
+        </w:rPr>
+        <w:t xml:space="preserve"> or optional description</w:t>
+      </w:r>
+      <w:r>
+        <w:rPr>
+          <w:b/>
+          <w:bCs/>
+          <w:color w:val="EE0000"/>
+          <w:highlight w:val="yellow"/>
+        </w:rPr>
+        <w:t>, automatically capitalize the first letter.</w:t>
       </w:r>
     </w:p>
     <w:p>
@@ -2360,25 +2388,35 @@
           <w:b/>
           <w:bCs/>
           <w:color w:val="EE0000"/>
-        </w:rPr>
-      </w:pPr>
-      <w:r>
-        <w:rPr>
-          <w:b/>
-          <w:bCs/>
-          <w:color w:val="EE0000"/>
-        </w:rPr>
-        <w:t>Fix the “overflowed” error shown in 3.png in the requirements folder.</w:t>
-      </w:r>
-    </w:p>
-    <w:p>
-      <w:pPr>
-        <w:rPr>
-          <w:b/>
-          <w:bCs/>
-          <w:color w:val="EE0000"/>
-        </w:rPr>
-      </w:pPr>
+          <w:highlight w:val="yellow"/>
+        </w:rPr>
+      </w:pPr>
+      <w:r>
+        <w:rPr>
+          <w:b/>
+          <w:bCs/>
+          <w:color w:val="EE0000"/>
+        </w:rPr>
+        <w:t>The app name displayed below the app icon should be “My Records”, but it is currently showing as “</w:t>
+      </w:r>
+      <w:proofErr w:type="spellStart"/>
+      <w:r>
+        <w:rPr>
+          <w:b/>
+          <w:bCs/>
+          <w:color w:val="EE0000"/>
+        </w:rPr>
+        <w:t>my_records</w:t>
+      </w:r>
+      <w:proofErr w:type="spellEnd"/>
+      <w:r>
+        <w:rPr>
+          <w:b/>
+          <w:bCs/>
+          <w:color w:val="EE0000"/>
+        </w:rPr>
+        <w:t>”.</w:t>
+      </w:r>
     </w:p>
     <w:p>
       <w:pPr>
@@ -2391,23 +2429,50 @@
           <w:b/>
           <w:bCs/>
           <w:color w:val="EE0000"/>
-        </w:rPr>
-      </w:pPr>
-      <w:r>
-        <w:rPr>
-          <w:b/>
-          <w:bCs/>
-          <w:color w:val="EE0000"/>
-        </w:rPr>
-        <w:t xml:space="preserve">Not working - </w:t>
-      </w:r>
-      <w:r>
-        <w:rPr>
-          <w:b/>
-          <w:bCs/>
-          <w:color w:val="EE0000"/>
-        </w:rPr>
-        <w:t xml:space="preserve">Add fingerprint authentication to the app, similar to the implementation in the </w:t>
+          <w:highlight w:val="yellow"/>
+        </w:rPr>
+      </w:pPr>
+      <w:r>
+        <w:rPr>
+          <w:b/>
+          <w:bCs/>
+          <w:color w:val="EE0000"/>
+          <w:highlight w:val="yellow"/>
+        </w:rPr>
+        <w:t>Fix the “overflowed” error shown in 3.png in the requirements folder.</w:t>
+      </w:r>
+    </w:p>
+    <w:p>
+      <w:pPr>
+        <w:rPr>
+          <w:b/>
+          <w:bCs/>
+          <w:color w:val="EE0000"/>
+        </w:rPr>
+      </w:pPr>
+    </w:p>
+    <w:p>
+      <w:pPr>
+        <w:pStyle w:val="ListParagraph"/>
+        <w:numPr>
+          <w:ilvl w:val="0"/>
+          <w:numId w:val="9"/>
+        </w:numPr>
+        <w:rPr>
+          <w:b/>
+          <w:bCs/>
+          <w:color w:val="EE0000"/>
+          <w:highlight w:val="yellow"/>
+        </w:rPr>
+      </w:pPr>
+      <w:r>
+        <w:rPr>
+          <w:b/>
+          <w:bCs/>
+          <w:color w:val="EE0000"/>
+          <w:highlight w:val="yellow"/>
+        </w:rPr>
+        <w:t xml:space="preserve">Not working - Add fingerprint authentication to the app, similar to the implementation in the </w:t>
       </w:r>
       <w:proofErr w:type="spellStart"/>
       <w:r>
@@ -2415,6 +2480,7 @@
           <w:b/>
           <w:bCs/>
           <w:color w:val="EE0000"/>
+          <w:highlight w:val="yellow"/>
         </w:rPr>
         <w:t>health_records_app</w:t>
       </w:r>
@@ -2424,26 +2490,215 @@
           <w:b/>
           <w:bCs/>
           <w:color w:val="EE0000"/>
+          <w:highlight w:val="yellow"/>
         </w:rPr>
         <w:t xml:space="preserve"> project.</w:t>
       </w:r>
     </w:p>
     <w:p>
       <w:pPr>
-        <w:rPr>
-          <w:b/>
-          <w:bCs/>
-          <w:color w:val="EE0000"/>
-        </w:rPr>
-      </w:pPr>
-    </w:p>
-    <w:p>
-      <w:pPr>
         <w:pStyle w:val="ListParagraph"/>
         <w:rPr>
+          <w:b/>
+          <w:bCs/>
+          <w:color w:val="EE0000"/>
+          <w:highlight w:val="yellow"/>
+        </w:rPr>
+      </w:pPr>
+    </w:p>
+    <w:p>
+      <w:pPr>
+        <w:pStyle w:val="ListParagraph"/>
+        <w:numPr>
+          <w:ilvl w:val="0"/>
+          <w:numId w:val="9"/>
+        </w:numPr>
+        <w:rPr>
+          <w:b/>
+          <w:bCs/>
+          <w:color w:val="EE0000"/>
+          <w:highlight w:val="yellow"/>
+        </w:rPr>
+      </w:pPr>
+      <w:r>
+        <w:rPr>
+          <w:b/>
+          <w:bCs/>
+          <w:color w:val="EE0000"/>
+          <w:highlight w:val="yellow"/>
+        </w:rPr>
+        <w:t>On the Welcome Back screen (see 6.png</w:t>
+      </w:r>
+      <w:r>
+        <w:rPr>
+          <w:b/>
+          <w:bCs/>
+          <w:color w:val="EE0000"/>
+          <w:highlight w:val="yellow"/>
+        </w:rPr>
+        <w:t xml:space="preserve"> in requirements folder</w:t>
+      </w:r>
+      <w:r>
+        <w:rPr>
+          <w:b/>
+          <w:bCs/>
+          <w:color w:val="EE0000"/>
+          <w:highlight w:val="yellow"/>
+        </w:rPr>
+        <w:t>), entering the PIN or using fingerprint authentication does not log in successfully.</w:t>
+      </w:r>
+    </w:p>
+    <w:p>
+      <w:pPr>
+        <w:pStyle w:val="ListParagraph"/>
+        <w:rPr>
+          <w:b/>
+          <w:bCs/>
+          <w:color w:val="EE0000"/>
+          <w:highlight w:val="yellow"/>
+        </w:rPr>
+      </w:pPr>
+    </w:p>
+    <w:p>
+      <w:pPr>
+        <w:rPr>
+          <w:b/>
+          <w:bCs/>
+          <w:color w:val="EE0000"/>
+          <w:highlight w:val="yellow"/>
+        </w:rPr>
+      </w:pPr>
+    </w:p>
+    <w:p>
+      <w:pPr>
+        <w:pStyle w:val="ListParagraph"/>
+        <w:numPr>
+          <w:ilvl w:val="0"/>
+          <w:numId w:val="9"/>
+        </w:numPr>
+        <w:rPr>
+          <w:b/>
+          <w:bCs/>
+          <w:color w:val="EE0000"/>
+          <w:highlight w:val="yellow"/>
+        </w:rPr>
+      </w:pPr>
+      <w:r>
+        <w:rPr>
+          <w:b/>
+          <w:bCs/>
+          <w:color w:val="EE0000"/>
+          <w:highlight w:val="yellow"/>
+        </w:rPr>
+        <w:t>When I click on a folder item, it should open to Record screen which should have a + button on bottom right</w:t>
+      </w:r>
+    </w:p>
+    <w:p>
+      <w:pPr>
+        <w:pStyle w:val="ListParagraph"/>
+        <w:numPr>
+          <w:ilvl w:val="0"/>
+          <w:numId w:val="9"/>
+        </w:numPr>
+        <w:rPr>
+          <w:b/>
+          <w:bCs/>
+          <w:color w:val="EE0000"/>
+          <w:highlight w:val="yellow"/>
+        </w:rPr>
+      </w:pPr>
+      <w:r>
+        <w:rPr>
+          <w:b/>
+          <w:bCs/>
+          <w:color w:val="EE0000"/>
+          <w:highlight w:val="yellow"/>
+        </w:rPr>
+        <w:t>When + button is clicked it should open a popup screen which 2 fields Field Name, Field Value</w:t>
+      </w:r>
+      <w:r>
+        <w:rPr>
+          <w:b/>
+          <w:bCs/>
+          <w:color w:val="EE0000"/>
+          <w:highlight w:val="yellow"/>
+        </w:rPr>
+        <w:t>, the user will enter data in them and either cancel or create</w:t>
+      </w:r>
+    </w:p>
+    <w:p>
+      <w:pPr>
+        <w:pStyle w:val="ListParagraph"/>
+        <w:numPr>
+          <w:ilvl w:val="0"/>
+          <w:numId w:val="9"/>
+        </w:numPr>
+        <w:rPr>
           <w:lang w:val="en-US"/>
         </w:rPr>
       </w:pPr>
+      <w:r>
+        <w:rPr>
+          <w:b/>
+          <w:bCs/>
+          <w:color w:val="EE0000"/>
+          <w:highlight w:val="yellow"/>
+        </w:rPr>
+        <w:t>Add a + icon next to the Field Value input, allowing the user to add additional Field Value rows. The user should be able to add as many Field Values as needed.</w:t>
+      </w:r>
+    </w:p>
+    <w:p>
+      <w:pPr>
+        <w:pStyle w:val="ListParagraph"/>
+        <w:numPr>
+          <w:ilvl w:val="0"/>
+          <w:numId w:val="9"/>
+        </w:numPr>
+        <w:rPr>
+          <w:highlight w:val="yellow"/>
+          <w:lang w:val="en-US"/>
+        </w:rPr>
+      </w:pPr>
+      <w:proofErr w:type="gramStart"/>
+      <w:r>
+        <w:rPr>
+          <w:b/>
+          <w:bCs/>
+          <w:color w:val="EE0000"/>
+          <w:highlight w:val="yellow"/>
+        </w:rPr>
+        <w:t>Also</w:t>
+      </w:r>
+      <w:proofErr w:type="gramEnd"/>
+      <w:r>
+        <w:rPr>
+          <w:b/>
+          <w:bCs/>
+          <w:color w:val="EE0000"/>
+          <w:highlight w:val="yellow"/>
+        </w:rPr>
+        <w:t xml:space="preserve"> the date and time format on record should be like 17 Oct 2025, 4:40 PM</w:t>
+      </w:r>
+    </w:p>
+    <w:p>
+      <w:pPr>
+        <w:pStyle w:val="ListParagraph"/>
+        <w:numPr>
+          <w:ilvl w:val="0"/>
+          <w:numId w:val="9"/>
+        </w:numPr>
+        <w:rPr>
+          <w:lang w:val="en-US"/>
+        </w:rPr>
+      </w:pPr>
+      <w:r>
+        <w:rPr>
+          <w:b/>
+          <w:bCs/>
+          <w:color w:val="EE0000"/>
+        </w:rPr>
+        <w:t>The additional field(s) value added should show in same record not as different record.</w:t>
+      </w:r>
     </w:p>
     <w:sectPr>
       <w:pgSz w:w="11906" w:h="16838"/>
@@ -3205,7 +3460,7 @@
   <w:abstractNum w:abstractNumId="5" w15:restartNumberingAfterBreak="0">
     <w:nsid w:val="61D735C1"/>
     <w:multiLevelType w:val="hybridMultilevel"/>
-    <w:tmpl w:val="86A28C6A"/>
+    <w:tmpl w:val="DEA6051E"/>
     <w:lvl w:ilvl="0" w:tplc="40090001">
       <w:start w:val="1"/>
       <w:numFmt w:val="bullet"/>

</xml_diff>

<commit_message>
Fix search results display and resolve analysis issues
- Updated search results to show complete record information with all field values
- Removed 'Matched:' text from search results for cleaner display
- Added proper folder name display with icon and italic styling
- Fixed blinking search results by removing unnecessary PostFrameCallback
- Added debouncing to search functionality to prevent excessive API calls
- Fixed unnecessary toList() calls in spread operations in record_screen.dart
- Improved search user experience with better visual hierarchy
</commit_message>
<xml_diff>
--- a/requirements/PRD.docx
+++ b/requirements/PRD.docx
@@ -2688,6 +2688,7 @@
           <w:numId w:val="9"/>
         </w:numPr>
         <w:rPr>
+          <w:highlight w:val="yellow"/>
           <w:lang w:val="en-US"/>
         </w:rPr>
       </w:pPr>
@@ -2696,8 +2697,405 @@
           <w:b/>
           <w:bCs/>
           <w:color w:val="EE0000"/>
+          <w:highlight w:val="yellow"/>
         </w:rPr>
         <w:t>The additional field(s) value added should show in same record not as different record.</w:t>
+      </w:r>
+    </w:p>
+    <w:p>
+      <w:pPr>
+        <w:pStyle w:val="ListParagraph"/>
+        <w:numPr>
+          <w:ilvl w:val="0"/>
+          <w:numId w:val="9"/>
+        </w:numPr>
+        <w:rPr>
+          <w:highlight w:val="yellow"/>
+          <w:lang w:val="en-US"/>
+        </w:rPr>
+      </w:pPr>
+      <w:r>
+        <w:rPr>
+          <w:b/>
+          <w:bCs/>
+          <w:color w:val="EE0000"/>
+          <w:highlight w:val="yellow"/>
+        </w:rPr>
+        <w:t>When displaying additional Field Values, they are currently shown with bullet points. Remove the dot (bullet point) before each value.</w:t>
+      </w:r>
+    </w:p>
+    <w:p>
+      <w:pPr>
+        <w:pStyle w:val="ListParagraph"/>
+        <w:numPr>
+          <w:ilvl w:val="0"/>
+          <w:numId w:val="9"/>
+        </w:numPr>
+        <w:rPr>
+          <w:highlight w:val="yellow"/>
+          <w:lang w:val="en-US"/>
+        </w:rPr>
+      </w:pPr>
+      <w:r>
+        <w:rPr>
+          <w:b/>
+          <w:bCs/>
+          <w:color w:val="EE0000"/>
+          <w:highlight w:val="yellow"/>
+        </w:rPr>
+        <w:t>Sort the records alphabetically by Field Name when displaying them.</w:t>
+      </w:r>
+    </w:p>
+    <w:p>
+      <w:pPr>
+        <w:pStyle w:val="ListParagraph"/>
+        <w:numPr>
+          <w:ilvl w:val="0"/>
+          <w:numId w:val="9"/>
+        </w:numPr>
+        <w:rPr>
+          <w:highlight w:val="yellow"/>
+          <w:lang w:val="en-US"/>
+        </w:rPr>
+      </w:pPr>
+      <w:r>
+        <w:rPr>
+          <w:highlight w:val="yellow"/>
+        </w:rPr>
+        <w:t xml:space="preserve">Add a </w:t>
+      </w:r>
+      <w:r>
+        <w:rPr>
+          <w:b/>
+          <w:bCs/>
+          <w:highlight w:val="yellow"/>
+        </w:rPr>
+        <w:t>Help screen</w:t>
+      </w:r>
+      <w:r>
+        <w:rPr>
+          <w:highlight w:val="yellow"/>
+        </w:rPr>
+        <w:t xml:space="preserve"> for the Record screen, similar to the one used for the Folder screen.</w:t>
+      </w:r>
+    </w:p>
+    <w:p>
+      <w:pPr>
+        <w:pStyle w:val="ListParagraph"/>
+        <w:numPr>
+          <w:ilvl w:val="0"/>
+          <w:numId w:val="9"/>
+        </w:numPr>
+        <w:rPr>
+          <w:highlight w:val="yellow"/>
+        </w:rPr>
+      </w:pPr>
+      <w:proofErr w:type="gramStart"/>
+      <w:r>
+        <w:rPr>
+          <w:highlight w:val="yellow"/>
+        </w:rPr>
+        <w:t>  Add</w:t>
+      </w:r>
+      <w:proofErr w:type="gramEnd"/>
+      <w:r>
+        <w:rPr>
+          <w:highlight w:val="yellow"/>
+        </w:rPr>
+        <w:t xml:space="preserve"> a </w:t>
+      </w:r>
+      <w:r>
+        <w:rPr>
+          <w:b/>
+          <w:bCs/>
+          <w:highlight w:val="yellow"/>
+        </w:rPr>
+        <w:t>Search bar</w:t>
+      </w:r>
+      <w:r>
+        <w:rPr>
+          <w:highlight w:val="yellow"/>
+        </w:rPr>
+        <w:t xml:space="preserve"> on the Folder screen, below the folder count (refer 8.png using MCP).</w:t>
+      </w:r>
+    </w:p>
+    <w:p>
+      <w:pPr>
+        <w:pStyle w:val="ListParagraph"/>
+        <w:numPr>
+          <w:ilvl w:val="0"/>
+          <w:numId w:val="9"/>
+        </w:numPr>
+        <w:rPr>
+          <w:highlight w:val="yellow"/>
+        </w:rPr>
+      </w:pPr>
+      <w:proofErr w:type="gramStart"/>
+      <w:r>
+        <w:rPr>
+          <w:highlight w:val="yellow"/>
+        </w:rPr>
+        <w:t>  Include</w:t>
+      </w:r>
+      <w:proofErr w:type="gramEnd"/>
+      <w:r>
+        <w:rPr>
+          <w:highlight w:val="yellow"/>
+        </w:rPr>
+        <w:t xml:space="preserve"> a </w:t>
+      </w:r>
+      <w:r>
+        <w:rPr>
+          <w:b/>
+          <w:bCs/>
+          <w:highlight w:val="yellow"/>
+        </w:rPr>
+        <w:t>filter dropdown</w:t>
+      </w:r>
+      <w:r>
+        <w:rPr>
+          <w:highlight w:val="yellow"/>
+        </w:rPr>
+        <w:t xml:space="preserve"> to search either in </w:t>
+      </w:r>
+      <w:r>
+        <w:rPr>
+          <w:b/>
+          <w:bCs/>
+          <w:highlight w:val="yellow"/>
+        </w:rPr>
+        <w:t>All Folders</w:t>
+      </w:r>
+      <w:r>
+        <w:rPr>
+          <w:highlight w:val="yellow"/>
+        </w:rPr>
+        <w:t xml:space="preserve"> or within a </w:t>
+      </w:r>
+      <w:r>
+        <w:rPr>
+          <w:b/>
+          <w:bCs/>
+          <w:highlight w:val="yellow"/>
+        </w:rPr>
+        <w:t>specific folder</w:t>
+      </w:r>
+      <w:r>
+        <w:rPr>
+          <w:highlight w:val="yellow"/>
+        </w:rPr>
+        <w:t>.</w:t>
+      </w:r>
+    </w:p>
+    <w:p>
+      <w:pPr>
+        <w:pStyle w:val="ListParagraph"/>
+        <w:numPr>
+          <w:ilvl w:val="1"/>
+          <w:numId w:val="9"/>
+        </w:numPr>
+        <w:rPr>
+          <w:highlight w:val="yellow"/>
+        </w:rPr>
+      </w:pPr>
+      <w:proofErr w:type="gramStart"/>
+      <w:r>
+        <w:rPr>
+          <w:highlight w:val="yellow"/>
+        </w:rPr>
+        <w:t>  The</w:t>
+      </w:r>
+      <w:proofErr w:type="gramEnd"/>
+      <w:r>
+        <w:rPr>
+          <w:highlight w:val="yellow"/>
+        </w:rPr>
+        <w:t xml:space="preserve"> dropdown list should display:</w:t>
+      </w:r>
+    </w:p>
+    <w:p>
+      <w:pPr>
+        <w:pStyle w:val="ListParagraph"/>
+        <w:numPr>
+          <w:ilvl w:val="1"/>
+          <w:numId w:val="9"/>
+        </w:numPr>
+        <w:rPr>
+          <w:highlight w:val="yellow"/>
+        </w:rPr>
+      </w:pPr>
+      <w:r>
+        <w:rPr>
+          <w:b/>
+          <w:bCs/>
+          <w:highlight w:val="yellow"/>
+        </w:rPr>
+        <w:t>“All Folders”</w:t>
+      </w:r>
+      <w:r>
+        <w:rPr>
+          <w:highlight w:val="yellow"/>
+        </w:rPr>
+        <w:t xml:space="preserve"> as the first and default option</w:t>
+      </w:r>
+    </w:p>
+    <w:p>
+      <w:pPr>
+        <w:pStyle w:val="ListParagraph"/>
+        <w:numPr>
+          <w:ilvl w:val="1"/>
+          <w:numId w:val="9"/>
+        </w:numPr>
+        <w:rPr>
+          <w:highlight w:val="yellow"/>
+        </w:rPr>
+      </w:pPr>
+      <w:r>
+        <w:rPr>
+          <w:highlight w:val="yellow"/>
+        </w:rPr>
+        <w:t>Followed by all folder names, sorted alphabetically.</w:t>
+      </w:r>
+    </w:p>
+    <w:p>
+      <w:pPr>
+        <w:pStyle w:val="NormalWeb"/>
+        <w:numPr>
+          <w:ilvl w:val="0"/>
+          <w:numId w:val="9"/>
+        </w:numPr>
+        <w:rPr>
+          <w:highlight w:val="yellow"/>
+        </w:rPr>
+      </w:pPr>
+      <w:proofErr w:type="gramStart"/>
+      <w:r>
+        <w:rPr>
+          <w:rFonts w:hAnsi="Symbol"/>
+          <w:highlight w:val="yellow"/>
+        </w:rPr>
+        <w:t></w:t>
+      </w:r>
+      <w:r>
+        <w:rPr>
+          <w:highlight w:val="yellow"/>
+        </w:rPr>
+        <w:t xml:space="preserve">  The</w:t>
+      </w:r>
+      <w:proofErr w:type="gramEnd"/>
+      <w:r>
+        <w:rPr>
+          <w:highlight w:val="yellow"/>
+        </w:rPr>
+        <w:t xml:space="preserve"> search function should look for data </w:t>
+      </w:r>
+      <w:r>
+        <w:rPr>
+          <w:rStyle w:val="Strong"/>
+          <w:rFonts w:eastAsiaTheme="majorEastAsia"/>
+          <w:highlight w:val="yellow"/>
+        </w:rPr>
+        <w:t>inside each folder’s records</w:t>
+      </w:r>
+      <w:r>
+        <w:rPr>
+          <w:highlight w:val="yellow"/>
+        </w:rPr>
+        <w:t>, not by folder names.</w:t>
+      </w:r>
+    </w:p>
+    <w:p>
+      <w:pPr>
+        <w:pStyle w:val="NormalWeb"/>
+        <w:numPr>
+          <w:ilvl w:val="0"/>
+          <w:numId w:val="9"/>
+        </w:numPr>
+        <w:rPr>
+          <w:highlight w:val="yellow"/>
+        </w:rPr>
+      </w:pPr>
+      <w:proofErr w:type="gramStart"/>
+      <w:r>
+        <w:rPr>
+          <w:rFonts w:hAnsi="Symbol"/>
+          <w:highlight w:val="yellow"/>
+        </w:rPr>
+        <w:t></w:t>
+      </w:r>
+      <w:r>
+        <w:rPr>
+          <w:highlight w:val="yellow"/>
+        </w:rPr>
+        <w:t xml:space="preserve">  If</w:t>
+      </w:r>
+      <w:proofErr w:type="gramEnd"/>
+      <w:r>
+        <w:rPr>
+          <w:highlight w:val="yellow"/>
+        </w:rPr>
+        <w:t xml:space="preserve"> the same value is found in multiple records across different folders, show </w:t>
+      </w:r>
+      <w:r>
+        <w:rPr>
+          <w:rStyle w:val="Strong"/>
+          <w:rFonts w:eastAsiaTheme="majorEastAsia"/>
+          <w:highlight w:val="yellow"/>
+        </w:rPr>
+        <w:t>all matching results along with their folder names</w:t>
+      </w:r>
+      <w:r>
+        <w:rPr>
+          <w:highlight w:val="yellow"/>
+        </w:rPr>
+        <w:t>.</w:t>
+      </w:r>
+    </w:p>
+    <w:p>
+      <w:pPr>
+        <w:pStyle w:val="ListParagraph"/>
+        <w:numPr>
+          <w:ilvl w:val="0"/>
+          <w:numId w:val="9"/>
+        </w:numPr>
+        <w:rPr>
+          <w:highlight w:val="yellow"/>
+          <w:lang w:val="en-US"/>
+        </w:rPr>
+      </w:pPr>
+      <w:r>
+        <w:rPr>
+          <w:highlight w:val="yellow"/>
+          <w:lang w:val="en-US"/>
+        </w:rPr>
+        <w:t xml:space="preserve">The search result should show complete record of </w:t>
+      </w:r>
+      <w:r>
+        <w:rPr>
+          <w:highlight w:val="yellow"/>
+          <w:lang w:val="en-US"/>
+        </w:rPr>
+        <w:t>matching search phrase and folder name below it. No need to show search keyword, matched xxx in search record.</w:t>
+      </w:r>
+    </w:p>
+    <w:p>
+      <w:pPr>
+        <w:pStyle w:val="ListParagraph"/>
+        <w:numPr>
+          <w:ilvl w:val="0"/>
+          <w:numId w:val="9"/>
+        </w:numPr>
+        <w:rPr>
+          <w:highlight w:val="yellow"/>
+          <w:lang w:val="en-US"/>
+        </w:rPr>
+      </w:pPr>
+      <w:r>
+        <w:rPr>
+          <w:highlight w:val="yellow"/>
+          <w:lang w:val="en-US"/>
+        </w:rPr>
+        <w:t>If I click on any search record or click view folder than it should take me to that record position in the respective folder.</w:t>
       </w:r>
     </w:p>
     <w:sectPr>
@@ -3869,6 +4267,155 @@
     </w:lvl>
   </w:abstractNum>
   <w:abstractNum w:abstractNumId="8" w15:restartNumberingAfterBreak="0">
+    <w:nsid w:val="6EEB6E32"/>
+    <w:multiLevelType w:val="multilevel"/>
+    <w:tmpl w:val="759C49CA"/>
+    <w:lvl w:ilvl="0">
+      <w:start w:val="1"/>
+      <w:numFmt w:val="bullet"/>
+      <w:lvlText w:val=""/>
+      <w:lvlJc w:val="left"/>
+      <w:pPr>
+        <w:tabs>
+          <w:tab w:val="num" w:pos="720"/>
+        </w:tabs>
+        <w:ind w:left="720" w:hanging="360"/>
+      </w:pPr>
+      <w:rPr>
+        <w:rFonts w:ascii="Symbol" w:hAnsi="Symbol" w:hint="default"/>
+        <w:sz w:val="20"/>
+      </w:rPr>
+    </w:lvl>
+    <w:lvl w:ilvl="1" w:tentative="1">
+      <w:start w:val="1"/>
+      <w:numFmt w:val="bullet"/>
+      <w:lvlText w:val="o"/>
+      <w:lvlJc w:val="left"/>
+      <w:pPr>
+        <w:tabs>
+          <w:tab w:val="num" w:pos="1440"/>
+        </w:tabs>
+        <w:ind w:left="1440" w:hanging="360"/>
+      </w:pPr>
+      <w:rPr>
+        <w:rFonts w:ascii="Courier New" w:hAnsi="Courier New" w:hint="default"/>
+        <w:sz w:val="20"/>
+      </w:rPr>
+    </w:lvl>
+    <w:lvl w:ilvl="2" w:tentative="1">
+      <w:start w:val="1"/>
+      <w:numFmt w:val="bullet"/>
+      <w:lvlText w:val=""/>
+      <w:lvlJc w:val="left"/>
+      <w:pPr>
+        <w:tabs>
+          <w:tab w:val="num" w:pos="2160"/>
+        </w:tabs>
+        <w:ind w:left="2160" w:hanging="360"/>
+      </w:pPr>
+      <w:rPr>
+        <w:rFonts w:ascii="Wingdings" w:hAnsi="Wingdings" w:hint="default"/>
+        <w:sz w:val="20"/>
+      </w:rPr>
+    </w:lvl>
+    <w:lvl w:ilvl="3" w:tentative="1">
+      <w:start w:val="1"/>
+      <w:numFmt w:val="bullet"/>
+      <w:lvlText w:val=""/>
+      <w:lvlJc w:val="left"/>
+      <w:pPr>
+        <w:tabs>
+          <w:tab w:val="num" w:pos="2880"/>
+        </w:tabs>
+        <w:ind w:left="2880" w:hanging="360"/>
+      </w:pPr>
+      <w:rPr>
+        <w:rFonts w:ascii="Wingdings" w:hAnsi="Wingdings" w:hint="default"/>
+        <w:sz w:val="20"/>
+      </w:rPr>
+    </w:lvl>
+    <w:lvl w:ilvl="4" w:tentative="1">
+      <w:start w:val="1"/>
+      <w:numFmt w:val="bullet"/>
+      <w:lvlText w:val=""/>
+      <w:lvlJc w:val="left"/>
+      <w:pPr>
+        <w:tabs>
+          <w:tab w:val="num" w:pos="3600"/>
+        </w:tabs>
+        <w:ind w:left="3600" w:hanging="360"/>
+      </w:pPr>
+      <w:rPr>
+        <w:rFonts w:ascii="Wingdings" w:hAnsi="Wingdings" w:hint="default"/>
+        <w:sz w:val="20"/>
+      </w:rPr>
+    </w:lvl>
+    <w:lvl w:ilvl="5" w:tentative="1">
+      <w:start w:val="1"/>
+      <w:numFmt w:val="bullet"/>
+      <w:lvlText w:val=""/>
+      <w:lvlJc w:val="left"/>
+      <w:pPr>
+        <w:tabs>
+          <w:tab w:val="num" w:pos="4320"/>
+        </w:tabs>
+        <w:ind w:left="4320" w:hanging="360"/>
+      </w:pPr>
+      <w:rPr>
+        <w:rFonts w:ascii="Wingdings" w:hAnsi="Wingdings" w:hint="default"/>
+        <w:sz w:val="20"/>
+      </w:rPr>
+    </w:lvl>
+    <w:lvl w:ilvl="6" w:tentative="1">
+      <w:start w:val="1"/>
+      <w:numFmt w:val="bullet"/>
+      <w:lvlText w:val=""/>
+      <w:lvlJc w:val="left"/>
+      <w:pPr>
+        <w:tabs>
+          <w:tab w:val="num" w:pos="5040"/>
+        </w:tabs>
+        <w:ind w:left="5040" w:hanging="360"/>
+      </w:pPr>
+      <w:rPr>
+        <w:rFonts w:ascii="Wingdings" w:hAnsi="Wingdings" w:hint="default"/>
+        <w:sz w:val="20"/>
+      </w:rPr>
+    </w:lvl>
+    <w:lvl w:ilvl="7" w:tentative="1">
+      <w:start w:val="1"/>
+      <w:numFmt w:val="bullet"/>
+      <w:lvlText w:val=""/>
+      <w:lvlJc w:val="left"/>
+      <w:pPr>
+        <w:tabs>
+          <w:tab w:val="num" w:pos="5760"/>
+        </w:tabs>
+        <w:ind w:left="5760" w:hanging="360"/>
+      </w:pPr>
+      <w:rPr>
+        <w:rFonts w:ascii="Wingdings" w:hAnsi="Wingdings" w:hint="default"/>
+        <w:sz w:val="20"/>
+      </w:rPr>
+    </w:lvl>
+    <w:lvl w:ilvl="8" w:tentative="1">
+      <w:start w:val="1"/>
+      <w:numFmt w:val="bullet"/>
+      <w:lvlText w:val=""/>
+      <w:lvlJc w:val="left"/>
+      <w:pPr>
+        <w:tabs>
+          <w:tab w:val="num" w:pos="6480"/>
+        </w:tabs>
+        <w:ind w:left="6480" w:hanging="360"/>
+      </w:pPr>
+      <w:rPr>
+        <w:rFonts w:ascii="Wingdings" w:hAnsi="Wingdings" w:hint="default"/>
+        <w:sz w:val="20"/>
+      </w:rPr>
+    </w:lvl>
+  </w:abstractNum>
+  <w:abstractNum w:abstractNumId="9" w15:restartNumberingAfterBreak="0">
     <w:nsid w:val="785648B2"/>
     <w:multiLevelType w:val="multilevel"/>
     <w:tmpl w:val="3FC6F90E"/>
@@ -4017,7 +4564,7 @@
       </w:rPr>
     </w:lvl>
   </w:abstractNum>
-  <w:abstractNum w:abstractNumId="9" w15:restartNumberingAfterBreak="0">
+  <w:abstractNum w:abstractNumId="10" w15:restartNumberingAfterBreak="0">
     <w:nsid w:val="7B2E7523"/>
     <w:multiLevelType w:val="hybridMultilevel"/>
     <w:tmpl w:val="206A094C"/>
@@ -4131,7 +4678,7 @@
     </w:lvl>
   </w:abstractNum>
   <w:num w:numId="1" w16cid:durableId="1461345118">
-    <w:abstractNumId w:val="9"/>
+    <w:abstractNumId w:val="10"/>
   </w:num>
   <w:num w:numId="2" w16cid:durableId="987125807">
     <w:abstractNumId w:val="7"/>
@@ -4143,7 +4690,7 @@
     <w:abstractNumId w:val="1"/>
   </w:num>
   <w:num w:numId="5" w16cid:durableId="604002816">
-    <w:abstractNumId w:val="8"/>
+    <w:abstractNumId w:val="9"/>
   </w:num>
   <w:num w:numId="6" w16cid:durableId="357393537">
     <w:abstractNumId w:val="0"/>
@@ -4159,6 +4706,9 @@
   </w:num>
   <w:num w:numId="10" w16cid:durableId="1619025653">
     <w:abstractNumId w:val="4"/>
+  </w:num>
+  <w:num w:numId="11" w16cid:durableId="394205887">
+    <w:abstractNumId w:val="8"/>
   </w:num>
 </w:numbering>
 </file>
@@ -5077,6 +5627,34 @@
       <w:spacing w:val="5"/>
     </w:rPr>
   </w:style>
+  <w:style w:type="paragraph" w:styleId="NormalWeb">
+    <w:name w:val="Normal (Web)"/>
+    <w:basedOn w:val="Normal"/>
+    <w:uiPriority w:val="99"/>
+    <w:semiHidden/>
+    <w:unhideWhenUsed/>
+    <w:rsid w:val="0021090F"/>
+    <w:pPr>
+      <w:spacing w:before="100" w:beforeAutospacing="1" w:after="100" w:afterAutospacing="1" w:line="240" w:lineRule="auto"/>
+    </w:pPr>
+    <w:rPr>
+      <w:rFonts w:ascii="Times New Roman" w:eastAsia="Times New Roman" w:hAnsi="Times New Roman" w:cs="Times New Roman"/>
+      <w:sz w:val="24"/>
+      <w:szCs w:val="24"/>
+      <w:lang w:eastAsia="en-IN"/>
+    </w:rPr>
+  </w:style>
+  <w:style w:type="character" w:styleId="Strong">
+    <w:name w:val="Strong"/>
+    <w:basedOn w:val="DefaultParagraphFont"/>
+    <w:uiPriority w:val="22"/>
+    <w:qFormat/>
+    <w:rsid w:val="0021090F"/>
+    <w:rPr>
+      <w:b/>
+      <w:bCs/>
+    </w:rPr>
+  </w:style>
 </w:styles>
 </file>
 

</xml_diff>

<commit_message>
Implement search result navigation with record highlighting
- Added highlightRecordId parameter to RecordScreen for targeted navigation
- Implemented automatic scrolling to highlighted record with smooth animation
- Added visual highlighting with elevated card, colored background, and border
- Updated search result click handlers to navigate to specific record position
- Added ScrollController for precise scroll positioning (132px per record card)
- Implemented auto-fade highlighting after 2 seconds for better UX
- Both search result tap and 'View Folder' option now navigate to exact record
- Proper type conversion handling for int record IDs to string parameters
- Enhanced user experience with seamless search-to-record navigation
</commit_message>
<xml_diff>
--- a/requirements/PRD.docx
+++ b/requirements/PRD.docx
@@ -3093,9 +3093,60 @@
       <w:r>
         <w:rPr>
           <w:highlight w:val="yellow"/>
-          <w:lang w:val="en-US"/>
-        </w:rPr>
-        <w:t>If I click on any search record or click view folder than it should take me to that record position in the respective folder.</w:t>
+        </w:rPr>
+        <w:t xml:space="preserve">When a search result is clicked, or when </w:t>
+      </w:r>
+      <w:r>
+        <w:rPr>
+          <w:b/>
+          <w:bCs/>
+          <w:highlight w:val="yellow"/>
+        </w:rPr>
+        <w:t>“View Folder”</w:t>
+      </w:r>
+      <w:r>
+        <w:rPr>
+          <w:highlight w:val="yellow"/>
+        </w:rPr>
+        <w:t xml:space="preserve"> is selected, it should navigate to the respective folder and </w:t>
+      </w:r>
+      <w:r>
+        <w:rPr>
+          <w:highlight w:val="yellow"/>
+        </w:rPr>
+        <w:t>show</w:t>
+      </w:r>
+      <w:r>
+        <w:rPr>
+          <w:highlight w:val="yellow"/>
+        </w:rPr>
+        <w:t xml:space="preserve"> that </w:t>
+      </w:r>
+      <w:r>
+        <w:rPr>
+          <w:b/>
+          <w:bCs/>
+          <w:highlight w:val="yellow"/>
+        </w:rPr>
+        <w:t>specific record at its exact position</w:t>
+      </w:r>
+      <w:r>
+        <w:rPr>
+          <w:highlight w:val="yellow"/>
+        </w:rPr>
+        <w:t xml:space="preserve"> within the </w:t>
+      </w:r>
+      <w:r>
+        <w:rPr>
+          <w:highlight w:val="yellow"/>
+        </w:rPr>
+        <w:t xml:space="preserve">record screen for that </w:t>
+      </w:r>
+      <w:r>
+        <w:rPr>
+          <w:highlight w:val="yellow"/>
+        </w:rPr>
+        <w:t>folder.</w:t>
       </w:r>
     </w:p>
     <w:sectPr>

</xml_diff>

<commit_message>
Implement complete backup frequency functionality with daily/weekly auto backups
- Add WorkManager integration for background backup tasks
- Implement SharedPreferences for settings persistence
- Add backup files with .json extension (my_records28Oct25_0955AM.json format)
- Save backups to Android/Downloads/my_records/ for cross-app access
- Add auto backup scheduling (daily/weekly frequencies)
- Implement backup file cleanup (keep latest 3 backups)
- Update backup restore screen with settings persistence
- Add comprehensive backup service with singleton pattern
- Include backup service tests and documentation
- Fix backup file detection for .json extension files
</commit_message>
<xml_diff>
--- a/requirements/PRD.docx
+++ b/requirements/PRD.docx
@@ -2527,25 +2527,7 @@
           <w:color w:val="EE0000"/>
           <w:highlight w:val="yellow"/>
         </w:rPr>
-        <w:t>On the Welcome Back screen (see 6.png</w:t>
-      </w:r>
-      <w:r>
-        <w:rPr>
-          <w:b/>
-          <w:bCs/>
-          <w:color w:val="EE0000"/>
-          <w:highlight w:val="yellow"/>
-        </w:rPr>
-        <w:t xml:space="preserve"> in requirements folder</w:t>
-      </w:r>
-      <w:r>
-        <w:rPr>
-          <w:b/>
-          <w:bCs/>
-          <w:color w:val="EE0000"/>
-          <w:highlight w:val="yellow"/>
-        </w:rPr>
-        <w:t>), entering the PIN or using fingerprint authentication does not log in successfully.</w:t>
+        <w:t>On the Welcome Back screen (see 6.png in requirements folder), entering the PIN or using fingerprint authentication does not log in successfully.</w:t>
       </w:r>
     </w:p>
     <w:p>
@@ -3148,6 +3130,1035 @@
         </w:rPr>
         <w:t>folder.</w:t>
       </w:r>
+    </w:p>
+    <w:p>
+      <w:pPr>
+        <w:rPr>
+          <w:highlight w:val="yellow"/>
+        </w:rPr>
+      </w:pPr>
+      <w:r>
+        <w:rPr>
+          <w:highlight w:val="yellow"/>
+        </w:rPr>
+        <w:lastRenderedPageBreak/>
+        <w:t xml:space="preserve">Add a </w:t>
+      </w:r>
+      <w:r>
+        <w:rPr>
+          <w:b/>
+          <w:bCs/>
+          <w:highlight w:val="yellow"/>
+        </w:rPr>
+        <w:t>Settings icon</w:t>
+      </w:r>
+      <w:r>
+        <w:rPr>
+          <w:highlight w:val="yellow"/>
+        </w:rPr>
+        <w:t xml:space="preserve"> on the top right of the Folder screen. When clicked, it should display two options: </w:t>
+      </w:r>
+      <w:r>
+        <w:rPr>
+          <w:b/>
+          <w:bCs/>
+          <w:highlight w:val="yellow"/>
+        </w:rPr>
+        <w:t>Change PIN</w:t>
+      </w:r>
+      <w:r>
+        <w:rPr>
+          <w:highlight w:val="yellow"/>
+        </w:rPr>
+        <w:t xml:space="preserve"> and </w:t>
+      </w:r>
+      <w:r>
+        <w:rPr>
+          <w:b/>
+          <w:bCs/>
+          <w:highlight w:val="yellow"/>
+        </w:rPr>
+        <w:t>Backup &amp; Restore</w:t>
+      </w:r>
+      <w:r>
+        <w:rPr>
+          <w:highlight w:val="yellow"/>
+        </w:rPr>
+        <w:t>.</w:t>
+      </w:r>
+    </w:p>
+    <w:p>
+      <w:pPr>
+        <w:numPr>
+          <w:ilvl w:val="0"/>
+          <w:numId w:val="12"/>
+        </w:numPr>
+      </w:pPr>
+      <w:r>
+        <w:rPr>
+          <w:highlight w:val="yellow"/>
+        </w:rPr>
+        <w:t xml:space="preserve">Implement both features similar to the </w:t>
+      </w:r>
+      <w:proofErr w:type="spellStart"/>
+      <w:r>
+        <w:rPr>
+          <w:b/>
+          <w:bCs/>
+          <w:highlight w:val="yellow"/>
+        </w:rPr>
+        <w:t>health_records_app</w:t>
+      </w:r>
+      <w:proofErr w:type="spellEnd"/>
+      <w:r>
+        <w:rPr>
+          <w:highlight w:val="yellow"/>
+        </w:rPr>
+        <w:t xml:space="preserve"> project located at D:\Anant\VSCodeProjects\Flutter_Health_Records\health_records_app, with the only difference being that the PIN here should be </w:t>
+      </w:r>
+      <w:r>
+        <w:rPr>
+          <w:b/>
+          <w:bCs/>
+          <w:highlight w:val="yellow"/>
+        </w:rPr>
+        <w:t>6 digits</w:t>
+      </w:r>
+      <w:r>
+        <w:rPr>
+          <w:highlight w:val="yellow"/>
+        </w:rPr>
+        <w:t>.</w:t>
+      </w:r>
+    </w:p>
+    <w:p>
+      <w:pPr>
+        <w:numPr>
+          <w:ilvl w:val="0"/>
+          <w:numId w:val="12"/>
+        </w:numPr>
+      </w:pPr>
+      <w:r>
+        <w:t xml:space="preserve">The backup file should be saved in the </w:t>
+      </w:r>
+      <w:proofErr w:type="spellStart"/>
+      <w:r>
+        <w:rPr>
+          <w:b/>
+          <w:bCs/>
+        </w:rPr>
+        <w:t>my_records</w:t>
+      </w:r>
+      <w:proofErr w:type="spellEnd"/>
+      <w:r>
+        <w:t xml:space="preserve"> folder under </w:t>
+      </w:r>
+      <w:r>
+        <w:rPr>
+          <w:b/>
+          <w:bCs/>
+        </w:rPr>
+        <w:t>Android/Downloads</w:t>
+      </w:r>
+      <w:r>
+        <w:t>, with the filename format:</w:t>
+      </w:r>
+      <w:r>
+        <w:br/>
+        <w:t>my_records28Oct25_0955AM</w:t>
+      </w:r>
+    </w:p>
+    <w:p>
+      <w:pPr>
+        <w:numPr>
+          <w:ilvl w:val="0"/>
+          <w:numId w:val="12"/>
+        </w:numPr>
+        <w:rPr>
+          <w:lang w:val="en-US"/>
+        </w:rPr>
+      </w:pPr>
+      <w:r>
+        <w:t xml:space="preserve">All other functionalities—such as retaining the </w:t>
+      </w:r>
+      <w:r>
+        <w:rPr>
+          <w:b/>
+          <w:bCs/>
+        </w:rPr>
+        <w:t>last three backups</w:t>
+      </w:r>
+      <w:r>
+        <w:t xml:space="preserve">, providing </w:t>
+      </w:r>
+      <w:r>
+        <w:rPr>
+          <w:b/>
+          <w:bCs/>
+        </w:rPr>
+        <w:t>multiple share options</w:t>
+      </w:r>
+      <w:r>
+        <w:t>, and other related features—should work exactly as implemented in the health app.</w:t>
+      </w:r>
+    </w:p>
+    <w:p>
+      <w:pPr>
+        <w:pStyle w:val="NormalWeb"/>
+        <w:numPr>
+          <w:ilvl w:val="0"/>
+          <w:numId w:val="12"/>
+        </w:numPr>
+        <w:rPr>
+          <w:rFonts w:asciiTheme="minorHAnsi" w:eastAsiaTheme="minorHAnsi" w:hAnsiTheme="minorHAnsi" w:cstheme="minorBidi"/>
+          <w:sz w:val="22"/>
+          <w:szCs w:val="22"/>
+          <w:lang w:eastAsia="en-US"/>
+        </w:rPr>
+      </w:pPr>
+      <w:r>
+        <w:rPr>
+          <w:rFonts w:asciiTheme="minorHAnsi" w:eastAsiaTheme="minorHAnsi" w:hAnsiTheme="minorHAnsi" w:cstheme="minorBidi"/>
+          <w:sz w:val="22"/>
+          <w:szCs w:val="22"/>
+          <w:lang w:eastAsia="en-US"/>
+        </w:rPr>
+        <w:t xml:space="preserve">Add a </w:t>
+      </w:r>
+      <w:r>
+        <w:rPr>
+          <w:rFonts w:asciiTheme="minorHAnsi" w:eastAsiaTheme="minorHAnsi" w:hAnsiTheme="minorHAnsi" w:cstheme="minorBidi"/>
+          <w:b/>
+          <w:bCs/>
+          <w:sz w:val="22"/>
+          <w:szCs w:val="22"/>
+          <w:lang w:eastAsia="en-US"/>
+        </w:rPr>
+        <w:t>Help screen</w:t>
+      </w:r>
+      <w:r>
+        <w:rPr>
+          <w:rFonts w:asciiTheme="minorHAnsi" w:eastAsiaTheme="minorHAnsi" w:hAnsiTheme="minorHAnsi" w:cstheme="minorBidi"/>
+          <w:sz w:val="22"/>
+          <w:szCs w:val="22"/>
+          <w:lang w:eastAsia="en-US"/>
+        </w:rPr>
+        <w:t xml:space="preserve"> for both features (</w:t>
+      </w:r>
+      <w:r>
+        <w:rPr>
+          <w:rFonts w:asciiTheme="minorHAnsi" w:eastAsiaTheme="minorHAnsi" w:hAnsiTheme="minorHAnsi" w:cstheme="minorBidi"/>
+          <w:b/>
+          <w:bCs/>
+          <w:sz w:val="22"/>
+          <w:szCs w:val="22"/>
+          <w:lang w:eastAsia="en-US"/>
+        </w:rPr>
+        <w:t>Change PIN</w:t>
+      </w:r>
+      <w:r>
+        <w:rPr>
+          <w:rFonts w:asciiTheme="minorHAnsi" w:eastAsiaTheme="minorHAnsi" w:hAnsiTheme="minorHAnsi" w:cstheme="minorBidi"/>
+          <w:sz w:val="22"/>
+          <w:szCs w:val="22"/>
+          <w:lang w:eastAsia="en-US"/>
+        </w:rPr>
+        <w:t xml:space="preserve"> and </w:t>
+      </w:r>
+      <w:r>
+        <w:rPr>
+          <w:rFonts w:asciiTheme="minorHAnsi" w:eastAsiaTheme="minorHAnsi" w:hAnsiTheme="minorHAnsi" w:cstheme="minorBidi"/>
+          <w:b/>
+          <w:bCs/>
+          <w:sz w:val="22"/>
+          <w:szCs w:val="22"/>
+          <w:lang w:eastAsia="en-US"/>
+        </w:rPr>
+        <w:t>Backup &amp; Restore</w:t>
+      </w:r>
+      <w:r>
+        <w:rPr>
+          <w:rFonts w:asciiTheme="minorHAnsi" w:eastAsiaTheme="minorHAnsi" w:hAnsiTheme="minorHAnsi" w:cstheme="minorBidi"/>
+          <w:sz w:val="22"/>
+          <w:szCs w:val="22"/>
+          <w:lang w:eastAsia="en-US"/>
+        </w:rPr>
+        <w:t>), similar to the one in the Health app.</w:t>
+      </w:r>
+    </w:p>
+    <w:p>
+      <w:pPr>
+        <w:pStyle w:val="NormalWeb"/>
+        <w:numPr>
+          <w:ilvl w:val="0"/>
+          <w:numId w:val="12"/>
+        </w:numPr>
+        <w:rPr>
+          <w:rFonts w:asciiTheme="minorHAnsi" w:eastAsiaTheme="minorHAnsi" w:hAnsiTheme="minorHAnsi" w:cstheme="minorBidi"/>
+          <w:sz w:val="22"/>
+          <w:szCs w:val="22"/>
+          <w:highlight w:val="yellow"/>
+          <w:lang w:eastAsia="en-US"/>
+        </w:rPr>
+      </w:pPr>
+      <w:r>
+        <w:rPr>
+          <w:rFonts w:asciiTheme="minorHAnsi" w:eastAsiaTheme="minorHAnsi" w:hAnsiTheme="minorHAnsi" w:cstheme="minorBidi"/>
+          <w:sz w:val="22"/>
+          <w:szCs w:val="22"/>
+          <w:highlight w:val="yellow"/>
+          <w:lang w:eastAsia="en-US"/>
+        </w:rPr>
+        <w:t xml:space="preserve">Finally, </w:t>
+      </w:r>
+      <w:r>
+        <w:rPr>
+          <w:rFonts w:asciiTheme="minorHAnsi" w:eastAsiaTheme="minorHAnsi" w:hAnsiTheme="minorHAnsi" w:cstheme="minorBidi"/>
+          <w:b/>
+          <w:bCs/>
+          <w:sz w:val="22"/>
+          <w:szCs w:val="22"/>
+          <w:highlight w:val="yellow"/>
+          <w:lang w:eastAsia="en-US"/>
+        </w:rPr>
+        <w:t>verify that all features</w:t>
+      </w:r>
+      <w:r>
+        <w:rPr>
+          <w:rFonts w:asciiTheme="minorHAnsi" w:eastAsiaTheme="minorHAnsi" w:hAnsiTheme="minorHAnsi" w:cstheme="minorBidi"/>
+          <w:b/>
+          <w:bCs/>
+          <w:sz w:val="22"/>
+          <w:szCs w:val="22"/>
+          <w:highlight w:val="yellow"/>
+          <w:lang w:eastAsia="en-US"/>
+        </w:rPr>
+        <w:t>,</w:t>
+      </w:r>
+      <w:r>
+        <w:rPr>
+          <w:rFonts w:asciiTheme="minorHAnsi" w:eastAsiaTheme="minorHAnsi" w:hAnsiTheme="minorHAnsi" w:cstheme="minorBidi"/>
+          <w:b/>
+          <w:bCs/>
+          <w:sz w:val="22"/>
+          <w:szCs w:val="22"/>
+          <w:highlight w:val="yellow"/>
+          <w:lang w:eastAsia="en-US"/>
+        </w:rPr>
+        <w:t xml:space="preserve"> functionalities</w:t>
+      </w:r>
+      <w:r>
+        <w:rPr>
+          <w:rFonts w:asciiTheme="minorHAnsi" w:eastAsiaTheme="minorHAnsi" w:hAnsiTheme="minorHAnsi" w:cstheme="minorBidi"/>
+          <w:b/>
+          <w:bCs/>
+          <w:sz w:val="22"/>
+          <w:szCs w:val="22"/>
+          <w:highlight w:val="yellow"/>
+          <w:lang w:eastAsia="en-US"/>
+        </w:rPr>
+        <w:t xml:space="preserve"> </w:t>
+      </w:r>
+      <w:r>
+        <w:rPr>
+          <w:rFonts w:asciiTheme="minorHAnsi" w:eastAsiaTheme="minorHAnsi" w:hAnsiTheme="minorHAnsi" w:cstheme="minorBidi"/>
+          <w:sz w:val="22"/>
+          <w:szCs w:val="22"/>
+          <w:highlight w:val="yellow"/>
+          <w:lang w:eastAsia="en-US"/>
+        </w:rPr>
+        <w:t>and</w:t>
+      </w:r>
+      <w:r>
+        <w:rPr>
+          <w:rFonts w:asciiTheme="minorHAnsi" w:eastAsiaTheme="minorHAnsi" w:hAnsiTheme="minorHAnsi" w:cstheme="minorBidi"/>
+          <w:b/>
+          <w:bCs/>
+          <w:sz w:val="22"/>
+          <w:szCs w:val="22"/>
+          <w:highlight w:val="yellow"/>
+          <w:lang w:eastAsia="en-US"/>
+        </w:rPr>
+        <w:t xml:space="preserve"> screen layout</w:t>
+      </w:r>
+      <w:r>
+        <w:rPr>
+          <w:rFonts w:asciiTheme="minorHAnsi" w:eastAsiaTheme="minorHAnsi" w:hAnsiTheme="minorHAnsi" w:cstheme="minorBidi"/>
+          <w:sz w:val="22"/>
+          <w:szCs w:val="22"/>
+          <w:highlight w:val="yellow"/>
+          <w:lang w:eastAsia="en-US"/>
+        </w:rPr>
+        <w:t xml:space="preserve"> match those in the </w:t>
+      </w:r>
+      <w:proofErr w:type="gramStart"/>
+      <w:r>
+        <w:rPr>
+          <w:rFonts w:asciiTheme="minorHAnsi" w:eastAsiaTheme="minorHAnsi" w:hAnsiTheme="minorHAnsi" w:cstheme="minorBidi"/>
+          <w:sz w:val="22"/>
+          <w:szCs w:val="22"/>
+          <w:highlight w:val="yellow"/>
+          <w:lang w:eastAsia="en-US"/>
+        </w:rPr>
+        <w:t>Health</w:t>
+      </w:r>
+      <w:proofErr w:type="gramEnd"/>
+      <w:r>
+        <w:rPr>
+          <w:rFonts w:asciiTheme="minorHAnsi" w:eastAsiaTheme="minorHAnsi" w:hAnsiTheme="minorHAnsi" w:cstheme="minorBidi"/>
+          <w:sz w:val="22"/>
+          <w:szCs w:val="22"/>
+          <w:highlight w:val="yellow"/>
+          <w:lang w:eastAsia="en-US"/>
+        </w:rPr>
+        <w:t xml:space="preserve"> app, </w:t>
+      </w:r>
+      <w:r>
+        <w:rPr>
+          <w:rFonts w:asciiTheme="minorHAnsi" w:eastAsiaTheme="minorHAnsi" w:hAnsiTheme="minorHAnsi" w:cstheme="minorBidi"/>
+          <w:b/>
+          <w:bCs/>
+          <w:sz w:val="22"/>
+          <w:szCs w:val="22"/>
+          <w:highlight w:val="yellow"/>
+          <w:lang w:eastAsia="en-US"/>
+        </w:rPr>
+        <w:t>except for the specific exceptions mentioned</w:t>
+      </w:r>
+      <w:r>
+        <w:rPr>
+          <w:rFonts w:asciiTheme="minorHAnsi" w:eastAsiaTheme="minorHAnsi" w:hAnsiTheme="minorHAnsi" w:cstheme="minorBidi"/>
+          <w:sz w:val="22"/>
+          <w:szCs w:val="22"/>
+          <w:highlight w:val="yellow"/>
+          <w:lang w:eastAsia="en-US"/>
+        </w:rPr>
+        <w:t xml:space="preserve"> earlier.</w:t>
+      </w:r>
+    </w:p>
+    <w:p>
+      <w:pPr>
+        <w:pStyle w:val="NormalWeb"/>
+        <w:numPr>
+          <w:ilvl w:val="0"/>
+          <w:numId w:val="12"/>
+        </w:numPr>
+      </w:pPr>
+      <w:r>
+        <w:t xml:space="preserve">In the </w:t>
+      </w:r>
+      <w:r>
+        <w:rPr>
+          <w:rStyle w:val="Strong"/>
+          <w:rFonts w:eastAsiaTheme="majorEastAsia"/>
+        </w:rPr>
+        <w:t>Change PIN</w:t>
+      </w:r>
+      <w:r>
+        <w:t xml:space="preserve"> screen, the text box should automatically gain focus so the user can start typing immediately without needing to tap inside it.</w:t>
+      </w:r>
+    </w:p>
+    <w:p>
+      <w:pPr>
+        <w:numPr>
+          <w:ilvl w:val="0"/>
+          <w:numId w:val="12"/>
+        </w:numPr>
+        <w:rPr>
+          <w:lang w:val="en-US"/>
+        </w:rPr>
+      </w:pPr>
+      <w:r>
+        <w:rPr>
+          <w:rFonts w:ascii="Times New Roman" w:eastAsia="Times New Roman" w:hAnsi="Times New Roman" w:cs="Times New Roman"/>
+          <w:sz w:val="24"/>
+          <w:szCs w:val="24"/>
+          <w:lang w:eastAsia="en-IN"/>
+        </w:rPr>
+        <w:t xml:space="preserve">When the user selects </w:t>
+      </w:r>
+      <w:r>
+        <w:rPr>
+          <w:rFonts w:ascii="Times New Roman" w:eastAsia="Times New Roman" w:hAnsi="Times New Roman" w:cs="Times New Roman"/>
+          <w:b/>
+          <w:bCs/>
+          <w:sz w:val="24"/>
+          <w:szCs w:val="24"/>
+          <w:lang w:eastAsia="en-IN"/>
+        </w:rPr>
+        <w:t>Backup and Restore</w:t>
+      </w:r>
+      <w:r>
+        <w:rPr>
+          <w:rFonts w:ascii="Times New Roman" w:eastAsia="Times New Roman" w:hAnsi="Times New Roman" w:cs="Times New Roman"/>
+          <w:sz w:val="24"/>
+          <w:szCs w:val="24"/>
+          <w:lang w:eastAsia="en-IN"/>
+        </w:rPr>
+        <w:t xml:space="preserve">, the screen should load and function exactly as it does in the </w:t>
+      </w:r>
+      <w:proofErr w:type="gramStart"/>
+      <w:r>
+        <w:rPr>
+          <w:rFonts w:ascii="Times New Roman" w:eastAsia="Times New Roman" w:hAnsi="Times New Roman" w:cs="Times New Roman"/>
+          <w:b/>
+          <w:bCs/>
+          <w:sz w:val="24"/>
+          <w:szCs w:val="24"/>
+          <w:lang w:eastAsia="en-IN"/>
+        </w:rPr>
+        <w:t>Health</w:t>
+      </w:r>
+      <w:proofErr w:type="gramEnd"/>
+      <w:r>
+        <w:rPr>
+          <w:rFonts w:ascii="Times New Roman" w:eastAsia="Times New Roman" w:hAnsi="Times New Roman" w:cs="Times New Roman"/>
+          <w:b/>
+          <w:bCs/>
+          <w:sz w:val="24"/>
+          <w:szCs w:val="24"/>
+          <w:lang w:eastAsia="en-IN"/>
+        </w:rPr>
+        <w:t xml:space="preserve"> app</w:t>
+      </w:r>
+      <w:r>
+        <w:rPr>
+          <w:rFonts w:ascii="Times New Roman" w:eastAsia="Times New Roman" w:hAnsi="Times New Roman" w:cs="Times New Roman"/>
+          <w:sz w:val="24"/>
+          <w:szCs w:val="24"/>
+          <w:lang w:eastAsia="en-IN"/>
+        </w:rPr>
+        <w:t xml:space="preserve">. Refer to </w:t>
+      </w:r>
+      <w:r>
+        <w:rPr>
+          <w:rFonts w:ascii="Times New Roman" w:eastAsia="Times New Roman" w:hAnsi="Times New Roman" w:cs="Times New Roman"/>
+          <w:b/>
+          <w:bCs/>
+          <w:sz w:val="24"/>
+          <w:szCs w:val="24"/>
+          <w:lang w:eastAsia="en-IN"/>
+        </w:rPr>
+        <w:t>1.png</w:t>
+      </w:r>
+      <w:r>
+        <w:rPr>
+          <w:rFonts w:ascii="Times New Roman" w:eastAsia="Times New Roman" w:hAnsi="Times New Roman" w:cs="Times New Roman"/>
+          <w:sz w:val="24"/>
+          <w:szCs w:val="24"/>
+          <w:lang w:eastAsia="en-IN"/>
+        </w:rPr>
+        <w:t xml:space="preserve"> and </w:t>
+      </w:r>
+      <w:r>
+        <w:rPr>
+          <w:rFonts w:ascii="Times New Roman" w:eastAsia="Times New Roman" w:hAnsi="Times New Roman" w:cs="Times New Roman"/>
+          <w:b/>
+          <w:bCs/>
+          <w:sz w:val="24"/>
+          <w:szCs w:val="24"/>
+          <w:lang w:eastAsia="en-IN"/>
+        </w:rPr>
+        <w:t>2.png</w:t>
+      </w:r>
+      <w:r>
+        <w:rPr>
+          <w:rFonts w:ascii="Times New Roman" w:eastAsia="Times New Roman" w:hAnsi="Times New Roman" w:cs="Times New Roman"/>
+          <w:sz w:val="24"/>
+          <w:szCs w:val="24"/>
+          <w:lang w:eastAsia="en-IN"/>
+        </w:rPr>
+        <w:t xml:space="preserve"> in the requirements folder for visual reference (use </w:t>
+      </w:r>
+      <w:r>
+        <w:rPr>
+          <w:rFonts w:ascii="Times New Roman" w:eastAsia="Times New Roman" w:hAnsi="Times New Roman" w:cs="Times New Roman"/>
+          <w:b/>
+          <w:bCs/>
+          <w:sz w:val="24"/>
+          <w:szCs w:val="24"/>
+          <w:lang w:eastAsia="en-IN"/>
+        </w:rPr>
+        <w:t>Desktop Commander MCP</w:t>
+      </w:r>
+      <w:r>
+        <w:rPr>
+          <w:rFonts w:ascii="Times New Roman" w:eastAsia="Times New Roman" w:hAnsi="Times New Roman" w:cs="Times New Roman"/>
+          <w:sz w:val="24"/>
+          <w:szCs w:val="24"/>
+          <w:lang w:eastAsia="en-IN"/>
+        </w:rPr>
+        <w:t xml:space="preserve"> or any other MCP to view the PNG files).</w:t>
+      </w:r>
+      <w:r>
+        <w:rPr>
+          <w:rFonts w:ascii="Times New Roman" w:eastAsia="Times New Roman" w:hAnsi="Times New Roman" w:cs="Times New Roman"/>
+          <w:sz w:val="24"/>
+          <w:szCs w:val="24"/>
+          <w:lang w:eastAsia="en-IN"/>
+        </w:rPr>
+        <w:br/>
+        <w:t>The corresponding implementation can be found in the file:</w:t>
+      </w:r>
+      <w:r>
+        <w:rPr>
+          <w:rFonts w:ascii="Times New Roman" w:eastAsia="Times New Roman" w:hAnsi="Times New Roman" w:cs="Times New Roman"/>
+          <w:sz w:val="24"/>
+          <w:szCs w:val="24"/>
+          <w:lang w:eastAsia="en-IN"/>
+        </w:rPr>
+        <w:br/>
+        <w:t>D:\Anant\VSCodeProjects\Flutter_Health_Records\health_records_app\lib\presentation\screens\backup_restore_screen.dart</w:t>
+      </w:r>
+    </w:p>
+    <w:p>
+      <w:pPr>
+        <w:numPr>
+          <w:ilvl w:val="0"/>
+          <w:numId w:val="12"/>
+        </w:numPr>
+        <w:rPr>
+          <w:lang w:val="en-US"/>
+        </w:rPr>
+      </w:pPr>
+      <w:r>
+        <w:rPr>
+          <w:rFonts w:ascii="Times New Roman" w:eastAsia="Times New Roman" w:hAnsi="Times New Roman" w:cs="Times New Roman"/>
+          <w:sz w:val="24"/>
+          <w:szCs w:val="24"/>
+          <w:lang w:eastAsia="en-IN"/>
+        </w:rPr>
+        <w:t xml:space="preserve">Also, </w:t>
+      </w:r>
+      <w:r>
+        <w:rPr>
+          <w:rFonts w:ascii="Times New Roman" w:eastAsia="Times New Roman" w:hAnsi="Times New Roman" w:cs="Times New Roman"/>
+          <w:b/>
+          <w:bCs/>
+          <w:sz w:val="24"/>
+          <w:szCs w:val="24"/>
+          <w:lang w:eastAsia="en-IN"/>
+        </w:rPr>
+        <w:t>verify all functionalities</w:t>
+      </w:r>
+      <w:r>
+        <w:rPr>
+          <w:rFonts w:ascii="Times New Roman" w:eastAsia="Times New Roman" w:hAnsi="Times New Roman" w:cs="Times New Roman"/>
+          <w:sz w:val="24"/>
+          <w:szCs w:val="24"/>
+          <w:lang w:eastAsia="en-IN"/>
+        </w:rPr>
+        <w:t xml:space="preserve"> in the </w:t>
+      </w:r>
+      <w:r>
+        <w:rPr>
+          <w:rFonts w:ascii="Times New Roman" w:eastAsia="Times New Roman" w:hAnsi="Times New Roman" w:cs="Times New Roman"/>
+          <w:b/>
+          <w:bCs/>
+          <w:sz w:val="24"/>
+          <w:szCs w:val="24"/>
+          <w:lang w:eastAsia="en-IN"/>
+        </w:rPr>
+        <w:t>Backup and Restore</w:t>
+      </w:r>
+      <w:r>
+        <w:rPr>
+          <w:rFonts w:ascii="Times New Roman" w:eastAsia="Times New Roman" w:hAnsi="Times New Roman" w:cs="Times New Roman"/>
+          <w:sz w:val="24"/>
+          <w:szCs w:val="24"/>
+          <w:lang w:eastAsia="en-IN"/>
+        </w:rPr>
+        <w:t xml:space="preserve"> screen </w:t>
+      </w:r>
+      <w:r>
+        <w:rPr>
+          <w:rFonts w:ascii="Times New Roman" w:eastAsia="Times New Roman" w:hAnsi="Times New Roman" w:cs="Times New Roman"/>
+          <w:sz w:val="24"/>
+          <w:szCs w:val="24"/>
+          <w:lang w:eastAsia="en-IN"/>
+        </w:rPr>
+        <w:t>for</w:t>
+      </w:r>
+      <w:r>
+        <w:rPr>
+          <w:rFonts w:ascii="Times New Roman" w:eastAsia="Times New Roman" w:hAnsi="Times New Roman" w:cs="Times New Roman"/>
+          <w:sz w:val="24"/>
+          <w:szCs w:val="24"/>
+          <w:lang w:eastAsia="en-IN"/>
+        </w:rPr>
+        <w:t xml:space="preserve"> </w:t>
+      </w:r>
+      <w:r>
+        <w:rPr>
+          <w:rFonts w:ascii="Times New Roman" w:eastAsia="Times New Roman" w:hAnsi="Times New Roman" w:cs="Times New Roman"/>
+          <w:b/>
+          <w:bCs/>
+          <w:sz w:val="24"/>
+          <w:szCs w:val="24"/>
+          <w:lang w:eastAsia="en-IN"/>
+        </w:rPr>
+        <w:t xml:space="preserve">buttons, </w:t>
+      </w:r>
+      <w:r>
+        <w:rPr>
+          <w:rFonts w:ascii="Times New Roman" w:eastAsia="Times New Roman" w:hAnsi="Times New Roman" w:cs="Times New Roman"/>
+          <w:b/>
+          <w:bCs/>
+          <w:sz w:val="24"/>
+          <w:szCs w:val="24"/>
+          <w:lang w:eastAsia="en-IN"/>
+        </w:rPr>
+        <w:t>Display values</w:t>
+      </w:r>
+      <w:r>
+        <w:rPr>
+          <w:rFonts w:ascii="Times New Roman" w:eastAsia="Times New Roman" w:hAnsi="Times New Roman" w:cs="Times New Roman"/>
+          <w:b/>
+          <w:bCs/>
+          <w:sz w:val="24"/>
+          <w:szCs w:val="24"/>
+          <w:lang w:eastAsia="en-IN"/>
+        </w:rPr>
+        <w:t>, dropdowns, and icons</w:t>
+      </w:r>
+      <w:r>
+        <w:rPr>
+          <w:rFonts w:ascii="Times New Roman" w:eastAsia="Times New Roman" w:hAnsi="Times New Roman" w:cs="Times New Roman"/>
+          <w:b/>
+          <w:bCs/>
+          <w:sz w:val="24"/>
+          <w:szCs w:val="24"/>
+          <w:lang w:eastAsia="en-IN"/>
+        </w:rPr>
+        <w:t>, etc.</w:t>
+      </w:r>
+      <w:r>
+        <w:rPr>
+          <w:rFonts w:ascii="Times New Roman" w:eastAsia="Times New Roman" w:hAnsi="Times New Roman" w:cs="Times New Roman"/>
+          <w:sz w:val="24"/>
+          <w:szCs w:val="24"/>
+          <w:lang w:eastAsia="en-IN"/>
+        </w:rPr>
+        <w:t xml:space="preserve"> — to ensure they are implemented exactly as in the </w:t>
+      </w:r>
+      <w:r>
+        <w:rPr>
+          <w:rFonts w:ascii="Times New Roman" w:eastAsia="Times New Roman" w:hAnsi="Times New Roman" w:cs="Times New Roman"/>
+          <w:b/>
+          <w:bCs/>
+          <w:sz w:val="24"/>
+          <w:szCs w:val="24"/>
+          <w:lang w:eastAsia="en-IN"/>
+        </w:rPr>
+        <w:t>Health app</w:t>
+      </w:r>
+      <w:r>
+        <w:rPr>
+          <w:rFonts w:ascii="Times New Roman" w:eastAsia="Times New Roman" w:hAnsi="Times New Roman" w:cs="Times New Roman"/>
+          <w:b/>
+          <w:bCs/>
+          <w:sz w:val="24"/>
+          <w:szCs w:val="24"/>
+          <w:lang w:eastAsia="en-IN"/>
+        </w:rPr>
+        <w:t xml:space="preserve">, except for backup file name which should be </w:t>
+      </w:r>
+      <w:r>
+        <w:t>the filename format:</w:t>
+      </w:r>
+      <w:r>
+        <w:t xml:space="preserve"> </w:t>
+      </w:r>
+      <w:r>
+        <w:t>my_records28Oct25_0955</w:t>
+      </w:r>
+      <w:proofErr w:type="gramStart"/>
+      <w:r>
+        <w:t>AM</w:t>
+      </w:r>
+      <w:r>
+        <w:rPr>
+          <w:rFonts w:ascii="Times New Roman" w:eastAsia="Times New Roman" w:hAnsi="Times New Roman" w:cs="Times New Roman"/>
+          <w:b/>
+          <w:bCs/>
+          <w:sz w:val="24"/>
+          <w:szCs w:val="24"/>
+          <w:lang w:eastAsia="en-IN"/>
+        </w:rPr>
+        <w:t xml:space="preserve"> </w:t>
+      </w:r>
+      <w:r>
+        <w:rPr>
+          <w:rFonts w:ascii="Times New Roman" w:eastAsia="Times New Roman" w:hAnsi="Times New Roman" w:cs="Times New Roman"/>
+          <w:sz w:val="24"/>
+          <w:szCs w:val="24"/>
+          <w:lang w:eastAsia="en-IN"/>
+        </w:rPr>
+        <w:t>.</w:t>
+      </w:r>
+      <w:proofErr w:type="gramEnd"/>
+    </w:p>
+    <w:p>
+      <w:pPr>
+        <w:numPr>
+          <w:ilvl w:val="0"/>
+          <w:numId w:val="12"/>
+        </w:numPr>
+        <w:rPr>
+          <w:lang w:val="en-US"/>
+        </w:rPr>
+      </w:pPr>
+      <w:r>
+        <w:t xml:space="preserve">Fix all errors listed in the </w:t>
+      </w:r>
+      <w:r>
+        <w:rPr>
+          <w:b/>
+          <w:bCs/>
+        </w:rPr>
+        <w:t>Problems tab</w:t>
+      </w:r>
+      <w:r>
+        <w:t xml:space="preserve">, including minor ones, and then </w:t>
+      </w:r>
+      <w:r>
+        <w:rPr>
+          <w:b/>
+          <w:bCs/>
+        </w:rPr>
+        <w:t>build and install the debug APK</w:t>
+      </w:r>
+      <w:r>
+        <w:t xml:space="preserve"> on my mobile device to test all features.</w:t>
+      </w:r>
+    </w:p>
+    <w:p>
+      <w:pPr>
+        <w:numPr>
+          <w:ilvl w:val="0"/>
+          <w:numId w:val="12"/>
+        </w:numPr>
+        <w:rPr>
+          <w:lang w:val="en-US"/>
+        </w:rPr>
+      </w:pPr>
+      <w:r>
+        <w:t xml:space="preserve">The backup should only be created if there are any folders, and </w:t>
+      </w:r>
+      <w:proofErr w:type="gramStart"/>
+      <w:r>
+        <w:t>its</w:t>
+      </w:r>
+      <w:proofErr w:type="gramEnd"/>
+      <w:r>
+        <w:t xml:space="preserve"> should create a backup file consisting of all folders and records within it</w:t>
+      </w:r>
+      <w:r>
+        <w:t xml:space="preserve"> and same will be used to restore at the later date.</w:t>
+      </w:r>
+    </w:p>
+    <w:p>
+      <w:pPr>
+        <w:numPr>
+          <w:ilvl w:val="0"/>
+          <w:numId w:val="12"/>
+        </w:numPr>
+        <w:rPr>
+          <w:lang w:val="en-US"/>
+        </w:rPr>
+      </w:pPr>
+      <w:r>
+        <w:t xml:space="preserve">Check 4.png using </w:t>
+      </w:r>
+      <w:r>
+        <w:rPr>
+          <w:rFonts w:ascii="Times New Roman" w:eastAsia="Times New Roman" w:hAnsi="Times New Roman" w:cs="Times New Roman"/>
+          <w:b/>
+          <w:bCs/>
+          <w:sz w:val="24"/>
+          <w:szCs w:val="24"/>
+          <w:lang w:eastAsia="en-IN"/>
+        </w:rPr>
+        <w:t>Desktop Commander MCP</w:t>
+      </w:r>
+      <w:r>
+        <w:rPr>
+          <w:rFonts w:ascii="Times New Roman" w:eastAsia="Times New Roman" w:hAnsi="Times New Roman" w:cs="Times New Roman"/>
+          <w:sz w:val="24"/>
+          <w:szCs w:val="24"/>
+          <w:lang w:eastAsia="en-IN"/>
+        </w:rPr>
+        <w:t xml:space="preserve"> or any other MCP to view the PNG files</w:t>
+      </w:r>
+      <w:r>
+        <w:rPr>
+          <w:rFonts w:ascii="Times New Roman" w:eastAsia="Times New Roman" w:hAnsi="Times New Roman" w:cs="Times New Roman"/>
+          <w:sz w:val="24"/>
+          <w:szCs w:val="24"/>
+          <w:lang w:eastAsia="en-IN"/>
+        </w:rPr>
+        <w:t xml:space="preserve"> and fix the issue.</w:t>
+      </w:r>
+    </w:p>
+    <w:p>
+      <w:pPr>
+        <w:pStyle w:val="NormalWeb"/>
+        <w:numPr>
+          <w:ilvl w:val="0"/>
+          <w:numId w:val="12"/>
+        </w:numPr>
+      </w:pPr>
+      <w:r>
+        <w:t xml:space="preserve">When creating a </w:t>
+      </w:r>
+      <w:r>
+        <w:rPr>
+          <w:rStyle w:val="Strong"/>
+          <w:rFonts w:eastAsiaTheme="majorEastAsia"/>
+        </w:rPr>
+        <w:t>backup file</w:t>
+      </w:r>
+      <w:r>
+        <w:t xml:space="preserve">, first check if the folder </w:t>
+      </w:r>
+      <w:proofErr w:type="spellStart"/>
+      <w:r>
+        <w:rPr>
+          <w:rStyle w:val="HTMLCode"/>
+          <w:rFonts w:eastAsiaTheme="majorEastAsia"/>
+          <w:b/>
+          <w:bCs/>
+        </w:rPr>
+        <w:t>my_records</w:t>
+      </w:r>
+      <w:proofErr w:type="spellEnd"/>
+      <w:r>
+        <w:t xml:space="preserve"> </w:t>
+      </w:r>
+      <w:proofErr w:type="gramStart"/>
+      <w:r>
+        <w:t>exists</w:t>
+      </w:r>
+      <w:proofErr w:type="gramEnd"/>
+      <w:r>
+        <w:t xml:space="preserve"> in </w:t>
+      </w:r>
+      <w:r>
+        <w:rPr>
+          <w:rStyle w:val="HTMLCode"/>
+          <w:rFonts w:eastAsiaTheme="majorEastAsia"/>
+          <w:b/>
+          <w:bCs/>
+        </w:rPr>
+        <w:t>Android/Downloads</w:t>
+      </w:r>
+      <w:r>
+        <w:t xml:space="preserve">. If it does not exist, </w:t>
+      </w:r>
+      <w:r>
+        <w:rPr>
+          <w:rStyle w:val="Strong"/>
+          <w:rFonts w:eastAsiaTheme="majorEastAsia"/>
+        </w:rPr>
+        <w:t>create the folder</w:t>
+      </w:r>
+      <w:r>
+        <w:t>, and then save the backup file inside it.</w:t>
+      </w:r>
+    </w:p>
+    <w:p>
+      <w:pPr>
+        <w:pStyle w:val="NormalWeb"/>
+        <w:numPr>
+          <w:ilvl w:val="0"/>
+          <w:numId w:val="12"/>
+        </w:numPr>
+      </w:pPr>
+      <w:r>
+        <w:t xml:space="preserve">Review how </w:t>
+      </w:r>
+      <w:r>
+        <w:rPr>
+          <w:rStyle w:val="Strong"/>
+          <w:rFonts w:eastAsiaTheme="majorEastAsia"/>
+        </w:rPr>
+        <w:t>folder permissions</w:t>
+      </w:r>
+      <w:r>
+        <w:t xml:space="preserve"> are handled in the </w:t>
+      </w:r>
+      <w:proofErr w:type="gramStart"/>
+      <w:r>
+        <w:rPr>
+          <w:rStyle w:val="Strong"/>
+          <w:rFonts w:eastAsiaTheme="majorEastAsia"/>
+        </w:rPr>
+        <w:t>Health</w:t>
+      </w:r>
+      <w:proofErr w:type="gramEnd"/>
+      <w:r>
+        <w:rPr>
+          <w:rStyle w:val="Strong"/>
+          <w:rFonts w:eastAsiaTheme="majorEastAsia"/>
+        </w:rPr>
+        <w:t xml:space="preserve"> app</w:t>
+      </w:r>
+      <w:r>
+        <w:t xml:space="preserve"> to prevent errors such as:</w:t>
+      </w:r>
+      <w:r>
+        <w:br/>
+      </w:r>
+      <w:r>
+        <w:rPr>
+          <w:rStyle w:val="HTMLCode"/>
+          <w:rFonts w:eastAsiaTheme="majorEastAsia"/>
+        </w:rPr>
+        <w:t xml:space="preserve">Backup failed: Exception: Failed to create backup: </w:t>
+      </w:r>
+      <w:proofErr w:type="spellStart"/>
+      <w:r>
+        <w:rPr>
+          <w:rStyle w:val="HTMLCode"/>
+          <w:rFonts w:eastAsiaTheme="majorEastAsia"/>
+        </w:rPr>
+        <w:t>PathAccessException</w:t>
+      </w:r>
+      <w:proofErr w:type="spellEnd"/>
+      <w:r>
+        <w:rPr>
+          <w:rStyle w:val="HTMLCode"/>
+          <w:rFonts w:eastAsiaTheme="majorEastAsia"/>
+        </w:rPr>
+        <w:t xml:space="preserve">: Cannot open file, path = '/storage/emulated/0/Android/Downloads/my_records/my_records28Oct25_1100AM.json' (OS Error: Operation not permitted, </w:t>
+      </w:r>
+      <w:proofErr w:type="spellStart"/>
+      <w:r>
+        <w:rPr>
+          <w:rStyle w:val="HTMLCode"/>
+          <w:rFonts w:eastAsiaTheme="majorEastAsia"/>
+        </w:rPr>
+        <w:t>errno</w:t>
+      </w:r>
+      <w:proofErr w:type="spellEnd"/>
+      <w:r>
+        <w:rPr>
+          <w:rStyle w:val="HTMLCode"/>
+          <w:rFonts w:eastAsiaTheme="majorEastAsia"/>
+        </w:rPr>
+        <w:t xml:space="preserve"> = 1)</w:t>
+      </w:r>
+    </w:p>
+    <w:p>
+      <w:pPr>
+        <w:numPr>
+          <w:ilvl w:val="0"/>
+          <w:numId w:val="12"/>
+        </w:numPr>
+        <w:rPr>
+          <w:lang w:val="en-US"/>
+        </w:rPr>
+      </w:pPr>
     </w:p>
     <w:sectPr>
       <w:pgSz w:w="11906" w:h="16838"/>
@@ -4467,6 +5478,155 @@
     </w:lvl>
   </w:abstractNum>
   <w:abstractNum w:abstractNumId="9" w15:restartNumberingAfterBreak="0">
+    <w:nsid w:val="70EA23FC"/>
+    <w:multiLevelType w:val="multilevel"/>
+    <w:tmpl w:val="7208FABA"/>
+    <w:lvl w:ilvl="0">
+      <w:start w:val="1"/>
+      <w:numFmt w:val="bullet"/>
+      <w:lvlText w:val=""/>
+      <w:lvlJc w:val="left"/>
+      <w:pPr>
+        <w:tabs>
+          <w:tab w:val="num" w:pos="720"/>
+        </w:tabs>
+        <w:ind w:left="720" w:hanging="360"/>
+      </w:pPr>
+      <w:rPr>
+        <w:rFonts w:ascii="Symbol" w:hAnsi="Symbol" w:hint="default"/>
+        <w:sz w:val="20"/>
+      </w:rPr>
+    </w:lvl>
+    <w:lvl w:ilvl="1">
+      <w:start w:val="1"/>
+      <w:numFmt w:val="bullet"/>
+      <w:lvlText w:val="o"/>
+      <w:lvlJc w:val="left"/>
+      <w:pPr>
+        <w:tabs>
+          <w:tab w:val="num" w:pos="1440"/>
+        </w:tabs>
+        <w:ind w:left="1440" w:hanging="360"/>
+      </w:pPr>
+      <w:rPr>
+        <w:rFonts w:ascii="Courier New" w:hAnsi="Courier New" w:hint="default"/>
+        <w:sz w:val="20"/>
+      </w:rPr>
+    </w:lvl>
+    <w:lvl w:ilvl="2" w:tentative="1">
+      <w:start w:val="1"/>
+      <w:numFmt w:val="bullet"/>
+      <w:lvlText w:val=""/>
+      <w:lvlJc w:val="left"/>
+      <w:pPr>
+        <w:tabs>
+          <w:tab w:val="num" w:pos="2160"/>
+        </w:tabs>
+        <w:ind w:left="2160" w:hanging="360"/>
+      </w:pPr>
+      <w:rPr>
+        <w:rFonts w:ascii="Wingdings" w:hAnsi="Wingdings" w:hint="default"/>
+        <w:sz w:val="20"/>
+      </w:rPr>
+    </w:lvl>
+    <w:lvl w:ilvl="3" w:tentative="1">
+      <w:start w:val="1"/>
+      <w:numFmt w:val="bullet"/>
+      <w:lvlText w:val=""/>
+      <w:lvlJc w:val="left"/>
+      <w:pPr>
+        <w:tabs>
+          <w:tab w:val="num" w:pos="2880"/>
+        </w:tabs>
+        <w:ind w:left="2880" w:hanging="360"/>
+      </w:pPr>
+      <w:rPr>
+        <w:rFonts w:ascii="Wingdings" w:hAnsi="Wingdings" w:hint="default"/>
+        <w:sz w:val="20"/>
+      </w:rPr>
+    </w:lvl>
+    <w:lvl w:ilvl="4" w:tentative="1">
+      <w:start w:val="1"/>
+      <w:numFmt w:val="bullet"/>
+      <w:lvlText w:val=""/>
+      <w:lvlJc w:val="left"/>
+      <w:pPr>
+        <w:tabs>
+          <w:tab w:val="num" w:pos="3600"/>
+        </w:tabs>
+        <w:ind w:left="3600" w:hanging="360"/>
+      </w:pPr>
+      <w:rPr>
+        <w:rFonts w:ascii="Wingdings" w:hAnsi="Wingdings" w:hint="default"/>
+        <w:sz w:val="20"/>
+      </w:rPr>
+    </w:lvl>
+    <w:lvl w:ilvl="5" w:tentative="1">
+      <w:start w:val="1"/>
+      <w:numFmt w:val="bullet"/>
+      <w:lvlText w:val=""/>
+      <w:lvlJc w:val="left"/>
+      <w:pPr>
+        <w:tabs>
+          <w:tab w:val="num" w:pos="4320"/>
+        </w:tabs>
+        <w:ind w:left="4320" w:hanging="360"/>
+      </w:pPr>
+      <w:rPr>
+        <w:rFonts w:ascii="Wingdings" w:hAnsi="Wingdings" w:hint="default"/>
+        <w:sz w:val="20"/>
+      </w:rPr>
+    </w:lvl>
+    <w:lvl w:ilvl="6" w:tentative="1">
+      <w:start w:val="1"/>
+      <w:numFmt w:val="bullet"/>
+      <w:lvlText w:val=""/>
+      <w:lvlJc w:val="left"/>
+      <w:pPr>
+        <w:tabs>
+          <w:tab w:val="num" w:pos="5040"/>
+        </w:tabs>
+        <w:ind w:left="5040" w:hanging="360"/>
+      </w:pPr>
+      <w:rPr>
+        <w:rFonts w:ascii="Wingdings" w:hAnsi="Wingdings" w:hint="default"/>
+        <w:sz w:val="20"/>
+      </w:rPr>
+    </w:lvl>
+    <w:lvl w:ilvl="7" w:tentative="1">
+      <w:start w:val="1"/>
+      <w:numFmt w:val="bullet"/>
+      <w:lvlText w:val=""/>
+      <w:lvlJc w:val="left"/>
+      <w:pPr>
+        <w:tabs>
+          <w:tab w:val="num" w:pos="5760"/>
+        </w:tabs>
+        <w:ind w:left="5760" w:hanging="360"/>
+      </w:pPr>
+      <w:rPr>
+        <w:rFonts w:ascii="Wingdings" w:hAnsi="Wingdings" w:hint="default"/>
+        <w:sz w:val="20"/>
+      </w:rPr>
+    </w:lvl>
+    <w:lvl w:ilvl="8" w:tentative="1">
+      <w:start w:val="1"/>
+      <w:numFmt w:val="bullet"/>
+      <w:lvlText w:val=""/>
+      <w:lvlJc w:val="left"/>
+      <w:pPr>
+        <w:tabs>
+          <w:tab w:val="num" w:pos="6480"/>
+        </w:tabs>
+        <w:ind w:left="6480" w:hanging="360"/>
+      </w:pPr>
+      <w:rPr>
+        <w:rFonts w:ascii="Wingdings" w:hAnsi="Wingdings" w:hint="default"/>
+        <w:sz w:val="20"/>
+      </w:rPr>
+    </w:lvl>
+  </w:abstractNum>
+  <w:abstractNum w:abstractNumId="10" w15:restartNumberingAfterBreak="0">
     <w:nsid w:val="785648B2"/>
     <w:multiLevelType w:val="multilevel"/>
     <w:tmpl w:val="3FC6F90E"/>
@@ -4615,7 +5775,7 @@
       </w:rPr>
     </w:lvl>
   </w:abstractNum>
-  <w:abstractNum w:abstractNumId="10" w15:restartNumberingAfterBreak="0">
+  <w:abstractNum w:abstractNumId="11" w15:restartNumberingAfterBreak="0">
     <w:nsid w:val="7B2E7523"/>
     <w:multiLevelType w:val="hybridMultilevel"/>
     <w:tmpl w:val="206A094C"/>
@@ -4729,7 +5889,7 @@
     </w:lvl>
   </w:abstractNum>
   <w:num w:numId="1" w16cid:durableId="1461345118">
-    <w:abstractNumId w:val="10"/>
+    <w:abstractNumId w:val="11"/>
   </w:num>
   <w:num w:numId="2" w16cid:durableId="987125807">
     <w:abstractNumId w:val="7"/>
@@ -4741,7 +5901,7 @@
     <w:abstractNumId w:val="1"/>
   </w:num>
   <w:num w:numId="5" w16cid:durableId="604002816">
-    <w:abstractNumId w:val="9"/>
+    <w:abstractNumId w:val="10"/>
   </w:num>
   <w:num w:numId="6" w16cid:durableId="357393537">
     <w:abstractNumId w:val="0"/>
@@ -4760,6 +5920,9 @@
   </w:num>
   <w:num w:numId="11" w16cid:durableId="394205887">
     <w:abstractNumId w:val="8"/>
+  </w:num>
+  <w:num w:numId="12" w16cid:durableId="999190619">
+    <w:abstractNumId w:val="9"/>
   </w:num>
 </w:numbering>
 </file>
@@ -5706,6 +6869,19 @@
       <w:bCs/>
     </w:rPr>
   </w:style>
+  <w:style w:type="character" w:styleId="HTMLCode">
+    <w:name w:val="HTML Code"/>
+    <w:basedOn w:val="DefaultParagraphFont"/>
+    <w:uiPriority w:val="99"/>
+    <w:semiHidden/>
+    <w:unhideWhenUsed/>
+    <w:rsid w:val="00C83355"/>
+    <w:rPr>
+      <w:rFonts w:ascii="Courier New" w:eastAsia="Times New Roman" w:hAnsi="Courier New" w:cs="Courier New"/>
+      <w:sz w:val="20"/>
+      <w:szCs w:val="20"/>
+    </w:rPr>
+  </w:style>
 </w:styles>
 </file>
 

</xml_diff>

<commit_message>
feat: Complete README update with all new features
- Updated README.md with comprehensive documentation of all new features
- Added detailed sections for backup system, security features, and search functionality
- Included recent updates summary highlighting last 48 hours of development
- Enhanced project structure documentation with detailed file descriptions
- Added usage guide, development workflow, and contribution guidelines
- Documented tech stack updates including WorkManager, biometric auth, and state management
- Final APK build with all features: backup automation, delete all, enhanced security flow
- Ready for production with complete feature set and professional documentation
</commit_message>
<xml_diff>
--- a/requirements/PRD.docx
+++ b/requirements/PRD.docx
@@ -2641,7 +2641,6 @@
           <w:lang w:val="en-US"/>
         </w:rPr>
       </w:pPr>
-      <w:proofErr w:type="gramStart"/>
       <w:r>
         <w:rPr>
           <w:b/>
@@ -2649,17 +2648,7 @@
           <w:color w:val="EE0000"/>
           <w:highlight w:val="yellow"/>
         </w:rPr>
-        <w:t>Also</w:t>
-      </w:r>
-      <w:proofErr w:type="gramEnd"/>
-      <w:r>
-        <w:rPr>
-          <w:b/>
-          <w:bCs/>
-          <w:color w:val="EE0000"/>
-          <w:highlight w:val="yellow"/>
-        </w:rPr>
-        <w:t xml:space="preserve"> the date and time format on record should be like 17 Oct 2025, 4:40 PM</w:t>
+        <w:t>Also the date and time format on record should be like 17 Oct 2025, 4:40 PM</w:t>
       </w:r>
     </w:p>
     <w:p>
@@ -2772,19 +2761,11 @@
           <w:highlight w:val="yellow"/>
         </w:rPr>
       </w:pPr>
-      <w:proofErr w:type="gramStart"/>
-      <w:r>
-        <w:rPr>
-          <w:highlight w:val="yellow"/>
-        </w:rPr>
-        <w:t>  Add</w:t>
-      </w:r>
-      <w:proofErr w:type="gramEnd"/>
-      <w:r>
-        <w:rPr>
-          <w:highlight w:val="yellow"/>
-        </w:rPr>
-        <w:t xml:space="preserve"> a </w:t>
+      <w:r>
+        <w:rPr>
+          <w:highlight w:val="yellow"/>
+        </w:rPr>
+        <w:t xml:space="preserve">  Add a </w:t>
       </w:r>
       <w:r>
         <w:rPr>
@@ -2812,19 +2793,11 @@
           <w:highlight w:val="yellow"/>
         </w:rPr>
       </w:pPr>
-      <w:proofErr w:type="gramStart"/>
-      <w:r>
-        <w:rPr>
-          <w:highlight w:val="yellow"/>
-        </w:rPr>
-        <w:t>  Include</w:t>
-      </w:r>
-      <w:proofErr w:type="gramEnd"/>
-      <w:r>
-        <w:rPr>
-          <w:highlight w:val="yellow"/>
-        </w:rPr>
-        <w:t xml:space="preserve"> a </w:t>
+      <w:r>
+        <w:rPr>
+          <w:highlight w:val="yellow"/>
+        </w:rPr>
+        <w:t xml:space="preserve">  Include a </w:t>
       </w:r>
       <w:r>
         <w:rPr>
@@ -2880,19 +2853,11 @@
           <w:highlight w:val="yellow"/>
         </w:rPr>
       </w:pPr>
-      <w:proofErr w:type="gramStart"/>
-      <w:r>
-        <w:rPr>
-          <w:highlight w:val="yellow"/>
-        </w:rPr>
-        <w:t>  The</w:t>
-      </w:r>
-      <w:proofErr w:type="gramEnd"/>
-      <w:r>
-        <w:rPr>
-          <w:highlight w:val="yellow"/>
-        </w:rPr>
-        <w:t xml:space="preserve"> dropdown list should display:</w:t>
+      <w:r>
+        <w:rPr>
+          <w:highlight w:val="yellow"/>
+        </w:rPr>
+        <w:t>  The dropdown list should display:</w:t>
       </w:r>
     </w:p>
     <w:p>
@@ -2950,7 +2915,6 @@
           <w:highlight w:val="yellow"/>
         </w:rPr>
       </w:pPr>
-      <w:proofErr w:type="gramStart"/>
       <w:r>
         <w:rPr>
           <w:rFonts w:hAnsi="Symbol"/>
@@ -2962,14 +2926,7 @@
         <w:rPr>
           <w:highlight w:val="yellow"/>
         </w:rPr>
-        <w:t xml:space="preserve">  The</w:t>
-      </w:r>
-      <w:proofErr w:type="gramEnd"/>
-      <w:r>
-        <w:rPr>
-          <w:highlight w:val="yellow"/>
-        </w:rPr>
-        <w:t xml:space="preserve"> search function should look for data </w:t>
+        <w:t xml:space="preserve">  The search function should look for data </w:t>
       </w:r>
       <w:r>
         <w:rPr>
@@ -2997,7 +2954,6 @@
           <w:highlight w:val="yellow"/>
         </w:rPr>
       </w:pPr>
-      <w:proofErr w:type="gramStart"/>
       <w:r>
         <w:rPr>
           <w:rFonts w:hAnsi="Symbol"/>
@@ -3009,14 +2965,7 @@
         <w:rPr>
           <w:highlight w:val="yellow"/>
         </w:rPr>
-        <w:t xml:space="preserve">  If</w:t>
-      </w:r>
-      <w:proofErr w:type="gramEnd"/>
-      <w:r>
-        <w:rPr>
-          <w:highlight w:val="yellow"/>
-        </w:rPr>
-        <w:t xml:space="preserve"> the same value is found in multiple records across different folders, show </w:t>
+        <w:t xml:space="preserve">  If the same value is found in multiple records across different folders, show </w:t>
       </w:r>
       <w:r>
         <w:rPr>
@@ -3237,8 +3186,14 @@
           <w:ilvl w:val="0"/>
           <w:numId w:val="12"/>
         </w:numPr>
-      </w:pPr>
-      <w:r>
+        <w:rPr>
+          <w:highlight w:val="yellow"/>
+        </w:rPr>
+      </w:pPr>
+      <w:r>
+        <w:rPr>
+          <w:highlight w:val="yellow"/>
+        </w:rPr>
         <w:t xml:space="preserve">The backup file should be saved in the </w:t>
       </w:r>
       <w:proofErr w:type="spellStart"/>
@@ -3246,24 +3201,35 @@
         <w:rPr>
           <w:b/>
           <w:bCs/>
+          <w:highlight w:val="yellow"/>
         </w:rPr>
         <w:t>my_records</w:t>
       </w:r>
       <w:proofErr w:type="spellEnd"/>
       <w:r>
+        <w:rPr>
+          <w:highlight w:val="yellow"/>
+        </w:rPr>
         <w:t xml:space="preserve"> folder under </w:t>
       </w:r>
       <w:r>
         <w:rPr>
           <w:b/>
           <w:bCs/>
+          <w:highlight w:val="yellow"/>
         </w:rPr>
         <w:t>Android/Downloads</w:t>
       </w:r>
       <w:r>
+        <w:rPr>
+          <w:highlight w:val="yellow"/>
+        </w:rPr>
         <w:t>, with the filename format:</w:t>
       </w:r>
       <w:r>
+        <w:rPr>
+          <w:highlight w:val="yellow"/>
+        </w:rPr>
         <w:br/>
         <w:t>my_records28Oct25_0955AM</w:t>
       </w:r>
@@ -3275,30 +3241,42 @@
           <w:numId w:val="12"/>
         </w:numPr>
         <w:rPr>
+          <w:highlight w:val="yellow"/>
           <w:lang w:val="en-US"/>
         </w:rPr>
       </w:pPr>
       <w:r>
+        <w:rPr>
+          <w:highlight w:val="yellow"/>
+        </w:rPr>
         <w:t xml:space="preserve">All other functionalities—such as retaining the </w:t>
       </w:r>
       <w:r>
         <w:rPr>
           <w:b/>
           <w:bCs/>
+          <w:highlight w:val="yellow"/>
         </w:rPr>
         <w:t>last three backups</w:t>
       </w:r>
       <w:r>
+        <w:rPr>
+          <w:highlight w:val="yellow"/>
+        </w:rPr>
         <w:t xml:space="preserve">, providing </w:t>
       </w:r>
       <w:r>
         <w:rPr>
           <w:b/>
           <w:bCs/>
+          <w:highlight w:val="yellow"/>
         </w:rPr>
         <w:t>multiple share options</w:t>
       </w:r>
       <w:r>
+        <w:rPr>
+          <w:highlight w:val="yellow"/>
+        </w:rPr>
         <w:t>, and other related features—should work exactly as implemented in the health app.</w:t>
       </w:r>
     </w:p>
@@ -3313,6 +3291,7 @@
           <w:rFonts w:asciiTheme="minorHAnsi" w:eastAsiaTheme="minorHAnsi" w:hAnsiTheme="minorHAnsi" w:cstheme="minorBidi"/>
           <w:sz w:val="22"/>
           <w:szCs w:val="22"/>
+          <w:highlight w:val="yellow"/>
           <w:lang w:eastAsia="en-US"/>
         </w:rPr>
       </w:pPr>
@@ -3321,6 +3300,7 @@
           <w:rFonts w:asciiTheme="minorHAnsi" w:eastAsiaTheme="minorHAnsi" w:hAnsiTheme="minorHAnsi" w:cstheme="minorBidi"/>
           <w:sz w:val="22"/>
           <w:szCs w:val="22"/>
+          <w:highlight w:val="yellow"/>
           <w:lang w:eastAsia="en-US"/>
         </w:rPr>
         <w:t xml:space="preserve">Add a </w:t>
@@ -3332,6 +3312,7 @@
           <w:bCs/>
           <w:sz w:val="22"/>
           <w:szCs w:val="22"/>
+          <w:highlight w:val="yellow"/>
           <w:lang w:eastAsia="en-US"/>
         </w:rPr>
         <w:t>Help screen</w:t>
@@ -3341,6 +3322,7 @@
           <w:rFonts w:asciiTheme="minorHAnsi" w:eastAsiaTheme="minorHAnsi" w:hAnsiTheme="minorHAnsi" w:cstheme="minorBidi"/>
           <w:sz w:val="22"/>
           <w:szCs w:val="22"/>
+          <w:highlight w:val="yellow"/>
           <w:lang w:eastAsia="en-US"/>
         </w:rPr>
         <w:t xml:space="preserve"> for both features (</w:t>
@@ -3352,6 +3334,7 @@
           <w:bCs/>
           <w:sz w:val="22"/>
           <w:szCs w:val="22"/>
+          <w:highlight w:val="yellow"/>
           <w:lang w:eastAsia="en-US"/>
         </w:rPr>
         <w:t>Change PIN</w:t>
@@ -3361,6 +3344,7 @@
           <w:rFonts w:asciiTheme="minorHAnsi" w:eastAsiaTheme="minorHAnsi" w:hAnsiTheme="minorHAnsi" w:cstheme="minorBidi"/>
           <w:sz w:val="22"/>
           <w:szCs w:val="22"/>
+          <w:highlight w:val="yellow"/>
           <w:lang w:eastAsia="en-US"/>
         </w:rPr>
         <w:t xml:space="preserve"> and </w:t>
@@ -3372,6 +3356,7 @@
           <w:bCs/>
           <w:sz w:val="22"/>
           <w:szCs w:val="22"/>
+          <w:highlight w:val="yellow"/>
           <w:lang w:eastAsia="en-US"/>
         </w:rPr>
         <w:t>Backup &amp; Restore</w:t>
@@ -3381,6 +3366,7 @@
           <w:rFonts w:asciiTheme="minorHAnsi" w:eastAsiaTheme="minorHAnsi" w:hAnsiTheme="minorHAnsi" w:cstheme="minorBidi"/>
           <w:sz w:val="22"/>
           <w:szCs w:val="22"/>
+          <w:highlight w:val="yellow"/>
           <w:lang w:eastAsia="en-US"/>
         </w:rPr>
         <w:t>), similar to the one in the Health app.</w:t>
@@ -3489,29 +3475,7 @@
           <w:highlight w:val="yellow"/>
           <w:lang w:eastAsia="en-US"/>
         </w:rPr>
-        <w:t xml:space="preserve"> match those in the </w:t>
-      </w:r>
-      <w:proofErr w:type="gramStart"/>
-      <w:r>
-        <w:rPr>
-          <w:rFonts w:asciiTheme="minorHAnsi" w:eastAsiaTheme="minorHAnsi" w:hAnsiTheme="minorHAnsi" w:cstheme="minorBidi"/>
-          <w:sz w:val="22"/>
-          <w:szCs w:val="22"/>
-          <w:highlight w:val="yellow"/>
-          <w:lang w:eastAsia="en-US"/>
-        </w:rPr>
-        <w:t>Health</w:t>
-      </w:r>
-      <w:proofErr w:type="gramEnd"/>
-      <w:r>
-        <w:rPr>
-          <w:rFonts w:asciiTheme="minorHAnsi" w:eastAsiaTheme="minorHAnsi" w:hAnsiTheme="minorHAnsi" w:cstheme="minorBidi"/>
-          <w:sz w:val="22"/>
-          <w:szCs w:val="22"/>
-          <w:highlight w:val="yellow"/>
-          <w:lang w:eastAsia="en-US"/>
-        </w:rPr>
-        <w:t xml:space="preserve"> app, </w:t>
+        <w:t xml:space="preserve"> match those in the Health app, </w:t>
       </w:r>
       <w:r>
         <w:rPr>
@@ -3543,18 +3507,28 @@
           <w:ilvl w:val="0"/>
           <w:numId w:val="12"/>
         </w:numPr>
-      </w:pPr>
-      <w:r>
+        <w:rPr>
+          <w:highlight w:val="yellow"/>
+        </w:rPr>
+      </w:pPr>
+      <w:r>
+        <w:rPr>
+          <w:highlight w:val="yellow"/>
+        </w:rPr>
         <w:t xml:space="preserve">In the </w:t>
       </w:r>
       <w:r>
         <w:rPr>
           <w:rStyle w:val="Strong"/>
           <w:rFonts w:eastAsiaTheme="majorEastAsia"/>
+          <w:highlight w:val="yellow"/>
         </w:rPr>
         <w:t>Change PIN</w:t>
       </w:r>
       <w:r>
+        <w:rPr>
+          <w:highlight w:val="yellow"/>
+        </w:rPr>
         <w:t xml:space="preserve"> screen, the text box should automatically gain focus so the user can start typing immediately without needing to tap inside it.</w:t>
       </w:r>
     </w:p>
@@ -3565,6 +3539,7 @@
           <w:numId w:val="12"/>
         </w:numPr>
         <w:rPr>
+          <w:highlight w:val="yellow"/>
           <w:lang w:val="en-US"/>
         </w:rPr>
       </w:pPr>
@@ -3573,6 +3548,7 @@
           <w:rFonts w:ascii="Times New Roman" w:eastAsia="Times New Roman" w:hAnsi="Times New Roman" w:cs="Times New Roman"/>
           <w:sz w:val="24"/>
           <w:szCs w:val="24"/>
+          <w:highlight w:val="yellow"/>
           <w:lang w:eastAsia="en-IN"/>
         </w:rPr>
         <w:t xml:space="preserve">When the user selects </w:t>
@@ -3584,6 +3560,7 @@
           <w:bCs/>
           <w:sz w:val="24"/>
           <w:szCs w:val="24"/>
+          <w:highlight w:val="yellow"/>
           <w:lang w:eastAsia="en-IN"/>
         </w:rPr>
         <w:t>Backup and Restore</w:t>
@@ -3593,11 +3570,11 @@
           <w:rFonts w:ascii="Times New Roman" w:eastAsia="Times New Roman" w:hAnsi="Times New Roman" w:cs="Times New Roman"/>
           <w:sz w:val="24"/>
           <w:szCs w:val="24"/>
+          <w:highlight w:val="yellow"/>
           <w:lang w:eastAsia="en-IN"/>
         </w:rPr>
         <w:t xml:space="preserve">, the screen should load and function exactly as it does in the </w:t>
       </w:r>
-      <w:proofErr w:type="gramStart"/>
       <w:r>
         <w:rPr>
           <w:rFonts w:ascii="Times New Roman" w:eastAsia="Times New Roman" w:hAnsi="Times New Roman" w:cs="Times New Roman"/>
@@ -3605,27 +3582,17 @@
           <w:bCs/>
           <w:sz w:val="24"/>
           <w:szCs w:val="24"/>
+          <w:highlight w:val="yellow"/>
           <w:lang w:eastAsia="en-IN"/>
         </w:rPr>
-        <w:t>Health</w:t>
-      </w:r>
-      <w:proofErr w:type="gramEnd"/>
-      <w:r>
-        <w:rPr>
-          <w:rFonts w:ascii="Times New Roman" w:eastAsia="Times New Roman" w:hAnsi="Times New Roman" w:cs="Times New Roman"/>
-          <w:b/>
-          <w:bCs/>
-          <w:sz w:val="24"/>
-          <w:szCs w:val="24"/>
-          <w:lang w:eastAsia="en-IN"/>
-        </w:rPr>
-        <w:t xml:space="preserve"> app</w:t>
+        <w:t>Health app</w:t>
       </w:r>
       <w:r>
         <w:rPr>
           <w:rFonts w:ascii="Times New Roman" w:eastAsia="Times New Roman" w:hAnsi="Times New Roman" w:cs="Times New Roman"/>
           <w:sz w:val="24"/>
           <w:szCs w:val="24"/>
+          <w:highlight w:val="yellow"/>
           <w:lang w:eastAsia="en-IN"/>
         </w:rPr>
         <w:t xml:space="preserve">. Refer to </w:t>
@@ -3637,6 +3604,7 @@
           <w:bCs/>
           <w:sz w:val="24"/>
           <w:szCs w:val="24"/>
+          <w:highlight w:val="yellow"/>
           <w:lang w:eastAsia="en-IN"/>
         </w:rPr>
         <w:t>1.png</w:t>
@@ -3646,6 +3614,7 @@
           <w:rFonts w:ascii="Times New Roman" w:eastAsia="Times New Roman" w:hAnsi="Times New Roman" w:cs="Times New Roman"/>
           <w:sz w:val="24"/>
           <w:szCs w:val="24"/>
+          <w:highlight w:val="yellow"/>
           <w:lang w:eastAsia="en-IN"/>
         </w:rPr>
         <w:t xml:space="preserve"> and </w:t>
@@ -3657,6 +3626,7 @@
           <w:bCs/>
           <w:sz w:val="24"/>
           <w:szCs w:val="24"/>
+          <w:highlight w:val="yellow"/>
           <w:lang w:eastAsia="en-IN"/>
         </w:rPr>
         <w:t>2.png</w:t>
@@ -3666,6 +3636,7 @@
           <w:rFonts w:ascii="Times New Roman" w:eastAsia="Times New Roman" w:hAnsi="Times New Roman" w:cs="Times New Roman"/>
           <w:sz w:val="24"/>
           <w:szCs w:val="24"/>
+          <w:highlight w:val="yellow"/>
           <w:lang w:eastAsia="en-IN"/>
         </w:rPr>
         <w:t xml:space="preserve"> in the requirements folder for visual reference (use </w:t>
@@ -3677,6 +3648,7 @@
           <w:bCs/>
           <w:sz w:val="24"/>
           <w:szCs w:val="24"/>
+          <w:highlight w:val="yellow"/>
           <w:lang w:eastAsia="en-IN"/>
         </w:rPr>
         <w:t>Desktop Commander MCP</w:t>
@@ -3686,6 +3658,7 @@
           <w:rFonts w:ascii="Times New Roman" w:eastAsia="Times New Roman" w:hAnsi="Times New Roman" w:cs="Times New Roman"/>
           <w:sz w:val="24"/>
           <w:szCs w:val="24"/>
+          <w:highlight w:val="yellow"/>
           <w:lang w:eastAsia="en-IN"/>
         </w:rPr>
         <w:t xml:space="preserve"> or any other MCP to view the PNG files).</w:t>
@@ -3695,6 +3668,7 @@
           <w:rFonts w:ascii="Times New Roman" w:eastAsia="Times New Roman" w:hAnsi="Times New Roman" w:cs="Times New Roman"/>
           <w:sz w:val="24"/>
           <w:szCs w:val="24"/>
+          <w:highlight w:val="yellow"/>
           <w:lang w:eastAsia="en-IN"/>
         </w:rPr>
         <w:br/>
@@ -3705,6 +3679,7 @@
           <w:rFonts w:ascii="Times New Roman" w:eastAsia="Times New Roman" w:hAnsi="Times New Roman" w:cs="Times New Roman"/>
           <w:sz w:val="24"/>
           <w:szCs w:val="24"/>
+          <w:highlight w:val="yellow"/>
           <w:lang w:eastAsia="en-IN"/>
         </w:rPr>
         <w:br/>
@@ -3718,6 +3693,7 @@
           <w:numId w:val="12"/>
         </w:numPr>
         <w:rPr>
+          <w:highlight w:val="yellow"/>
           <w:lang w:val="en-US"/>
         </w:rPr>
       </w:pPr>
@@ -3726,6 +3702,7 @@
           <w:rFonts w:ascii="Times New Roman" w:eastAsia="Times New Roman" w:hAnsi="Times New Roman" w:cs="Times New Roman"/>
           <w:sz w:val="24"/>
           <w:szCs w:val="24"/>
+          <w:highlight w:val="yellow"/>
           <w:lang w:eastAsia="en-IN"/>
         </w:rPr>
         <w:t xml:space="preserve">Also, </w:t>
@@ -3737,6 +3714,7 @@
           <w:bCs/>
           <w:sz w:val="24"/>
           <w:szCs w:val="24"/>
+          <w:highlight w:val="yellow"/>
           <w:lang w:eastAsia="en-IN"/>
         </w:rPr>
         <w:t>verify all functionalities</w:t>
@@ -3746,6 +3724,7 @@
           <w:rFonts w:ascii="Times New Roman" w:eastAsia="Times New Roman" w:hAnsi="Times New Roman" w:cs="Times New Roman"/>
           <w:sz w:val="24"/>
           <w:szCs w:val="24"/>
+          <w:highlight w:val="yellow"/>
           <w:lang w:eastAsia="en-IN"/>
         </w:rPr>
         <w:t xml:space="preserve"> in the </w:t>
@@ -3757,6 +3736,7 @@
           <w:bCs/>
           <w:sz w:val="24"/>
           <w:szCs w:val="24"/>
+          <w:highlight w:val="yellow"/>
           <w:lang w:eastAsia="en-IN"/>
         </w:rPr>
         <w:t>Backup and Restore</w:t>
@@ -3766,6 +3746,7 @@
           <w:rFonts w:ascii="Times New Roman" w:eastAsia="Times New Roman" w:hAnsi="Times New Roman" w:cs="Times New Roman"/>
           <w:sz w:val="24"/>
           <w:szCs w:val="24"/>
+          <w:highlight w:val="yellow"/>
           <w:lang w:eastAsia="en-IN"/>
         </w:rPr>
         <w:t xml:space="preserve"> screen </w:t>
@@ -3775,6 +3756,7 @@
           <w:rFonts w:ascii="Times New Roman" w:eastAsia="Times New Roman" w:hAnsi="Times New Roman" w:cs="Times New Roman"/>
           <w:sz w:val="24"/>
           <w:szCs w:val="24"/>
+          <w:highlight w:val="yellow"/>
           <w:lang w:eastAsia="en-IN"/>
         </w:rPr>
         <w:t>for</w:t>
@@ -3784,6 +3766,7 @@
           <w:rFonts w:ascii="Times New Roman" w:eastAsia="Times New Roman" w:hAnsi="Times New Roman" w:cs="Times New Roman"/>
           <w:sz w:val="24"/>
           <w:szCs w:val="24"/>
+          <w:highlight w:val="yellow"/>
           <w:lang w:eastAsia="en-IN"/>
         </w:rPr>
         <w:t xml:space="preserve"> </w:t>
@@ -3795,6 +3778,7 @@
           <w:bCs/>
           <w:sz w:val="24"/>
           <w:szCs w:val="24"/>
+          <w:highlight w:val="yellow"/>
           <w:lang w:eastAsia="en-IN"/>
         </w:rPr>
         <w:t xml:space="preserve">buttons, </w:t>
@@ -3806,6 +3790,7 @@
           <w:bCs/>
           <w:sz w:val="24"/>
           <w:szCs w:val="24"/>
+          <w:highlight w:val="yellow"/>
           <w:lang w:eastAsia="en-IN"/>
         </w:rPr>
         <w:t>Display values</w:t>
@@ -3817,6 +3802,7 @@
           <w:bCs/>
           <w:sz w:val="24"/>
           <w:szCs w:val="24"/>
+          <w:highlight w:val="yellow"/>
           <w:lang w:eastAsia="en-IN"/>
         </w:rPr>
         <w:t>, dropdowns, and icons</w:t>
@@ -3828,6 +3814,7 @@
           <w:bCs/>
           <w:sz w:val="24"/>
           <w:szCs w:val="24"/>
+          <w:highlight w:val="yellow"/>
           <w:lang w:eastAsia="en-IN"/>
         </w:rPr>
         <w:t>, etc.</w:t>
@@ -3837,6 +3824,7 @@
           <w:rFonts w:ascii="Times New Roman" w:eastAsia="Times New Roman" w:hAnsi="Times New Roman" w:cs="Times New Roman"/>
           <w:sz w:val="24"/>
           <w:szCs w:val="24"/>
+          <w:highlight w:val="yellow"/>
           <w:lang w:eastAsia="en-IN"/>
         </w:rPr>
         <w:t xml:space="preserve"> — to ensure they are implemented exactly as in the </w:t>
@@ -3848,6 +3836,7 @@
           <w:bCs/>
           <w:sz w:val="24"/>
           <w:szCs w:val="24"/>
+          <w:highlight w:val="yellow"/>
           <w:lang w:eastAsia="en-IN"/>
         </w:rPr>
         <w:t>Health app</w:t>
@@ -3859,22 +3848,28 @@
           <w:bCs/>
           <w:sz w:val="24"/>
           <w:szCs w:val="24"/>
+          <w:highlight w:val="yellow"/>
           <w:lang w:eastAsia="en-IN"/>
         </w:rPr>
         <w:t xml:space="preserve">, except for backup file name which should be </w:t>
       </w:r>
       <w:r>
+        <w:rPr>
+          <w:highlight w:val="yellow"/>
+        </w:rPr>
         <w:t>the filename format:</w:t>
       </w:r>
       <w:r>
+        <w:rPr>
+          <w:highlight w:val="yellow"/>
+        </w:rPr>
         <w:t xml:space="preserve"> </w:t>
       </w:r>
       <w:r>
-        <w:t>my_records28Oct25_0955</w:t>
-      </w:r>
-      <w:proofErr w:type="gramStart"/>
-      <w:r>
-        <w:t>AM</w:t>
+        <w:rPr>
+          <w:highlight w:val="yellow"/>
+        </w:rPr>
+        <w:t>my_records28Oct25_0955AM</w:t>
       </w:r>
       <w:r>
         <w:rPr>
@@ -3883,6 +3878,7 @@
           <w:bCs/>
           <w:sz w:val="24"/>
           <w:szCs w:val="24"/>
+          <w:highlight w:val="yellow"/>
           <w:lang w:eastAsia="en-IN"/>
         </w:rPr>
         <w:t xml:space="preserve"> </w:t>
@@ -3892,11 +3888,11 @@
           <w:rFonts w:ascii="Times New Roman" w:eastAsia="Times New Roman" w:hAnsi="Times New Roman" w:cs="Times New Roman"/>
           <w:sz w:val="24"/>
           <w:szCs w:val="24"/>
+          <w:highlight w:val="yellow"/>
           <w:lang w:eastAsia="en-IN"/>
         </w:rPr>
         <w:t>.</w:t>
       </w:r>
-      <w:proofErr w:type="gramEnd"/>
     </w:p>
     <w:p>
       <w:pPr>
@@ -3905,30 +3901,42 @@
           <w:numId w:val="12"/>
         </w:numPr>
         <w:rPr>
+          <w:highlight w:val="yellow"/>
           <w:lang w:val="en-US"/>
         </w:rPr>
       </w:pPr>
       <w:r>
+        <w:rPr>
+          <w:highlight w:val="yellow"/>
+        </w:rPr>
         <w:t xml:space="preserve">Fix all errors listed in the </w:t>
       </w:r>
       <w:r>
         <w:rPr>
           <w:b/>
           <w:bCs/>
+          <w:highlight w:val="yellow"/>
         </w:rPr>
         <w:t>Problems tab</w:t>
       </w:r>
       <w:r>
+        <w:rPr>
+          <w:highlight w:val="yellow"/>
+        </w:rPr>
         <w:t xml:space="preserve">, including minor ones, and then </w:t>
       </w:r>
       <w:r>
         <w:rPr>
           <w:b/>
           <w:bCs/>
+          <w:highlight w:val="yellow"/>
         </w:rPr>
         <w:t>build and install the debug APK</w:t>
       </w:r>
       <w:r>
+        <w:rPr>
+          <w:highlight w:val="yellow"/>
+        </w:rPr>
         <w:t xml:space="preserve"> on my mobile device to test all features.</w:t>
       </w:r>
     </w:p>
@@ -3939,21 +3947,20 @@
           <w:numId w:val="12"/>
         </w:numPr>
         <w:rPr>
+          <w:highlight w:val="yellow"/>
           <w:lang w:val="en-US"/>
         </w:rPr>
       </w:pPr>
       <w:r>
-        <w:t xml:space="preserve">The backup should only be created if there are any folders, and </w:t>
-      </w:r>
-      <w:proofErr w:type="gramStart"/>
-      <w:r>
-        <w:t>its</w:t>
-      </w:r>
-      <w:proofErr w:type="gramEnd"/>
-      <w:r>
-        <w:t xml:space="preserve"> should create a backup file consisting of all folders and records within it</w:t>
-      </w:r>
-      <w:r>
+        <w:rPr>
+          <w:highlight w:val="yellow"/>
+        </w:rPr>
+        <w:t>The backup should only be created if there are any folders, and its should create a backup file consisting of all folders and records within it</w:t>
+      </w:r>
+      <w:r>
+        <w:rPr>
+          <w:highlight w:val="yellow"/>
+        </w:rPr>
         <w:t xml:space="preserve"> and same will be used to restore at the later date.</w:t>
       </w:r>
     </w:p>
@@ -3964,11 +3971,39 @@
           <w:numId w:val="12"/>
         </w:numPr>
         <w:rPr>
+          <w:highlight w:val="yellow"/>
           <w:lang w:val="en-US"/>
         </w:rPr>
       </w:pPr>
       <w:r>
-        <w:t xml:space="preserve">Check 4.png using </w:t>
+        <w:rPr>
+          <w:highlight w:val="yellow"/>
+        </w:rPr>
+        <w:t>Check 4.</w:t>
+      </w:r>
+      <w:r>
+        <w:rPr>
+          <w:highlight w:val="yellow"/>
+        </w:rPr>
+        <w:t>jpg</w:t>
+      </w:r>
+      <w:r>
+        <w:rPr>
+          <w:highlight w:val="yellow"/>
+        </w:rPr>
+        <w:t xml:space="preserve"> </w:t>
+      </w:r>
+      <w:r>
+        <w:rPr>
+          <w:highlight w:val="yellow"/>
+        </w:rPr>
+        <w:t xml:space="preserve">in requirements folder </w:t>
+      </w:r>
+      <w:r>
+        <w:rPr>
+          <w:highlight w:val="yellow"/>
+        </w:rPr>
+        <w:t xml:space="preserve">using </w:t>
       </w:r>
       <w:r>
         <w:rPr>
@@ -3977,6 +4012,7 @@
           <w:bCs/>
           <w:sz w:val="24"/>
           <w:szCs w:val="24"/>
+          <w:highlight w:val="yellow"/>
           <w:lang w:eastAsia="en-IN"/>
         </w:rPr>
         <w:t>Desktop Commander MCP</w:t>
@@ -3986,6 +4022,7 @@
           <w:rFonts w:ascii="Times New Roman" w:eastAsia="Times New Roman" w:hAnsi="Times New Roman" w:cs="Times New Roman"/>
           <w:sz w:val="24"/>
           <w:szCs w:val="24"/>
+          <w:highlight w:val="yellow"/>
           <w:lang w:eastAsia="en-IN"/>
         </w:rPr>
         <w:t xml:space="preserve"> or any other MCP to view the PNG files</w:t>
@@ -3995,6 +4032,7 @@
           <w:rFonts w:ascii="Times New Roman" w:eastAsia="Times New Roman" w:hAnsi="Times New Roman" w:cs="Times New Roman"/>
           <w:sz w:val="24"/>
           <w:szCs w:val="24"/>
+          <w:highlight w:val="yellow"/>
           <w:lang w:eastAsia="en-IN"/>
         </w:rPr>
         <w:t xml:space="preserve"> and fix the issue.</w:t>
@@ -4007,18 +4045,28 @@
           <w:ilvl w:val="0"/>
           <w:numId w:val="12"/>
         </w:numPr>
-      </w:pPr>
-      <w:r>
+        <w:rPr>
+          <w:highlight w:val="yellow"/>
+        </w:rPr>
+      </w:pPr>
+      <w:r>
+        <w:rPr>
+          <w:highlight w:val="yellow"/>
+        </w:rPr>
         <w:t xml:space="preserve">When creating a </w:t>
       </w:r>
       <w:r>
         <w:rPr>
           <w:rStyle w:val="Strong"/>
           <w:rFonts w:eastAsiaTheme="majorEastAsia"/>
+          <w:highlight w:val="yellow"/>
         </w:rPr>
         <w:t>backup file</w:t>
       </w:r>
       <w:r>
+        <w:rPr>
+          <w:highlight w:val="yellow"/>
+        </w:rPr>
         <w:t xml:space="preserve">, first check if the folder </w:t>
       </w:r>
       <w:proofErr w:type="spellStart"/>
@@ -4028,20 +4076,16 @@
           <w:rFonts w:eastAsiaTheme="majorEastAsia"/>
           <w:b/>
           <w:bCs/>
+          <w:highlight w:val="yellow"/>
         </w:rPr>
         <w:t>my_records</w:t>
       </w:r>
       <w:proofErr w:type="spellEnd"/>
       <w:r>
-        <w:t xml:space="preserve"> </w:t>
-      </w:r>
-      <w:proofErr w:type="gramStart"/>
-      <w:r>
-        <w:t>exists</w:t>
-      </w:r>
-      <w:proofErr w:type="gramEnd"/>
-      <w:r>
-        <w:t xml:space="preserve"> in </w:t>
+        <w:rPr>
+          <w:highlight w:val="yellow"/>
+        </w:rPr>
+        <w:t xml:space="preserve"> exists in </w:t>
       </w:r>
       <w:r>
         <w:rPr>
@@ -4049,20 +4093,28 @@
           <w:rFonts w:eastAsiaTheme="majorEastAsia"/>
           <w:b/>
           <w:bCs/>
+          <w:highlight w:val="yellow"/>
         </w:rPr>
         <w:t>Android/Downloads</w:t>
       </w:r>
       <w:r>
+        <w:rPr>
+          <w:highlight w:val="yellow"/>
+        </w:rPr>
         <w:t xml:space="preserve">. If it does not exist, </w:t>
       </w:r>
       <w:r>
         <w:rPr>
           <w:rStyle w:val="Strong"/>
           <w:rFonts w:eastAsiaTheme="majorEastAsia"/>
+          <w:highlight w:val="yellow"/>
         </w:rPr>
         <w:t>create the folder</w:t>
       </w:r>
       <w:r>
+        <w:rPr>
+          <w:highlight w:val="yellow"/>
+        </w:rPr>
         <w:t>, and then save the backup file inside it.</w:t>
       </w:r>
     </w:p>
@@ -4075,44 +4127,50 @@
         </w:numPr>
       </w:pPr>
       <w:r>
+        <w:rPr>
+          <w:highlight w:val="yellow"/>
+        </w:rPr>
         <w:t xml:space="preserve">Review how </w:t>
       </w:r>
       <w:r>
         <w:rPr>
           <w:rStyle w:val="Strong"/>
           <w:rFonts w:eastAsiaTheme="majorEastAsia"/>
+          <w:highlight w:val="yellow"/>
         </w:rPr>
         <w:t>folder permissions</w:t>
       </w:r>
       <w:r>
+        <w:rPr>
+          <w:highlight w:val="yellow"/>
+        </w:rPr>
         <w:t xml:space="preserve"> are handled in the </w:t>
       </w:r>
-      <w:proofErr w:type="gramStart"/>
       <w:r>
         <w:rPr>
           <w:rStyle w:val="Strong"/>
           <w:rFonts w:eastAsiaTheme="majorEastAsia"/>
-        </w:rPr>
-        <w:t>Health</w:t>
-      </w:r>
-      <w:proofErr w:type="gramEnd"/>
-      <w:r>
-        <w:rPr>
-          <w:rStyle w:val="Strong"/>
-          <w:rFonts w:eastAsiaTheme="majorEastAsia"/>
-        </w:rPr>
-        <w:t xml:space="preserve"> app</w:t>
-      </w:r>
-      <w:r>
+          <w:highlight w:val="yellow"/>
+        </w:rPr>
+        <w:t>Health app</w:t>
+      </w:r>
+      <w:r>
+        <w:rPr>
+          <w:highlight w:val="yellow"/>
+        </w:rPr>
         <w:t xml:space="preserve"> to prevent errors such as:</w:t>
       </w:r>
       <w:r>
+        <w:rPr>
+          <w:highlight w:val="yellow"/>
+        </w:rPr>
         <w:br/>
       </w:r>
       <w:r>
         <w:rPr>
           <w:rStyle w:val="HTMLCode"/>
           <w:rFonts w:eastAsiaTheme="majorEastAsia"/>
+          <w:highlight w:val="yellow"/>
         </w:rPr>
         <w:t xml:space="preserve">Backup failed: Exception: Failed to create backup: </w:t>
       </w:r>
@@ -4121,6 +4179,7 @@
         <w:rPr>
           <w:rStyle w:val="HTMLCode"/>
           <w:rFonts w:eastAsiaTheme="majorEastAsia"/>
+          <w:highlight w:val="yellow"/>
         </w:rPr>
         <w:t>PathAccessException</w:t>
       </w:r>
@@ -4129,6 +4188,7 @@
         <w:rPr>
           <w:rStyle w:val="HTMLCode"/>
           <w:rFonts w:eastAsiaTheme="majorEastAsia"/>
+          <w:highlight w:val="yellow"/>
         </w:rPr>
         <w:t xml:space="preserve">: Cannot open file, path = '/storage/emulated/0/Android/Downloads/my_records/my_records28Oct25_1100AM.json' (OS Error: Operation not permitted, </w:t>
       </w:r>
@@ -4137,6 +4197,7 @@
         <w:rPr>
           <w:rStyle w:val="HTMLCode"/>
           <w:rFonts w:eastAsiaTheme="majorEastAsia"/>
+          <w:highlight w:val="yellow"/>
         </w:rPr>
         <w:t>errno</w:t>
       </w:r>
@@ -4145,6 +4206,7 @@
         <w:rPr>
           <w:rStyle w:val="HTMLCode"/>
           <w:rFonts w:eastAsiaTheme="majorEastAsia"/>
+          <w:highlight w:val="yellow"/>
         </w:rPr>
         <w:t xml:space="preserve"> = 1)</w:t>
       </w:r>
@@ -4156,9 +4218,202 @@
           <w:numId w:val="12"/>
         </w:numPr>
         <w:rPr>
+          <w:highlight w:val="yellow"/>
           <w:lang w:val="en-US"/>
         </w:rPr>
       </w:pPr>
+      <w:r>
+        <w:rPr>
+          <w:highlight w:val="yellow"/>
+          <w:lang w:val="en-US"/>
+        </w:rPr>
+        <w:lastRenderedPageBreak/>
+        <w:t>Add a delete All icon between settings and help in folders screen, when user clicks it show warning message and once he confirms delete all folders along with its associated records</w:t>
+      </w:r>
+    </w:p>
+    <w:p>
+      <w:pPr>
+        <w:numPr>
+          <w:ilvl w:val="0"/>
+          <w:numId w:val="12"/>
+        </w:numPr>
+        <w:rPr>
+          <w:highlight w:val="yellow"/>
+          <w:lang w:val="en-US"/>
+        </w:rPr>
+      </w:pPr>
+      <w:r>
+        <w:rPr>
+          <w:highlight w:val="yellow"/>
+        </w:rPr>
+        <w:t xml:space="preserve">On the </w:t>
+      </w:r>
+      <w:r>
+        <w:rPr>
+          <w:b/>
+          <w:bCs/>
+          <w:highlight w:val="yellow"/>
+        </w:rPr>
+        <w:t>Splash Screen</w:t>
+      </w:r>
+      <w:r>
+        <w:rPr>
+          <w:highlight w:val="yellow"/>
+        </w:rPr>
+        <w:t xml:space="preserve">, the text </w:t>
+      </w:r>
+      <w:r>
+        <w:rPr>
+          <w:i/>
+          <w:iCs/>
+          <w:highlight w:val="yellow"/>
+        </w:rPr>
+        <w:t>“My Records – Secure, Organised, Accessible”</w:t>
+      </w:r>
+      <w:r>
+        <w:rPr>
+          <w:highlight w:val="yellow"/>
+        </w:rPr>
+        <w:t xml:space="preserve"> should be positioned </w:t>
+      </w:r>
+      <w:r>
+        <w:rPr>
+          <w:b/>
+          <w:bCs/>
+          <w:highlight w:val="yellow"/>
+        </w:rPr>
+        <w:t xml:space="preserve">at the </w:t>
+      </w:r>
+      <w:proofErr w:type="spellStart"/>
+      <w:r>
+        <w:rPr>
+          <w:b/>
+          <w:bCs/>
+          <w:highlight w:val="yellow"/>
+        </w:rPr>
+        <w:t>center</w:t>
+      </w:r>
+      <w:proofErr w:type="spellEnd"/>
+      <w:r>
+        <w:rPr>
+          <w:b/>
+          <w:bCs/>
+          <w:highlight w:val="yellow"/>
+        </w:rPr>
+        <w:t xml:space="preserve"> or slightly above the middle</w:t>
+      </w:r>
+      <w:r>
+        <w:rPr>
+          <w:highlight w:val="yellow"/>
+        </w:rPr>
+        <w:t xml:space="preserve"> of the screen so that it remains </w:t>
+      </w:r>
+      <w:r>
+        <w:rPr>
+          <w:b/>
+          <w:bCs/>
+          <w:highlight w:val="yellow"/>
+        </w:rPr>
+        <w:t>fully visible</w:t>
+      </w:r>
+      <w:r>
+        <w:rPr>
+          <w:highlight w:val="yellow"/>
+        </w:rPr>
+        <w:t>, even when the fingerprint dialog appears (as the dialog currently hides part of the text).</w:t>
+      </w:r>
+    </w:p>
+    <w:p>
+      <w:pPr>
+        <w:numPr>
+          <w:ilvl w:val="0"/>
+          <w:numId w:val="12"/>
+        </w:numPr>
+        <w:rPr>
+          <w:highlight w:val="yellow"/>
+          <w:lang w:val="en-US"/>
+        </w:rPr>
+      </w:pPr>
+      <w:r>
+        <w:rPr>
+          <w:highlight w:val="yellow"/>
+        </w:rPr>
+        <w:t xml:space="preserve">After fingerprint authentication, the screen initially appears blank (showing no folders) before the folders load. This delay should be </w:t>
+      </w:r>
+      <w:r>
+        <w:rPr>
+          <w:b/>
+          <w:bCs/>
+          <w:highlight w:val="yellow"/>
+        </w:rPr>
+        <w:t>fixed</w:t>
+      </w:r>
+      <w:r>
+        <w:rPr>
+          <w:highlight w:val="yellow"/>
+        </w:rPr>
+        <w:t xml:space="preserve"> so that the folders are </w:t>
+      </w:r>
+      <w:r>
+        <w:rPr>
+          <w:b/>
+          <w:bCs/>
+          <w:highlight w:val="yellow"/>
+        </w:rPr>
+        <w:t>displayed immediately</w:t>
+      </w:r>
+      <w:r>
+        <w:rPr>
+          <w:highlight w:val="yellow"/>
+        </w:rPr>
+        <w:t xml:space="preserve"> after successful authentication.</w:t>
+      </w:r>
+    </w:p>
+    <w:p>
+      <w:pPr>
+        <w:numPr>
+          <w:ilvl w:val="0"/>
+          <w:numId w:val="12"/>
+        </w:numPr>
+        <w:rPr>
+          <w:highlight w:val="yellow"/>
+          <w:lang w:val="en-US"/>
+        </w:rPr>
+      </w:pPr>
+      <w:r>
+        <w:rPr>
+          <w:highlight w:val="yellow"/>
+        </w:rPr>
+        <w:t xml:space="preserve">Review all </w:t>
+      </w:r>
+      <w:r>
+        <w:rPr>
+          <w:b/>
+          <w:bCs/>
+          <w:highlight w:val="yellow"/>
+        </w:rPr>
+        <w:t>Help screens</w:t>
+      </w:r>
+      <w:r>
+        <w:rPr>
+          <w:highlight w:val="yellow"/>
+        </w:rPr>
+        <w:t xml:space="preserve"> and update them if necessary to reflect the </w:t>
+      </w:r>
+      <w:r>
+        <w:rPr>
+          <w:b/>
+          <w:bCs/>
+          <w:highlight w:val="yellow"/>
+        </w:rPr>
+        <w:t>new functionalities or changes added in the last two days</w:t>
+      </w:r>
+      <w:r>
+        <w:rPr>
+          <w:highlight w:val="yellow"/>
+        </w:rPr>
+        <w:t>.</w:t>
+      </w:r>
     </w:p>
     <w:sectPr>
       <w:pgSz w:w="11906" w:h="16838"/>

</xml_diff>

<commit_message>
fix: Prevent splash screen from appearing during UI interactions
- Added global authentication state provider to persist auth state across theme changes
- Modified SecurityWrapperScreen to check global auth state before showing splash
- Fixes issue where splash screen appeared when toggling dark/light mode or during Change PIN operation
- Splash screen now only appears once at app launch as intended
</commit_message>
<xml_diff>
--- a/requirements/PRD.docx
+++ b/requirements/PRD.docx
@@ -2641,6 +2641,7 @@
           <w:lang w:val="en-US"/>
         </w:rPr>
       </w:pPr>
+      <w:proofErr w:type="gramStart"/>
       <w:r>
         <w:rPr>
           <w:b/>
@@ -2648,7 +2649,17 @@
           <w:color w:val="EE0000"/>
           <w:highlight w:val="yellow"/>
         </w:rPr>
-        <w:t>Also the date and time format on record should be like 17 Oct 2025, 4:40 PM</w:t>
+        <w:t>Also</w:t>
+      </w:r>
+      <w:proofErr w:type="gramEnd"/>
+      <w:r>
+        <w:rPr>
+          <w:b/>
+          <w:bCs/>
+          <w:color w:val="EE0000"/>
+          <w:highlight w:val="yellow"/>
+        </w:rPr>
+        <w:t xml:space="preserve"> the date and time format on record should be like 17 Oct 2025, 4:40 PM</w:t>
       </w:r>
     </w:p>
     <w:p>
@@ -2761,11 +2772,19 @@
           <w:highlight w:val="yellow"/>
         </w:rPr>
       </w:pPr>
-      <w:r>
-        <w:rPr>
-          <w:highlight w:val="yellow"/>
-        </w:rPr>
-        <w:t xml:space="preserve">  Add a </w:t>
+      <w:proofErr w:type="gramStart"/>
+      <w:r>
+        <w:rPr>
+          <w:highlight w:val="yellow"/>
+        </w:rPr>
+        <w:t>  Add</w:t>
+      </w:r>
+      <w:proofErr w:type="gramEnd"/>
+      <w:r>
+        <w:rPr>
+          <w:highlight w:val="yellow"/>
+        </w:rPr>
+        <w:t xml:space="preserve"> a </w:t>
       </w:r>
       <w:r>
         <w:rPr>
@@ -2793,11 +2812,19 @@
           <w:highlight w:val="yellow"/>
         </w:rPr>
       </w:pPr>
-      <w:r>
-        <w:rPr>
-          <w:highlight w:val="yellow"/>
-        </w:rPr>
-        <w:t xml:space="preserve">  Include a </w:t>
+      <w:proofErr w:type="gramStart"/>
+      <w:r>
+        <w:rPr>
+          <w:highlight w:val="yellow"/>
+        </w:rPr>
+        <w:t>  Include</w:t>
+      </w:r>
+      <w:proofErr w:type="gramEnd"/>
+      <w:r>
+        <w:rPr>
+          <w:highlight w:val="yellow"/>
+        </w:rPr>
+        <w:t xml:space="preserve"> a </w:t>
       </w:r>
       <w:r>
         <w:rPr>
@@ -2853,11 +2880,19 @@
           <w:highlight w:val="yellow"/>
         </w:rPr>
       </w:pPr>
-      <w:r>
-        <w:rPr>
-          <w:highlight w:val="yellow"/>
-        </w:rPr>
-        <w:t>  The dropdown list should display:</w:t>
+      <w:proofErr w:type="gramStart"/>
+      <w:r>
+        <w:rPr>
+          <w:highlight w:val="yellow"/>
+        </w:rPr>
+        <w:t>  The</w:t>
+      </w:r>
+      <w:proofErr w:type="gramEnd"/>
+      <w:r>
+        <w:rPr>
+          <w:highlight w:val="yellow"/>
+        </w:rPr>
+        <w:t xml:space="preserve"> dropdown list should display:</w:t>
       </w:r>
     </w:p>
     <w:p>
@@ -2915,6 +2950,7 @@
           <w:highlight w:val="yellow"/>
         </w:rPr>
       </w:pPr>
+      <w:proofErr w:type="gramStart"/>
       <w:r>
         <w:rPr>
           <w:rFonts w:hAnsi="Symbol"/>
@@ -2926,7 +2962,14 @@
         <w:rPr>
           <w:highlight w:val="yellow"/>
         </w:rPr>
-        <w:t xml:space="preserve">  The search function should look for data </w:t>
+        <w:t xml:space="preserve">  The</w:t>
+      </w:r>
+      <w:proofErr w:type="gramEnd"/>
+      <w:r>
+        <w:rPr>
+          <w:highlight w:val="yellow"/>
+        </w:rPr>
+        <w:t xml:space="preserve"> search function should look for data </w:t>
       </w:r>
       <w:r>
         <w:rPr>
@@ -2954,6 +2997,7 @@
           <w:highlight w:val="yellow"/>
         </w:rPr>
       </w:pPr>
+      <w:proofErr w:type="gramStart"/>
       <w:r>
         <w:rPr>
           <w:rFonts w:hAnsi="Symbol"/>
@@ -2965,7 +3009,14 @@
         <w:rPr>
           <w:highlight w:val="yellow"/>
         </w:rPr>
-        <w:t xml:space="preserve">  If the same value is found in multiple records across different folders, show </w:t>
+        <w:t xml:space="preserve">  If</w:t>
+      </w:r>
+      <w:proofErr w:type="gramEnd"/>
+      <w:r>
+        <w:rPr>
+          <w:highlight w:val="yellow"/>
+        </w:rPr>
+        <w:t xml:space="preserve"> the same value is found in multiple records across different folders, show </w:t>
       </w:r>
       <w:r>
         <w:rPr>
@@ -3475,20 +3526,9 @@
           <w:highlight w:val="yellow"/>
           <w:lang w:eastAsia="en-US"/>
         </w:rPr>
-        <w:t xml:space="preserve"> match those in the Health app, </w:t>
-      </w:r>
-      <w:r>
-        <w:rPr>
-          <w:rFonts w:asciiTheme="minorHAnsi" w:eastAsiaTheme="minorHAnsi" w:hAnsiTheme="minorHAnsi" w:cstheme="minorBidi"/>
-          <w:b/>
-          <w:bCs/>
-          <w:sz w:val="22"/>
-          <w:szCs w:val="22"/>
-          <w:highlight w:val="yellow"/>
-          <w:lang w:eastAsia="en-US"/>
-        </w:rPr>
-        <w:t>except for the specific exceptions mentioned</w:t>
-      </w:r>
+        <w:t xml:space="preserve"> match those in the </w:t>
+      </w:r>
+      <w:proofErr w:type="gramStart"/>
       <w:r>
         <w:rPr>
           <w:rFonts w:asciiTheme="minorHAnsi" w:eastAsiaTheme="minorHAnsi" w:hAnsiTheme="minorHAnsi" w:cstheme="minorBidi"/>
@@ -3497,6 +3537,39 @@
           <w:highlight w:val="yellow"/>
           <w:lang w:eastAsia="en-US"/>
         </w:rPr>
+        <w:t>Health</w:t>
+      </w:r>
+      <w:proofErr w:type="gramEnd"/>
+      <w:r>
+        <w:rPr>
+          <w:rFonts w:asciiTheme="minorHAnsi" w:eastAsiaTheme="minorHAnsi" w:hAnsiTheme="minorHAnsi" w:cstheme="minorBidi"/>
+          <w:sz w:val="22"/>
+          <w:szCs w:val="22"/>
+          <w:highlight w:val="yellow"/>
+          <w:lang w:eastAsia="en-US"/>
+        </w:rPr>
+        <w:t xml:space="preserve"> app, </w:t>
+      </w:r>
+      <w:r>
+        <w:rPr>
+          <w:rFonts w:asciiTheme="minorHAnsi" w:eastAsiaTheme="minorHAnsi" w:hAnsiTheme="minorHAnsi" w:cstheme="minorBidi"/>
+          <w:b/>
+          <w:bCs/>
+          <w:sz w:val="22"/>
+          <w:szCs w:val="22"/>
+          <w:highlight w:val="yellow"/>
+          <w:lang w:eastAsia="en-US"/>
+        </w:rPr>
+        <w:t>except for the specific exceptions mentioned</w:t>
+      </w:r>
+      <w:r>
+        <w:rPr>
+          <w:rFonts w:asciiTheme="minorHAnsi" w:eastAsiaTheme="minorHAnsi" w:hAnsiTheme="minorHAnsi" w:cstheme="minorBidi"/>
+          <w:sz w:val="22"/>
+          <w:szCs w:val="22"/>
+          <w:highlight w:val="yellow"/>
+          <w:lang w:eastAsia="en-US"/>
+        </w:rPr>
         <w:t xml:space="preserve"> earlier.</w:t>
       </w:r>
     </w:p>
@@ -3575,6 +3648,7 @@
         </w:rPr>
         <w:t xml:space="preserve">, the screen should load and function exactly as it does in the </w:t>
       </w:r>
+      <w:proofErr w:type="gramStart"/>
       <w:r>
         <w:rPr>
           <w:rFonts w:ascii="Times New Roman" w:eastAsia="Times New Roman" w:hAnsi="Times New Roman" w:cs="Times New Roman"/>
@@ -3585,7 +3659,20 @@
           <w:highlight w:val="yellow"/>
           <w:lang w:eastAsia="en-IN"/>
         </w:rPr>
-        <w:t>Health app</w:t>
+        <w:t>Health</w:t>
+      </w:r>
+      <w:proofErr w:type="gramEnd"/>
+      <w:r>
+        <w:rPr>
+          <w:rFonts w:ascii="Times New Roman" w:eastAsia="Times New Roman" w:hAnsi="Times New Roman" w:cs="Times New Roman"/>
+          <w:b/>
+          <w:bCs/>
+          <w:sz w:val="24"/>
+          <w:szCs w:val="24"/>
+          <w:highlight w:val="yellow"/>
+          <w:lang w:eastAsia="en-IN"/>
+        </w:rPr>
+        <w:t xml:space="preserve"> app</w:t>
       </w:r>
       <w:r>
         <w:rPr>
@@ -3749,7 +3836,19 @@
           <w:highlight w:val="yellow"/>
           <w:lang w:eastAsia="en-IN"/>
         </w:rPr>
-        <w:t xml:space="preserve"> screen </w:t>
+        <w:t xml:space="preserve"> screen for </w:t>
+      </w:r>
+      <w:r>
+        <w:rPr>
+          <w:rFonts w:ascii="Times New Roman" w:eastAsia="Times New Roman" w:hAnsi="Times New Roman" w:cs="Times New Roman"/>
+          <w:b/>
+          <w:bCs/>
+          <w:sz w:val="24"/>
+          <w:szCs w:val="24"/>
+          <w:highlight w:val="yellow"/>
+          <w:lang w:eastAsia="en-IN"/>
+        </w:rPr>
+        <w:t>buttons, Display values, dropdowns, and icons, etc.</w:t>
       </w:r>
       <w:r>
         <w:rPr>
@@ -3759,7 +3858,56 @@
           <w:highlight w:val="yellow"/>
           <w:lang w:eastAsia="en-IN"/>
         </w:rPr>
-        <w:t>for</w:t>
+        <w:t xml:space="preserve"> — to ensure they are implemented exactly as in the </w:t>
+      </w:r>
+      <w:r>
+        <w:rPr>
+          <w:rFonts w:ascii="Times New Roman" w:eastAsia="Times New Roman" w:hAnsi="Times New Roman" w:cs="Times New Roman"/>
+          <w:b/>
+          <w:bCs/>
+          <w:sz w:val="24"/>
+          <w:szCs w:val="24"/>
+          <w:highlight w:val="yellow"/>
+          <w:lang w:eastAsia="en-IN"/>
+        </w:rPr>
+        <w:t xml:space="preserve">Health app, except for backup file name which should be </w:t>
+      </w:r>
+      <w:r>
+        <w:rPr>
+          <w:highlight w:val="yellow"/>
+        </w:rPr>
+        <w:t>the filename format:</w:t>
+      </w:r>
+      <w:r>
+        <w:rPr>
+          <w:highlight w:val="yellow"/>
+        </w:rPr>
+        <w:t xml:space="preserve"> </w:t>
+      </w:r>
+      <w:r>
+        <w:rPr>
+          <w:highlight w:val="yellow"/>
+        </w:rPr>
+        <w:t>my_records28Oct25_0955</w:t>
+      </w:r>
+      <w:proofErr w:type="gramStart"/>
+      <w:r>
+        <w:rPr>
+          <w:highlight w:val="yellow"/>
+        </w:rPr>
+        <w:t>AM</w:t>
+      </w:r>
+      <w:r>
+        <w:rPr>
+          <w:rFonts w:ascii="Times New Roman" w:eastAsia="Times New Roman" w:hAnsi="Times New Roman" w:cs="Times New Roman"/>
+          <w:b/>
+          <w:bCs/>
+          <w:sz w:val="24"/>
+          <w:szCs w:val="24"/>
+          <w:highlight w:val="yellow"/>
+          <w:lang w:eastAsia="en-IN"/>
+        </w:rPr>
+        <w:t xml:space="preserve"> </w:t>
       </w:r>
       <w:r>
         <w:rPr>
@@ -3769,7 +3917,134 @@
           <w:highlight w:val="yellow"/>
           <w:lang w:eastAsia="en-IN"/>
         </w:rPr>
+        <w:t>.</w:t>
+      </w:r>
+      <w:proofErr w:type="gramEnd"/>
+    </w:p>
+    <w:p>
+      <w:pPr>
+        <w:numPr>
+          <w:ilvl w:val="0"/>
+          <w:numId w:val="12"/>
+        </w:numPr>
+        <w:rPr>
+          <w:highlight w:val="yellow"/>
+          <w:lang w:val="en-US"/>
+        </w:rPr>
+      </w:pPr>
+      <w:r>
+        <w:rPr>
+          <w:highlight w:val="yellow"/>
+        </w:rPr>
+        <w:t xml:space="preserve">Fix all errors listed in the </w:t>
+      </w:r>
+      <w:r>
+        <w:rPr>
+          <w:b/>
+          <w:bCs/>
+          <w:highlight w:val="yellow"/>
+        </w:rPr>
+        <w:t>Problems tab</w:t>
+      </w:r>
+      <w:r>
+        <w:rPr>
+          <w:highlight w:val="yellow"/>
+        </w:rPr>
+        <w:t xml:space="preserve">, including minor ones, and then </w:t>
+      </w:r>
+      <w:r>
+        <w:rPr>
+          <w:b/>
+          <w:bCs/>
+          <w:highlight w:val="yellow"/>
+        </w:rPr>
+        <w:t>build and install the debug APK</w:t>
+      </w:r>
+      <w:r>
+        <w:rPr>
+          <w:highlight w:val="yellow"/>
+        </w:rPr>
+        <w:t xml:space="preserve"> on my mobile device to test all features.</w:t>
+      </w:r>
+    </w:p>
+    <w:p>
+      <w:pPr>
+        <w:numPr>
+          <w:ilvl w:val="0"/>
+          <w:numId w:val="12"/>
+        </w:numPr>
+        <w:rPr>
+          <w:highlight w:val="yellow"/>
+          <w:lang w:val="en-US"/>
+        </w:rPr>
+      </w:pPr>
+      <w:r>
+        <w:rPr>
+          <w:highlight w:val="yellow"/>
+        </w:rPr>
+        <w:t xml:space="preserve">The backup should only be created if there are any folders, and </w:t>
+      </w:r>
+      <w:proofErr w:type="gramStart"/>
+      <w:r>
+        <w:rPr>
+          <w:highlight w:val="yellow"/>
+        </w:rPr>
+        <w:t>its</w:t>
+      </w:r>
+      <w:proofErr w:type="gramEnd"/>
+      <w:r>
+        <w:rPr>
+          <w:highlight w:val="yellow"/>
+        </w:rPr>
+        <w:t xml:space="preserve"> should create a backup file consisting of all folders and records within it</w:t>
+      </w:r>
+      <w:r>
+        <w:rPr>
+          <w:highlight w:val="yellow"/>
+        </w:rPr>
+        <w:t xml:space="preserve"> and same will be used to restore at the later date.</w:t>
+      </w:r>
+    </w:p>
+    <w:p>
+      <w:pPr>
+        <w:numPr>
+          <w:ilvl w:val="0"/>
+          <w:numId w:val="12"/>
+        </w:numPr>
+        <w:rPr>
+          <w:highlight w:val="yellow"/>
+          <w:lang w:val="en-US"/>
+        </w:rPr>
+      </w:pPr>
+      <w:r>
+        <w:rPr>
+          <w:highlight w:val="yellow"/>
+        </w:rPr>
+        <w:t>Check 4.</w:t>
+      </w:r>
+      <w:r>
+        <w:rPr>
+          <w:highlight w:val="yellow"/>
+        </w:rPr>
+        <w:t>jpg</w:t>
+      </w:r>
+      <w:r>
+        <w:rPr>
+          <w:highlight w:val="yellow"/>
+        </w:rPr>
         <w:t xml:space="preserve"> </w:t>
+      </w:r>
+      <w:r>
+        <w:rPr>
+          <w:highlight w:val="yellow"/>
+        </w:rPr>
+        <w:t xml:space="preserve">in requirements folder </w:t>
+      </w:r>
+      <w:r>
+        <w:rPr>
+          <w:highlight w:val="yellow"/>
+        </w:rPr>
+        <w:t xml:space="preserve">using </w:t>
       </w:r>
       <w:r>
         <w:rPr>
@@ -3781,43 +4056,7 @@
           <w:highlight w:val="yellow"/>
           <w:lang w:eastAsia="en-IN"/>
         </w:rPr>
-        <w:t xml:space="preserve">buttons, </w:t>
-      </w:r>
-      <w:r>
-        <w:rPr>
-          <w:rFonts w:ascii="Times New Roman" w:eastAsia="Times New Roman" w:hAnsi="Times New Roman" w:cs="Times New Roman"/>
-          <w:b/>
-          <w:bCs/>
-          <w:sz w:val="24"/>
-          <w:szCs w:val="24"/>
-          <w:highlight w:val="yellow"/>
-          <w:lang w:eastAsia="en-IN"/>
-        </w:rPr>
-        <w:t>Display values</w:t>
-      </w:r>
-      <w:r>
-        <w:rPr>
-          <w:rFonts w:ascii="Times New Roman" w:eastAsia="Times New Roman" w:hAnsi="Times New Roman" w:cs="Times New Roman"/>
-          <w:b/>
-          <w:bCs/>
-          <w:sz w:val="24"/>
-          <w:szCs w:val="24"/>
-          <w:highlight w:val="yellow"/>
-          <w:lang w:eastAsia="en-IN"/>
-        </w:rPr>
-        <w:t>, dropdowns, and icons</w:t>
-      </w:r>
-      <w:r>
-        <w:rPr>
-          <w:rFonts w:ascii="Times New Roman" w:eastAsia="Times New Roman" w:hAnsi="Times New Roman" w:cs="Times New Roman"/>
-          <w:b/>
-          <w:bCs/>
-          <w:sz w:val="24"/>
-          <w:szCs w:val="24"/>
-          <w:highlight w:val="yellow"/>
-          <w:lang w:eastAsia="en-IN"/>
-        </w:rPr>
-        <w:t>, etc.</w:t>
+        <w:t>Desktop Commander MCP</w:t>
       </w:r>
       <w:r>
         <w:rPr>
@@ -3827,141 +4066,204 @@
           <w:highlight w:val="yellow"/>
           <w:lang w:eastAsia="en-IN"/>
         </w:rPr>
-        <w:t xml:space="preserve"> — to ensure they are implemented exactly as in the </w:t>
-      </w:r>
-      <w:r>
-        <w:rPr>
-          <w:rFonts w:ascii="Times New Roman" w:eastAsia="Times New Roman" w:hAnsi="Times New Roman" w:cs="Times New Roman"/>
-          <w:b/>
-          <w:bCs/>
-          <w:sz w:val="24"/>
-          <w:szCs w:val="24"/>
-          <w:highlight w:val="yellow"/>
-          <w:lang w:eastAsia="en-IN"/>
-        </w:rPr>
-        <w:t>Health app</w:t>
-      </w:r>
-      <w:r>
-        <w:rPr>
-          <w:rFonts w:ascii="Times New Roman" w:eastAsia="Times New Roman" w:hAnsi="Times New Roman" w:cs="Times New Roman"/>
-          <w:b/>
-          <w:bCs/>
-          <w:sz w:val="24"/>
-          <w:szCs w:val="24"/>
-          <w:highlight w:val="yellow"/>
-          <w:lang w:eastAsia="en-IN"/>
-        </w:rPr>
-        <w:t xml:space="preserve">, except for backup file name which should be </w:t>
-      </w:r>
-      <w:r>
-        <w:rPr>
-          <w:highlight w:val="yellow"/>
-        </w:rPr>
-        <w:t>the filename format:</w:t>
-      </w:r>
-      <w:r>
-        <w:rPr>
-          <w:highlight w:val="yellow"/>
-        </w:rPr>
-        <w:t xml:space="preserve"> </w:t>
-      </w:r>
-      <w:r>
-        <w:rPr>
-          <w:highlight w:val="yellow"/>
-        </w:rPr>
-        <w:t>my_records28Oct25_0955AM</w:t>
-      </w:r>
-      <w:r>
-        <w:rPr>
-          <w:rFonts w:ascii="Times New Roman" w:eastAsia="Times New Roman" w:hAnsi="Times New Roman" w:cs="Times New Roman"/>
-          <w:b/>
-          <w:bCs/>
-          <w:sz w:val="24"/>
-          <w:szCs w:val="24"/>
-          <w:highlight w:val="yellow"/>
-          <w:lang w:eastAsia="en-IN"/>
-        </w:rPr>
-        <w:t xml:space="preserve"> </w:t>
-      </w:r>
-      <w:r>
-        <w:rPr>
-          <w:rFonts w:ascii="Times New Roman" w:eastAsia="Times New Roman" w:hAnsi="Times New Roman" w:cs="Times New Roman"/>
-          <w:sz w:val="24"/>
-          <w:szCs w:val="24"/>
-          <w:highlight w:val="yellow"/>
-          <w:lang w:eastAsia="en-IN"/>
-        </w:rPr>
-        <w:t>.</w:t>
-      </w:r>
-    </w:p>
-    <w:p>
-      <w:pPr>
+        <w:t xml:space="preserve"> or any other MCP to view the PNG files and fix the issue.</w:t>
+      </w:r>
+    </w:p>
+    <w:p>
+      <w:pPr>
+        <w:pStyle w:val="NormalWeb"/>
         <w:numPr>
           <w:ilvl w:val="0"/>
           <w:numId w:val="12"/>
         </w:numPr>
         <w:rPr>
           <w:highlight w:val="yellow"/>
-          <w:lang w:val="en-US"/>
-        </w:rPr>
-      </w:pPr>
-      <w:r>
-        <w:rPr>
-          <w:highlight w:val="yellow"/>
-        </w:rPr>
-        <w:t xml:space="preserve">Fix all errors listed in the </w:t>
-      </w:r>
-      <w:r>
-        <w:rPr>
-          <w:b/>
-          <w:bCs/>
-          <w:highlight w:val="yellow"/>
-        </w:rPr>
-        <w:t>Problems tab</w:t>
-      </w:r>
-      <w:r>
-        <w:rPr>
-          <w:highlight w:val="yellow"/>
-        </w:rPr>
-        <w:t xml:space="preserve">, including minor ones, and then </w:t>
-      </w:r>
-      <w:r>
-        <w:rPr>
-          <w:b/>
-          <w:bCs/>
-          <w:highlight w:val="yellow"/>
-        </w:rPr>
-        <w:t>build and install the debug APK</w:t>
-      </w:r>
-      <w:r>
-        <w:rPr>
-          <w:highlight w:val="yellow"/>
-        </w:rPr>
-        <w:t xml:space="preserve"> on my mobile device to test all features.</w:t>
-      </w:r>
-    </w:p>
-    <w:p>
-      <w:pPr>
+        </w:rPr>
+      </w:pPr>
+      <w:r>
+        <w:rPr>
+          <w:highlight w:val="yellow"/>
+        </w:rPr>
+        <w:t xml:space="preserve">When creating a </w:t>
+      </w:r>
+      <w:r>
+        <w:rPr>
+          <w:rStyle w:val="Strong"/>
+          <w:rFonts w:eastAsiaTheme="majorEastAsia"/>
+          <w:highlight w:val="yellow"/>
+        </w:rPr>
+        <w:t>backup file</w:t>
+      </w:r>
+      <w:r>
+        <w:rPr>
+          <w:highlight w:val="yellow"/>
+        </w:rPr>
+        <w:t xml:space="preserve">, first check if the folder </w:t>
+      </w:r>
+      <w:proofErr w:type="spellStart"/>
+      <w:r>
+        <w:rPr>
+          <w:rStyle w:val="HTMLCode"/>
+          <w:rFonts w:eastAsiaTheme="majorEastAsia"/>
+          <w:b/>
+          <w:bCs/>
+          <w:highlight w:val="yellow"/>
+        </w:rPr>
+        <w:t>my_records</w:t>
+      </w:r>
+      <w:proofErr w:type="spellEnd"/>
+      <w:r>
+        <w:rPr>
+          <w:highlight w:val="yellow"/>
+        </w:rPr>
+        <w:t xml:space="preserve"> </w:t>
+      </w:r>
+      <w:proofErr w:type="gramStart"/>
+      <w:r>
+        <w:rPr>
+          <w:highlight w:val="yellow"/>
+        </w:rPr>
+        <w:t>exists</w:t>
+      </w:r>
+      <w:proofErr w:type="gramEnd"/>
+      <w:r>
+        <w:rPr>
+          <w:highlight w:val="yellow"/>
+        </w:rPr>
+        <w:t xml:space="preserve"> in </w:t>
+      </w:r>
+      <w:r>
+        <w:rPr>
+          <w:rStyle w:val="HTMLCode"/>
+          <w:rFonts w:eastAsiaTheme="majorEastAsia"/>
+          <w:b/>
+          <w:bCs/>
+          <w:highlight w:val="yellow"/>
+        </w:rPr>
+        <w:t>Android/Downloads</w:t>
+      </w:r>
+      <w:r>
+        <w:rPr>
+          <w:highlight w:val="yellow"/>
+        </w:rPr>
+        <w:t xml:space="preserve">. If it does not exist, </w:t>
+      </w:r>
+      <w:r>
+        <w:rPr>
+          <w:rStyle w:val="Strong"/>
+          <w:rFonts w:eastAsiaTheme="majorEastAsia"/>
+          <w:highlight w:val="yellow"/>
+        </w:rPr>
+        <w:t>create the folder</w:t>
+      </w:r>
+      <w:r>
+        <w:rPr>
+          <w:highlight w:val="yellow"/>
+        </w:rPr>
+        <w:t>, and then save the backup file inside it.</w:t>
+      </w:r>
+    </w:p>
+    <w:p>
+      <w:pPr>
+        <w:pStyle w:val="NormalWeb"/>
         <w:numPr>
           <w:ilvl w:val="0"/>
           <w:numId w:val="12"/>
         </w:numPr>
-        <w:rPr>
-          <w:highlight w:val="yellow"/>
-          <w:lang w:val="en-US"/>
-        </w:rPr>
-      </w:pPr>
-      <w:r>
-        <w:rPr>
-          <w:highlight w:val="yellow"/>
-        </w:rPr>
-        <w:t>The backup should only be created if there are any folders, and its should create a backup file consisting of all folders and records within it</w:t>
-      </w:r>
-      <w:r>
-        <w:rPr>
-          <w:highlight w:val="yellow"/>
-        </w:rPr>
-        <w:t xml:space="preserve"> and same will be used to restore at the later date.</w:t>
+      </w:pPr>
+      <w:r>
+        <w:rPr>
+          <w:highlight w:val="yellow"/>
+        </w:rPr>
+        <w:t xml:space="preserve">Review how </w:t>
+      </w:r>
+      <w:r>
+        <w:rPr>
+          <w:rStyle w:val="Strong"/>
+          <w:rFonts w:eastAsiaTheme="majorEastAsia"/>
+          <w:highlight w:val="yellow"/>
+        </w:rPr>
+        <w:t>folder permissions</w:t>
+      </w:r>
+      <w:r>
+        <w:rPr>
+          <w:highlight w:val="yellow"/>
+        </w:rPr>
+        <w:t xml:space="preserve"> are handled in the </w:t>
+      </w:r>
+      <w:proofErr w:type="gramStart"/>
+      <w:r>
+        <w:rPr>
+          <w:rStyle w:val="Strong"/>
+          <w:rFonts w:eastAsiaTheme="majorEastAsia"/>
+          <w:highlight w:val="yellow"/>
+        </w:rPr>
+        <w:t>Health</w:t>
+      </w:r>
+      <w:proofErr w:type="gramEnd"/>
+      <w:r>
+        <w:rPr>
+          <w:rStyle w:val="Strong"/>
+          <w:rFonts w:eastAsiaTheme="majorEastAsia"/>
+          <w:highlight w:val="yellow"/>
+        </w:rPr>
+        <w:t xml:space="preserve"> app</w:t>
+      </w:r>
+      <w:r>
+        <w:rPr>
+          <w:highlight w:val="yellow"/>
+        </w:rPr>
+        <w:t xml:space="preserve"> to prevent errors such as:</w:t>
+      </w:r>
+      <w:r>
+        <w:rPr>
+          <w:highlight w:val="yellow"/>
+        </w:rPr>
+        <w:br/>
+      </w:r>
+      <w:r>
+        <w:rPr>
+          <w:rStyle w:val="HTMLCode"/>
+          <w:rFonts w:eastAsiaTheme="majorEastAsia"/>
+          <w:highlight w:val="yellow"/>
+        </w:rPr>
+        <w:t xml:space="preserve">Backup failed: Exception: Failed to create backup: </w:t>
+      </w:r>
+      <w:proofErr w:type="spellStart"/>
+      <w:r>
+        <w:rPr>
+          <w:rStyle w:val="HTMLCode"/>
+          <w:rFonts w:eastAsiaTheme="majorEastAsia"/>
+          <w:highlight w:val="yellow"/>
+        </w:rPr>
+        <w:t>PathAccessException</w:t>
+      </w:r>
+      <w:proofErr w:type="spellEnd"/>
+      <w:r>
+        <w:rPr>
+          <w:rStyle w:val="HTMLCode"/>
+          <w:rFonts w:eastAsiaTheme="majorEastAsia"/>
+          <w:highlight w:val="yellow"/>
+        </w:rPr>
+        <w:t xml:space="preserve">: Cannot open file, path = '/storage/emulated/0/Android/Downloads/my_records/my_records28Oct25_1100AM.json' (OS Error: Operation not permitted, </w:t>
+      </w:r>
+      <w:proofErr w:type="spellStart"/>
+      <w:r>
+        <w:rPr>
+          <w:rStyle w:val="HTMLCode"/>
+          <w:rFonts w:eastAsiaTheme="majorEastAsia"/>
+          <w:highlight w:val="yellow"/>
+        </w:rPr>
+        <w:t>errno</w:t>
+      </w:r>
+      <w:proofErr w:type="spellEnd"/>
+      <w:r>
+        <w:rPr>
+          <w:rStyle w:val="HTMLCode"/>
+          <w:rFonts w:eastAsiaTheme="majorEastAsia"/>
+          <w:highlight w:val="yellow"/>
+        </w:rPr>
+        <w:t xml:space="preserve"> = 1)</w:t>
       </w:r>
     </w:p>
     <w:p>
@@ -3978,442 +4280,665 @@
       <w:r>
         <w:rPr>
           <w:highlight w:val="yellow"/>
-        </w:rPr>
-        <w:t>Check 4.</w:t>
-      </w:r>
-      <w:r>
-        <w:rPr>
-          <w:highlight w:val="yellow"/>
-        </w:rPr>
-        <w:t>jpg</w:t>
-      </w:r>
-      <w:r>
-        <w:rPr>
-          <w:highlight w:val="yellow"/>
-        </w:rPr>
-        <w:t xml:space="preserve"> </w:t>
-      </w:r>
-      <w:r>
-        <w:rPr>
-          <w:highlight w:val="yellow"/>
-        </w:rPr>
-        <w:t xml:space="preserve">in requirements folder </w:t>
-      </w:r>
-      <w:r>
-        <w:rPr>
-          <w:highlight w:val="yellow"/>
-        </w:rPr>
-        <w:t xml:space="preserve">using </w:t>
-      </w:r>
-      <w:r>
-        <w:rPr>
-          <w:rFonts w:ascii="Times New Roman" w:eastAsia="Times New Roman" w:hAnsi="Times New Roman" w:cs="Times New Roman"/>
-          <w:b/>
-          <w:bCs/>
-          <w:sz w:val="24"/>
-          <w:szCs w:val="24"/>
-          <w:highlight w:val="yellow"/>
-          <w:lang w:eastAsia="en-IN"/>
-        </w:rPr>
-        <w:t>Desktop Commander MCP</w:t>
-      </w:r>
-      <w:r>
-        <w:rPr>
-          <w:rFonts w:ascii="Times New Roman" w:eastAsia="Times New Roman" w:hAnsi="Times New Roman" w:cs="Times New Roman"/>
-          <w:sz w:val="24"/>
-          <w:szCs w:val="24"/>
-          <w:highlight w:val="yellow"/>
-          <w:lang w:eastAsia="en-IN"/>
-        </w:rPr>
-        <w:t xml:space="preserve"> or any other MCP to view the PNG files</w:t>
-      </w:r>
-      <w:r>
-        <w:rPr>
-          <w:rFonts w:ascii="Times New Roman" w:eastAsia="Times New Roman" w:hAnsi="Times New Roman" w:cs="Times New Roman"/>
-          <w:sz w:val="24"/>
-          <w:szCs w:val="24"/>
-          <w:highlight w:val="yellow"/>
-          <w:lang w:eastAsia="en-IN"/>
-        </w:rPr>
-        <w:t xml:space="preserve"> and fix the issue.</w:t>
-      </w:r>
-    </w:p>
-    <w:p>
-      <w:pPr>
-        <w:pStyle w:val="NormalWeb"/>
+          <w:lang w:val="en-US"/>
+        </w:rPr>
+        <w:lastRenderedPageBreak/>
+        <w:t xml:space="preserve">Add a delete All icon between settings and help in folders screen, when user clicks it show warning message and </w:t>
+      </w:r>
+      <w:proofErr w:type="gramStart"/>
+      <w:r>
+        <w:rPr>
+          <w:highlight w:val="yellow"/>
+          <w:lang w:val="en-US"/>
+        </w:rPr>
+        <w:t>once</w:t>
+      </w:r>
+      <w:proofErr w:type="gramEnd"/>
+      <w:r>
+        <w:rPr>
+          <w:highlight w:val="yellow"/>
+          <w:lang w:val="en-US"/>
+        </w:rPr>
+        <w:t xml:space="preserve"> he confirms delete all folders along with its associated records</w:t>
+      </w:r>
+    </w:p>
+    <w:p>
+      <w:pPr>
         <w:numPr>
           <w:ilvl w:val="0"/>
           <w:numId w:val="12"/>
         </w:numPr>
         <w:rPr>
           <w:highlight w:val="yellow"/>
-        </w:rPr>
-      </w:pPr>
-      <w:r>
-        <w:rPr>
-          <w:highlight w:val="yellow"/>
-        </w:rPr>
-        <w:t xml:space="preserve">When creating a </w:t>
+          <w:lang w:val="en-US"/>
+        </w:rPr>
+      </w:pPr>
+      <w:r>
+        <w:rPr>
+          <w:highlight w:val="yellow"/>
+        </w:rPr>
+        <w:t xml:space="preserve">On the </w:t>
+      </w:r>
+      <w:r>
+        <w:rPr>
+          <w:b/>
+          <w:bCs/>
+          <w:highlight w:val="yellow"/>
+        </w:rPr>
+        <w:t>Splash Screen</w:t>
+      </w:r>
+      <w:r>
+        <w:rPr>
+          <w:highlight w:val="yellow"/>
+        </w:rPr>
+        <w:t xml:space="preserve">, the text </w:t>
+      </w:r>
+      <w:r>
+        <w:rPr>
+          <w:i/>
+          <w:iCs/>
+          <w:highlight w:val="yellow"/>
+        </w:rPr>
+        <w:t>“My Records – Secure, Organised, Accessible”</w:t>
+      </w:r>
+      <w:r>
+        <w:rPr>
+          <w:highlight w:val="yellow"/>
+        </w:rPr>
+        <w:t xml:space="preserve"> should be positioned </w:t>
+      </w:r>
+      <w:r>
+        <w:rPr>
+          <w:b/>
+          <w:bCs/>
+          <w:highlight w:val="yellow"/>
+        </w:rPr>
+        <w:t xml:space="preserve">at the </w:t>
+      </w:r>
+      <w:proofErr w:type="spellStart"/>
+      <w:r>
+        <w:rPr>
+          <w:b/>
+          <w:bCs/>
+          <w:highlight w:val="yellow"/>
+        </w:rPr>
+        <w:t>center</w:t>
+      </w:r>
+      <w:proofErr w:type="spellEnd"/>
+      <w:r>
+        <w:rPr>
+          <w:b/>
+          <w:bCs/>
+          <w:highlight w:val="yellow"/>
+        </w:rPr>
+        <w:t xml:space="preserve"> or slightly above the middle</w:t>
+      </w:r>
+      <w:r>
+        <w:rPr>
+          <w:highlight w:val="yellow"/>
+        </w:rPr>
+        <w:t xml:space="preserve"> of the screen so that it remains </w:t>
+      </w:r>
+      <w:r>
+        <w:rPr>
+          <w:b/>
+          <w:bCs/>
+          <w:highlight w:val="yellow"/>
+        </w:rPr>
+        <w:t>fully visible</w:t>
+      </w:r>
+      <w:r>
+        <w:rPr>
+          <w:highlight w:val="yellow"/>
+        </w:rPr>
+        <w:t>, even when the fingerprint dialog appears (as the dialog currently hides part of the text).</w:t>
+      </w:r>
+    </w:p>
+    <w:p>
+      <w:pPr>
+        <w:numPr>
+          <w:ilvl w:val="0"/>
+          <w:numId w:val="12"/>
+        </w:numPr>
+        <w:rPr>
+          <w:highlight w:val="yellow"/>
+          <w:lang w:val="en-US"/>
+        </w:rPr>
+      </w:pPr>
+      <w:r>
+        <w:rPr>
+          <w:highlight w:val="yellow"/>
+        </w:rPr>
+        <w:t xml:space="preserve">After fingerprint authentication, the screen initially appears blank (showing no folders) before the folders load. This delay should be </w:t>
+      </w:r>
+      <w:r>
+        <w:rPr>
+          <w:b/>
+          <w:bCs/>
+          <w:highlight w:val="yellow"/>
+        </w:rPr>
+        <w:t>fixed</w:t>
+      </w:r>
+      <w:r>
+        <w:rPr>
+          <w:highlight w:val="yellow"/>
+        </w:rPr>
+        <w:t xml:space="preserve"> so that the folders are </w:t>
+      </w:r>
+      <w:r>
+        <w:rPr>
+          <w:b/>
+          <w:bCs/>
+          <w:highlight w:val="yellow"/>
+        </w:rPr>
+        <w:t>displayed immediately</w:t>
+      </w:r>
+      <w:r>
+        <w:rPr>
+          <w:highlight w:val="yellow"/>
+        </w:rPr>
+        <w:t xml:space="preserve"> after successful authentication.</w:t>
+      </w:r>
+    </w:p>
+    <w:p>
+      <w:pPr>
+        <w:numPr>
+          <w:ilvl w:val="0"/>
+          <w:numId w:val="12"/>
+        </w:numPr>
+        <w:rPr>
+          <w:highlight w:val="yellow"/>
+          <w:lang w:val="en-US"/>
+        </w:rPr>
+      </w:pPr>
+      <w:r>
+        <w:rPr>
+          <w:highlight w:val="yellow"/>
+        </w:rPr>
+        <w:t xml:space="preserve">Review all </w:t>
+      </w:r>
+      <w:r>
+        <w:rPr>
+          <w:b/>
+          <w:bCs/>
+          <w:highlight w:val="yellow"/>
+        </w:rPr>
+        <w:t>Help screens</w:t>
+      </w:r>
+      <w:r>
+        <w:rPr>
+          <w:highlight w:val="yellow"/>
+        </w:rPr>
+        <w:t xml:space="preserve"> and update them if necessary to reflect the </w:t>
+      </w:r>
+      <w:r>
+        <w:rPr>
+          <w:b/>
+          <w:bCs/>
+          <w:highlight w:val="yellow"/>
+        </w:rPr>
+        <w:t>new functionalities or changes added in the last two days</w:t>
+      </w:r>
+      <w:r>
+        <w:rPr>
+          <w:highlight w:val="yellow"/>
+        </w:rPr>
+        <w:t>.</w:t>
+      </w:r>
+    </w:p>
+    <w:p>
+      <w:pPr>
+        <w:numPr>
+          <w:ilvl w:val="0"/>
+          <w:numId w:val="12"/>
+        </w:numPr>
+        <w:rPr>
+          <w:highlight w:val="yellow"/>
+          <w:lang w:val="en-US"/>
+        </w:rPr>
+      </w:pPr>
+      <w:r>
+        <w:rPr>
+          <w:highlight w:val="yellow"/>
+        </w:rPr>
+        <w:t xml:space="preserve">Update the Readme.md based on project functionality as we have added </w:t>
+      </w:r>
+      <w:r>
+        <w:rPr>
+          <w:b/>
+          <w:bCs/>
+          <w:highlight w:val="yellow"/>
+        </w:rPr>
+        <w:t>new functionalities or changes added in the last two days</w:t>
+      </w:r>
+      <w:r>
+        <w:rPr>
+          <w:highlight w:val="yellow"/>
+        </w:rPr>
+        <w:t>.</w:t>
+      </w:r>
+    </w:p>
+    <w:p>
+      <w:pPr>
+        <w:numPr>
+          <w:ilvl w:val="0"/>
+          <w:numId w:val="12"/>
+        </w:numPr>
+        <w:rPr>
+          <w:highlight w:val="yellow"/>
+          <w:lang w:val="en-US"/>
+        </w:rPr>
+      </w:pPr>
+      <w:r>
+        <w:rPr>
+          <w:highlight w:val="yellow"/>
+        </w:rPr>
+        <w:t xml:space="preserve">finally push to </w:t>
+      </w:r>
+      <w:proofErr w:type="spellStart"/>
+      <w:r>
+        <w:rPr>
+          <w:highlight w:val="yellow"/>
+        </w:rPr>
+        <w:t>Github</w:t>
+      </w:r>
+      <w:proofErr w:type="spellEnd"/>
+      <w:r>
+        <w:rPr>
+          <w:highlight w:val="yellow"/>
+        </w:rPr>
+        <w:t>.</w:t>
+      </w:r>
+    </w:p>
+    <w:p>
+      <w:pPr>
+        <w:numPr>
+          <w:ilvl w:val="0"/>
+          <w:numId w:val="12"/>
+        </w:numPr>
+        <w:rPr>
+          <w:highlight w:val="yellow"/>
+        </w:rPr>
+      </w:pPr>
+      <w:proofErr w:type="gramStart"/>
+      <w:r>
+        <w:rPr>
+          <w:highlight w:val="yellow"/>
+        </w:rPr>
+        <w:t>  The</w:t>
+      </w:r>
+      <w:proofErr w:type="gramEnd"/>
+      <w:r>
+        <w:rPr>
+          <w:highlight w:val="yellow"/>
+        </w:rPr>
+        <w:t xml:space="preserve"> </w:t>
+      </w:r>
+      <w:r>
+        <w:rPr>
+          <w:b/>
+          <w:bCs/>
+          <w:highlight w:val="yellow"/>
+        </w:rPr>
+        <w:t>Automatic Backup</w:t>
+      </w:r>
+      <w:r>
+        <w:rPr>
+          <w:highlight w:val="yellow"/>
+        </w:rPr>
+        <w:t xml:space="preserve"> information is incorrect. Update/check the code if needed to reflect the correct details:</w:t>
+      </w:r>
+    </w:p>
+    <w:p>
+      <w:pPr>
+        <w:numPr>
+          <w:ilvl w:val="0"/>
+          <w:numId w:val="12"/>
+        </w:numPr>
+        <w:rPr>
+          <w:highlight w:val="yellow"/>
+        </w:rPr>
+      </w:pPr>
+      <w:r>
+        <w:rPr>
+          <w:highlight w:val="yellow"/>
+        </w:rPr>
+        <w:t>Backup saved path (currently wrong)</w:t>
+      </w:r>
+    </w:p>
+    <w:p>
+      <w:pPr>
+        <w:numPr>
+          <w:ilvl w:val="0"/>
+          <w:numId w:val="12"/>
+        </w:numPr>
+        <w:rPr>
+          <w:highlight w:val="yellow"/>
+        </w:rPr>
+      </w:pPr>
+      <w:r>
+        <w:rPr>
+          <w:highlight w:val="yellow"/>
+        </w:rPr>
+        <w:t>Device charging / idle requirement (currently described incorrectly)</w:t>
+      </w:r>
+    </w:p>
+    <w:p>
+      <w:pPr>
+        <w:numPr>
+          <w:ilvl w:val="0"/>
+          <w:numId w:val="12"/>
+        </w:numPr>
+        <w:rPr>
+          <w:highlight w:val="yellow"/>
+        </w:rPr>
+      </w:pPr>
+      <w:r>
+        <w:rPr>
+          <w:highlight w:val="yellow"/>
+        </w:rPr>
+        <w:t xml:space="preserve">Number of retained automatic backups — it should be </w:t>
+      </w:r>
+      <w:r>
+        <w:rPr>
+          <w:b/>
+          <w:bCs/>
+          <w:highlight w:val="yellow"/>
+        </w:rPr>
+        <w:t>3</w:t>
+      </w:r>
+      <w:r>
+        <w:rPr>
+          <w:highlight w:val="yellow"/>
+        </w:rPr>
+        <w:t>, not 5.</w:t>
+      </w:r>
+    </w:p>
+    <w:p>
+      <w:pPr>
+        <w:numPr>
+          <w:ilvl w:val="0"/>
+          <w:numId w:val="12"/>
+        </w:numPr>
+        <w:rPr>
+          <w:highlight w:val="yellow"/>
+        </w:rPr>
+      </w:pPr>
+      <w:proofErr w:type="gramStart"/>
+      <w:r>
+        <w:rPr>
+          <w:highlight w:val="yellow"/>
+        </w:rPr>
+        <w:t>  The</w:t>
+      </w:r>
+      <w:proofErr w:type="gramEnd"/>
+      <w:r>
+        <w:rPr>
+          <w:highlight w:val="yellow"/>
+        </w:rPr>
+        <w:t xml:space="preserve"> </w:t>
+      </w:r>
+      <w:r>
+        <w:rPr>
+          <w:b/>
+          <w:bCs/>
+          <w:highlight w:val="yellow"/>
+        </w:rPr>
+        <w:t>Manual Backup</w:t>
+      </w:r>
+      <w:r>
+        <w:rPr>
+          <w:highlight w:val="yellow"/>
+        </w:rPr>
+        <w:t xml:space="preserve"> section is incorrect: it currently omits that </w:t>
+      </w:r>
+      <w:r>
+        <w:rPr>
+          <w:b/>
+          <w:bCs/>
+          <w:highlight w:val="yellow"/>
+        </w:rPr>
+        <w:t>manual backup requires at least one existing folder</w:t>
+      </w:r>
+      <w:r>
+        <w:rPr>
+          <w:highlight w:val="yellow"/>
+        </w:rPr>
+        <w:t>. Update the text and verify the code if necessary.</w:t>
+      </w:r>
+    </w:p>
+    <w:p>
+      <w:pPr>
+        <w:rPr>
+          <w:lang w:val="en-US"/>
+        </w:rPr>
+      </w:pPr>
+    </w:p>
+    <w:p>
+      <w:pPr>
+        <w:pStyle w:val="NormalWeb"/>
+        <w:numPr>
+          <w:ilvl w:val="0"/>
+          <w:numId w:val="14"/>
+        </w:numPr>
+      </w:pPr>
+      <w:r>
+        <w:t xml:space="preserve"> In the </w:t>
       </w:r>
       <w:r>
         <w:rPr>
           <w:rStyle w:val="Strong"/>
           <w:rFonts w:eastAsiaTheme="majorEastAsia"/>
-          <w:highlight w:val="yellow"/>
-        </w:rPr>
-        <w:t>backup file</w:t>
-      </w:r>
-      <w:r>
-        <w:rPr>
-          <w:highlight w:val="yellow"/>
-        </w:rPr>
-        <w:t xml:space="preserve">, first check if the folder </w:t>
-      </w:r>
-      <w:proofErr w:type="spellStart"/>
-      <w:r>
-        <w:rPr>
-          <w:rStyle w:val="HTMLCode"/>
-          <w:rFonts w:eastAsiaTheme="majorEastAsia"/>
-          <w:b/>
-          <w:bCs/>
-          <w:highlight w:val="yellow"/>
-        </w:rPr>
-        <w:t>my_records</w:t>
-      </w:r>
-      <w:proofErr w:type="spellEnd"/>
-      <w:r>
-        <w:rPr>
-          <w:highlight w:val="yellow"/>
-        </w:rPr>
-        <w:t xml:space="preserve"> exists in </w:t>
-      </w:r>
-      <w:r>
-        <w:rPr>
-          <w:rStyle w:val="HTMLCode"/>
-          <w:rFonts w:eastAsiaTheme="majorEastAsia"/>
-          <w:b/>
-          <w:bCs/>
-          <w:highlight w:val="yellow"/>
-        </w:rPr>
-        <w:t>Android/Downloads</w:t>
-      </w:r>
-      <w:r>
-        <w:rPr>
-          <w:highlight w:val="yellow"/>
-        </w:rPr>
-        <w:t xml:space="preserve">. If it does not exist, </w:t>
+        </w:rPr>
+        <w:t>Backup and Restore</w:t>
+      </w:r>
+      <w:r>
+        <w:t xml:space="preserve"> screen, make the </w:t>
       </w:r>
       <w:r>
         <w:rPr>
           <w:rStyle w:val="Strong"/>
           <w:rFonts w:eastAsiaTheme="majorEastAsia"/>
-          <w:highlight w:val="yellow"/>
-        </w:rPr>
-        <w:t>create the folder</w:t>
-      </w:r>
-      <w:r>
-        <w:rPr>
-          <w:highlight w:val="yellow"/>
-        </w:rPr>
-        <w:t>, and then save the backup file inside it.</w:t>
-      </w:r>
-    </w:p>
-    <w:p>
-      <w:pPr>
-        <w:pStyle w:val="NormalWeb"/>
-        <w:numPr>
-          <w:ilvl w:val="0"/>
-          <w:numId w:val="12"/>
-        </w:numPr>
-      </w:pPr>
-      <w:r>
-        <w:rPr>
-          <w:highlight w:val="yellow"/>
-        </w:rPr>
-        <w:t xml:space="preserve">Review how </w:t>
-      </w:r>
+        </w:rPr>
+        <w:t xml:space="preserve">Backup panel’s background </w:t>
+      </w:r>
+      <w:proofErr w:type="spellStart"/>
       <w:r>
         <w:rPr>
           <w:rStyle w:val="Strong"/>
           <w:rFonts w:eastAsiaTheme="majorEastAsia"/>
-          <w:highlight w:val="yellow"/>
-        </w:rPr>
-        <w:t>folder permissions</w:t>
-      </w:r>
-      <w:r>
-        <w:rPr>
-          <w:highlight w:val="yellow"/>
-        </w:rPr>
-        <w:t xml:space="preserve"> are handled in the </w:t>
+        </w:rPr>
+        <w:t>color</w:t>
+      </w:r>
+      <w:proofErr w:type="spellEnd"/>
+      <w:r>
+        <w:t xml:space="preserve"> the same as the </w:t>
       </w:r>
       <w:r>
         <w:rPr>
           <w:rStyle w:val="Strong"/>
           <w:rFonts w:eastAsiaTheme="majorEastAsia"/>
-          <w:highlight w:val="yellow"/>
-        </w:rPr>
-        <w:t>Health app</w:t>
-      </w:r>
-      <w:r>
-        <w:rPr>
-          <w:highlight w:val="yellow"/>
-        </w:rPr>
-        <w:t xml:space="preserve"> to prevent errors such as:</w:t>
-      </w:r>
-      <w:r>
-        <w:rPr>
-          <w:highlight w:val="yellow"/>
-        </w:rPr>
-        <w:br/>
-      </w:r>
-      <w:r>
-        <w:rPr>
-          <w:rStyle w:val="HTMLCode"/>
+        </w:rPr>
+        <w:t xml:space="preserve">Available Backups panel’s background </w:t>
+      </w:r>
+      <w:proofErr w:type="spellStart"/>
+      <w:r>
+        <w:rPr>
+          <w:rStyle w:val="Strong"/>
           <w:rFonts w:eastAsiaTheme="majorEastAsia"/>
-          <w:highlight w:val="yellow"/>
-        </w:rPr>
-        <w:t xml:space="preserve">Backup failed: Exception: Failed to create backup: </w:t>
+        </w:rPr>
+        <w:t>color</w:t>
+      </w:r>
+      <w:proofErr w:type="spellEnd"/>
+      <w:r>
+        <w:t>.</w:t>
+      </w:r>
+    </w:p>
+    <w:p>
+      <w:pPr>
+        <w:pStyle w:val="NormalWeb"/>
+        <w:numPr>
+          <w:ilvl w:val="0"/>
+          <w:numId w:val="14"/>
+        </w:numPr>
+      </w:pPr>
+      <w:r>
+        <w:t xml:space="preserve">Additionally, set a </w:t>
+      </w:r>
+      <w:r>
+        <w:rPr>
+          <w:rStyle w:val="Strong"/>
+          <w:rFonts w:eastAsiaTheme="majorEastAsia"/>
+        </w:rPr>
+        <w:t>white border</w:t>
+      </w:r>
+      <w:r>
+        <w:t xml:space="preserve"> for each backup panel.</w:t>
+      </w:r>
+    </w:p>
+    <w:p>
+      <w:pPr>
+        <w:pStyle w:val="NormalWeb"/>
+        <w:numPr>
+          <w:ilvl w:val="0"/>
+          <w:numId w:val="14"/>
+        </w:numPr>
+      </w:pPr>
+      <w:r>
+        <w:t>Do not make any other changes to the layout or functionalit</w:t>
+      </w:r>
+      <w:r>
+        <w:t>y.</w:t>
+      </w:r>
+    </w:p>
+    <w:p>
+      <w:pPr>
+        <w:pStyle w:val="NormalWeb"/>
+      </w:pPr>
+    </w:p>
+    <w:p>
+      <w:pPr>
+        <w:pStyle w:val="ListParagraph"/>
+        <w:numPr>
+          <w:ilvl w:val="0"/>
+          <w:numId w:val="14"/>
+        </w:numPr>
+        <w:rPr>
+          <w:lang w:val="en-US"/>
+        </w:rPr>
+      </w:pPr>
+      <w:r>
+        <w:rPr>
+          <w:lang w:val="en-US"/>
+        </w:rPr>
+        <w:t xml:space="preserve">The </w:t>
+      </w:r>
+      <w:r>
+        <w:rPr>
+          <w:lang w:val="en-US"/>
+        </w:rPr>
+        <w:t xml:space="preserve">Splash Screen, </w:t>
+      </w:r>
+      <w:r>
+        <w:rPr>
+          <w:lang w:val="en-US"/>
+        </w:rPr>
+        <w:t>having</w:t>
+      </w:r>
+      <w:r>
+        <w:rPr>
+          <w:lang w:val="en-US"/>
+        </w:rPr>
+        <w:t xml:space="preserve"> text “My Records – Secure, </w:t>
       </w:r>
       <w:proofErr w:type="spellStart"/>
       <w:r>
         <w:rPr>
-          <w:rStyle w:val="HTMLCode"/>
-          <w:rFonts w:eastAsiaTheme="majorEastAsia"/>
-          <w:highlight w:val="yellow"/>
-        </w:rPr>
-        <w:t>PathAccessException</w:t>
+          <w:lang w:val="en-US"/>
+        </w:rPr>
+        <w:t>Organised</w:t>
       </w:r>
       <w:proofErr w:type="spellEnd"/>
       <w:r>
         <w:rPr>
-          <w:rStyle w:val="HTMLCode"/>
-          <w:rFonts w:eastAsiaTheme="majorEastAsia"/>
-          <w:highlight w:val="yellow"/>
-        </w:rPr>
-        <w:t xml:space="preserve">: Cannot open file, path = '/storage/emulated/0/Android/Downloads/my_records/my_records28Oct25_1100AM.json' (OS Error: Operation not permitted, </w:t>
+          <w:lang w:val="en-US"/>
+        </w:rPr>
+        <w:t xml:space="preserve">, Accessible” </w:t>
       </w:r>
       <w:proofErr w:type="spellStart"/>
       <w:r>
         <w:rPr>
-          <w:rStyle w:val="HTMLCode"/>
-          <w:rFonts w:eastAsiaTheme="majorEastAsia"/>
-          <w:highlight w:val="yellow"/>
-        </w:rPr>
-        <w:t>errno</w:t>
+          <w:lang w:val="en-US"/>
+        </w:rPr>
+        <w:t>os</w:t>
       </w:r>
       <w:proofErr w:type="spellEnd"/>
       <w:r>
         <w:rPr>
-          <w:rStyle w:val="HTMLCode"/>
-          <w:rFonts w:eastAsiaTheme="majorEastAsia"/>
-          <w:highlight w:val="yellow"/>
-        </w:rPr>
-        <w:t xml:space="preserve"> = 1)</w:t>
-      </w:r>
-    </w:p>
-    <w:p>
-      <w:pPr>
+          <w:lang w:val="en-US"/>
+        </w:rPr>
+        <w:t xml:space="preserve"> showing for one second or so when we click on search text box, icons like dark/light mode, during change pin operation? Fix the issue.</w:t>
+      </w:r>
+    </w:p>
+    <w:p>
+      <w:pPr>
+        <w:pStyle w:val="ListParagraph"/>
+        <w:rPr>
+          <w:lang w:val="en-US"/>
+        </w:rPr>
+      </w:pPr>
+    </w:p>
+    <w:p>
+      <w:pPr>
+        <w:pStyle w:val="ListParagraph"/>
         <w:numPr>
           <w:ilvl w:val="0"/>
-          <w:numId w:val="12"/>
-        </w:numPr>
-        <w:rPr>
-          <w:highlight w:val="yellow"/>
+          <w:numId w:val="14"/>
+        </w:numPr>
+        <w:rPr>
           <w:lang w:val="en-US"/>
         </w:rPr>
       </w:pPr>
       <w:r>
         <w:rPr>
-          <w:highlight w:val="yellow"/>
+          <w:b/>
+          <w:bCs/>
+        </w:rPr>
+        <w:t>Build and install</w:t>
+      </w:r>
+      <w:r>
+        <w:t xml:space="preserve"> the </w:t>
+      </w:r>
+      <w:r>
+        <w:rPr>
+          <w:b/>
+          <w:bCs/>
+        </w:rPr>
+        <w:t>debug APK</w:t>
+      </w:r>
+      <w:r>
+        <w:t xml:space="preserve"> on my mobile device for testing and verification of all implemented features.</w:t>
+      </w:r>
+    </w:p>
+    <w:p>
+      <w:pPr>
+        <w:pStyle w:val="ListParagraph"/>
+        <w:rPr>
           <w:lang w:val="en-US"/>
         </w:rPr>
-        <w:lastRenderedPageBreak/>
-        <w:t>Add a delete All icon between settings and help in folders screen, when user clicks it show warning message and once he confirms delete all folders along with its associated records</w:t>
-      </w:r>
-    </w:p>
-    <w:p>
-      <w:pPr>
+      </w:pPr>
+    </w:p>
+    <w:p>
+      <w:pPr>
+        <w:pStyle w:val="ListParagraph"/>
         <w:numPr>
           <w:ilvl w:val="0"/>
-          <w:numId w:val="12"/>
-        </w:numPr>
-        <w:rPr>
-          <w:highlight w:val="yellow"/>
+          <w:numId w:val="14"/>
+        </w:numPr>
+        <w:rPr>
           <w:lang w:val="en-US"/>
         </w:rPr>
       </w:pPr>
-      <w:r>
-        <w:rPr>
-          <w:highlight w:val="yellow"/>
-        </w:rPr>
-        <w:t xml:space="preserve">On the </w:t>
-      </w:r>
-      <w:r>
-        <w:rPr>
-          <w:b/>
-          <w:bCs/>
-          <w:highlight w:val="yellow"/>
-        </w:rPr>
-        <w:t>Splash Screen</w:t>
-      </w:r>
-      <w:r>
-        <w:rPr>
-          <w:highlight w:val="yellow"/>
-        </w:rPr>
-        <w:t xml:space="preserve">, the text </w:t>
-      </w:r>
-      <w:r>
-        <w:rPr>
-          <w:i/>
-          <w:iCs/>
-          <w:highlight w:val="yellow"/>
-        </w:rPr>
-        <w:t>“My Records – Secure, Organised, Accessible”</w:t>
-      </w:r>
-      <w:r>
-        <w:rPr>
-          <w:highlight w:val="yellow"/>
-        </w:rPr>
-        <w:t xml:space="preserve"> should be positioned </w:t>
-      </w:r>
-      <w:r>
-        <w:rPr>
-          <w:b/>
-          <w:bCs/>
-          <w:highlight w:val="yellow"/>
-        </w:rPr>
-        <w:t xml:space="preserve">at the </w:t>
-      </w:r>
-      <w:proofErr w:type="spellStart"/>
-      <w:r>
-        <w:rPr>
-          <w:b/>
-          <w:bCs/>
-          <w:highlight w:val="yellow"/>
-        </w:rPr>
-        <w:t>center</w:t>
-      </w:r>
-      <w:proofErr w:type="spellEnd"/>
-      <w:r>
-        <w:rPr>
-          <w:b/>
-          <w:bCs/>
-          <w:highlight w:val="yellow"/>
-        </w:rPr>
-        <w:t xml:space="preserve"> or slightly above the middle</w:t>
-      </w:r>
-      <w:r>
-        <w:rPr>
-          <w:highlight w:val="yellow"/>
-        </w:rPr>
-        <w:t xml:space="preserve"> of the screen so that it remains </w:t>
-      </w:r>
-      <w:r>
-        <w:rPr>
-          <w:b/>
-          <w:bCs/>
-          <w:highlight w:val="yellow"/>
-        </w:rPr>
-        <w:t>fully visible</w:t>
-      </w:r>
-      <w:r>
-        <w:rPr>
-          <w:highlight w:val="yellow"/>
-        </w:rPr>
-        <w:t>, even when the fingerprint dialog appears (as the dialog currently hides part of the text).</w:t>
-      </w:r>
-    </w:p>
-    <w:p>
-      <w:pPr>
-        <w:numPr>
-          <w:ilvl w:val="0"/>
-          <w:numId w:val="12"/>
-        </w:numPr>
-        <w:rPr>
-          <w:highlight w:val="yellow"/>
-          <w:lang w:val="en-US"/>
-        </w:rPr>
-      </w:pPr>
-      <w:r>
-        <w:rPr>
-          <w:highlight w:val="yellow"/>
-        </w:rPr>
-        <w:t xml:space="preserve">After fingerprint authentication, the screen initially appears blank (showing no folders) before the folders load. This delay should be </w:t>
-      </w:r>
-      <w:r>
-        <w:rPr>
-          <w:b/>
-          <w:bCs/>
-          <w:highlight w:val="yellow"/>
-        </w:rPr>
-        <w:t>fixed</w:t>
-      </w:r>
-      <w:r>
-        <w:rPr>
-          <w:highlight w:val="yellow"/>
-        </w:rPr>
-        <w:t xml:space="preserve"> so that the folders are </w:t>
-      </w:r>
-      <w:r>
-        <w:rPr>
-          <w:b/>
-          <w:bCs/>
-          <w:highlight w:val="yellow"/>
-        </w:rPr>
-        <w:t>displayed immediately</w:t>
-      </w:r>
-      <w:r>
-        <w:rPr>
-          <w:highlight w:val="yellow"/>
-        </w:rPr>
-        <w:t xml:space="preserve"> after successful authentication.</w:t>
-      </w:r>
-    </w:p>
-    <w:p>
-      <w:pPr>
-        <w:numPr>
-          <w:ilvl w:val="0"/>
-          <w:numId w:val="12"/>
-        </w:numPr>
-        <w:rPr>
-          <w:highlight w:val="yellow"/>
-          <w:lang w:val="en-US"/>
-        </w:rPr>
-      </w:pPr>
-      <w:r>
-        <w:rPr>
-          <w:highlight w:val="yellow"/>
-        </w:rPr>
-        <w:t xml:space="preserve">Review all </w:t>
-      </w:r>
-      <w:r>
-        <w:rPr>
-          <w:b/>
-          <w:bCs/>
-          <w:highlight w:val="yellow"/>
-        </w:rPr>
-        <w:t>Help screens</w:t>
-      </w:r>
-      <w:r>
-        <w:rPr>
-          <w:highlight w:val="yellow"/>
-        </w:rPr>
-        <w:t xml:space="preserve"> and update them if necessary to reflect the </w:t>
-      </w:r>
-      <w:r>
-        <w:rPr>
-          <w:b/>
-          <w:bCs/>
-          <w:highlight w:val="yellow"/>
-        </w:rPr>
-        <w:t>new functionalities or changes added in the last two days</w:t>
-      </w:r>
-      <w:r>
-        <w:rPr>
-          <w:highlight w:val="yellow"/>
-        </w:rPr>
-        <w:t>.</w:t>
-      </w:r>
     </w:p>
     <w:sectPr>
       <w:pgSz w:w="11906" w:h="16838"/>
@@ -4726,6 +5251,119 @@
     </w:lvl>
   </w:abstractNum>
   <w:abstractNum w:abstractNumId="2" w15:restartNumberingAfterBreak="0">
+    <w:nsid w:val="1E473CED"/>
+    <w:multiLevelType w:val="hybridMultilevel"/>
+    <w:tmpl w:val="0CF8DE06"/>
+    <w:lvl w:ilvl="0" w:tplc="40090001">
+      <w:start w:val="1"/>
+      <w:numFmt w:val="bullet"/>
+      <w:lvlText w:val=""/>
+      <w:lvlJc w:val="left"/>
+      <w:pPr>
+        <w:ind w:left="720" w:hanging="360"/>
+      </w:pPr>
+      <w:rPr>
+        <w:rFonts w:ascii="Symbol" w:hAnsi="Symbol" w:hint="default"/>
+      </w:rPr>
+    </w:lvl>
+    <w:lvl w:ilvl="1" w:tplc="40090003" w:tentative="1">
+      <w:start w:val="1"/>
+      <w:numFmt w:val="bullet"/>
+      <w:lvlText w:val="o"/>
+      <w:lvlJc w:val="left"/>
+      <w:pPr>
+        <w:ind w:left="1440" w:hanging="360"/>
+      </w:pPr>
+      <w:rPr>
+        <w:rFonts w:ascii="Courier New" w:hAnsi="Courier New" w:cs="Courier New" w:hint="default"/>
+      </w:rPr>
+    </w:lvl>
+    <w:lvl w:ilvl="2" w:tplc="40090005" w:tentative="1">
+      <w:start w:val="1"/>
+      <w:numFmt w:val="bullet"/>
+      <w:lvlText w:val=""/>
+      <w:lvlJc w:val="left"/>
+      <w:pPr>
+        <w:ind w:left="2160" w:hanging="360"/>
+      </w:pPr>
+      <w:rPr>
+        <w:rFonts w:ascii="Wingdings" w:hAnsi="Wingdings" w:hint="default"/>
+      </w:rPr>
+    </w:lvl>
+    <w:lvl w:ilvl="3" w:tplc="40090001" w:tentative="1">
+      <w:start w:val="1"/>
+      <w:numFmt w:val="bullet"/>
+      <w:lvlText w:val=""/>
+      <w:lvlJc w:val="left"/>
+      <w:pPr>
+        <w:ind w:left="2880" w:hanging="360"/>
+      </w:pPr>
+      <w:rPr>
+        <w:rFonts w:ascii="Symbol" w:hAnsi="Symbol" w:hint="default"/>
+      </w:rPr>
+    </w:lvl>
+    <w:lvl w:ilvl="4" w:tplc="40090003" w:tentative="1">
+      <w:start w:val="1"/>
+      <w:numFmt w:val="bullet"/>
+      <w:lvlText w:val="o"/>
+      <w:lvlJc w:val="left"/>
+      <w:pPr>
+        <w:ind w:left="3600" w:hanging="360"/>
+      </w:pPr>
+      <w:rPr>
+        <w:rFonts w:ascii="Courier New" w:hAnsi="Courier New" w:cs="Courier New" w:hint="default"/>
+      </w:rPr>
+    </w:lvl>
+    <w:lvl w:ilvl="5" w:tplc="40090005" w:tentative="1">
+      <w:start w:val="1"/>
+      <w:numFmt w:val="bullet"/>
+      <w:lvlText w:val=""/>
+      <w:lvlJc w:val="left"/>
+      <w:pPr>
+        <w:ind w:left="4320" w:hanging="360"/>
+      </w:pPr>
+      <w:rPr>
+        <w:rFonts w:ascii="Wingdings" w:hAnsi="Wingdings" w:hint="default"/>
+      </w:rPr>
+    </w:lvl>
+    <w:lvl w:ilvl="6" w:tplc="40090001" w:tentative="1">
+      <w:start w:val="1"/>
+      <w:numFmt w:val="bullet"/>
+      <w:lvlText w:val=""/>
+      <w:lvlJc w:val="left"/>
+      <w:pPr>
+        <w:ind w:left="5040" w:hanging="360"/>
+      </w:pPr>
+      <w:rPr>
+        <w:rFonts w:ascii="Symbol" w:hAnsi="Symbol" w:hint="default"/>
+      </w:rPr>
+    </w:lvl>
+    <w:lvl w:ilvl="7" w:tplc="40090003" w:tentative="1">
+      <w:start w:val="1"/>
+      <w:numFmt w:val="bullet"/>
+      <w:lvlText w:val="o"/>
+      <w:lvlJc w:val="left"/>
+      <w:pPr>
+        <w:ind w:left="5760" w:hanging="360"/>
+      </w:pPr>
+      <w:rPr>
+        <w:rFonts w:ascii="Courier New" w:hAnsi="Courier New" w:cs="Courier New" w:hint="default"/>
+      </w:rPr>
+    </w:lvl>
+    <w:lvl w:ilvl="8" w:tplc="40090005" w:tentative="1">
+      <w:start w:val="1"/>
+      <w:numFmt w:val="bullet"/>
+      <w:lvlText w:val=""/>
+      <w:lvlJc w:val="left"/>
+      <w:pPr>
+        <w:ind w:left="6480" w:hanging="360"/>
+      </w:pPr>
+      <w:rPr>
+        <w:rFonts w:ascii="Wingdings" w:hAnsi="Wingdings" w:hint="default"/>
+      </w:rPr>
+    </w:lvl>
+  </w:abstractNum>
+  <w:abstractNum w:abstractNumId="3" w15:restartNumberingAfterBreak="0">
     <w:nsid w:val="230A6E4C"/>
     <w:multiLevelType w:val="multilevel"/>
     <w:tmpl w:val="5538DCDC"/>
@@ -4874,7 +5512,156 @@
       </w:rPr>
     </w:lvl>
   </w:abstractNum>
-  <w:abstractNum w:abstractNumId="3" w15:restartNumberingAfterBreak="0">
+  <w:abstractNum w:abstractNumId="4" w15:restartNumberingAfterBreak="0">
+    <w:nsid w:val="345A2EDD"/>
+    <w:multiLevelType w:val="multilevel"/>
+    <w:tmpl w:val="7208FABA"/>
+    <w:lvl w:ilvl="0">
+      <w:start w:val="1"/>
+      <w:numFmt w:val="bullet"/>
+      <w:lvlText w:val=""/>
+      <w:lvlJc w:val="left"/>
+      <w:pPr>
+        <w:tabs>
+          <w:tab w:val="num" w:pos="720"/>
+        </w:tabs>
+        <w:ind w:left="720" w:hanging="360"/>
+      </w:pPr>
+      <w:rPr>
+        <w:rFonts w:ascii="Symbol" w:hAnsi="Symbol" w:hint="default"/>
+        <w:sz w:val="20"/>
+      </w:rPr>
+    </w:lvl>
+    <w:lvl w:ilvl="1" w:tentative="1">
+      <w:start w:val="1"/>
+      <w:numFmt w:val="bullet"/>
+      <w:lvlText w:val="o"/>
+      <w:lvlJc w:val="left"/>
+      <w:pPr>
+        <w:tabs>
+          <w:tab w:val="num" w:pos="1440"/>
+        </w:tabs>
+        <w:ind w:left="1440" w:hanging="360"/>
+      </w:pPr>
+      <w:rPr>
+        <w:rFonts w:ascii="Courier New" w:hAnsi="Courier New" w:hint="default"/>
+        <w:sz w:val="20"/>
+      </w:rPr>
+    </w:lvl>
+    <w:lvl w:ilvl="2" w:tentative="1">
+      <w:start w:val="1"/>
+      <w:numFmt w:val="bullet"/>
+      <w:lvlText w:val=""/>
+      <w:lvlJc w:val="left"/>
+      <w:pPr>
+        <w:tabs>
+          <w:tab w:val="num" w:pos="2160"/>
+        </w:tabs>
+        <w:ind w:left="2160" w:hanging="360"/>
+      </w:pPr>
+      <w:rPr>
+        <w:rFonts w:ascii="Wingdings" w:hAnsi="Wingdings" w:hint="default"/>
+        <w:sz w:val="20"/>
+      </w:rPr>
+    </w:lvl>
+    <w:lvl w:ilvl="3" w:tentative="1">
+      <w:start w:val="1"/>
+      <w:numFmt w:val="bullet"/>
+      <w:lvlText w:val=""/>
+      <w:lvlJc w:val="left"/>
+      <w:pPr>
+        <w:tabs>
+          <w:tab w:val="num" w:pos="2880"/>
+        </w:tabs>
+        <w:ind w:left="2880" w:hanging="360"/>
+      </w:pPr>
+      <w:rPr>
+        <w:rFonts w:ascii="Wingdings" w:hAnsi="Wingdings" w:hint="default"/>
+        <w:sz w:val="20"/>
+      </w:rPr>
+    </w:lvl>
+    <w:lvl w:ilvl="4" w:tentative="1">
+      <w:start w:val="1"/>
+      <w:numFmt w:val="bullet"/>
+      <w:lvlText w:val=""/>
+      <w:lvlJc w:val="left"/>
+      <w:pPr>
+        <w:tabs>
+          <w:tab w:val="num" w:pos="3600"/>
+        </w:tabs>
+        <w:ind w:left="3600" w:hanging="360"/>
+      </w:pPr>
+      <w:rPr>
+        <w:rFonts w:ascii="Wingdings" w:hAnsi="Wingdings" w:hint="default"/>
+        <w:sz w:val="20"/>
+      </w:rPr>
+    </w:lvl>
+    <w:lvl w:ilvl="5" w:tentative="1">
+      <w:start w:val="1"/>
+      <w:numFmt w:val="bullet"/>
+      <w:lvlText w:val=""/>
+      <w:lvlJc w:val="left"/>
+      <w:pPr>
+        <w:tabs>
+          <w:tab w:val="num" w:pos="4320"/>
+        </w:tabs>
+        <w:ind w:left="4320" w:hanging="360"/>
+      </w:pPr>
+      <w:rPr>
+        <w:rFonts w:ascii="Wingdings" w:hAnsi="Wingdings" w:hint="default"/>
+        <w:sz w:val="20"/>
+      </w:rPr>
+    </w:lvl>
+    <w:lvl w:ilvl="6" w:tentative="1">
+      <w:start w:val="1"/>
+      <w:numFmt w:val="bullet"/>
+      <w:lvlText w:val=""/>
+      <w:lvlJc w:val="left"/>
+      <w:pPr>
+        <w:tabs>
+          <w:tab w:val="num" w:pos="5040"/>
+        </w:tabs>
+        <w:ind w:left="5040" w:hanging="360"/>
+      </w:pPr>
+      <w:rPr>
+        <w:rFonts w:ascii="Wingdings" w:hAnsi="Wingdings" w:hint="default"/>
+        <w:sz w:val="20"/>
+      </w:rPr>
+    </w:lvl>
+    <w:lvl w:ilvl="7" w:tentative="1">
+      <w:start w:val="1"/>
+      <w:numFmt w:val="bullet"/>
+      <w:lvlText w:val=""/>
+      <w:lvlJc w:val="left"/>
+      <w:pPr>
+        <w:tabs>
+          <w:tab w:val="num" w:pos="5760"/>
+        </w:tabs>
+        <w:ind w:left="5760" w:hanging="360"/>
+      </w:pPr>
+      <w:rPr>
+        <w:rFonts w:ascii="Wingdings" w:hAnsi="Wingdings" w:hint="default"/>
+        <w:sz w:val="20"/>
+      </w:rPr>
+    </w:lvl>
+    <w:lvl w:ilvl="8" w:tentative="1">
+      <w:start w:val="1"/>
+      <w:numFmt w:val="bullet"/>
+      <w:lvlText w:val=""/>
+      <w:lvlJc w:val="left"/>
+      <w:pPr>
+        <w:tabs>
+          <w:tab w:val="num" w:pos="6480"/>
+        </w:tabs>
+        <w:ind w:left="6480" w:hanging="360"/>
+      </w:pPr>
+      <w:rPr>
+        <w:rFonts w:ascii="Wingdings" w:hAnsi="Wingdings" w:hint="default"/>
+        <w:sz w:val="20"/>
+      </w:rPr>
+    </w:lvl>
+  </w:abstractNum>
+  <w:abstractNum w:abstractNumId="5" w15:restartNumberingAfterBreak="0">
     <w:nsid w:val="3D663EB9"/>
     <w:multiLevelType w:val="multilevel"/>
     <w:tmpl w:val="03287BAC"/>
@@ -5023,7 +5810,7 @@
       </w:rPr>
     </w:lvl>
   </w:abstractNum>
-  <w:abstractNum w:abstractNumId="4" w15:restartNumberingAfterBreak="0">
+  <w:abstractNum w:abstractNumId="6" w15:restartNumberingAfterBreak="0">
     <w:nsid w:val="53ED0209"/>
     <w:multiLevelType w:val="multilevel"/>
     <w:tmpl w:val="8FA65E44"/>
@@ -5172,7 +5959,7 @@
       </w:rPr>
     </w:lvl>
   </w:abstractNum>
-  <w:abstractNum w:abstractNumId="5" w15:restartNumberingAfterBreak="0">
+  <w:abstractNum w:abstractNumId="7" w15:restartNumberingAfterBreak="0">
     <w:nsid w:val="61D735C1"/>
     <w:multiLevelType w:val="hybridMultilevel"/>
     <w:tmpl w:val="DEA6051E"/>
@@ -5285,7 +6072,7 @@
       </w:rPr>
     </w:lvl>
   </w:abstractNum>
-  <w:abstractNum w:abstractNumId="6" w15:restartNumberingAfterBreak="0">
+  <w:abstractNum w:abstractNumId="8" w15:restartNumberingAfterBreak="0">
     <w:nsid w:val="64F83CFA"/>
     <w:multiLevelType w:val="multilevel"/>
     <w:tmpl w:val="08B6A39C"/>
@@ -5434,7 +6221,7 @@
       </w:rPr>
     </w:lvl>
   </w:abstractNum>
-  <w:abstractNum w:abstractNumId="7" w15:restartNumberingAfterBreak="0">
+  <w:abstractNum w:abstractNumId="9" w15:restartNumberingAfterBreak="0">
     <w:nsid w:val="66201BCF"/>
     <w:multiLevelType w:val="multilevel"/>
     <w:tmpl w:val="1E702082"/>
@@ -5583,7 +6370,7 @@
       </w:rPr>
     </w:lvl>
   </w:abstractNum>
-  <w:abstractNum w:abstractNumId="8" w15:restartNumberingAfterBreak="0">
+  <w:abstractNum w:abstractNumId="10" w15:restartNumberingAfterBreak="0">
     <w:nsid w:val="6EEB6E32"/>
     <w:multiLevelType w:val="multilevel"/>
     <w:tmpl w:val="759C49CA"/>
@@ -5732,7 +6519,7 @@
       </w:rPr>
     </w:lvl>
   </w:abstractNum>
-  <w:abstractNum w:abstractNumId="9" w15:restartNumberingAfterBreak="0">
+  <w:abstractNum w:abstractNumId="11" w15:restartNumberingAfterBreak="0">
     <w:nsid w:val="70EA23FC"/>
     <w:multiLevelType w:val="multilevel"/>
     <w:tmpl w:val="7208FABA"/>
@@ -5881,7 +6668,7 @@
       </w:rPr>
     </w:lvl>
   </w:abstractNum>
-  <w:abstractNum w:abstractNumId="10" w15:restartNumberingAfterBreak="0">
+  <w:abstractNum w:abstractNumId="12" w15:restartNumberingAfterBreak="0">
     <w:nsid w:val="785648B2"/>
     <w:multiLevelType w:val="multilevel"/>
     <w:tmpl w:val="3FC6F90E"/>
@@ -6030,7 +6817,7 @@
       </w:rPr>
     </w:lvl>
   </w:abstractNum>
-  <w:abstractNum w:abstractNumId="11" w15:restartNumberingAfterBreak="0">
+  <w:abstractNum w:abstractNumId="13" w15:restartNumberingAfterBreak="0">
     <w:nsid w:val="7B2E7523"/>
     <w:multiLevelType w:val="hybridMultilevel"/>
     <w:tmpl w:val="206A094C"/>
@@ -6144,40 +6931,46 @@
     </w:lvl>
   </w:abstractNum>
   <w:num w:numId="1" w16cid:durableId="1461345118">
-    <w:abstractNumId w:val="11"/>
+    <w:abstractNumId w:val="13"/>
   </w:num>
   <w:num w:numId="2" w16cid:durableId="987125807">
-    <w:abstractNumId w:val="7"/>
+    <w:abstractNumId w:val="9"/>
   </w:num>
   <w:num w:numId="3" w16cid:durableId="40521216">
-    <w:abstractNumId w:val="3"/>
+    <w:abstractNumId w:val="5"/>
   </w:num>
   <w:num w:numId="4" w16cid:durableId="91824780">
     <w:abstractNumId w:val="1"/>
   </w:num>
   <w:num w:numId="5" w16cid:durableId="604002816">
-    <w:abstractNumId w:val="10"/>
+    <w:abstractNumId w:val="12"/>
   </w:num>
   <w:num w:numId="6" w16cid:durableId="357393537">
     <w:abstractNumId w:val="0"/>
   </w:num>
   <w:num w:numId="7" w16cid:durableId="97337635">
+    <w:abstractNumId w:val="8"/>
+  </w:num>
+  <w:num w:numId="8" w16cid:durableId="1071393605">
+    <w:abstractNumId w:val="3"/>
+  </w:num>
+  <w:num w:numId="9" w16cid:durableId="1037925026">
+    <w:abstractNumId w:val="7"/>
+  </w:num>
+  <w:num w:numId="10" w16cid:durableId="1619025653">
     <w:abstractNumId w:val="6"/>
   </w:num>
-  <w:num w:numId="8" w16cid:durableId="1071393605">
-    <w:abstractNumId w:val="2"/>
+  <w:num w:numId="11" w16cid:durableId="394205887">
+    <w:abstractNumId w:val="10"/>
   </w:num>
-  <w:num w:numId="9" w16cid:durableId="1037925026">
-    <w:abstractNumId w:val="5"/>
+  <w:num w:numId="12" w16cid:durableId="999190619">
+    <w:abstractNumId w:val="11"/>
   </w:num>
-  <w:num w:numId="10" w16cid:durableId="1619025653">
+  <w:num w:numId="13" w16cid:durableId="546725609">
     <w:abstractNumId w:val="4"/>
   </w:num>
-  <w:num w:numId="11" w16cid:durableId="394205887">
-    <w:abstractNumId w:val="8"/>
-  </w:num>
-  <w:num w:numId="12" w16cid:durableId="999190619">
-    <w:abstractNumId w:val="9"/>
+  <w:num w:numId="14" w16cid:durableId="57673825">
+    <w:abstractNumId w:val="2"/>
   </w:num>
 </w:numbering>
 </file>

</xml_diff>

<commit_message>
fix: Completely eliminate splash screen during UI interactions
- Replaced FolderAwareWrapper FutureBuilder with StatefulWidget to prevent splash screen rebuilds
- Added proper state synchronization between global and local authentication states
- Changed folder loading screen to show simple CircularProgressIndicator instead of full splash
- Improved authentication state watching to handle theme changes without triggering splash
- Now splash screen truly only appears once at app launch
</commit_message>
<xml_diff>
--- a/requirements/PRD.docx
+++ b/requirements/PRD.docx
@@ -4939,6 +4939,105 @@
           <w:lang w:val="en-US"/>
         </w:rPr>
       </w:pPr>
+      <w:r>
+        <w:t xml:space="preserve">In the </w:t>
+      </w:r>
+      <w:r>
+        <w:rPr>
+          <w:b/>
+          <w:bCs/>
+        </w:rPr>
+        <w:t>Health app</w:t>
+      </w:r>
+      <w:r>
+        <w:t xml:space="preserve"> (D:\Anant\VSCodeProjects\Flutter_Health_Records\health_records_app), the backup files are stored in an </w:t>
+      </w:r>
+      <w:r>
+        <w:rPr>
+          <w:b/>
+          <w:bCs/>
+        </w:rPr>
+        <w:t>encrypted format</w:t>
+      </w:r>
+      <w:r>
+        <w:t xml:space="preserve"> with </w:t>
+      </w:r>
+      <w:proofErr w:type="gramStart"/>
+      <w:r>
+        <w:t xml:space="preserve">a </w:t>
+      </w:r>
+      <w:r>
+        <w:rPr>
+          <w:b/>
+          <w:bCs/>
+        </w:rPr>
+        <w:t>.enc</w:t>
+      </w:r>
+      <w:proofErr w:type="gramEnd"/>
+      <w:r>
+        <w:t xml:space="preserve"> extension.</w:t>
+      </w:r>
+      <w:r>
+        <w:br/>
+        <w:t xml:space="preserve">Review and understand how this </w:t>
+      </w:r>
+      <w:r>
+        <w:rPr>
+          <w:b/>
+          <w:bCs/>
+        </w:rPr>
+        <w:t>encryption and decryption</w:t>
+      </w:r>
+      <w:r>
+        <w:t xml:space="preserve"> process is implemented, and apply the </w:t>
+      </w:r>
+      <w:r>
+        <w:rPr>
+          <w:b/>
+          <w:bCs/>
+        </w:rPr>
+        <w:t>same encryption logic</w:t>
+      </w:r>
+      <w:r>
+        <w:t xml:space="preserve"> in the current project.</w:t>
+      </w:r>
+      <w:r>
+        <w:br/>
+      </w:r>
+      <w:r>
+        <w:lastRenderedPageBreak/>
+        <w:t xml:space="preserve">The </w:t>
+      </w:r>
+      <w:r>
+        <w:rPr>
+          <w:b/>
+          <w:bCs/>
+        </w:rPr>
+        <w:t>file name format and storage location</w:t>
+      </w:r>
+      <w:r>
+        <w:t xml:space="preserve"> should remain unchanged — only the </w:t>
+      </w:r>
+      <w:r>
+        <w:rPr>
+          <w:b/>
+          <w:bCs/>
+        </w:rPr>
+        <w:t>file content</w:t>
+      </w:r>
+      <w:r>
+        <w:t xml:space="preserve"> should be encrypted during backup and </w:t>
+      </w:r>
+      <w:r>
+        <w:rPr>
+          <w:b/>
+          <w:bCs/>
+        </w:rPr>
+        <w:t>decrypted during restore</w:t>
+      </w:r>
+      <w:r>
+        <w:t>.</w:t>
+      </w:r>
     </w:p>
     <w:sectPr>
       <w:pgSz w:w="11906" w:h="16838"/>

</xml_diff>

<commit_message>
style: Add white borders to Quick Actions and Auto Backup Settings panels
- Added consistent white borders to Quick Actions panel
- Added consistent white borders to Auto Backup Settings panel
- All backup screen panels now have uniform styling with white borders
- Maintains visual consistency across the entire Backup & Restore screen
</commit_message>
<xml_diff>
--- a/requirements/PRD.docx
+++ b/requirements/PRD.docx
@@ -4740,33 +4740,63 @@
           <w:rStyle w:val="Strong"/>
           <w:rFonts w:eastAsiaTheme="majorEastAsia"/>
         </w:rPr>
-        <w:t xml:space="preserve">Backup panel’s background </w:t>
-      </w:r>
-      <w:proofErr w:type="spellStart"/>
+        <w:t>Backup panel’s background</w:t>
+      </w:r>
       <w:r>
         <w:rPr>
           <w:rStyle w:val="Strong"/>
           <w:rFonts w:eastAsiaTheme="majorEastAsia"/>
         </w:rPr>
-        <w:t>color</w:t>
-      </w:r>
-      <w:proofErr w:type="spellEnd"/>
-      <w:r>
-        <w:t xml:space="preserve"> the same as the </w:t>
-      </w:r>
+        <w:t xml:space="preserve"> (Panel where the file name is </w:t>
+      </w:r>
+      <w:proofErr w:type="spellStart"/>
       <w:r>
         <w:rPr>
           <w:rStyle w:val="Strong"/>
           <w:rFonts w:eastAsiaTheme="majorEastAsia"/>
         </w:rPr>
-        <w:t xml:space="preserve">Available Backups panel’s background </w:t>
-      </w:r>
-      <w:proofErr w:type="spellStart"/>
+        <w:t>shon</w:t>
+      </w:r>
+      <w:proofErr w:type="spellEnd"/>
       <w:r>
         <w:rPr>
           <w:rStyle w:val="Strong"/>
           <w:rFonts w:eastAsiaTheme="majorEastAsia"/>
         </w:rPr>
+        <w:t>)</w:t>
+      </w:r>
+      <w:r>
+        <w:rPr>
+          <w:rStyle w:val="Strong"/>
+          <w:rFonts w:eastAsiaTheme="majorEastAsia"/>
+        </w:rPr>
+        <w:t xml:space="preserve"> </w:t>
+      </w:r>
+      <w:proofErr w:type="spellStart"/>
+      <w:r>
+        <w:rPr>
+          <w:rStyle w:val="Strong"/>
+          <w:rFonts w:eastAsiaTheme="majorEastAsia"/>
+        </w:rPr>
+        <w:t>color</w:t>
+      </w:r>
+      <w:proofErr w:type="spellEnd"/>
+      <w:r>
+        <w:t xml:space="preserve"> the same as the </w:t>
+      </w:r>
+      <w:r>
+        <w:rPr>
+          <w:rStyle w:val="Strong"/>
+          <w:rFonts w:eastAsiaTheme="majorEastAsia"/>
+        </w:rPr>
+        <w:t xml:space="preserve">Available Backups panel’s background </w:t>
+      </w:r>
+      <w:proofErr w:type="spellStart"/>
+      <w:r>
+        <w:rPr>
+          <w:rStyle w:val="Strong"/>
+          <w:rFonts w:eastAsiaTheme="majorEastAsia"/>
+        </w:rPr>
         <w:t>color</w:t>
       </w:r>
       <w:proofErr w:type="spellEnd"/>
@@ -4793,7 +4823,13 @@
         <w:t>white border</w:t>
       </w:r>
       <w:r>
-        <w:t xml:space="preserve"> for each backup panel.</w:t>
+        <w:t xml:space="preserve"> for each backup panel</w:t>
+      </w:r>
+      <w:r>
+        <w:t xml:space="preserve"> where file name is shown</w:t>
+      </w:r>
+      <w:r>
+        <w:t>.</w:t>
       </w:r>
     </w:p>
     <w:p>
@@ -4828,56 +4864,81 @@
         </w:rPr>
       </w:pPr>
       <w:r>
-        <w:rPr>
-          <w:lang w:val="en-US"/>
-        </w:rPr>
         <w:t xml:space="preserve">The </w:t>
       </w:r>
       <w:r>
         <w:rPr>
-          <w:lang w:val="en-US"/>
-        </w:rPr>
-        <w:t xml:space="preserve">Splash Screen, </w:t>
-      </w:r>
-      <w:r>
-        <w:rPr>
-          <w:lang w:val="en-US"/>
-        </w:rPr>
-        <w:t>having</w:t>
-      </w:r>
-      <w:r>
-        <w:rPr>
-          <w:lang w:val="en-US"/>
-        </w:rPr>
-        <w:t xml:space="preserve"> text “My Records – Secure, </w:t>
-      </w:r>
-      <w:proofErr w:type="spellStart"/>
-      <w:r>
-        <w:rPr>
-          <w:lang w:val="en-US"/>
-        </w:rPr>
-        <w:t>Organised</w:t>
-      </w:r>
-      <w:proofErr w:type="spellEnd"/>
-      <w:r>
-        <w:rPr>
-          <w:lang w:val="en-US"/>
-        </w:rPr>
-        <w:t xml:space="preserve">, Accessible” </w:t>
-      </w:r>
-      <w:proofErr w:type="spellStart"/>
-      <w:r>
-        <w:rPr>
-          <w:lang w:val="en-US"/>
-        </w:rPr>
-        <w:t>os</w:t>
-      </w:r>
-      <w:proofErr w:type="spellEnd"/>
-      <w:r>
-        <w:rPr>
-          <w:lang w:val="en-US"/>
-        </w:rPr>
-        <w:t xml:space="preserve"> showing for one second or so when we click on search text box, icons like dark/light mode, during change pin operation? Fix the issue.</w:t>
+          <w:b/>
+          <w:bCs/>
+        </w:rPr>
+        <w:t>Splash Screen</w:t>
+      </w:r>
+      <w:r>
+        <w:t xml:space="preserve"> displaying the text </w:t>
+      </w:r>
+      <w:r>
+        <w:rPr>
+          <w:i/>
+          <w:iCs/>
+        </w:rPr>
+        <w:t>“My Records – Secure, Organised, Accessible”</w:t>
+      </w:r>
+      <w:r>
+        <w:t xml:space="preserve"> briefly appears (for about one second) when interacting with certain UI elements such as the </w:t>
+      </w:r>
+      <w:r>
+        <w:rPr>
+          <w:b/>
+          <w:bCs/>
+        </w:rPr>
+        <w:t>search text box</w:t>
+      </w:r>
+      <w:r>
+        <w:t xml:space="preserve">, </w:t>
+      </w:r>
+      <w:r>
+        <w:rPr>
+          <w:b/>
+          <w:bCs/>
+        </w:rPr>
+        <w:t>dark/light mode toggle</w:t>
+      </w:r>
+      <w:r>
+        <w:t xml:space="preserve">, or during the </w:t>
+      </w:r>
+      <w:r>
+        <w:rPr>
+          <w:b/>
+          <w:bCs/>
+        </w:rPr>
+        <w:t>Change PIN</w:t>
+      </w:r>
+      <w:r>
+        <w:t xml:space="preserve"> operation.</w:t>
+      </w:r>
+      <w:r>
+        <w:br/>
+        <w:t xml:space="preserve">This issue should be </w:t>
+      </w:r>
+      <w:r>
+        <w:rPr>
+          <w:b/>
+          <w:bCs/>
+        </w:rPr>
+        <w:t>fixed</w:t>
+      </w:r>
+      <w:r>
+        <w:t xml:space="preserve"> so that the splash screen only appears </w:t>
+      </w:r>
+      <w:r>
+        <w:rPr>
+          <w:b/>
+          <w:bCs/>
+        </w:rPr>
+        <w:t>once at app launch</w:t>
+      </w:r>
+      <w:r>
+        <w:t xml:space="preserve"> and not during normal app interactions.</w:t>
       </w:r>
     </w:p>
     <w:p>
@@ -4903,20 +4964,28 @@
         <w:rPr>
           <w:b/>
           <w:bCs/>
+          <w:highlight w:val="magenta"/>
         </w:rPr>
         <w:t>Build and install</w:t>
       </w:r>
       <w:r>
+        <w:rPr>
+          <w:highlight w:val="magenta"/>
+        </w:rPr>
         <w:t xml:space="preserve"> the </w:t>
       </w:r>
       <w:r>
         <w:rPr>
           <w:b/>
           <w:bCs/>
+          <w:highlight w:val="magenta"/>
         </w:rPr>
         <w:t>debug APK</w:t>
       </w:r>
       <w:r>
+        <w:rPr>
+          <w:highlight w:val="magenta"/>
+        </w:rPr>
         <w:t xml:space="preserve"> on my mobile device for testing and verification of all implemented features.</w:t>
       </w:r>
     </w:p>
@@ -4979,6 +5048,9 @@
       </w:r>
       <w:r>
         <w:br/>
+      </w:r>
+      <w:r>
+        <w:lastRenderedPageBreak/>
         <w:t xml:space="preserve">Review and understand how this </w:t>
       </w:r>
       <w:r>
@@ -5003,9 +5075,6 @@
       </w:r>
       <w:r>
         <w:br/>
-      </w:r>
-      <w:r>
-        <w:lastRenderedPageBreak/>
         <w:t xml:space="preserve">The </w:t>
       </w:r>
       <w:r>

</xml_diff>

<commit_message>
Update project files and dependencies
- Update README.md with latest improvements
- Update pubspec.yaml and pubspec.lock with dependency changes
- Update requirements documentation
- Clean up temporary Word document files
</commit_message>
<xml_diff>
--- a/requirements/PRD.docx
+++ b/requirements/PRD.docx
@@ -4721,24 +4721,38 @@
           <w:ilvl w:val="0"/>
           <w:numId w:val="14"/>
         </w:numPr>
-      </w:pPr>
-      <w:r>
-        <w:t xml:space="preserve"> In the </w:t>
+        <w:rPr>
+          <w:highlight w:val="yellow"/>
+        </w:rPr>
+      </w:pPr>
+      <w:r>
+        <w:t xml:space="preserve"> </w:t>
+      </w:r>
+      <w:r>
+        <w:rPr>
+          <w:highlight w:val="yellow"/>
+        </w:rPr>
+        <w:t xml:space="preserve">In the </w:t>
       </w:r>
       <w:r>
         <w:rPr>
           <w:rStyle w:val="Strong"/>
           <w:rFonts w:eastAsiaTheme="majorEastAsia"/>
+          <w:highlight w:val="yellow"/>
         </w:rPr>
         <w:t>Backup and Restore</w:t>
       </w:r>
       <w:r>
+        <w:rPr>
+          <w:highlight w:val="yellow"/>
+        </w:rPr>
         <w:t xml:space="preserve"> screen, make the </w:t>
       </w:r>
       <w:r>
         <w:rPr>
           <w:rStyle w:val="Strong"/>
           <w:rFonts w:eastAsiaTheme="majorEastAsia"/>
+          <w:highlight w:val="yellow"/>
         </w:rPr>
         <w:t>Backup panel’s background</w:t>
       </w:r>
@@ -4746,6 +4760,7 @@
         <w:rPr>
           <w:rStyle w:val="Strong"/>
           <w:rFonts w:eastAsiaTheme="majorEastAsia"/>
+          <w:highlight w:val="yellow"/>
         </w:rPr>
         <w:t xml:space="preserve"> (Panel where the file name is </w:t>
       </w:r>
@@ -4754,6 +4769,7 @@
         <w:rPr>
           <w:rStyle w:val="Strong"/>
           <w:rFonts w:eastAsiaTheme="majorEastAsia"/>
+          <w:highlight w:val="yellow"/>
         </w:rPr>
         <w:t>shon</w:t>
       </w:r>
@@ -4762,6 +4778,7 @@
         <w:rPr>
           <w:rStyle w:val="Strong"/>
           <w:rFonts w:eastAsiaTheme="majorEastAsia"/>
+          <w:highlight w:val="yellow"/>
         </w:rPr>
         <w:t>)</w:t>
       </w:r>
@@ -4769,6 +4786,7 @@
         <w:rPr>
           <w:rStyle w:val="Strong"/>
           <w:rFonts w:eastAsiaTheme="majorEastAsia"/>
+          <w:highlight w:val="yellow"/>
         </w:rPr>
         <w:t xml:space="preserve"> </w:t>
       </w:r>
@@ -4777,17 +4795,22 @@
         <w:rPr>
           <w:rStyle w:val="Strong"/>
           <w:rFonts w:eastAsiaTheme="majorEastAsia"/>
+          <w:highlight w:val="yellow"/>
         </w:rPr>
         <w:t>color</w:t>
       </w:r>
       <w:proofErr w:type="spellEnd"/>
       <w:r>
+        <w:rPr>
+          <w:highlight w:val="yellow"/>
+        </w:rPr>
         <w:t xml:space="preserve"> the same as the </w:t>
       </w:r>
       <w:r>
         <w:rPr>
           <w:rStyle w:val="Strong"/>
           <w:rFonts w:eastAsiaTheme="majorEastAsia"/>
+          <w:highlight w:val="yellow"/>
         </w:rPr>
         <w:t xml:space="preserve">Available Backups panel’s background </w:t>
       </w:r>
@@ -4796,11 +4819,15 @@
         <w:rPr>
           <w:rStyle w:val="Strong"/>
           <w:rFonts w:eastAsiaTheme="majorEastAsia"/>
+          <w:highlight w:val="yellow"/>
         </w:rPr>
         <w:t>color</w:t>
       </w:r>
       <w:proofErr w:type="spellEnd"/>
       <w:r>
+        <w:rPr>
+          <w:highlight w:val="yellow"/>
+        </w:rPr>
         <w:t>.</w:t>
       </w:r>
     </w:p>
@@ -4811,24 +4838,40 @@
           <w:ilvl w:val="0"/>
           <w:numId w:val="14"/>
         </w:numPr>
-      </w:pPr>
-      <w:r>
+        <w:rPr>
+          <w:highlight w:val="yellow"/>
+        </w:rPr>
+      </w:pPr>
+      <w:r>
+        <w:rPr>
+          <w:highlight w:val="yellow"/>
+        </w:rPr>
         <w:t xml:space="preserve">Additionally, set a </w:t>
       </w:r>
       <w:r>
         <w:rPr>
           <w:rStyle w:val="Strong"/>
           <w:rFonts w:eastAsiaTheme="majorEastAsia"/>
+          <w:highlight w:val="yellow"/>
         </w:rPr>
         <w:t>white border</w:t>
       </w:r>
       <w:r>
+        <w:rPr>
+          <w:highlight w:val="yellow"/>
+        </w:rPr>
         <w:t xml:space="preserve"> for each backup panel</w:t>
       </w:r>
       <w:r>
+        <w:rPr>
+          <w:highlight w:val="yellow"/>
+        </w:rPr>
         <w:t xml:space="preserve"> where file name is shown</w:t>
       </w:r>
       <w:r>
+        <w:rPr>
+          <w:highlight w:val="yellow"/>
+        </w:rPr>
         <w:t>.</w:t>
       </w:r>
     </w:p>
@@ -4839,17 +4882,29 @@
           <w:ilvl w:val="0"/>
           <w:numId w:val="14"/>
         </w:numPr>
-      </w:pPr>
-      <w:r>
+        <w:rPr>
+          <w:highlight w:val="yellow"/>
+        </w:rPr>
+      </w:pPr>
+      <w:r>
+        <w:rPr>
+          <w:highlight w:val="yellow"/>
+        </w:rPr>
         <w:t>Do not make any other changes to the layout or functionalit</w:t>
       </w:r>
       <w:r>
+        <w:rPr>
+          <w:highlight w:val="yellow"/>
+        </w:rPr>
         <w:t>y.</w:t>
       </w:r>
     </w:p>
     <w:p>
       <w:pPr>
         <w:pStyle w:val="NormalWeb"/>
+        <w:rPr>
+          <w:highlight w:val="yellow"/>
+        </w:rPr>
       </w:pPr>
     </w:p>
     <w:p>
@@ -4860,63 +4915,90 @@
           <w:numId w:val="14"/>
         </w:numPr>
         <w:rPr>
+          <w:highlight w:val="yellow"/>
           <w:lang w:val="en-US"/>
         </w:rPr>
       </w:pPr>
       <w:r>
+        <w:rPr>
+          <w:highlight w:val="yellow"/>
+        </w:rPr>
         <w:t xml:space="preserve">The </w:t>
       </w:r>
       <w:r>
         <w:rPr>
           <w:b/>
           <w:bCs/>
+          <w:highlight w:val="yellow"/>
         </w:rPr>
         <w:t>Splash Screen</w:t>
       </w:r>
       <w:r>
+        <w:rPr>
+          <w:highlight w:val="yellow"/>
+        </w:rPr>
         <w:t xml:space="preserve"> displaying the text </w:t>
       </w:r>
       <w:r>
         <w:rPr>
           <w:i/>
           <w:iCs/>
+          <w:highlight w:val="yellow"/>
         </w:rPr>
         <w:t>“My Records – Secure, Organised, Accessible”</w:t>
       </w:r>
       <w:r>
+        <w:rPr>
+          <w:highlight w:val="yellow"/>
+        </w:rPr>
         <w:t xml:space="preserve"> briefly appears (for about one second) when interacting with certain UI elements such as the </w:t>
       </w:r>
       <w:r>
         <w:rPr>
           <w:b/>
           <w:bCs/>
+          <w:highlight w:val="yellow"/>
         </w:rPr>
         <w:t>search text box</w:t>
       </w:r>
       <w:r>
+        <w:rPr>
+          <w:highlight w:val="yellow"/>
+        </w:rPr>
         <w:t xml:space="preserve">, </w:t>
       </w:r>
       <w:r>
         <w:rPr>
           <w:b/>
           <w:bCs/>
+          <w:highlight w:val="yellow"/>
         </w:rPr>
         <w:t>dark/light mode toggle</w:t>
       </w:r>
       <w:r>
+        <w:rPr>
+          <w:highlight w:val="yellow"/>
+        </w:rPr>
         <w:t xml:space="preserve">, or during the </w:t>
       </w:r>
       <w:r>
         <w:rPr>
           <w:b/>
           <w:bCs/>
+          <w:highlight w:val="yellow"/>
         </w:rPr>
         <w:t>Change PIN</w:t>
       </w:r>
       <w:r>
+        <w:rPr>
+          <w:highlight w:val="yellow"/>
+        </w:rPr>
         <w:t xml:space="preserve"> operation.</w:t>
       </w:r>
       <w:r>
+        <w:rPr>
+          <w:highlight w:val="yellow"/>
+        </w:rPr>
         <w:br/>
         <w:t xml:space="preserve">This issue should be </w:t>
       </w:r>
@@ -4924,20 +5006,28 @@
         <w:rPr>
           <w:b/>
           <w:bCs/>
+          <w:highlight w:val="yellow"/>
         </w:rPr>
         <w:t>fixed</w:t>
       </w:r>
       <w:r>
+        <w:rPr>
+          <w:highlight w:val="yellow"/>
+        </w:rPr>
         <w:t xml:space="preserve"> so that the splash screen only appears </w:t>
       </w:r>
       <w:r>
         <w:rPr>
           <w:b/>
           <w:bCs/>
+          <w:highlight w:val="yellow"/>
         </w:rPr>
         <w:t>once at app launch</w:t>
       </w:r>
       <w:r>
+        <w:rPr>
+          <w:highlight w:val="yellow"/>
+        </w:rPr>
         <w:t xml:space="preserve"> and not during normal app interactions.</w:t>
       </w:r>
     </w:p>
@@ -4945,6 +5035,7 @@
       <w:pPr>
         <w:pStyle w:val="ListParagraph"/>
         <w:rPr>
+          <w:highlight w:val="yellow"/>
           <w:lang w:val="en-US"/>
         </w:rPr>
       </w:pPr>
@@ -4957,6 +5048,7 @@
           <w:numId w:val="14"/>
         </w:numPr>
         <w:rPr>
+          <w:highlight w:val="yellow"/>
           <w:lang w:val="en-US"/>
         </w:rPr>
       </w:pPr>
@@ -4964,13 +5056,13 @@
         <w:rPr>
           <w:b/>
           <w:bCs/>
-          <w:highlight w:val="magenta"/>
+          <w:highlight w:val="yellow"/>
         </w:rPr>
         <w:t>Build and install</w:t>
       </w:r>
       <w:r>
         <w:rPr>
-          <w:highlight w:val="magenta"/>
+          <w:highlight w:val="yellow"/>
         </w:rPr>
         <w:t xml:space="preserve"> the </w:t>
       </w:r>
@@ -4978,13 +5070,13 @@
         <w:rPr>
           <w:b/>
           <w:bCs/>
-          <w:highlight w:val="magenta"/>
+          <w:highlight w:val="yellow"/>
         </w:rPr>
         <w:t>debug APK</w:t>
       </w:r>
       <w:r>
         <w:rPr>
-          <w:highlight w:val="magenta"/>
+          <w:highlight w:val="yellow"/>
         </w:rPr>
         <w:t xml:space="preserve"> on my mobile device for testing and verification of all implemented features.</w:t>
       </w:r>
@@ -4993,6 +5085,7 @@
       <w:pPr>
         <w:pStyle w:val="ListParagraph"/>
         <w:rPr>
+          <w:highlight w:val="yellow"/>
           <w:lang w:val="en-US"/>
         </w:rPr>
       </w:pPr>
@@ -5005,108 +5098,979 @@
           <w:numId w:val="14"/>
         </w:numPr>
         <w:rPr>
+          <w:highlight w:val="yellow"/>
+        </w:rPr>
+      </w:pPr>
+      <w:r>
+        <w:rPr>
+          <w:highlight w:val="yellow"/>
+        </w:rPr>
+        <w:t xml:space="preserve">In the </w:t>
+      </w:r>
+      <w:r>
+        <w:rPr>
+          <w:b/>
+          <w:bCs/>
+          <w:highlight w:val="yellow"/>
+        </w:rPr>
+        <w:t>Health app</w:t>
+      </w:r>
+      <w:r>
+        <w:rPr>
+          <w:highlight w:val="yellow"/>
+        </w:rPr>
+        <w:t xml:space="preserve"> (D:\Anant\VSCodeProjects\Flutter_Health_Records\health_records_app), the backup files are stored in an </w:t>
+      </w:r>
+      <w:r>
+        <w:rPr>
+          <w:b/>
+          <w:bCs/>
+          <w:highlight w:val="yellow"/>
+        </w:rPr>
+        <w:t>encrypted format</w:t>
+      </w:r>
+      <w:r>
+        <w:rPr>
+          <w:highlight w:val="yellow"/>
+        </w:rPr>
+        <w:t xml:space="preserve"> with </w:t>
+      </w:r>
+      <w:proofErr w:type="gramStart"/>
+      <w:r>
+        <w:rPr>
+          <w:highlight w:val="yellow"/>
+        </w:rPr>
+        <w:t>a .enc</w:t>
+      </w:r>
+      <w:proofErr w:type="gramEnd"/>
+      <w:r>
+        <w:rPr>
+          <w:highlight w:val="yellow"/>
+        </w:rPr>
+        <w:t xml:space="preserve"> extension.</w:t>
+      </w:r>
+    </w:p>
+    <w:p>
+      <w:pPr>
+        <w:pStyle w:val="ListParagraph"/>
+        <w:numPr>
+          <w:ilvl w:val="0"/>
+          <w:numId w:val="14"/>
+        </w:numPr>
+        <w:rPr>
+          <w:highlight w:val="yellow"/>
+        </w:rPr>
+      </w:pPr>
+      <w:r>
+        <w:rPr>
+          <w:highlight w:val="yellow"/>
+        </w:rPr>
+        <w:lastRenderedPageBreak/>
+        <w:t xml:space="preserve">Perform a </w:t>
+      </w:r>
+      <w:r>
+        <w:rPr>
+          <w:b/>
+          <w:bCs/>
+          <w:highlight w:val="yellow"/>
+        </w:rPr>
+        <w:t>detailed review</w:t>
+      </w:r>
+      <w:r>
+        <w:rPr>
+          <w:highlight w:val="yellow"/>
+        </w:rPr>
+        <w:t xml:space="preserve"> of the implementation to understand how </w:t>
+      </w:r>
+      <w:r>
+        <w:rPr>
+          <w:b/>
+          <w:bCs/>
+          <w:highlight w:val="yellow"/>
+        </w:rPr>
+        <w:t>encryption and decryption</w:t>
+      </w:r>
+      <w:r>
+        <w:rPr>
+          <w:highlight w:val="yellow"/>
+        </w:rPr>
+        <w:t xml:space="preserve"> are handled in that project.</w:t>
+      </w:r>
+    </w:p>
+    <w:p>
+      <w:pPr>
+        <w:pStyle w:val="ListParagraph"/>
+        <w:numPr>
+          <w:ilvl w:val="0"/>
+          <w:numId w:val="14"/>
+        </w:numPr>
+        <w:rPr>
+          <w:highlight w:val="yellow"/>
+        </w:rPr>
+      </w:pPr>
+      <w:r>
+        <w:rPr>
+          <w:highlight w:val="yellow"/>
+        </w:rPr>
+        <w:t xml:space="preserve">Apply the </w:t>
+      </w:r>
+      <w:r>
+        <w:rPr>
+          <w:b/>
+          <w:bCs/>
+          <w:highlight w:val="yellow"/>
+        </w:rPr>
+        <w:t>same encryption logic</w:t>
+      </w:r>
+      <w:r>
+        <w:rPr>
+          <w:highlight w:val="yellow"/>
+        </w:rPr>
+        <w:t xml:space="preserve"> in the </w:t>
+      </w:r>
+      <w:r>
+        <w:rPr>
+          <w:b/>
+          <w:bCs/>
+          <w:highlight w:val="yellow"/>
+        </w:rPr>
+        <w:t>current project</w:t>
+      </w:r>
+      <w:r>
+        <w:rPr>
+          <w:highlight w:val="yellow"/>
+        </w:rPr>
+        <w:t>, ensuring that:</w:t>
+      </w:r>
+    </w:p>
+    <w:p>
+      <w:pPr>
+        <w:pStyle w:val="ListParagraph"/>
+        <w:numPr>
+          <w:ilvl w:val="1"/>
+          <w:numId w:val="14"/>
+        </w:numPr>
+        <w:rPr>
+          <w:highlight w:val="yellow"/>
+        </w:rPr>
+      </w:pPr>
+      <w:r>
+        <w:rPr>
+          <w:highlight w:val="yellow"/>
+        </w:rPr>
+        <w:t xml:space="preserve">The </w:t>
+      </w:r>
+      <w:r>
+        <w:rPr>
+          <w:b/>
+          <w:bCs/>
+          <w:highlight w:val="yellow"/>
+        </w:rPr>
+        <w:t>file name format</w:t>
+      </w:r>
+      <w:r>
+        <w:rPr>
+          <w:highlight w:val="yellow"/>
+        </w:rPr>
+        <w:t xml:space="preserve"> and </w:t>
+      </w:r>
+      <w:r>
+        <w:rPr>
+          <w:b/>
+          <w:bCs/>
+          <w:highlight w:val="yellow"/>
+        </w:rPr>
+        <w:t>storage location</w:t>
+      </w:r>
+      <w:r>
+        <w:rPr>
+          <w:highlight w:val="yellow"/>
+        </w:rPr>
+        <w:t xml:space="preserve"> remain unchanged.</w:t>
+      </w:r>
+    </w:p>
+    <w:p>
+      <w:pPr>
+        <w:pStyle w:val="ListParagraph"/>
+        <w:numPr>
+          <w:ilvl w:val="1"/>
+          <w:numId w:val="14"/>
+        </w:numPr>
+        <w:rPr>
+          <w:highlight w:val="yellow"/>
+        </w:rPr>
+      </w:pPr>
+      <w:r>
+        <w:rPr>
+          <w:highlight w:val="yellow"/>
+        </w:rPr>
+        <w:t xml:space="preserve">Only the </w:t>
+      </w:r>
+      <w:r>
+        <w:rPr>
+          <w:b/>
+          <w:bCs/>
+          <w:highlight w:val="yellow"/>
+        </w:rPr>
+        <w:t>file content</w:t>
+      </w:r>
+      <w:r>
+        <w:rPr>
+          <w:highlight w:val="yellow"/>
+        </w:rPr>
+        <w:t xml:space="preserve"> is encrypted during </w:t>
+      </w:r>
+      <w:r>
+        <w:rPr>
+          <w:b/>
+          <w:bCs/>
+          <w:highlight w:val="yellow"/>
+        </w:rPr>
+        <w:t>backup</w:t>
+      </w:r>
+      <w:r>
+        <w:rPr>
+          <w:highlight w:val="yellow"/>
+        </w:rPr>
+        <w:t xml:space="preserve"> and decrypted during </w:t>
+      </w:r>
+      <w:r>
+        <w:rPr>
+          <w:b/>
+          <w:bCs/>
+          <w:highlight w:val="yellow"/>
+        </w:rPr>
+        <w:t>restore</w:t>
+      </w:r>
+      <w:r>
+        <w:rPr>
+          <w:highlight w:val="yellow"/>
+        </w:rPr>
+        <w:t>.</w:t>
+      </w:r>
+    </w:p>
+    <w:p>
+      <w:pPr>
+        <w:pStyle w:val="ListParagraph"/>
+        <w:numPr>
+          <w:ilvl w:val="0"/>
+          <w:numId w:val="14"/>
+        </w:numPr>
+        <w:rPr>
+          <w:highlight w:val="yellow"/>
+        </w:rPr>
+      </w:pPr>
+      <w:r>
+        <w:rPr>
+          <w:highlight w:val="yellow"/>
+        </w:rPr>
+        <w:t xml:space="preserve">Invoke any </w:t>
+      </w:r>
+      <w:r>
+        <w:rPr>
+          <w:b/>
+          <w:bCs/>
+          <w:highlight w:val="yellow"/>
+        </w:rPr>
+        <w:t>necessary MCPs</w:t>
+      </w:r>
+      <w:r>
+        <w:rPr>
+          <w:highlight w:val="yellow"/>
+        </w:rPr>
+        <w:t xml:space="preserve"> (e.g., </w:t>
+      </w:r>
+      <w:r>
+        <w:rPr>
+          <w:i/>
+          <w:iCs/>
+          <w:highlight w:val="yellow"/>
+        </w:rPr>
+        <w:t>Desktop Commander MCP</w:t>
+      </w:r>
+      <w:r>
+        <w:rPr>
+          <w:highlight w:val="yellow"/>
+        </w:rPr>
+        <w:t xml:space="preserve"> or others) required to accomplish this task.</w:t>
+      </w:r>
+    </w:p>
+    <w:p>
+      <w:pPr>
+        <w:pStyle w:val="ListParagraph"/>
+        <w:numPr>
+          <w:ilvl w:val="0"/>
+          <w:numId w:val="14"/>
+        </w:numPr>
+        <w:rPr>
+          <w:highlight w:val="yellow"/>
+        </w:rPr>
+      </w:pPr>
+      <w:r>
+        <w:rPr>
+          <w:b/>
+          <w:bCs/>
+          <w:highlight w:val="yellow"/>
+        </w:rPr>
+        <w:t>Additional Reference:</w:t>
+      </w:r>
+    </w:p>
+    <w:p>
+      <w:pPr>
+        <w:pStyle w:val="ListParagraph"/>
+        <w:numPr>
+          <w:ilvl w:val="1"/>
+          <w:numId w:val="14"/>
+        </w:numPr>
+        <w:rPr>
+          <w:highlight w:val="yellow"/>
+        </w:rPr>
+      </w:pPr>
+      <w:r>
+        <w:rPr>
+          <w:highlight w:val="yellow"/>
+        </w:rPr>
+        <w:t>Backup and Restore screen path:</w:t>
+      </w:r>
+      <w:r>
+        <w:rPr>
+          <w:highlight w:val="yellow"/>
+        </w:rPr>
+        <w:br/>
+        <w:t>D:\Anant\VSCodeProjects\Flutter_Health_Records\health_records_app\lib\presentation\screens\backup_restore_screen.dart</w:t>
+      </w:r>
+    </w:p>
+    <w:p/>
+    <w:p>
+      <w:pPr>
+        <w:pStyle w:val="ListParagraph"/>
+        <w:numPr>
+          <w:ilvl w:val="0"/>
+          <w:numId w:val="17"/>
+        </w:numPr>
+        <w:rPr>
+          <w:highlight w:val="yellow"/>
+        </w:rPr>
+      </w:pPr>
+      <w:r>
+        <w:rPr>
+          <w:highlight w:val="yellow"/>
+        </w:rPr>
+        <w:t xml:space="preserve">The backup file extension should </w:t>
+      </w:r>
+      <w:proofErr w:type="gramStart"/>
+      <w:r>
+        <w:rPr>
+          <w:highlight w:val="yellow"/>
+        </w:rPr>
+        <w:t>be .enc</w:t>
+      </w:r>
+      <w:proofErr w:type="gramEnd"/>
+      <w:r>
+        <w:rPr>
+          <w:highlight w:val="yellow"/>
+        </w:rPr>
+        <w:t xml:space="preserve"> not .</w:t>
+      </w:r>
+      <w:proofErr w:type="spellStart"/>
+      <w:r>
+        <w:rPr>
+          <w:highlight w:val="yellow"/>
+        </w:rPr>
+        <w:t>json</w:t>
+      </w:r>
+      <w:proofErr w:type="spellEnd"/>
+    </w:p>
+    <w:p>
+      <w:pPr>
+        <w:pStyle w:val="ListParagraph"/>
+        <w:numPr>
+          <w:ilvl w:val="0"/>
+          <w:numId w:val="17"/>
+        </w:numPr>
+        <w:rPr>
+          <w:highlight w:val="yellow"/>
+        </w:rPr>
+      </w:pPr>
+      <w:r>
+        <w:rPr>
+          <w:highlight w:val="yellow"/>
+        </w:rPr>
+        <w:t>Set default password 301976, no need to ask for regular or password protected</w:t>
+      </w:r>
+    </w:p>
+    <w:p>
+      <w:pPr>
+        <w:pStyle w:val="ListParagraph"/>
+        <w:numPr>
+          <w:ilvl w:val="0"/>
+          <w:numId w:val="17"/>
+        </w:numPr>
+        <w:rPr>
+          <w:highlight w:val="yellow"/>
+        </w:rPr>
+      </w:pPr>
+      <w:r>
+        <w:rPr>
+          <w:highlight w:val="yellow"/>
+        </w:rPr>
+        <w:t>During restore getting error “</w:t>
+      </w:r>
+      <w:r>
+        <w:rPr>
+          <w:highlight w:val="yellow"/>
+        </w:rPr>
+        <w:t>package: flutter/</w:t>
+      </w:r>
+      <w:proofErr w:type="spellStart"/>
+      <w:r>
+        <w:rPr>
+          <w:highlight w:val="yellow"/>
+        </w:rPr>
+        <w:t>src</w:t>
+      </w:r>
+      <w:proofErr w:type="spellEnd"/>
+      <w:r>
+        <w:rPr>
+          <w:highlight w:val="yellow"/>
+        </w:rPr>
+        <w:t xml:space="preserve">/widgets/ </w:t>
+      </w:r>
+      <w:proofErr w:type="spellStart"/>
+      <w:proofErr w:type="gramStart"/>
+      <w:r>
+        <w:rPr>
+          <w:highlight w:val="yellow"/>
+        </w:rPr>
+        <w:t>framework.dart</w:t>
+      </w:r>
+      <w:proofErr w:type="spellEnd"/>
+      <w:proofErr w:type="gramEnd"/>
+      <w:r>
+        <w:rPr>
+          <w:highlight w:val="yellow"/>
+        </w:rPr>
+        <w:t xml:space="preserve">': Failed assertion: line 6065 </w:t>
+      </w:r>
+      <w:proofErr w:type="spellStart"/>
+      <w:r>
+        <w:rPr>
+          <w:highlight w:val="yellow"/>
+        </w:rPr>
+        <w:t>pos</w:t>
+      </w:r>
+      <w:proofErr w:type="spellEnd"/>
+      <w:r>
+        <w:rPr>
+          <w:highlight w:val="yellow"/>
+        </w:rPr>
+        <w:t xml:space="preserve"> 14: '_</w:t>
+      </w:r>
+      <w:proofErr w:type="spellStart"/>
+      <w:r>
+        <w:rPr>
+          <w:highlight w:val="yellow"/>
+        </w:rPr>
+        <w:t>dependents.isEmpty</w:t>
+      </w:r>
+      <w:proofErr w:type="spellEnd"/>
+      <w:r>
+        <w:rPr>
+          <w:highlight w:val="yellow"/>
+        </w:rPr>
+        <w:t>': is not</w:t>
+      </w:r>
+      <w:r>
+        <w:rPr>
+          <w:highlight w:val="yellow"/>
+        </w:rPr>
+        <w:t xml:space="preserve"> t</w:t>
+      </w:r>
+      <w:r>
+        <w:rPr>
+          <w:highlight w:val="yellow"/>
+        </w:rPr>
+        <w:t>rue.</w:t>
+      </w:r>
+      <w:r>
+        <w:rPr>
+          <w:highlight w:val="yellow"/>
+        </w:rPr>
+        <w:t xml:space="preserve"> </w:t>
+      </w:r>
+      <w:r>
+        <w:rPr>
+          <w:highlight w:val="yellow"/>
+        </w:rPr>
+        <w:t>See also: https://docs.flutter.dev/testing/errors</w:t>
+      </w:r>
+      <w:r>
+        <w:rPr>
+          <w:highlight w:val="yellow"/>
+        </w:rPr>
+        <w:t>” but data is getting restored.”</w:t>
+      </w:r>
+    </w:p>
+    <w:p>
+      <w:pPr>
+        <w:pStyle w:val="ListParagraph"/>
+        <w:numPr>
+          <w:ilvl w:val="0"/>
+          <w:numId w:val="17"/>
+        </w:numPr>
+        <w:rPr>
+          <w:highlight w:val="yellow"/>
+        </w:rPr>
+      </w:pPr>
+      <w:proofErr w:type="gramStart"/>
+      <w:r>
+        <w:rPr>
+          <w:highlight w:val="yellow"/>
+        </w:rPr>
+        <w:t>Also</w:t>
+      </w:r>
+      <w:proofErr w:type="gramEnd"/>
+      <w:r>
+        <w:rPr>
+          <w:highlight w:val="yellow"/>
+        </w:rPr>
+        <w:t xml:space="preserve"> the process should work smoothly with Auto backup settings of Daily and weekly?</w:t>
+      </w:r>
+    </w:p>
+    <w:p>
+      <w:pPr>
+        <w:rPr>
+          <w:highlight w:val="yellow"/>
+        </w:rPr>
+      </w:pPr>
+    </w:p>
+    <w:p>
+      <w:pPr>
+        <w:pStyle w:val="ListParagraph"/>
+        <w:numPr>
+          <w:ilvl w:val="0"/>
+          <w:numId w:val="17"/>
+        </w:numPr>
+        <w:rPr>
+          <w:highlight w:val="yellow"/>
+        </w:rPr>
+      </w:pPr>
+      <w:r>
+        <w:rPr>
+          <w:highlight w:val="yellow"/>
+        </w:rPr>
+        <w:t xml:space="preserve">In </w:t>
+      </w:r>
+      <w:r>
+        <w:rPr>
+          <w:highlight w:val="yellow"/>
+        </w:rPr>
+        <w:t>Password-Protected Backup</w:t>
+      </w:r>
+      <w:r>
+        <w:rPr>
+          <w:highlight w:val="yellow"/>
+        </w:rPr>
+        <w:t xml:space="preserve"> dialog</w:t>
+      </w:r>
+    </w:p>
+    <w:p>
+      <w:pPr>
+        <w:pStyle w:val="ListParagraph"/>
+        <w:numPr>
+          <w:ilvl w:val="1"/>
+          <w:numId w:val="17"/>
+        </w:numPr>
+        <w:rPr>
+          <w:highlight w:val="yellow"/>
+        </w:rPr>
+      </w:pPr>
+      <w:r>
+        <w:rPr>
+          <w:highlight w:val="yellow"/>
+        </w:rPr>
+        <w:t xml:space="preserve">Remove - </w:t>
+      </w:r>
+      <w:r>
+        <w:rPr>
+          <w:highlight w:val="yellow"/>
+        </w:rPr>
+        <w:t>Remember your password! It cannot be</w:t>
+      </w:r>
+      <w:r>
+        <w:rPr>
+          <w:highlight w:val="yellow"/>
+        </w:rPr>
+        <w:t xml:space="preserve"> </w:t>
+      </w:r>
+      <w:r>
+        <w:rPr>
+          <w:highlight w:val="yellow"/>
+        </w:rPr>
+        <w:t>recovered.</w:t>
+      </w:r>
+    </w:p>
+    <w:p>
+      <w:pPr>
+        <w:pStyle w:val="ListParagraph"/>
+        <w:numPr>
+          <w:ilvl w:val="1"/>
+          <w:numId w:val="17"/>
+        </w:numPr>
+        <w:rPr>
+          <w:highlight w:val="yellow"/>
+        </w:rPr>
+      </w:pPr>
+      <w:r>
+        <w:rPr>
+          <w:highlight w:val="yellow"/>
+        </w:rPr>
+        <w:t>Some weird symbols at beginning of below 2 lines</w:t>
+      </w:r>
+    </w:p>
+    <w:p>
+      <w:pPr>
+        <w:ind w:left="1440"/>
+        <w:rPr>
+          <w:highlight w:val="yellow"/>
+        </w:rPr>
+      </w:pPr>
+      <w:proofErr w:type="spellStart"/>
+      <w:r>
+        <w:rPr>
+          <w:highlight w:val="yellow"/>
+        </w:rPr>
+        <w:t>ðŸ</w:t>
+      </w:r>
+      <w:proofErr w:type="spellEnd"/>
+      <w:r>
+        <w:rPr>
+          <w:highlight w:val="yellow"/>
+        </w:rPr>
+        <w:t xml:space="preserve"> Folders backed up: 9</w:t>
+      </w:r>
+    </w:p>
+    <w:p>
+      <w:pPr>
+        <w:ind w:left="1440"/>
+        <w:rPr>
+          <w:highlight w:val="yellow"/>
+        </w:rPr>
+      </w:pPr>
+      <w:proofErr w:type="spellStart"/>
+      <w:r>
+        <w:rPr>
+          <w:highlight w:val="yellow"/>
+        </w:rPr>
+        <w:t>ðŸ</w:t>
+      </w:r>
+      <w:proofErr w:type="spellEnd"/>
+      <w:r>
+        <w:rPr>
+          <w:highlight w:val="yellow"/>
+        </w:rPr>
+        <w:t>*, Records backed up: 11</w:t>
+      </w:r>
+    </w:p>
+    <w:p>
+      <w:pPr>
+        <w:ind w:left="1440"/>
+        <w:rPr>
+          <w:highlight w:val="yellow"/>
+        </w:rPr>
+      </w:pPr>
+    </w:p>
+    <w:p>
+      <w:pPr>
+        <w:pStyle w:val="ListParagraph"/>
+        <w:numPr>
+          <w:ilvl w:val="0"/>
+          <w:numId w:val="18"/>
+        </w:numPr>
+        <w:rPr>
+          <w:highlight w:val="yellow"/>
+        </w:rPr>
+      </w:pPr>
+      <w:r>
+        <w:rPr>
+          <w:highlight w:val="yellow"/>
+        </w:rPr>
+        <w:t>During restore its not asking for default password? And directly getting restored.</w:t>
+      </w:r>
+    </w:p>
+    <w:p>
+      <w:pPr>
+        <w:rPr>
+          <w:highlight w:val="yellow"/>
+        </w:rPr>
+      </w:pPr>
+    </w:p>
+    <w:p>
+      <w:pPr>
+        <w:pStyle w:val="ListParagraph"/>
+        <w:numPr>
+          <w:ilvl w:val="0"/>
+          <w:numId w:val="17"/>
+        </w:numPr>
+        <w:rPr>
+          <w:highlight w:val="yellow"/>
+        </w:rPr>
+      </w:pPr>
+      <w:r>
+        <w:rPr>
+          <w:highlight w:val="yellow"/>
+        </w:rPr>
+        <w:t>Some weird symbols at beginning of below 2 lines</w:t>
+      </w:r>
+      <w:r>
+        <w:rPr>
+          <w:highlight w:val="yellow"/>
+        </w:rPr>
+        <w:t xml:space="preserve">, also </w:t>
+      </w:r>
+      <w:r>
+        <w:rPr>
+          <w:highlight w:val="yellow"/>
+        </w:rPr>
+        <w:t>Records backed up</w:t>
+      </w:r>
+      <w:r>
+        <w:rPr>
+          <w:highlight w:val="yellow"/>
+        </w:rPr>
+        <w:t xml:space="preserve"> is showing twice, remove emojis</w:t>
+      </w:r>
+    </w:p>
+    <w:p>
+      <w:pPr>
+        <w:ind w:left="1440"/>
+        <w:rPr>
+          <w:highlight w:val="yellow"/>
+        </w:rPr>
+      </w:pPr>
+      <w:proofErr w:type="spellStart"/>
+      <w:r>
+        <w:rPr>
+          <w:highlight w:val="yellow"/>
+        </w:rPr>
+        <w:t>ðŸ</w:t>
+      </w:r>
+      <w:proofErr w:type="spellEnd"/>
+      <w:r>
+        <w:rPr>
+          <w:highlight w:val="yellow"/>
+        </w:rPr>
+        <w:t xml:space="preserve"> Folders backed up: 9</w:t>
+      </w:r>
+    </w:p>
+    <w:p>
+      <w:pPr>
+        <w:ind w:left="1440"/>
+        <w:rPr>
+          <w:highlight w:val="yellow"/>
+        </w:rPr>
+      </w:pPr>
+      <w:proofErr w:type="spellStart"/>
+      <w:r>
+        <w:rPr>
+          <w:highlight w:val="yellow"/>
+        </w:rPr>
+        <w:t>ðŸ</w:t>
+      </w:r>
+      <w:proofErr w:type="spellEnd"/>
+      <w:r>
+        <w:rPr>
+          <w:highlight w:val="yellow"/>
+        </w:rPr>
+        <w:t>*, Records backed up: 11</w:t>
+      </w:r>
+    </w:p>
+    <w:p>
+      <w:pPr>
+        <w:pStyle w:val="ListParagraph"/>
+        <w:numPr>
+          <w:ilvl w:val="0"/>
+          <w:numId w:val="17"/>
+        </w:numPr>
+        <w:rPr>
+          <w:highlight w:val="yellow"/>
+        </w:rPr>
+      </w:pPr>
+      <w:r>
+        <w:rPr>
+          <w:highlight w:val="yellow"/>
+        </w:rPr>
+        <w:t>The restore button doesn’t enable immediately once you enter the password? It takes 2 or 3 seconds?</w:t>
+      </w:r>
+    </w:p>
+    <w:p>
+      <w:pPr>
+        <w:rPr>
+          <w:highlight w:val="yellow"/>
+        </w:rPr>
+      </w:pPr>
+    </w:p>
+    <w:p>
+      <w:pPr>
+        <w:rPr>
+          <w:highlight w:val="yellow"/>
+        </w:rPr>
+      </w:pPr>
+      <w:r>
+        <w:rPr>
+          <w:highlight w:val="yellow"/>
+        </w:rPr>
+        <w:t>• Remove the unwanted symbols appearing at the beginning of the following lines and eliminate emojis.</w:t>
+      </w:r>
+      <w:r>
+        <w:rPr>
+          <w:highlight w:val="yellow"/>
+        </w:rPr>
+        <w:br/>
+        <w:t xml:space="preserve">• Ensure that </w:t>
+      </w:r>
+      <w:r>
+        <w:rPr>
+          <w:b/>
+          <w:bCs/>
+          <w:highlight w:val="yellow"/>
+        </w:rPr>
+        <w:t>“Records backed up”</w:t>
+      </w:r>
+      <w:r>
+        <w:rPr>
+          <w:highlight w:val="yellow"/>
+        </w:rPr>
+        <w:t xml:space="preserve"> is displayed only once.</w:t>
+      </w:r>
+    </w:p>
+    <w:p>
+      <w:pPr>
+        <w:rPr>
+          <w:highlight w:val="yellow"/>
+        </w:rPr>
+      </w:pPr>
+      <w:r>
+        <w:rPr>
+          <w:highlight w:val="yellow"/>
+        </w:rPr>
+        <w:lastRenderedPageBreak/>
+        <w:t> </w:t>
+      </w:r>
+      <w:r>
+        <w:rPr>
+          <w:highlight w:val="yellow"/>
+        </w:rPr>
+        <w:t>“Folders backed up: 9”</w:t>
+      </w:r>
+      <w:r>
+        <w:rPr>
+          <w:highlight w:val="yellow"/>
+        </w:rPr>
+        <w:br/>
+      </w:r>
+      <w:r>
+        <w:rPr>
+          <w:highlight w:val="yellow"/>
+        </w:rPr>
+        <w:t> </w:t>
+      </w:r>
+      <w:r>
+        <w:rPr>
+          <w:highlight w:val="yellow"/>
+        </w:rPr>
+        <w:t>“Records backed up: 11”</w:t>
+      </w:r>
+    </w:p>
+    <w:p>
+      <w:r>
+        <w:rPr>
+          <w:highlight w:val="yellow"/>
+        </w:rPr>
+        <w:t xml:space="preserve">• Also, fix the issue where the </w:t>
+      </w:r>
+      <w:r>
+        <w:rPr>
+          <w:b/>
+          <w:bCs/>
+          <w:highlight w:val="yellow"/>
+        </w:rPr>
+        <w:t>Restore</w:t>
+      </w:r>
+      <w:r>
+        <w:rPr>
+          <w:highlight w:val="yellow"/>
+        </w:rPr>
+        <w:t xml:space="preserve"> button takes 2–3 seconds to enable after entering the password — it should activate immediately once a valid password is entered.</w:t>
+      </w:r>
+    </w:p>
+    <w:p/>
+    <w:p>
+      <w:r>
+        <w:rPr>
+          <w:highlight w:val="yellow"/>
+        </w:rPr>
+        <w:t xml:space="preserve">• In the “Password-Protected Backup Created” dialog, the </w:t>
+      </w:r>
+      <w:r>
+        <w:rPr>
+          <w:b/>
+          <w:bCs/>
+          <w:highlight w:val="yellow"/>
+        </w:rPr>
+        <w:t>Records backed up</w:t>
+      </w:r>
+      <w:r>
+        <w:rPr>
+          <w:highlight w:val="yellow"/>
+        </w:rPr>
+        <w:t xml:space="preserve"> count is shown as </w:t>
+      </w:r>
+      <w:r>
+        <w:rPr>
+          <w:b/>
+          <w:bCs/>
+          <w:highlight w:val="yellow"/>
+        </w:rPr>
+        <w:t>11</w:t>
+      </w:r>
+      <w:r>
+        <w:rPr>
+          <w:highlight w:val="yellow"/>
+        </w:rPr>
+        <w:t xml:space="preserve">, but the actual number of records across all folders in the app is </w:t>
+      </w:r>
+      <w:r>
+        <w:rPr>
+          <w:b/>
+          <w:bCs/>
+          <w:highlight w:val="yellow"/>
+        </w:rPr>
+        <w:t>9</w:t>
+      </w:r>
+      <w:r>
+        <w:rPr>
+          <w:highlight w:val="yellow"/>
+        </w:rPr>
+        <w:t>.</w:t>
+      </w:r>
+      <w:r>
+        <w:rPr>
+          <w:highlight w:val="yellow"/>
+        </w:rPr>
+        <w:br/>
+        <w:t>• Please verify and fix the logic that calculates the record count during backup creation so it reflects the actual number of records.</w:t>
+      </w:r>
+    </w:p>
+    <w:p/>
+    <w:p/>
+    <w:p>
+      <w:pPr>
+        <w:ind w:left="1080"/>
+        <w:rPr>
           <w:lang w:val="en-US"/>
         </w:rPr>
       </w:pPr>
-      <w:r>
-        <w:t xml:space="preserve">In the </w:t>
-      </w:r>
-      <w:r>
-        <w:rPr>
-          <w:b/>
-          <w:bCs/>
-        </w:rPr>
-        <w:t>Health app</w:t>
-      </w:r>
-      <w:r>
-        <w:t xml:space="preserve"> (D:\Anant\VSCodeProjects\Flutter_Health_Records\health_records_app), the backup files are stored in an </w:t>
-      </w:r>
-      <w:r>
-        <w:rPr>
-          <w:b/>
-          <w:bCs/>
-        </w:rPr>
-        <w:t>encrypted format</w:t>
-      </w:r>
-      <w:r>
-        <w:t xml:space="preserve"> with </w:t>
-      </w:r>
-      <w:proofErr w:type="gramStart"/>
-      <w:r>
-        <w:t xml:space="preserve">a </w:t>
-      </w:r>
-      <w:r>
-        <w:rPr>
-          <w:b/>
-          <w:bCs/>
-        </w:rPr>
-        <w:t>.enc</w:t>
-      </w:r>
-      <w:proofErr w:type="gramEnd"/>
-      <w:r>
-        <w:t xml:space="preserve"> extension.</w:t>
-      </w:r>
-      <w:r>
-        <w:br/>
-      </w:r>
-      <w:r>
-        <w:lastRenderedPageBreak/>
-        <w:t xml:space="preserve">Review and understand how this </w:t>
-      </w:r>
-      <w:r>
-        <w:rPr>
-          <w:b/>
-          <w:bCs/>
-        </w:rPr>
-        <w:t>encryption and decryption</w:t>
-      </w:r>
-      <w:r>
-        <w:t xml:space="preserve"> process is implemented, and apply the </w:t>
-      </w:r>
-      <w:r>
-        <w:rPr>
-          <w:b/>
-          <w:bCs/>
-        </w:rPr>
-        <w:t>same encryption logic</w:t>
-      </w:r>
-      <w:r>
-        <w:t xml:space="preserve"> in the current project.</w:t>
-      </w:r>
-      <w:r>
-        <w:br/>
-        <w:t xml:space="preserve">The </w:t>
-      </w:r>
-      <w:r>
-        <w:rPr>
-          <w:b/>
-          <w:bCs/>
-        </w:rPr>
-        <w:t>file name format and storage location</w:t>
-      </w:r>
-      <w:r>
-        <w:t xml:space="preserve"> should remain unchanged — only the </w:t>
-      </w:r>
-      <w:r>
-        <w:rPr>
-          <w:b/>
-          <w:bCs/>
-        </w:rPr>
-        <w:t>file content</w:t>
-      </w:r>
-      <w:r>
-        <w:t xml:space="preserve"> should be encrypted during backup and </w:t>
-      </w:r>
-      <w:r>
-        <w:rPr>
-          <w:b/>
-          <w:bCs/>
-        </w:rPr>
-        <w:t>decrypted during restore</w:t>
-      </w:r>
-      <w:r>
-        <w:t>.</w:t>
-      </w:r>
     </w:p>
     <w:sectPr>
       <w:pgSz w:w="11906" w:h="16838"/>
@@ -5121,6 +6085,155 @@
 <file path=word/numbering.xml><?xml version="1.0" encoding="utf-8"?>
 <w:numbering xmlns:wpc="http://schemas.microsoft.com/office/word/2010/wordprocessingCanvas" xmlns:cx="http://schemas.microsoft.com/office/drawing/2014/chartex" xmlns:cx1="http://schemas.microsoft.com/office/drawing/2015/9/8/chartex" xmlns:cx2="http://schemas.microsoft.com/office/drawing/2015/10/21/chartex" xmlns:cx3="http://schemas.microsoft.com/office/drawing/2016/5/9/chartex" xmlns:cx4="http://schemas.microsoft.com/office/drawing/2016/5/10/chartex" xmlns:cx5="http://schemas.microsoft.com/office/drawing/2016/5/11/chartex" xmlns:cx6="http://schemas.microsoft.com/office/drawing/2016/5/12/chartex" xmlns:cx7="http://schemas.microsoft.com/office/drawing/2016/5/13/chartex" xmlns:cx8="http://schemas.microsoft.com/office/drawing/2016/5/14/chartex" xmlns:mc="http://schemas.openxmlformats.org/markup-compatibility/2006" xmlns:aink="http://schemas.microsoft.com/office/drawing/2016/ink" xmlns:am3d="http://schemas.microsoft.com/office/drawing/2017/model3d" xmlns:o="urn:schemas-microsoft-com:office:office" xmlns:oel="http://schemas.microsoft.com/office/2019/extlst" xmlns:r="http://schemas.openxmlformats.org/officeDocument/2006/relationships" xmlns:m="http://schemas.openxmlformats.org/officeDocument/2006/math" xmlns:v="urn:schemas-microsoft-com:vml" xmlns:wp14="http://schemas.microsoft.com/office/word/2010/wordprocessingDrawing" xmlns:wp="http://schemas.openxmlformats.org/drawingml/2006/wordprocessingDrawing" xmlns:w10="urn:schemas-microsoft-com:office:word" xmlns:w="http://schemas.openxmlformats.org/wordprocessingml/2006/main" xmlns:w14="http://schemas.microsoft.com/office/word/2010/wordml" xmlns:w15="http://schemas.microsoft.com/office/word/2012/wordml" xmlns:w16cex="http://schemas.microsoft.com/office/word/2018/wordml/cex" xmlns:w16cid="http://schemas.microsoft.com/office/word/2016/wordml/cid" xmlns:w16="http://schemas.microsoft.com/office/word/2018/wordml" xmlns:w16sdtdh="http://schemas.microsoft.com/office/word/2020/wordml/sdtdatahash" xmlns:w16se="http://schemas.microsoft.com/office/word/2015/wordml/symex" xmlns:wpg="http://schemas.microsoft.com/office/word/2010/wordprocessingGroup" xmlns:wpi="http://schemas.microsoft.com/office/word/2010/wordprocessingInk" xmlns:wne="http://schemas.microsoft.com/office/word/2006/wordml" xmlns:wps="http://schemas.microsoft.com/office/word/2010/wordprocessingShape" mc:Ignorable="w14 w15 w16se w16cid w16 w16cex w16sdtdh wp14">
   <w:abstractNum w:abstractNumId="0" w15:restartNumberingAfterBreak="0">
+    <w:nsid w:val="0A947918"/>
+    <w:multiLevelType w:val="multilevel"/>
+    <w:tmpl w:val="E4008168"/>
+    <w:lvl w:ilvl="0">
+      <w:start w:val="1"/>
+      <w:numFmt w:val="bullet"/>
+      <w:lvlText w:val=""/>
+      <w:lvlJc w:val="left"/>
+      <w:pPr>
+        <w:tabs>
+          <w:tab w:val="num" w:pos="720"/>
+        </w:tabs>
+        <w:ind w:left="720" w:hanging="360"/>
+      </w:pPr>
+      <w:rPr>
+        <w:rFonts w:ascii="Symbol" w:hAnsi="Symbol" w:hint="default"/>
+        <w:sz w:val="20"/>
+      </w:rPr>
+    </w:lvl>
+    <w:lvl w:ilvl="1" w:tentative="1">
+      <w:start w:val="1"/>
+      <w:numFmt w:val="bullet"/>
+      <w:lvlText w:val="o"/>
+      <w:lvlJc w:val="left"/>
+      <w:pPr>
+        <w:tabs>
+          <w:tab w:val="num" w:pos="1440"/>
+        </w:tabs>
+        <w:ind w:left="1440" w:hanging="360"/>
+      </w:pPr>
+      <w:rPr>
+        <w:rFonts w:ascii="Courier New" w:hAnsi="Courier New" w:hint="default"/>
+        <w:sz w:val="20"/>
+      </w:rPr>
+    </w:lvl>
+    <w:lvl w:ilvl="2" w:tentative="1">
+      <w:start w:val="1"/>
+      <w:numFmt w:val="bullet"/>
+      <w:lvlText w:val=""/>
+      <w:lvlJc w:val="left"/>
+      <w:pPr>
+        <w:tabs>
+          <w:tab w:val="num" w:pos="2160"/>
+        </w:tabs>
+        <w:ind w:left="2160" w:hanging="360"/>
+      </w:pPr>
+      <w:rPr>
+        <w:rFonts w:ascii="Wingdings" w:hAnsi="Wingdings" w:hint="default"/>
+        <w:sz w:val="20"/>
+      </w:rPr>
+    </w:lvl>
+    <w:lvl w:ilvl="3" w:tentative="1">
+      <w:start w:val="1"/>
+      <w:numFmt w:val="bullet"/>
+      <w:lvlText w:val=""/>
+      <w:lvlJc w:val="left"/>
+      <w:pPr>
+        <w:tabs>
+          <w:tab w:val="num" w:pos="2880"/>
+        </w:tabs>
+        <w:ind w:left="2880" w:hanging="360"/>
+      </w:pPr>
+      <w:rPr>
+        <w:rFonts w:ascii="Wingdings" w:hAnsi="Wingdings" w:hint="default"/>
+        <w:sz w:val="20"/>
+      </w:rPr>
+    </w:lvl>
+    <w:lvl w:ilvl="4" w:tentative="1">
+      <w:start w:val="1"/>
+      <w:numFmt w:val="bullet"/>
+      <w:lvlText w:val=""/>
+      <w:lvlJc w:val="left"/>
+      <w:pPr>
+        <w:tabs>
+          <w:tab w:val="num" w:pos="3600"/>
+        </w:tabs>
+        <w:ind w:left="3600" w:hanging="360"/>
+      </w:pPr>
+      <w:rPr>
+        <w:rFonts w:ascii="Wingdings" w:hAnsi="Wingdings" w:hint="default"/>
+        <w:sz w:val="20"/>
+      </w:rPr>
+    </w:lvl>
+    <w:lvl w:ilvl="5" w:tentative="1">
+      <w:start w:val="1"/>
+      <w:numFmt w:val="bullet"/>
+      <w:lvlText w:val=""/>
+      <w:lvlJc w:val="left"/>
+      <w:pPr>
+        <w:tabs>
+          <w:tab w:val="num" w:pos="4320"/>
+        </w:tabs>
+        <w:ind w:left="4320" w:hanging="360"/>
+      </w:pPr>
+      <w:rPr>
+        <w:rFonts w:ascii="Wingdings" w:hAnsi="Wingdings" w:hint="default"/>
+        <w:sz w:val="20"/>
+      </w:rPr>
+    </w:lvl>
+    <w:lvl w:ilvl="6" w:tentative="1">
+      <w:start w:val="1"/>
+      <w:numFmt w:val="bullet"/>
+      <w:lvlText w:val=""/>
+      <w:lvlJc w:val="left"/>
+      <w:pPr>
+        <w:tabs>
+          <w:tab w:val="num" w:pos="5040"/>
+        </w:tabs>
+        <w:ind w:left="5040" w:hanging="360"/>
+      </w:pPr>
+      <w:rPr>
+        <w:rFonts w:ascii="Wingdings" w:hAnsi="Wingdings" w:hint="default"/>
+        <w:sz w:val="20"/>
+      </w:rPr>
+    </w:lvl>
+    <w:lvl w:ilvl="7" w:tentative="1">
+      <w:start w:val="1"/>
+      <w:numFmt w:val="bullet"/>
+      <w:lvlText w:val=""/>
+      <w:lvlJc w:val="left"/>
+      <w:pPr>
+        <w:tabs>
+          <w:tab w:val="num" w:pos="5760"/>
+        </w:tabs>
+        <w:ind w:left="5760" w:hanging="360"/>
+      </w:pPr>
+      <w:rPr>
+        <w:rFonts w:ascii="Wingdings" w:hAnsi="Wingdings" w:hint="default"/>
+        <w:sz w:val="20"/>
+      </w:rPr>
+    </w:lvl>
+    <w:lvl w:ilvl="8" w:tentative="1">
+      <w:start w:val="1"/>
+      <w:numFmt w:val="bullet"/>
+      <w:lvlText w:val=""/>
+      <w:lvlJc w:val="left"/>
+      <w:pPr>
+        <w:tabs>
+          <w:tab w:val="num" w:pos="6480"/>
+        </w:tabs>
+        <w:ind w:left="6480" w:hanging="360"/>
+      </w:pPr>
+      <w:rPr>
+        <w:rFonts w:ascii="Wingdings" w:hAnsi="Wingdings" w:hint="default"/>
+        <w:sz w:val="20"/>
+      </w:rPr>
+    </w:lvl>
+  </w:abstractNum>
+  <w:abstractNum w:abstractNumId="1" w15:restartNumberingAfterBreak="0">
     <w:nsid w:val="0DCA3B40"/>
     <w:multiLevelType w:val="multilevel"/>
     <w:tmpl w:val="A6069ED0"/>
@@ -5269,7 +6382,7 @@
       </w:rPr>
     </w:lvl>
   </w:abstractNum>
-  <w:abstractNum w:abstractNumId="1" w15:restartNumberingAfterBreak="0">
+  <w:abstractNum w:abstractNumId="2" w15:restartNumberingAfterBreak="0">
     <w:nsid w:val="11C90F3B"/>
     <w:multiLevelType w:val="multilevel"/>
     <w:tmpl w:val="EBF6C214"/>
@@ -5418,7 +6531,7 @@
       </w:rPr>
     </w:lvl>
   </w:abstractNum>
-  <w:abstractNum w:abstractNumId="2" w15:restartNumberingAfterBreak="0">
+  <w:abstractNum w:abstractNumId="3" w15:restartNumberingAfterBreak="0">
     <w:nsid w:val="1E473CED"/>
     <w:multiLevelType w:val="hybridMultilevel"/>
     <w:tmpl w:val="0CF8DE06"/>
@@ -5434,7 +6547,7 @@
         <w:rFonts w:ascii="Symbol" w:hAnsi="Symbol" w:hint="default"/>
       </w:rPr>
     </w:lvl>
-    <w:lvl w:ilvl="1" w:tplc="40090003" w:tentative="1">
+    <w:lvl w:ilvl="1" w:tplc="40090003">
       <w:start w:val="1"/>
       <w:numFmt w:val="bullet"/>
       <w:lvlText w:val="o"/>
@@ -5531,7 +6644,7 @@
       </w:rPr>
     </w:lvl>
   </w:abstractNum>
-  <w:abstractNum w:abstractNumId="3" w15:restartNumberingAfterBreak="0">
+  <w:abstractNum w:abstractNumId="4" w15:restartNumberingAfterBreak="0">
     <w:nsid w:val="230A6E4C"/>
     <w:multiLevelType w:val="multilevel"/>
     <w:tmpl w:val="5538DCDC"/>
@@ -5680,7 +6793,156 @@
       </w:rPr>
     </w:lvl>
   </w:abstractNum>
-  <w:abstractNum w:abstractNumId="4" w15:restartNumberingAfterBreak="0">
+  <w:abstractNum w:abstractNumId="5" w15:restartNumberingAfterBreak="0">
+    <w:nsid w:val="25EC7A7C"/>
+    <w:multiLevelType w:val="multilevel"/>
+    <w:tmpl w:val="4FFCF1E8"/>
+    <w:lvl w:ilvl="0">
+      <w:start w:val="1"/>
+      <w:numFmt w:val="bullet"/>
+      <w:lvlText w:val=""/>
+      <w:lvlJc w:val="left"/>
+      <w:pPr>
+        <w:tabs>
+          <w:tab w:val="num" w:pos="720"/>
+        </w:tabs>
+        <w:ind w:left="720" w:hanging="360"/>
+      </w:pPr>
+      <w:rPr>
+        <w:rFonts w:ascii="Symbol" w:hAnsi="Symbol" w:hint="default"/>
+        <w:sz w:val="20"/>
+      </w:rPr>
+    </w:lvl>
+    <w:lvl w:ilvl="1">
+      <w:start w:val="1"/>
+      <w:numFmt w:val="bullet"/>
+      <w:lvlText w:val="o"/>
+      <w:lvlJc w:val="left"/>
+      <w:pPr>
+        <w:tabs>
+          <w:tab w:val="num" w:pos="1440"/>
+        </w:tabs>
+        <w:ind w:left="1440" w:hanging="360"/>
+      </w:pPr>
+      <w:rPr>
+        <w:rFonts w:ascii="Courier New" w:hAnsi="Courier New" w:hint="default"/>
+        <w:sz w:val="20"/>
+      </w:rPr>
+    </w:lvl>
+    <w:lvl w:ilvl="2" w:tentative="1">
+      <w:start w:val="1"/>
+      <w:numFmt w:val="bullet"/>
+      <w:lvlText w:val=""/>
+      <w:lvlJc w:val="left"/>
+      <w:pPr>
+        <w:tabs>
+          <w:tab w:val="num" w:pos="2160"/>
+        </w:tabs>
+        <w:ind w:left="2160" w:hanging="360"/>
+      </w:pPr>
+      <w:rPr>
+        <w:rFonts w:ascii="Wingdings" w:hAnsi="Wingdings" w:hint="default"/>
+        <w:sz w:val="20"/>
+      </w:rPr>
+    </w:lvl>
+    <w:lvl w:ilvl="3" w:tentative="1">
+      <w:start w:val="1"/>
+      <w:numFmt w:val="bullet"/>
+      <w:lvlText w:val=""/>
+      <w:lvlJc w:val="left"/>
+      <w:pPr>
+        <w:tabs>
+          <w:tab w:val="num" w:pos="2880"/>
+        </w:tabs>
+        <w:ind w:left="2880" w:hanging="360"/>
+      </w:pPr>
+      <w:rPr>
+        <w:rFonts w:ascii="Wingdings" w:hAnsi="Wingdings" w:hint="default"/>
+        <w:sz w:val="20"/>
+      </w:rPr>
+    </w:lvl>
+    <w:lvl w:ilvl="4" w:tentative="1">
+      <w:start w:val="1"/>
+      <w:numFmt w:val="bullet"/>
+      <w:lvlText w:val=""/>
+      <w:lvlJc w:val="left"/>
+      <w:pPr>
+        <w:tabs>
+          <w:tab w:val="num" w:pos="3600"/>
+        </w:tabs>
+        <w:ind w:left="3600" w:hanging="360"/>
+      </w:pPr>
+      <w:rPr>
+        <w:rFonts w:ascii="Wingdings" w:hAnsi="Wingdings" w:hint="default"/>
+        <w:sz w:val="20"/>
+      </w:rPr>
+    </w:lvl>
+    <w:lvl w:ilvl="5" w:tentative="1">
+      <w:start w:val="1"/>
+      <w:numFmt w:val="bullet"/>
+      <w:lvlText w:val=""/>
+      <w:lvlJc w:val="left"/>
+      <w:pPr>
+        <w:tabs>
+          <w:tab w:val="num" w:pos="4320"/>
+        </w:tabs>
+        <w:ind w:left="4320" w:hanging="360"/>
+      </w:pPr>
+      <w:rPr>
+        <w:rFonts w:ascii="Wingdings" w:hAnsi="Wingdings" w:hint="default"/>
+        <w:sz w:val="20"/>
+      </w:rPr>
+    </w:lvl>
+    <w:lvl w:ilvl="6" w:tentative="1">
+      <w:start w:val="1"/>
+      <w:numFmt w:val="bullet"/>
+      <w:lvlText w:val=""/>
+      <w:lvlJc w:val="left"/>
+      <w:pPr>
+        <w:tabs>
+          <w:tab w:val="num" w:pos="5040"/>
+        </w:tabs>
+        <w:ind w:left="5040" w:hanging="360"/>
+      </w:pPr>
+      <w:rPr>
+        <w:rFonts w:ascii="Wingdings" w:hAnsi="Wingdings" w:hint="default"/>
+        <w:sz w:val="20"/>
+      </w:rPr>
+    </w:lvl>
+    <w:lvl w:ilvl="7" w:tentative="1">
+      <w:start w:val="1"/>
+      <w:numFmt w:val="bullet"/>
+      <w:lvlText w:val=""/>
+      <w:lvlJc w:val="left"/>
+      <w:pPr>
+        <w:tabs>
+          <w:tab w:val="num" w:pos="5760"/>
+        </w:tabs>
+        <w:ind w:left="5760" w:hanging="360"/>
+      </w:pPr>
+      <w:rPr>
+        <w:rFonts w:ascii="Wingdings" w:hAnsi="Wingdings" w:hint="default"/>
+        <w:sz w:val="20"/>
+      </w:rPr>
+    </w:lvl>
+    <w:lvl w:ilvl="8" w:tentative="1">
+      <w:start w:val="1"/>
+      <w:numFmt w:val="bullet"/>
+      <w:lvlText w:val=""/>
+      <w:lvlJc w:val="left"/>
+      <w:pPr>
+        <w:tabs>
+          <w:tab w:val="num" w:pos="6480"/>
+        </w:tabs>
+        <w:ind w:left="6480" w:hanging="360"/>
+      </w:pPr>
+      <w:rPr>
+        <w:rFonts w:ascii="Wingdings" w:hAnsi="Wingdings" w:hint="default"/>
+        <w:sz w:val="20"/>
+      </w:rPr>
+    </w:lvl>
+  </w:abstractNum>
+  <w:abstractNum w:abstractNumId="6" w15:restartNumberingAfterBreak="0">
     <w:nsid w:val="345A2EDD"/>
     <w:multiLevelType w:val="multilevel"/>
     <w:tmpl w:val="7208FABA"/>
@@ -5829,7 +7091,120 @@
       </w:rPr>
     </w:lvl>
   </w:abstractNum>
-  <w:abstractNum w:abstractNumId="5" w15:restartNumberingAfterBreak="0">
+  <w:abstractNum w:abstractNumId="7" w15:restartNumberingAfterBreak="0">
+    <w:nsid w:val="366E4B92"/>
+    <w:multiLevelType w:val="hybridMultilevel"/>
+    <w:tmpl w:val="D1124FCA"/>
+    <w:lvl w:ilvl="0" w:tplc="40090001">
+      <w:start w:val="1"/>
+      <w:numFmt w:val="bullet"/>
+      <w:lvlText w:val=""/>
+      <w:lvlJc w:val="left"/>
+      <w:pPr>
+        <w:ind w:left="720" w:hanging="360"/>
+      </w:pPr>
+      <w:rPr>
+        <w:rFonts w:ascii="Symbol" w:hAnsi="Symbol" w:hint="default"/>
+      </w:rPr>
+    </w:lvl>
+    <w:lvl w:ilvl="1" w:tplc="40090003">
+      <w:start w:val="1"/>
+      <w:numFmt w:val="bullet"/>
+      <w:lvlText w:val="o"/>
+      <w:lvlJc w:val="left"/>
+      <w:pPr>
+        <w:ind w:left="1440" w:hanging="360"/>
+      </w:pPr>
+      <w:rPr>
+        <w:rFonts w:ascii="Courier New" w:hAnsi="Courier New" w:cs="Courier New" w:hint="default"/>
+      </w:rPr>
+    </w:lvl>
+    <w:lvl w:ilvl="2" w:tplc="40090005" w:tentative="1">
+      <w:start w:val="1"/>
+      <w:numFmt w:val="bullet"/>
+      <w:lvlText w:val=""/>
+      <w:lvlJc w:val="left"/>
+      <w:pPr>
+        <w:ind w:left="2160" w:hanging="360"/>
+      </w:pPr>
+      <w:rPr>
+        <w:rFonts w:ascii="Wingdings" w:hAnsi="Wingdings" w:hint="default"/>
+      </w:rPr>
+    </w:lvl>
+    <w:lvl w:ilvl="3" w:tplc="40090001" w:tentative="1">
+      <w:start w:val="1"/>
+      <w:numFmt w:val="bullet"/>
+      <w:lvlText w:val=""/>
+      <w:lvlJc w:val="left"/>
+      <w:pPr>
+        <w:ind w:left="2880" w:hanging="360"/>
+      </w:pPr>
+      <w:rPr>
+        <w:rFonts w:ascii="Symbol" w:hAnsi="Symbol" w:hint="default"/>
+      </w:rPr>
+    </w:lvl>
+    <w:lvl w:ilvl="4" w:tplc="40090003" w:tentative="1">
+      <w:start w:val="1"/>
+      <w:numFmt w:val="bullet"/>
+      <w:lvlText w:val="o"/>
+      <w:lvlJc w:val="left"/>
+      <w:pPr>
+        <w:ind w:left="3600" w:hanging="360"/>
+      </w:pPr>
+      <w:rPr>
+        <w:rFonts w:ascii="Courier New" w:hAnsi="Courier New" w:cs="Courier New" w:hint="default"/>
+      </w:rPr>
+    </w:lvl>
+    <w:lvl w:ilvl="5" w:tplc="40090005" w:tentative="1">
+      <w:start w:val="1"/>
+      <w:numFmt w:val="bullet"/>
+      <w:lvlText w:val=""/>
+      <w:lvlJc w:val="left"/>
+      <w:pPr>
+        <w:ind w:left="4320" w:hanging="360"/>
+      </w:pPr>
+      <w:rPr>
+        <w:rFonts w:ascii="Wingdings" w:hAnsi="Wingdings" w:hint="default"/>
+      </w:rPr>
+    </w:lvl>
+    <w:lvl w:ilvl="6" w:tplc="40090001" w:tentative="1">
+      <w:start w:val="1"/>
+      <w:numFmt w:val="bullet"/>
+      <w:lvlText w:val=""/>
+      <w:lvlJc w:val="left"/>
+      <w:pPr>
+        <w:ind w:left="5040" w:hanging="360"/>
+      </w:pPr>
+      <w:rPr>
+        <w:rFonts w:ascii="Symbol" w:hAnsi="Symbol" w:hint="default"/>
+      </w:rPr>
+    </w:lvl>
+    <w:lvl w:ilvl="7" w:tplc="40090003" w:tentative="1">
+      <w:start w:val="1"/>
+      <w:numFmt w:val="bullet"/>
+      <w:lvlText w:val="o"/>
+      <w:lvlJc w:val="left"/>
+      <w:pPr>
+        <w:ind w:left="5760" w:hanging="360"/>
+      </w:pPr>
+      <w:rPr>
+        <w:rFonts w:ascii="Courier New" w:hAnsi="Courier New" w:cs="Courier New" w:hint="default"/>
+      </w:rPr>
+    </w:lvl>
+    <w:lvl w:ilvl="8" w:tplc="40090005" w:tentative="1">
+      <w:start w:val="1"/>
+      <w:numFmt w:val="bullet"/>
+      <w:lvlText w:val=""/>
+      <w:lvlJc w:val="left"/>
+      <w:pPr>
+        <w:ind w:left="6480" w:hanging="360"/>
+      </w:pPr>
+      <w:rPr>
+        <w:rFonts w:ascii="Wingdings" w:hAnsi="Wingdings" w:hint="default"/>
+      </w:rPr>
+    </w:lvl>
+  </w:abstractNum>
+  <w:abstractNum w:abstractNumId="8" w15:restartNumberingAfterBreak="0">
     <w:nsid w:val="3D663EB9"/>
     <w:multiLevelType w:val="multilevel"/>
     <w:tmpl w:val="03287BAC"/>
@@ -5978,7 +7353,120 @@
       </w:rPr>
     </w:lvl>
   </w:abstractNum>
-  <w:abstractNum w:abstractNumId="6" w15:restartNumberingAfterBreak="0">
+  <w:abstractNum w:abstractNumId="9" w15:restartNumberingAfterBreak="0">
+    <w:nsid w:val="42421F9A"/>
+    <w:multiLevelType w:val="hybridMultilevel"/>
+    <w:tmpl w:val="FA4619C4"/>
+    <w:lvl w:ilvl="0" w:tplc="40090001">
+      <w:start w:val="1"/>
+      <w:numFmt w:val="bullet"/>
+      <w:lvlText w:val=""/>
+      <w:lvlJc w:val="left"/>
+      <w:pPr>
+        <w:ind w:left="1080" w:hanging="360"/>
+      </w:pPr>
+      <w:rPr>
+        <w:rFonts w:ascii="Symbol" w:hAnsi="Symbol" w:hint="default"/>
+      </w:rPr>
+    </w:lvl>
+    <w:lvl w:ilvl="1" w:tplc="40090003" w:tentative="1">
+      <w:start w:val="1"/>
+      <w:numFmt w:val="bullet"/>
+      <w:lvlText w:val="o"/>
+      <w:lvlJc w:val="left"/>
+      <w:pPr>
+        <w:ind w:left="1800" w:hanging="360"/>
+      </w:pPr>
+      <w:rPr>
+        <w:rFonts w:ascii="Courier New" w:hAnsi="Courier New" w:cs="Courier New" w:hint="default"/>
+      </w:rPr>
+    </w:lvl>
+    <w:lvl w:ilvl="2" w:tplc="40090005" w:tentative="1">
+      <w:start w:val="1"/>
+      <w:numFmt w:val="bullet"/>
+      <w:lvlText w:val=""/>
+      <w:lvlJc w:val="left"/>
+      <w:pPr>
+        <w:ind w:left="2520" w:hanging="360"/>
+      </w:pPr>
+      <w:rPr>
+        <w:rFonts w:ascii="Wingdings" w:hAnsi="Wingdings" w:hint="default"/>
+      </w:rPr>
+    </w:lvl>
+    <w:lvl w:ilvl="3" w:tplc="40090001" w:tentative="1">
+      <w:start w:val="1"/>
+      <w:numFmt w:val="bullet"/>
+      <w:lvlText w:val=""/>
+      <w:lvlJc w:val="left"/>
+      <w:pPr>
+        <w:ind w:left="3240" w:hanging="360"/>
+      </w:pPr>
+      <w:rPr>
+        <w:rFonts w:ascii="Symbol" w:hAnsi="Symbol" w:hint="default"/>
+      </w:rPr>
+    </w:lvl>
+    <w:lvl w:ilvl="4" w:tplc="40090003" w:tentative="1">
+      <w:start w:val="1"/>
+      <w:numFmt w:val="bullet"/>
+      <w:lvlText w:val="o"/>
+      <w:lvlJc w:val="left"/>
+      <w:pPr>
+        <w:ind w:left="3960" w:hanging="360"/>
+      </w:pPr>
+      <w:rPr>
+        <w:rFonts w:ascii="Courier New" w:hAnsi="Courier New" w:cs="Courier New" w:hint="default"/>
+      </w:rPr>
+    </w:lvl>
+    <w:lvl w:ilvl="5" w:tplc="40090005" w:tentative="1">
+      <w:start w:val="1"/>
+      <w:numFmt w:val="bullet"/>
+      <w:lvlText w:val=""/>
+      <w:lvlJc w:val="left"/>
+      <w:pPr>
+        <w:ind w:left="4680" w:hanging="360"/>
+      </w:pPr>
+      <w:rPr>
+        <w:rFonts w:ascii="Wingdings" w:hAnsi="Wingdings" w:hint="default"/>
+      </w:rPr>
+    </w:lvl>
+    <w:lvl w:ilvl="6" w:tplc="40090001" w:tentative="1">
+      <w:start w:val="1"/>
+      <w:numFmt w:val="bullet"/>
+      <w:lvlText w:val=""/>
+      <w:lvlJc w:val="left"/>
+      <w:pPr>
+        <w:ind w:left="5400" w:hanging="360"/>
+      </w:pPr>
+      <w:rPr>
+        <w:rFonts w:ascii="Symbol" w:hAnsi="Symbol" w:hint="default"/>
+      </w:rPr>
+    </w:lvl>
+    <w:lvl w:ilvl="7" w:tplc="40090003" w:tentative="1">
+      <w:start w:val="1"/>
+      <w:numFmt w:val="bullet"/>
+      <w:lvlText w:val="o"/>
+      <w:lvlJc w:val="left"/>
+      <w:pPr>
+        <w:ind w:left="6120" w:hanging="360"/>
+      </w:pPr>
+      <w:rPr>
+        <w:rFonts w:ascii="Courier New" w:hAnsi="Courier New" w:cs="Courier New" w:hint="default"/>
+      </w:rPr>
+    </w:lvl>
+    <w:lvl w:ilvl="8" w:tplc="40090005" w:tentative="1">
+      <w:start w:val="1"/>
+      <w:numFmt w:val="bullet"/>
+      <w:lvlText w:val=""/>
+      <w:lvlJc w:val="left"/>
+      <w:pPr>
+        <w:ind w:left="6840" w:hanging="360"/>
+      </w:pPr>
+      <w:rPr>
+        <w:rFonts w:ascii="Wingdings" w:hAnsi="Wingdings" w:hint="default"/>
+      </w:rPr>
+    </w:lvl>
+  </w:abstractNum>
+  <w:abstractNum w:abstractNumId="10" w15:restartNumberingAfterBreak="0">
     <w:nsid w:val="53ED0209"/>
     <w:multiLevelType w:val="multilevel"/>
     <w:tmpl w:val="8FA65E44"/>
@@ -6127,7 +7615,7 @@
       </w:rPr>
     </w:lvl>
   </w:abstractNum>
-  <w:abstractNum w:abstractNumId="7" w15:restartNumberingAfterBreak="0">
+  <w:abstractNum w:abstractNumId="11" w15:restartNumberingAfterBreak="0">
     <w:nsid w:val="61D735C1"/>
     <w:multiLevelType w:val="hybridMultilevel"/>
     <w:tmpl w:val="DEA6051E"/>
@@ -6240,7 +7728,7 @@
       </w:rPr>
     </w:lvl>
   </w:abstractNum>
-  <w:abstractNum w:abstractNumId="8" w15:restartNumberingAfterBreak="0">
+  <w:abstractNum w:abstractNumId="12" w15:restartNumberingAfterBreak="0">
     <w:nsid w:val="64F83CFA"/>
     <w:multiLevelType w:val="multilevel"/>
     <w:tmpl w:val="08B6A39C"/>
@@ -6389,7 +7877,7 @@
       </w:rPr>
     </w:lvl>
   </w:abstractNum>
-  <w:abstractNum w:abstractNumId="9" w15:restartNumberingAfterBreak="0">
+  <w:abstractNum w:abstractNumId="13" w15:restartNumberingAfterBreak="0">
     <w:nsid w:val="66201BCF"/>
     <w:multiLevelType w:val="multilevel"/>
     <w:tmpl w:val="1E702082"/>
@@ -6538,7 +8026,7 @@
       </w:rPr>
     </w:lvl>
   </w:abstractNum>
-  <w:abstractNum w:abstractNumId="10" w15:restartNumberingAfterBreak="0">
+  <w:abstractNum w:abstractNumId="14" w15:restartNumberingAfterBreak="0">
     <w:nsid w:val="6EEB6E32"/>
     <w:multiLevelType w:val="multilevel"/>
     <w:tmpl w:val="759C49CA"/>
@@ -6687,7 +8175,7 @@
       </w:rPr>
     </w:lvl>
   </w:abstractNum>
-  <w:abstractNum w:abstractNumId="11" w15:restartNumberingAfterBreak="0">
+  <w:abstractNum w:abstractNumId="15" w15:restartNumberingAfterBreak="0">
     <w:nsid w:val="70EA23FC"/>
     <w:multiLevelType w:val="multilevel"/>
     <w:tmpl w:val="7208FABA"/>
@@ -6836,7 +8324,7 @@
       </w:rPr>
     </w:lvl>
   </w:abstractNum>
-  <w:abstractNum w:abstractNumId="12" w15:restartNumberingAfterBreak="0">
+  <w:abstractNum w:abstractNumId="16" w15:restartNumberingAfterBreak="0">
     <w:nsid w:val="785648B2"/>
     <w:multiLevelType w:val="multilevel"/>
     <w:tmpl w:val="3FC6F90E"/>
@@ -6985,7 +8473,7 @@
       </w:rPr>
     </w:lvl>
   </w:abstractNum>
-  <w:abstractNum w:abstractNumId="13" w15:restartNumberingAfterBreak="0">
+  <w:abstractNum w:abstractNumId="17" w15:restartNumberingAfterBreak="0">
     <w:nsid w:val="7B2E7523"/>
     <w:multiLevelType w:val="hybridMultilevel"/>
     <w:tmpl w:val="206A094C"/>
@@ -7099,46 +8587,58 @@
     </w:lvl>
   </w:abstractNum>
   <w:num w:numId="1" w16cid:durableId="1461345118">
+    <w:abstractNumId w:val="17"/>
+  </w:num>
+  <w:num w:numId="2" w16cid:durableId="987125807">
     <w:abstractNumId w:val="13"/>
   </w:num>
-  <w:num w:numId="2" w16cid:durableId="987125807">
-    <w:abstractNumId w:val="9"/>
+  <w:num w:numId="3" w16cid:durableId="40521216">
+    <w:abstractNumId w:val="8"/>
   </w:num>
-  <w:num w:numId="3" w16cid:durableId="40521216">
+  <w:num w:numId="4" w16cid:durableId="91824780">
+    <w:abstractNumId w:val="2"/>
+  </w:num>
+  <w:num w:numId="5" w16cid:durableId="604002816">
+    <w:abstractNumId w:val="16"/>
+  </w:num>
+  <w:num w:numId="6" w16cid:durableId="357393537">
+    <w:abstractNumId w:val="1"/>
+  </w:num>
+  <w:num w:numId="7" w16cid:durableId="97337635">
+    <w:abstractNumId w:val="12"/>
+  </w:num>
+  <w:num w:numId="8" w16cid:durableId="1071393605">
+    <w:abstractNumId w:val="4"/>
+  </w:num>
+  <w:num w:numId="9" w16cid:durableId="1037925026">
+    <w:abstractNumId w:val="11"/>
+  </w:num>
+  <w:num w:numId="10" w16cid:durableId="1619025653">
+    <w:abstractNumId w:val="10"/>
+  </w:num>
+  <w:num w:numId="11" w16cid:durableId="394205887">
+    <w:abstractNumId w:val="14"/>
+  </w:num>
+  <w:num w:numId="12" w16cid:durableId="999190619">
+    <w:abstractNumId w:val="15"/>
+  </w:num>
+  <w:num w:numId="13" w16cid:durableId="546725609">
+    <w:abstractNumId w:val="6"/>
+  </w:num>
+  <w:num w:numId="14" w16cid:durableId="57673825">
+    <w:abstractNumId w:val="3"/>
+  </w:num>
+  <w:num w:numId="15" w16cid:durableId="226692196">
     <w:abstractNumId w:val="5"/>
   </w:num>
-  <w:num w:numId="4" w16cid:durableId="91824780">
-    <w:abstractNumId w:val="1"/>
-  </w:num>
-  <w:num w:numId="5" w16cid:durableId="604002816">
-    <w:abstractNumId w:val="12"/>
-  </w:num>
-  <w:num w:numId="6" w16cid:durableId="357393537">
+  <w:num w:numId="16" w16cid:durableId="2105107224">
     <w:abstractNumId w:val="0"/>
   </w:num>
-  <w:num w:numId="7" w16cid:durableId="97337635">
-    <w:abstractNumId w:val="8"/>
-  </w:num>
-  <w:num w:numId="8" w16cid:durableId="1071393605">
-    <w:abstractNumId w:val="3"/>
-  </w:num>
-  <w:num w:numId="9" w16cid:durableId="1037925026">
+  <w:num w:numId="17" w16cid:durableId="1559440587">
     <w:abstractNumId w:val="7"/>
   </w:num>
-  <w:num w:numId="10" w16cid:durableId="1619025653">
-    <w:abstractNumId w:val="6"/>
-  </w:num>
-  <w:num w:numId="11" w16cid:durableId="394205887">
-    <w:abstractNumId w:val="10"/>
-  </w:num>
-  <w:num w:numId="12" w16cid:durableId="999190619">
-    <w:abstractNumId w:val="11"/>
-  </w:num>
-  <w:num w:numId="13" w16cid:durableId="546725609">
-    <w:abstractNumId w:val="4"/>
-  </w:num>
-  <w:num w:numId="14" w16cid:durableId="57673825">
-    <w:abstractNumId w:val="2"/>
+  <w:num w:numId="18" w16cid:durableId="485316214">
+    <w:abstractNumId w:val="9"/>
   </w:num>
 </w:numbering>
 </file>

</xml_diff>

<commit_message>
security: Remove password from help screen
- Replace actual password with 'Check with owner' message
- Enhance security by not exposing password in UI
- Maintain help content functionality while improving security
- Update both Encryption & Restore sections for consistency
</commit_message>
<xml_diff>
--- a/requirements/PRD.docx
+++ b/requirements/PRD.docx
@@ -3928,13 +3928,13 @@
           <w:numId w:val="12"/>
         </w:numPr>
         <w:rPr>
-          <w:highlight w:val="yellow"/>
+          <w:highlight w:val="magenta"/>
           <w:lang w:val="en-US"/>
         </w:rPr>
       </w:pPr>
       <w:r>
         <w:rPr>
-          <w:highlight w:val="yellow"/>
+          <w:highlight w:val="magenta"/>
         </w:rPr>
         <w:t xml:space="preserve">Fix all errors listed in the </w:t>
       </w:r>
@@ -3942,13 +3942,13 @@
         <w:rPr>
           <w:b/>
           <w:bCs/>
-          <w:highlight w:val="yellow"/>
+          <w:highlight w:val="magenta"/>
         </w:rPr>
         <w:t>Problems tab</w:t>
       </w:r>
       <w:r>
         <w:rPr>
-          <w:highlight w:val="yellow"/>
+          <w:highlight w:val="magenta"/>
         </w:rPr>
         <w:t xml:space="preserve">, including minor ones, and then </w:t>
       </w:r>
@@ -3956,13 +3956,13 @@
         <w:rPr>
           <w:b/>
           <w:bCs/>
-          <w:highlight w:val="yellow"/>
+          <w:highlight w:val="magenta"/>
         </w:rPr>
         <w:t>build and install the debug APK</w:t>
       </w:r>
       <w:r>
         <w:rPr>
-          <w:highlight w:val="yellow"/>
+          <w:highlight w:val="magenta"/>
         </w:rPr>
         <w:t xml:space="preserve"> on my mobile device to test all features.</w:t>
       </w:r>
@@ -4890,13 +4890,7 @@
         <w:rPr>
           <w:highlight w:val="yellow"/>
         </w:rPr>
-        <w:t>Do not make any other changes to the layout or functionalit</w:t>
-      </w:r>
-      <w:r>
-        <w:rPr>
-          <w:highlight w:val="yellow"/>
-        </w:rPr>
-        <w:t>y.</w:t>
+        <w:t>Do not make any other changes to the layout or functionality.</w:t>
       </w:r>
     </w:p>
     <w:p>
@@ -5514,13 +5508,7 @@
         <w:rPr>
           <w:highlight w:val="yellow"/>
         </w:rPr>
-        <w:t>During restore getting error “</w:t>
-      </w:r>
-      <w:r>
-        <w:rPr>
-          <w:highlight w:val="yellow"/>
-        </w:rPr>
-        <w:t>package: flutter/</w:t>
+        <w:t>During restore getting error “package: flutter/</w:t>
       </w:r>
       <w:proofErr w:type="spellStart"/>
       <w:r>
@@ -5578,37 +5566,7 @@
         <w:rPr>
           <w:highlight w:val="yellow"/>
         </w:rPr>
-        <w:t>': is not</w:t>
-      </w:r>
-      <w:r>
-        <w:rPr>
-          <w:highlight w:val="yellow"/>
-        </w:rPr>
-        <w:t xml:space="preserve"> t</w:t>
-      </w:r>
-      <w:r>
-        <w:rPr>
-          <w:highlight w:val="yellow"/>
-        </w:rPr>
-        <w:t>rue.</w:t>
-      </w:r>
-      <w:r>
-        <w:rPr>
-          <w:highlight w:val="yellow"/>
-        </w:rPr>
-        <w:t xml:space="preserve"> </w:t>
-      </w:r>
-      <w:r>
-        <w:rPr>
-          <w:highlight w:val="yellow"/>
-        </w:rPr>
-        <w:t>See also: https://docs.flutter.dev/testing/errors</w:t>
-      </w:r>
-      <w:r>
-        <w:rPr>
-          <w:highlight w:val="yellow"/>
-        </w:rPr>
-        <w:t>” but data is getting restored.”</w:t>
+        <w:t>': is not true. See also: https://docs.flutter.dev/testing/errors” but data is getting restored.”</w:t>
       </w:r>
     </w:p>
     <w:p>
@@ -5659,19 +5617,7 @@
         <w:rPr>
           <w:highlight w:val="yellow"/>
         </w:rPr>
-        <w:t xml:space="preserve">In </w:t>
-      </w:r>
-      <w:r>
-        <w:rPr>
-          <w:highlight w:val="yellow"/>
-        </w:rPr>
-        <w:t>Password-Protected Backup</w:t>
-      </w:r>
-      <w:r>
-        <w:rPr>
-          <w:highlight w:val="yellow"/>
-        </w:rPr>
-        <w:t xml:space="preserve"> dialog</w:t>
+        <w:t>In Password-Protected Backup dialog</w:t>
       </w:r>
     </w:p>
     <w:p>
@@ -5689,25 +5635,7 @@
         <w:rPr>
           <w:highlight w:val="yellow"/>
         </w:rPr>
-        <w:t xml:space="preserve">Remove - </w:t>
-      </w:r>
-      <w:r>
-        <w:rPr>
-          <w:highlight w:val="yellow"/>
-        </w:rPr>
-        <w:t>Remember your password! It cannot be</w:t>
-      </w:r>
-      <w:r>
-        <w:rPr>
-          <w:highlight w:val="yellow"/>
-        </w:rPr>
-        <w:t xml:space="preserve"> </w:t>
-      </w:r>
-      <w:r>
-        <w:rPr>
-          <w:highlight w:val="yellow"/>
-        </w:rPr>
-        <w:t>recovered.</w:t>
+        <w:t>Remove - Remember your password! It cannot be recovered.</w:t>
       </w:r>
     </w:p>
     <w:p>
@@ -5820,25 +5748,7 @@
         <w:rPr>
           <w:highlight w:val="yellow"/>
         </w:rPr>
-        <w:t>Some weird symbols at beginning of below 2 lines</w:t>
-      </w:r>
-      <w:r>
-        <w:rPr>
-          <w:highlight w:val="yellow"/>
-        </w:rPr>
-        <w:t xml:space="preserve">, also </w:t>
-      </w:r>
-      <w:r>
-        <w:rPr>
-          <w:highlight w:val="yellow"/>
-        </w:rPr>
-        <w:t>Records backed up</w:t>
-      </w:r>
-      <w:r>
-        <w:rPr>
-          <w:highlight w:val="yellow"/>
-        </w:rPr>
-        <w:t xml:space="preserve"> is showing twice, remove emojis</w:t>
+        <w:t>Some weird symbols at beginning of below 2 lines, also Records backed up is showing twice, remove emojis</w:t>
       </w:r>
     </w:p>
     <w:p>
@@ -6063,6 +5973,84 @@
       </w:r>
     </w:p>
     <w:p/>
+    <w:p>
+      <w:pPr>
+        <w:pStyle w:val="ListParagraph"/>
+        <w:numPr>
+          <w:ilvl w:val="0"/>
+          <w:numId w:val="17"/>
+        </w:numPr>
+        <w:rPr>
+          <w:highlight w:val="yellow"/>
+        </w:rPr>
+      </w:pPr>
+      <w:r>
+        <w:rPr>
+          <w:highlight w:val="yellow"/>
+        </w:rPr>
+        <w:t xml:space="preserve">Remove the unwanted or junk characters that appear in place of bullet points in the </w:t>
+      </w:r>
+      <w:r>
+        <w:rPr>
+          <w:b/>
+          <w:bCs/>
+          <w:highlight w:val="yellow"/>
+        </w:rPr>
+        <w:t>Help screen</w:t>
+      </w:r>
+      <w:r>
+        <w:rPr>
+          <w:highlight w:val="yellow"/>
+        </w:rPr>
+        <w:t xml:space="preserve"> of </w:t>
+      </w:r>
+      <w:r>
+        <w:rPr>
+          <w:i/>
+          <w:iCs/>
+          <w:highlight w:val="yellow"/>
+        </w:rPr>
+        <w:t>Backup and Restore</w:t>
+      </w:r>
+      <w:r>
+        <w:rPr>
+          <w:highlight w:val="yellow"/>
+        </w:rPr>
+        <w:t>.</w:t>
+      </w:r>
+    </w:p>
+    <w:p>
+      <w:pPr>
+        <w:pStyle w:val="ListParagraph"/>
+        <w:numPr>
+          <w:ilvl w:val="0"/>
+          <w:numId w:val="17"/>
+        </w:numPr>
+        <w:rPr>
+          <w:highlight w:val="yellow"/>
+        </w:rPr>
+      </w:pPr>
+      <w:r>
+        <w:rPr>
+          <w:highlight w:val="yellow"/>
+        </w:rPr>
+        <w:t xml:space="preserve">Update and enhance the Help content to include information about the </w:t>
+      </w:r>
+      <w:r>
+        <w:rPr>
+          <w:b/>
+          <w:bCs/>
+          <w:highlight w:val="yellow"/>
+        </w:rPr>
+        <w:t>encryption process</w:t>
+      </w:r>
+      <w:r>
+        <w:rPr>
+          <w:highlight w:val="yellow"/>
+        </w:rPr>
+        <w:t xml:space="preserve"> used during backup and restore. Refer to the implementation code to ensure the details are accurate and consistent with actual functionality.</w:t>
+      </w:r>
+    </w:p>
     <w:p/>
     <w:p>
       <w:pPr>
@@ -7094,7 +7082,7 @@
   <w:abstractNum w:abstractNumId="7" w15:restartNumberingAfterBreak="0">
     <w:nsid w:val="366E4B92"/>
     <w:multiLevelType w:val="hybridMultilevel"/>
-    <w:tmpl w:val="D1124FCA"/>
+    <w:tmpl w:val="F51017C2"/>
     <w:lvl w:ilvl="0" w:tplc="40090001">
       <w:start w:val="1"/>
       <w:numFmt w:val="bullet"/>

</xml_diff>

<commit_message>
✨ Add Dynamic Date Interpretation System & Enhanced Help
🆕 New Features:
- Dynamic date interpretation with 6+ supported formats
- Smart age calculation for birth dates
- Expiry tracking for future dates
- 'Expired' status display for current date matches
- Comprehensive help screen with date format examples

🔧 Technical Improvements:
- Advanced regex-based date parsing
- Case-insensitive month name recognition
- Smart 2-digit year conversion
- Enhanced record detail dialogs
- Updated README with feature documentation

📅 Supported Date Formats:
- Numeric: 25/07/2025, 4/3/24
- Text: 4 Mar 2025, March 4, 2025
- Concatenated: 4March23, 15mar2025
- With separators: 4-Mar-2025, Mon 4 Mar 2025

🎯 User Experience:
- Tap any record for detailed information
- Automatic date interpretation in field values
- Visual indicators for expired items
- Comprehensive help documentation
</commit_message>
<xml_diff>
--- a/requirements/PRD.docx
+++ b/requirements/PRD.docx
@@ -6051,6 +6051,1283 @@
         <w:t xml:space="preserve"> used during backup and restore. Refer to the implementation code to ensure the details are accurate and consistent with actual functionality.</w:t>
       </w:r>
     </w:p>
+    <w:p>
+      <w:pPr>
+        <w:rPr>
+          <w:highlight w:val="yellow"/>
+        </w:rPr>
+      </w:pPr>
+    </w:p>
+    <w:p>
+      <w:pPr>
+        <w:rPr>
+          <w:highlight w:val="yellow"/>
+        </w:rPr>
+      </w:pPr>
+      <w:r>
+        <w:rPr>
+          <w:highlight w:val="yellow"/>
+        </w:rPr>
+        <w:t>Whe</w:t>
+      </w:r>
+      <w:r>
+        <w:rPr>
+          <w:highlight w:val="yellow"/>
+        </w:rPr>
+        <w:t>n</w:t>
+      </w:r>
+      <w:r>
+        <w:rPr>
+          <w:highlight w:val="yellow"/>
+        </w:rPr>
+        <w:t xml:space="preserve"> we click on any </w:t>
+      </w:r>
+      <w:proofErr w:type="gramStart"/>
+      <w:r>
+        <w:rPr>
+          <w:highlight w:val="yellow"/>
+        </w:rPr>
+        <w:t>record</w:t>
+      </w:r>
+      <w:proofErr w:type="gramEnd"/>
+      <w:r>
+        <w:rPr>
+          <w:highlight w:val="yellow"/>
+        </w:rPr>
+        <w:t xml:space="preserve"> we get a dialog displaying field name/values, Created and Updated date, etc. </w:t>
+      </w:r>
+    </w:p>
+    <w:p>
+      <w:pPr>
+        <w:rPr>
+          <w:highlight w:val="yellow"/>
+        </w:rPr>
+      </w:pPr>
+      <w:r>
+        <w:rPr>
+          <w:highlight w:val="yellow"/>
+        </w:rPr>
+        <w:t>Add the following enhancement to the Dialog box</w:t>
+      </w:r>
+    </w:p>
+    <w:p>
+      <w:pPr>
+        <w:pStyle w:val="ListParagraph"/>
+        <w:numPr>
+          <w:ilvl w:val="0"/>
+          <w:numId w:val="19"/>
+        </w:numPr>
+        <w:rPr>
+          <w:highlight w:val="yellow"/>
+        </w:rPr>
+      </w:pPr>
+      <w:r>
+        <w:rPr>
+          <w:highlight w:val="yellow"/>
+        </w:rPr>
+        <w:t xml:space="preserve">If the Field value has a past date mentioned Example Anant DOB 30/12/1976 which is in date/Month/Year Add below </w:t>
+      </w:r>
+      <w:proofErr w:type="gramStart"/>
+      <w:r>
+        <w:rPr>
+          <w:highlight w:val="yellow"/>
+        </w:rPr>
+        <w:t>it</w:t>
+      </w:r>
+      <w:proofErr w:type="gramEnd"/>
+      <w:r>
+        <w:rPr>
+          <w:highlight w:val="yellow"/>
+        </w:rPr>
+        <w:t xml:space="preserve"> Age is x years, y months and z days, if Year value is zero just mention months and days, similarly if month value is 0 just mention days, If days value is 0 mention Expired in red </w:t>
+      </w:r>
+      <w:proofErr w:type="spellStart"/>
+      <w:r>
+        <w:rPr>
+          <w:highlight w:val="yellow"/>
+        </w:rPr>
+        <w:t>color</w:t>
+      </w:r>
+      <w:proofErr w:type="spellEnd"/>
+    </w:p>
+    <w:p>
+      <w:pPr>
+        <w:pStyle w:val="ListParagraph"/>
+        <w:numPr>
+          <w:ilvl w:val="0"/>
+          <w:numId w:val="19"/>
+        </w:numPr>
+        <w:rPr>
+          <w:highlight w:val="yellow"/>
+        </w:rPr>
+      </w:pPr>
+      <w:r>
+        <w:rPr>
+          <w:highlight w:val="yellow"/>
+        </w:rPr>
+        <w:t xml:space="preserve">If the Field value has a </w:t>
+      </w:r>
+      <w:r>
+        <w:rPr>
+          <w:highlight w:val="yellow"/>
+        </w:rPr>
+        <w:t>future</w:t>
+      </w:r>
+      <w:r>
+        <w:rPr>
+          <w:highlight w:val="yellow"/>
+        </w:rPr>
+        <w:t xml:space="preserve"> date mentioned Example </w:t>
+      </w:r>
+      <w:r>
+        <w:rPr>
+          <w:highlight w:val="yellow"/>
+        </w:rPr>
+        <w:t xml:space="preserve">Expiry </w:t>
+      </w:r>
+      <w:r>
+        <w:rPr>
+          <w:highlight w:val="yellow"/>
+        </w:rPr>
+        <w:t>3</w:t>
+      </w:r>
+      <w:r>
+        <w:rPr>
+          <w:highlight w:val="yellow"/>
+        </w:rPr>
+        <w:t>1</w:t>
+      </w:r>
+      <w:r>
+        <w:rPr>
+          <w:highlight w:val="yellow"/>
+        </w:rPr>
+        <w:t>/</w:t>
+      </w:r>
+      <w:r>
+        <w:rPr>
+          <w:highlight w:val="yellow"/>
+        </w:rPr>
+        <w:t>03</w:t>
+      </w:r>
+      <w:r>
+        <w:rPr>
+          <w:highlight w:val="yellow"/>
+        </w:rPr>
+        <w:t>/</w:t>
+      </w:r>
+      <w:r>
+        <w:rPr>
+          <w:highlight w:val="yellow"/>
+        </w:rPr>
+        <w:t>2026</w:t>
+      </w:r>
+      <w:r>
+        <w:rPr>
+          <w:highlight w:val="yellow"/>
+        </w:rPr>
+        <w:t xml:space="preserve"> which is in date/Month/Year Add below it </w:t>
+      </w:r>
+      <w:r>
+        <w:rPr>
+          <w:highlight w:val="yellow"/>
+        </w:rPr>
+        <w:t>Expires in</w:t>
+      </w:r>
+      <w:r>
+        <w:rPr>
+          <w:highlight w:val="yellow"/>
+        </w:rPr>
+        <w:t xml:space="preserve"> x years, y months and z days, if Year value is zero just mention months and days, similarly if month value is 0 just mention days, </w:t>
+      </w:r>
+      <w:proofErr w:type="gramStart"/>
+      <w:r>
+        <w:rPr>
+          <w:highlight w:val="yellow"/>
+        </w:rPr>
+        <w:t>If</w:t>
+      </w:r>
+      <w:proofErr w:type="gramEnd"/>
+      <w:r>
+        <w:rPr>
+          <w:highlight w:val="yellow"/>
+        </w:rPr>
+        <w:t xml:space="preserve"> days value is 0 mention Expired in red </w:t>
+      </w:r>
+      <w:proofErr w:type="spellStart"/>
+      <w:r>
+        <w:rPr>
+          <w:highlight w:val="yellow"/>
+        </w:rPr>
+        <w:t>color</w:t>
+      </w:r>
+      <w:proofErr w:type="spellEnd"/>
+    </w:p>
+    <w:p>
+      <w:pPr>
+        <w:pStyle w:val="ListParagraph"/>
+        <w:numPr>
+          <w:ilvl w:val="0"/>
+          <w:numId w:val="19"/>
+        </w:numPr>
+        <w:rPr>
+          <w:highlight w:val="yellow"/>
+        </w:rPr>
+      </w:pPr>
+      <w:r>
+        <w:rPr>
+          <w:highlight w:val="yellow"/>
+        </w:rPr>
+        <w:t>These are only for display purpose, no need to save the values in database</w:t>
+      </w:r>
+    </w:p>
+    <w:p>
+      <w:pPr>
+        <w:pStyle w:val="ListParagraph"/>
+        <w:numPr>
+          <w:ilvl w:val="0"/>
+          <w:numId w:val="19"/>
+        </w:numPr>
+        <w:rPr>
+          <w:highlight w:val="yellow"/>
+        </w:rPr>
+      </w:pPr>
+      <w:r>
+        <w:rPr>
+          <w:highlight w:val="yellow"/>
+        </w:rPr>
+        <w:t>These needs to be dynamically calculated which user clicks any record and in case it has a date mentioned alone or in the sentence</w:t>
+      </w:r>
+    </w:p>
+    <w:p>
+      <w:pPr>
+        <w:pStyle w:val="ListParagraph"/>
+        <w:numPr>
+          <w:ilvl w:val="0"/>
+          <w:numId w:val="19"/>
+        </w:numPr>
+        <w:rPr>
+          <w:highlight w:val="yellow"/>
+        </w:rPr>
+      </w:pPr>
+      <w:r>
+        <w:rPr>
+          <w:highlight w:val="yellow"/>
+        </w:rPr>
+        <w:t xml:space="preserve">Also cater for date variations like 01/03/2025, 1/3/25, 1 Jan 25, 1-Jan-2025, etc </w:t>
+      </w:r>
+      <w:proofErr w:type="spellStart"/>
+      <w:r>
+        <w:rPr>
+          <w:highlight w:val="yellow"/>
+        </w:rPr>
+        <w:t>comibination</w:t>
+      </w:r>
+      <w:proofErr w:type="spellEnd"/>
+      <w:r>
+        <w:rPr>
+          <w:highlight w:val="yellow"/>
+        </w:rPr>
+        <w:t xml:space="preserve"> but it will always be date first, Months next and finally year format</w:t>
+      </w:r>
+    </w:p>
+    <w:p>
+      <w:pPr>
+        <w:rPr>
+          <w:highlight w:val="yellow"/>
+        </w:rPr>
+      </w:pPr>
+    </w:p>
+    <w:p>
+      <w:pPr>
+        <w:rPr>
+          <w:highlight w:val="yellow"/>
+        </w:rPr>
+      </w:pPr>
+      <w:r>
+        <w:rPr>
+          <w:highlight w:val="yellow"/>
+        </w:rPr>
+        <w:t>When a user clicks on any record, a dialog box currently displays the field names, values, and timestamps (Created and Updated dates)</w:t>
+      </w:r>
+      <w:r>
+        <w:rPr>
+          <w:highlight w:val="yellow"/>
+        </w:rPr>
+        <w:t>, etc</w:t>
+      </w:r>
+      <w:r>
+        <w:rPr>
+          <w:highlight w:val="yellow"/>
+        </w:rPr>
+        <w:t>. Enhance this dialog box with the following functionality:</w:t>
+      </w:r>
+    </w:p>
+    <w:p>
+      <w:pPr>
+        <w:numPr>
+          <w:ilvl w:val="0"/>
+          <w:numId w:val="20"/>
+        </w:numPr>
+        <w:rPr>
+          <w:highlight w:val="yellow"/>
+        </w:rPr>
+      </w:pPr>
+      <w:r>
+        <w:rPr>
+          <w:b/>
+          <w:bCs/>
+          <w:highlight w:val="yellow"/>
+        </w:rPr>
+        <w:t>Dynamic Date Interpretation:</w:t>
+      </w:r>
+    </w:p>
+    <w:p>
+      <w:pPr>
+        <w:numPr>
+          <w:ilvl w:val="1"/>
+          <w:numId w:val="20"/>
+        </w:numPr>
+        <w:rPr>
+          <w:highlight w:val="yellow"/>
+        </w:rPr>
+      </w:pPr>
+      <w:r>
+        <w:rPr>
+          <w:highlight w:val="yellow"/>
+        </w:rPr>
+        <w:t xml:space="preserve">If a </w:t>
+      </w:r>
+      <w:r>
+        <w:rPr>
+          <w:b/>
+          <w:bCs/>
+          <w:highlight w:val="yellow"/>
+        </w:rPr>
+        <w:t>field value contains a past date</w:t>
+      </w:r>
+      <w:r>
+        <w:rPr>
+          <w:highlight w:val="yellow"/>
+        </w:rPr>
+        <w:t xml:space="preserve">, e.g., </w:t>
+      </w:r>
+      <w:r>
+        <w:rPr>
+          <w:i/>
+          <w:iCs/>
+          <w:highlight w:val="yellow"/>
+        </w:rPr>
+        <w:t>Anant DOB 30/12/1976</w:t>
+      </w:r>
+      <w:r>
+        <w:rPr>
+          <w:highlight w:val="yellow"/>
+        </w:rPr>
+        <w:t>, display an additional line below it showing:</w:t>
+      </w:r>
+      <w:r>
+        <w:rPr>
+          <w:highlight w:val="yellow"/>
+        </w:rPr>
+        <w:br/>
+      </w:r>
+      <w:r>
+        <w:rPr>
+          <w:b/>
+          <w:bCs/>
+          <w:highlight w:val="yellow"/>
+        </w:rPr>
+        <w:t>“Age: X years, Y months, Z days”</w:t>
+      </w:r>
+    </w:p>
+    <w:p>
+      <w:pPr>
+        <w:numPr>
+          <w:ilvl w:val="2"/>
+          <w:numId w:val="20"/>
+        </w:numPr>
+        <w:rPr>
+          <w:highlight w:val="yellow"/>
+        </w:rPr>
+      </w:pPr>
+      <w:r>
+        <w:rPr>
+          <w:highlight w:val="yellow"/>
+        </w:rPr>
+        <w:lastRenderedPageBreak/>
+        <w:t>If the year value is 0, display only months and days.</w:t>
+      </w:r>
+    </w:p>
+    <w:p>
+      <w:pPr>
+        <w:numPr>
+          <w:ilvl w:val="2"/>
+          <w:numId w:val="20"/>
+        </w:numPr>
+        <w:rPr>
+          <w:highlight w:val="yellow"/>
+        </w:rPr>
+      </w:pPr>
+      <w:r>
+        <w:rPr>
+          <w:highlight w:val="yellow"/>
+        </w:rPr>
+        <w:t>If the month value is 0, display only days.</w:t>
+      </w:r>
+    </w:p>
+    <w:p>
+      <w:pPr>
+        <w:numPr>
+          <w:ilvl w:val="2"/>
+          <w:numId w:val="20"/>
+        </w:numPr>
+        <w:rPr>
+          <w:highlight w:val="yellow"/>
+        </w:rPr>
+      </w:pPr>
+      <w:r>
+        <w:rPr>
+          <w:highlight w:val="yellow"/>
+        </w:rPr>
+        <w:t xml:space="preserve">If the day value is 0, display </w:t>
+      </w:r>
+      <w:r>
+        <w:rPr>
+          <w:b/>
+          <w:bCs/>
+          <w:highlight w:val="yellow"/>
+        </w:rPr>
+        <w:t>“Expired”</w:t>
+      </w:r>
+      <w:r>
+        <w:rPr>
+          <w:highlight w:val="yellow"/>
+        </w:rPr>
+        <w:t xml:space="preserve"> in </w:t>
+      </w:r>
+      <w:r>
+        <w:rPr>
+          <w:b/>
+          <w:bCs/>
+          <w:highlight w:val="yellow"/>
+        </w:rPr>
+        <w:t>red</w:t>
+      </w:r>
+      <w:r>
+        <w:rPr>
+          <w:highlight w:val="yellow"/>
+        </w:rPr>
+        <w:t>.</w:t>
+      </w:r>
+    </w:p>
+    <w:p>
+      <w:pPr>
+        <w:numPr>
+          <w:ilvl w:val="1"/>
+          <w:numId w:val="20"/>
+        </w:numPr>
+        <w:rPr>
+          <w:highlight w:val="yellow"/>
+        </w:rPr>
+      </w:pPr>
+      <w:r>
+        <w:rPr>
+          <w:highlight w:val="yellow"/>
+        </w:rPr>
+        <w:t xml:space="preserve">If a </w:t>
+      </w:r>
+      <w:r>
+        <w:rPr>
+          <w:b/>
+          <w:bCs/>
+          <w:highlight w:val="yellow"/>
+        </w:rPr>
+        <w:t>field value contains a future date</w:t>
+      </w:r>
+      <w:r>
+        <w:rPr>
+          <w:highlight w:val="yellow"/>
+        </w:rPr>
+        <w:t xml:space="preserve">, e.g., </w:t>
+      </w:r>
+      <w:r>
+        <w:rPr>
+          <w:i/>
+          <w:iCs/>
+          <w:highlight w:val="yellow"/>
+        </w:rPr>
+        <w:t>Expiry 31/03/2026</w:t>
+      </w:r>
+      <w:r>
+        <w:rPr>
+          <w:highlight w:val="yellow"/>
+        </w:rPr>
+        <w:t>, display an additional line below it showing:</w:t>
+      </w:r>
+      <w:r>
+        <w:rPr>
+          <w:highlight w:val="yellow"/>
+        </w:rPr>
+        <w:br/>
+      </w:r>
+      <w:r>
+        <w:rPr>
+          <w:b/>
+          <w:bCs/>
+          <w:highlight w:val="yellow"/>
+        </w:rPr>
+        <w:t>“Expires in X years, Y months, Z days”</w:t>
+      </w:r>
+    </w:p>
+    <w:p>
+      <w:pPr>
+        <w:numPr>
+          <w:ilvl w:val="2"/>
+          <w:numId w:val="20"/>
+        </w:numPr>
+        <w:rPr>
+          <w:highlight w:val="yellow"/>
+        </w:rPr>
+      </w:pPr>
+      <w:r>
+        <w:rPr>
+          <w:highlight w:val="yellow"/>
+        </w:rPr>
+        <w:t xml:space="preserve">Apply the same formatting rules for </w:t>
+      </w:r>
+      <w:proofErr w:type="gramStart"/>
+      <w:r>
+        <w:rPr>
+          <w:highlight w:val="yellow"/>
+        </w:rPr>
+        <w:t>0 year</w:t>
+      </w:r>
+      <w:proofErr w:type="gramEnd"/>
+      <w:r>
+        <w:rPr>
+          <w:highlight w:val="yellow"/>
+        </w:rPr>
+        <w:t>, month, or day values.</w:t>
+      </w:r>
+    </w:p>
+    <w:p>
+      <w:pPr>
+        <w:numPr>
+          <w:ilvl w:val="2"/>
+          <w:numId w:val="20"/>
+        </w:numPr>
+        <w:rPr>
+          <w:highlight w:val="yellow"/>
+        </w:rPr>
+      </w:pPr>
+      <w:r>
+        <w:rPr>
+          <w:highlight w:val="yellow"/>
+        </w:rPr>
+        <w:t xml:space="preserve">If the day value is 0, display </w:t>
+      </w:r>
+      <w:r>
+        <w:rPr>
+          <w:b/>
+          <w:bCs/>
+          <w:highlight w:val="yellow"/>
+        </w:rPr>
+        <w:t>“Expired”</w:t>
+      </w:r>
+      <w:r>
+        <w:rPr>
+          <w:highlight w:val="yellow"/>
+        </w:rPr>
+        <w:t xml:space="preserve"> in </w:t>
+      </w:r>
+      <w:r>
+        <w:rPr>
+          <w:b/>
+          <w:bCs/>
+          <w:highlight w:val="yellow"/>
+        </w:rPr>
+        <w:t>red</w:t>
+      </w:r>
+      <w:r>
+        <w:rPr>
+          <w:highlight w:val="yellow"/>
+        </w:rPr>
+        <w:t>.</w:t>
+      </w:r>
+    </w:p>
+    <w:p>
+      <w:pPr>
+        <w:numPr>
+          <w:ilvl w:val="0"/>
+          <w:numId w:val="20"/>
+        </w:numPr>
+        <w:rPr>
+          <w:highlight w:val="yellow"/>
+        </w:rPr>
+      </w:pPr>
+      <w:proofErr w:type="spellStart"/>
+      <w:r>
+        <w:rPr>
+          <w:b/>
+          <w:bCs/>
+          <w:highlight w:val="yellow"/>
+        </w:rPr>
+        <w:t>Behavior</w:t>
+      </w:r>
+      <w:proofErr w:type="spellEnd"/>
+      <w:r>
+        <w:rPr>
+          <w:b/>
+          <w:bCs/>
+          <w:highlight w:val="yellow"/>
+        </w:rPr>
+        <w:t xml:space="preserve"> &amp; Data Handling:</w:t>
+      </w:r>
+    </w:p>
+    <w:p>
+      <w:pPr>
+        <w:numPr>
+          <w:ilvl w:val="1"/>
+          <w:numId w:val="20"/>
+        </w:numPr>
+        <w:rPr>
+          <w:highlight w:val="yellow"/>
+        </w:rPr>
+      </w:pPr>
+      <w:r>
+        <w:rPr>
+          <w:highlight w:val="yellow"/>
+        </w:rPr>
+        <w:t xml:space="preserve">These calculated details are for </w:t>
+      </w:r>
+      <w:r>
+        <w:rPr>
+          <w:b/>
+          <w:bCs/>
+          <w:highlight w:val="yellow"/>
+        </w:rPr>
+        <w:t>display only</w:t>
+      </w:r>
+      <w:r>
+        <w:rPr>
+          <w:highlight w:val="yellow"/>
+        </w:rPr>
+        <w:t xml:space="preserve"> and should </w:t>
+      </w:r>
+      <w:r>
+        <w:rPr>
+          <w:b/>
+          <w:bCs/>
+          <w:highlight w:val="yellow"/>
+        </w:rPr>
+        <w:t>not</w:t>
+      </w:r>
+      <w:r>
+        <w:rPr>
+          <w:highlight w:val="yellow"/>
+        </w:rPr>
+        <w:t xml:space="preserve"> be stored in the database.</w:t>
+      </w:r>
+    </w:p>
+    <w:p>
+      <w:pPr>
+        <w:numPr>
+          <w:ilvl w:val="1"/>
+          <w:numId w:val="20"/>
+        </w:numPr>
+        <w:rPr>
+          <w:highlight w:val="yellow"/>
+        </w:rPr>
+      </w:pPr>
+      <w:r>
+        <w:rPr>
+          <w:highlight w:val="yellow"/>
+        </w:rPr>
+        <w:t xml:space="preserve">The values must be </w:t>
+      </w:r>
+      <w:r>
+        <w:rPr>
+          <w:b/>
+          <w:bCs/>
+          <w:highlight w:val="yellow"/>
+        </w:rPr>
+        <w:t>calculated dynamically</w:t>
+      </w:r>
+      <w:r>
+        <w:rPr>
+          <w:highlight w:val="yellow"/>
+        </w:rPr>
+        <w:t xml:space="preserve"> each time the user opens a record.</w:t>
+      </w:r>
+    </w:p>
+    <w:p>
+      <w:pPr>
+        <w:numPr>
+          <w:ilvl w:val="0"/>
+          <w:numId w:val="20"/>
+        </w:numPr>
+        <w:rPr>
+          <w:highlight w:val="yellow"/>
+        </w:rPr>
+      </w:pPr>
+      <w:r>
+        <w:rPr>
+          <w:b/>
+          <w:bCs/>
+          <w:highlight w:val="yellow"/>
+        </w:rPr>
+        <w:t>Date Format Handling:</w:t>
+      </w:r>
+    </w:p>
+    <w:p>
+      <w:pPr>
+        <w:numPr>
+          <w:ilvl w:val="1"/>
+          <w:numId w:val="20"/>
+        </w:numPr>
+        <w:rPr>
+          <w:highlight w:val="yellow"/>
+        </w:rPr>
+      </w:pPr>
+      <w:r>
+        <w:rPr>
+          <w:highlight w:val="yellow"/>
+        </w:rPr>
+        <w:t>The system should recognize and correctly interpret various date formats such as:</w:t>
+      </w:r>
+    </w:p>
+    <w:p>
+      <w:pPr>
+        <w:numPr>
+          <w:ilvl w:val="2"/>
+          <w:numId w:val="20"/>
+        </w:numPr>
+        <w:rPr>
+          <w:highlight w:val="yellow"/>
+        </w:rPr>
+      </w:pPr>
+      <w:r>
+        <w:rPr>
+          <w:highlight w:val="yellow"/>
+        </w:rPr>
+        <w:t>01/03/2025</w:t>
+      </w:r>
+    </w:p>
+    <w:p>
+      <w:pPr>
+        <w:numPr>
+          <w:ilvl w:val="2"/>
+          <w:numId w:val="20"/>
+        </w:numPr>
+        <w:rPr>
+          <w:highlight w:val="yellow"/>
+        </w:rPr>
+      </w:pPr>
+      <w:r>
+        <w:rPr>
+          <w:highlight w:val="yellow"/>
+        </w:rPr>
+        <w:t>1/3/25</w:t>
+      </w:r>
+    </w:p>
+    <w:p>
+      <w:pPr>
+        <w:numPr>
+          <w:ilvl w:val="2"/>
+          <w:numId w:val="20"/>
+        </w:numPr>
+        <w:rPr>
+          <w:highlight w:val="yellow"/>
+        </w:rPr>
+      </w:pPr>
+      <w:r>
+        <w:rPr>
+          <w:highlight w:val="yellow"/>
+        </w:rPr>
+        <w:t>1 Jan 25</w:t>
+      </w:r>
+    </w:p>
+    <w:p>
+      <w:pPr>
+        <w:numPr>
+          <w:ilvl w:val="2"/>
+          <w:numId w:val="20"/>
+        </w:numPr>
+        <w:rPr>
+          <w:highlight w:val="yellow"/>
+        </w:rPr>
+      </w:pPr>
+      <w:r>
+        <w:rPr>
+          <w:highlight w:val="yellow"/>
+        </w:rPr>
+        <w:t>1-Jan-2025</w:t>
+      </w:r>
+    </w:p>
+    <w:p>
+      <w:pPr>
+        <w:numPr>
+          <w:ilvl w:val="1"/>
+          <w:numId w:val="20"/>
+        </w:numPr>
+        <w:rPr>
+          <w:highlight w:val="yellow"/>
+        </w:rPr>
+      </w:pPr>
+      <w:r>
+        <w:rPr>
+          <w:highlight w:val="yellow"/>
+        </w:rPr>
+        <w:t xml:space="preserve">The format pattern will </w:t>
+      </w:r>
+      <w:r>
+        <w:rPr>
+          <w:b/>
+          <w:bCs/>
+          <w:highlight w:val="yellow"/>
+        </w:rPr>
+        <w:t>always</w:t>
+      </w:r>
+      <w:r>
+        <w:rPr>
+          <w:highlight w:val="yellow"/>
+        </w:rPr>
+        <w:t xml:space="preserve"> follow the sequence: </w:t>
+      </w:r>
+      <w:r>
+        <w:rPr>
+          <w:i/>
+          <w:iCs/>
+          <w:highlight w:val="yellow"/>
+        </w:rPr>
+        <w:t>Date → Month → Year</w:t>
+      </w:r>
+      <w:r>
+        <w:rPr>
+          <w:highlight w:val="yellow"/>
+        </w:rPr>
+        <w:t>.</w:t>
+      </w:r>
+    </w:p>
+    <w:p>
+      <w:pPr>
+        <w:rPr>
+          <w:highlight w:val="yellow"/>
+        </w:rPr>
+      </w:pPr>
+    </w:p>
+    <w:p>
+      <w:pPr>
+        <w:rPr>
+          <w:highlight w:val="yellow"/>
+        </w:rPr>
+      </w:pPr>
+      <w:r>
+        <w:rPr>
+          <w:highlight w:val="yellow"/>
+        </w:rPr>
+        <w:t xml:space="preserve">It currently works for standard date formats like </w:t>
+      </w:r>
+      <w:r>
+        <w:rPr>
+          <w:b/>
+          <w:bCs/>
+          <w:highlight w:val="yellow"/>
+        </w:rPr>
+        <w:t>25/07/2025</w:t>
+      </w:r>
+      <w:r>
+        <w:rPr>
+          <w:highlight w:val="yellow"/>
+        </w:rPr>
+        <w:t xml:space="preserve">, but does not detect formats such as </w:t>
+      </w:r>
+      <w:r>
+        <w:rPr>
+          <w:b/>
+          <w:bCs/>
+          <w:highlight w:val="yellow"/>
+        </w:rPr>
+        <w:t>Sat 03 April 24</w:t>
+      </w:r>
+      <w:r>
+        <w:rPr>
+          <w:highlight w:val="yellow"/>
+        </w:rPr>
+        <w:t xml:space="preserve"> or </w:t>
+      </w:r>
+      <w:r>
+        <w:rPr>
+          <w:b/>
+          <w:bCs/>
+          <w:highlight w:val="yellow"/>
+        </w:rPr>
+        <w:t>4 Mar 2025</w:t>
+      </w:r>
+      <w:r>
+        <w:rPr>
+          <w:highlight w:val="yellow"/>
+        </w:rPr>
+        <w:t>.</w:t>
+      </w:r>
+      <w:r>
+        <w:rPr>
+          <w:highlight w:val="yellow"/>
+        </w:rPr>
+        <w:br/>
+        <w:t xml:space="preserve">Enhance the logic to </w:t>
+      </w:r>
+      <w:proofErr w:type="spellStart"/>
+      <w:r>
+        <w:rPr>
+          <w:b/>
+          <w:bCs/>
+          <w:highlight w:val="yellow"/>
+        </w:rPr>
+        <w:t>analyze</w:t>
+      </w:r>
+      <w:proofErr w:type="spellEnd"/>
+      <w:r>
+        <w:rPr>
+          <w:b/>
+          <w:bCs/>
+          <w:highlight w:val="yellow"/>
+        </w:rPr>
+        <w:t xml:space="preserve"> the field value</w:t>
+      </w:r>
+      <w:r>
+        <w:rPr>
+          <w:highlight w:val="yellow"/>
+        </w:rPr>
+        <w:t xml:space="preserve">, automatically </w:t>
+      </w:r>
+      <w:r>
+        <w:rPr>
+          <w:b/>
+          <w:bCs/>
+          <w:highlight w:val="yellow"/>
+        </w:rPr>
+        <w:t>identify any valid date pattern</w:t>
+      </w:r>
+      <w:r>
+        <w:rPr>
+          <w:highlight w:val="yellow"/>
+        </w:rPr>
+        <w:t xml:space="preserve"> within the text (including variations with day names, short/long month names, or short year formats), and then perform the corresponding </w:t>
+      </w:r>
+      <w:r>
+        <w:rPr>
+          <w:b/>
+          <w:bCs/>
+          <w:highlight w:val="yellow"/>
+        </w:rPr>
+        <w:t>date interpretation and calculation</w:t>
+      </w:r>
+      <w:r>
+        <w:rPr>
+          <w:highlight w:val="yellow"/>
+        </w:rPr>
+        <w:t xml:space="preserve"> for those combinations.</w:t>
+      </w:r>
+    </w:p>
+    <w:p>
+      <w:pPr>
+        <w:rPr>
+          <w:highlight w:val="yellow"/>
+        </w:rPr>
+      </w:pPr>
+    </w:p>
+    <w:p>
+      <w:pPr>
+        <w:pStyle w:val="ListParagraph"/>
+        <w:numPr>
+          <w:ilvl w:val="0"/>
+          <w:numId w:val="20"/>
+        </w:numPr>
+        <w:rPr>
+          <w:rFonts w:ascii="Times New Roman" w:eastAsia="Times New Roman" w:hAnsi="Times New Roman" w:cs="Times New Roman"/>
+          <w:sz w:val="24"/>
+          <w:szCs w:val="24"/>
+          <w:highlight w:val="yellow"/>
+          <w:lang w:eastAsia="en-IN"/>
+        </w:rPr>
+      </w:pPr>
+      <w:r>
+        <w:rPr>
+          <w:rFonts w:ascii="Times New Roman" w:eastAsia="Times New Roman" w:hAnsi="Times New Roman" w:cs="Times New Roman"/>
+          <w:sz w:val="24"/>
+          <w:szCs w:val="24"/>
+          <w:highlight w:val="yellow"/>
+          <w:lang w:eastAsia="en-IN"/>
+        </w:rPr>
+        <w:t xml:space="preserve">Inform users that </w:t>
+      </w:r>
+      <w:r>
+        <w:rPr>
+          <w:rFonts w:ascii="Times New Roman" w:eastAsia="Times New Roman" w:hAnsi="Times New Roman" w:cs="Times New Roman"/>
+          <w:b/>
+          <w:bCs/>
+          <w:sz w:val="24"/>
+          <w:szCs w:val="24"/>
+          <w:highlight w:val="yellow"/>
+          <w:lang w:eastAsia="en-IN"/>
+        </w:rPr>
+        <w:t>tapping on any record</w:t>
+      </w:r>
+      <w:r>
+        <w:rPr>
+          <w:rFonts w:ascii="Times New Roman" w:eastAsia="Times New Roman" w:hAnsi="Times New Roman" w:cs="Times New Roman"/>
+          <w:sz w:val="24"/>
+          <w:szCs w:val="24"/>
+          <w:highlight w:val="yellow"/>
+          <w:lang w:eastAsia="en-IN"/>
+        </w:rPr>
+        <w:t xml:space="preserve"> will display its detailed information.</w:t>
+      </w:r>
+    </w:p>
+    <w:p>
+      <w:pPr>
+        <w:pStyle w:val="ListParagraph"/>
+        <w:numPr>
+          <w:ilvl w:val="0"/>
+          <w:numId w:val="20"/>
+        </w:numPr>
+        <w:rPr>
+          <w:rFonts w:ascii="Times New Roman" w:eastAsia="Times New Roman" w:hAnsi="Times New Roman" w:cs="Times New Roman"/>
+          <w:sz w:val="24"/>
+          <w:szCs w:val="24"/>
+          <w:highlight w:val="yellow"/>
+          <w:lang w:eastAsia="en-IN"/>
+        </w:rPr>
+      </w:pPr>
+      <w:r>
+        <w:rPr>
+          <w:rFonts w:ascii="Times New Roman" w:eastAsia="Times New Roman" w:hAnsi="Times New Roman" w:cs="Times New Roman"/>
+          <w:sz w:val="24"/>
+          <w:szCs w:val="24"/>
+          <w:highlight w:val="yellow"/>
+          <w:lang w:eastAsia="en-IN"/>
+        </w:rPr>
+        <w:t xml:space="preserve">Update the </w:t>
+      </w:r>
+      <w:r>
+        <w:rPr>
+          <w:rFonts w:ascii="Times New Roman" w:eastAsia="Times New Roman" w:hAnsi="Times New Roman" w:cs="Times New Roman"/>
+          <w:b/>
+          <w:bCs/>
+          <w:sz w:val="24"/>
+          <w:szCs w:val="24"/>
+          <w:highlight w:val="yellow"/>
+          <w:lang w:eastAsia="en-IN"/>
+        </w:rPr>
+        <w:t>Records Help</w:t>
+      </w:r>
+      <w:r>
+        <w:rPr>
+          <w:rFonts w:ascii="Times New Roman" w:eastAsia="Times New Roman" w:hAnsi="Times New Roman" w:cs="Times New Roman"/>
+          <w:sz w:val="24"/>
+          <w:szCs w:val="24"/>
+          <w:highlight w:val="yellow"/>
+          <w:lang w:eastAsia="en-IN"/>
+        </w:rPr>
+        <w:t xml:space="preserve"> screen to guide users on </w:t>
+      </w:r>
+      <w:r>
+        <w:rPr>
+          <w:rFonts w:ascii="Times New Roman" w:eastAsia="Times New Roman" w:hAnsi="Times New Roman" w:cs="Times New Roman"/>
+          <w:b/>
+          <w:bCs/>
+          <w:sz w:val="24"/>
+          <w:szCs w:val="24"/>
+          <w:highlight w:val="yellow"/>
+          <w:lang w:eastAsia="en-IN"/>
+        </w:rPr>
+        <w:t>entering dates in supported formats</w:t>
+      </w:r>
+      <w:r>
+        <w:rPr>
+          <w:rFonts w:ascii="Times New Roman" w:eastAsia="Times New Roman" w:hAnsi="Times New Roman" w:cs="Times New Roman"/>
+          <w:sz w:val="24"/>
+          <w:szCs w:val="24"/>
+          <w:highlight w:val="yellow"/>
+          <w:lang w:eastAsia="en-IN"/>
+        </w:rPr>
+        <w:t xml:space="preserve"> within the </w:t>
+      </w:r>
+      <w:r>
+        <w:rPr>
+          <w:rFonts w:ascii="Times New Roman" w:eastAsia="Times New Roman" w:hAnsi="Times New Roman" w:cs="Times New Roman"/>
+          <w:i/>
+          <w:iCs/>
+          <w:sz w:val="24"/>
+          <w:szCs w:val="24"/>
+          <w:highlight w:val="yellow"/>
+          <w:lang w:eastAsia="en-IN"/>
+        </w:rPr>
+        <w:t>Field Value</w:t>
+      </w:r>
+      <w:r>
+        <w:rPr>
+          <w:rFonts w:ascii="Times New Roman" w:eastAsia="Times New Roman" w:hAnsi="Times New Roman" w:cs="Times New Roman"/>
+          <w:sz w:val="24"/>
+          <w:szCs w:val="24"/>
+          <w:highlight w:val="yellow"/>
+          <w:lang w:eastAsia="en-IN"/>
+        </w:rPr>
+        <w:t>.</w:t>
+      </w:r>
+    </w:p>
+    <w:p>
+      <w:pPr>
+        <w:pStyle w:val="ListParagraph"/>
+        <w:numPr>
+          <w:ilvl w:val="0"/>
+          <w:numId w:val="20"/>
+        </w:numPr>
+        <w:rPr>
+          <w:rFonts w:ascii="Times New Roman" w:eastAsia="Times New Roman" w:hAnsi="Times New Roman" w:cs="Times New Roman"/>
+          <w:sz w:val="24"/>
+          <w:szCs w:val="24"/>
+          <w:highlight w:val="yellow"/>
+          <w:lang w:eastAsia="en-IN"/>
+        </w:rPr>
+      </w:pPr>
+      <w:r>
+        <w:rPr>
+          <w:rFonts w:ascii="Times New Roman" w:eastAsia="Times New Roman" w:hAnsi="Times New Roman" w:cs="Times New Roman"/>
+          <w:sz w:val="24"/>
+          <w:szCs w:val="24"/>
+          <w:highlight w:val="yellow"/>
+          <w:lang w:eastAsia="en-IN"/>
+        </w:rPr>
+        <w:t xml:space="preserve">Review the code to determine all </w:t>
+      </w:r>
+      <w:r>
+        <w:rPr>
+          <w:rFonts w:ascii="Times New Roman" w:eastAsia="Times New Roman" w:hAnsi="Times New Roman" w:cs="Times New Roman"/>
+          <w:b/>
+          <w:bCs/>
+          <w:sz w:val="24"/>
+          <w:szCs w:val="24"/>
+          <w:highlight w:val="yellow"/>
+          <w:lang w:eastAsia="en-IN"/>
+        </w:rPr>
+        <w:t>recognized date formats</w:t>
+      </w:r>
+      <w:r>
+        <w:rPr>
+          <w:rFonts w:ascii="Times New Roman" w:eastAsia="Times New Roman" w:hAnsi="Times New Roman" w:cs="Times New Roman"/>
+          <w:sz w:val="24"/>
+          <w:szCs w:val="24"/>
+          <w:highlight w:val="yellow"/>
+          <w:lang w:eastAsia="en-IN"/>
+        </w:rPr>
+        <w:t xml:space="preserve">, and include clear </w:t>
+      </w:r>
+      <w:r>
+        <w:rPr>
+          <w:rFonts w:ascii="Times New Roman" w:eastAsia="Times New Roman" w:hAnsi="Times New Roman" w:cs="Times New Roman"/>
+          <w:b/>
+          <w:bCs/>
+          <w:sz w:val="24"/>
+          <w:szCs w:val="24"/>
+          <w:highlight w:val="yellow"/>
+          <w:lang w:eastAsia="en-IN"/>
+        </w:rPr>
+        <w:t>examples</w:t>
+      </w:r>
+      <w:r>
+        <w:rPr>
+          <w:rFonts w:ascii="Times New Roman" w:eastAsia="Times New Roman" w:hAnsi="Times New Roman" w:cs="Times New Roman"/>
+          <w:sz w:val="24"/>
+          <w:szCs w:val="24"/>
+          <w:highlight w:val="yellow"/>
+          <w:lang w:eastAsia="en-IN"/>
+        </w:rPr>
+        <w:t xml:space="preserve"> (e.g., 25/07/2025, 4 Mar 2025, 03-Apr-24) in the help section for user reference.</w:t>
+      </w:r>
+    </w:p>
+    <w:p>
+      <w:pPr>
+        <w:rPr>
+          <w:rFonts w:ascii="Times New Roman" w:eastAsia="Times New Roman" w:hAnsi="Times New Roman" w:cs="Times New Roman"/>
+          <w:sz w:val="24"/>
+          <w:szCs w:val="24"/>
+          <w:highlight w:val="yellow"/>
+          <w:lang w:eastAsia="en-IN"/>
+        </w:rPr>
+      </w:pPr>
+    </w:p>
+    <w:p>
+      <w:pPr>
+        <w:pStyle w:val="ListParagraph"/>
+        <w:numPr>
+          <w:ilvl w:val="0"/>
+          <w:numId w:val="22"/>
+        </w:numPr>
+        <w:rPr>
+          <w:rFonts w:ascii="Times New Roman" w:eastAsia="Times New Roman" w:hAnsi="Times New Roman" w:cs="Times New Roman"/>
+          <w:sz w:val="24"/>
+          <w:szCs w:val="24"/>
+          <w:highlight w:val="yellow"/>
+          <w:lang w:eastAsia="en-IN"/>
+        </w:rPr>
+      </w:pPr>
+      <w:r>
+        <w:rPr>
+          <w:rFonts w:ascii="Times New Roman" w:eastAsia="Times New Roman" w:hAnsi="Times New Roman" w:cs="Times New Roman"/>
+          <w:sz w:val="24"/>
+          <w:szCs w:val="24"/>
+          <w:highlight w:val="yellow"/>
+          <w:lang w:eastAsia="en-IN"/>
+        </w:rPr>
+        <w:t xml:space="preserve">Update the Readme.md file on important features added today and push to </w:t>
+      </w:r>
+      <w:proofErr w:type="spellStart"/>
+      <w:r>
+        <w:rPr>
+          <w:rFonts w:ascii="Times New Roman" w:eastAsia="Times New Roman" w:hAnsi="Times New Roman" w:cs="Times New Roman"/>
+          <w:sz w:val="24"/>
+          <w:szCs w:val="24"/>
+          <w:highlight w:val="yellow"/>
+          <w:lang w:eastAsia="en-IN"/>
+        </w:rPr>
+        <w:t>Github</w:t>
+      </w:r>
+      <w:proofErr w:type="spellEnd"/>
+      <w:r>
+        <w:rPr>
+          <w:rFonts w:ascii="Times New Roman" w:eastAsia="Times New Roman" w:hAnsi="Times New Roman" w:cs="Times New Roman"/>
+          <w:sz w:val="24"/>
+          <w:szCs w:val="24"/>
+          <w:highlight w:val="yellow"/>
+          <w:lang w:eastAsia="en-IN"/>
+        </w:rPr>
+        <w:t>.</w:t>
+      </w:r>
+    </w:p>
+    <w:p>
+      <w:pPr>
+        <w:ind w:left="720"/>
+        <w:rPr>
+          <w:highlight w:val="yellow"/>
+        </w:rPr>
+      </w:pPr>
+    </w:p>
+    <w:p>
+      <w:pPr>
+        <w:rPr>
+          <w:highlight w:val="yellow"/>
+        </w:rPr>
+      </w:pPr>
+    </w:p>
+    <w:p>
+      <w:pPr>
+        <w:rPr>
+          <w:highlight w:val="yellow"/>
+        </w:rPr>
+      </w:pPr>
+    </w:p>
     <w:p/>
     <w:p>
       <w:pPr>
@@ -6073,6 +7350,119 @@
 <file path=word/numbering.xml><?xml version="1.0" encoding="utf-8"?>
 <w:numbering xmlns:wpc="http://schemas.microsoft.com/office/word/2010/wordprocessingCanvas" xmlns:cx="http://schemas.microsoft.com/office/drawing/2014/chartex" xmlns:cx1="http://schemas.microsoft.com/office/drawing/2015/9/8/chartex" xmlns:cx2="http://schemas.microsoft.com/office/drawing/2015/10/21/chartex" xmlns:cx3="http://schemas.microsoft.com/office/drawing/2016/5/9/chartex" xmlns:cx4="http://schemas.microsoft.com/office/drawing/2016/5/10/chartex" xmlns:cx5="http://schemas.microsoft.com/office/drawing/2016/5/11/chartex" xmlns:cx6="http://schemas.microsoft.com/office/drawing/2016/5/12/chartex" xmlns:cx7="http://schemas.microsoft.com/office/drawing/2016/5/13/chartex" xmlns:cx8="http://schemas.microsoft.com/office/drawing/2016/5/14/chartex" xmlns:mc="http://schemas.openxmlformats.org/markup-compatibility/2006" xmlns:aink="http://schemas.microsoft.com/office/drawing/2016/ink" xmlns:am3d="http://schemas.microsoft.com/office/drawing/2017/model3d" xmlns:o="urn:schemas-microsoft-com:office:office" xmlns:oel="http://schemas.microsoft.com/office/2019/extlst" xmlns:r="http://schemas.openxmlformats.org/officeDocument/2006/relationships" xmlns:m="http://schemas.openxmlformats.org/officeDocument/2006/math" xmlns:v="urn:schemas-microsoft-com:vml" xmlns:wp14="http://schemas.microsoft.com/office/word/2010/wordprocessingDrawing" xmlns:wp="http://schemas.openxmlformats.org/drawingml/2006/wordprocessingDrawing" xmlns:w10="urn:schemas-microsoft-com:office:word" xmlns:w="http://schemas.openxmlformats.org/wordprocessingml/2006/main" xmlns:w14="http://schemas.microsoft.com/office/word/2010/wordml" xmlns:w15="http://schemas.microsoft.com/office/word/2012/wordml" xmlns:w16cex="http://schemas.microsoft.com/office/word/2018/wordml/cex" xmlns:w16cid="http://schemas.microsoft.com/office/word/2016/wordml/cid" xmlns:w16="http://schemas.microsoft.com/office/word/2018/wordml" xmlns:w16sdtdh="http://schemas.microsoft.com/office/word/2020/wordml/sdtdatahash" xmlns:w16se="http://schemas.microsoft.com/office/word/2015/wordml/symex" xmlns:wpg="http://schemas.microsoft.com/office/word/2010/wordprocessingGroup" xmlns:wpi="http://schemas.microsoft.com/office/word/2010/wordprocessingInk" xmlns:wne="http://schemas.microsoft.com/office/word/2006/wordml" xmlns:wps="http://schemas.microsoft.com/office/word/2010/wordprocessingShape" mc:Ignorable="w14 w15 w16se w16cid w16 w16cex w16sdtdh wp14">
   <w:abstractNum w:abstractNumId="0" w15:restartNumberingAfterBreak="0">
+    <w:nsid w:val="0507016D"/>
+    <w:multiLevelType w:val="hybridMultilevel"/>
+    <w:tmpl w:val="CDB065A2"/>
+    <w:lvl w:ilvl="0" w:tplc="40090001">
+      <w:start w:val="1"/>
+      <w:numFmt w:val="bullet"/>
+      <w:lvlText w:val=""/>
+      <w:lvlJc w:val="left"/>
+      <w:pPr>
+        <w:ind w:left="720" w:hanging="360"/>
+      </w:pPr>
+      <w:rPr>
+        <w:rFonts w:ascii="Symbol" w:hAnsi="Symbol" w:hint="default"/>
+      </w:rPr>
+    </w:lvl>
+    <w:lvl w:ilvl="1" w:tplc="40090003" w:tentative="1">
+      <w:start w:val="1"/>
+      <w:numFmt w:val="bullet"/>
+      <w:lvlText w:val="o"/>
+      <w:lvlJc w:val="left"/>
+      <w:pPr>
+        <w:ind w:left="1440" w:hanging="360"/>
+      </w:pPr>
+      <w:rPr>
+        <w:rFonts w:ascii="Courier New" w:hAnsi="Courier New" w:cs="Courier New" w:hint="default"/>
+      </w:rPr>
+    </w:lvl>
+    <w:lvl w:ilvl="2" w:tplc="40090005" w:tentative="1">
+      <w:start w:val="1"/>
+      <w:numFmt w:val="bullet"/>
+      <w:lvlText w:val=""/>
+      <w:lvlJc w:val="left"/>
+      <w:pPr>
+        <w:ind w:left="2160" w:hanging="360"/>
+      </w:pPr>
+      <w:rPr>
+        <w:rFonts w:ascii="Wingdings" w:hAnsi="Wingdings" w:hint="default"/>
+      </w:rPr>
+    </w:lvl>
+    <w:lvl w:ilvl="3" w:tplc="40090001" w:tentative="1">
+      <w:start w:val="1"/>
+      <w:numFmt w:val="bullet"/>
+      <w:lvlText w:val=""/>
+      <w:lvlJc w:val="left"/>
+      <w:pPr>
+        <w:ind w:left="2880" w:hanging="360"/>
+      </w:pPr>
+      <w:rPr>
+        <w:rFonts w:ascii="Symbol" w:hAnsi="Symbol" w:hint="default"/>
+      </w:rPr>
+    </w:lvl>
+    <w:lvl w:ilvl="4" w:tplc="40090003" w:tentative="1">
+      <w:start w:val="1"/>
+      <w:numFmt w:val="bullet"/>
+      <w:lvlText w:val="o"/>
+      <w:lvlJc w:val="left"/>
+      <w:pPr>
+        <w:ind w:left="3600" w:hanging="360"/>
+      </w:pPr>
+      <w:rPr>
+        <w:rFonts w:ascii="Courier New" w:hAnsi="Courier New" w:cs="Courier New" w:hint="default"/>
+      </w:rPr>
+    </w:lvl>
+    <w:lvl w:ilvl="5" w:tplc="40090005" w:tentative="1">
+      <w:start w:val="1"/>
+      <w:numFmt w:val="bullet"/>
+      <w:lvlText w:val=""/>
+      <w:lvlJc w:val="left"/>
+      <w:pPr>
+        <w:ind w:left="4320" w:hanging="360"/>
+      </w:pPr>
+      <w:rPr>
+        <w:rFonts w:ascii="Wingdings" w:hAnsi="Wingdings" w:hint="default"/>
+      </w:rPr>
+    </w:lvl>
+    <w:lvl w:ilvl="6" w:tplc="40090001" w:tentative="1">
+      <w:start w:val="1"/>
+      <w:numFmt w:val="bullet"/>
+      <w:lvlText w:val=""/>
+      <w:lvlJc w:val="left"/>
+      <w:pPr>
+        <w:ind w:left="5040" w:hanging="360"/>
+      </w:pPr>
+      <w:rPr>
+        <w:rFonts w:ascii="Symbol" w:hAnsi="Symbol" w:hint="default"/>
+      </w:rPr>
+    </w:lvl>
+    <w:lvl w:ilvl="7" w:tplc="40090003" w:tentative="1">
+      <w:start w:val="1"/>
+      <w:numFmt w:val="bullet"/>
+      <w:lvlText w:val="o"/>
+      <w:lvlJc w:val="left"/>
+      <w:pPr>
+        <w:ind w:left="5760" w:hanging="360"/>
+      </w:pPr>
+      <w:rPr>
+        <w:rFonts w:ascii="Courier New" w:hAnsi="Courier New" w:cs="Courier New" w:hint="default"/>
+      </w:rPr>
+    </w:lvl>
+    <w:lvl w:ilvl="8" w:tplc="40090005" w:tentative="1">
+      <w:start w:val="1"/>
+      <w:numFmt w:val="bullet"/>
+      <w:lvlText w:val=""/>
+      <w:lvlJc w:val="left"/>
+      <w:pPr>
+        <w:ind w:left="6480" w:hanging="360"/>
+      </w:pPr>
+      <w:rPr>
+        <w:rFonts w:ascii="Wingdings" w:hAnsi="Wingdings" w:hint="default"/>
+      </w:rPr>
+    </w:lvl>
+  </w:abstractNum>
+  <w:abstractNum w:abstractNumId="1" w15:restartNumberingAfterBreak="0">
     <w:nsid w:val="0A947918"/>
     <w:multiLevelType w:val="multilevel"/>
     <w:tmpl w:val="E4008168"/>
@@ -6221,7 +7611,7 @@
       </w:rPr>
     </w:lvl>
   </w:abstractNum>
-  <w:abstractNum w:abstractNumId="1" w15:restartNumberingAfterBreak="0">
+  <w:abstractNum w:abstractNumId="2" w15:restartNumberingAfterBreak="0">
     <w:nsid w:val="0DCA3B40"/>
     <w:multiLevelType w:val="multilevel"/>
     <w:tmpl w:val="A6069ED0"/>
@@ -6370,7 +7760,7 @@
       </w:rPr>
     </w:lvl>
   </w:abstractNum>
-  <w:abstractNum w:abstractNumId="2" w15:restartNumberingAfterBreak="0">
+  <w:abstractNum w:abstractNumId="3" w15:restartNumberingAfterBreak="0">
     <w:nsid w:val="11C90F3B"/>
     <w:multiLevelType w:val="multilevel"/>
     <w:tmpl w:val="EBF6C214"/>
@@ -6519,7 +7909,156 @@
       </w:rPr>
     </w:lvl>
   </w:abstractNum>
-  <w:abstractNum w:abstractNumId="3" w15:restartNumberingAfterBreak="0">
+  <w:abstractNum w:abstractNumId="4" w15:restartNumberingAfterBreak="0">
+    <w:nsid w:val="1DFA293B"/>
+    <w:multiLevelType w:val="multilevel"/>
+    <w:tmpl w:val="104A3CCE"/>
+    <w:lvl w:ilvl="0">
+      <w:start w:val="1"/>
+      <w:numFmt w:val="bullet"/>
+      <w:lvlText w:val=""/>
+      <w:lvlJc w:val="left"/>
+      <w:pPr>
+        <w:tabs>
+          <w:tab w:val="num" w:pos="720"/>
+        </w:tabs>
+        <w:ind w:left="720" w:hanging="360"/>
+      </w:pPr>
+      <w:rPr>
+        <w:rFonts w:ascii="Symbol" w:hAnsi="Symbol" w:hint="default"/>
+        <w:sz w:val="20"/>
+      </w:rPr>
+    </w:lvl>
+    <w:lvl w:ilvl="1">
+      <w:start w:val="1"/>
+      <w:numFmt w:val="bullet"/>
+      <w:lvlText w:val="o"/>
+      <w:lvlJc w:val="left"/>
+      <w:pPr>
+        <w:tabs>
+          <w:tab w:val="num" w:pos="1440"/>
+        </w:tabs>
+        <w:ind w:left="1440" w:hanging="360"/>
+      </w:pPr>
+      <w:rPr>
+        <w:rFonts w:ascii="Courier New" w:hAnsi="Courier New" w:hint="default"/>
+        <w:sz w:val="20"/>
+      </w:rPr>
+    </w:lvl>
+    <w:lvl w:ilvl="2">
+      <w:start w:val="1"/>
+      <w:numFmt w:val="bullet"/>
+      <w:lvlText w:val=""/>
+      <w:lvlJc w:val="left"/>
+      <w:pPr>
+        <w:tabs>
+          <w:tab w:val="num" w:pos="2160"/>
+        </w:tabs>
+        <w:ind w:left="2160" w:hanging="360"/>
+      </w:pPr>
+      <w:rPr>
+        <w:rFonts w:ascii="Wingdings" w:hAnsi="Wingdings" w:hint="default"/>
+        <w:sz w:val="20"/>
+      </w:rPr>
+    </w:lvl>
+    <w:lvl w:ilvl="3" w:tentative="1">
+      <w:start w:val="1"/>
+      <w:numFmt w:val="bullet"/>
+      <w:lvlText w:val=""/>
+      <w:lvlJc w:val="left"/>
+      <w:pPr>
+        <w:tabs>
+          <w:tab w:val="num" w:pos="2880"/>
+        </w:tabs>
+        <w:ind w:left="2880" w:hanging="360"/>
+      </w:pPr>
+      <w:rPr>
+        <w:rFonts w:ascii="Wingdings" w:hAnsi="Wingdings" w:hint="default"/>
+        <w:sz w:val="20"/>
+      </w:rPr>
+    </w:lvl>
+    <w:lvl w:ilvl="4" w:tentative="1">
+      <w:start w:val="1"/>
+      <w:numFmt w:val="bullet"/>
+      <w:lvlText w:val=""/>
+      <w:lvlJc w:val="left"/>
+      <w:pPr>
+        <w:tabs>
+          <w:tab w:val="num" w:pos="3600"/>
+        </w:tabs>
+        <w:ind w:left="3600" w:hanging="360"/>
+      </w:pPr>
+      <w:rPr>
+        <w:rFonts w:ascii="Wingdings" w:hAnsi="Wingdings" w:hint="default"/>
+        <w:sz w:val="20"/>
+      </w:rPr>
+    </w:lvl>
+    <w:lvl w:ilvl="5" w:tentative="1">
+      <w:start w:val="1"/>
+      <w:numFmt w:val="bullet"/>
+      <w:lvlText w:val=""/>
+      <w:lvlJc w:val="left"/>
+      <w:pPr>
+        <w:tabs>
+          <w:tab w:val="num" w:pos="4320"/>
+        </w:tabs>
+        <w:ind w:left="4320" w:hanging="360"/>
+      </w:pPr>
+      <w:rPr>
+        <w:rFonts w:ascii="Wingdings" w:hAnsi="Wingdings" w:hint="default"/>
+        <w:sz w:val="20"/>
+      </w:rPr>
+    </w:lvl>
+    <w:lvl w:ilvl="6" w:tentative="1">
+      <w:start w:val="1"/>
+      <w:numFmt w:val="bullet"/>
+      <w:lvlText w:val=""/>
+      <w:lvlJc w:val="left"/>
+      <w:pPr>
+        <w:tabs>
+          <w:tab w:val="num" w:pos="5040"/>
+        </w:tabs>
+        <w:ind w:left="5040" w:hanging="360"/>
+      </w:pPr>
+      <w:rPr>
+        <w:rFonts w:ascii="Wingdings" w:hAnsi="Wingdings" w:hint="default"/>
+        <w:sz w:val="20"/>
+      </w:rPr>
+    </w:lvl>
+    <w:lvl w:ilvl="7" w:tentative="1">
+      <w:start w:val="1"/>
+      <w:numFmt w:val="bullet"/>
+      <w:lvlText w:val=""/>
+      <w:lvlJc w:val="left"/>
+      <w:pPr>
+        <w:tabs>
+          <w:tab w:val="num" w:pos="5760"/>
+        </w:tabs>
+        <w:ind w:left="5760" w:hanging="360"/>
+      </w:pPr>
+      <w:rPr>
+        <w:rFonts w:ascii="Wingdings" w:hAnsi="Wingdings" w:hint="default"/>
+        <w:sz w:val="20"/>
+      </w:rPr>
+    </w:lvl>
+    <w:lvl w:ilvl="8" w:tentative="1">
+      <w:start w:val="1"/>
+      <w:numFmt w:val="bullet"/>
+      <w:lvlText w:val=""/>
+      <w:lvlJc w:val="left"/>
+      <w:pPr>
+        <w:tabs>
+          <w:tab w:val="num" w:pos="6480"/>
+        </w:tabs>
+        <w:ind w:left="6480" w:hanging="360"/>
+      </w:pPr>
+      <w:rPr>
+        <w:rFonts w:ascii="Wingdings" w:hAnsi="Wingdings" w:hint="default"/>
+        <w:sz w:val="20"/>
+      </w:rPr>
+    </w:lvl>
+  </w:abstractNum>
+  <w:abstractNum w:abstractNumId="5" w15:restartNumberingAfterBreak="0">
     <w:nsid w:val="1E473CED"/>
     <w:multiLevelType w:val="hybridMultilevel"/>
     <w:tmpl w:val="0CF8DE06"/>
@@ -6632,7 +8171,7 @@
       </w:rPr>
     </w:lvl>
   </w:abstractNum>
-  <w:abstractNum w:abstractNumId="4" w15:restartNumberingAfterBreak="0">
+  <w:abstractNum w:abstractNumId="6" w15:restartNumberingAfterBreak="0">
     <w:nsid w:val="230A6E4C"/>
     <w:multiLevelType w:val="multilevel"/>
     <w:tmpl w:val="5538DCDC"/>
@@ -6781,7 +8320,7 @@
       </w:rPr>
     </w:lvl>
   </w:abstractNum>
-  <w:abstractNum w:abstractNumId="5" w15:restartNumberingAfterBreak="0">
+  <w:abstractNum w:abstractNumId="7" w15:restartNumberingAfterBreak="0">
     <w:nsid w:val="25EC7A7C"/>
     <w:multiLevelType w:val="multilevel"/>
     <w:tmpl w:val="4FFCF1E8"/>
@@ -6930,7 +8469,7 @@
       </w:rPr>
     </w:lvl>
   </w:abstractNum>
-  <w:abstractNum w:abstractNumId="6" w15:restartNumberingAfterBreak="0">
+  <w:abstractNum w:abstractNumId="8" w15:restartNumberingAfterBreak="0">
     <w:nsid w:val="345A2EDD"/>
     <w:multiLevelType w:val="multilevel"/>
     <w:tmpl w:val="7208FABA"/>
@@ -7079,7 +8618,7 @@
       </w:rPr>
     </w:lvl>
   </w:abstractNum>
-  <w:abstractNum w:abstractNumId="7" w15:restartNumberingAfterBreak="0">
+  <w:abstractNum w:abstractNumId="9" w15:restartNumberingAfterBreak="0">
     <w:nsid w:val="366E4B92"/>
     <w:multiLevelType w:val="hybridMultilevel"/>
     <w:tmpl w:val="F51017C2"/>
@@ -7192,7 +8731,7 @@
       </w:rPr>
     </w:lvl>
   </w:abstractNum>
-  <w:abstractNum w:abstractNumId="8" w15:restartNumberingAfterBreak="0">
+  <w:abstractNum w:abstractNumId="10" w15:restartNumberingAfterBreak="0">
     <w:nsid w:val="3D663EB9"/>
     <w:multiLevelType w:val="multilevel"/>
     <w:tmpl w:val="03287BAC"/>
@@ -7341,7 +8880,7 @@
       </w:rPr>
     </w:lvl>
   </w:abstractNum>
-  <w:abstractNum w:abstractNumId="9" w15:restartNumberingAfterBreak="0">
+  <w:abstractNum w:abstractNumId="11" w15:restartNumberingAfterBreak="0">
     <w:nsid w:val="42421F9A"/>
     <w:multiLevelType w:val="hybridMultilevel"/>
     <w:tmpl w:val="FA4619C4"/>
@@ -7454,7 +8993,233 @@
       </w:rPr>
     </w:lvl>
   </w:abstractNum>
-  <w:abstractNum w:abstractNumId="10" w15:restartNumberingAfterBreak="0">
+  <w:abstractNum w:abstractNumId="12" w15:restartNumberingAfterBreak="0">
+    <w:nsid w:val="4AD22891"/>
+    <w:multiLevelType w:val="hybridMultilevel"/>
+    <w:tmpl w:val="E3AE209E"/>
+    <w:lvl w:ilvl="0" w:tplc="40090001">
+      <w:start w:val="1"/>
+      <w:numFmt w:val="bullet"/>
+      <w:lvlText w:val=""/>
+      <w:lvlJc w:val="left"/>
+      <w:pPr>
+        <w:ind w:left="720" w:hanging="360"/>
+      </w:pPr>
+      <w:rPr>
+        <w:rFonts w:ascii="Symbol" w:hAnsi="Symbol" w:hint="default"/>
+      </w:rPr>
+    </w:lvl>
+    <w:lvl w:ilvl="1" w:tplc="40090003" w:tentative="1">
+      <w:start w:val="1"/>
+      <w:numFmt w:val="bullet"/>
+      <w:lvlText w:val="o"/>
+      <w:lvlJc w:val="left"/>
+      <w:pPr>
+        <w:ind w:left="1440" w:hanging="360"/>
+      </w:pPr>
+      <w:rPr>
+        <w:rFonts w:ascii="Courier New" w:hAnsi="Courier New" w:cs="Courier New" w:hint="default"/>
+      </w:rPr>
+    </w:lvl>
+    <w:lvl w:ilvl="2" w:tplc="40090005" w:tentative="1">
+      <w:start w:val="1"/>
+      <w:numFmt w:val="bullet"/>
+      <w:lvlText w:val=""/>
+      <w:lvlJc w:val="left"/>
+      <w:pPr>
+        <w:ind w:left="2160" w:hanging="360"/>
+      </w:pPr>
+      <w:rPr>
+        <w:rFonts w:ascii="Wingdings" w:hAnsi="Wingdings" w:hint="default"/>
+      </w:rPr>
+    </w:lvl>
+    <w:lvl w:ilvl="3" w:tplc="40090001" w:tentative="1">
+      <w:start w:val="1"/>
+      <w:numFmt w:val="bullet"/>
+      <w:lvlText w:val=""/>
+      <w:lvlJc w:val="left"/>
+      <w:pPr>
+        <w:ind w:left="2880" w:hanging="360"/>
+      </w:pPr>
+      <w:rPr>
+        <w:rFonts w:ascii="Symbol" w:hAnsi="Symbol" w:hint="default"/>
+      </w:rPr>
+    </w:lvl>
+    <w:lvl w:ilvl="4" w:tplc="40090003" w:tentative="1">
+      <w:start w:val="1"/>
+      <w:numFmt w:val="bullet"/>
+      <w:lvlText w:val="o"/>
+      <w:lvlJc w:val="left"/>
+      <w:pPr>
+        <w:ind w:left="3600" w:hanging="360"/>
+      </w:pPr>
+      <w:rPr>
+        <w:rFonts w:ascii="Courier New" w:hAnsi="Courier New" w:cs="Courier New" w:hint="default"/>
+      </w:rPr>
+    </w:lvl>
+    <w:lvl w:ilvl="5" w:tplc="40090005" w:tentative="1">
+      <w:start w:val="1"/>
+      <w:numFmt w:val="bullet"/>
+      <w:lvlText w:val=""/>
+      <w:lvlJc w:val="left"/>
+      <w:pPr>
+        <w:ind w:left="4320" w:hanging="360"/>
+      </w:pPr>
+      <w:rPr>
+        <w:rFonts w:ascii="Wingdings" w:hAnsi="Wingdings" w:hint="default"/>
+      </w:rPr>
+    </w:lvl>
+    <w:lvl w:ilvl="6" w:tplc="40090001" w:tentative="1">
+      <w:start w:val="1"/>
+      <w:numFmt w:val="bullet"/>
+      <w:lvlText w:val=""/>
+      <w:lvlJc w:val="left"/>
+      <w:pPr>
+        <w:ind w:left="5040" w:hanging="360"/>
+      </w:pPr>
+      <w:rPr>
+        <w:rFonts w:ascii="Symbol" w:hAnsi="Symbol" w:hint="default"/>
+      </w:rPr>
+    </w:lvl>
+    <w:lvl w:ilvl="7" w:tplc="40090003" w:tentative="1">
+      <w:start w:val="1"/>
+      <w:numFmt w:val="bullet"/>
+      <w:lvlText w:val="o"/>
+      <w:lvlJc w:val="left"/>
+      <w:pPr>
+        <w:ind w:left="5760" w:hanging="360"/>
+      </w:pPr>
+      <w:rPr>
+        <w:rFonts w:ascii="Courier New" w:hAnsi="Courier New" w:cs="Courier New" w:hint="default"/>
+      </w:rPr>
+    </w:lvl>
+    <w:lvl w:ilvl="8" w:tplc="40090005" w:tentative="1">
+      <w:start w:val="1"/>
+      <w:numFmt w:val="bullet"/>
+      <w:lvlText w:val=""/>
+      <w:lvlJc w:val="left"/>
+      <w:pPr>
+        <w:ind w:left="6480" w:hanging="360"/>
+      </w:pPr>
+      <w:rPr>
+        <w:rFonts w:ascii="Wingdings" w:hAnsi="Wingdings" w:hint="default"/>
+      </w:rPr>
+    </w:lvl>
+  </w:abstractNum>
+  <w:abstractNum w:abstractNumId="13" w15:restartNumberingAfterBreak="0">
+    <w:nsid w:val="4ED87045"/>
+    <w:multiLevelType w:val="hybridMultilevel"/>
+    <w:tmpl w:val="CCF805AE"/>
+    <w:lvl w:ilvl="0" w:tplc="40090001">
+      <w:start w:val="1"/>
+      <w:numFmt w:val="bullet"/>
+      <w:lvlText w:val=""/>
+      <w:lvlJc w:val="left"/>
+      <w:pPr>
+        <w:ind w:left="1440" w:hanging="360"/>
+      </w:pPr>
+      <w:rPr>
+        <w:rFonts w:ascii="Symbol" w:hAnsi="Symbol" w:hint="default"/>
+      </w:rPr>
+    </w:lvl>
+    <w:lvl w:ilvl="1" w:tplc="40090003" w:tentative="1">
+      <w:start w:val="1"/>
+      <w:numFmt w:val="bullet"/>
+      <w:lvlText w:val="o"/>
+      <w:lvlJc w:val="left"/>
+      <w:pPr>
+        <w:ind w:left="2160" w:hanging="360"/>
+      </w:pPr>
+      <w:rPr>
+        <w:rFonts w:ascii="Courier New" w:hAnsi="Courier New" w:cs="Courier New" w:hint="default"/>
+      </w:rPr>
+    </w:lvl>
+    <w:lvl w:ilvl="2" w:tplc="40090005" w:tentative="1">
+      <w:start w:val="1"/>
+      <w:numFmt w:val="bullet"/>
+      <w:lvlText w:val=""/>
+      <w:lvlJc w:val="left"/>
+      <w:pPr>
+        <w:ind w:left="2880" w:hanging="360"/>
+      </w:pPr>
+      <w:rPr>
+        <w:rFonts w:ascii="Wingdings" w:hAnsi="Wingdings" w:hint="default"/>
+      </w:rPr>
+    </w:lvl>
+    <w:lvl w:ilvl="3" w:tplc="40090001" w:tentative="1">
+      <w:start w:val="1"/>
+      <w:numFmt w:val="bullet"/>
+      <w:lvlText w:val=""/>
+      <w:lvlJc w:val="left"/>
+      <w:pPr>
+        <w:ind w:left="3600" w:hanging="360"/>
+      </w:pPr>
+      <w:rPr>
+        <w:rFonts w:ascii="Symbol" w:hAnsi="Symbol" w:hint="default"/>
+      </w:rPr>
+    </w:lvl>
+    <w:lvl w:ilvl="4" w:tplc="40090003" w:tentative="1">
+      <w:start w:val="1"/>
+      <w:numFmt w:val="bullet"/>
+      <w:lvlText w:val="o"/>
+      <w:lvlJc w:val="left"/>
+      <w:pPr>
+        <w:ind w:left="4320" w:hanging="360"/>
+      </w:pPr>
+      <w:rPr>
+        <w:rFonts w:ascii="Courier New" w:hAnsi="Courier New" w:cs="Courier New" w:hint="default"/>
+      </w:rPr>
+    </w:lvl>
+    <w:lvl w:ilvl="5" w:tplc="40090005" w:tentative="1">
+      <w:start w:val="1"/>
+      <w:numFmt w:val="bullet"/>
+      <w:lvlText w:val=""/>
+      <w:lvlJc w:val="left"/>
+      <w:pPr>
+        <w:ind w:left="5040" w:hanging="360"/>
+      </w:pPr>
+      <w:rPr>
+        <w:rFonts w:ascii="Wingdings" w:hAnsi="Wingdings" w:hint="default"/>
+      </w:rPr>
+    </w:lvl>
+    <w:lvl w:ilvl="6" w:tplc="40090001" w:tentative="1">
+      <w:start w:val="1"/>
+      <w:numFmt w:val="bullet"/>
+      <w:lvlText w:val=""/>
+      <w:lvlJc w:val="left"/>
+      <w:pPr>
+        <w:ind w:left="5760" w:hanging="360"/>
+      </w:pPr>
+      <w:rPr>
+        <w:rFonts w:ascii="Symbol" w:hAnsi="Symbol" w:hint="default"/>
+      </w:rPr>
+    </w:lvl>
+    <w:lvl w:ilvl="7" w:tplc="40090003" w:tentative="1">
+      <w:start w:val="1"/>
+      <w:numFmt w:val="bullet"/>
+      <w:lvlText w:val="o"/>
+      <w:lvlJc w:val="left"/>
+      <w:pPr>
+        <w:ind w:left="6480" w:hanging="360"/>
+      </w:pPr>
+      <w:rPr>
+        <w:rFonts w:ascii="Courier New" w:hAnsi="Courier New" w:cs="Courier New" w:hint="default"/>
+      </w:rPr>
+    </w:lvl>
+    <w:lvl w:ilvl="8" w:tplc="40090005" w:tentative="1">
+      <w:start w:val="1"/>
+      <w:numFmt w:val="bullet"/>
+      <w:lvlText w:val=""/>
+      <w:lvlJc w:val="left"/>
+      <w:pPr>
+        <w:ind w:left="7200" w:hanging="360"/>
+      </w:pPr>
+      <w:rPr>
+        <w:rFonts w:ascii="Wingdings" w:hAnsi="Wingdings" w:hint="default"/>
+      </w:rPr>
+    </w:lvl>
+  </w:abstractNum>
+  <w:abstractNum w:abstractNumId="14" w15:restartNumberingAfterBreak="0">
     <w:nsid w:val="53ED0209"/>
     <w:multiLevelType w:val="multilevel"/>
     <w:tmpl w:val="8FA65E44"/>
@@ -7603,7 +9368,7 @@
       </w:rPr>
     </w:lvl>
   </w:abstractNum>
-  <w:abstractNum w:abstractNumId="11" w15:restartNumberingAfterBreak="0">
+  <w:abstractNum w:abstractNumId="15" w15:restartNumberingAfterBreak="0">
     <w:nsid w:val="61D735C1"/>
     <w:multiLevelType w:val="hybridMultilevel"/>
     <w:tmpl w:val="DEA6051E"/>
@@ -7716,7 +9481,7 @@
       </w:rPr>
     </w:lvl>
   </w:abstractNum>
-  <w:abstractNum w:abstractNumId="12" w15:restartNumberingAfterBreak="0">
+  <w:abstractNum w:abstractNumId="16" w15:restartNumberingAfterBreak="0">
     <w:nsid w:val="64F83CFA"/>
     <w:multiLevelType w:val="multilevel"/>
     <w:tmpl w:val="08B6A39C"/>
@@ -7865,7 +9630,7 @@
       </w:rPr>
     </w:lvl>
   </w:abstractNum>
-  <w:abstractNum w:abstractNumId="13" w15:restartNumberingAfterBreak="0">
+  <w:abstractNum w:abstractNumId="17" w15:restartNumberingAfterBreak="0">
     <w:nsid w:val="66201BCF"/>
     <w:multiLevelType w:val="multilevel"/>
     <w:tmpl w:val="1E702082"/>
@@ -8014,7 +9779,7 @@
       </w:rPr>
     </w:lvl>
   </w:abstractNum>
-  <w:abstractNum w:abstractNumId="14" w15:restartNumberingAfterBreak="0">
+  <w:abstractNum w:abstractNumId="18" w15:restartNumberingAfterBreak="0">
     <w:nsid w:val="6EEB6E32"/>
     <w:multiLevelType w:val="multilevel"/>
     <w:tmpl w:val="759C49CA"/>
@@ -8163,7 +9928,7 @@
       </w:rPr>
     </w:lvl>
   </w:abstractNum>
-  <w:abstractNum w:abstractNumId="15" w15:restartNumberingAfterBreak="0">
+  <w:abstractNum w:abstractNumId="19" w15:restartNumberingAfterBreak="0">
     <w:nsid w:val="70EA23FC"/>
     <w:multiLevelType w:val="multilevel"/>
     <w:tmpl w:val="7208FABA"/>
@@ -8312,7 +10077,7 @@
       </w:rPr>
     </w:lvl>
   </w:abstractNum>
-  <w:abstractNum w:abstractNumId="16" w15:restartNumberingAfterBreak="0">
+  <w:abstractNum w:abstractNumId="20" w15:restartNumberingAfterBreak="0">
     <w:nsid w:val="785648B2"/>
     <w:multiLevelType w:val="multilevel"/>
     <w:tmpl w:val="3FC6F90E"/>
@@ -8461,7 +10226,7 @@
       </w:rPr>
     </w:lvl>
   </w:abstractNum>
-  <w:abstractNum w:abstractNumId="17" w15:restartNumberingAfterBreak="0">
+  <w:abstractNum w:abstractNumId="21" w15:restartNumberingAfterBreak="0">
     <w:nsid w:val="7B2E7523"/>
     <w:multiLevelType w:val="hybridMultilevel"/>
     <w:tmpl w:val="206A094C"/>
@@ -8575,58 +10340,70 @@
     </w:lvl>
   </w:abstractNum>
   <w:num w:numId="1" w16cid:durableId="1461345118">
+    <w:abstractNumId w:val="21"/>
+  </w:num>
+  <w:num w:numId="2" w16cid:durableId="987125807">
     <w:abstractNumId w:val="17"/>
   </w:num>
-  <w:num w:numId="2" w16cid:durableId="987125807">
+  <w:num w:numId="3" w16cid:durableId="40521216">
+    <w:abstractNumId w:val="10"/>
+  </w:num>
+  <w:num w:numId="4" w16cid:durableId="91824780">
+    <w:abstractNumId w:val="3"/>
+  </w:num>
+  <w:num w:numId="5" w16cid:durableId="604002816">
+    <w:abstractNumId w:val="20"/>
+  </w:num>
+  <w:num w:numId="6" w16cid:durableId="357393537">
+    <w:abstractNumId w:val="2"/>
+  </w:num>
+  <w:num w:numId="7" w16cid:durableId="97337635">
+    <w:abstractNumId w:val="16"/>
+  </w:num>
+  <w:num w:numId="8" w16cid:durableId="1071393605">
+    <w:abstractNumId w:val="6"/>
+  </w:num>
+  <w:num w:numId="9" w16cid:durableId="1037925026">
+    <w:abstractNumId w:val="15"/>
+  </w:num>
+  <w:num w:numId="10" w16cid:durableId="1619025653">
+    <w:abstractNumId w:val="14"/>
+  </w:num>
+  <w:num w:numId="11" w16cid:durableId="394205887">
+    <w:abstractNumId w:val="18"/>
+  </w:num>
+  <w:num w:numId="12" w16cid:durableId="999190619">
+    <w:abstractNumId w:val="19"/>
+  </w:num>
+  <w:num w:numId="13" w16cid:durableId="546725609">
+    <w:abstractNumId w:val="8"/>
+  </w:num>
+  <w:num w:numId="14" w16cid:durableId="57673825">
+    <w:abstractNumId w:val="5"/>
+  </w:num>
+  <w:num w:numId="15" w16cid:durableId="226692196">
+    <w:abstractNumId w:val="7"/>
+  </w:num>
+  <w:num w:numId="16" w16cid:durableId="2105107224">
+    <w:abstractNumId w:val="1"/>
+  </w:num>
+  <w:num w:numId="17" w16cid:durableId="1559440587">
+    <w:abstractNumId w:val="9"/>
+  </w:num>
+  <w:num w:numId="18" w16cid:durableId="485316214">
+    <w:abstractNumId w:val="11"/>
+  </w:num>
+  <w:num w:numId="19" w16cid:durableId="1692757961">
+    <w:abstractNumId w:val="12"/>
+  </w:num>
+  <w:num w:numId="20" w16cid:durableId="92358683">
+    <w:abstractNumId w:val="4"/>
+  </w:num>
+  <w:num w:numId="21" w16cid:durableId="598023368">
     <w:abstractNumId w:val="13"/>
   </w:num>
-  <w:num w:numId="3" w16cid:durableId="40521216">
-    <w:abstractNumId w:val="8"/>
-  </w:num>
-  <w:num w:numId="4" w16cid:durableId="91824780">
-    <w:abstractNumId w:val="2"/>
-  </w:num>
-  <w:num w:numId="5" w16cid:durableId="604002816">
-    <w:abstractNumId w:val="16"/>
-  </w:num>
-  <w:num w:numId="6" w16cid:durableId="357393537">
-    <w:abstractNumId w:val="1"/>
-  </w:num>
-  <w:num w:numId="7" w16cid:durableId="97337635">
-    <w:abstractNumId w:val="12"/>
-  </w:num>
-  <w:num w:numId="8" w16cid:durableId="1071393605">
-    <w:abstractNumId w:val="4"/>
-  </w:num>
-  <w:num w:numId="9" w16cid:durableId="1037925026">
-    <w:abstractNumId w:val="11"/>
-  </w:num>
-  <w:num w:numId="10" w16cid:durableId="1619025653">
-    <w:abstractNumId w:val="10"/>
-  </w:num>
-  <w:num w:numId="11" w16cid:durableId="394205887">
-    <w:abstractNumId w:val="14"/>
-  </w:num>
-  <w:num w:numId="12" w16cid:durableId="999190619">
-    <w:abstractNumId w:val="15"/>
-  </w:num>
-  <w:num w:numId="13" w16cid:durableId="546725609">
-    <w:abstractNumId w:val="6"/>
-  </w:num>
-  <w:num w:numId="14" w16cid:durableId="57673825">
-    <w:abstractNumId w:val="3"/>
-  </w:num>
-  <w:num w:numId="15" w16cid:durableId="226692196">
-    <w:abstractNumId w:val="5"/>
-  </w:num>
-  <w:num w:numId="16" w16cid:durableId="2105107224">
+  <w:num w:numId="22" w16cid:durableId="276062544">
     <w:abstractNumId w:val="0"/>
-  </w:num>
-  <w:num w:numId="17" w16cid:durableId="1559440587">
-    <w:abstractNumId w:val="7"/>
-  </w:num>
-  <w:num w:numId="18" w16cid:durableId="485316214">
-    <w:abstractNumId w:val="9"/>
   </w:num>
 </w:numbering>
 </file>
@@ -9586,6 +11363,17 @@
       <w:szCs w:val="20"/>
     </w:rPr>
   </w:style>
+  <w:style w:type="character" w:styleId="Emphasis">
+    <w:name w:val="Emphasis"/>
+    <w:basedOn w:val="DefaultParagraphFont"/>
+    <w:uiPriority w:val="20"/>
+    <w:qFormat/>
+    <w:rsid w:val="001B6092"/>
+    <w:rPr>
+      <w:i/>
+      <w:iCs/>
+    </w:rPr>
+  </w:style>
 </w:styles>
 </file>
 

</xml_diff>

<commit_message>
Enhanced record duplication with folder selection
- Add conditional UI: single folder = direct duplicate, multiple folders = selection dialog
- Implement folder selection dialog with alphabetical sorting and current folder pre-selection
- Add database-based duplicate name resolution with consistent naming pattern
- Update help screen to document new duplication functionality
- Fix state management to prevent temporary duplicates in wrong folders
- Add proper record filtering by folder ID for accurate duplicate detection
</commit_message>
<xml_diff>
--- a/requirements/PRD.docx
+++ b/requirements/PRD.docx
@@ -2641,6 +2641,7 @@
           <w:lang w:val="en-US"/>
         </w:rPr>
       </w:pPr>
+      <w:proofErr w:type="gramStart"/>
       <w:r>
         <w:rPr>
           <w:b/>
@@ -2648,7 +2649,17 @@
           <w:color w:val="EE0000"/>
           <w:highlight w:val="yellow"/>
         </w:rPr>
-        <w:t>Also the date and time format on record should be like 17 Oct 2025, 4:40 PM</w:t>
+        <w:t>Also</w:t>
+      </w:r>
+      <w:proofErr w:type="gramEnd"/>
+      <w:r>
+        <w:rPr>
+          <w:b/>
+          <w:bCs/>
+          <w:color w:val="EE0000"/>
+          <w:highlight w:val="yellow"/>
+        </w:rPr>
+        <w:t xml:space="preserve"> the date and time format on record should be like 17 Oct 2025, 4:40 PM</w:t>
       </w:r>
     </w:p>
     <w:p>
@@ -2761,11 +2772,19 @@
           <w:highlight w:val="yellow"/>
         </w:rPr>
       </w:pPr>
-      <w:r>
-        <w:rPr>
-          <w:highlight w:val="yellow"/>
-        </w:rPr>
-        <w:t xml:space="preserve">  Add a </w:t>
+      <w:proofErr w:type="gramStart"/>
+      <w:r>
+        <w:rPr>
+          <w:highlight w:val="yellow"/>
+        </w:rPr>
+        <w:t>  Add</w:t>
+      </w:r>
+      <w:proofErr w:type="gramEnd"/>
+      <w:r>
+        <w:rPr>
+          <w:highlight w:val="yellow"/>
+        </w:rPr>
+        <w:t xml:space="preserve"> a </w:t>
       </w:r>
       <w:r>
         <w:rPr>
@@ -2793,11 +2812,19 @@
           <w:highlight w:val="yellow"/>
         </w:rPr>
       </w:pPr>
-      <w:r>
-        <w:rPr>
-          <w:highlight w:val="yellow"/>
-        </w:rPr>
-        <w:t xml:space="preserve">  Include a </w:t>
+      <w:proofErr w:type="gramStart"/>
+      <w:r>
+        <w:rPr>
+          <w:highlight w:val="yellow"/>
+        </w:rPr>
+        <w:t>  Include</w:t>
+      </w:r>
+      <w:proofErr w:type="gramEnd"/>
+      <w:r>
+        <w:rPr>
+          <w:highlight w:val="yellow"/>
+        </w:rPr>
+        <w:t xml:space="preserve"> a </w:t>
       </w:r>
       <w:r>
         <w:rPr>
@@ -2853,11 +2880,19 @@
           <w:highlight w:val="yellow"/>
         </w:rPr>
       </w:pPr>
-      <w:r>
-        <w:rPr>
-          <w:highlight w:val="yellow"/>
-        </w:rPr>
-        <w:t>  The dropdown list should display:</w:t>
+      <w:proofErr w:type="gramStart"/>
+      <w:r>
+        <w:rPr>
+          <w:highlight w:val="yellow"/>
+        </w:rPr>
+        <w:t>  The</w:t>
+      </w:r>
+      <w:proofErr w:type="gramEnd"/>
+      <w:r>
+        <w:rPr>
+          <w:highlight w:val="yellow"/>
+        </w:rPr>
+        <w:t xml:space="preserve"> dropdown list should display:</w:t>
       </w:r>
     </w:p>
     <w:p>
@@ -2915,6 +2950,7 @@
           <w:highlight w:val="yellow"/>
         </w:rPr>
       </w:pPr>
+      <w:proofErr w:type="gramStart"/>
       <w:r>
         <w:rPr>
           <w:rFonts w:hAnsi="Symbol"/>
@@ -2926,7 +2962,14 @@
         <w:rPr>
           <w:highlight w:val="yellow"/>
         </w:rPr>
-        <w:t xml:space="preserve">  The search function should look for data </w:t>
+        <w:t xml:space="preserve">  The</w:t>
+      </w:r>
+      <w:proofErr w:type="gramEnd"/>
+      <w:r>
+        <w:rPr>
+          <w:highlight w:val="yellow"/>
+        </w:rPr>
+        <w:t xml:space="preserve"> search function should look for data </w:t>
       </w:r>
       <w:r>
         <w:rPr>
@@ -2954,6 +2997,7 @@
           <w:highlight w:val="yellow"/>
         </w:rPr>
       </w:pPr>
+      <w:proofErr w:type="gramStart"/>
       <w:r>
         <w:rPr>
           <w:rFonts w:hAnsi="Symbol"/>
@@ -2965,7 +3009,14 @@
         <w:rPr>
           <w:highlight w:val="yellow"/>
         </w:rPr>
-        <w:t xml:space="preserve">  If the same value is found in multiple records across different folders, show </w:t>
+        <w:t xml:space="preserve">  If</w:t>
+      </w:r>
+      <w:proofErr w:type="gramEnd"/>
+      <w:r>
+        <w:rPr>
+          <w:highlight w:val="yellow"/>
+        </w:rPr>
+        <w:t xml:space="preserve"> the same value is found in multiple records across different folders, show </w:t>
       </w:r>
       <w:r>
         <w:rPr>
@@ -3369,16 +3420,10 @@
           <w:highlight w:val="yellow"/>
           <w:lang w:eastAsia="en-US"/>
         </w:rPr>
-        <w:t>), similar to the one in the Health app.</w:t>
-      </w:r>
-    </w:p>
-    <w:p>
-      <w:pPr>
-        <w:pStyle w:val="NormalWeb"/>
-        <w:numPr>
-          <w:ilvl w:val="0"/>
-          <w:numId w:val="12"/>
-        </w:numPr>
+        <w:t xml:space="preserve">), similar to the one in the </w:t>
+      </w:r>
+      <w:proofErr w:type="gramStart"/>
+      <w:r>
         <w:rPr>
           <w:rFonts w:asciiTheme="minorHAnsi" w:eastAsiaTheme="minorHAnsi" w:hAnsiTheme="minorHAnsi" w:cstheme="minorBidi"/>
           <w:sz w:val="22"/>
@@ -3386,7 +3431,9 @@
           <w:highlight w:val="yellow"/>
           <w:lang w:eastAsia="en-US"/>
         </w:rPr>
-      </w:pPr>
+        <w:t>Health</w:t>
+      </w:r>
+      <w:proofErr w:type="gramEnd"/>
       <w:r>
         <w:rPr>
           <w:rFonts w:asciiTheme="minorHAnsi" w:eastAsiaTheme="minorHAnsi" w:hAnsiTheme="minorHAnsi" w:cstheme="minorBidi"/>
@@ -3395,57 +3442,16 @@
           <w:highlight w:val="yellow"/>
           <w:lang w:eastAsia="en-US"/>
         </w:rPr>
-        <w:t xml:space="preserve">Finally, </w:t>
-      </w:r>
-      <w:r>
-        <w:rPr>
-          <w:rFonts w:asciiTheme="minorHAnsi" w:eastAsiaTheme="minorHAnsi" w:hAnsiTheme="minorHAnsi" w:cstheme="minorBidi"/>
-          <w:b/>
-          <w:bCs/>
-          <w:sz w:val="22"/>
-          <w:szCs w:val="22"/>
-          <w:highlight w:val="yellow"/>
-          <w:lang w:eastAsia="en-US"/>
-        </w:rPr>
-        <w:t>verify that all features</w:t>
-      </w:r>
-      <w:r>
-        <w:rPr>
-          <w:rFonts w:asciiTheme="minorHAnsi" w:eastAsiaTheme="minorHAnsi" w:hAnsiTheme="minorHAnsi" w:cstheme="minorBidi"/>
-          <w:b/>
-          <w:bCs/>
-          <w:sz w:val="22"/>
-          <w:szCs w:val="22"/>
-          <w:highlight w:val="yellow"/>
-          <w:lang w:eastAsia="en-US"/>
-        </w:rPr>
-        <w:t>,</w:t>
-      </w:r>
-      <w:r>
-        <w:rPr>
-          <w:rFonts w:asciiTheme="minorHAnsi" w:eastAsiaTheme="minorHAnsi" w:hAnsiTheme="minorHAnsi" w:cstheme="minorBidi"/>
-          <w:b/>
-          <w:bCs/>
-          <w:sz w:val="22"/>
-          <w:szCs w:val="22"/>
-          <w:highlight w:val="yellow"/>
-          <w:lang w:eastAsia="en-US"/>
-        </w:rPr>
-        <w:t xml:space="preserve"> functionalities</w:t>
-      </w:r>
-      <w:r>
-        <w:rPr>
-          <w:rFonts w:asciiTheme="minorHAnsi" w:eastAsiaTheme="minorHAnsi" w:hAnsiTheme="minorHAnsi" w:cstheme="minorBidi"/>
-          <w:b/>
-          <w:bCs/>
-          <w:sz w:val="22"/>
-          <w:szCs w:val="22"/>
-          <w:highlight w:val="yellow"/>
-          <w:lang w:eastAsia="en-US"/>
-        </w:rPr>
-        <w:t xml:space="preserve"> </w:t>
-      </w:r>
-      <w:r>
+        <w:t xml:space="preserve"> app.</w:t>
+      </w:r>
+    </w:p>
+    <w:p>
+      <w:pPr>
+        <w:pStyle w:val="NormalWeb"/>
+        <w:numPr>
+          <w:ilvl w:val="0"/>
+          <w:numId w:val="12"/>
+        </w:numPr>
         <w:rPr>
           <w:rFonts w:asciiTheme="minorHAnsi" w:eastAsiaTheme="minorHAnsi" w:hAnsiTheme="minorHAnsi" w:cstheme="minorBidi"/>
           <w:sz w:val="22"/>
@@ -3453,20 +3459,7 @@
           <w:highlight w:val="yellow"/>
           <w:lang w:eastAsia="en-US"/>
         </w:rPr>
-        <w:t>and</w:t>
-      </w:r>
-      <w:r>
-        <w:rPr>
-          <w:rFonts w:asciiTheme="minorHAnsi" w:eastAsiaTheme="minorHAnsi" w:hAnsiTheme="minorHAnsi" w:cstheme="minorBidi"/>
-          <w:b/>
-          <w:bCs/>
-          <w:sz w:val="22"/>
-          <w:szCs w:val="22"/>
-          <w:highlight w:val="yellow"/>
-          <w:lang w:eastAsia="en-US"/>
-        </w:rPr>
-        <w:t xml:space="preserve"> screen layout</w:t>
-      </w:r>
+      </w:pPr>
       <w:r>
         <w:rPr>
           <w:rFonts w:asciiTheme="minorHAnsi" w:eastAsiaTheme="minorHAnsi" w:hAnsiTheme="minorHAnsi" w:cstheme="minorBidi"/>
@@ -3475,7 +3468,7 @@
           <w:highlight w:val="yellow"/>
           <w:lang w:eastAsia="en-US"/>
         </w:rPr>
-        <w:t xml:space="preserve"> match those in the Health app, </w:t>
+        <w:t xml:space="preserve">Finally, </w:t>
       </w:r>
       <w:r>
         <w:rPr>
@@ -3487,7 +3480,43 @@
           <w:highlight w:val="yellow"/>
           <w:lang w:eastAsia="en-US"/>
         </w:rPr>
-        <w:t>except for the specific exceptions mentioned</w:t>
+        <w:t>verify that all features</w:t>
+      </w:r>
+      <w:r>
+        <w:rPr>
+          <w:rFonts w:asciiTheme="minorHAnsi" w:eastAsiaTheme="minorHAnsi" w:hAnsiTheme="minorHAnsi" w:cstheme="minorBidi"/>
+          <w:b/>
+          <w:bCs/>
+          <w:sz w:val="22"/>
+          <w:szCs w:val="22"/>
+          <w:highlight w:val="yellow"/>
+          <w:lang w:eastAsia="en-US"/>
+        </w:rPr>
+        <w:t>,</w:t>
+      </w:r>
+      <w:r>
+        <w:rPr>
+          <w:rFonts w:asciiTheme="minorHAnsi" w:eastAsiaTheme="minorHAnsi" w:hAnsiTheme="minorHAnsi" w:cstheme="minorBidi"/>
+          <w:b/>
+          <w:bCs/>
+          <w:sz w:val="22"/>
+          <w:szCs w:val="22"/>
+          <w:highlight w:val="yellow"/>
+          <w:lang w:eastAsia="en-US"/>
+        </w:rPr>
+        <w:t xml:space="preserve"> functionalities</w:t>
+      </w:r>
+      <w:r>
+        <w:rPr>
+          <w:rFonts w:asciiTheme="minorHAnsi" w:eastAsiaTheme="minorHAnsi" w:hAnsiTheme="minorHAnsi" w:cstheme="minorBidi"/>
+          <w:b/>
+          <w:bCs/>
+          <w:sz w:val="22"/>
+          <w:szCs w:val="22"/>
+          <w:highlight w:val="yellow"/>
+          <w:lang w:eastAsia="en-US"/>
+        </w:rPr>
+        <w:t xml:space="preserve"> </w:t>
       </w:r>
       <w:r>
         <w:rPr>
@@ -3497,6 +3526,72 @@
           <w:highlight w:val="yellow"/>
           <w:lang w:eastAsia="en-US"/>
         </w:rPr>
+        <w:t>and</w:t>
+      </w:r>
+      <w:r>
+        <w:rPr>
+          <w:rFonts w:asciiTheme="minorHAnsi" w:eastAsiaTheme="minorHAnsi" w:hAnsiTheme="minorHAnsi" w:cstheme="minorBidi"/>
+          <w:b/>
+          <w:bCs/>
+          <w:sz w:val="22"/>
+          <w:szCs w:val="22"/>
+          <w:highlight w:val="yellow"/>
+          <w:lang w:eastAsia="en-US"/>
+        </w:rPr>
+        <w:t xml:space="preserve"> screen layout</w:t>
+      </w:r>
+      <w:r>
+        <w:rPr>
+          <w:rFonts w:asciiTheme="minorHAnsi" w:eastAsiaTheme="minorHAnsi" w:hAnsiTheme="minorHAnsi" w:cstheme="minorBidi"/>
+          <w:sz w:val="22"/>
+          <w:szCs w:val="22"/>
+          <w:highlight w:val="yellow"/>
+          <w:lang w:eastAsia="en-US"/>
+        </w:rPr>
+        <w:t xml:space="preserve"> match those in the </w:t>
+      </w:r>
+      <w:proofErr w:type="gramStart"/>
+      <w:r>
+        <w:rPr>
+          <w:rFonts w:asciiTheme="minorHAnsi" w:eastAsiaTheme="minorHAnsi" w:hAnsiTheme="minorHAnsi" w:cstheme="minorBidi"/>
+          <w:sz w:val="22"/>
+          <w:szCs w:val="22"/>
+          <w:highlight w:val="yellow"/>
+          <w:lang w:eastAsia="en-US"/>
+        </w:rPr>
+        <w:t>Health</w:t>
+      </w:r>
+      <w:proofErr w:type="gramEnd"/>
+      <w:r>
+        <w:rPr>
+          <w:rFonts w:asciiTheme="minorHAnsi" w:eastAsiaTheme="minorHAnsi" w:hAnsiTheme="minorHAnsi" w:cstheme="minorBidi"/>
+          <w:sz w:val="22"/>
+          <w:szCs w:val="22"/>
+          <w:highlight w:val="yellow"/>
+          <w:lang w:eastAsia="en-US"/>
+        </w:rPr>
+        <w:t xml:space="preserve"> app, </w:t>
+      </w:r>
+      <w:r>
+        <w:rPr>
+          <w:rFonts w:asciiTheme="minorHAnsi" w:eastAsiaTheme="minorHAnsi" w:hAnsiTheme="minorHAnsi" w:cstheme="minorBidi"/>
+          <w:b/>
+          <w:bCs/>
+          <w:sz w:val="22"/>
+          <w:szCs w:val="22"/>
+          <w:highlight w:val="yellow"/>
+          <w:lang w:eastAsia="en-US"/>
+        </w:rPr>
+        <w:t>except for the specific exceptions mentioned</w:t>
+      </w:r>
+      <w:r>
+        <w:rPr>
+          <w:rFonts w:asciiTheme="minorHAnsi" w:eastAsiaTheme="minorHAnsi" w:hAnsiTheme="minorHAnsi" w:cstheme="minorBidi"/>
+          <w:sz w:val="22"/>
+          <w:szCs w:val="22"/>
+          <w:highlight w:val="yellow"/>
+          <w:lang w:eastAsia="en-US"/>
+        </w:rPr>
         <w:t xml:space="preserve"> earlier.</w:t>
       </w:r>
     </w:p>
@@ -3575,6 +3670,7 @@
         </w:rPr>
         <w:t xml:space="preserve">, the screen should load and function exactly as it does in the </w:t>
       </w:r>
+      <w:proofErr w:type="gramStart"/>
       <w:r>
         <w:rPr>
           <w:rFonts w:ascii="Times New Roman" w:eastAsia="Times New Roman" w:hAnsi="Times New Roman" w:cs="Times New Roman"/>
@@ -3585,7 +3681,20 @@
           <w:highlight w:val="yellow"/>
           <w:lang w:eastAsia="en-IN"/>
         </w:rPr>
-        <w:t>Health app</w:t>
+        <w:t>Health</w:t>
+      </w:r>
+      <w:proofErr w:type="gramEnd"/>
+      <w:r>
+        <w:rPr>
+          <w:rFonts w:ascii="Times New Roman" w:eastAsia="Times New Roman" w:hAnsi="Times New Roman" w:cs="Times New Roman"/>
+          <w:b/>
+          <w:bCs/>
+          <w:sz w:val="24"/>
+          <w:szCs w:val="24"/>
+          <w:highlight w:val="yellow"/>
+          <w:lang w:eastAsia="en-IN"/>
+        </w:rPr>
+        <w:t xml:space="preserve"> app</w:t>
       </w:r>
       <w:r>
         <w:rPr>
@@ -3801,7 +3910,14 @@
         <w:rPr>
           <w:highlight w:val="yellow"/>
         </w:rPr>
-        <w:t>my_records28Oct25_0955AM</w:t>
+        <w:t>my_records28Oct25_0955</w:t>
+      </w:r>
+      <w:proofErr w:type="gramStart"/>
+      <w:r>
+        <w:rPr>
+          <w:highlight w:val="yellow"/>
+        </w:rPr>
+        <w:t>AM</w:t>
       </w:r>
       <w:r>
         <w:rPr>
@@ -3825,6 +3941,7 @@
         </w:rPr>
         <w:t>.</w:t>
       </w:r>
+      <w:proofErr w:type="gramEnd"/>
     </w:p>
     <w:p>
       <w:pPr>
@@ -3887,7 +4004,21 @@
         <w:rPr>
           <w:highlight w:val="yellow"/>
         </w:rPr>
-        <w:t>The backup should only be created if there are any folders, and its should create a backup file consisting of all folders and records within it</w:t>
+        <w:t xml:space="preserve">The backup should only be created if there are any folders, and </w:t>
+      </w:r>
+      <w:proofErr w:type="gramStart"/>
+      <w:r>
+        <w:rPr>
+          <w:highlight w:val="yellow"/>
+        </w:rPr>
+        <w:t>its</w:t>
+      </w:r>
+      <w:proofErr w:type="gramEnd"/>
+      <w:r>
+        <w:rPr>
+          <w:highlight w:val="yellow"/>
+        </w:rPr>
+        <w:t xml:space="preserve"> should create a backup file consisting of all folders and records within it</w:t>
       </w:r>
       <w:r>
         <w:rPr>
@@ -4007,7 +4138,21 @@
         <w:rPr>
           <w:highlight w:val="yellow"/>
         </w:rPr>
-        <w:t xml:space="preserve"> exists in </w:t>
+        <w:t xml:space="preserve"> </w:t>
+      </w:r>
+      <w:proofErr w:type="gramStart"/>
+      <w:r>
+        <w:rPr>
+          <w:highlight w:val="yellow"/>
+        </w:rPr>
+        <w:t>exists</w:t>
+      </w:r>
+      <w:proofErr w:type="gramEnd"/>
+      <w:r>
+        <w:rPr>
+          <w:highlight w:val="yellow"/>
+        </w:rPr>
+        <w:t xml:space="preserve"> in </w:t>
       </w:r>
       <w:r>
         <w:rPr>
@@ -4068,13 +4213,23 @@
         </w:rPr>
         <w:t xml:space="preserve"> are handled in the </w:t>
       </w:r>
+      <w:proofErr w:type="gramStart"/>
       <w:r>
         <w:rPr>
           <w:rStyle w:val="Strong"/>
           <w:rFonts w:eastAsiaTheme="majorEastAsia"/>
           <w:highlight w:val="yellow"/>
         </w:rPr>
-        <w:t>Health app</w:t>
+        <w:t>Health</w:t>
+      </w:r>
+      <w:proofErr w:type="gramEnd"/>
+      <w:r>
+        <w:rPr>
+          <w:rStyle w:val="Strong"/>
+          <w:rFonts w:eastAsiaTheme="majorEastAsia"/>
+          <w:highlight w:val="yellow"/>
+        </w:rPr>
+        <w:t xml:space="preserve"> app</w:t>
       </w:r>
       <w:r>
         <w:rPr>
@@ -4150,7 +4305,23 @@
           <w:lang w:val="en-US"/>
         </w:rPr>
         <w:lastRenderedPageBreak/>
-        <w:t>Add a delete All icon between settings and help in folders screen, when user clicks it show warning message and once he confirms delete all folders along with its associated records</w:t>
+        <w:t xml:space="preserve">Add a delete All icon between settings and help in folders screen, when user clicks it show warning message and </w:t>
+      </w:r>
+      <w:proofErr w:type="gramStart"/>
+      <w:r>
+        <w:rPr>
+          <w:highlight w:val="yellow"/>
+          <w:lang w:val="en-US"/>
+        </w:rPr>
+        <w:t>once</w:t>
+      </w:r>
+      <w:proofErr w:type="gramEnd"/>
+      <w:r>
+        <w:rPr>
+          <w:highlight w:val="yellow"/>
+          <w:lang w:val="en-US"/>
+        </w:rPr>
+        <w:t xml:space="preserve"> he confirms delete all folders along with its associated records</w:t>
       </w:r>
     </w:p>
     <w:p>
@@ -4411,11 +4582,19 @@
           <w:highlight w:val="yellow"/>
         </w:rPr>
       </w:pPr>
-      <w:r>
-        <w:rPr>
-          <w:highlight w:val="yellow"/>
-        </w:rPr>
-        <w:t xml:space="preserve">  The </w:t>
+      <w:proofErr w:type="gramStart"/>
+      <w:r>
+        <w:rPr>
+          <w:highlight w:val="yellow"/>
+        </w:rPr>
+        <w:t>  The</w:t>
+      </w:r>
+      <w:proofErr w:type="gramEnd"/>
+      <w:r>
+        <w:rPr>
+          <w:highlight w:val="yellow"/>
+        </w:rPr>
+        <w:t xml:space="preserve"> </w:t>
       </w:r>
       <w:r>
         <w:rPr>
@@ -4507,11 +4686,19 @@
           <w:highlight w:val="yellow"/>
         </w:rPr>
       </w:pPr>
-      <w:r>
-        <w:rPr>
-          <w:highlight w:val="yellow"/>
-        </w:rPr>
-        <w:t xml:space="preserve">  The </w:t>
+      <w:proofErr w:type="gramStart"/>
+      <w:r>
+        <w:rPr>
+          <w:highlight w:val="yellow"/>
+        </w:rPr>
+        <w:t>  The</w:t>
+      </w:r>
+      <w:proofErr w:type="gramEnd"/>
+      <w:r>
+        <w:rPr>
+          <w:highlight w:val="yellow"/>
+        </w:rPr>
+        <w:t xml:space="preserve"> </w:t>
       </w:r>
       <w:r>
         <w:rPr>
@@ -4962,7 +5149,21 @@
         <w:rPr>
           <w:highlight w:val="yellow"/>
         </w:rPr>
-        <w:t xml:space="preserve"> with a .enc extension.</w:t>
+        <w:t xml:space="preserve"> with </w:t>
+      </w:r>
+      <w:proofErr w:type="gramStart"/>
+      <w:r>
+        <w:rPr>
+          <w:highlight w:val="yellow"/>
+        </w:rPr>
+        <w:t>a .enc</w:t>
+      </w:r>
+      <w:proofErr w:type="gramEnd"/>
+      <w:r>
+        <w:rPr>
+          <w:highlight w:val="yellow"/>
+        </w:rPr>
+        <w:t xml:space="preserve"> extension.</w:t>
       </w:r>
     </w:p>
     <w:p>
@@ -5271,7 +5472,21 @@
         <w:rPr>
           <w:highlight w:val="yellow"/>
         </w:rPr>
-        <w:t>The backup file extension should be .enc not .</w:t>
+        <w:t xml:space="preserve">The backup file extension should </w:t>
+      </w:r>
+      <w:proofErr w:type="gramStart"/>
+      <w:r>
+        <w:rPr>
+          <w:highlight w:val="yellow"/>
+        </w:rPr>
+        <w:t>be .enc</w:t>
+      </w:r>
+      <w:proofErr w:type="gramEnd"/>
+      <w:r>
+        <w:rPr>
+          <w:highlight w:val="yellow"/>
+        </w:rPr>
+        <w:t xml:space="preserve"> not .</w:t>
       </w:r>
       <w:proofErr w:type="spellStart"/>
       <w:r>
@@ -5332,6 +5547,7 @@
         <w:t xml:space="preserve">/widgets/ </w:t>
       </w:r>
       <w:proofErr w:type="spellStart"/>
+      <w:proofErr w:type="gramStart"/>
       <w:r>
         <w:rPr>
           <w:highlight w:val="yellow"/>
@@ -5339,6 +5555,7 @@
         <w:t>framework.dart</w:t>
       </w:r>
       <w:proofErr w:type="spellEnd"/>
+      <w:proofErr w:type="gramEnd"/>
       <w:r>
         <w:rPr>
           <w:highlight w:val="yellow"/>
@@ -5385,11 +5602,19 @@
           <w:highlight w:val="yellow"/>
         </w:rPr>
       </w:pPr>
-      <w:r>
-        <w:rPr>
-          <w:highlight w:val="yellow"/>
-        </w:rPr>
-        <w:t>Also the process should work smoothly with Auto backup settings of Daily and weekly?</w:t>
+      <w:proofErr w:type="gramStart"/>
+      <w:r>
+        <w:rPr>
+          <w:highlight w:val="yellow"/>
+        </w:rPr>
+        <w:t>Also</w:t>
+      </w:r>
+      <w:proofErr w:type="gramEnd"/>
+      <w:r>
+        <w:rPr>
+          <w:highlight w:val="yellow"/>
+        </w:rPr>
+        <w:t xml:space="preserve"> the process should work smoothly with Auto backup settings of Daily and weekly?</w:t>
       </w:r>
     </w:p>
     <w:p>
@@ -5877,7 +6102,21 @@
         <w:rPr>
           <w:highlight w:val="yellow"/>
         </w:rPr>
-        <w:t xml:space="preserve"> we click on any record we get a dialog displaying field name/values, Created and Updated date, etc. </w:t>
+        <w:t xml:space="preserve"> we click on any </w:t>
+      </w:r>
+      <w:proofErr w:type="gramStart"/>
+      <w:r>
+        <w:rPr>
+          <w:highlight w:val="yellow"/>
+        </w:rPr>
+        <w:t>record</w:t>
+      </w:r>
+      <w:proofErr w:type="gramEnd"/>
+      <w:r>
+        <w:rPr>
+          <w:highlight w:val="yellow"/>
+        </w:rPr>
+        <w:t xml:space="preserve"> we get a dialog displaying field name/values, Created and Updated date, etc. </w:t>
       </w:r>
     </w:p>
     <w:p>
@@ -5908,7 +6147,21 @@
         <w:rPr>
           <w:highlight w:val="yellow"/>
         </w:rPr>
-        <w:t xml:space="preserve">If the Field value has a past date mentioned Example Anant DOB 30/12/1976 which is in date/Month/Year Add below it Age is x years, y months and z days, if Year value is zero just mention months and days, similarly if month value is 0 just mention days, If days value is 0 mention Expired in red </w:t>
+        <w:t xml:space="preserve">If the Field value has a past date mentioned Example Anant DOB 30/12/1976 which is in date/Month/Year Add below </w:t>
+      </w:r>
+      <w:proofErr w:type="gramStart"/>
+      <w:r>
+        <w:rPr>
+          <w:highlight w:val="yellow"/>
+        </w:rPr>
+        <w:t>it</w:t>
+      </w:r>
+      <w:proofErr w:type="gramEnd"/>
+      <w:r>
+        <w:rPr>
+          <w:highlight w:val="yellow"/>
+        </w:rPr>
+        <w:t xml:space="preserve"> Age is x years, y months and z days, if Year value is zero just mention months and days, similarly if month value is 0 just mention days, If days value is 0 mention Expired in red </w:t>
       </w:r>
       <w:proofErr w:type="spellStart"/>
       <w:r>
@@ -5994,7 +6247,21 @@
         <w:rPr>
           <w:highlight w:val="yellow"/>
         </w:rPr>
-        <w:t xml:space="preserve"> x years, y months and z days, if Year value is zero just mention months and days, similarly if month value is 0 just mention days, If days value is 0 mention Expired in red </w:t>
+        <w:t xml:space="preserve"> x years, y months and z days, if Year value is zero just mention months and days, similarly if month value is 0 just mention days, </w:t>
+      </w:r>
+      <w:proofErr w:type="gramStart"/>
+      <w:r>
+        <w:rPr>
+          <w:highlight w:val="yellow"/>
+        </w:rPr>
+        <w:t>If</w:t>
+      </w:r>
+      <w:proofErr w:type="gramEnd"/>
+      <w:r>
+        <w:rPr>
+          <w:highlight w:val="yellow"/>
+        </w:rPr>
+        <w:t xml:space="preserve"> days value is 0 mention Expired in red </w:t>
       </w:r>
       <w:proofErr w:type="spellStart"/>
       <w:r>
@@ -6336,7 +6603,21 @@
         <w:rPr>
           <w:highlight w:val="yellow"/>
         </w:rPr>
-        <w:t>Apply the same formatting rules for 0 year, month, or day values.</w:t>
+        <w:t xml:space="preserve">Apply the same formatting rules for </w:t>
+      </w:r>
+      <w:proofErr w:type="gramStart"/>
+      <w:r>
+        <w:rPr>
+          <w:highlight w:val="yellow"/>
+        </w:rPr>
+        <w:t>0 year</w:t>
+      </w:r>
+      <w:proofErr w:type="gramEnd"/>
+      <w:r>
+        <w:rPr>
+          <w:highlight w:val="yellow"/>
+        </w:rPr>
+        <w:t>, month, or day values.</w:t>
       </w:r>
     </w:p>
     <w:p>
@@ -7049,12 +7330,20 @@
           <w:highlight w:val="yellow"/>
         </w:rPr>
       </w:pPr>
+      <w:proofErr w:type="gramStart"/>
       <w:r>
         <w:rPr>
           <w:highlight w:val="yellow"/>
         </w:rPr>
         <w:lastRenderedPageBreak/>
-        <w:t xml:space="preserve">  When saving a record, if the </w:t>
+        <w:t>  When</w:t>
+      </w:r>
+      <w:proofErr w:type="gramEnd"/>
+      <w:r>
+        <w:rPr>
+          <w:highlight w:val="yellow"/>
+        </w:rPr>
+        <w:t xml:space="preserve"> saving a record, if the </w:t>
       </w:r>
       <w:r>
         <w:rPr>
@@ -7119,11 +7408,19 @@
           <w:highlight w:val="yellow"/>
         </w:rPr>
       </w:pPr>
-      <w:r>
-        <w:rPr>
-          <w:highlight w:val="yellow"/>
-        </w:rPr>
-        <w:t xml:space="preserve">  When duplicating a folder, if it contains any records, ensure that </w:t>
+      <w:proofErr w:type="gramStart"/>
+      <w:r>
+        <w:rPr>
+          <w:highlight w:val="yellow"/>
+        </w:rPr>
+        <w:t>  When</w:t>
+      </w:r>
+      <w:proofErr w:type="gramEnd"/>
+      <w:r>
+        <w:rPr>
+          <w:highlight w:val="yellow"/>
+        </w:rPr>
+        <w:t xml:space="preserve"> duplicating a folder, if it contains any records, ensure that </w:t>
       </w:r>
       <w:r>
         <w:rPr>
@@ -7138,6 +7435,370 @@
           <w:highlight w:val="yellow"/>
         </w:rPr>
         <w:t xml:space="preserve"> along with the folder.</w:t>
+      </w:r>
+    </w:p>
+    <w:p>
+      <w:pPr>
+        <w:rPr>
+          <w:highlight w:val="yellow"/>
+        </w:rPr>
+      </w:pPr>
+    </w:p>
+    <w:p>
+      <w:pPr>
+        <w:pStyle w:val="ListParagraph"/>
+        <w:numPr>
+          <w:ilvl w:val="0"/>
+          <w:numId w:val="22"/>
+        </w:numPr>
+        <w:rPr>
+          <w:highlight w:val="yellow"/>
+        </w:rPr>
+      </w:pPr>
+      <w:r>
+        <w:rPr>
+          <w:highlight w:val="yellow"/>
+        </w:rPr>
+        <w:t xml:space="preserve">Not working – When saving a record, if the field value is a URL, it should be allowed even if it starts with an uppercase or lowercase letter. You may check whether the value begins with </w:t>
+      </w:r>
+      <w:r>
+        <w:rPr>
+          <w:b/>
+          <w:bCs/>
+          <w:highlight w:val="yellow"/>
+        </w:rPr>
+        <w:t>“http”</w:t>
+      </w:r>
+      <w:r>
+        <w:rPr>
+          <w:highlight w:val="yellow"/>
+        </w:rPr>
+        <w:t xml:space="preserve"> or </w:t>
+      </w:r>
+      <w:r>
+        <w:rPr>
+          <w:b/>
+          <w:bCs/>
+          <w:highlight w:val="yellow"/>
+        </w:rPr>
+        <w:t>“https”</w:t>
+      </w:r>
+      <w:r>
+        <w:rPr>
+          <w:highlight w:val="yellow"/>
+        </w:rPr>
+        <w:t xml:space="preserve"> to validate it correctly.</w:t>
+      </w:r>
+    </w:p>
+    <w:p>
+      <w:pPr>
+        <w:pStyle w:val="ListParagraph"/>
+        <w:numPr>
+          <w:ilvl w:val="0"/>
+          <w:numId w:val="22"/>
+        </w:numPr>
+        <w:rPr>
+          <w:highlight w:val="yellow"/>
+        </w:rPr>
+      </w:pPr>
+      <w:r>
+        <w:rPr>
+          <w:highlight w:val="yellow"/>
+        </w:rPr>
+        <w:t xml:space="preserve">Once done install build and install debug </w:t>
+      </w:r>
+      <w:proofErr w:type="spellStart"/>
+      <w:r>
+        <w:rPr>
+          <w:highlight w:val="yellow"/>
+        </w:rPr>
+        <w:t>apk</w:t>
+      </w:r>
+      <w:proofErr w:type="spellEnd"/>
+    </w:p>
+    <w:p>
+      <w:pPr>
+        <w:pStyle w:val="ListParagraph"/>
+        <w:numPr>
+          <w:ilvl w:val="0"/>
+          <w:numId w:val="22"/>
+        </w:numPr>
+        <w:rPr>
+          <w:highlight w:val="yellow"/>
+        </w:rPr>
+      </w:pPr>
+      <w:r>
+        <w:rPr>
+          <w:highlight w:val="yellow"/>
+        </w:rPr>
+        <w:t>Enable record duplication, ensuring that all associated data are also duplicated along with the record.</w:t>
+      </w:r>
+    </w:p>
+    <w:p>
+      <w:pPr>
+        <w:rPr>
+          <w:highlight w:val="yellow"/>
+        </w:rPr>
+      </w:pPr>
+    </w:p>
+    <w:p>
+      <w:pPr>
+        <w:rPr>
+          <w:highlight w:val="yellow"/>
+        </w:rPr>
+      </w:pPr>
+      <w:r>
+        <w:rPr>
+          <w:b/>
+          <w:bCs/>
+          <w:highlight w:val="yellow"/>
+        </w:rPr>
+        <w:t>Enhance the existing record duplication functionality</w:t>
+      </w:r>
+      <w:r>
+        <w:rPr>
+          <w:highlight w:val="yellow"/>
+        </w:rPr>
+        <w:t xml:space="preserve"> as follows:</w:t>
+      </w:r>
+    </w:p>
+    <w:p>
+      <w:pPr>
+        <w:numPr>
+          <w:ilvl w:val="0"/>
+          <w:numId w:val="23"/>
+        </w:numPr>
+        <w:rPr>
+          <w:highlight w:val="yellow"/>
+        </w:rPr>
+      </w:pPr>
+      <w:r>
+        <w:rPr>
+          <w:highlight w:val="yellow"/>
+        </w:rPr>
+        <w:t xml:space="preserve">If there is </w:t>
+      </w:r>
+      <w:r>
+        <w:rPr>
+          <w:b/>
+          <w:bCs/>
+          <w:highlight w:val="yellow"/>
+        </w:rPr>
+        <w:t>only one folder</w:t>
+      </w:r>
+      <w:r>
+        <w:rPr>
+          <w:highlight w:val="yellow"/>
+        </w:rPr>
+        <w:t xml:space="preserve"> in the app, the </w:t>
+      </w:r>
+      <w:r>
+        <w:rPr>
+          <w:b/>
+          <w:bCs/>
+          <w:highlight w:val="yellow"/>
+        </w:rPr>
+        <w:t>duplicate</w:t>
+      </w:r>
+      <w:r>
+        <w:rPr>
+          <w:highlight w:val="yellow"/>
+        </w:rPr>
+        <w:t xml:space="preserve"> action should work as it currently does.</w:t>
+      </w:r>
+    </w:p>
+    <w:p>
+      <w:pPr>
+        <w:numPr>
+          <w:ilvl w:val="0"/>
+          <w:numId w:val="23"/>
+        </w:numPr>
+        <w:rPr>
+          <w:highlight w:val="yellow"/>
+        </w:rPr>
+      </w:pPr>
+      <w:r>
+        <w:rPr>
+          <w:highlight w:val="yellow"/>
+        </w:rPr>
+        <w:t xml:space="preserve">If there are </w:t>
+      </w:r>
+      <w:r>
+        <w:rPr>
+          <w:b/>
+          <w:bCs/>
+          <w:highlight w:val="yellow"/>
+        </w:rPr>
+        <w:t>multiple folders</w:t>
+      </w:r>
+      <w:r>
+        <w:rPr>
+          <w:highlight w:val="yellow"/>
+        </w:rPr>
+        <w:t xml:space="preserve">, clicking </w:t>
+      </w:r>
+      <w:r>
+        <w:rPr>
+          <w:b/>
+          <w:bCs/>
+          <w:highlight w:val="yellow"/>
+        </w:rPr>
+        <w:t>Duplicate</w:t>
+      </w:r>
+      <w:r>
+        <w:rPr>
+          <w:highlight w:val="yellow"/>
+        </w:rPr>
+        <w:t xml:space="preserve"> should open a </w:t>
+      </w:r>
+      <w:r>
+        <w:rPr>
+          <w:b/>
+          <w:bCs/>
+          <w:highlight w:val="yellow"/>
+        </w:rPr>
+        <w:t>popup window</w:t>
+      </w:r>
+      <w:r>
+        <w:rPr>
+          <w:highlight w:val="yellow"/>
+        </w:rPr>
+        <w:t xml:space="preserve"> with a </w:t>
+      </w:r>
+      <w:r>
+        <w:rPr>
+          <w:b/>
+          <w:bCs/>
+          <w:highlight w:val="yellow"/>
+        </w:rPr>
+        <w:t>“Select Folder”</w:t>
+      </w:r>
+      <w:r>
+        <w:rPr>
+          <w:highlight w:val="yellow"/>
+        </w:rPr>
+        <w:t xml:space="preserve"> dropdown listing all folder names (sorted alphabetically).</w:t>
+      </w:r>
+    </w:p>
+    <w:p>
+      <w:pPr>
+        <w:numPr>
+          <w:ilvl w:val="1"/>
+          <w:numId w:val="23"/>
+        </w:numPr>
+        <w:rPr>
+          <w:highlight w:val="yellow"/>
+        </w:rPr>
+      </w:pPr>
+      <w:r>
+        <w:rPr>
+          <w:highlight w:val="yellow"/>
+        </w:rPr>
+        <w:t xml:space="preserve">The </w:t>
+      </w:r>
+      <w:r>
+        <w:rPr>
+          <w:b/>
+          <w:bCs/>
+          <w:highlight w:val="yellow"/>
+        </w:rPr>
+        <w:t>current folder</w:t>
+      </w:r>
+      <w:r>
+        <w:rPr>
+          <w:highlight w:val="yellow"/>
+        </w:rPr>
+        <w:t xml:space="preserve"> should be selected </w:t>
+      </w:r>
+      <w:r>
+        <w:rPr>
+          <w:b/>
+          <w:bCs/>
+          <w:highlight w:val="yellow"/>
+        </w:rPr>
+        <w:t>by default</w:t>
+      </w:r>
+      <w:r>
+        <w:rPr>
+          <w:highlight w:val="yellow"/>
+        </w:rPr>
+        <w:t>.</w:t>
+      </w:r>
+    </w:p>
+    <w:p>
+      <w:pPr>
+        <w:numPr>
+          <w:ilvl w:val="1"/>
+          <w:numId w:val="23"/>
+        </w:numPr>
+        <w:rPr>
+          <w:highlight w:val="yellow"/>
+        </w:rPr>
+      </w:pPr>
+      <w:r>
+        <w:rPr>
+          <w:highlight w:val="yellow"/>
+        </w:rPr>
+        <w:t xml:space="preserve">Include </w:t>
+      </w:r>
+      <w:r>
+        <w:rPr>
+          <w:b/>
+          <w:bCs/>
+          <w:highlight w:val="yellow"/>
+        </w:rPr>
+        <w:t>OK</w:t>
+      </w:r>
+      <w:r>
+        <w:rPr>
+          <w:highlight w:val="yellow"/>
+        </w:rPr>
+        <w:t xml:space="preserve"> and </w:t>
+      </w:r>
+      <w:r>
+        <w:rPr>
+          <w:b/>
+          <w:bCs/>
+          <w:highlight w:val="yellow"/>
+        </w:rPr>
+        <w:t>Cancel</w:t>
+      </w:r>
+      <w:r>
+        <w:rPr>
+          <w:highlight w:val="yellow"/>
+        </w:rPr>
+        <w:t xml:space="preserve"> buttons in the popup to confirm or cancel the duplication action.</w:t>
+      </w:r>
+    </w:p>
+    <w:p>
+      <w:pPr>
+        <w:numPr>
+          <w:ilvl w:val="1"/>
+          <w:numId w:val="23"/>
+        </w:numPr>
+        <w:rPr>
+          <w:highlight w:val="yellow"/>
+        </w:rPr>
+      </w:pPr>
+      <w:r>
+        <w:rPr>
+          <w:highlight w:val="yellow"/>
+        </w:rPr>
+        <w:t xml:space="preserve">If the user </w:t>
+      </w:r>
+      <w:proofErr w:type="gramStart"/>
+      <w:r>
+        <w:rPr>
+          <w:highlight w:val="yellow"/>
+        </w:rPr>
+        <w:t>select</w:t>
+      </w:r>
+      <w:proofErr w:type="gramEnd"/>
+      <w:r>
+        <w:rPr>
+          <w:highlight w:val="yellow"/>
+        </w:rPr>
+        <w:t xml:space="preserve"> another folder from the dropdown than the duplicate record should happen in that folder.</w:t>
       </w:r>
     </w:p>
     <w:p>
@@ -7171,7 +7832,7 @@
   <w:abstractNum w:abstractNumId="0" w15:restartNumberingAfterBreak="0">
     <w:nsid w:val="0507016D"/>
     <w:multiLevelType w:val="hybridMultilevel"/>
-    <w:tmpl w:val="E546382E"/>
+    <w:tmpl w:val="53BA63B6"/>
     <w:lvl w:ilvl="0" w:tplc="40090001">
       <w:start w:val="1"/>
       <w:numFmt w:val="bullet"/>
@@ -7184,7 +7845,7 @@
         <w:rFonts w:ascii="Symbol" w:hAnsi="Symbol" w:hint="default"/>
       </w:rPr>
     </w:lvl>
-    <w:lvl w:ilvl="1" w:tplc="40090003" w:tentative="1">
+    <w:lvl w:ilvl="1" w:tplc="40090003">
       <w:start w:val="1"/>
       <w:numFmt w:val="bullet"/>
       <w:lvlText w:val="o"/>
@@ -9188,6 +9849,155 @@
     </w:lvl>
   </w:abstractNum>
   <w:abstractNum w:abstractNumId="15" w15:restartNumberingAfterBreak="0">
+    <w:nsid w:val="5DC514A5"/>
+    <w:multiLevelType w:val="multilevel"/>
+    <w:tmpl w:val="5CC6B2AA"/>
+    <w:lvl w:ilvl="0">
+      <w:start w:val="1"/>
+      <w:numFmt w:val="bullet"/>
+      <w:lvlText w:val=""/>
+      <w:lvlJc w:val="left"/>
+      <w:pPr>
+        <w:tabs>
+          <w:tab w:val="num" w:pos="720"/>
+        </w:tabs>
+        <w:ind w:left="720" w:hanging="360"/>
+      </w:pPr>
+      <w:rPr>
+        <w:rFonts w:ascii="Symbol" w:hAnsi="Symbol" w:hint="default"/>
+        <w:sz w:val="20"/>
+      </w:rPr>
+    </w:lvl>
+    <w:lvl w:ilvl="1">
+      <w:start w:val="1"/>
+      <w:numFmt w:val="bullet"/>
+      <w:lvlText w:val="o"/>
+      <w:lvlJc w:val="left"/>
+      <w:pPr>
+        <w:tabs>
+          <w:tab w:val="num" w:pos="1440"/>
+        </w:tabs>
+        <w:ind w:left="1440" w:hanging="360"/>
+      </w:pPr>
+      <w:rPr>
+        <w:rFonts w:ascii="Courier New" w:hAnsi="Courier New" w:hint="default"/>
+        <w:sz w:val="20"/>
+      </w:rPr>
+    </w:lvl>
+    <w:lvl w:ilvl="2" w:tentative="1">
+      <w:start w:val="1"/>
+      <w:numFmt w:val="bullet"/>
+      <w:lvlText w:val=""/>
+      <w:lvlJc w:val="left"/>
+      <w:pPr>
+        <w:tabs>
+          <w:tab w:val="num" w:pos="2160"/>
+        </w:tabs>
+        <w:ind w:left="2160" w:hanging="360"/>
+      </w:pPr>
+      <w:rPr>
+        <w:rFonts w:ascii="Wingdings" w:hAnsi="Wingdings" w:hint="default"/>
+        <w:sz w:val="20"/>
+      </w:rPr>
+    </w:lvl>
+    <w:lvl w:ilvl="3" w:tentative="1">
+      <w:start w:val="1"/>
+      <w:numFmt w:val="bullet"/>
+      <w:lvlText w:val=""/>
+      <w:lvlJc w:val="left"/>
+      <w:pPr>
+        <w:tabs>
+          <w:tab w:val="num" w:pos="2880"/>
+        </w:tabs>
+        <w:ind w:left="2880" w:hanging="360"/>
+      </w:pPr>
+      <w:rPr>
+        <w:rFonts w:ascii="Wingdings" w:hAnsi="Wingdings" w:hint="default"/>
+        <w:sz w:val="20"/>
+      </w:rPr>
+    </w:lvl>
+    <w:lvl w:ilvl="4" w:tentative="1">
+      <w:start w:val="1"/>
+      <w:numFmt w:val="bullet"/>
+      <w:lvlText w:val=""/>
+      <w:lvlJc w:val="left"/>
+      <w:pPr>
+        <w:tabs>
+          <w:tab w:val="num" w:pos="3600"/>
+        </w:tabs>
+        <w:ind w:left="3600" w:hanging="360"/>
+      </w:pPr>
+      <w:rPr>
+        <w:rFonts w:ascii="Wingdings" w:hAnsi="Wingdings" w:hint="default"/>
+        <w:sz w:val="20"/>
+      </w:rPr>
+    </w:lvl>
+    <w:lvl w:ilvl="5" w:tentative="1">
+      <w:start w:val="1"/>
+      <w:numFmt w:val="bullet"/>
+      <w:lvlText w:val=""/>
+      <w:lvlJc w:val="left"/>
+      <w:pPr>
+        <w:tabs>
+          <w:tab w:val="num" w:pos="4320"/>
+        </w:tabs>
+        <w:ind w:left="4320" w:hanging="360"/>
+      </w:pPr>
+      <w:rPr>
+        <w:rFonts w:ascii="Wingdings" w:hAnsi="Wingdings" w:hint="default"/>
+        <w:sz w:val="20"/>
+      </w:rPr>
+    </w:lvl>
+    <w:lvl w:ilvl="6" w:tentative="1">
+      <w:start w:val="1"/>
+      <w:numFmt w:val="bullet"/>
+      <w:lvlText w:val=""/>
+      <w:lvlJc w:val="left"/>
+      <w:pPr>
+        <w:tabs>
+          <w:tab w:val="num" w:pos="5040"/>
+        </w:tabs>
+        <w:ind w:left="5040" w:hanging="360"/>
+      </w:pPr>
+      <w:rPr>
+        <w:rFonts w:ascii="Wingdings" w:hAnsi="Wingdings" w:hint="default"/>
+        <w:sz w:val="20"/>
+      </w:rPr>
+    </w:lvl>
+    <w:lvl w:ilvl="7" w:tentative="1">
+      <w:start w:val="1"/>
+      <w:numFmt w:val="bullet"/>
+      <w:lvlText w:val=""/>
+      <w:lvlJc w:val="left"/>
+      <w:pPr>
+        <w:tabs>
+          <w:tab w:val="num" w:pos="5760"/>
+        </w:tabs>
+        <w:ind w:left="5760" w:hanging="360"/>
+      </w:pPr>
+      <w:rPr>
+        <w:rFonts w:ascii="Wingdings" w:hAnsi="Wingdings" w:hint="default"/>
+        <w:sz w:val="20"/>
+      </w:rPr>
+    </w:lvl>
+    <w:lvl w:ilvl="8" w:tentative="1">
+      <w:start w:val="1"/>
+      <w:numFmt w:val="bullet"/>
+      <w:lvlText w:val=""/>
+      <w:lvlJc w:val="left"/>
+      <w:pPr>
+        <w:tabs>
+          <w:tab w:val="num" w:pos="6480"/>
+        </w:tabs>
+        <w:ind w:left="6480" w:hanging="360"/>
+      </w:pPr>
+      <w:rPr>
+        <w:rFonts w:ascii="Wingdings" w:hAnsi="Wingdings" w:hint="default"/>
+        <w:sz w:val="20"/>
+      </w:rPr>
+    </w:lvl>
+  </w:abstractNum>
+  <w:abstractNum w:abstractNumId="16" w15:restartNumberingAfterBreak="0">
     <w:nsid w:val="61D735C1"/>
     <w:multiLevelType w:val="hybridMultilevel"/>
     <w:tmpl w:val="DEA6051E"/>
@@ -9300,7 +10110,7 @@
       </w:rPr>
     </w:lvl>
   </w:abstractNum>
-  <w:abstractNum w:abstractNumId="16" w15:restartNumberingAfterBreak="0">
+  <w:abstractNum w:abstractNumId="17" w15:restartNumberingAfterBreak="0">
     <w:nsid w:val="64F83CFA"/>
     <w:multiLevelType w:val="multilevel"/>
     <w:tmpl w:val="08B6A39C"/>
@@ -9449,7 +10259,7 @@
       </w:rPr>
     </w:lvl>
   </w:abstractNum>
-  <w:abstractNum w:abstractNumId="17" w15:restartNumberingAfterBreak="0">
+  <w:abstractNum w:abstractNumId="18" w15:restartNumberingAfterBreak="0">
     <w:nsid w:val="66201BCF"/>
     <w:multiLevelType w:val="multilevel"/>
     <w:tmpl w:val="1E702082"/>
@@ -9598,7 +10408,7 @@
       </w:rPr>
     </w:lvl>
   </w:abstractNum>
-  <w:abstractNum w:abstractNumId="18" w15:restartNumberingAfterBreak="0">
+  <w:abstractNum w:abstractNumId="19" w15:restartNumberingAfterBreak="0">
     <w:nsid w:val="6EEB6E32"/>
     <w:multiLevelType w:val="multilevel"/>
     <w:tmpl w:val="759C49CA"/>
@@ -9747,7 +10557,7 @@
       </w:rPr>
     </w:lvl>
   </w:abstractNum>
-  <w:abstractNum w:abstractNumId="19" w15:restartNumberingAfterBreak="0">
+  <w:abstractNum w:abstractNumId="20" w15:restartNumberingAfterBreak="0">
     <w:nsid w:val="70EA23FC"/>
     <w:multiLevelType w:val="multilevel"/>
     <w:tmpl w:val="7208FABA"/>
@@ -9896,7 +10706,7 @@
       </w:rPr>
     </w:lvl>
   </w:abstractNum>
-  <w:abstractNum w:abstractNumId="20" w15:restartNumberingAfterBreak="0">
+  <w:abstractNum w:abstractNumId="21" w15:restartNumberingAfterBreak="0">
     <w:nsid w:val="785648B2"/>
     <w:multiLevelType w:val="multilevel"/>
     <w:tmpl w:val="3FC6F90E"/>
@@ -10045,7 +10855,7 @@
       </w:rPr>
     </w:lvl>
   </w:abstractNum>
-  <w:abstractNum w:abstractNumId="21" w15:restartNumberingAfterBreak="0">
+  <w:abstractNum w:abstractNumId="22" w15:restartNumberingAfterBreak="0">
     <w:nsid w:val="7B2E7523"/>
     <w:multiLevelType w:val="hybridMultilevel"/>
     <w:tmpl w:val="206A094C"/>
@@ -10159,10 +10969,10 @@
     </w:lvl>
   </w:abstractNum>
   <w:num w:numId="1" w16cid:durableId="1461345118">
-    <w:abstractNumId w:val="21"/>
+    <w:abstractNumId w:val="22"/>
   </w:num>
   <w:num w:numId="2" w16cid:durableId="987125807">
-    <w:abstractNumId w:val="17"/>
+    <w:abstractNumId w:val="18"/>
   </w:num>
   <w:num w:numId="3" w16cid:durableId="40521216">
     <w:abstractNumId w:val="10"/>
@@ -10171,28 +10981,28 @@
     <w:abstractNumId w:val="3"/>
   </w:num>
   <w:num w:numId="5" w16cid:durableId="604002816">
-    <w:abstractNumId w:val="20"/>
+    <w:abstractNumId w:val="21"/>
   </w:num>
   <w:num w:numId="6" w16cid:durableId="357393537">
     <w:abstractNumId w:val="2"/>
   </w:num>
   <w:num w:numId="7" w16cid:durableId="97337635">
-    <w:abstractNumId w:val="16"/>
+    <w:abstractNumId w:val="17"/>
   </w:num>
   <w:num w:numId="8" w16cid:durableId="1071393605">
     <w:abstractNumId w:val="6"/>
   </w:num>
   <w:num w:numId="9" w16cid:durableId="1037925026">
-    <w:abstractNumId w:val="15"/>
+    <w:abstractNumId w:val="16"/>
   </w:num>
   <w:num w:numId="10" w16cid:durableId="1619025653">
     <w:abstractNumId w:val="14"/>
   </w:num>
   <w:num w:numId="11" w16cid:durableId="394205887">
-    <w:abstractNumId w:val="18"/>
+    <w:abstractNumId w:val="19"/>
   </w:num>
   <w:num w:numId="12" w16cid:durableId="999190619">
-    <w:abstractNumId w:val="19"/>
+    <w:abstractNumId w:val="20"/>
   </w:num>
   <w:num w:numId="13" w16cid:durableId="546725609">
     <w:abstractNumId w:val="8"/>
@@ -10223,6 +11033,9 @@
   </w:num>
   <w:num w:numId="22" w16cid:durableId="276062544">
     <w:abstractNumId w:val="0"/>
+  </w:num>
+  <w:num w:numId="23" w16cid:durableId="1524515241">
+    <w:abstractNumId w:val="15"/>
   </w:num>
 </w:numbering>
 </file>

</xml_diff>

<commit_message>
Fix UI overflow issues and enhance UX across multiple screens
- Fix overflow errors in Records and Folders screens using SingleChildScrollView + ConstrainedBox pattern
- Implement auto-focus behavior in PIN creation screen for better UX
- Update comprehensive help dialogs with organized 6-section structure
- Add conditional search field visibility (only shows when needed)
- Include requirement screenshots and updated documentation
- Improve focus management with FocusNode implementation and validation-aware focusing
</commit_message>
<xml_diff>
--- a/requirements/PRD.docx
+++ b/requirements/PRD.docx
@@ -7808,7 +7808,2858 @@
         </w:rPr>
       </w:pPr>
     </w:p>
-    <w:p/>
+    <w:p>
+      <w:pPr>
+        <w:rPr>
+          <w:highlight w:val="yellow"/>
+        </w:rPr>
+      </w:pPr>
+      <w:r>
+        <w:rPr>
+          <w:highlight w:val="yellow"/>
+        </w:rPr>
+        <w:t xml:space="preserve">The existing functionality—where clicking a </w:t>
+      </w:r>
+      <w:r>
+        <w:rPr>
+          <w:b/>
+          <w:bCs/>
+          <w:highlight w:val="yellow"/>
+        </w:rPr>
+        <w:t>search result</w:t>
+      </w:r>
+      <w:r>
+        <w:rPr>
+          <w:highlight w:val="yellow"/>
+        </w:rPr>
+        <w:t xml:space="preserve"> or selecting </w:t>
+      </w:r>
+      <w:r>
+        <w:rPr>
+          <w:b/>
+          <w:bCs/>
+          <w:highlight w:val="yellow"/>
+        </w:rPr>
+        <w:t>“View Folder”</w:t>
+      </w:r>
+      <w:r>
+        <w:rPr>
+          <w:highlight w:val="yellow"/>
+        </w:rPr>
+        <w:t xml:space="preserve"> navigates to the respective folder and displays the specific record at its exact position—is working correctly.</w:t>
+      </w:r>
+      <w:r>
+        <w:rPr>
+          <w:highlight w:val="yellow"/>
+        </w:rPr>
+        <w:br/>
+        <w:t xml:space="preserve">However, in some cases, the record appears </w:t>
+      </w:r>
+      <w:r>
+        <w:rPr>
+          <w:b/>
+          <w:bCs/>
+          <w:highlight w:val="yellow"/>
+        </w:rPr>
+        <w:t>partly hidden at the bottom</w:t>
+      </w:r>
+      <w:r>
+        <w:rPr>
+          <w:highlight w:val="yellow"/>
+        </w:rPr>
+        <w:t xml:space="preserve"> of the screen.</w:t>
+      </w:r>
+      <w:r>
+        <w:rPr>
+          <w:highlight w:val="yellow"/>
+        </w:rPr>
+        <w:br/>
+        <w:t xml:space="preserve">Enhance the </w:t>
+      </w:r>
+      <w:proofErr w:type="spellStart"/>
+      <w:r>
+        <w:rPr>
+          <w:highlight w:val="yellow"/>
+        </w:rPr>
+        <w:t>behavior</w:t>
+      </w:r>
+      <w:proofErr w:type="spellEnd"/>
+      <w:r>
+        <w:rPr>
+          <w:highlight w:val="yellow"/>
+        </w:rPr>
+        <w:t xml:space="preserve"> so that the </w:t>
+      </w:r>
+      <w:r>
+        <w:rPr>
+          <w:b/>
+          <w:bCs/>
+          <w:highlight w:val="yellow"/>
+        </w:rPr>
+        <w:t>selected record is positioned near the middle of the screen</w:t>
+      </w:r>
+      <w:r>
+        <w:rPr>
+          <w:highlight w:val="yellow"/>
+        </w:rPr>
+        <w:t xml:space="preserve"> for better visibility and user experience.</w:t>
+      </w:r>
+      <w:r>
+        <w:rPr>
+          <w:highlight w:val="yellow"/>
+        </w:rPr>
+        <w:t xml:space="preserve"> Only exception to this is if record is the last one in the folder than showing it in the </w:t>
+      </w:r>
+      <w:proofErr w:type="spellStart"/>
+      <w:r>
+        <w:rPr>
+          <w:highlight w:val="yellow"/>
+        </w:rPr>
+        <w:t>botton</w:t>
+      </w:r>
+      <w:proofErr w:type="spellEnd"/>
+      <w:r>
+        <w:rPr>
+          <w:highlight w:val="yellow"/>
+        </w:rPr>
+        <w:t xml:space="preserve"> is ok.</w:t>
+      </w:r>
+      <w:r>
+        <w:rPr>
+          <w:highlight w:val="yellow"/>
+        </w:rPr>
+        <w:t xml:space="preserve"> You need to see the searched keyword is clearly visible on the screen and not hidden below or above and the full record is visible.</w:t>
+      </w:r>
+    </w:p>
+    <w:p>
+      <w:pPr>
+        <w:rPr>
+          <w:highlight w:val="yellow"/>
+        </w:rPr>
+      </w:pPr>
+    </w:p>
+    <w:p>
+      <w:pPr>
+        <w:rPr>
+          <w:highlight w:val="yellow"/>
+        </w:rPr>
+      </w:pPr>
+      <w:r>
+        <w:rPr>
+          <w:highlight w:val="yellow"/>
+        </w:rPr>
+        <w:t>Here’s the refined and professional version of your text:</w:t>
+      </w:r>
+    </w:p>
+    <w:p>
+      <w:pPr>
+        <w:rPr>
+          <w:highlight w:val="yellow"/>
+        </w:rPr>
+      </w:pPr>
+      <w:r>
+        <w:rPr>
+          <w:highlight w:val="yellow"/>
+        </w:rPr>
+        <w:pict w14:anchorId="317F98C2">
+          <v:rect id="_x0000_i1043" style="width:0;height:1.5pt" o:hralign="center" o:hrstd="t" o:hr="t" fillcolor="#a0a0a0" stroked="f"/>
+        </w:pict>
+      </w:r>
+    </w:p>
+    <w:p>
+      <w:pPr>
+        <w:rPr>
+          <w:highlight w:val="yellow"/>
+        </w:rPr>
+      </w:pPr>
+      <w:r>
+        <w:rPr>
+          <w:highlight w:val="yellow"/>
+        </w:rPr>
+        <w:t xml:space="preserve">The existing functionality—where clicking a </w:t>
+      </w:r>
+      <w:r>
+        <w:rPr>
+          <w:b/>
+          <w:bCs/>
+          <w:highlight w:val="yellow"/>
+        </w:rPr>
+        <w:t>search result</w:t>
+      </w:r>
+      <w:r>
+        <w:rPr>
+          <w:highlight w:val="yellow"/>
+        </w:rPr>
+        <w:t xml:space="preserve"> or selecting </w:t>
+      </w:r>
+      <w:r>
+        <w:rPr>
+          <w:b/>
+          <w:bCs/>
+          <w:highlight w:val="yellow"/>
+        </w:rPr>
+        <w:t>“View Folder”</w:t>
+      </w:r>
+      <w:r>
+        <w:rPr>
+          <w:highlight w:val="yellow"/>
+        </w:rPr>
+        <w:t xml:space="preserve"> navigates to the respective folder and displays the specific record at its exact position—is working correctly.</w:t>
+      </w:r>
+      <w:r>
+        <w:rPr>
+          <w:highlight w:val="yellow"/>
+        </w:rPr>
+        <w:br/>
+        <w:t xml:space="preserve">However, in some cases, the record appears </w:t>
+      </w:r>
+      <w:r>
+        <w:rPr>
+          <w:b/>
+          <w:bCs/>
+          <w:highlight w:val="yellow"/>
+        </w:rPr>
+        <w:t>partly hidden at the bottom</w:t>
+      </w:r>
+      <w:r>
+        <w:rPr>
+          <w:highlight w:val="yellow"/>
+        </w:rPr>
+        <w:t xml:space="preserve"> of the screen.</w:t>
+      </w:r>
+    </w:p>
+    <w:p>
+      <w:pPr>
+        <w:rPr>
+          <w:highlight w:val="yellow"/>
+        </w:rPr>
+      </w:pPr>
+      <w:r>
+        <w:rPr>
+          <w:highlight w:val="yellow"/>
+        </w:rPr>
+        <w:t xml:space="preserve">Enhance this </w:t>
+      </w:r>
+      <w:proofErr w:type="spellStart"/>
+      <w:r>
+        <w:rPr>
+          <w:highlight w:val="yellow"/>
+        </w:rPr>
+        <w:t>behavior</w:t>
+      </w:r>
+      <w:proofErr w:type="spellEnd"/>
+      <w:r>
+        <w:rPr>
+          <w:highlight w:val="yellow"/>
+        </w:rPr>
+        <w:t xml:space="preserve"> so that the </w:t>
+      </w:r>
+      <w:r>
+        <w:rPr>
+          <w:b/>
+          <w:bCs/>
+          <w:highlight w:val="yellow"/>
+        </w:rPr>
+        <w:t>selected record is displayed near the middle of the screen</w:t>
+      </w:r>
+      <w:r>
+        <w:rPr>
+          <w:highlight w:val="yellow"/>
+        </w:rPr>
+        <w:t xml:space="preserve">, ensuring that both the </w:t>
+      </w:r>
+      <w:r>
+        <w:rPr>
+          <w:b/>
+          <w:bCs/>
+          <w:highlight w:val="yellow"/>
+        </w:rPr>
+        <w:t>searched keyword</w:t>
+      </w:r>
+      <w:r>
+        <w:rPr>
+          <w:highlight w:val="yellow"/>
+        </w:rPr>
+        <w:t xml:space="preserve"> and the </w:t>
+      </w:r>
+      <w:r>
+        <w:rPr>
+          <w:b/>
+          <w:bCs/>
+          <w:highlight w:val="yellow"/>
+        </w:rPr>
+        <w:t>entire record content</w:t>
+      </w:r>
+      <w:r>
+        <w:rPr>
+          <w:highlight w:val="yellow"/>
+        </w:rPr>
+        <w:t xml:space="preserve"> are </w:t>
+      </w:r>
+      <w:r>
+        <w:rPr>
+          <w:b/>
+          <w:bCs/>
+          <w:highlight w:val="yellow"/>
+        </w:rPr>
+        <w:t>fully visible</w:t>
+      </w:r>
+      <w:r>
+        <w:rPr>
+          <w:highlight w:val="yellow"/>
+        </w:rPr>
+        <w:t xml:space="preserve"> on the screen for better readability and user experience.</w:t>
+      </w:r>
+    </w:p>
+    <w:p>
+      <w:pPr>
+        <w:rPr>
+          <w:highlight w:val="yellow"/>
+        </w:rPr>
+      </w:pPr>
+      <w:r>
+        <w:rPr>
+          <w:highlight w:val="yellow"/>
+        </w:rPr>
+        <w:lastRenderedPageBreak/>
+        <w:t xml:space="preserve">The </w:t>
+      </w:r>
+      <w:r>
+        <w:rPr>
+          <w:b/>
+          <w:bCs/>
+          <w:highlight w:val="yellow"/>
+        </w:rPr>
+        <w:t>only exception</w:t>
+      </w:r>
+      <w:r>
+        <w:rPr>
+          <w:highlight w:val="yellow"/>
+        </w:rPr>
+        <w:t xml:space="preserve"> should be when the selected record is the </w:t>
+      </w:r>
+      <w:r>
+        <w:rPr>
+          <w:b/>
+          <w:bCs/>
+          <w:highlight w:val="yellow"/>
+        </w:rPr>
+        <w:t>last one in the folder</w:t>
+      </w:r>
+      <w:r>
+        <w:rPr>
+          <w:highlight w:val="yellow"/>
+        </w:rPr>
+        <w:t>—in that case, displaying it at the bottom is acceptable.</w:t>
+      </w:r>
+    </w:p>
+    <w:p>
+      <w:pPr>
+        <w:rPr>
+          <w:highlight w:val="yellow"/>
+        </w:rPr>
+      </w:pPr>
+    </w:p>
+    <w:p>
+      <w:pPr>
+        <w:rPr>
+          <w:highlight w:val="yellow"/>
+        </w:rPr>
+      </w:pPr>
+      <w:r>
+        <w:rPr>
+          <w:highlight w:val="yellow"/>
+        </w:rPr>
+        <w:t>Yes — this kind of “scroll-to-</w:t>
+      </w:r>
+      <w:proofErr w:type="spellStart"/>
+      <w:r>
+        <w:rPr>
+          <w:highlight w:val="yellow"/>
+        </w:rPr>
+        <w:t>centered</w:t>
+      </w:r>
+      <w:proofErr w:type="spellEnd"/>
+      <w:r>
+        <w:rPr>
+          <w:highlight w:val="yellow"/>
+        </w:rPr>
+        <w:t xml:space="preserve"> record” </w:t>
+      </w:r>
+      <w:proofErr w:type="spellStart"/>
+      <w:r>
+        <w:rPr>
+          <w:highlight w:val="yellow"/>
+        </w:rPr>
+        <w:t>behavior</w:t>
+      </w:r>
+      <w:proofErr w:type="spellEnd"/>
+      <w:r>
+        <w:rPr>
+          <w:highlight w:val="yellow"/>
+        </w:rPr>
+        <w:t xml:space="preserve"> can be tricky in Flutter, and GitHub Copilot often struggles because it requires careful coordination between </w:t>
+      </w:r>
+      <w:proofErr w:type="spellStart"/>
+      <w:r>
+        <w:rPr>
+          <w:b/>
+          <w:bCs/>
+          <w:highlight w:val="yellow"/>
+        </w:rPr>
+        <w:t>ListView</w:t>
+      </w:r>
+      <w:proofErr w:type="spellEnd"/>
+      <w:r>
+        <w:rPr>
+          <w:b/>
+          <w:bCs/>
+          <w:highlight w:val="yellow"/>
+        </w:rPr>
+        <w:t xml:space="preserve"> scrolling</w:t>
+      </w:r>
+      <w:r>
+        <w:rPr>
+          <w:highlight w:val="yellow"/>
+        </w:rPr>
+        <w:t xml:space="preserve">, </w:t>
+      </w:r>
+      <w:r>
+        <w:rPr>
+          <w:b/>
+          <w:bCs/>
+          <w:highlight w:val="yellow"/>
+        </w:rPr>
+        <w:t>item positions</w:t>
+      </w:r>
+      <w:r>
+        <w:rPr>
+          <w:highlight w:val="yellow"/>
+        </w:rPr>
+        <w:t xml:space="preserve">, and </w:t>
+      </w:r>
+      <w:r>
+        <w:rPr>
+          <w:b/>
+          <w:bCs/>
+          <w:highlight w:val="yellow"/>
+        </w:rPr>
+        <w:t>layout rendering timing</w:t>
+      </w:r>
+      <w:r>
+        <w:rPr>
+          <w:highlight w:val="yellow"/>
+        </w:rPr>
+        <w:t>.</w:t>
+      </w:r>
+    </w:p>
+    <w:p>
+      <w:pPr>
+        <w:rPr>
+          <w:highlight w:val="yellow"/>
+        </w:rPr>
+      </w:pPr>
+      <w:r>
+        <w:rPr>
+          <w:highlight w:val="yellow"/>
+        </w:rPr>
+        <w:t xml:space="preserve">Here are some practical </w:t>
+      </w:r>
+      <w:r>
+        <w:rPr>
+          <w:b/>
+          <w:bCs/>
+          <w:highlight w:val="yellow"/>
+        </w:rPr>
+        <w:t>tips and approaches</w:t>
+      </w:r>
+      <w:r>
+        <w:rPr>
+          <w:highlight w:val="yellow"/>
+        </w:rPr>
+        <w:t xml:space="preserve"> to help you implement it correctly:</w:t>
+      </w:r>
+    </w:p>
+    <w:p>
+      <w:pPr>
+        <w:rPr>
+          <w:highlight w:val="yellow"/>
+        </w:rPr>
+      </w:pPr>
+      <w:r>
+        <w:rPr>
+          <w:highlight w:val="yellow"/>
+        </w:rPr>
+        <w:pict w14:anchorId="3B469178">
+          <v:rect id="_x0000_i1081" style="width:0;height:1.5pt" o:hralign="center" o:hrstd="t" o:hr="t" fillcolor="#a0a0a0" stroked="f"/>
+        </w:pict>
+      </w:r>
+    </w:p>
+    <w:p>
+      <w:pPr>
+        <w:rPr>
+          <w:b/>
+          <w:bCs/>
+          <w:highlight w:val="yellow"/>
+        </w:rPr>
+      </w:pPr>
+      <w:r>
+        <w:rPr>
+          <w:rFonts w:ascii="Segoe UI Emoji" w:hAnsi="Segoe UI Emoji" w:cs="Segoe UI Emoji"/>
+          <w:b/>
+          <w:bCs/>
+          <w:highlight w:val="yellow"/>
+        </w:rPr>
+        <w:t>🧭</w:t>
+      </w:r>
+      <w:r>
+        <w:rPr>
+          <w:b/>
+          <w:bCs/>
+          <w:highlight w:val="yellow"/>
+        </w:rPr>
+        <w:t xml:space="preserve"> 1. Use </w:t>
+      </w:r>
+      <w:proofErr w:type="spellStart"/>
+      <w:r>
+        <w:rPr>
+          <w:b/>
+          <w:bCs/>
+          <w:highlight w:val="yellow"/>
+        </w:rPr>
+        <w:t>Scrollable.ensureVisible</w:t>
+      </w:r>
+      <w:proofErr w:type="spellEnd"/>
+      <w:r>
+        <w:rPr>
+          <w:b/>
+          <w:bCs/>
+          <w:highlight w:val="yellow"/>
+        </w:rPr>
+        <w:t>() — but with a twist</w:t>
+      </w:r>
+    </w:p>
+    <w:p>
+      <w:pPr>
+        <w:rPr>
+          <w:highlight w:val="yellow"/>
+        </w:rPr>
+      </w:pPr>
+      <w:r>
+        <w:rPr>
+          <w:highlight w:val="yellow"/>
+        </w:rPr>
+        <w:t xml:space="preserve">If you’re already using </w:t>
+      </w:r>
+      <w:proofErr w:type="spellStart"/>
+      <w:r>
+        <w:rPr>
+          <w:highlight w:val="yellow"/>
+        </w:rPr>
+        <w:t>Scrollable.ensureVisible</w:t>
+      </w:r>
+      <w:proofErr w:type="spellEnd"/>
+      <w:r>
+        <w:rPr>
+          <w:highlight w:val="yellow"/>
+        </w:rPr>
+        <w:t xml:space="preserve">(context), it only scrolls just enough to make the widget visible, not to </w:t>
+      </w:r>
+      <w:proofErr w:type="spellStart"/>
+      <w:r>
+        <w:rPr>
+          <w:highlight w:val="yellow"/>
+        </w:rPr>
+        <w:t>center</w:t>
+      </w:r>
+      <w:proofErr w:type="spellEnd"/>
+      <w:r>
+        <w:rPr>
+          <w:highlight w:val="yellow"/>
+        </w:rPr>
+        <w:t xml:space="preserve"> it.</w:t>
+      </w:r>
+      <w:r>
+        <w:rPr>
+          <w:highlight w:val="yellow"/>
+        </w:rPr>
+        <w:br/>
+        <w:t xml:space="preserve">You can </w:t>
+      </w:r>
+      <w:r>
+        <w:rPr>
+          <w:b/>
+          <w:bCs/>
+          <w:highlight w:val="yellow"/>
+        </w:rPr>
+        <w:t>extend this</w:t>
+      </w:r>
+      <w:r>
+        <w:rPr>
+          <w:highlight w:val="yellow"/>
+        </w:rPr>
+        <w:t xml:space="preserve"> by manually calculating an </w:t>
+      </w:r>
+      <w:r>
+        <w:rPr>
+          <w:b/>
+          <w:bCs/>
+          <w:highlight w:val="yellow"/>
+        </w:rPr>
+        <w:t>offset adjustment</w:t>
+      </w:r>
+      <w:r>
+        <w:rPr>
+          <w:highlight w:val="yellow"/>
+        </w:rPr>
+        <w:t xml:space="preserve"> after the scroll.</w:t>
+      </w:r>
+    </w:p>
+    <w:p>
+      <w:pPr>
+        <w:rPr>
+          <w:highlight w:val="yellow"/>
+        </w:rPr>
+      </w:pPr>
+      <w:r>
+        <w:rPr>
+          <w:b/>
+          <w:bCs/>
+          <w:highlight w:val="yellow"/>
+        </w:rPr>
+        <w:t>Example:</w:t>
+      </w:r>
+    </w:p>
+    <w:p>
+      <w:pPr>
+        <w:rPr>
+          <w:highlight w:val="yellow"/>
+        </w:rPr>
+      </w:pPr>
+      <w:r>
+        <w:rPr>
+          <w:highlight w:val="yellow"/>
+        </w:rPr>
+        <w:t xml:space="preserve">final context = </w:t>
+      </w:r>
+      <w:proofErr w:type="spellStart"/>
+      <w:r>
+        <w:rPr>
+          <w:highlight w:val="yellow"/>
+        </w:rPr>
+        <w:t>recordKey.currentContext</w:t>
+      </w:r>
+      <w:proofErr w:type="spellEnd"/>
+      <w:r>
+        <w:rPr>
+          <w:highlight w:val="yellow"/>
+        </w:rPr>
+        <w:t>;</w:t>
+      </w:r>
+    </w:p>
+    <w:p>
+      <w:pPr>
+        <w:rPr>
+          <w:highlight w:val="yellow"/>
+        </w:rPr>
+      </w:pPr>
+      <w:r>
+        <w:rPr>
+          <w:highlight w:val="yellow"/>
+        </w:rPr>
+        <w:t>if (</w:t>
+      </w:r>
+      <w:proofErr w:type="gramStart"/>
+      <w:r>
+        <w:rPr>
+          <w:highlight w:val="yellow"/>
+        </w:rPr>
+        <w:t>context !</w:t>
+      </w:r>
+      <w:proofErr w:type="gramEnd"/>
+      <w:r>
+        <w:rPr>
+          <w:highlight w:val="yellow"/>
+        </w:rPr>
+        <w:t>= null) {</w:t>
+      </w:r>
+    </w:p>
+    <w:p>
+      <w:pPr>
+        <w:rPr>
+          <w:highlight w:val="yellow"/>
+        </w:rPr>
+      </w:pPr>
+      <w:r>
+        <w:rPr>
+          <w:highlight w:val="yellow"/>
+        </w:rPr>
+        <w:t xml:space="preserve">  await </w:t>
+      </w:r>
+      <w:proofErr w:type="spellStart"/>
+      <w:r>
+        <w:rPr>
+          <w:highlight w:val="yellow"/>
+        </w:rPr>
+        <w:t>Scrollable.ensureVisible</w:t>
+      </w:r>
+      <w:proofErr w:type="spellEnd"/>
+      <w:r>
+        <w:rPr>
+          <w:highlight w:val="yellow"/>
+        </w:rPr>
+        <w:t>(</w:t>
+      </w:r>
+    </w:p>
+    <w:p>
+      <w:pPr>
+        <w:rPr>
+          <w:highlight w:val="yellow"/>
+        </w:rPr>
+      </w:pPr>
+      <w:r>
+        <w:rPr>
+          <w:highlight w:val="yellow"/>
+        </w:rPr>
+        <w:t xml:space="preserve">    context,</w:t>
+      </w:r>
+    </w:p>
+    <w:p>
+      <w:pPr>
+        <w:rPr>
+          <w:highlight w:val="yellow"/>
+        </w:rPr>
+      </w:pPr>
+      <w:r>
+        <w:rPr>
+          <w:highlight w:val="yellow"/>
+        </w:rPr>
+        <w:t xml:space="preserve">    duration: </w:t>
+      </w:r>
+      <w:proofErr w:type="spellStart"/>
+      <w:r>
+        <w:rPr>
+          <w:highlight w:val="yellow"/>
+        </w:rPr>
+        <w:t>const</w:t>
+      </w:r>
+      <w:proofErr w:type="spellEnd"/>
+      <w:r>
+        <w:rPr>
+          <w:highlight w:val="yellow"/>
+        </w:rPr>
+        <w:t xml:space="preserve"> </w:t>
+      </w:r>
+      <w:proofErr w:type="gramStart"/>
+      <w:r>
+        <w:rPr>
+          <w:highlight w:val="yellow"/>
+        </w:rPr>
+        <w:t>Duration(</w:t>
+      </w:r>
+      <w:proofErr w:type="gramEnd"/>
+      <w:r>
+        <w:rPr>
+          <w:highlight w:val="yellow"/>
+        </w:rPr>
+        <w:t>milliseconds: 500),</w:t>
+      </w:r>
+    </w:p>
+    <w:p>
+      <w:pPr>
+        <w:rPr>
+          <w:highlight w:val="yellow"/>
+        </w:rPr>
+      </w:pPr>
+      <w:r>
+        <w:rPr>
+          <w:highlight w:val="yellow"/>
+        </w:rPr>
+        <w:t xml:space="preserve">  );</w:t>
+      </w:r>
+    </w:p>
+    <w:p>
+      <w:pPr>
+        <w:rPr>
+          <w:highlight w:val="yellow"/>
+        </w:rPr>
+      </w:pPr>
+    </w:p>
+    <w:p>
+      <w:pPr>
+        <w:rPr>
+          <w:highlight w:val="yellow"/>
+        </w:rPr>
+      </w:pPr>
+      <w:r>
+        <w:rPr>
+          <w:highlight w:val="yellow"/>
+        </w:rPr>
+        <w:t xml:space="preserve">  // Optional: add a small delay, then adjust offset to </w:t>
+      </w:r>
+      <w:proofErr w:type="spellStart"/>
+      <w:r>
+        <w:rPr>
+          <w:highlight w:val="yellow"/>
+        </w:rPr>
+        <w:t>center</w:t>
+      </w:r>
+      <w:proofErr w:type="spellEnd"/>
+      <w:r>
+        <w:rPr>
+          <w:highlight w:val="yellow"/>
+        </w:rPr>
+        <w:t xml:space="preserve"> item</w:t>
+      </w:r>
+    </w:p>
+    <w:p>
+      <w:pPr>
+        <w:rPr>
+          <w:highlight w:val="yellow"/>
+        </w:rPr>
+      </w:pPr>
+      <w:r>
+        <w:rPr>
+          <w:highlight w:val="yellow"/>
+        </w:rPr>
+        <w:t xml:space="preserve">  await </w:t>
+      </w:r>
+      <w:proofErr w:type="spellStart"/>
+      <w:r>
+        <w:rPr>
+          <w:highlight w:val="yellow"/>
+        </w:rPr>
+        <w:t>Future.delayed</w:t>
+      </w:r>
+      <w:proofErr w:type="spellEnd"/>
+      <w:r>
+        <w:rPr>
+          <w:highlight w:val="yellow"/>
+        </w:rPr>
+        <w:t>(</w:t>
+      </w:r>
+      <w:proofErr w:type="spellStart"/>
+      <w:r>
+        <w:rPr>
+          <w:highlight w:val="yellow"/>
+        </w:rPr>
+        <w:t>const</w:t>
+      </w:r>
+      <w:proofErr w:type="spellEnd"/>
+      <w:r>
+        <w:rPr>
+          <w:highlight w:val="yellow"/>
+        </w:rPr>
+        <w:t xml:space="preserve"> </w:t>
+      </w:r>
+      <w:proofErr w:type="gramStart"/>
+      <w:r>
+        <w:rPr>
+          <w:highlight w:val="yellow"/>
+        </w:rPr>
+        <w:t>Duration(</w:t>
+      </w:r>
+      <w:proofErr w:type="gramEnd"/>
+      <w:r>
+        <w:rPr>
+          <w:highlight w:val="yellow"/>
+        </w:rPr>
+        <w:t>milliseconds: 200));</w:t>
+      </w:r>
+    </w:p>
+    <w:p>
+      <w:pPr>
+        <w:rPr>
+          <w:highlight w:val="yellow"/>
+        </w:rPr>
+      </w:pPr>
+      <w:r>
+        <w:rPr>
+          <w:highlight w:val="yellow"/>
+        </w:rPr>
+        <w:t xml:space="preserve">  final box = </w:t>
+      </w:r>
+      <w:proofErr w:type="spellStart"/>
+      <w:proofErr w:type="gramStart"/>
+      <w:r>
+        <w:rPr>
+          <w:highlight w:val="yellow"/>
+        </w:rPr>
+        <w:t>context.findRenderObject</w:t>
+      </w:r>
+      <w:proofErr w:type="spellEnd"/>
+      <w:proofErr w:type="gramEnd"/>
+      <w:r>
+        <w:rPr>
+          <w:highlight w:val="yellow"/>
+        </w:rPr>
+        <w:t xml:space="preserve">() as </w:t>
+      </w:r>
+      <w:proofErr w:type="spellStart"/>
+      <w:r>
+        <w:rPr>
+          <w:highlight w:val="yellow"/>
+        </w:rPr>
+        <w:t>RenderBox</w:t>
+      </w:r>
+      <w:proofErr w:type="spellEnd"/>
+      <w:r>
+        <w:rPr>
+          <w:highlight w:val="yellow"/>
+        </w:rPr>
+        <w:t>;</w:t>
+      </w:r>
+    </w:p>
+    <w:p>
+      <w:pPr>
+        <w:rPr>
+          <w:highlight w:val="yellow"/>
+        </w:rPr>
+      </w:pPr>
+      <w:r>
+        <w:rPr>
+          <w:highlight w:val="yellow"/>
+        </w:rPr>
+        <w:t xml:space="preserve">  final position = </w:t>
+      </w:r>
+      <w:proofErr w:type="spellStart"/>
+      <w:r>
+        <w:rPr>
+          <w:highlight w:val="yellow"/>
+        </w:rPr>
+        <w:t>scrollController.position</w:t>
+      </w:r>
+      <w:proofErr w:type="spellEnd"/>
+      <w:r>
+        <w:rPr>
+          <w:highlight w:val="yellow"/>
+        </w:rPr>
+        <w:t>;</w:t>
+      </w:r>
+    </w:p>
+    <w:p>
+      <w:pPr>
+        <w:rPr>
+          <w:highlight w:val="yellow"/>
+        </w:rPr>
+      </w:pPr>
+      <w:r>
+        <w:rPr>
+          <w:highlight w:val="yellow"/>
+        </w:rPr>
+        <w:t xml:space="preserve">  final </w:t>
+      </w:r>
+      <w:proofErr w:type="spellStart"/>
+      <w:r>
+        <w:rPr>
+          <w:highlight w:val="yellow"/>
+        </w:rPr>
+        <w:t>itemOffset</w:t>
+      </w:r>
+      <w:proofErr w:type="spellEnd"/>
+      <w:r>
+        <w:rPr>
+          <w:highlight w:val="yellow"/>
+        </w:rPr>
+        <w:t xml:space="preserve"> = </w:t>
+      </w:r>
+      <w:proofErr w:type="spellStart"/>
+      <w:proofErr w:type="gramStart"/>
+      <w:r>
+        <w:rPr>
+          <w:highlight w:val="yellow"/>
+        </w:rPr>
+        <w:t>box.localToGlobal</w:t>
+      </w:r>
+      <w:proofErr w:type="spellEnd"/>
+      <w:proofErr w:type="gramEnd"/>
+      <w:r>
+        <w:rPr>
+          <w:highlight w:val="yellow"/>
+        </w:rPr>
+        <w:t>(</w:t>
+      </w:r>
+      <w:proofErr w:type="spellStart"/>
+      <w:r>
+        <w:rPr>
+          <w:highlight w:val="yellow"/>
+        </w:rPr>
+        <w:t>Offset.zero</w:t>
+      </w:r>
+      <w:proofErr w:type="spellEnd"/>
+      <w:r>
+        <w:rPr>
+          <w:highlight w:val="yellow"/>
+        </w:rPr>
+        <w:t>).</w:t>
+      </w:r>
+      <w:proofErr w:type="spellStart"/>
+      <w:r>
+        <w:rPr>
+          <w:highlight w:val="yellow"/>
+        </w:rPr>
+        <w:t>dy</w:t>
+      </w:r>
+      <w:proofErr w:type="spellEnd"/>
+      <w:r>
+        <w:rPr>
+          <w:highlight w:val="yellow"/>
+        </w:rPr>
+        <w:t>;</w:t>
+      </w:r>
+    </w:p>
+    <w:p>
+      <w:pPr>
+        <w:rPr>
+          <w:highlight w:val="yellow"/>
+        </w:rPr>
+      </w:pPr>
+      <w:r>
+        <w:rPr>
+          <w:highlight w:val="yellow"/>
+        </w:rPr>
+        <w:t xml:space="preserve">  final </w:t>
+      </w:r>
+      <w:proofErr w:type="spellStart"/>
+      <w:r>
+        <w:rPr>
+          <w:highlight w:val="yellow"/>
+        </w:rPr>
+        <w:t>itemHeight</w:t>
+      </w:r>
+      <w:proofErr w:type="spellEnd"/>
+      <w:r>
+        <w:rPr>
+          <w:highlight w:val="yellow"/>
+        </w:rPr>
+        <w:t xml:space="preserve"> = </w:t>
+      </w:r>
+      <w:proofErr w:type="spellStart"/>
+      <w:proofErr w:type="gramStart"/>
+      <w:r>
+        <w:rPr>
+          <w:highlight w:val="yellow"/>
+        </w:rPr>
+        <w:t>box.size</w:t>
+      </w:r>
+      <w:proofErr w:type="gramEnd"/>
+      <w:r>
+        <w:rPr>
+          <w:highlight w:val="yellow"/>
+        </w:rPr>
+        <w:t>.height</w:t>
+      </w:r>
+      <w:proofErr w:type="spellEnd"/>
+      <w:r>
+        <w:rPr>
+          <w:highlight w:val="yellow"/>
+        </w:rPr>
+        <w:t>;</w:t>
+      </w:r>
+    </w:p>
+    <w:p>
+      <w:pPr>
+        <w:rPr>
+          <w:highlight w:val="yellow"/>
+        </w:rPr>
+      </w:pPr>
+    </w:p>
+    <w:p>
+      <w:pPr>
+        <w:rPr>
+          <w:highlight w:val="yellow"/>
+        </w:rPr>
+      </w:pPr>
+      <w:r>
+        <w:rPr>
+          <w:highlight w:val="yellow"/>
+        </w:rPr>
+        <w:t xml:space="preserve">  final </w:t>
+      </w:r>
+      <w:proofErr w:type="spellStart"/>
+      <w:r>
+        <w:rPr>
+          <w:highlight w:val="yellow"/>
+        </w:rPr>
+        <w:t>screenHeight</w:t>
+      </w:r>
+      <w:proofErr w:type="spellEnd"/>
+      <w:r>
+        <w:rPr>
+          <w:highlight w:val="yellow"/>
+        </w:rPr>
+        <w:t xml:space="preserve"> = </w:t>
+      </w:r>
+      <w:proofErr w:type="spellStart"/>
+      <w:r>
+        <w:rPr>
+          <w:highlight w:val="yellow"/>
+        </w:rPr>
+        <w:t>MediaQuery.of</w:t>
+      </w:r>
+      <w:proofErr w:type="spellEnd"/>
+      <w:r>
+        <w:rPr>
+          <w:highlight w:val="yellow"/>
+        </w:rPr>
+        <w:t>(context</w:t>
+      </w:r>
+      <w:proofErr w:type="gramStart"/>
+      <w:r>
+        <w:rPr>
+          <w:highlight w:val="yellow"/>
+        </w:rPr>
+        <w:t>).</w:t>
+      </w:r>
+      <w:proofErr w:type="spellStart"/>
+      <w:r>
+        <w:rPr>
+          <w:highlight w:val="yellow"/>
+        </w:rPr>
+        <w:t>size</w:t>
+      </w:r>
+      <w:proofErr w:type="gramEnd"/>
+      <w:r>
+        <w:rPr>
+          <w:highlight w:val="yellow"/>
+        </w:rPr>
+        <w:t>.height</w:t>
+      </w:r>
+      <w:proofErr w:type="spellEnd"/>
+      <w:r>
+        <w:rPr>
+          <w:highlight w:val="yellow"/>
+        </w:rPr>
+        <w:t>;</w:t>
+      </w:r>
+    </w:p>
+    <w:p>
+      <w:pPr>
+        <w:rPr>
+          <w:highlight w:val="yellow"/>
+        </w:rPr>
+      </w:pPr>
+      <w:r>
+        <w:rPr>
+          <w:highlight w:val="yellow"/>
+        </w:rPr>
+        <w:t xml:space="preserve">  final </w:t>
+      </w:r>
+      <w:proofErr w:type="spellStart"/>
+      <w:r>
+        <w:rPr>
+          <w:highlight w:val="yellow"/>
+        </w:rPr>
+        <w:t>targetOffset</w:t>
+      </w:r>
+      <w:proofErr w:type="spellEnd"/>
+      <w:r>
+        <w:rPr>
+          <w:highlight w:val="yellow"/>
+        </w:rPr>
+        <w:t xml:space="preserve"> = </w:t>
+      </w:r>
+      <w:proofErr w:type="spellStart"/>
+      <w:proofErr w:type="gramStart"/>
+      <w:r>
+        <w:rPr>
+          <w:highlight w:val="yellow"/>
+        </w:rPr>
+        <w:t>position.pixels</w:t>
+      </w:r>
+      <w:proofErr w:type="spellEnd"/>
+      <w:proofErr w:type="gramEnd"/>
+      <w:r>
+        <w:rPr>
+          <w:highlight w:val="yellow"/>
+        </w:rPr>
+        <w:t xml:space="preserve"> + </w:t>
+      </w:r>
+      <w:proofErr w:type="spellStart"/>
+      <w:r>
+        <w:rPr>
+          <w:highlight w:val="yellow"/>
+        </w:rPr>
+        <w:t>itemOffset</w:t>
+      </w:r>
+      <w:proofErr w:type="spellEnd"/>
+      <w:r>
+        <w:rPr>
+          <w:highlight w:val="yellow"/>
+        </w:rPr>
+        <w:t xml:space="preserve"> - (</w:t>
+      </w:r>
+      <w:proofErr w:type="spellStart"/>
+      <w:r>
+        <w:rPr>
+          <w:highlight w:val="yellow"/>
+        </w:rPr>
+        <w:t>screenHeight</w:t>
+      </w:r>
+      <w:proofErr w:type="spellEnd"/>
+      <w:r>
+        <w:rPr>
+          <w:highlight w:val="yellow"/>
+        </w:rPr>
+        <w:t xml:space="preserve"> / 2) + (</w:t>
+      </w:r>
+      <w:proofErr w:type="spellStart"/>
+      <w:r>
+        <w:rPr>
+          <w:highlight w:val="yellow"/>
+        </w:rPr>
+        <w:t>itemHeight</w:t>
+      </w:r>
+      <w:proofErr w:type="spellEnd"/>
+      <w:r>
+        <w:rPr>
+          <w:highlight w:val="yellow"/>
+        </w:rPr>
+        <w:t xml:space="preserve"> / 2);</w:t>
+      </w:r>
+    </w:p>
+    <w:p>
+      <w:pPr>
+        <w:rPr>
+          <w:highlight w:val="yellow"/>
+        </w:rPr>
+      </w:pPr>
+    </w:p>
+    <w:p>
+      <w:pPr>
+        <w:rPr>
+          <w:highlight w:val="yellow"/>
+        </w:rPr>
+      </w:pPr>
+      <w:r>
+        <w:rPr>
+          <w:highlight w:val="yellow"/>
+        </w:rPr>
+        <w:t xml:space="preserve">  </w:t>
+      </w:r>
+      <w:proofErr w:type="spellStart"/>
+      <w:r>
+        <w:rPr>
+          <w:highlight w:val="yellow"/>
+        </w:rPr>
+        <w:t>scrollController.animateTo</w:t>
+      </w:r>
+      <w:proofErr w:type="spellEnd"/>
+      <w:r>
+        <w:rPr>
+          <w:highlight w:val="yellow"/>
+        </w:rPr>
+        <w:t>(</w:t>
+      </w:r>
+    </w:p>
+    <w:p>
+      <w:pPr>
+        <w:rPr>
+          <w:highlight w:val="yellow"/>
+        </w:rPr>
+      </w:pPr>
+      <w:r>
+        <w:rPr>
+          <w:highlight w:val="yellow"/>
+        </w:rPr>
+        <w:t xml:space="preserve">    </w:t>
+      </w:r>
+      <w:proofErr w:type="spellStart"/>
+      <w:r>
+        <w:rPr>
+          <w:highlight w:val="yellow"/>
+        </w:rPr>
+        <w:t>targetOffset.clamp</w:t>
+      </w:r>
+      <w:proofErr w:type="spellEnd"/>
+      <w:r>
+        <w:rPr>
+          <w:highlight w:val="yellow"/>
+        </w:rPr>
+        <w:t xml:space="preserve">(0, </w:t>
+      </w:r>
+      <w:proofErr w:type="spellStart"/>
+      <w:proofErr w:type="gramStart"/>
+      <w:r>
+        <w:rPr>
+          <w:highlight w:val="yellow"/>
+        </w:rPr>
+        <w:t>position.maxScrollExtent</w:t>
+      </w:r>
+      <w:proofErr w:type="spellEnd"/>
+      <w:proofErr w:type="gramEnd"/>
+      <w:r>
+        <w:rPr>
+          <w:highlight w:val="yellow"/>
+        </w:rPr>
+        <w:t>),</w:t>
+      </w:r>
+    </w:p>
+    <w:p>
+      <w:pPr>
+        <w:rPr>
+          <w:highlight w:val="yellow"/>
+        </w:rPr>
+      </w:pPr>
+      <w:r>
+        <w:rPr>
+          <w:highlight w:val="yellow"/>
+        </w:rPr>
+        <w:t xml:space="preserve">    duration: </w:t>
+      </w:r>
+      <w:proofErr w:type="spellStart"/>
+      <w:r>
+        <w:rPr>
+          <w:highlight w:val="yellow"/>
+        </w:rPr>
+        <w:t>const</w:t>
+      </w:r>
+      <w:proofErr w:type="spellEnd"/>
+      <w:r>
+        <w:rPr>
+          <w:highlight w:val="yellow"/>
+        </w:rPr>
+        <w:t xml:space="preserve"> </w:t>
+      </w:r>
+      <w:proofErr w:type="gramStart"/>
+      <w:r>
+        <w:rPr>
+          <w:highlight w:val="yellow"/>
+        </w:rPr>
+        <w:t>Duration(</w:t>
+      </w:r>
+      <w:proofErr w:type="gramEnd"/>
+      <w:r>
+        <w:rPr>
+          <w:highlight w:val="yellow"/>
+        </w:rPr>
+        <w:t>milliseconds: 400),</w:t>
+      </w:r>
+    </w:p>
+    <w:p>
+      <w:pPr>
+        <w:rPr>
+          <w:highlight w:val="yellow"/>
+        </w:rPr>
+      </w:pPr>
+      <w:r>
+        <w:rPr>
+          <w:highlight w:val="yellow"/>
+        </w:rPr>
+        <w:lastRenderedPageBreak/>
+        <w:t xml:space="preserve">    curve: </w:t>
+      </w:r>
+      <w:proofErr w:type="spellStart"/>
+      <w:r>
+        <w:rPr>
+          <w:highlight w:val="yellow"/>
+        </w:rPr>
+        <w:t>Curves.easeInOut</w:t>
+      </w:r>
+      <w:proofErr w:type="spellEnd"/>
+      <w:r>
+        <w:rPr>
+          <w:highlight w:val="yellow"/>
+        </w:rPr>
+        <w:t>,</w:t>
+      </w:r>
+    </w:p>
+    <w:p>
+      <w:pPr>
+        <w:rPr>
+          <w:highlight w:val="yellow"/>
+        </w:rPr>
+      </w:pPr>
+      <w:r>
+        <w:rPr>
+          <w:highlight w:val="yellow"/>
+        </w:rPr>
+        <w:t xml:space="preserve">  );</w:t>
+      </w:r>
+    </w:p>
+    <w:p>
+      <w:pPr>
+        <w:rPr>
+          <w:highlight w:val="yellow"/>
+        </w:rPr>
+      </w:pPr>
+      <w:r>
+        <w:rPr>
+          <w:highlight w:val="yellow"/>
+        </w:rPr>
+        <w:t>}</w:t>
+      </w:r>
+    </w:p>
+    <w:p>
+      <w:pPr>
+        <w:rPr>
+          <w:highlight w:val="yellow"/>
+        </w:rPr>
+      </w:pPr>
+      <w:r>
+        <w:rPr>
+          <w:rFonts w:ascii="Segoe UI Emoji" w:hAnsi="Segoe UI Emoji" w:cs="Segoe UI Emoji"/>
+          <w:highlight w:val="yellow"/>
+        </w:rPr>
+        <w:t>✅</w:t>
+      </w:r>
+      <w:r>
+        <w:rPr>
+          <w:highlight w:val="yellow"/>
+        </w:rPr>
+        <w:t xml:space="preserve"> This ensures the selected record appears roughly in the </w:t>
+      </w:r>
+      <w:r>
+        <w:rPr>
+          <w:b/>
+          <w:bCs/>
+          <w:highlight w:val="yellow"/>
+        </w:rPr>
+        <w:t>middle of the screen</w:t>
+      </w:r>
+      <w:r>
+        <w:rPr>
+          <w:highlight w:val="yellow"/>
+        </w:rPr>
+        <w:t>, unless it’s near the top or bottom.</w:t>
+      </w:r>
+    </w:p>
+    <w:p>
+      <w:pPr>
+        <w:rPr>
+          <w:highlight w:val="yellow"/>
+        </w:rPr>
+      </w:pPr>
+      <w:r>
+        <w:rPr>
+          <w:highlight w:val="yellow"/>
+        </w:rPr>
+        <w:pict w14:anchorId="1D4779F8">
+          <v:rect id="_x0000_i1082" style="width:0;height:1.5pt" o:hralign="center" o:hrstd="t" o:hr="t" fillcolor="#a0a0a0" stroked="f"/>
+        </w:pict>
+      </w:r>
+    </w:p>
+    <w:p>
+      <w:pPr>
+        <w:rPr>
+          <w:b/>
+          <w:bCs/>
+          <w:highlight w:val="yellow"/>
+        </w:rPr>
+      </w:pPr>
+      <w:r>
+        <w:rPr>
+          <w:rFonts w:ascii="Segoe UI Emoji" w:hAnsi="Segoe UI Emoji" w:cs="Segoe UI Emoji"/>
+          <w:b/>
+          <w:bCs/>
+          <w:highlight w:val="yellow"/>
+        </w:rPr>
+        <w:t>🧩</w:t>
+      </w:r>
+      <w:r>
+        <w:rPr>
+          <w:b/>
+          <w:bCs/>
+          <w:highlight w:val="yellow"/>
+        </w:rPr>
+        <w:t xml:space="preserve"> 2. Use </w:t>
+      </w:r>
+      <w:proofErr w:type="spellStart"/>
+      <w:r>
+        <w:rPr>
+          <w:b/>
+          <w:bCs/>
+          <w:highlight w:val="yellow"/>
+        </w:rPr>
+        <w:t>ScrollablePositionedList</w:t>
+      </w:r>
+      <w:proofErr w:type="spellEnd"/>
+      <w:r>
+        <w:rPr>
+          <w:b/>
+          <w:bCs/>
+          <w:highlight w:val="yellow"/>
+        </w:rPr>
+        <w:t xml:space="preserve"> (if possible)</w:t>
+      </w:r>
+    </w:p>
+    <w:p>
+      <w:pPr>
+        <w:rPr>
+          <w:highlight w:val="yellow"/>
+        </w:rPr>
+      </w:pPr>
+      <w:r>
+        <w:rPr>
+          <w:highlight w:val="yellow"/>
+        </w:rPr>
+        <w:t xml:space="preserve">If your records are displayed in a long list, consider replacing your </w:t>
+      </w:r>
+      <w:proofErr w:type="spellStart"/>
+      <w:r>
+        <w:rPr>
+          <w:highlight w:val="yellow"/>
+        </w:rPr>
+        <w:t>ListView</w:t>
+      </w:r>
+      <w:proofErr w:type="spellEnd"/>
+      <w:r>
+        <w:rPr>
+          <w:highlight w:val="yellow"/>
+        </w:rPr>
+        <w:t xml:space="preserve"> with the </w:t>
+      </w:r>
+      <w:proofErr w:type="spellStart"/>
+      <w:r>
+        <w:rPr>
+          <w:b/>
+          <w:bCs/>
+          <w:highlight w:val="yellow"/>
+        </w:rPr>
+        <w:t>ScrollablePositionedList</w:t>
+      </w:r>
+      <w:proofErr w:type="spellEnd"/>
+      <w:r>
+        <w:rPr>
+          <w:highlight w:val="yellow"/>
+        </w:rPr>
+        <w:t xml:space="preserve"> package — it provides </w:t>
+      </w:r>
+      <w:r>
+        <w:rPr>
+          <w:b/>
+          <w:bCs/>
+          <w:highlight w:val="yellow"/>
+        </w:rPr>
+        <w:t>precise control</w:t>
+      </w:r>
+      <w:r>
+        <w:rPr>
+          <w:highlight w:val="yellow"/>
+        </w:rPr>
+        <w:t xml:space="preserve"> over which item to scroll to and how to align it.</w:t>
+      </w:r>
+    </w:p>
+    <w:p>
+      <w:pPr>
+        <w:rPr>
+          <w:highlight w:val="yellow"/>
+        </w:rPr>
+      </w:pPr>
+      <w:r>
+        <w:rPr>
+          <w:b/>
+          <w:bCs/>
+          <w:highlight w:val="yellow"/>
+        </w:rPr>
+        <w:t>Example:</w:t>
+      </w:r>
+    </w:p>
+    <w:p>
+      <w:pPr>
+        <w:rPr>
+          <w:highlight w:val="yellow"/>
+        </w:rPr>
+      </w:pPr>
+      <w:proofErr w:type="spellStart"/>
+      <w:r>
+        <w:rPr>
+          <w:highlight w:val="yellow"/>
+        </w:rPr>
+        <w:t>ScrollablePositionedList.builder</w:t>
+      </w:r>
+      <w:proofErr w:type="spellEnd"/>
+      <w:r>
+        <w:rPr>
+          <w:highlight w:val="yellow"/>
+        </w:rPr>
+        <w:t>(</w:t>
+      </w:r>
+    </w:p>
+    <w:p>
+      <w:pPr>
+        <w:rPr>
+          <w:highlight w:val="yellow"/>
+        </w:rPr>
+      </w:pPr>
+      <w:r>
+        <w:rPr>
+          <w:highlight w:val="yellow"/>
+        </w:rPr>
+        <w:t xml:space="preserve">  </w:t>
+      </w:r>
+      <w:proofErr w:type="spellStart"/>
+      <w:r>
+        <w:rPr>
+          <w:highlight w:val="yellow"/>
+        </w:rPr>
+        <w:t>itemCount</w:t>
+      </w:r>
+      <w:proofErr w:type="spellEnd"/>
+      <w:r>
+        <w:rPr>
+          <w:highlight w:val="yellow"/>
+        </w:rPr>
+        <w:t xml:space="preserve">: </w:t>
+      </w:r>
+      <w:proofErr w:type="spellStart"/>
+      <w:proofErr w:type="gramStart"/>
+      <w:r>
+        <w:rPr>
+          <w:highlight w:val="yellow"/>
+        </w:rPr>
+        <w:t>records.length</w:t>
+      </w:r>
+      <w:proofErr w:type="spellEnd"/>
+      <w:proofErr w:type="gramEnd"/>
+      <w:r>
+        <w:rPr>
+          <w:highlight w:val="yellow"/>
+        </w:rPr>
+        <w:t>,</w:t>
+      </w:r>
+    </w:p>
+    <w:p>
+      <w:pPr>
+        <w:rPr>
+          <w:highlight w:val="yellow"/>
+        </w:rPr>
+      </w:pPr>
+      <w:r>
+        <w:rPr>
+          <w:highlight w:val="yellow"/>
+        </w:rPr>
+        <w:t xml:space="preserve">  </w:t>
+      </w:r>
+      <w:proofErr w:type="spellStart"/>
+      <w:r>
+        <w:rPr>
+          <w:highlight w:val="yellow"/>
+        </w:rPr>
+        <w:t>itemScrollController</w:t>
+      </w:r>
+      <w:proofErr w:type="spellEnd"/>
+      <w:r>
+        <w:rPr>
+          <w:highlight w:val="yellow"/>
+        </w:rPr>
+        <w:t xml:space="preserve">: </w:t>
+      </w:r>
+      <w:proofErr w:type="spellStart"/>
+      <w:r>
+        <w:rPr>
+          <w:highlight w:val="yellow"/>
+        </w:rPr>
+        <w:t>itemScrollController</w:t>
+      </w:r>
+      <w:proofErr w:type="spellEnd"/>
+      <w:r>
+        <w:rPr>
+          <w:highlight w:val="yellow"/>
+        </w:rPr>
+        <w:t>,</w:t>
+      </w:r>
+    </w:p>
+    <w:p>
+      <w:pPr>
+        <w:rPr>
+          <w:highlight w:val="yellow"/>
+        </w:rPr>
+      </w:pPr>
+      <w:r>
+        <w:rPr>
+          <w:highlight w:val="yellow"/>
+        </w:rPr>
+        <w:t xml:space="preserve">  </w:t>
+      </w:r>
+      <w:proofErr w:type="spellStart"/>
+      <w:r>
+        <w:rPr>
+          <w:highlight w:val="yellow"/>
+        </w:rPr>
+        <w:t>itemPositionsListener</w:t>
+      </w:r>
+      <w:proofErr w:type="spellEnd"/>
+      <w:r>
+        <w:rPr>
+          <w:highlight w:val="yellow"/>
+        </w:rPr>
+        <w:t xml:space="preserve">: </w:t>
+      </w:r>
+      <w:proofErr w:type="spellStart"/>
+      <w:r>
+        <w:rPr>
+          <w:highlight w:val="yellow"/>
+        </w:rPr>
+        <w:t>itemPositionsListener</w:t>
+      </w:r>
+      <w:proofErr w:type="spellEnd"/>
+      <w:r>
+        <w:rPr>
+          <w:highlight w:val="yellow"/>
+        </w:rPr>
+        <w:t>,</w:t>
+      </w:r>
+    </w:p>
+    <w:p>
+      <w:pPr>
+        <w:rPr>
+          <w:highlight w:val="yellow"/>
+        </w:rPr>
+      </w:pPr>
+      <w:r>
+        <w:rPr>
+          <w:highlight w:val="yellow"/>
+        </w:rPr>
+        <w:t xml:space="preserve">  </w:t>
+      </w:r>
+      <w:proofErr w:type="spellStart"/>
+      <w:r>
+        <w:rPr>
+          <w:highlight w:val="yellow"/>
+        </w:rPr>
+        <w:t>itemBuilder</w:t>
+      </w:r>
+      <w:proofErr w:type="spellEnd"/>
+      <w:r>
+        <w:rPr>
+          <w:highlight w:val="yellow"/>
+        </w:rPr>
+        <w:t>: (context, index) {</w:t>
+      </w:r>
+    </w:p>
+    <w:p>
+      <w:pPr>
+        <w:rPr>
+          <w:highlight w:val="yellow"/>
+        </w:rPr>
+      </w:pPr>
+      <w:r>
+        <w:rPr>
+          <w:highlight w:val="yellow"/>
+        </w:rPr>
+        <w:t xml:space="preserve">    return </w:t>
+      </w:r>
+      <w:proofErr w:type="spellStart"/>
+      <w:proofErr w:type="gramStart"/>
+      <w:r>
+        <w:rPr>
+          <w:highlight w:val="yellow"/>
+        </w:rPr>
+        <w:t>RecordTile</w:t>
+      </w:r>
+      <w:proofErr w:type="spellEnd"/>
+      <w:r>
+        <w:rPr>
+          <w:highlight w:val="yellow"/>
+        </w:rPr>
+        <w:t>(</w:t>
+      </w:r>
+      <w:proofErr w:type="gramEnd"/>
+      <w:r>
+        <w:rPr>
+          <w:highlight w:val="yellow"/>
+        </w:rPr>
+        <w:t>record: records[index]);</w:t>
+      </w:r>
+    </w:p>
+    <w:p>
+      <w:pPr>
+        <w:rPr>
+          <w:highlight w:val="yellow"/>
+        </w:rPr>
+      </w:pPr>
+      <w:r>
+        <w:rPr>
+          <w:highlight w:val="yellow"/>
+        </w:rPr>
+        <w:t xml:space="preserve">  },</w:t>
+      </w:r>
+    </w:p>
+    <w:p>
+      <w:pPr>
+        <w:rPr>
+          <w:highlight w:val="yellow"/>
+        </w:rPr>
+      </w:pPr>
+      <w:r>
+        <w:rPr>
+          <w:highlight w:val="yellow"/>
+        </w:rPr>
+        <w:t>);</w:t>
+      </w:r>
+    </w:p>
+    <w:p>
+      <w:pPr>
+        <w:rPr>
+          <w:highlight w:val="yellow"/>
+        </w:rPr>
+      </w:pPr>
+      <w:r>
+        <w:rPr>
+          <w:highlight w:val="yellow"/>
+        </w:rPr>
+        <w:t>Then, when showing a searched record:</w:t>
+      </w:r>
+    </w:p>
+    <w:p>
+      <w:pPr>
+        <w:rPr>
+          <w:highlight w:val="yellow"/>
+        </w:rPr>
+      </w:pPr>
+      <w:proofErr w:type="spellStart"/>
+      <w:r>
+        <w:rPr>
+          <w:highlight w:val="yellow"/>
+        </w:rPr>
+        <w:t>itemScrollController.scrollTo</w:t>
+      </w:r>
+      <w:proofErr w:type="spellEnd"/>
+      <w:r>
+        <w:rPr>
+          <w:highlight w:val="yellow"/>
+        </w:rPr>
+        <w:t>(</w:t>
+      </w:r>
+    </w:p>
+    <w:p>
+      <w:pPr>
+        <w:rPr>
+          <w:highlight w:val="yellow"/>
+        </w:rPr>
+      </w:pPr>
+      <w:r>
+        <w:rPr>
+          <w:highlight w:val="yellow"/>
+        </w:rPr>
+        <w:t xml:space="preserve">  index: </w:t>
+      </w:r>
+      <w:proofErr w:type="spellStart"/>
+      <w:r>
+        <w:rPr>
+          <w:highlight w:val="yellow"/>
+        </w:rPr>
+        <w:t>targetIndex</w:t>
+      </w:r>
+      <w:proofErr w:type="spellEnd"/>
+      <w:r>
+        <w:rPr>
+          <w:highlight w:val="yellow"/>
+        </w:rPr>
+        <w:t>,</w:t>
+      </w:r>
+    </w:p>
+    <w:p>
+      <w:pPr>
+        <w:rPr>
+          <w:highlight w:val="yellow"/>
+        </w:rPr>
+      </w:pPr>
+      <w:r>
+        <w:rPr>
+          <w:highlight w:val="yellow"/>
+        </w:rPr>
+        <w:t xml:space="preserve">  duration: </w:t>
+      </w:r>
+      <w:proofErr w:type="spellStart"/>
+      <w:r>
+        <w:rPr>
+          <w:highlight w:val="yellow"/>
+        </w:rPr>
+        <w:t>const</w:t>
+      </w:r>
+      <w:proofErr w:type="spellEnd"/>
+      <w:r>
+        <w:rPr>
+          <w:highlight w:val="yellow"/>
+        </w:rPr>
+        <w:t xml:space="preserve"> </w:t>
+      </w:r>
+      <w:proofErr w:type="gramStart"/>
+      <w:r>
+        <w:rPr>
+          <w:highlight w:val="yellow"/>
+        </w:rPr>
+        <w:t>Duration(</w:t>
+      </w:r>
+      <w:proofErr w:type="gramEnd"/>
+      <w:r>
+        <w:rPr>
+          <w:highlight w:val="yellow"/>
+        </w:rPr>
+        <w:t>milliseconds: 400),</w:t>
+      </w:r>
+    </w:p>
+    <w:p>
+      <w:pPr>
+        <w:rPr>
+          <w:highlight w:val="yellow"/>
+        </w:rPr>
+      </w:pPr>
+      <w:r>
+        <w:rPr>
+          <w:highlight w:val="yellow"/>
+        </w:rPr>
+        <w:t xml:space="preserve">  alignment: 0.4, // 0.0 = top, 0.5 = </w:t>
+      </w:r>
+      <w:proofErr w:type="spellStart"/>
+      <w:r>
+        <w:rPr>
+          <w:highlight w:val="yellow"/>
+        </w:rPr>
+        <w:t>center</w:t>
+      </w:r>
+      <w:proofErr w:type="spellEnd"/>
+      <w:r>
+        <w:rPr>
+          <w:highlight w:val="yellow"/>
+        </w:rPr>
+        <w:t>, 1.0 = bottom</w:t>
+      </w:r>
+    </w:p>
+    <w:p>
+      <w:pPr>
+        <w:rPr>
+          <w:highlight w:val="yellow"/>
+        </w:rPr>
+      </w:pPr>
+      <w:r>
+        <w:rPr>
+          <w:highlight w:val="yellow"/>
+        </w:rPr>
+        <w:t>);</w:t>
+      </w:r>
+    </w:p>
+    <w:p>
+      <w:pPr>
+        <w:rPr>
+          <w:highlight w:val="yellow"/>
+        </w:rPr>
+      </w:pPr>
+      <w:r>
+        <w:rPr>
+          <w:rFonts w:ascii="Segoe UI Emoji" w:hAnsi="Segoe UI Emoji" w:cs="Segoe UI Emoji"/>
+          <w:highlight w:val="yellow"/>
+        </w:rPr>
+        <w:t>✅</w:t>
+      </w:r>
+      <w:r>
+        <w:rPr>
+          <w:highlight w:val="yellow"/>
+        </w:rPr>
+        <w:t xml:space="preserve"> The alignment parameter gives you </w:t>
+      </w:r>
+      <w:r>
+        <w:rPr>
+          <w:b/>
+          <w:bCs/>
+          <w:highlight w:val="yellow"/>
+        </w:rPr>
+        <w:t>direct control</w:t>
+      </w:r>
+      <w:r>
+        <w:rPr>
+          <w:highlight w:val="yellow"/>
+        </w:rPr>
+        <w:t xml:space="preserve"> to position the record near the middle.</w:t>
+      </w:r>
+    </w:p>
+    <w:p>
+      <w:pPr>
+        <w:rPr>
+          <w:highlight w:val="yellow"/>
+        </w:rPr>
+      </w:pPr>
+      <w:r>
+        <w:rPr>
+          <w:highlight w:val="yellow"/>
+        </w:rPr>
+        <w:pict w14:anchorId="5A1EDC9C">
+          <v:rect id="_x0000_i1083" style="width:0;height:1.5pt" o:hralign="center" o:hrstd="t" o:hr="t" fillcolor="#a0a0a0" stroked="f"/>
+        </w:pict>
+      </w:r>
+    </w:p>
+    <w:p>
+      <w:pPr>
+        <w:rPr>
+          <w:b/>
+          <w:bCs/>
+          <w:highlight w:val="yellow"/>
+        </w:rPr>
+      </w:pPr>
+      <w:r>
+        <w:rPr>
+          <w:rFonts w:ascii="Segoe UI Emoji" w:hAnsi="Segoe UI Emoji" w:cs="Segoe UI Emoji"/>
+          <w:b/>
+          <w:bCs/>
+          <w:highlight w:val="yellow"/>
+        </w:rPr>
+        <w:t>🕐</w:t>
+      </w:r>
+      <w:r>
+        <w:rPr>
+          <w:b/>
+          <w:bCs/>
+          <w:highlight w:val="yellow"/>
+        </w:rPr>
+        <w:t xml:space="preserve"> 3. Wait for UI to render before scrolling</w:t>
+      </w:r>
+    </w:p>
+    <w:p>
+      <w:pPr>
+        <w:rPr>
+          <w:highlight w:val="yellow"/>
+        </w:rPr>
+      </w:pPr>
+      <w:r>
+        <w:rPr>
+          <w:highlight w:val="yellow"/>
+        </w:rPr>
+        <w:t xml:space="preserve">Sometimes Copilot’s implementation fails because it tries to scroll </w:t>
+      </w:r>
+      <w:r>
+        <w:rPr>
+          <w:b/>
+          <w:bCs/>
+          <w:highlight w:val="yellow"/>
+        </w:rPr>
+        <w:t>before the widget tree finishes building</w:t>
+      </w:r>
+      <w:r>
+        <w:rPr>
+          <w:highlight w:val="yellow"/>
+        </w:rPr>
+        <w:t>.</w:t>
+      </w:r>
+      <w:r>
+        <w:rPr>
+          <w:highlight w:val="yellow"/>
+        </w:rPr>
+        <w:br/>
+        <w:t xml:space="preserve">Use a </w:t>
+      </w:r>
+      <w:r>
+        <w:rPr>
+          <w:b/>
+          <w:bCs/>
+          <w:highlight w:val="yellow"/>
+        </w:rPr>
+        <w:t>post-frame callback</w:t>
+      </w:r>
+      <w:r>
+        <w:rPr>
+          <w:highlight w:val="yellow"/>
+        </w:rPr>
+        <w:t>:</w:t>
+      </w:r>
+    </w:p>
+    <w:p>
+      <w:pPr>
+        <w:rPr>
+          <w:highlight w:val="yellow"/>
+        </w:rPr>
+      </w:pPr>
+      <w:proofErr w:type="spellStart"/>
+      <w:proofErr w:type="gramStart"/>
+      <w:r>
+        <w:rPr>
+          <w:highlight w:val="yellow"/>
+        </w:rPr>
+        <w:t>WidgetsBinding.instance.addPostFrameCallback</w:t>
+      </w:r>
+      <w:proofErr w:type="spellEnd"/>
+      <w:proofErr w:type="gramEnd"/>
+      <w:r>
+        <w:rPr>
+          <w:highlight w:val="yellow"/>
+        </w:rPr>
+        <w:t>((_) {</w:t>
+      </w:r>
+    </w:p>
+    <w:p>
+      <w:pPr>
+        <w:rPr>
+          <w:highlight w:val="yellow"/>
+        </w:rPr>
+      </w:pPr>
+      <w:r>
+        <w:rPr>
+          <w:highlight w:val="yellow"/>
+        </w:rPr>
+        <w:lastRenderedPageBreak/>
+        <w:t xml:space="preserve">  </w:t>
+      </w:r>
+      <w:proofErr w:type="spellStart"/>
+      <w:r>
+        <w:rPr>
+          <w:highlight w:val="yellow"/>
+        </w:rPr>
+        <w:t>scrollToRecord</w:t>
+      </w:r>
+      <w:proofErr w:type="spellEnd"/>
+      <w:r>
+        <w:rPr>
+          <w:highlight w:val="yellow"/>
+        </w:rPr>
+        <w:t>(</w:t>
+      </w:r>
+      <w:proofErr w:type="spellStart"/>
+      <w:r>
+        <w:rPr>
+          <w:highlight w:val="yellow"/>
+        </w:rPr>
+        <w:t>targetIndex</w:t>
+      </w:r>
+      <w:proofErr w:type="spellEnd"/>
+      <w:r>
+        <w:rPr>
+          <w:highlight w:val="yellow"/>
+        </w:rPr>
+        <w:t>);</w:t>
+      </w:r>
+    </w:p>
+    <w:p>
+      <w:pPr>
+        <w:rPr>
+          <w:highlight w:val="yellow"/>
+        </w:rPr>
+      </w:pPr>
+      <w:r>
+        <w:rPr>
+          <w:highlight w:val="yellow"/>
+        </w:rPr>
+        <w:t>});</w:t>
+      </w:r>
+    </w:p>
+    <w:p>
+      <w:pPr>
+        <w:rPr>
+          <w:highlight w:val="yellow"/>
+        </w:rPr>
+      </w:pPr>
+      <w:r>
+        <w:rPr>
+          <w:rFonts w:ascii="Segoe UI Emoji" w:hAnsi="Segoe UI Emoji" w:cs="Segoe UI Emoji"/>
+          <w:highlight w:val="yellow"/>
+        </w:rPr>
+        <w:t>✅</w:t>
+      </w:r>
+      <w:r>
+        <w:rPr>
+          <w:highlight w:val="yellow"/>
+        </w:rPr>
+        <w:t xml:space="preserve"> This ensures the scrolling happens only </w:t>
+      </w:r>
+      <w:r>
+        <w:rPr>
+          <w:b/>
+          <w:bCs/>
+          <w:highlight w:val="yellow"/>
+        </w:rPr>
+        <w:t>after</w:t>
+      </w:r>
+      <w:r>
+        <w:rPr>
+          <w:highlight w:val="yellow"/>
+        </w:rPr>
+        <w:t xml:space="preserve"> the list and layout are ready.</w:t>
+      </w:r>
+    </w:p>
+    <w:p>
+      <w:pPr>
+        <w:rPr>
+          <w:highlight w:val="yellow"/>
+        </w:rPr>
+      </w:pPr>
+      <w:r>
+        <w:rPr>
+          <w:highlight w:val="yellow"/>
+        </w:rPr>
+        <w:pict w14:anchorId="6D022B61">
+          <v:rect id="_x0000_i1084" style="width:0;height:1.5pt" o:hralign="center" o:hrstd="t" o:hr="t" fillcolor="#a0a0a0" stroked="f"/>
+        </w:pict>
+      </w:r>
+    </w:p>
+    <w:p>
+      <w:pPr>
+        <w:rPr>
+          <w:b/>
+          <w:bCs/>
+          <w:highlight w:val="yellow"/>
+        </w:rPr>
+      </w:pPr>
+      <w:r>
+        <w:rPr>
+          <w:rFonts w:ascii="Segoe UI Emoji" w:hAnsi="Segoe UI Emoji" w:cs="Segoe UI Emoji"/>
+          <w:b/>
+          <w:bCs/>
+          <w:highlight w:val="yellow"/>
+        </w:rPr>
+        <w:t>🧠</w:t>
+      </w:r>
+      <w:r>
+        <w:rPr>
+          <w:b/>
+          <w:bCs/>
+          <w:highlight w:val="yellow"/>
+        </w:rPr>
+        <w:t xml:space="preserve"> 4. Handle the “last record” exception</w:t>
+      </w:r>
+    </w:p>
+    <w:p>
+      <w:pPr>
+        <w:rPr>
+          <w:highlight w:val="yellow"/>
+        </w:rPr>
+      </w:pPr>
+      <w:r>
+        <w:rPr>
+          <w:highlight w:val="yellow"/>
+        </w:rPr>
+        <w:t xml:space="preserve">Before applying the </w:t>
+      </w:r>
+      <w:proofErr w:type="spellStart"/>
+      <w:r>
+        <w:rPr>
+          <w:highlight w:val="yellow"/>
+        </w:rPr>
+        <w:t>centering</w:t>
+      </w:r>
+      <w:proofErr w:type="spellEnd"/>
+      <w:r>
+        <w:rPr>
+          <w:highlight w:val="yellow"/>
+        </w:rPr>
+        <w:t xml:space="preserve"> logic, check if the target record is the </w:t>
+      </w:r>
+      <w:r>
+        <w:rPr>
+          <w:b/>
+          <w:bCs/>
+          <w:highlight w:val="yellow"/>
+        </w:rPr>
+        <w:t>last one</w:t>
+      </w:r>
+      <w:r>
+        <w:rPr>
+          <w:highlight w:val="yellow"/>
+        </w:rPr>
+        <w:t>:</w:t>
+      </w:r>
+    </w:p>
+    <w:p>
+      <w:pPr>
+        <w:rPr>
+          <w:highlight w:val="yellow"/>
+        </w:rPr>
+      </w:pPr>
+      <w:r>
+        <w:rPr>
+          <w:highlight w:val="yellow"/>
+        </w:rPr>
+        <w:t>if (</w:t>
+      </w:r>
+      <w:proofErr w:type="spellStart"/>
+      <w:r>
+        <w:rPr>
+          <w:highlight w:val="yellow"/>
+        </w:rPr>
+        <w:t>targetIndex</w:t>
+      </w:r>
+      <w:proofErr w:type="spellEnd"/>
+      <w:r>
+        <w:rPr>
+          <w:highlight w:val="yellow"/>
+        </w:rPr>
+        <w:t xml:space="preserve"> == </w:t>
+      </w:r>
+      <w:proofErr w:type="spellStart"/>
+      <w:proofErr w:type="gramStart"/>
+      <w:r>
+        <w:rPr>
+          <w:highlight w:val="yellow"/>
+        </w:rPr>
+        <w:t>records.length</w:t>
+      </w:r>
+      <w:proofErr w:type="spellEnd"/>
+      <w:proofErr w:type="gramEnd"/>
+      <w:r>
+        <w:rPr>
+          <w:highlight w:val="yellow"/>
+        </w:rPr>
+        <w:t xml:space="preserve"> - 1) {</w:t>
+      </w:r>
+    </w:p>
+    <w:p>
+      <w:pPr>
+        <w:rPr>
+          <w:highlight w:val="yellow"/>
+        </w:rPr>
+      </w:pPr>
+      <w:r>
+        <w:rPr>
+          <w:highlight w:val="yellow"/>
+        </w:rPr>
+        <w:t xml:space="preserve">  </w:t>
+      </w:r>
+      <w:proofErr w:type="spellStart"/>
+      <w:r>
+        <w:rPr>
+          <w:highlight w:val="yellow"/>
+        </w:rPr>
+        <w:t>scrollController.animateTo</w:t>
+      </w:r>
+      <w:proofErr w:type="spellEnd"/>
+      <w:r>
+        <w:rPr>
+          <w:highlight w:val="yellow"/>
+        </w:rPr>
+        <w:t>(</w:t>
+      </w:r>
+    </w:p>
+    <w:p>
+      <w:pPr>
+        <w:rPr>
+          <w:highlight w:val="yellow"/>
+        </w:rPr>
+      </w:pPr>
+      <w:r>
+        <w:rPr>
+          <w:highlight w:val="yellow"/>
+        </w:rPr>
+        <w:t xml:space="preserve">    </w:t>
+      </w:r>
+      <w:proofErr w:type="spellStart"/>
+      <w:proofErr w:type="gramStart"/>
+      <w:r>
+        <w:rPr>
+          <w:highlight w:val="yellow"/>
+        </w:rPr>
+        <w:t>scrollController.position.maxScrollExtent</w:t>
+      </w:r>
+      <w:proofErr w:type="spellEnd"/>
+      <w:proofErr w:type="gramEnd"/>
+      <w:r>
+        <w:rPr>
+          <w:highlight w:val="yellow"/>
+        </w:rPr>
+        <w:t>,</w:t>
+      </w:r>
+    </w:p>
+    <w:p>
+      <w:pPr>
+        <w:rPr>
+          <w:highlight w:val="yellow"/>
+        </w:rPr>
+      </w:pPr>
+      <w:r>
+        <w:rPr>
+          <w:highlight w:val="yellow"/>
+        </w:rPr>
+        <w:t xml:space="preserve">    duration: </w:t>
+      </w:r>
+      <w:proofErr w:type="spellStart"/>
+      <w:r>
+        <w:rPr>
+          <w:highlight w:val="yellow"/>
+        </w:rPr>
+        <w:t>const</w:t>
+      </w:r>
+      <w:proofErr w:type="spellEnd"/>
+      <w:r>
+        <w:rPr>
+          <w:highlight w:val="yellow"/>
+        </w:rPr>
+        <w:t xml:space="preserve"> </w:t>
+      </w:r>
+      <w:proofErr w:type="gramStart"/>
+      <w:r>
+        <w:rPr>
+          <w:highlight w:val="yellow"/>
+        </w:rPr>
+        <w:t>Duration(</w:t>
+      </w:r>
+      <w:proofErr w:type="gramEnd"/>
+      <w:r>
+        <w:rPr>
+          <w:highlight w:val="yellow"/>
+        </w:rPr>
+        <w:t>milliseconds: 400),</w:t>
+      </w:r>
+    </w:p>
+    <w:p>
+      <w:pPr>
+        <w:rPr>
+          <w:highlight w:val="yellow"/>
+        </w:rPr>
+      </w:pPr>
+      <w:r>
+        <w:rPr>
+          <w:highlight w:val="yellow"/>
+        </w:rPr>
+        <w:t xml:space="preserve">    curve: </w:t>
+      </w:r>
+      <w:proofErr w:type="spellStart"/>
+      <w:r>
+        <w:rPr>
+          <w:highlight w:val="yellow"/>
+        </w:rPr>
+        <w:t>Curves.easeInOut</w:t>
+      </w:r>
+      <w:proofErr w:type="spellEnd"/>
+      <w:r>
+        <w:rPr>
+          <w:highlight w:val="yellow"/>
+        </w:rPr>
+        <w:t>,</w:t>
+      </w:r>
+    </w:p>
+    <w:p>
+      <w:pPr>
+        <w:rPr>
+          <w:highlight w:val="yellow"/>
+        </w:rPr>
+      </w:pPr>
+      <w:r>
+        <w:rPr>
+          <w:highlight w:val="yellow"/>
+        </w:rPr>
+        <w:t xml:space="preserve">  );</w:t>
+      </w:r>
+    </w:p>
+    <w:p>
+      <w:pPr>
+        <w:rPr>
+          <w:highlight w:val="yellow"/>
+        </w:rPr>
+      </w:pPr>
+      <w:r>
+        <w:rPr>
+          <w:highlight w:val="yellow"/>
+        </w:rPr>
+        <w:t>} else {</w:t>
+      </w:r>
+    </w:p>
+    <w:p>
+      <w:pPr>
+        <w:rPr>
+          <w:highlight w:val="yellow"/>
+        </w:rPr>
+      </w:pPr>
+      <w:r>
+        <w:rPr>
+          <w:highlight w:val="yellow"/>
+        </w:rPr>
+        <w:t xml:space="preserve">  // apply </w:t>
+      </w:r>
+      <w:proofErr w:type="spellStart"/>
+      <w:r>
+        <w:rPr>
+          <w:highlight w:val="yellow"/>
+        </w:rPr>
+        <w:t>center</w:t>
+      </w:r>
+      <w:proofErr w:type="spellEnd"/>
+      <w:r>
+        <w:rPr>
+          <w:highlight w:val="yellow"/>
+        </w:rPr>
+        <w:t>-scroll logic</w:t>
+      </w:r>
+    </w:p>
+    <w:p>
+      <w:pPr>
+        <w:rPr>
+          <w:highlight w:val="yellow"/>
+        </w:rPr>
+      </w:pPr>
+      <w:r>
+        <w:rPr>
+          <w:highlight w:val="yellow"/>
+        </w:rPr>
+        <w:t>}</w:t>
+      </w:r>
+    </w:p>
+    <w:p>
+      <w:pPr>
+        <w:rPr>
+          <w:highlight w:val="yellow"/>
+        </w:rPr>
+      </w:pPr>
+      <w:r>
+        <w:rPr>
+          <w:rFonts w:ascii="Segoe UI Emoji" w:hAnsi="Segoe UI Emoji" w:cs="Segoe UI Emoji"/>
+          <w:highlight w:val="yellow"/>
+        </w:rPr>
+        <w:t>✅</w:t>
+      </w:r>
+      <w:r>
+        <w:rPr>
+          <w:highlight w:val="yellow"/>
+        </w:rPr>
+        <w:t xml:space="preserve"> Keeps the </w:t>
+      </w:r>
+      <w:proofErr w:type="spellStart"/>
+      <w:r>
+        <w:rPr>
+          <w:highlight w:val="yellow"/>
+        </w:rPr>
+        <w:t>behavior</w:t>
+      </w:r>
+      <w:proofErr w:type="spellEnd"/>
+      <w:r>
+        <w:rPr>
+          <w:highlight w:val="yellow"/>
+        </w:rPr>
+        <w:t xml:space="preserve"> natural and consistent with your exception rule.</w:t>
+      </w:r>
+    </w:p>
+    <w:p>
+      <w:pPr>
+        <w:rPr>
+          <w:highlight w:val="yellow"/>
+        </w:rPr>
+      </w:pPr>
+      <w:r>
+        <w:rPr>
+          <w:highlight w:val="yellow"/>
+        </w:rPr>
+        <w:pict w14:anchorId="074718DC">
+          <v:rect id="_x0000_i1085" style="width:0;height:1.5pt" o:hralign="center" o:hrstd="t" o:hr="t" fillcolor="#a0a0a0" stroked="f"/>
+        </w:pict>
+      </w:r>
+    </w:p>
+    <w:p>
+      <w:pPr>
+        <w:rPr>
+          <w:highlight w:val="yellow"/>
+        </w:rPr>
+      </w:pPr>
+    </w:p>
+    <w:p>
+      <w:pPr>
+        <w:rPr>
+          <w:highlight w:val="yellow"/>
+        </w:rPr>
+      </w:pPr>
+      <w:proofErr w:type="gramStart"/>
+      <w:r>
+        <w:t xml:space="preserve">  </w:t>
+      </w:r>
+      <w:r>
+        <w:rPr>
+          <w:highlight w:val="yellow"/>
+        </w:rPr>
+        <w:t>Add</w:t>
+      </w:r>
+      <w:proofErr w:type="gramEnd"/>
+      <w:r>
+        <w:rPr>
+          <w:highlight w:val="yellow"/>
+        </w:rPr>
+        <w:t xml:space="preserve"> a </w:t>
+      </w:r>
+      <w:r>
+        <w:rPr>
+          <w:b/>
+          <w:bCs/>
+          <w:highlight w:val="yellow"/>
+        </w:rPr>
+        <w:t>Search</w:t>
+      </w:r>
+      <w:r>
+        <w:rPr>
+          <w:highlight w:val="yellow"/>
+        </w:rPr>
+        <w:t xml:space="preserve"> field to the </w:t>
+      </w:r>
+      <w:r>
+        <w:rPr>
+          <w:b/>
+          <w:bCs/>
+          <w:highlight w:val="yellow"/>
+        </w:rPr>
+        <w:t>Records</w:t>
+      </w:r>
+      <w:r>
+        <w:rPr>
+          <w:highlight w:val="yellow"/>
+        </w:rPr>
+        <w:t xml:space="preserve"> screen, similar to the one used in the </w:t>
+      </w:r>
+      <w:r>
+        <w:rPr>
+          <w:b/>
+          <w:bCs/>
+          <w:highlight w:val="yellow"/>
+        </w:rPr>
+        <w:t>Folders</w:t>
+      </w:r>
+      <w:r>
+        <w:rPr>
+          <w:highlight w:val="yellow"/>
+        </w:rPr>
+        <w:t xml:space="preserve"> screen.</w:t>
+      </w:r>
+    </w:p>
+    <w:p>
+      <w:pPr>
+        <w:rPr>
+          <w:highlight w:val="yellow"/>
+        </w:rPr>
+      </w:pPr>
+      <w:proofErr w:type="gramStart"/>
+      <w:r>
+        <w:rPr>
+          <w:highlight w:val="yellow"/>
+        </w:rPr>
+        <w:t>  A</w:t>
+      </w:r>
+      <w:proofErr w:type="gramEnd"/>
+      <w:r>
+        <w:rPr>
+          <w:highlight w:val="yellow"/>
+        </w:rPr>
+        <w:t xml:space="preserve"> </w:t>
+      </w:r>
+      <w:r>
+        <w:rPr>
+          <w:b/>
+          <w:bCs/>
+          <w:highlight w:val="yellow"/>
+        </w:rPr>
+        <w:t>filter field is not required</w:t>
+      </w:r>
+      <w:r>
+        <w:rPr>
+          <w:highlight w:val="yellow"/>
+        </w:rPr>
+        <w:t>.</w:t>
+      </w:r>
+    </w:p>
+    <w:p>
+      <w:pPr>
+        <w:rPr>
+          <w:highlight w:val="yellow"/>
+        </w:rPr>
+      </w:pPr>
+      <w:proofErr w:type="gramStart"/>
+      <w:r>
+        <w:rPr>
+          <w:highlight w:val="yellow"/>
+        </w:rPr>
+        <w:t>  The</w:t>
+      </w:r>
+      <w:proofErr w:type="gramEnd"/>
+      <w:r>
+        <w:rPr>
+          <w:highlight w:val="yellow"/>
+        </w:rPr>
+        <w:t xml:space="preserve"> search should function </w:t>
+      </w:r>
+      <w:r>
+        <w:rPr>
+          <w:b/>
+          <w:bCs/>
+          <w:highlight w:val="yellow"/>
+        </w:rPr>
+        <w:t>only within the currently opened folder</w:t>
+      </w:r>
+      <w:r>
+        <w:rPr>
+          <w:highlight w:val="yellow"/>
+        </w:rPr>
+        <w:t>, allowing users to quickly find records based on their search input.</w:t>
+      </w:r>
+    </w:p>
+    <w:p>
+      <w:pPr>
+        <w:rPr>
+          <w:highlight w:val="yellow"/>
+        </w:rPr>
+      </w:pPr>
+    </w:p>
+    <w:p>
+      <w:pPr>
+        <w:pStyle w:val="ListParagraph"/>
+        <w:numPr>
+          <w:ilvl w:val="0"/>
+          <w:numId w:val="26"/>
+        </w:numPr>
+        <w:rPr>
+          <w:highlight w:val="yellow"/>
+        </w:rPr>
+      </w:pPr>
+      <w:r>
+        <w:rPr>
+          <w:highlight w:val="yellow"/>
+        </w:rPr>
+        <w:t xml:space="preserve">When the user </w:t>
+      </w:r>
+      <w:r>
+        <w:rPr>
+          <w:b/>
+          <w:bCs/>
+          <w:highlight w:val="yellow"/>
+        </w:rPr>
+        <w:t>navigates away</w:t>
+      </w:r>
+      <w:r>
+        <w:rPr>
+          <w:highlight w:val="yellow"/>
+        </w:rPr>
+        <w:t xml:space="preserve"> from the </w:t>
+      </w:r>
+      <w:r>
+        <w:rPr>
+          <w:b/>
+          <w:bCs/>
+          <w:highlight w:val="yellow"/>
+        </w:rPr>
+        <w:t>Records</w:t>
+      </w:r>
+      <w:r>
+        <w:rPr>
+          <w:highlight w:val="yellow"/>
+        </w:rPr>
+        <w:t xml:space="preserve"> screen, the </w:t>
+      </w:r>
+      <w:r>
+        <w:rPr>
+          <w:b/>
+          <w:bCs/>
+          <w:highlight w:val="yellow"/>
+        </w:rPr>
+        <w:t>search field</w:t>
+      </w:r>
+      <w:r>
+        <w:rPr>
+          <w:highlight w:val="yellow"/>
+        </w:rPr>
+        <w:t xml:space="preserve"> should be </w:t>
+      </w:r>
+      <w:r>
+        <w:rPr>
+          <w:b/>
+          <w:bCs/>
+          <w:highlight w:val="yellow"/>
+        </w:rPr>
+        <w:t>automatically cleared</w:t>
+      </w:r>
+      <w:r>
+        <w:rPr>
+          <w:highlight w:val="yellow"/>
+        </w:rPr>
+        <w:t xml:space="preserve"> so that it resets when the screen is reopened.</w:t>
+      </w:r>
+    </w:p>
+    <w:p>
+      <w:pPr>
+        <w:pStyle w:val="NormalWeb"/>
+        <w:numPr>
+          <w:ilvl w:val="0"/>
+          <w:numId w:val="26"/>
+        </w:numPr>
+        <w:rPr>
+          <w:highlight w:val="yellow"/>
+        </w:rPr>
+      </w:pPr>
+      <w:r>
+        <w:rPr>
+          <w:highlight w:val="yellow"/>
+        </w:rPr>
+        <w:t xml:space="preserve">The </w:t>
+      </w:r>
+      <w:r>
+        <w:rPr>
+          <w:rStyle w:val="Strong"/>
+          <w:rFonts w:eastAsiaTheme="majorEastAsia"/>
+          <w:highlight w:val="yellow"/>
+        </w:rPr>
+        <w:t>Search</w:t>
+      </w:r>
+      <w:r>
+        <w:rPr>
+          <w:highlight w:val="yellow"/>
+        </w:rPr>
+        <w:t xml:space="preserve"> field should be </w:t>
+      </w:r>
+      <w:r>
+        <w:rPr>
+          <w:rStyle w:val="Strong"/>
+          <w:rFonts w:eastAsiaTheme="majorEastAsia"/>
+          <w:highlight w:val="yellow"/>
+        </w:rPr>
+        <w:t>displayed only</w:t>
+      </w:r>
+      <w:r>
+        <w:rPr>
+          <w:highlight w:val="yellow"/>
+        </w:rPr>
+        <w:t xml:space="preserve"> when the folder contains </w:t>
+      </w:r>
+      <w:r>
+        <w:rPr>
+          <w:rStyle w:val="Strong"/>
+          <w:rFonts w:eastAsiaTheme="majorEastAsia"/>
+          <w:highlight w:val="yellow"/>
+        </w:rPr>
+        <w:t>more than one record</w:t>
+      </w:r>
+      <w:r>
+        <w:rPr>
+          <w:highlight w:val="yellow"/>
+        </w:rPr>
+        <w:t>.</w:t>
+      </w:r>
+    </w:p>
+    <w:p>
+      <w:pPr>
+        <w:pStyle w:val="NormalWeb"/>
+        <w:numPr>
+          <w:ilvl w:val="0"/>
+          <w:numId w:val="26"/>
+        </w:numPr>
+        <w:rPr>
+          <w:highlight w:val="yellow"/>
+        </w:rPr>
+      </w:pPr>
+      <w:r>
+        <w:rPr>
+          <w:highlight w:val="yellow"/>
+        </w:rPr>
+        <w:t xml:space="preserve">If there is </w:t>
+      </w:r>
+      <w:r>
+        <w:rPr>
+          <w:rStyle w:val="Strong"/>
+          <w:rFonts w:eastAsiaTheme="majorEastAsia"/>
+          <w:highlight w:val="yellow"/>
+        </w:rPr>
+        <w:t>only one record</w:t>
+      </w:r>
+      <w:r>
+        <w:rPr>
+          <w:highlight w:val="yellow"/>
+        </w:rPr>
+        <w:t xml:space="preserve">, the search field should remain </w:t>
+      </w:r>
+      <w:r>
+        <w:rPr>
+          <w:rStyle w:val="Strong"/>
+          <w:rFonts w:eastAsiaTheme="majorEastAsia"/>
+          <w:highlight w:val="yellow"/>
+        </w:rPr>
+        <w:t>hidden</w:t>
+      </w:r>
+      <w:r>
+        <w:rPr>
+          <w:highlight w:val="yellow"/>
+        </w:rPr>
+        <w:t>.</w:t>
+      </w:r>
+    </w:p>
     <w:p>
       <w:pPr>
         <w:ind w:left="1080"/>
@@ -7830,6 +10681,119 @@
 <file path=word/numbering.xml><?xml version="1.0" encoding="utf-8"?>
 <w:numbering xmlns:wpc="http://schemas.microsoft.com/office/word/2010/wordprocessingCanvas" xmlns:cx="http://schemas.microsoft.com/office/drawing/2014/chartex" xmlns:cx1="http://schemas.microsoft.com/office/drawing/2015/9/8/chartex" xmlns:cx2="http://schemas.microsoft.com/office/drawing/2015/10/21/chartex" xmlns:cx3="http://schemas.microsoft.com/office/drawing/2016/5/9/chartex" xmlns:cx4="http://schemas.microsoft.com/office/drawing/2016/5/10/chartex" xmlns:cx5="http://schemas.microsoft.com/office/drawing/2016/5/11/chartex" xmlns:cx6="http://schemas.microsoft.com/office/drawing/2016/5/12/chartex" xmlns:cx7="http://schemas.microsoft.com/office/drawing/2016/5/13/chartex" xmlns:cx8="http://schemas.microsoft.com/office/drawing/2016/5/14/chartex" xmlns:mc="http://schemas.openxmlformats.org/markup-compatibility/2006" xmlns:aink="http://schemas.microsoft.com/office/drawing/2016/ink" xmlns:am3d="http://schemas.microsoft.com/office/drawing/2017/model3d" xmlns:o="urn:schemas-microsoft-com:office:office" xmlns:oel="http://schemas.microsoft.com/office/2019/extlst" xmlns:r="http://schemas.openxmlformats.org/officeDocument/2006/relationships" xmlns:m="http://schemas.openxmlformats.org/officeDocument/2006/math" xmlns:v="urn:schemas-microsoft-com:vml" xmlns:wp14="http://schemas.microsoft.com/office/word/2010/wordprocessingDrawing" xmlns:wp="http://schemas.openxmlformats.org/drawingml/2006/wordprocessingDrawing" xmlns:w10="urn:schemas-microsoft-com:office:word" xmlns:w="http://schemas.openxmlformats.org/wordprocessingml/2006/main" xmlns:w14="http://schemas.microsoft.com/office/word/2010/wordml" xmlns:w15="http://schemas.microsoft.com/office/word/2012/wordml" xmlns:w16cex="http://schemas.microsoft.com/office/word/2018/wordml/cex" xmlns:w16cid="http://schemas.microsoft.com/office/word/2016/wordml/cid" xmlns:w16="http://schemas.microsoft.com/office/word/2018/wordml" xmlns:w16sdtdh="http://schemas.microsoft.com/office/word/2020/wordml/sdtdatahash" xmlns:w16se="http://schemas.microsoft.com/office/word/2015/wordml/symex" xmlns:wpg="http://schemas.microsoft.com/office/word/2010/wordprocessingGroup" xmlns:wpi="http://schemas.microsoft.com/office/word/2010/wordprocessingInk" xmlns:wne="http://schemas.microsoft.com/office/word/2006/wordml" xmlns:wps="http://schemas.microsoft.com/office/word/2010/wordprocessingShape" mc:Ignorable="w14 w15 w16se w16cid w16 w16cex w16sdtdh wp14">
   <w:abstractNum w:abstractNumId="0" w15:restartNumberingAfterBreak="0">
+    <w:nsid w:val="017A5B2C"/>
+    <w:multiLevelType w:val="hybridMultilevel"/>
+    <w:tmpl w:val="E1D07124"/>
+    <w:lvl w:ilvl="0" w:tplc="40090001">
+      <w:start w:val="1"/>
+      <w:numFmt w:val="bullet"/>
+      <w:lvlText w:val=""/>
+      <w:lvlJc w:val="left"/>
+      <w:pPr>
+        <w:ind w:left="720" w:hanging="360"/>
+      </w:pPr>
+      <w:rPr>
+        <w:rFonts w:ascii="Symbol" w:hAnsi="Symbol" w:hint="default"/>
+      </w:rPr>
+    </w:lvl>
+    <w:lvl w:ilvl="1" w:tplc="40090003" w:tentative="1">
+      <w:start w:val="1"/>
+      <w:numFmt w:val="bullet"/>
+      <w:lvlText w:val="o"/>
+      <w:lvlJc w:val="left"/>
+      <w:pPr>
+        <w:ind w:left="1440" w:hanging="360"/>
+      </w:pPr>
+      <w:rPr>
+        <w:rFonts w:ascii="Courier New" w:hAnsi="Courier New" w:cs="Courier New" w:hint="default"/>
+      </w:rPr>
+    </w:lvl>
+    <w:lvl w:ilvl="2" w:tplc="40090005" w:tentative="1">
+      <w:start w:val="1"/>
+      <w:numFmt w:val="bullet"/>
+      <w:lvlText w:val=""/>
+      <w:lvlJc w:val="left"/>
+      <w:pPr>
+        <w:ind w:left="2160" w:hanging="360"/>
+      </w:pPr>
+      <w:rPr>
+        <w:rFonts w:ascii="Wingdings" w:hAnsi="Wingdings" w:hint="default"/>
+      </w:rPr>
+    </w:lvl>
+    <w:lvl w:ilvl="3" w:tplc="40090001" w:tentative="1">
+      <w:start w:val="1"/>
+      <w:numFmt w:val="bullet"/>
+      <w:lvlText w:val=""/>
+      <w:lvlJc w:val="left"/>
+      <w:pPr>
+        <w:ind w:left="2880" w:hanging="360"/>
+      </w:pPr>
+      <w:rPr>
+        <w:rFonts w:ascii="Symbol" w:hAnsi="Symbol" w:hint="default"/>
+      </w:rPr>
+    </w:lvl>
+    <w:lvl w:ilvl="4" w:tplc="40090003" w:tentative="1">
+      <w:start w:val="1"/>
+      <w:numFmt w:val="bullet"/>
+      <w:lvlText w:val="o"/>
+      <w:lvlJc w:val="left"/>
+      <w:pPr>
+        <w:ind w:left="3600" w:hanging="360"/>
+      </w:pPr>
+      <w:rPr>
+        <w:rFonts w:ascii="Courier New" w:hAnsi="Courier New" w:cs="Courier New" w:hint="default"/>
+      </w:rPr>
+    </w:lvl>
+    <w:lvl w:ilvl="5" w:tplc="40090005" w:tentative="1">
+      <w:start w:val="1"/>
+      <w:numFmt w:val="bullet"/>
+      <w:lvlText w:val=""/>
+      <w:lvlJc w:val="left"/>
+      <w:pPr>
+        <w:ind w:left="4320" w:hanging="360"/>
+      </w:pPr>
+      <w:rPr>
+        <w:rFonts w:ascii="Wingdings" w:hAnsi="Wingdings" w:hint="default"/>
+      </w:rPr>
+    </w:lvl>
+    <w:lvl w:ilvl="6" w:tplc="40090001" w:tentative="1">
+      <w:start w:val="1"/>
+      <w:numFmt w:val="bullet"/>
+      <w:lvlText w:val=""/>
+      <w:lvlJc w:val="left"/>
+      <w:pPr>
+        <w:ind w:left="5040" w:hanging="360"/>
+      </w:pPr>
+      <w:rPr>
+        <w:rFonts w:ascii="Symbol" w:hAnsi="Symbol" w:hint="default"/>
+      </w:rPr>
+    </w:lvl>
+    <w:lvl w:ilvl="7" w:tplc="40090003" w:tentative="1">
+      <w:start w:val="1"/>
+      <w:numFmt w:val="bullet"/>
+      <w:lvlText w:val="o"/>
+      <w:lvlJc w:val="left"/>
+      <w:pPr>
+        <w:ind w:left="5760" w:hanging="360"/>
+      </w:pPr>
+      <w:rPr>
+        <w:rFonts w:ascii="Courier New" w:hAnsi="Courier New" w:cs="Courier New" w:hint="default"/>
+      </w:rPr>
+    </w:lvl>
+    <w:lvl w:ilvl="8" w:tplc="40090005" w:tentative="1">
+      <w:start w:val="1"/>
+      <w:numFmt w:val="bullet"/>
+      <w:lvlText w:val=""/>
+      <w:lvlJc w:val="left"/>
+      <w:pPr>
+        <w:ind w:left="6480" w:hanging="360"/>
+      </w:pPr>
+      <w:rPr>
+        <w:rFonts w:ascii="Wingdings" w:hAnsi="Wingdings" w:hint="default"/>
+      </w:rPr>
+    </w:lvl>
+  </w:abstractNum>
+  <w:abstractNum w:abstractNumId="1" w15:restartNumberingAfterBreak="0">
     <w:nsid w:val="0507016D"/>
     <w:multiLevelType w:val="hybridMultilevel"/>
     <w:tmpl w:val="53BA63B6"/>
@@ -7942,7 +10906,7 @@
       </w:rPr>
     </w:lvl>
   </w:abstractNum>
-  <w:abstractNum w:abstractNumId="1" w15:restartNumberingAfterBreak="0">
+  <w:abstractNum w:abstractNumId="2" w15:restartNumberingAfterBreak="0">
     <w:nsid w:val="0A947918"/>
     <w:multiLevelType w:val="multilevel"/>
     <w:tmpl w:val="E4008168"/>
@@ -8091,7 +11055,7 @@
       </w:rPr>
     </w:lvl>
   </w:abstractNum>
-  <w:abstractNum w:abstractNumId="2" w15:restartNumberingAfterBreak="0">
+  <w:abstractNum w:abstractNumId="3" w15:restartNumberingAfterBreak="0">
     <w:nsid w:val="0DCA3B40"/>
     <w:multiLevelType w:val="multilevel"/>
     <w:tmpl w:val="A6069ED0"/>
@@ -8240,7 +11204,7 @@
       </w:rPr>
     </w:lvl>
   </w:abstractNum>
-  <w:abstractNum w:abstractNumId="3" w15:restartNumberingAfterBreak="0">
+  <w:abstractNum w:abstractNumId="4" w15:restartNumberingAfterBreak="0">
     <w:nsid w:val="11C90F3B"/>
     <w:multiLevelType w:val="multilevel"/>
     <w:tmpl w:val="EBF6C214"/>
@@ -8389,7 +11353,7 @@
       </w:rPr>
     </w:lvl>
   </w:abstractNum>
-  <w:abstractNum w:abstractNumId="4" w15:restartNumberingAfterBreak="0">
+  <w:abstractNum w:abstractNumId="5" w15:restartNumberingAfterBreak="0">
     <w:nsid w:val="1DFA293B"/>
     <w:multiLevelType w:val="multilevel"/>
     <w:tmpl w:val="104A3CCE"/>
@@ -8538,7 +11502,7 @@
       </w:rPr>
     </w:lvl>
   </w:abstractNum>
-  <w:abstractNum w:abstractNumId="5" w15:restartNumberingAfterBreak="0">
+  <w:abstractNum w:abstractNumId="6" w15:restartNumberingAfterBreak="0">
     <w:nsid w:val="1E473CED"/>
     <w:multiLevelType w:val="hybridMultilevel"/>
     <w:tmpl w:val="0CF8DE06"/>
@@ -8651,7 +11615,7 @@
       </w:rPr>
     </w:lvl>
   </w:abstractNum>
-  <w:abstractNum w:abstractNumId="6" w15:restartNumberingAfterBreak="0">
+  <w:abstractNum w:abstractNumId="7" w15:restartNumberingAfterBreak="0">
     <w:nsid w:val="230A6E4C"/>
     <w:multiLevelType w:val="multilevel"/>
     <w:tmpl w:val="5538DCDC"/>
@@ -8800,7 +11764,7 @@
       </w:rPr>
     </w:lvl>
   </w:abstractNum>
-  <w:abstractNum w:abstractNumId="7" w15:restartNumberingAfterBreak="0">
+  <w:abstractNum w:abstractNumId="8" w15:restartNumberingAfterBreak="0">
     <w:nsid w:val="25EC7A7C"/>
     <w:multiLevelType w:val="multilevel"/>
     <w:tmpl w:val="4FFCF1E8"/>
@@ -8949,7 +11913,7 @@
       </w:rPr>
     </w:lvl>
   </w:abstractNum>
-  <w:abstractNum w:abstractNumId="8" w15:restartNumberingAfterBreak="0">
+  <w:abstractNum w:abstractNumId="9" w15:restartNumberingAfterBreak="0">
     <w:nsid w:val="345A2EDD"/>
     <w:multiLevelType w:val="multilevel"/>
     <w:tmpl w:val="7208FABA"/>
@@ -9098,7 +12062,7 @@
       </w:rPr>
     </w:lvl>
   </w:abstractNum>
-  <w:abstractNum w:abstractNumId="9" w15:restartNumberingAfterBreak="0">
+  <w:abstractNum w:abstractNumId="10" w15:restartNumberingAfterBreak="0">
     <w:nsid w:val="366E4B92"/>
     <w:multiLevelType w:val="hybridMultilevel"/>
     <w:tmpl w:val="F51017C2"/>
@@ -9211,7 +12175,7 @@
       </w:rPr>
     </w:lvl>
   </w:abstractNum>
-  <w:abstractNum w:abstractNumId="10" w15:restartNumberingAfterBreak="0">
+  <w:abstractNum w:abstractNumId="11" w15:restartNumberingAfterBreak="0">
     <w:nsid w:val="3D663EB9"/>
     <w:multiLevelType w:val="multilevel"/>
     <w:tmpl w:val="03287BAC"/>
@@ -9360,7 +12324,7 @@
       </w:rPr>
     </w:lvl>
   </w:abstractNum>
-  <w:abstractNum w:abstractNumId="11" w15:restartNumberingAfterBreak="0">
+  <w:abstractNum w:abstractNumId="12" w15:restartNumberingAfterBreak="0">
     <w:nsid w:val="42421F9A"/>
     <w:multiLevelType w:val="hybridMultilevel"/>
     <w:tmpl w:val="FA4619C4"/>
@@ -9473,7 +12437,7 @@
       </w:rPr>
     </w:lvl>
   </w:abstractNum>
-  <w:abstractNum w:abstractNumId="12" w15:restartNumberingAfterBreak="0">
+  <w:abstractNum w:abstractNumId="13" w15:restartNumberingAfterBreak="0">
     <w:nsid w:val="4AD22891"/>
     <w:multiLevelType w:val="hybridMultilevel"/>
     <w:tmpl w:val="E3AE209E"/>
@@ -9586,7 +12550,7 @@
       </w:rPr>
     </w:lvl>
   </w:abstractNum>
-  <w:abstractNum w:abstractNumId="13" w15:restartNumberingAfterBreak="0">
+  <w:abstractNum w:abstractNumId="14" w15:restartNumberingAfterBreak="0">
     <w:nsid w:val="4ED87045"/>
     <w:multiLevelType w:val="hybridMultilevel"/>
     <w:tmpl w:val="CCF805AE"/>
@@ -9699,7 +12663,7 @@
       </w:rPr>
     </w:lvl>
   </w:abstractNum>
-  <w:abstractNum w:abstractNumId="14" w15:restartNumberingAfterBreak="0">
+  <w:abstractNum w:abstractNumId="15" w15:restartNumberingAfterBreak="0">
     <w:nsid w:val="53ED0209"/>
     <w:multiLevelType w:val="multilevel"/>
     <w:tmpl w:val="8FA65E44"/>
@@ -9848,7 +12812,156 @@
       </w:rPr>
     </w:lvl>
   </w:abstractNum>
-  <w:abstractNum w:abstractNumId="15" w15:restartNumberingAfterBreak="0">
+  <w:abstractNum w:abstractNumId="16" w15:restartNumberingAfterBreak="0">
+    <w:nsid w:val="59B70792"/>
+    <w:multiLevelType w:val="multilevel"/>
+    <w:tmpl w:val="2612E184"/>
+    <w:lvl w:ilvl="0">
+      <w:start w:val="1"/>
+      <w:numFmt w:val="bullet"/>
+      <w:lvlText w:val=""/>
+      <w:lvlJc w:val="left"/>
+      <w:pPr>
+        <w:tabs>
+          <w:tab w:val="num" w:pos="720"/>
+        </w:tabs>
+        <w:ind w:left="720" w:hanging="360"/>
+      </w:pPr>
+      <w:rPr>
+        <w:rFonts w:ascii="Symbol" w:hAnsi="Symbol" w:hint="default"/>
+        <w:sz w:val="20"/>
+      </w:rPr>
+    </w:lvl>
+    <w:lvl w:ilvl="1" w:tentative="1">
+      <w:start w:val="1"/>
+      <w:numFmt w:val="bullet"/>
+      <w:lvlText w:val="o"/>
+      <w:lvlJc w:val="left"/>
+      <w:pPr>
+        <w:tabs>
+          <w:tab w:val="num" w:pos="1440"/>
+        </w:tabs>
+        <w:ind w:left="1440" w:hanging="360"/>
+      </w:pPr>
+      <w:rPr>
+        <w:rFonts w:ascii="Courier New" w:hAnsi="Courier New" w:hint="default"/>
+        <w:sz w:val="20"/>
+      </w:rPr>
+    </w:lvl>
+    <w:lvl w:ilvl="2" w:tentative="1">
+      <w:start w:val="1"/>
+      <w:numFmt w:val="bullet"/>
+      <w:lvlText w:val=""/>
+      <w:lvlJc w:val="left"/>
+      <w:pPr>
+        <w:tabs>
+          <w:tab w:val="num" w:pos="2160"/>
+        </w:tabs>
+        <w:ind w:left="2160" w:hanging="360"/>
+      </w:pPr>
+      <w:rPr>
+        <w:rFonts w:ascii="Wingdings" w:hAnsi="Wingdings" w:hint="default"/>
+        <w:sz w:val="20"/>
+      </w:rPr>
+    </w:lvl>
+    <w:lvl w:ilvl="3" w:tentative="1">
+      <w:start w:val="1"/>
+      <w:numFmt w:val="bullet"/>
+      <w:lvlText w:val=""/>
+      <w:lvlJc w:val="left"/>
+      <w:pPr>
+        <w:tabs>
+          <w:tab w:val="num" w:pos="2880"/>
+        </w:tabs>
+        <w:ind w:left="2880" w:hanging="360"/>
+      </w:pPr>
+      <w:rPr>
+        <w:rFonts w:ascii="Wingdings" w:hAnsi="Wingdings" w:hint="default"/>
+        <w:sz w:val="20"/>
+      </w:rPr>
+    </w:lvl>
+    <w:lvl w:ilvl="4" w:tentative="1">
+      <w:start w:val="1"/>
+      <w:numFmt w:val="bullet"/>
+      <w:lvlText w:val=""/>
+      <w:lvlJc w:val="left"/>
+      <w:pPr>
+        <w:tabs>
+          <w:tab w:val="num" w:pos="3600"/>
+        </w:tabs>
+        <w:ind w:left="3600" w:hanging="360"/>
+      </w:pPr>
+      <w:rPr>
+        <w:rFonts w:ascii="Wingdings" w:hAnsi="Wingdings" w:hint="default"/>
+        <w:sz w:val="20"/>
+      </w:rPr>
+    </w:lvl>
+    <w:lvl w:ilvl="5" w:tentative="1">
+      <w:start w:val="1"/>
+      <w:numFmt w:val="bullet"/>
+      <w:lvlText w:val=""/>
+      <w:lvlJc w:val="left"/>
+      <w:pPr>
+        <w:tabs>
+          <w:tab w:val="num" w:pos="4320"/>
+        </w:tabs>
+        <w:ind w:left="4320" w:hanging="360"/>
+      </w:pPr>
+      <w:rPr>
+        <w:rFonts w:ascii="Wingdings" w:hAnsi="Wingdings" w:hint="default"/>
+        <w:sz w:val="20"/>
+      </w:rPr>
+    </w:lvl>
+    <w:lvl w:ilvl="6" w:tentative="1">
+      <w:start w:val="1"/>
+      <w:numFmt w:val="bullet"/>
+      <w:lvlText w:val=""/>
+      <w:lvlJc w:val="left"/>
+      <w:pPr>
+        <w:tabs>
+          <w:tab w:val="num" w:pos="5040"/>
+        </w:tabs>
+        <w:ind w:left="5040" w:hanging="360"/>
+      </w:pPr>
+      <w:rPr>
+        <w:rFonts w:ascii="Wingdings" w:hAnsi="Wingdings" w:hint="default"/>
+        <w:sz w:val="20"/>
+      </w:rPr>
+    </w:lvl>
+    <w:lvl w:ilvl="7" w:tentative="1">
+      <w:start w:val="1"/>
+      <w:numFmt w:val="bullet"/>
+      <w:lvlText w:val=""/>
+      <w:lvlJc w:val="left"/>
+      <w:pPr>
+        <w:tabs>
+          <w:tab w:val="num" w:pos="5760"/>
+        </w:tabs>
+        <w:ind w:left="5760" w:hanging="360"/>
+      </w:pPr>
+      <w:rPr>
+        <w:rFonts w:ascii="Wingdings" w:hAnsi="Wingdings" w:hint="default"/>
+        <w:sz w:val="20"/>
+      </w:rPr>
+    </w:lvl>
+    <w:lvl w:ilvl="8" w:tentative="1">
+      <w:start w:val="1"/>
+      <w:numFmt w:val="bullet"/>
+      <w:lvlText w:val=""/>
+      <w:lvlJc w:val="left"/>
+      <w:pPr>
+        <w:tabs>
+          <w:tab w:val="num" w:pos="6480"/>
+        </w:tabs>
+        <w:ind w:left="6480" w:hanging="360"/>
+      </w:pPr>
+      <w:rPr>
+        <w:rFonts w:ascii="Wingdings" w:hAnsi="Wingdings" w:hint="default"/>
+        <w:sz w:val="20"/>
+      </w:rPr>
+    </w:lvl>
+  </w:abstractNum>
+  <w:abstractNum w:abstractNumId="17" w15:restartNumberingAfterBreak="0">
     <w:nsid w:val="5DC514A5"/>
     <w:multiLevelType w:val="multilevel"/>
     <w:tmpl w:val="5CC6B2AA"/>
@@ -9997,7 +13110,7 @@
       </w:rPr>
     </w:lvl>
   </w:abstractNum>
-  <w:abstractNum w:abstractNumId="16" w15:restartNumberingAfterBreak="0">
+  <w:abstractNum w:abstractNumId="18" w15:restartNumberingAfterBreak="0">
     <w:nsid w:val="61D735C1"/>
     <w:multiLevelType w:val="hybridMultilevel"/>
     <w:tmpl w:val="DEA6051E"/>
@@ -10110,7 +13223,7 @@
       </w:rPr>
     </w:lvl>
   </w:abstractNum>
-  <w:abstractNum w:abstractNumId="17" w15:restartNumberingAfterBreak="0">
+  <w:abstractNum w:abstractNumId="19" w15:restartNumberingAfterBreak="0">
     <w:nsid w:val="64F83CFA"/>
     <w:multiLevelType w:val="multilevel"/>
     <w:tmpl w:val="08B6A39C"/>
@@ -10259,7 +13372,7 @@
       </w:rPr>
     </w:lvl>
   </w:abstractNum>
-  <w:abstractNum w:abstractNumId="18" w15:restartNumberingAfterBreak="0">
+  <w:abstractNum w:abstractNumId="20" w15:restartNumberingAfterBreak="0">
     <w:nsid w:val="66201BCF"/>
     <w:multiLevelType w:val="multilevel"/>
     <w:tmpl w:val="1E702082"/>
@@ -10408,7 +13521,120 @@
       </w:rPr>
     </w:lvl>
   </w:abstractNum>
-  <w:abstractNum w:abstractNumId="19" w15:restartNumberingAfterBreak="0">
+  <w:abstractNum w:abstractNumId="21" w15:restartNumberingAfterBreak="0">
+    <w:nsid w:val="6BDC1F30"/>
+    <w:multiLevelType w:val="hybridMultilevel"/>
+    <w:tmpl w:val="7D20A252"/>
+    <w:lvl w:ilvl="0" w:tplc="40090001">
+      <w:start w:val="1"/>
+      <w:numFmt w:val="bullet"/>
+      <w:lvlText w:val=""/>
+      <w:lvlJc w:val="left"/>
+      <w:pPr>
+        <w:ind w:left="720" w:hanging="360"/>
+      </w:pPr>
+      <w:rPr>
+        <w:rFonts w:ascii="Symbol" w:hAnsi="Symbol" w:hint="default"/>
+      </w:rPr>
+    </w:lvl>
+    <w:lvl w:ilvl="1" w:tplc="40090003" w:tentative="1">
+      <w:start w:val="1"/>
+      <w:numFmt w:val="bullet"/>
+      <w:lvlText w:val="o"/>
+      <w:lvlJc w:val="left"/>
+      <w:pPr>
+        <w:ind w:left="1440" w:hanging="360"/>
+      </w:pPr>
+      <w:rPr>
+        <w:rFonts w:ascii="Courier New" w:hAnsi="Courier New" w:cs="Courier New" w:hint="default"/>
+      </w:rPr>
+    </w:lvl>
+    <w:lvl w:ilvl="2" w:tplc="40090005" w:tentative="1">
+      <w:start w:val="1"/>
+      <w:numFmt w:val="bullet"/>
+      <w:lvlText w:val=""/>
+      <w:lvlJc w:val="left"/>
+      <w:pPr>
+        <w:ind w:left="2160" w:hanging="360"/>
+      </w:pPr>
+      <w:rPr>
+        <w:rFonts w:ascii="Wingdings" w:hAnsi="Wingdings" w:hint="default"/>
+      </w:rPr>
+    </w:lvl>
+    <w:lvl w:ilvl="3" w:tplc="40090001" w:tentative="1">
+      <w:start w:val="1"/>
+      <w:numFmt w:val="bullet"/>
+      <w:lvlText w:val=""/>
+      <w:lvlJc w:val="left"/>
+      <w:pPr>
+        <w:ind w:left="2880" w:hanging="360"/>
+      </w:pPr>
+      <w:rPr>
+        <w:rFonts w:ascii="Symbol" w:hAnsi="Symbol" w:hint="default"/>
+      </w:rPr>
+    </w:lvl>
+    <w:lvl w:ilvl="4" w:tplc="40090003" w:tentative="1">
+      <w:start w:val="1"/>
+      <w:numFmt w:val="bullet"/>
+      <w:lvlText w:val="o"/>
+      <w:lvlJc w:val="left"/>
+      <w:pPr>
+        <w:ind w:left="3600" w:hanging="360"/>
+      </w:pPr>
+      <w:rPr>
+        <w:rFonts w:ascii="Courier New" w:hAnsi="Courier New" w:cs="Courier New" w:hint="default"/>
+      </w:rPr>
+    </w:lvl>
+    <w:lvl w:ilvl="5" w:tplc="40090005" w:tentative="1">
+      <w:start w:val="1"/>
+      <w:numFmt w:val="bullet"/>
+      <w:lvlText w:val=""/>
+      <w:lvlJc w:val="left"/>
+      <w:pPr>
+        <w:ind w:left="4320" w:hanging="360"/>
+      </w:pPr>
+      <w:rPr>
+        <w:rFonts w:ascii="Wingdings" w:hAnsi="Wingdings" w:hint="default"/>
+      </w:rPr>
+    </w:lvl>
+    <w:lvl w:ilvl="6" w:tplc="40090001" w:tentative="1">
+      <w:start w:val="1"/>
+      <w:numFmt w:val="bullet"/>
+      <w:lvlText w:val=""/>
+      <w:lvlJc w:val="left"/>
+      <w:pPr>
+        <w:ind w:left="5040" w:hanging="360"/>
+      </w:pPr>
+      <w:rPr>
+        <w:rFonts w:ascii="Symbol" w:hAnsi="Symbol" w:hint="default"/>
+      </w:rPr>
+    </w:lvl>
+    <w:lvl w:ilvl="7" w:tplc="40090003" w:tentative="1">
+      <w:start w:val="1"/>
+      <w:numFmt w:val="bullet"/>
+      <w:lvlText w:val="o"/>
+      <w:lvlJc w:val="left"/>
+      <w:pPr>
+        <w:ind w:left="5760" w:hanging="360"/>
+      </w:pPr>
+      <w:rPr>
+        <w:rFonts w:ascii="Courier New" w:hAnsi="Courier New" w:cs="Courier New" w:hint="default"/>
+      </w:rPr>
+    </w:lvl>
+    <w:lvl w:ilvl="8" w:tplc="40090005" w:tentative="1">
+      <w:start w:val="1"/>
+      <w:numFmt w:val="bullet"/>
+      <w:lvlText w:val=""/>
+      <w:lvlJc w:val="left"/>
+      <w:pPr>
+        <w:ind w:left="6480" w:hanging="360"/>
+      </w:pPr>
+      <w:rPr>
+        <w:rFonts w:ascii="Wingdings" w:hAnsi="Wingdings" w:hint="default"/>
+      </w:rPr>
+    </w:lvl>
+  </w:abstractNum>
+  <w:abstractNum w:abstractNumId="22" w15:restartNumberingAfterBreak="0">
     <w:nsid w:val="6EEB6E32"/>
     <w:multiLevelType w:val="multilevel"/>
     <w:tmpl w:val="759C49CA"/>
@@ -10557,7 +13783,7 @@
       </w:rPr>
     </w:lvl>
   </w:abstractNum>
-  <w:abstractNum w:abstractNumId="20" w15:restartNumberingAfterBreak="0">
+  <w:abstractNum w:abstractNumId="23" w15:restartNumberingAfterBreak="0">
     <w:nsid w:val="70EA23FC"/>
     <w:multiLevelType w:val="multilevel"/>
     <w:tmpl w:val="7208FABA"/>
@@ -10706,7 +13932,7 @@
       </w:rPr>
     </w:lvl>
   </w:abstractNum>
-  <w:abstractNum w:abstractNumId="21" w15:restartNumberingAfterBreak="0">
+  <w:abstractNum w:abstractNumId="24" w15:restartNumberingAfterBreak="0">
     <w:nsid w:val="785648B2"/>
     <w:multiLevelType w:val="multilevel"/>
     <w:tmpl w:val="3FC6F90E"/>
@@ -10855,7 +14081,7 @@
       </w:rPr>
     </w:lvl>
   </w:abstractNum>
-  <w:abstractNum w:abstractNumId="22" w15:restartNumberingAfterBreak="0">
+  <w:abstractNum w:abstractNumId="25" w15:restartNumberingAfterBreak="0">
     <w:nsid w:val="7B2E7523"/>
     <w:multiLevelType w:val="hybridMultilevel"/>
     <w:tmpl w:val="206A094C"/>
@@ -10969,73 +14195,82 @@
     </w:lvl>
   </w:abstractNum>
   <w:num w:numId="1" w16cid:durableId="1461345118">
+    <w:abstractNumId w:val="25"/>
+  </w:num>
+  <w:num w:numId="2" w16cid:durableId="987125807">
+    <w:abstractNumId w:val="20"/>
+  </w:num>
+  <w:num w:numId="3" w16cid:durableId="40521216">
+    <w:abstractNumId w:val="11"/>
+  </w:num>
+  <w:num w:numId="4" w16cid:durableId="91824780">
+    <w:abstractNumId w:val="4"/>
+  </w:num>
+  <w:num w:numId="5" w16cid:durableId="604002816">
+    <w:abstractNumId w:val="24"/>
+  </w:num>
+  <w:num w:numId="6" w16cid:durableId="357393537">
+    <w:abstractNumId w:val="3"/>
+  </w:num>
+  <w:num w:numId="7" w16cid:durableId="97337635">
+    <w:abstractNumId w:val="19"/>
+  </w:num>
+  <w:num w:numId="8" w16cid:durableId="1071393605">
+    <w:abstractNumId w:val="7"/>
+  </w:num>
+  <w:num w:numId="9" w16cid:durableId="1037925026">
+    <w:abstractNumId w:val="18"/>
+  </w:num>
+  <w:num w:numId="10" w16cid:durableId="1619025653">
+    <w:abstractNumId w:val="15"/>
+  </w:num>
+  <w:num w:numId="11" w16cid:durableId="394205887">
     <w:abstractNumId w:val="22"/>
   </w:num>
-  <w:num w:numId="2" w16cid:durableId="987125807">
-    <w:abstractNumId w:val="18"/>
+  <w:num w:numId="12" w16cid:durableId="999190619">
+    <w:abstractNumId w:val="23"/>
   </w:num>
-  <w:num w:numId="3" w16cid:durableId="40521216">
+  <w:num w:numId="13" w16cid:durableId="546725609">
+    <w:abstractNumId w:val="9"/>
+  </w:num>
+  <w:num w:numId="14" w16cid:durableId="57673825">
+    <w:abstractNumId w:val="6"/>
+  </w:num>
+  <w:num w:numId="15" w16cid:durableId="226692196">
+    <w:abstractNumId w:val="8"/>
+  </w:num>
+  <w:num w:numId="16" w16cid:durableId="2105107224">
+    <w:abstractNumId w:val="2"/>
+  </w:num>
+  <w:num w:numId="17" w16cid:durableId="1559440587">
     <w:abstractNumId w:val="10"/>
   </w:num>
-  <w:num w:numId="4" w16cid:durableId="91824780">
-    <w:abstractNumId w:val="3"/>
+  <w:num w:numId="18" w16cid:durableId="485316214">
+    <w:abstractNumId w:val="12"/>
   </w:num>
-  <w:num w:numId="5" w16cid:durableId="604002816">
-    <w:abstractNumId w:val="21"/>
+  <w:num w:numId="19" w16cid:durableId="1692757961">
+    <w:abstractNumId w:val="13"/>
   </w:num>
-  <w:num w:numId="6" w16cid:durableId="357393537">
-    <w:abstractNumId w:val="2"/>
+  <w:num w:numId="20" w16cid:durableId="92358683">
+    <w:abstractNumId w:val="5"/>
   </w:num>
-  <w:num w:numId="7" w16cid:durableId="97337635">
+  <w:num w:numId="21" w16cid:durableId="598023368">
+    <w:abstractNumId w:val="14"/>
+  </w:num>
+  <w:num w:numId="22" w16cid:durableId="276062544">
+    <w:abstractNumId w:val="1"/>
+  </w:num>
+  <w:num w:numId="23" w16cid:durableId="1524515241">
     <w:abstractNumId w:val="17"/>
   </w:num>
-  <w:num w:numId="8" w16cid:durableId="1071393605">
-    <w:abstractNumId w:val="6"/>
-  </w:num>
-  <w:num w:numId="9" w16cid:durableId="1037925026">
+  <w:num w:numId="24" w16cid:durableId="502550429">
     <w:abstractNumId w:val="16"/>
   </w:num>
-  <w:num w:numId="10" w16cid:durableId="1619025653">
-    <w:abstractNumId w:val="14"/>
-  </w:num>
-  <w:num w:numId="11" w16cid:durableId="394205887">
-    <w:abstractNumId w:val="19"/>
-  </w:num>
-  <w:num w:numId="12" w16cid:durableId="999190619">
-    <w:abstractNumId w:val="20"/>
-  </w:num>
-  <w:num w:numId="13" w16cid:durableId="546725609">
-    <w:abstractNumId w:val="8"/>
-  </w:num>
-  <w:num w:numId="14" w16cid:durableId="57673825">
-    <w:abstractNumId w:val="5"/>
-  </w:num>
-  <w:num w:numId="15" w16cid:durableId="226692196">
-    <w:abstractNumId w:val="7"/>
-  </w:num>
-  <w:num w:numId="16" w16cid:durableId="2105107224">
-    <w:abstractNumId w:val="1"/>
-  </w:num>
-  <w:num w:numId="17" w16cid:durableId="1559440587">
-    <w:abstractNumId w:val="9"/>
-  </w:num>
-  <w:num w:numId="18" w16cid:durableId="485316214">
-    <w:abstractNumId w:val="11"/>
-  </w:num>
-  <w:num w:numId="19" w16cid:durableId="1692757961">
-    <w:abstractNumId w:val="12"/>
-  </w:num>
-  <w:num w:numId="20" w16cid:durableId="92358683">
-    <w:abstractNumId w:val="4"/>
-  </w:num>
-  <w:num w:numId="21" w16cid:durableId="598023368">
-    <w:abstractNumId w:val="13"/>
-  </w:num>
-  <w:num w:numId="22" w16cid:durableId="276062544">
+  <w:num w:numId="25" w16cid:durableId="764231443">
     <w:abstractNumId w:val="0"/>
   </w:num>
-  <w:num w:numId="23" w16cid:durableId="1524515241">
-    <w:abstractNumId w:val="15"/>
+  <w:num w:numId="26" w16cid:durableId="1974215631">
+    <w:abstractNumId w:val="21"/>
   </w:num>
 </w:numbering>
 </file>

</xml_diff>

<commit_message>
Fix backup cleanup: Implement 3-backup limit with automatic cleanup
- Update backup_service.dart with Health app-matching implementation
- Change file extension from .enc to .db.enc for consistency
- Implement proper timestamp-based cleanup (newest 3 kept, oldest deleted)
- Add comprehensive test suite for backup cleanup functionality
- Fix manual test errors with proper method calls
- Update help screen with new .db.enc extension and cleanup details
- Add automatic cleanup triggers after backup creation
- Support both .db.enc and legacy .json.enc file cleanup
- All tests passing, APK built and deployed successfully

Resolves issue where 6+ backup files persisted instead of 3 limit.
Implementation now exactly matches Health app reference behavior.
</commit_message>
<xml_diff>
--- a/requirements/PRD.docx
+++ b/requirements/PRD.docx
@@ -342,8 +342,8 @@
         <w:tblLook w:val="04A0" w:firstRow="1" w:lastRow="0" w:firstColumn="1" w:lastColumn="0" w:noHBand="0" w:noVBand="1"/>
       </w:tblPr>
       <w:tblGrid>
-        <w:gridCol w:w="2321"/>
-        <w:gridCol w:w="6705"/>
+        <w:gridCol w:w="2428"/>
+        <w:gridCol w:w="7211"/>
       </w:tblGrid>
       <w:tr>
         <w:trPr>
@@ -511,7 +511,6 @@
           </w:tcPr>
           <w:p>
             <w:r>
-              <w:lastRenderedPageBreak/>
               <w:t>Help Icon</w:t>
             </w:r>
           </w:p>
@@ -570,6 +569,7 @@
           </w:tcPr>
           <w:p>
             <w:r>
+              <w:lastRenderedPageBreak/>
               <w:t>Floating Action Button (FAB)</w:t>
             </w:r>
           </w:p>
@@ -591,7 +591,7 @@
     <w:p>
       <w:r>
         <w:pict w14:anchorId="38ECE120">
-          <v:rect id="_x0000_i1029" style="width:0;height:1.5pt" o:hralign="center" o:hrstd="t" o:hr="t" fillcolor="#a0a0a0" stroked="f"/>
+          <v:rect id="_x0000_i1379" style="width:0;height:1.5pt" o:hralign="center" o:hrstd="t" o:hr="t" fillcolor="#a0a0a0" stroked="f"/>
         </w:pict>
       </w:r>
     </w:p>
@@ -732,7 +732,7 @@
     <w:p>
       <w:r>
         <w:pict w14:anchorId="728564A2">
-          <v:rect id="_x0000_i1030" style="width:0;height:1.5pt" o:hralign="center" o:hrstd="t" o:hr="t" fillcolor="#a0a0a0" stroked="f"/>
+          <v:rect id="_x0000_i1380" style="width:0;height:1.5pt" o:hralign="center" o:hrstd="t" o:hr="t" fillcolor="#a0a0a0" stroked="f"/>
         </w:pict>
       </w:r>
     </w:p>
@@ -931,7 +931,7 @@
     <w:p>
       <w:r>
         <w:pict w14:anchorId="02729D28">
-          <v:rect id="_x0000_i1031" style="width:0;height:1.5pt" o:hralign="center" o:hrstd="t" o:hr="t" fillcolor="#a0a0a0" stroked="f"/>
+          <v:rect id="_x0000_i1381" style="width:0;height:1.5pt" o:hralign="center" o:hrstd="t" o:hr="t" fillcolor="#a0a0a0" stroked="f"/>
         </w:pict>
       </w:r>
     </w:p>
@@ -1014,7 +1014,6 @@
         </w:numPr>
       </w:pPr>
       <w:r>
-        <w:lastRenderedPageBreak/>
         <w:t xml:space="preserve">Inherit reusable theme logic from </w:t>
       </w:r>
       <w:proofErr w:type="spellStart"/>
@@ -1033,7 +1032,7 @@
     <w:p>
       <w:r>
         <w:pict w14:anchorId="0203B637">
-          <v:rect id="_x0000_i1032" style="width:0;height:1.5pt" o:hralign="center" o:hrstd="t" o:hr="t" fillcolor="#a0a0a0" stroked="f"/>
+          <v:rect id="_x0000_i1382" style="width:0;height:1.5pt" o:hralign="center" o:hrstd="t" o:hr="t" fillcolor="#a0a0a0" stroked="f"/>
         </w:pict>
       </w:r>
     </w:p>
@@ -1100,6 +1099,7 @@
         </w:numPr>
       </w:pPr>
       <w:r>
+        <w:lastRenderedPageBreak/>
         <w:t>Instructions on creating folders and using app features</w:t>
       </w:r>
     </w:p>
@@ -1128,7 +1128,7 @@
     <w:p>
       <w:r>
         <w:pict w14:anchorId="637215AD">
-          <v:rect id="_x0000_i1033" style="width:0;height:1.5pt" o:hralign="center" o:hrstd="t" o:hr="t" fillcolor="#a0a0a0" stroked="f"/>
+          <v:rect id="_x0000_i1383" style="width:0;height:1.5pt" o:hralign="center" o:hrstd="t" o:hr="t" fillcolor="#a0a0a0" stroked="f"/>
         </w:pict>
       </w:r>
     </w:p>
@@ -1589,9 +1589,8 @@
     </w:p>
     <w:p>
       <w:r>
-        <w:lastRenderedPageBreak/>
         <w:pict w14:anchorId="355DAFF4">
-          <v:rect id="_x0000_i1034" style="width:0;height:1.5pt" o:hralign="center" o:hrstd="t" o:hr="t" fillcolor="#a0a0a0" stroked="f"/>
+          <v:rect id="_x0000_i1384" style="width:0;height:1.5pt" o:hralign="center" o:hrstd="t" o:hr="t" fillcolor="#a0a0a0" stroked="f"/>
         </w:pict>
       </w:r>
     </w:p>
@@ -1649,7 +1648,7 @@
     <w:p>
       <w:r>
         <w:pict w14:anchorId="6633FD8D">
-          <v:rect id="_x0000_i1035" style="width:0;height:1.5pt" o:hralign="center" o:hrstd="t" o:hr="t" fillcolor="#a0a0a0" stroked="f"/>
+          <v:rect id="_x0000_i1385" style="width:0;height:1.5pt" o:hralign="center" o:hrstd="t" o:hr="t" fillcolor="#a0a0a0" stroked="f"/>
         </w:pict>
       </w:r>
     </w:p>
@@ -1707,6 +1706,7 @@
                 <w:b/>
                 <w:bCs/>
               </w:rPr>
+              <w:lastRenderedPageBreak/>
               <w:t>Component</w:t>
             </w:r>
           </w:p>
@@ -1915,7 +1915,7 @@
     <w:p>
       <w:r>
         <w:pict w14:anchorId="73930939">
-          <v:rect id="_x0000_i1036" style="width:0;height:1.5pt" o:hralign="center" o:hrstd="t" o:hr="t" fillcolor="#a0a0a0" stroked="f"/>
+          <v:rect id="_x0000_i1386" style="width:0;height:1.5pt" o:hralign="center" o:hrstd="t" o:hr="t" fillcolor="#a0a0a0" stroked="f"/>
         </w:pict>
       </w:r>
     </w:p>
@@ -2267,7 +2267,6 @@
           <w:color w:val="EE0000"/>
           <w:highlight w:val="yellow"/>
         </w:rPr>
-        <w:lastRenderedPageBreak/>
         <w:t>The handle icon shown in 1.png should allow users to move items up and down. Check how this is implemented in the project at</w:t>
       </w:r>
       <w:r>
@@ -2472,6 +2471,7 @@
           <w:color w:val="EE0000"/>
           <w:highlight w:val="yellow"/>
         </w:rPr>
+        <w:lastRenderedPageBreak/>
         <w:t xml:space="preserve">Not working - Add fingerprint authentication to the app, similar to the implementation in the </w:t>
       </w:r>
       <w:proofErr w:type="spellStart"/>
@@ -3141,7 +3141,6 @@
         <w:rPr>
           <w:highlight w:val="yellow"/>
         </w:rPr>
-        <w:lastRenderedPageBreak/>
         <w:t xml:space="preserve">Add a </w:t>
       </w:r>
       <w:r>
@@ -3468,6 +3467,7 @@
           <w:highlight w:val="yellow"/>
           <w:lang w:eastAsia="en-US"/>
         </w:rPr>
+        <w:lastRenderedPageBreak/>
         <w:t xml:space="preserve">Finally, </w:t>
       </w:r>
       <w:r>
@@ -4304,7 +4304,6 @@
           <w:highlight w:val="yellow"/>
           <w:lang w:val="en-US"/>
         </w:rPr>
-        <w:lastRenderedPageBreak/>
         <w:t xml:space="preserve">Add a delete All icon between settings and help in folders screen, when user clicks it show warning message and </w:t>
       </w:r>
       <w:proofErr w:type="gramStart"/>
@@ -4642,6 +4641,7 @@
         <w:rPr>
           <w:highlight w:val="yellow"/>
         </w:rPr>
+        <w:lastRenderedPageBreak/>
         <w:t>Device charging / idle requirement (currently described incorrectly)</w:t>
       </w:r>
     </w:p>
@@ -5181,7 +5181,6 @@
         <w:rPr>
           <w:highlight w:val="yellow"/>
         </w:rPr>
-        <w:lastRenderedPageBreak/>
         <w:t xml:space="preserve">Perform a </w:t>
       </w:r>
       <w:r>
@@ -5675,6 +5674,7 @@
         <w:rPr>
           <w:highlight w:val="yellow"/>
         </w:rPr>
+        <w:lastRenderedPageBreak/>
         <w:t>Some weird symbols at beginning of below 2 lines</w:t>
       </w:r>
     </w:p>
@@ -5886,7 +5886,6 @@
         <w:rPr>
           <w:highlight w:val="yellow"/>
         </w:rPr>
-        <w:lastRenderedPageBreak/>
         <w:t> </w:t>
       </w:r>
       <w:r>
@@ -6187,6 +6186,7 @@
         <w:rPr>
           <w:highlight w:val="yellow"/>
         </w:rPr>
+        <w:lastRenderedPageBreak/>
         <w:t xml:space="preserve">If the Field value has a future date mentioned Example </w:t>
       </w:r>
       <w:r>
@@ -6464,7 +6464,6 @@
         <w:rPr>
           <w:highlight w:val="yellow"/>
         </w:rPr>
-        <w:lastRenderedPageBreak/>
         <w:t>If the year value is 0, display only months and days.</w:t>
       </w:r>
     </w:p>
@@ -7023,7 +7022,14 @@
         <w:rPr>
           <w:highlight w:val="yellow"/>
         </w:rPr>
-        <w:t xml:space="preserve"> within the text (including variations with day names, short/long month names, or short year formats), and then perform the corresponding </w:t>
+        <w:t xml:space="preserve"> within the text </w:t>
+      </w:r>
+      <w:r>
+        <w:rPr>
+          <w:highlight w:val="yellow"/>
+        </w:rPr>
+        <w:lastRenderedPageBreak/>
+        <w:t xml:space="preserve">(including variations with day names, short/long month names, or short year formats), and then perform the corresponding </w:t>
       </w:r>
       <w:r>
         <w:rPr>
@@ -7335,7 +7341,6 @@
         <w:rPr>
           <w:highlight w:val="yellow"/>
         </w:rPr>
-        <w:lastRenderedPageBreak/>
         <w:t>  When</w:t>
       </w:r>
       <w:proofErr w:type="gramEnd"/>
@@ -7962,7 +7967,7 @@
           <w:highlight w:val="yellow"/>
         </w:rPr>
         <w:pict w14:anchorId="317F98C2">
-          <v:rect id="_x0000_i1043" style="width:0;height:1.5pt" o:hralign="center" o:hrstd="t" o:hr="t" fillcolor="#a0a0a0" stroked="f"/>
+          <v:rect id="_x0000_i1387" style="width:0;height:1.5pt" o:hralign="center" o:hrstd="t" o:hr="t" fillcolor="#a0a0a0" stroked="f"/>
         </w:pict>
       </w:r>
     </w:p>
@@ -8121,7 +8126,6 @@
         <w:rPr>
           <w:highlight w:val="yellow"/>
         </w:rPr>
-        <w:lastRenderedPageBreak/>
         <w:t xml:space="preserve">The </w:t>
       </w:r>
       <w:r>
@@ -8291,7 +8295,7 @@
           <w:highlight w:val="yellow"/>
         </w:rPr>
         <w:pict w14:anchorId="3B469178">
-          <v:rect id="_x0000_i1081" style="width:0;height:1.5pt" o:hralign="center" o:hrstd="t" o:hr="t" fillcolor="#a0a0a0" stroked="f"/>
+          <v:rect id="_x0000_i1388" style="width:0;height:1.5pt" o:hralign="center" o:hrstd="t" o:hr="t" fillcolor="#a0a0a0" stroked="f"/>
         </w:pict>
       </w:r>
     </w:p>
@@ -8874,6 +8878,7 @@
         <w:rPr>
           <w:highlight w:val="yellow"/>
         </w:rPr>
+        <w:lastRenderedPageBreak/>
         <w:t xml:space="preserve">  final </w:t>
       </w:r>
       <w:proofErr w:type="spellStart"/>
@@ -9146,7 +9151,6 @@
         <w:rPr>
           <w:highlight w:val="yellow"/>
         </w:rPr>
-        <w:lastRenderedPageBreak/>
         <w:t xml:space="preserve">    curve: </w:t>
       </w:r>
       <w:proofErr w:type="spellStart"/>
@@ -9235,7 +9239,7 @@
           <w:highlight w:val="yellow"/>
         </w:rPr>
         <w:pict w14:anchorId="1D4779F8">
-          <v:rect id="_x0000_i1082" style="width:0;height:1.5pt" o:hralign="center" o:hrstd="t" o:hr="t" fillcolor="#a0a0a0" stroked="f"/>
+          <v:rect id="_x0000_i1389" style="width:0;height:1.5pt" o:hralign="center" o:hrstd="t" o:hr="t" fillcolor="#a0a0a0" stroked="f"/>
         </w:pict>
       </w:r>
     </w:p>
@@ -9776,7 +9780,7 @@
           <w:highlight w:val="yellow"/>
         </w:rPr>
         <w:pict w14:anchorId="5A1EDC9C">
-          <v:rect id="_x0000_i1083" style="width:0;height:1.5pt" o:hralign="center" o:hrstd="t" o:hr="t" fillcolor="#a0a0a0" stroked="f"/>
+          <v:rect id="_x0000_i1390" style="width:0;height:1.5pt" o:hralign="center" o:hrstd="t" o:hr="t" fillcolor="#a0a0a0" stroked="f"/>
         </w:pict>
       </w:r>
     </w:p>
@@ -9795,6 +9799,7 @@
           <w:bCs/>
           <w:highlight w:val="yellow"/>
         </w:rPr>
+        <w:lastRenderedPageBreak/>
         <w:t>🕐</w:t>
       </w:r>
       <w:r>
@@ -9887,7 +9892,6 @@
         <w:rPr>
           <w:highlight w:val="yellow"/>
         </w:rPr>
-        <w:lastRenderedPageBreak/>
         <w:t xml:space="preserve">  </w:t>
       </w:r>
       <w:proofErr w:type="spellStart"/>
@@ -9977,7 +9981,7 @@
           <w:highlight w:val="yellow"/>
         </w:rPr>
         <w:pict w14:anchorId="6D022B61">
-          <v:rect id="_x0000_i1084" style="width:0;height:1.5pt" o:hralign="center" o:hrstd="t" o:hr="t" fillcolor="#a0a0a0" stroked="f"/>
+          <v:rect id="_x0000_i1391" style="width:0;height:1.5pt" o:hralign="center" o:hrstd="t" o:hr="t" fillcolor="#a0a0a0" stroked="f"/>
         </w:pict>
       </w:r>
     </w:p>
@@ -10326,7 +10330,7 @@
           <w:highlight w:val="yellow"/>
         </w:rPr>
         <w:pict w14:anchorId="074718DC">
-          <v:rect id="_x0000_i1085" style="width:0;height:1.5pt" o:hralign="center" o:hrstd="t" o:hr="t" fillcolor="#a0a0a0" stroked="f"/>
+          <v:rect id="_x0000_i1392" style="width:0;height:1.5pt" o:hralign="center" o:hrstd="t" o:hr="t" fillcolor="#a0a0a0" stroked="f"/>
         </w:pict>
       </w:r>
     </w:p>
@@ -10573,6 +10577,12 @@
       </w:r>
       <w:r>
         <w:rPr>
+          <w:highlight w:val="yellow"/>
+        </w:rPr>
+        <w:t xml:space="preserve">Folder </w:t>
+      </w:r>
+      <w:r>
+        <w:rPr>
           <w:rStyle w:val="Strong"/>
           <w:rFonts w:eastAsiaTheme="majorEastAsia"/>
           <w:highlight w:val="yellow"/>
@@ -10662,15 +10672,1120 @@
     </w:p>
     <w:p>
       <w:pPr>
+        <w:pStyle w:val="NormalWeb"/>
+        <w:rPr>
+          <w:highlight w:val="yellow"/>
+        </w:rPr>
+      </w:pPr>
+    </w:p>
+    <w:p>
+      <w:pPr>
+        <w:pStyle w:val="NormalWeb"/>
+        <w:numPr>
+          <w:ilvl w:val="0"/>
+          <w:numId w:val="26"/>
+        </w:numPr>
+        <w:rPr>
+          <w:highlight w:val="yellow"/>
+        </w:rPr>
+      </w:pPr>
+      <w:r>
+        <w:rPr>
+          <w:highlight w:val="yellow"/>
+        </w:rPr>
+        <w:lastRenderedPageBreak/>
+        <w:t xml:space="preserve">Refer 3.png in requirement folder using dc </w:t>
+      </w:r>
+      <w:proofErr w:type="spellStart"/>
+      <w:r>
+        <w:rPr>
+          <w:highlight w:val="yellow"/>
+        </w:rPr>
+        <w:t>mcp</w:t>
+      </w:r>
+      <w:proofErr w:type="spellEnd"/>
+      <w:r>
+        <w:rPr>
+          <w:highlight w:val="yellow"/>
+        </w:rPr>
+        <w:t>, In Create your pin screen the focus should be on enter pin field once the user clicks continue it should focus on conform pin</w:t>
+      </w:r>
+    </w:p>
+    <w:p>
+      <w:pPr>
+        <w:rPr>
+          <w:lang w:val="en-US"/>
+        </w:rPr>
+      </w:pPr>
+    </w:p>
+    <w:p>
+      <w:pPr>
+        <w:pStyle w:val="ListParagraph"/>
+        <w:numPr>
+          <w:ilvl w:val="0"/>
+          <w:numId w:val="26"/>
+        </w:numPr>
+        <w:ind w:left="426" w:hanging="66"/>
+      </w:pPr>
+      <w:r>
+        <w:t xml:space="preserve">Whenever a folder or record is </w:t>
+      </w:r>
+      <w:r>
+        <w:rPr>
+          <w:b/>
+          <w:bCs/>
+        </w:rPr>
+        <w:t>created, edited, duplicated, or deleted</w:t>
+      </w:r>
+      <w:r>
+        <w:t xml:space="preserve">, an automatic </w:t>
+      </w:r>
+      <w:r>
+        <w:rPr>
+          <w:b/>
+          <w:bCs/>
+        </w:rPr>
+        <w:t>backup</w:t>
+      </w:r>
+      <w:r>
+        <w:t xml:space="preserve"> should be created.</w:t>
+      </w:r>
+    </w:p>
+    <w:p>
+      <w:pPr>
+        <w:pStyle w:val="ListParagraph"/>
+        <w:numPr>
+          <w:ilvl w:val="0"/>
+          <w:numId w:val="26"/>
+        </w:numPr>
+      </w:pPr>
+      <w:r>
+        <w:t xml:space="preserve">Ensure that the </w:t>
+      </w:r>
+      <w:proofErr w:type="spellStart"/>
+      <w:r>
+        <w:rPr>
+          <w:b/>
+          <w:bCs/>
+        </w:rPr>
+        <w:t>my_records</w:t>
+      </w:r>
+      <w:proofErr w:type="spellEnd"/>
+      <w:r>
+        <w:t xml:space="preserve"> folder retains only the </w:t>
+      </w:r>
+      <w:r>
+        <w:rPr>
+          <w:b/>
+          <w:bCs/>
+        </w:rPr>
+        <w:t>latest three backup files</w:t>
+      </w:r>
+      <w:r>
+        <w:t xml:space="preserve">, and </w:t>
+      </w:r>
+      <w:r>
+        <w:rPr>
+          <w:b/>
+          <w:bCs/>
+        </w:rPr>
+        <w:t>older backups</w:t>
+      </w:r>
+      <w:r>
+        <w:t xml:space="preserve"> are automatically </w:t>
+      </w:r>
+      <w:r>
+        <w:rPr>
+          <w:b/>
+          <w:bCs/>
+        </w:rPr>
+        <w:t>deleted</w:t>
+      </w:r>
+      <w:r>
+        <w:t xml:space="preserve"> to manage storage efficiently.</w:t>
+      </w:r>
+    </w:p>
+    <w:p>
+      <w:pPr>
+        <w:ind w:left="360"/>
+        <w:rPr>
+          <w:lang w:val="en-US"/>
+        </w:rPr>
+      </w:pPr>
+    </w:p>
+    <w:p>
+      <w:pPr>
+        <w:ind w:left="360"/>
+      </w:pPr>
+      <w:r>
+        <w:t xml:space="preserve">Yes — here are </w:t>
+      </w:r>
+      <w:r>
+        <w:rPr>
+          <w:b/>
+          <w:bCs/>
+        </w:rPr>
+        <w:t>practical tips and steps</w:t>
+      </w:r>
+      <w:r>
+        <w:t xml:space="preserve"> to help you implement and debug this functionality (since GitHub Copilot often misses such conditional file management logic, especially with Android’s scoped storage and async file operations).</w:t>
+      </w:r>
+    </w:p>
+    <w:p>
+      <w:pPr>
+        <w:ind w:left="360"/>
+      </w:pPr>
+      <w:r>
+        <w:pict w14:anchorId="72E2103B">
+          <v:rect id="_x0000_i1467" style="width:0;height:1.5pt" o:hralign="center" o:hrstd="t" o:hr="t" fillcolor="#a0a0a0" stroked="f"/>
+        </w:pict>
+      </w:r>
+    </w:p>
+    <w:p>
+      <w:pPr>
+        <w:ind w:left="360"/>
+        <w:rPr>
+          <w:b/>
+          <w:bCs/>
+        </w:rPr>
+      </w:pPr>
+      <w:r>
+        <w:rPr>
+          <w:rFonts w:ascii="Segoe UI Emoji" w:hAnsi="Segoe UI Emoji" w:cs="Segoe UI Emoji"/>
+          <w:b/>
+          <w:bCs/>
+        </w:rPr>
+        <w:t>✅</w:t>
+      </w:r>
+      <w:r>
+        <w:rPr>
+          <w:b/>
+          <w:bCs/>
+        </w:rPr>
+        <w:t xml:space="preserve"> Goal</w:t>
+      </w:r>
+    </w:p>
+    <w:p>
+      <w:pPr>
+        <w:ind w:left="360"/>
+      </w:pPr>
+      <w:r>
+        <w:t xml:space="preserve">Keep </w:t>
+      </w:r>
+      <w:r>
+        <w:rPr>
+          <w:b/>
+          <w:bCs/>
+        </w:rPr>
+        <w:t>only the latest 3 backup files</w:t>
+      </w:r>
+      <w:r>
+        <w:t xml:space="preserve"> (by creation or modified date) in</w:t>
+      </w:r>
+      <w:r>
+        <w:br/>
+        <w:t>/storage/emulated/0/Download/</w:t>
+      </w:r>
+      <w:proofErr w:type="spellStart"/>
+      <w:r>
+        <w:t>my_records</w:t>
+      </w:r>
+      <w:proofErr w:type="spellEnd"/>
+      <w:r>
+        <w:br/>
+        <w:t>and delete the rest.</w:t>
+      </w:r>
+    </w:p>
+    <w:p>
+      <w:pPr>
+        <w:ind w:left="360"/>
+      </w:pPr>
+      <w:r>
+        <w:pict w14:anchorId="6595AA55">
+          <v:rect id="_x0000_i1468" style="width:0;height:1.5pt" o:hralign="center" o:hrstd="t" o:hr="t" fillcolor="#a0a0a0" stroked="f"/>
+        </w:pict>
+      </w:r>
+    </w:p>
+    <w:p>
+      <w:pPr>
+        <w:ind w:left="360"/>
+        <w:rPr>
+          <w:b/>
+          <w:bCs/>
+        </w:rPr>
+      </w:pPr>
+      <w:r>
+        <w:rPr>
+          <w:rFonts w:ascii="Segoe UI Symbol" w:hAnsi="Segoe UI Symbol" w:cs="Segoe UI Symbol"/>
+          <w:b/>
+          <w:bCs/>
+        </w:rPr>
+        <w:t>⚙</w:t>
+      </w:r>
+      <w:r>
+        <w:rPr>
+          <w:b/>
+          <w:bCs/>
+        </w:rPr>
+        <w:t>️ Implementation Tips</w:t>
+      </w:r>
+    </w:p>
+    <w:p>
+      <w:pPr>
+        <w:ind w:left="360"/>
+        <w:rPr>
+          <w:b/>
+          <w:bCs/>
+        </w:rPr>
+      </w:pPr>
+      <w:r>
+        <w:rPr>
+          <w:b/>
+          <w:bCs/>
+        </w:rPr>
+        <w:t>1. Use the correct folder path</w:t>
+      </w:r>
+    </w:p>
+    <w:p>
+      <w:pPr>
+        <w:ind w:left="360"/>
+      </w:pPr>
+      <w:r>
+        <w:t>Make sure you’re using the right path access pattern for Android 10+ (scoped storage):</w:t>
+      </w:r>
+    </w:p>
+    <w:p>
+      <w:pPr>
+        <w:ind w:left="360"/>
+      </w:pPr>
+      <w:r>
+        <w:t>final directory = Directory('/storage/emulated/0/Download/</w:t>
+      </w:r>
+      <w:proofErr w:type="spellStart"/>
+      <w:r>
+        <w:t>my_records</w:t>
+      </w:r>
+      <w:proofErr w:type="spellEnd"/>
+      <w:r>
+        <w:t>');</w:t>
+      </w:r>
+    </w:p>
+    <w:p>
+      <w:pPr>
+        <w:ind w:left="360"/>
+      </w:pPr>
+      <w:r>
+        <w:t xml:space="preserve">If you’re using a library like </w:t>
+      </w:r>
+      <w:proofErr w:type="spellStart"/>
+      <w:r>
+        <w:t>path_provider</w:t>
+      </w:r>
+      <w:proofErr w:type="spellEnd"/>
+      <w:r>
+        <w:t>, ensure you have permissions (MANAGE_EXTERNAL_STORAGE or READ/WRITE_EXTERNAL_STORAGE if below Android 11).</w:t>
+      </w:r>
+    </w:p>
+    <w:p>
+      <w:pPr>
+        <w:ind w:left="360"/>
+      </w:pPr>
+      <w:r>
+        <w:pict w14:anchorId="39B4654E">
+          <v:rect id="_x0000_i1469" style="width:0;height:1.5pt" o:hralign="center" o:hrstd="t" o:hr="t" fillcolor="#a0a0a0" stroked="f"/>
+        </w:pict>
+      </w:r>
+    </w:p>
+    <w:p>
+      <w:pPr>
+        <w:ind w:left="360"/>
+        <w:rPr>
+          <w:b/>
+          <w:bCs/>
+        </w:rPr>
+      </w:pPr>
+      <w:r>
+        <w:rPr>
+          <w:b/>
+          <w:bCs/>
+        </w:rPr>
+        <w:t>2. List and sort the files</w:t>
+      </w:r>
+    </w:p>
+    <w:p>
+      <w:pPr>
+        <w:ind w:left="360"/>
+      </w:pPr>
+      <w:r>
+        <w:t>When the backup is created:</w:t>
+      </w:r>
+    </w:p>
+    <w:p>
+      <w:pPr>
+        <w:ind w:left="360"/>
+      </w:pPr>
+      <w:r>
+        <w:t>final files = directory</w:t>
+      </w:r>
+    </w:p>
+    <w:p>
+      <w:pPr>
+        <w:ind w:left="360"/>
+      </w:pPr>
+      <w:r>
+        <w:t xml:space="preserve">    </w:t>
+      </w:r>
+      <w:proofErr w:type="gramStart"/>
+      <w:r>
+        <w:t>.</w:t>
+      </w:r>
+      <w:proofErr w:type="spellStart"/>
+      <w:r>
+        <w:t>listSync</w:t>
+      </w:r>
+      <w:proofErr w:type="spellEnd"/>
+      <w:proofErr w:type="gramEnd"/>
+      <w:r>
+        <w:t>()</w:t>
+      </w:r>
+    </w:p>
+    <w:p>
+      <w:pPr>
+        <w:ind w:left="360"/>
+      </w:pPr>
+      <w:r>
+        <w:t xml:space="preserve">    </w:t>
+      </w:r>
+      <w:proofErr w:type="gramStart"/>
+      <w:r>
+        <w:t>.</w:t>
+      </w:r>
+      <w:proofErr w:type="spellStart"/>
+      <w:r>
+        <w:t>whereType</w:t>
+      </w:r>
+      <w:proofErr w:type="spellEnd"/>
+      <w:proofErr w:type="gramEnd"/>
+      <w:r>
+        <w:t>&lt;File&gt;()</w:t>
+      </w:r>
+    </w:p>
+    <w:p>
+      <w:pPr>
+        <w:ind w:left="360"/>
+      </w:pPr>
+      <w:r>
+        <w:t xml:space="preserve">    </w:t>
+      </w:r>
+      <w:proofErr w:type="gramStart"/>
+      <w:r>
+        <w:t>.where</w:t>
+      </w:r>
+      <w:proofErr w:type="gramEnd"/>
+      <w:r>
+        <w:t xml:space="preserve">((f) =&gt; </w:t>
+      </w:r>
+      <w:proofErr w:type="spellStart"/>
+      <w:r>
+        <w:t>f.path.endsWith</w:t>
+      </w:r>
+      <w:proofErr w:type="spellEnd"/>
+      <w:r>
+        <w:t>('.zip')) // or your backup extension</w:t>
+      </w:r>
+    </w:p>
+    <w:p>
+      <w:pPr>
+        <w:ind w:left="360"/>
+      </w:pPr>
+      <w:r>
+        <w:t xml:space="preserve">    </w:t>
+      </w:r>
+      <w:proofErr w:type="gramStart"/>
+      <w:r>
+        <w:t>.</w:t>
+      </w:r>
+      <w:proofErr w:type="spellStart"/>
+      <w:r>
+        <w:t>toList</w:t>
+      </w:r>
+      <w:proofErr w:type="spellEnd"/>
+      <w:proofErr w:type="gramEnd"/>
+      <w:r>
+        <w:t>();</w:t>
+      </w:r>
+    </w:p>
+    <w:p>
+      <w:pPr>
+        <w:ind w:left="360"/>
+      </w:pPr>
+    </w:p>
+    <w:p>
+      <w:pPr>
+        <w:ind w:left="360"/>
+      </w:pPr>
+      <w:r>
+        <w:t>// Sort by modified date (latest first)</w:t>
+      </w:r>
+    </w:p>
+    <w:p>
+      <w:pPr>
+        <w:ind w:left="360"/>
+      </w:pPr>
+      <w:proofErr w:type="spellStart"/>
+      <w:proofErr w:type="gramStart"/>
+      <w:r>
+        <w:t>files.sort</w:t>
+      </w:r>
+      <w:proofErr w:type="spellEnd"/>
+      <w:proofErr w:type="gramEnd"/>
+      <w:r>
+        <w:t xml:space="preserve">((a, b) =&gt; </w:t>
+      </w:r>
+      <w:proofErr w:type="spellStart"/>
+      <w:r>
+        <w:t>b.lastModifiedSync</w:t>
+      </w:r>
+      <w:proofErr w:type="spellEnd"/>
+      <w:r>
+        <w:t>().</w:t>
+      </w:r>
+      <w:proofErr w:type="spellStart"/>
+      <w:r>
+        <w:t>compareTo</w:t>
+      </w:r>
+      <w:proofErr w:type="spellEnd"/>
+      <w:r>
+        <w:t>(</w:t>
+      </w:r>
+      <w:proofErr w:type="spellStart"/>
+      <w:r>
+        <w:t>a.lastModifiedSync</w:t>
+      </w:r>
+      <w:proofErr w:type="spellEnd"/>
+      <w:r>
+        <w:t>()));</w:t>
+      </w:r>
+    </w:p>
+    <w:p>
+      <w:pPr>
+        <w:ind w:left="360"/>
+      </w:pPr>
+      <w:r>
+        <w:pict w14:anchorId="589F46CA">
+          <v:rect id="_x0000_i1470" style="width:0;height:1.5pt" o:hralign="center" o:hrstd="t" o:hr="t" fillcolor="#a0a0a0" stroked="f"/>
+        </w:pict>
+      </w:r>
+    </w:p>
+    <w:p>
+      <w:pPr>
+        <w:ind w:left="360"/>
+        <w:rPr>
+          <w:b/>
+          <w:bCs/>
+        </w:rPr>
+      </w:pPr>
+      <w:r>
+        <w:rPr>
+          <w:b/>
+          <w:bCs/>
+        </w:rPr>
+        <w:lastRenderedPageBreak/>
+        <w:t>3. Delete older backups</w:t>
+      </w:r>
+    </w:p>
+    <w:p>
+      <w:pPr>
+        <w:ind w:left="360"/>
+      </w:pPr>
+      <w:r>
+        <w:t>After sorting, keep the top 3 and delete the rest:</w:t>
+      </w:r>
+    </w:p>
+    <w:p>
+      <w:pPr>
+        <w:ind w:left="360"/>
+      </w:pPr>
+      <w:r>
+        <w:t>if (</w:t>
+      </w:r>
+      <w:proofErr w:type="spellStart"/>
+      <w:proofErr w:type="gramStart"/>
+      <w:r>
+        <w:t>files.length</w:t>
+      </w:r>
+      <w:proofErr w:type="spellEnd"/>
+      <w:proofErr w:type="gramEnd"/>
+      <w:r>
+        <w:t xml:space="preserve"> &gt; 3) {</w:t>
+      </w:r>
+    </w:p>
+    <w:p>
+      <w:pPr>
+        <w:ind w:left="360"/>
+      </w:pPr>
+      <w:r>
+        <w:t xml:space="preserve">  for (var </w:t>
+      </w:r>
+      <w:proofErr w:type="spellStart"/>
+      <w:r>
+        <w:t>i</w:t>
+      </w:r>
+      <w:proofErr w:type="spellEnd"/>
+      <w:r>
+        <w:t xml:space="preserve"> = 3; </w:t>
+      </w:r>
+      <w:proofErr w:type="spellStart"/>
+      <w:r>
+        <w:t>i</w:t>
+      </w:r>
+      <w:proofErr w:type="spellEnd"/>
+      <w:r>
+        <w:t xml:space="preserve"> &lt; </w:t>
+      </w:r>
+      <w:proofErr w:type="spellStart"/>
+      <w:proofErr w:type="gramStart"/>
+      <w:r>
+        <w:t>files.length</w:t>
+      </w:r>
+      <w:proofErr w:type="spellEnd"/>
+      <w:proofErr w:type="gramEnd"/>
+      <w:r>
+        <w:t xml:space="preserve">; </w:t>
+      </w:r>
+      <w:proofErr w:type="spellStart"/>
+      <w:r>
+        <w:t>i</w:t>
+      </w:r>
+      <w:proofErr w:type="spellEnd"/>
+      <w:r>
+        <w:t>++) {</w:t>
+      </w:r>
+    </w:p>
+    <w:p>
+      <w:pPr>
+        <w:ind w:left="360"/>
+      </w:pPr>
+      <w:r>
+        <w:t xml:space="preserve">    try {</w:t>
+      </w:r>
+    </w:p>
+    <w:p>
+      <w:pPr>
+        <w:ind w:left="360"/>
+      </w:pPr>
+      <w:r>
+        <w:t xml:space="preserve">      await files[</w:t>
+      </w:r>
+      <w:proofErr w:type="spellStart"/>
+      <w:r>
+        <w:t>i</w:t>
+      </w:r>
+      <w:proofErr w:type="spellEnd"/>
+      <w:proofErr w:type="gramStart"/>
+      <w:r>
+        <w:t>].delete</w:t>
+      </w:r>
+      <w:proofErr w:type="gramEnd"/>
+      <w:r>
+        <w:t>();</w:t>
+      </w:r>
+    </w:p>
+    <w:p>
+      <w:pPr>
+        <w:ind w:left="360"/>
+      </w:pPr>
+      <w:r>
+        <w:t xml:space="preserve">    } catch (e) {</w:t>
+      </w:r>
+    </w:p>
+    <w:p>
+      <w:pPr>
+        <w:ind w:left="360"/>
+      </w:pPr>
+      <w:r>
+        <w:t xml:space="preserve">      </w:t>
+      </w:r>
+      <w:proofErr w:type="gramStart"/>
+      <w:r>
+        <w:t>print(</w:t>
+      </w:r>
+      <w:proofErr w:type="gramEnd"/>
+      <w:r>
+        <w:t>'Error deleting old backup: $e');</w:t>
+      </w:r>
+    </w:p>
+    <w:p>
+      <w:pPr>
+        <w:ind w:left="360"/>
+      </w:pPr>
+      <w:r>
+        <w:t xml:space="preserve">    }</w:t>
+      </w:r>
+    </w:p>
+    <w:p>
+      <w:pPr>
+        <w:ind w:left="360"/>
+      </w:pPr>
+      <w:r>
+        <w:t xml:space="preserve">  }</w:t>
+      </w:r>
+    </w:p>
+    <w:p>
+      <w:pPr>
+        <w:ind w:left="360"/>
+      </w:pPr>
+      <w:r>
+        <w:t>}</w:t>
+      </w:r>
+    </w:p>
+    <w:p>
+      <w:pPr>
+        <w:ind w:left="360"/>
+      </w:pPr>
+      <w:r>
+        <w:pict w14:anchorId="716B8AF9">
+          <v:rect id="_x0000_i1471" style="width:0;height:1.5pt" o:hralign="center" o:hrstd="t" o:hr="t" fillcolor="#a0a0a0" stroked="f"/>
+        </w:pict>
+      </w:r>
+    </w:p>
+    <w:p>
+      <w:pPr>
+        <w:ind w:left="360"/>
+        <w:rPr>
+          <w:b/>
+          <w:bCs/>
+        </w:rPr>
+      </w:pPr>
+      <w:r>
+        <w:rPr>
+          <w:b/>
+          <w:bCs/>
+        </w:rPr>
+        <w:t>4. Run cleanup right after backup creation</w:t>
+      </w:r>
+    </w:p>
+    <w:p>
+      <w:pPr>
+        <w:ind w:left="360"/>
+      </w:pPr>
+      <w:r>
+        <w:t>After your backup is successfully written:</w:t>
+      </w:r>
+    </w:p>
+    <w:p>
+      <w:pPr>
+        <w:ind w:left="360"/>
+      </w:pPr>
+      <w:r>
+        <w:t xml:space="preserve">await </w:t>
+      </w:r>
+      <w:proofErr w:type="spellStart"/>
+      <w:proofErr w:type="gramStart"/>
+      <w:r>
+        <w:t>createBackup</w:t>
+      </w:r>
+      <w:proofErr w:type="spellEnd"/>
+      <w:r>
+        <w:t>(</w:t>
+      </w:r>
+      <w:proofErr w:type="gramEnd"/>
+      <w:r>
+        <w:t>);</w:t>
+      </w:r>
+    </w:p>
+    <w:p>
+      <w:pPr>
+        <w:ind w:left="360"/>
+      </w:pPr>
+      <w:r>
+        <w:t xml:space="preserve">await </w:t>
+      </w:r>
+      <w:proofErr w:type="spellStart"/>
+      <w:proofErr w:type="gramStart"/>
+      <w:r>
+        <w:t>cleanOldBackups</w:t>
+      </w:r>
+      <w:proofErr w:type="spellEnd"/>
+      <w:r>
+        <w:t>(</w:t>
+      </w:r>
+      <w:proofErr w:type="gramEnd"/>
+      <w:r>
+        <w:t>);</w:t>
+      </w:r>
+    </w:p>
+    <w:p>
+      <w:pPr>
+        <w:ind w:left="360"/>
+      </w:pPr>
+      <w:r>
+        <w:t>This ensures old backups are deleted only after a successful new one is added.</w:t>
+      </w:r>
+    </w:p>
+    <w:p>
+      <w:pPr>
+        <w:ind w:left="360"/>
+      </w:pPr>
+      <w:r>
+        <w:pict w14:anchorId="45BF5942">
+          <v:rect id="_x0000_i1472" style="width:0;height:1.5pt" o:hralign="center" o:hrstd="t" o:hr="t" fillcolor="#a0a0a0" stroked="f"/>
+        </w:pict>
+      </w:r>
+    </w:p>
+    <w:p>
+      <w:pPr>
+        <w:ind w:left="360"/>
+        <w:rPr>
+          <w:b/>
+          <w:bCs/>
+        </w:rPr>
+      </w:pPr>
+      <w:r>
+        <w:rPr>
+          <w:b/>
+          <w:bCs/>
+        </w:rPr>
+        <w:t>5. Add safety checks</w:t>
+      </w:r>
+    </w:p>
+    <w:p>
+      <w:pPr>
+        <w:numPr>
+          <w:ilvl w:val="0"/>
+          <w:numId w:val="27"/>
+        </w:numPr>
+      </w:pPr>
+      <w:r>
+        <w:t>Verify the folder exists before listing:</w:t>
+      </w:r>
+    </w:p>
+    <w:p>
+      <w:pPr>
+        <w:numPr>
+          <w:ilvl w:val="0"/>
+          <w:numId w:val="27"/>
+        </w:numPr>
+      </w:pPr>
+      <w:r>
+        <w:t xml:space="preserve">if </w:t>
+      </w:r>
+      <w:proofErr w:type="gramStart"/>
+      <w:r>
+        <w:t>(!await</w:t>
+      </w:r>
+      <w:proofErr w:type="gramEnd"/>
+      <w:r>
+        <w:t xml:space="preserve"> </w:t>
+      </w:r>
+      <w:proofErr w:type="spellStart"/>
+      <w:r>
+        <w:t>directory.exists</w:t>
+      </w:r>
+      <w:proofErr w:type="spellEnd"/>
+      <w:r>
+        <w:t>()) return;</w:t>
+      </w:r>
+    </w:p>
+    <w:p>
+      <w:pPr>
+        <w:numPr>
+          <w:ilvl w:val="0"/>
+          <w:numId w:val="27"/>
+        </w:numPr>
+      </w:pPr>
+      <w:r>
+        <w:t xml:space="preserve">Optionally, add a </w:t>
+      </w:r>
+      <w:r>
+        <w:rPr>
+          <w:b/>
+          <w:bCs/>
+        </w:rPr>
+        <w:t>minimum retention</w:t>
+      </w:r>
+      <w:r>
+        <w:t xml:space="preserve"> (e.g., don’t delete backups less than X hours old).</w:t>
+      </w:r>
+    </w:p>
+    <w:p>
+      <w:pPr>
+        <w:numPr>
+          <w:ilvl w:val="0"/>
+          <w:numId w:val="27"/>
+        </w:numPr>
+      </w:pPr>
+      <w:r>
+        <w:t>Log deleted filenames for debugging.</w:t>
+      </w:r>
+    </w:p>
+    <w:p>
+      <w:pPr>
+        <w:ind w:left="360"/>
+      </w:pPr>
+      <w:r>
+        <w:pict w14:anchorId="58D01AE8">
+          <v:rect id="_x0000_i1473" style="width:0;height:1.5pt" o:hralign="center" o:hrstd="t" o:hr="t" fillcolor="#a0a0a0" stroked="f"/>
+        </w:pict>
+      </w:r>
+    </w:p>
+    <w:p>
+      <w:pPr>
+        <w:ind w:left="360"/>
+        <w:rPr>
+          <w:b/>
+          <w:bCs/>
+        </w:rPr>
+      </w:pPr>
+      <w:r>
+        <w:rPr>
+          <w:b/>
+          <w:bCs/>
+        </w:rPr>
+        <w:t>6. If using Scoped Storage (Android 11+)</w:t>
+      </w:r>
+    </w:p>
+    <w:p>
+      <w:pPr>
+        <w:ind w:left="360"/>
+      </w:pPr>
+      <w:r>
+        <w:t xml:space="preserve">You may need to use the </w:t>
+      </w:r>
+      <w:r>
+        <w:rPr>
+          <w:b/>
+          <w:bCs/>
+        </w:rPr>
+        <w:t>Storage Access Framework (SAF)</w:t>
+      </w:r>
+      <w:r>
+        <w:t xml:space="preserve"> or </w:t>
+      </w:r>
+      <w:proofErr w:type="spellStart"/>
+      <w:r>
+        <w:t>permission_handler</w:t>
+      </w:r>
+      <w:proofErr w:type="spellEnd"/>
+      <w:r>
+        <w:t xml:space="preserve"> plugin to gain access to /Download/</w:t>
+      </w:r>
+      <w:proofErr w:type="spellStart"/>
+      <w:r>
+        <w:t>my_records</w:t>
+      </w:r>
+      <w:proofErr w:type="spellEnd"/>
+      <w:r>
+        <w:t>.</w:t>
+      </w:r>
+    </w:p>
+    <w:p>
+      <w:pPr>
+        <w:ind w:left="360"/>
+      </w:pPr>
+      <w:r>
+        <w:t>For example:</w:t>
+      </w:r>
+    </w:p>
+    <w:p>
+      <w:pPr>
+        <w:ind w:left="360"/>
+      </w:pPr>
+      <w:proofErr w:type="spellStart"/>
+      <w:r>
+        <w:t>permission_handler</w:t>
+      </w:r>
+      <w:proofErr w:type="spellEnd"/>
+      <w:r>
+        <w:t>: ^11.0.0</w:t>
+      </w:r>
+    </w:p>
+    <w:p>
+      <w:pPr>
+        <w:ind w:left="360"/>
+      </w:pPr>
+      <w:r>
+        <w:t>Then:</w:t>
+      </w:r>
+    </w:p>
+    <w:p>
+      <w:pPr>
+        <w:ind w:left="360"/>
+      </w:pPr>
+      <w:r>
+        <w:t xml:space="preserve">await </w:t>
+      </w:r>
+      <w:proofErr w:type="spellStart"/>
+      <w:proofErr w:type="gramStart"/>
+      <w:r>
+        <w:t>Permission.manageExternalStorage.request</w:t>
+      </w:r>
+      <w:proofErr w:type="spellEnd"/>
+      <w:proofErr w:type="gramEnd"/>
+      <w:r>
+        <w:t>();</w:t>
+      </w:r>
+    </w:p>
+    <w:p>
+      <w:pPr>
+        <w:ind w:left="360"/>
+      </w:pPr>
+      <w:r>
+        <w:pict w14:anchorId="42A51FA1">
+          <v:rect id="_x0000_i1474" style="width:0;height:1.5pt" o:hralign="center" o:hrstd="t" o:hr="t" fillcolor="#a0a0a0" stroked="f"/>
+        </w:pict>
+      </w:r>
+    </w:p>
+    <w:p>
+      <w:pPr>
+        <w:ind w:left="360"/>
+        <w:rPr>
+          <w:b/>
+          <w:bCs/>
+        </w:rPr>
+      </w:pPr>
+      <w:r>
+        <w:rPr>
+          <w:b/>
+          <w:bCs/>
+        </w:rPr>
+        <w:t>7. Debugging Tip</w:t>
+      </w:r>
+    </w:p>
+    <w:p>
+      <w:pPr>
+        <w:ind w:left="360"/>
+      </w:pPr>
+      <w:r>
+        <w:lastRenderedPageBreak/>
+        <w:t>Print the file list before and after cleanup:</w:t>
+      </w:r>
+    </w:p>
+    <w:p>
+      <w:pPr>
+        <w:ind w:left="360"/>
+      </w:pPr>
+      <w:proofErr w:type="gramStart"/>
+      <w:r>
+        <w:t>print(</w:t>
+      </w:r>
+      <w:proofErr w:type="gramEnd"/>
+      <w:r>
+        <w:t>"Backup files before cleanup: ${</w:t>
+      </w:r>
+      <w:proofErr w:type="spellStart"/>
+      <w:r>
+        <w:t>files.map</w:t>
+      </w:r>
+      <w:proofErr w:type="spellEnd"/>
+      <w:r>
+        <w:t xml:space="preserve">((f) =&gt; </w:t>
+      </w:r>
+      <w:proofErr w:type="spellStart"/>
+      <w:r>
+        <w:t>f.path</w:t>
+      </w:r>
+      <w:proofErr w:type="spellEnd"/>
+      <w:r>
+        <w:t>)}");</w:t>
+      </w:r>
+    </w:p>
+    <w:p>
+      <w:pPr>
+        <w:ind w:left="360"/>
+      </w:pPr>
+      <w:r>
+        <w:t>This helps you verify sorting and deletion order.</w:t>
+      </w:r>
+    </w:p>
+    <w:p>
+      <w:pPr>
+        <w:ind w:left="360"/>
+      </w:pPr>
+      <w:r>
+        <w:pict w14:anchorId="53BB4C2A">
+          <v:rect id="_x0000_i1475" style="width:0;height:1.5pt" o:hralign="center" o:hrstd="t" o:hr="t" fillcolor="#a0a0a0" stroked="f"/>
+        </w:pict>
+      </w:r>
+    </w:p>
+    <w:p>
+      <w:pPr>
+        <w:ind w:left="360"/>
+        <w:rPr>
+          <w:lang w:val="en-US"/>
+        </w:rPr>
+      </w:pPr>
+    </w:p>
+    <w:p>
+      <w:pPr>
+        <w:pStyle w:val="ListParagraph"/>
+        <w:numPr>
+          <w:ilvl w:val="0"/>
+          <w:numId w:val="28"/>
+        </w:numPr>
+        <w:rPr>
+          <w:lang w:val="en-US"/>
+        </w:rPr>
+      </w:pPr>
+      <w:r>
+        <w:rPr>
+          <w:lang w:val="en-US"/>
+        </w:rPr>
+        <w:t xml:space="preserve">Its working perfectly in My health app, why its not working in current app? U are missing something, </w:t>
+      </w:r>
+      <w:proofErr w:type="spellStart"/>
+      <w:r>
+        <w:rPr>
+          <w:lang w:val="en-US"/>
+        </w:rPr>
+        <w:t>analayse</w:t>
+      </w:r>
+      <w:proofErr w:type="spellEnd"/>
+      <w:r>
+        <w:rPr>
+          <w:lang w:val="en-US"/>
+        </w:rPr>
+        <w:t xml:space="preserve"> </w:t>
+      </w:r>
+      <w:r>
+        <w:rPr>
+          <w:lang w:val="en-US"/>
+        </w:rPr>
+        <w:t>D:\Anant\VSCodeProjects\Flutter_Health_Records\health_records_app</w:t>
+      </w:r>
+    </w:p>
+    <w:p>
+      <w:pPr>
+        <w:pStyle w:val="ListParagraph"/>
         <w:ind w:left="1080"/>
         <w:rPr>
           <w:lang w:val="en-US"/>
         </w:rPr>
       </w:pPr>
+      <w:r>
+        <w:rPr>
+          <w:lang w:val="en-US"/>
+        </w:rPr>
+        <w:t xml:space="preserve">Including permission and di the fix? Use DC </w:t>
+      </w:r>
+      <w:proofErr w:type="spellStart"/>
+      <w:r>
+        <w:rPr>
+          <w:lang w:val="en-US"/>
+        </w:rPr>
+        <w:t>mcp</w:t>
+      </w:r>
+      <w:proofErr w:type="spellEnd"/>
+      <w:r>
+        <w:rPr>
+          <w:lang w:val="en-US"/>
+        </w:rPr>
+        <w:t xml:space="preserve"> to do so.</w:t>
+      </w:r>
     </w:p>
     <w:sectPr>
       <w:pgSz w:w="11906" w:h="16838"/>
-      <w:pgMar w:top="1440" w:right="1440" w:bottom="1440" w:left="1440" w:header="708" w:footer="708" w:gutter="0"/>
+      <w:pgMar w:top="1135" w:right="1133" w:bottom="993" w:left="1134" w:header="708" w:footer="708" w:gutter="0"/>
       <w:cols w:space="708"/>
       <w:docGrid w:linePitch="360"/>
     </w:sectPr>
@@ -11914,6 +13029,155 @@
     </w:lvl>
   </w:abstractNum>
   <w:abstractNum w:abstractNumId="9" w15:restartNumberingAfterBreak="0">
+    <w:nsid w:val="31000F0F"/>
+    <w:multiLevelType w:val="multilevel"/>
+    <w:tmpl w:val="EBE43CE4"/>
+    <w:lvl w:ilvl="0">
+      <w:start w:val="1"/>
+      <w:numFmt w:val="bullet"/>
+      <w:lvlText w:val=""/>
+      <w:lvlJc w:val="left"/>
+      <w:pPr>
+        <w:tabs>
+          <w:tab w:val="num" w:pos="720"/>
+        </w:tabs>
+        <w:ind w:left="720" w:hanging="360"/>
+      </w:pPr>
+      <w:rPr>
+        <w:rFonts w:ascii="Symbol" w:hAnsi="Symbol" w:hint="default"/>
+        <w:sz w:val="20"/>
+      </w:rPr>
+    </w:lvl>
+    <w:lvl w:ilvl="1" w:tentative="1">
+      <w:start w:val="1"/>
+      <w:numFmt w:val="bullet"/>
+      <w:lvlText w:val="o"/>
+      <w:lvlJc w:val="left"/>
+      <w:pPr>
+        <w:tabs>
+          <w:tab w:val="num" w:pos="1440"/>
+        </w:tabs>
+        <w:ind w:left="1440" w:hanging="360"/>
+      </w:pPr>
+      <w:rPr>
+        <w:rFonts w:ascii="Courier New" w:hAnsi="Courier New" w:hint="default"/>
+        <w:sz w:val="20"/>
+      </w:rPr>
+    </w:lvl>
+    <w:lvl w:ilvl="2" w:tentative="1">
+      <w:start w:val="1"/>
+      <w:numFmt w:val="bullet"/>
+      <w:lvlText w:val=""/>
+      <w:lvlJc w:val="left"/>
+      <w:pPr>
+        <w:tabs>
+          <w:tab w:val="num" w:pos="2160"/>
+        </w:tabs>
+        <w:ind w:left="2160" w:hanging="360"/>
+      </w:pPr>
+      <w:rPr>
+        <w:rFonts w:ascii="Wingdings" w:hAnsi="Wingdings" w:hint="default"/>
+        <w:sz w:val="20"/>
+      </w:rPr>
+    </w:lvl>
+    <w:lvl w:ilvl="3" w:tentative="1">
+      <w:start w:val="1"/>
+      <w:numFmt w:val="bullet"/>
+      <w:lvlText w:val=""/>
+      <w:lvlJc w:val="left"/>
+      <w:pPr>
+        <w:tabs>
+          <w:tab w:val="num" w:pos="2880"/>
+        </w:tabs>
+        <w:ind w:left="2880" w:hanging="360"/>
+      </w:pPr>
+      <w:rPr>
+        <w:rFonts w:ascii="Wingdings" w:hAnsi="Wingdings" w:hint="default"/>
+        <w:sz w:val="20"/>
+      </w:rPr>
+    </w:lvl>
+    <w:lvl w:ilvl="4" w:tentative="1">
+      <w:start w:val="1"/>
+      <w:numFmt w:val="bullet"/>
+      <w:lvlText w:val=""/>
+      <w:lvlJc w:val="left"/>
+      <w:pPr>
+        <w:tabs>
+          <w:tab w:val="num" w:pos="3600"/>
+        </w:tabs>
+        <w:ind w:left="3600" w:hanging="360"/>
+      </w:pPr>
+      <w:rPr>
+        <w:rFonts w:ascii="Wingdings" w:hAnsi="Wingdings" w:hint="default"/>
+        <w:sz w:val="20"/>
+      </w:rPr>
+    </w:lvl>
+    <w:lvl w:ilvl="5" w:tentative="1">
+      <w:start w:val="1"/>
+      <w:numFmt w:val="bullet"/>
+      <w:lvlText w:val=""/>
+      <w:lvlJc w:val="left"/>
+      <w:pPr>
+        <w:tabs>
+          <w:tab w:val="num" w:pos="4320"/>
+        </w:tabs>
+        <w:ind w:left="4320" w:hanging="360"/>
+      </w:pPr>
+      <w:rPr>
+        <w:rFonts w:ascii="Wingdings" w:hAnsi="Wingdings" w:hint="default"/>
+        <w:sz w:val="20"/>
+      </w:rPr>
+    </w:lvl>
+    <w:lvl w:ilvl="6" w:tentative="1">
+      <w:start w:val="1"/>
+      <w:numFmt w:val="bullet"/>
+      <w:lvlText w:val=""/>
+      <w:lvlJc w:val="left"/>
+      <w:pPr>
+        <w:tabs>
+          <w:tab w:val="num" w:pos="5040"/>
+        </w:tabs>
+        <w:ind w:left="5040" w:hanging="360"/>
+      </w:pPr>
+      <w:rPr>
+        <w:rFonts w:ascii="Wingdings" w:hAnsi="Wingdings" w:hint="default"/>
+        <w:sz w:val="20"/>
+      </w:rPr>
+    </w:lvl>
+    <w:lvl w:ilvl="7" w:tentative="1">
+      <w:start w:val="1"/>
+      <w:numFmt w:val="bullet"/>
+      <w:lvlText w:val=""/>
+      <w:lvlJc w:val="left"/>
+      <w:pPr>
+        <w:tabs>
+          <w:tab w:val="num" w:pos="5760"/>
+        </w:tabs>
+        <w:ind w:left="5760" w:hanging="360"/>
+      </w:pPr>
+      <w:rPr>
+        <w:rFonts w:ascii="Wingdings" w:hAnsi="Wingdings" w:hint="default"/>
+        <w:sz w:val="20"/>
+      </w:rPr>
+    </w:lvl>
+    <w:lvl w:ilvl="8" w:tentative="1">
+      <w:start w:val="1"/>
+      <w:numFmt w:val="bullet"/>
+      <w:lvlText w:val=""/>
+      <w:lvlJc w:val="left"/>
+      <w:pPr>
+        <w:tabs>
+          <w:tab w:val="num" w:pos="6480"/>
+        </w:tabs>
+        <w:ind w:left="6480" w:hanging="360"/>
+      </w:pPr>
+      <w:rPr>
+        <w:rFonts w:ascii="Wingdings" w:hAnsi="Wingdings" w:hint="default"/>
+        <w:sz w:val="20"/>
+      </w:rPr>
+    </w:lvl>
+  </w:abstractNum>
+  <w:abstractNum w:abstractNumId="10" w15:restartNumberingAfterBreak="0">
     <w:nsid w:val="345A2EDD"/>
     <w:multiLevelType w:val="multilevel"/>
     <w:tmpl w:val="7208FABA"/>
@@ -12062,7 +13326,7 @@
       </w:rPr>
     </w:lvl>
   </w:abstractNum>
-  <w:abstractNum w:abstractNumId="10" w15:restartNumberingAfterBreak="0">
+  <w:abstractNum w:abstractNumId="11" w15:restartNumberingAfterBreak="0">
     <w:nsid w:val="366E4B92"/>
     <w:multiLevelType w:val="hybridMultilevel"/>
     <w:tmpl w:val="F51017C2"/>
@@ -12175,7 +13439,7 @@
       </w:rPr>
     </w:lvl>
   </w:abstractNum>
-  <w:abstractNum w:abstractNumId="11" w15:restartNumberingAfterBreak="0">
+  <w:abstractNum w:abstractNumId="12" w15:restartNumberingAfterBreak="0">
     <w:nsid w:val="3D663EB9"/>
     <w:multiLevelType w:val="multilevel"/>
     <w:tmpl w:val="03287BAC"/>
@@ -12324,7 +13588,7 @@
       </w:rPr>
     </w:lvl>
   </w:abstractNum>
-  <w:abstractNum w:abstractNumId="12" w15:restartNumberingAfterBreak="0">
+  <w:abstractNum w:abstractNumId="13" w15:restartNumberingAfterBreak="0">
     <w:nsid w:val="42421F9A"/>
     <w:multiLevelType w:val="hybridMultilevel"/>
     <w:tmpl w:val="FA4619C4"/>
@@ -12437,7 +13701,7 @@
       </w:rPr>
     </w:lvl>
   </w:abstractNum>
-  <w:abstractNum w:abstractNumId="13" w15:restartNumberingAfterBreak="0">
+  <w:abstractNum w:abstractNumId="14" w15:restartNumberingAfterBreak="0">
     <w:nsid w:val="4AD22891"/>
     <w:multiLevelType w:val="hybridMultilevel"/>
     <w:tmpl w:val="E3AE209E"/>
@@ -12550,7 +13814,7 @@
       </w:rPr>
     </w:lvl>
   </w:abstractNum>
-  <w:abstractNum w:abstractNumId="14" w15:restartNumberingAfterBreak="0">
+  <w:abstractNum w:abstractNumId="15" w15:restartNumberingAfterBreak="0">
     <w:nsid w:val="4ED87045"/>
     <w:multiLevelType w:val="hybridMultilevel"/>
     <w:tmpl w:val="CCF805AE"/>
@@ -12663,7 +13927,120 @@
       </w:rPr>
     </w:lvl>
   </w:abstractNum>
-  <w:abstractNum w:abstractNumId="15" w15:restartNumberingAfterBreak="0">
+  <w:abstractNum w:abstractNumId="16" w15:restartNumberingAfterBreak="0">
+    <w:nsid w:val="515332E5"/>
+    <w:multiLevelType w:val="hybridMultilevel"/>
+    <w:tmpl w:val="52982B1E"/>
+    <w:lvl w:ilvl="0" w:tplc="40090001">
+      <w:start w:val="1"/>
+      <w:numFmt w:val="bullet"/>
+      <w:lvlText w:val=""/>
+      <w:lvlJc w:val="left"/>
+      <w:pPr>
+        <w:ind w:left="1080" w:hanging="360"/>
+      </w:pPr>
+      <w:rPr>
+        <w:rFonts w:ascii="Symbol" w:hAnsi="Symbol" w:hint="default"/>
+      </w:rPr>
+    </w:lvl>
+    <w:lvl w:ilvl="1" w:tplc="40090003" w:tentative="1">
+      <w:start w:val="1"/>
+      <w:numFmt w:val="bullet"/>
+      <w:lvlText w:val="o"/>
+      <w:lvlJc w:val="left"/>
+      <w:pPr>
+        <w:ind w:left="1800" w:hanging="360"/>
+      </w:pPr>
+      <w:rPr>
+        <w:rFonts w:ascii="Courier New" w:hAnsi="Courier New" w:cs="Courier New" w:hint="default"/>
+      </w:rPr>
+    </w:lvl>
+    <w:lvl w:ilvl="2" w:tplc="40090005" w:tentative="1">
+      <w:start w:val="1"/>
+      <w:numFmt w:val="bullet"/>
+      <w:lvlText w:val=""/>
+      <w:lvlJc w:val="left"/>
+      <w:pPr>
+        <w:ind w:left="2520" w:hanging="360"/>
+      </w:pPr>
+      <w:rPr>
+        <w:rFonts w:ascii="Wingdings" w:hAnsi="Wingdings" w:hint="default"/>
+      </w:rPr>
+    </w:lvl>
+    <w:lvl w:ilvl="3" w:tplc="40090001" w:tentative="1">
+      <w:start w:val="1"/>
+      <w:numFmt w:val="bullet"/>
+      <w:lvlText w:val=""/>
+      <w:lvlJc w:val="left"/>
+      <w:pPr>
+        <w:ind w:left="3240" w:hanging="360"/>
+      </w:pPr>
+      <w:rPr>
+        <w:rFonts w:ascii="Symbol" w:hAnsi="Symbol" w:hint="default"/>
+      </w:rPr>
+    </w:lvl>
+    <w:lvl w:ilvl="4" w:tplc="40090003" w:tentative="1">
+      <w:start w:val="1"/>
+      <w:numFmt w:val="bullet"/>
+      <w:lvlText w:val="o"/>
+      <w:lvlJc w:val="left"/>
+      <w:pPr>
+        <w:ind w:left="3960" w:hanging="360"/>
+      </w:pPr>
+      <w:rPr>
+        <w:rFonts w:ascii="Courier New" w:hAnsi="Courier New" w:cs="Courier New" w:hint="default"/>
+      </w:rPr>
+    </w:lvl>
+    <w:lvl w:ilvl="5" w:tplc="40090005" w:tentative="1">
+      <w:start w:val="1"/>
+      <w:numFmt w:val="bullet"/>
+      <w:lvlText w:val=""/>
+      <w:lvlJc w:val="left"/>
+      <w:pPr>
+        <w:ind w:left="4680" w:hanging="360"/>
+      </w:pPr>
+      <w:rPr>
+        <w:rFonts w:ascii="Wingdings" w:hAnsi="Wingdings" w:hint="default"/>
+      </w:rPr>
+    </w:lvl>
+    <w:lvl w:ilvl="6" w:tplc="40090001" w:tentative="1">
+      <w:start w:val="1"/>
+      <w:numFmt w:val="bullet"/>
+      <w:lvlText w:val=""/>
+      <w:lvlJc w:val="left"/>
+      <w:pPr>
+        <w:ind w:left="5400" w:hanging="360"/>
+      </w:pPr>
+      <w:rPr>
+        <w:rFonts w:ascii="Symbol" w:hAnsi="Symbol" w:hint="default"/>
+      </w:rPr>
+    </w:lvl>
+    <w:lvl w:ilvl="7" w:tplc="40090003" w:tentative="1">
+      <w:start w:val="1"/>
+      <w:numFmt w:val="bullet"/>
+      <w:lvlText w:val="o"/>
+      <w:lvlJc w:val="left"/>
+      <w:pPr>
+        <w:ind w:left="6120" w:hanging="360"/>
+      </w:pPr>
+      <w:rPr>
+        <w:rFonts w:ascii="Courier New" w:hAnsi="Courier New" w:cs="Courier New" w:hint="default"/>
+      </w:rPr>
+    </w:lvl>
+    <w:lvl w:ilvl="8" w:tplc="40090005" w:tentative="1">
+      <w:start w:val="1"/>
+      <w:numFmt w:val="bullet"/>
+      <w:lvlText w:val=""/>
+      <w:lvlJc w:val="left"/>
+      <w:pPr>
+        <w:ind w:left="6840" w:hanging="360"/>
+      </w:pPr>
+      <w:rPr>
+        <w:rFonts w:ascii="Wingdings" w:hAnsi="Wingdings" w:hint="default"/>
+      </w:rPr>
+    </w:lvl>
+  </w:abstractNum>
+  <w:abstractNum w:abstractNumId="17" w15:restartNumberingAfterBreak="0">
     <w:nsid w:val="53ED0209"/>
     <w:multiLevelType w:val="multilevel"/>
     <w:tmpl w:val="8FA65E44"/>
@@ -12812,7 +14189,7 @@
       </w:rPr>
     </w:lvl>
   </w:abstractNum>
-  <w:abstractNum w:abstractNumId="16" w15:restartNumberingAfterBreak="0">
+  <w:abstractNum w:abstractNumId="18" w15:restartNumberingAfterBreak="0">
     <w:nsid w:val="59B70792"/>
     <w:multiLevelType w:val="multilevel"/>
     <w:tmpl w:val="2612E184"/>
@@ -12961,7 +14338,7 @@
       </w:rPr>
     </w:lvl>
   </w:abstractNum>
-  <w:abstractNum w:abstractNumId="17" w15:restartNumberingAfterBreak="0">
+  <w:abstractNum w:abstractNumId="19" w15:restartNumberingAfterBreak="0">
     <w:nsid w:val="5DC514A5"/>
     <w:multiLevelType w:val="multilevel"/>
     <w:tmpl w:val="5CC6B2AA"/>
@@ -13110,7 +14487,7 @@
       </w:rPr>
     </w:lvl>
   </w:abstractNum>
-  <w:abstractNum w:abstractNumId="18" w15:restartNumberingAfterBreak="0">
+  <w:abstractNum w:abstractNumId="20" w15:restartNumberingAfterBreak="0">
     <w:nsid w:val="61D735C1"/>
     <w:multiLevelType w:val="hybridMultilevel"/>
     <w:tmpl w:val="DEA6051E"/>
@@ -13223,7 +14600,7 @@
       </w:rPr>
     </w:lvl>
   </w:abstractNum>
-  <w:abstractNum w:abstractNumId="19" w15:restartNumberingAfterBreak="0">
+  <w:abstractNum w:abstractNumId="21" w15:restartNumberingAfterBreak="0">
     <w:nsid w:val="64F83CFA"/>
     <w:multiLevelType w:val="multilevel"/>
     <w:tmpl w:val="08B6A39C"/>
@@ -13372,7 +14749,7 @@
       </w:rPr>
     </w:lvl>
   </w:abstractNum>
-  <w:abstractNum w:abstractNumId="20" w15:restartNumberingAfterBreak="0">
+  <w:abstractNum w:abstractNumId="22" w15:restartNumberingAfterBreak="0">
     <w:nsid w:val="66201BCF"/>
     <w:multiLevelType w:val="multilevel"/>
     <w:tmpl w:val="1E702082"/>
@@ -13521,10 +14898,10 @@
       </w:rPr>
     </w:lvl>
   </w:abstractNum>
-  <w:abstractNum w:abstractNumId="21" w15:restartNumberingAfterBreak="0">
+  <w:abstractNum w:abstractNumId="23" w15:restartNumberingAfterBreak="0">
     <w:nsid w:val="6BDC1F30"/>
     <w:multiLevelType w:val="hybridMultilevel"/>
-    <w:tmpl w:val="7D20A252"/>
+    <w:tmpl w:val="BF5EEDFA"/>
     <w:lvl w:ilvl="0" w:tplc="40090001">
       <w:start w:val="1"/>
       <w:numFmt w:val="bullet"/>
@@ -13634,7 +15011,7 @@
       </w:rPr>
     </w:lvl>
   </w:abstractNum>
-  <w:abstractNum w:abstractNumId="22" w15:restartNumberingAfterBreak="0">
+  <w:abstractNum w:abstractNumId="24" w15:restartNumberingAfterBreak="0">
     <w:nsid w:val="6EEB6E32"/>
     <w:multiLevelType w:val="multilevel"/>
     <w:tmpl w:val="759C49CA"/>
@@ -13783,7 +15160,7 @@
       </w:rPr>
     </w:lvl>
   </w:abstractNum>
-  <w:abstractNum w:abstractNumId="23" w15:restartNumberingAfterBreak="0">
+  <w:abstractNum w:abstractNumId="25" w15:restartNumberingAfterBreak="0">
     <w:nsid w:val="70EA23FC"/>
     <w:multiLevelType w:val="multilevel"/>
     <w:tmpl w:val="7208FABA"/>
@@ -13932,7 +15309,7 @@
       </w:rPr>
     </w:lvl>
   </w:abstractNum>
-  <w:abstractNum w:abstractNumId="24" w15:restartNumberingAfterBreak="0">
+  <w:abstractNum w:abstractNumId="26" w15:restartNumberingAfterBreak="0">
     <w:nsid w:val="785648B2"/>
     <w:multiLevelType w:val="multilevel"/>
     <w:tmpl w:val="3FC6F90E"/>
@@ -14081,7 +15458,7 @@
       </w:rPr>
     </w:lvl>
   </w:abstractNum>
-  <w:abstractNum w:abstractNumId="25" w15:restartNumberingAfterBreak="0">
+  <w:abstractNum w:abstractNumId="27" w15:restartNumberingAfterBreak="0">
     <w:nsid w:val="7B2E7523"/>
     <w:multiLevelType w:val="hybridMultilevel"/>
     <w:tmpl w:val="206A094C"/>
@@ -14195,43 +15572,43 @@
     </w:lvl>
   </w:abstractNum>
   <w:num w:numId="1" w16cid:durableId="1461345118">
-    <w:abstractNumId w:val="25"/>
+    <w:abstractNumId w:val="27"/>
   </w:num>
   <w:num w:numId="2" w16cid:durableId="987125807">
-    <w:abstractNumId w:val="20"/>
+    <w:abstractNumId w:val="22"/>
   </w:num>
   <w:num w:numId="3" w16cid:durableId="40521216">
-    <w:abstractNumId w:val="11"/>
+    <w:abstractNumId w:val="12"/>
   </w:num>
   <w:num w:numId="4" w16cid:durableId="91824780">
     <w:abstractNumId w:val="4"/>
   </w:num>
   <w:num w:numId="5" w16cid:durableId="604002816">
-    <w:abstractNumId w:val="24"/>
+    <w:abstractNumId w:val="26"/>
   </w:num>
   <w:num w:numId="6" w16cid:durableId="357393537">
     <w:abstractNumId w:val="3"/>
   </w:num>
   <w:num w:numId="7" w16cid:durableId="97337635">
-    <w:abstractNumId w:val="19"/>
+    <w:abstractNumId w:val="21"/>
   </w:num>
   <w:num w:numId="8" w16cid:durableId="1071393605">
     <w:abstractNumId w:val="7"/>
   </w:num>
   <w:num w:numId="9" w16cid:durableId="1037925026">
-    <w:abstractNumId w:val="18"/>
+    <w:abstractNumId w:val="20"/>
   </w:num>
   <w:num w:numId="10" w16cid:durableId="1619025653">
-    <w:abstractNumId w:val="15"/>
+    <w:abstractNumId w:val="17"/>
   </w:num>
   <w:num w:numId="11" w16cid:durableId="394205887">
-    <w:abstractNumId w:val="22"/>
+    <w:abstractNumId w:val="24"/>
   </w:num>
   <w:num w:numId="12" w16cid:durableId="999190619">
-    <w:abstractNumId w:val="23"/>
+    <w:abstractNumId w:val="25"/>
   </w:num>
   <w:num w:numId="13" w16cid:durableId="546725609">
-    <w:abstractNumId w:val="9"/>
+    <w:abstractNumId w:val="10"/>
   </w:num>
   <w:num w:numId="14" w16cid:durableId="57673825">
     <w:abstractNumId w:val="6"/>
@@ -14243,34 +15620,40 @@
     <w:abstractNumId w:val="2"/>
   </w:num>
   <w:num w:numId="17" w16cid:durableId="1559440587">
-    <w:abstractNumId w:val="10"/>
+    <w:abstractNumId w:val="11"/>
   </w:num>
   <w:num w:numId="18" w16cid:durableId="485316214">
-    <w:abstractNumId w:val="12"/>
+    <w:abstractNumId w:val="13"/>
   </w:num>
   <w:num w:numId="19" w16cid:durableId="1692757961">
-    <w:abstractNumId w:val="13"/>
+    <w:abstractNumId w:val="14"/>
   </w:num>
   <w:num w:numId="20" w16cid:durableId="92358683">
     <w:abstractNumId w:val="5"/>
   </w:num>
   <w:num w:numId="21" w16cid:durableId="598023368">
-    <w:abstractNumId w:val="14"/>
+    <w:abstractNumId w:val="15"/>
   </w:num>
   <w:num w:numId="22" w16cid:durableId="276062544">
     <w:abstractNumId w:val="1"/>
   </w:num>
   <w:num w:numId="23" w16cid:durableId="1524515241">
-    <w:abstractNumId w:val="17"/>
+    <w:abstractNumId w:val="19"/>
   </w:num>
   <w:num w:numId="24" w16cid:durableId="502550429">
-    <w:abstractNumId w:val="16"/>
+    <w:abstractNumId w:val="18"/>
   </w:num>
   <w:num w:numId="25" w16cid:durableId="764231443">
     <w:abstractNumId w:val="0"/>
   </w:num>
   <w:num w:numId="26" w16cid:durableId="1974215631">
-    <w:abstractNumId w:val="21"/>
+    <w:abstractNumId w:val="23"/>
+  </w:num>
+  <w:num w:numId="27" w16cid:durableId="760639680">
+    <w:abstractNumId w:val="9"/>
+  </w:num>
+  <w:num w:numId="28" w16cid:durableId="245578811">
+    <w:abstractNumId w:val="16"/>
   </w:num>
 </w:numbering>
 </file>

</xml_diff>

<commit_message>
Clean up requirements folder - remove temporary files and update documentation
- Removed PNG reference images (1.PNG, 2.PNG, 3.PNG) that were used for development
- Updated PRD.docx with latest project documentation
- Removed temporary Word document file (~WRL0005.tmp)
- Keep requirements folder organized with only essential documentation
</commit_message>
<xml_diff>
--- a/requirements/PRD.docx
+++ b/requirements/PRD.docx
@@ -121,7 +121,15 @@
     </w:p>
     <w:p>
       <w:r>
-        <w:t xml:space="preserve">All png are kept in </w:t>
+        <w:t xml:space="preserve">All </w:t>
+      </w:r>
+      <w:proofErr w:type="spellStart"/>
+      <w:r>
+        <w:t>png</w:t>
+      </w:r>
+      <w:proofErr w:type="spellEnd"/>
+      <w:r>
+        <w:t xml:space="preserve"> are kept in </w:t>
       </w:r>
       <w:r>
         <w:t>D:\Anant\VSCodeProjects\My_Records</w:t>
@@ -130,7 +138,15 @@
     <w:p>
       <w:r>
         <w:br/>
-        <w:t xml:space="preserve">Additionally, the existing project D:\Anant\VSCodeProjects\Flutter_Health_Records\health_records_app will be analyzed only for reference (no modification) to reuse any reusable widgets, core structure, theme logic, database handling, </w:t>
+        <w:t xml:space="preserve">Additionally, the existing project D:\Anant\VSCodeProjects\Flutter_Health_Records\health_records_app will be </w:t>
+      </w:r>
+      <w:proofErr w:type="spellStart"/>
+      <w:r>
+        <w:t>analyzed</w:t>
+      </w:r>
+      <w:proofErr w:type="spellEnd"/>
+      <w:r>
+        <w:t xml:space="preserve"> only for reference (no modification) to reuse any reusable widgets, core structure, theme logic, database handling, </w:t>
       </w:r>
       <w:r>
         <w:t xml:space="preserve">android version </w:t>
@@ -139,7 +155,15 @@
         <w:t>or design considerations.</w:t>
       </w:r>
       <w:r>
-        <w:t xml:space="preserve"> You can also refer the project information via memory mcp.</w:t>
+        <w:t xml:space="preserve"> You can also refer the project information via memory </w:t>
+      </w:r>
+      <w:proofErr w:type="spellStart"/>
+      <w:r>
+        <w:t>mcp</w:t>
+      </w:r>
+      <w:proofErr w:type="spellEnd"/>
+      <w:r>
+        <w:t>.</w:t>
       </w:r>
     </w:p>
     <w:p>
@@ -291,7 +315,15 @@
         <w:t xml:space="preserve">, </w:t>
       </w:r>
       <w:r>
-        <w:t xml:space="preserve">All png’s are kept in </w:t>
+        <w:t xml:space="preserve">All </w:t>
+      </w:r>
+      <w:proofErr w:type="spellStart"/>
+      <w:r>
+        <w:t>png’s</w:t>
+      </w:r>
+      <w:proofErr w:type="spellEnd"/>
+      <w:r>
+        <w:t xml:space="preserve"> are kept in </w:t>
       </w:r>
       <w:r>
         <w:t>D:\Anant\VSCodeProjects\My_Records</w:t>
@@ -374,9 +406,11 @@
             <w:hideMark/>
           </w:tcPr>
           <w:p>
+            <w:proofErr w:type="spellStart"/>
             <w:r>
               <w:t>AppBar</w:t>
             </w:r>
+            <w:proofErr w:type="spellEnd"/>
           </w:p>
         </w:tc>
         <w:tc>
@@ -452,7 +486,15 @@
           </w:tcPr>
           <w:p>
             <w:r>
-              <w:t>Light/Dark mode icon (Right side of AppBar)</w:t>
+              <w:t xml:space="preserve">Light/Dark mode icon (Right side of </w:t>
+            </w:r>
+            <w:proofErr w:type="spellStart"/>
+            <w:r>
+              <w:t>AppBar</w:t>
+            </w:r>
+            <w:proofErr w:type="spellEnd"/>
+            <w:r>
+              <w:t>)</w:t>
             </w:r>
           </w:p>
         </w:tc>
@@ -610,7 +652,15 @@
         </w:numPr>
       </w:pPr>
       <w:r>
-        <w:t>Folder Name (TextField)</w:t>
+        <w:t>Folder Name (</w:t>
+      </w:r>
+      <w:proofErr w:type="spellStart"/>
+      <w:r>
+        <w:t>TextField</w:t>
+      </w:r>
+      <w:proofErr w:type="spellEnd"/>
+      <w:r>
+        <w:t>)</w:t>
       </w:r>
     </w:p>
     <w:p>
@@ -926,7 +976,15 @@
         </w:numPr>
       </w:pPr>
       <w:r>
-        <w:t>Toggle icon in the AppBar for switching theme</w:t>
+        <w:t xml:space="preserve">Toggle icon in the </w:t>
+      </w:r>
+      <w:proofErr w:type="spellStart"/>
+      <w:r>
+        <w:t>AppBar</w:t>
+      </w:r>
+      <w:proofErr w:type="spellEnd"/>
+      <w:r>
+        <w:t xml:space="preserve"> for switching theme</w:t>
       </w:r>
     </w:p>
     <w:p>
@@ -937,7 +995,15 @@
         </w:numPr>
       </w:pPr>
       <w:r>
-        <w:t>Theme settings saved using SharedPreferences or SQLite table settings</w:t>
+        <w:t xml:space="preserve">Theme settings saved using </w:t>
+      </w:r>
+      <w:proofErr w:type="spellStart"/>
+      <w:r>
+        <w:t>SharedPreferences</w:t>
+      </w:r>
+      <w:proofErr w:type="spellEnd"/>
+      <w:r>
+        <w:t xml:space="preserve"> or SQLite table settings</w:t>
       </w:r>
     </w:p>
     <w:p>
@@ -950,6 +1016,7 @@
       <w:r>
         <w:t xml:space="preserve">Inherit reusable theme logic from </w:t>
       </w:r>
+      <w:proofErr w:type="spellStart"/>
       <w:r>
         <w:rPr>
           <w:b/>
@@ -957,6 +1024,7 @@
         </w:rPr>
         <w:t>health_records_app</w:t>
       </w:r>
+      <w:proofErr w:type="spellEnd"/>
       <w:r>
         <w:t>: check for themes, icons, helper functions.</w:t>
       </w:r>
@@ -1231,9 +1299,11 @@
             <w:hideMark/>
           </w:tcPr>
           <w:p>
+            <w:proofErr w:type="spellStart"/>
             <w:r>
               <w:t>folder_name</w:t>
             </w:r>
+            <w:proofErr w:type="spellEnd"/>
           </w:p>
         </w:tc>
         <w:tc>
@@ -1305,9 +1375,11 @@
             <w:hideMark/>
           </w:tcPr>
           <w:p>
+            <w:proofErr w:type="spellStart"/>
             <w:r>
               <w:t>created_at</w:t>
             </w:r>
+            <w:proofErr w:type="spellEnd"/>
           </w:p>
         </w:tc>
         <w:tc>
@@ -1318,7 +1390,15 @@
           </w:tcPr>
           <w:p>
             <w:r>
-              <w:t>TEXT (DateTime ISO format)</w:t>
+              <w:t>TEXT (</w:t>
+            </w:r>
+            <w:proofErr w:type="spellStart"/>
+            <w:r>
+              <w:t>DateTime</w:t>
+            </w:r>
+            <w:proofErr w:type="spellEnd"/>
+            <w:r>
+              <w:t xml:space="preserve"> ISO format)</w:t>
             </w:r>
           </w:p>
         </w:tc>
@@ -1390,7 +1470,15 @@
         <w:t>✅</w:t>
       </w:r>
       <w:r>
-        <w:t xml:space="preserve"> SharedPreferences theme management</w:t>
+        <w:t xml:space="preserve"> </w:t>
+      </w:r>
+      <w:proofErr w:type="spellStart"/>
+      <w:r>
+        <w:t>SharedPreferences</w:t>
+      </w:r>
+      <w:proofErr w:type="spellEnd"/>
+      <w:r>
+        <w:t xml:space="preserve"> theme management</w:t>
       </w:r>
       <w:r>
         <w:br/>
@@ -1488,7 +1576,15 @@
         </w:numPr>
       </w:pPr>
       <w:r>
-        <w:t>Optimize list rendering with ListView.builder to prevent UI lag</w:t>
+        <w:t xml:space="preserve">Optimize list rendering with </w:t>
+      </w:r>
+      <w:proofErr w:type="spellStart"/>
+      <w:r>
+        <w:t>ListView.builder</w:t>
+      </w:r>
+      <w:proofErr w:type="spellEnd"/>
+      <w:r>
+        <w:t xml:space="preserve"> to prevent UI lag</w:t>
       </w:r>
     </w:p>
     <w:p>
@@ -1538,7 +1634,15 @@
         </w:numPr>
       </w:pPr>
       <w:r>
-        <w:t>To be processed into Android mipmap format using flutter_launcher_icons package</w:t>
+        <w:t xml:space="preserve">To be processed into Android mipmap format using </w:t>
+      </w:r>
+      <w:proofErr w:type="spellStart"/>
+      <w:r>
+        <w:t>flutter_launcher_icons</w:t>
+      </w:r>
+      <w:proofErr w:type="spellEnd"/>
+      <w:r>
+        <w:t xml:space="preserve"> package</w:t>
       </w:r>
     </w:p>
     <w:p>
@@ -1683,7 +1787,15 @@
           </w:tcPr>
           <w:p>
             <w:r>
-              <w:t>SQLite using sqflite package</w:t>
+              <w:t xml:space="preserve">SQLite using </w:t>
+            </w:r>
+            <w:proofErr w:type="spellStart"/>
+            <w:r>
+              <w:t>sqflite</w:t>
+            </w:r>
+            <w:proofErr w:type="spellEnd"/>
+            <w:r>
+              <w:t xml:space="preserve"> package</w:t>
             </w:r>
           </w:p>
         </w:tc>
@@ -1712,8 +1824,13 @@
           </w:tcPr>
           <w:p>
             <w:r>
-              <w:t>Light/Dark with Provider or ChangeNotifier</w:t>
+              <w:t xml:space="preserve">Light/Dark with Provider or </w:t>
             </w:r>
+            <w:proofErr w:type="spellStart"/>
+            <w:r>
+              <w:t>ChangeNotifier</w:t>
+            </w:r>
+            <w:proofErr w:type="spellEnd"/>
           </w:p>
         </w:tc>
       </w:tr>
@@ -1729,8 +1846,13 @@
           </w:tcPr>
           <w:p>
             <w:r>
-              <w:t>State Mgmt</w:t>
+              <w:t xml:space="preserve">State </w:t>
             </w:r>
+            <w:proofErr w:type="spellStart"/>
+            <w:r>
+              <w:t>Mgmt</w:t>
+            </w:r>
+            <w:proofErr w:type="spellEnd"/>
           </w:p>
         </w:tc>
         <w:tc>
@@ -1741,7 +1863,15 @@
           </w:tcPr>
           <w:p>
             <w:r>
-              <w:t>Provider / GetX (simple approach preferred)</w:t>
+              <w:t xml:space="preserve">Provider / </w:t>
+            </w:r>
+            <w:proofErr w:type="spellStart"/>
+            <w:r>
+              <w:t>GetX</w:t>
+            </w:r>
+            <w:proofErr w:type="spellEnd"/>
+            <w:r>
+              <w:t xml:space="preserve"> (simple approach preferred)</w:t>
             </w:r>
           </w:p>
         </w:tc>
@@ -1974,7 +2104,25 @@
           <w:bCs/>
           <w:color w:val="EE0000"/>
         </w:rPr>
-        <w:t>Finally install the apk to my mobile.</w:t>
+        <w:t xml:space="preserve">Finally install the </w:t>
+      </w:r>
+      <w:proofErr w:type="spellStart"/>
+      <w:r>
+        <w:rPr>
+          <w:b/>
+          <w:bCs/>
+          <w:color w:val="EE0000"/>
+        </w:rPr>
+        <w:t>apk</w:t>
+      </w:r>
+      <w:proofErr w:type="spellEnd"/>
+      <w:r>
+        <w:rPr>
+          <w:b/>
+          <w:bCs/>
+          <w:color w:val="EE0000"/>
+        </w:rPr>
+        <w:t xml:space="preserve"> to my mobile.</w:t>
       </w:r>
     </w:p>
     <w:p>
@@ -2163,7 +2311,27 @@
           <w:color w:val="EE0000"/>
           <w:highlight w:val="yellow"/>
         </w:rPr>
-        <w:t>Add fingerprint authentication to the app, similar to the implementation in the health_records_app project.</w:t>
+        <w:t xml:space="preserve">Add fingerprint authentication to the app, similar to the implementation in the </w:t>
+      </w:r>
+      <w:proofErr w:type="spellStart"/>
+      <w:r>
+        <w:rPr>
+          <w:b/>
+          <w:bCs/>
+          <w:color w:val="EE0000"/>
+          <w:highlight w:val="yellow"/>
+        </w:rPr>
+        <w:t>health_records_app</w:t>
+      </w:r>
+      <w:proofErr w:type="spellEnd"/>
+      <w:r>
+        <w:rPr>
+          <w:b/>
+          <w:bCs/>
+          <w:color w:val="EE0000"/>
+          <w:highlight w:val="yellow"/>
+        </w:rPr>
+        <w:t xml:space="preserve"> project.</w:t>
       </w:r>
     </w:p>
     <w:p>
@@ -2228,7 +2396,25 @@
           <w:bCs/>
           <w:color w:val="EE0000"/>
         </w:rPr>
-        <w:t>The app name displayed below the app icon should be “My Records”, but it is currently showing as “my_records”.</w:t>
+        <w:t>The app name displayed below the app icon should be “My Records”, but it is currently showing as “</w:t>
+      </w:r>
+      <w:proofErr w:type="spellStart"/>
+      <w:r>
+        <w:rPr>
+          <w:b/>
+          <w:bCs/>
+          <w:color w:val="EE0000"/>
+        </w:rPr>
+        <w:t>my_records</w:t>
+      </w:r>
+      <w:proofErr w:type="spellEnd"/>
+      <w:r>
+        <w:rPr>
+          <w:b/>
+          <w:bCs/>
+          <w:color w:val="EE0000"/>
+        </w:rPr>
+        <w:t>”.</w:t>
       </w:r>
     </w:p>
     <w:p>
@@ -2286,7 +2472,27 @@
           <w:highlight w:val="yellow"/>
         </w:rPr>
         <w:lastRenderedPageBreak/>
-        <w:t>Not working - Add fingerprint authentication to the app, similar to the implementation in the health_records_app project.</w:t>
+        <w:t xml:space="preserve">Not working - Add fingerprint authentication to the app, similar to the implementation in the </w:t>
+      </w:r>
+      <w:proofErr w:type="spellStart"/>
+      <w:r>
+        <w:rPr>
+          <w:b/>
+          <w:bCs/>
+          <w:color w:val="EE0000"/>
+          <w:highlight w:val="yellow"/>
+        </w:rPr>
+        <w:t>health_records_app</w:t>
+      </w:r>
+      <w:proofErr w:type="spellEnd"/>
+      <w:r>
+        <w:rPr>
+          <w:b/>
+          <w:bCs/>
+          <w:color w:val="EE0000"/>
+          <w:highlight w:val="yellow"/>
+        </w:rPr>
+        <w:t xml:space="preserve"> project.</w:t>
       </w:r>
     </w:p>
     <w:p>
@@ -2435,6 +2641,7 @@
           <w:lang w:val="en-US"/>
         </w:rPr>
       </w:pPr>
+      <w:proofErr w:type="gramStart"/>
       <w:r>
         <w:rPr>
           <w:b/>
@@ -2442,7 +2649,17 @@
           <w:color w:val="EE0000"/>
           <w:highlight w:val="yellow"/>
         </w:rPr>
-        <w:t>Also the date and time format on record should be like 17 Oct 2025, 4:40 PM</w:t>
+        <w:t>Also</w:t>
+      </w:r>
+      <w:proofErr w:type="gramEnd"/>
+      <w:r>
+        <w:rPr>
+          <w:b/>
+          <w:bCs/>
+          <w:color w:val="EE0000"/>
+          <w:highlight w:val="yellow"/>
+        </w:rPr>
+        <w:t xml:space="preserve"> the date and time format on record should be like 17 Oct 2025, 4:40 PM</w:t>
       </w:r>
     </w:p>
     <w:p>
@@ -2555,11 +2772,19 @@
           <w:highlight w:val="yellow"/>
         </w:rPr>
       </w:pPr>
-      <w:r>
-        <w:rPr>
-          <w:highlight w:val="yellow"/>
-        </w:rPr>
-        <w:t xml:space="preserve">  Add a </w:t>
+      <w:proofErr w:type="gramStart"/>
+      <w:r>
+        <w:rPr>
+          <w:highlight w:val="yellow"/>
+        </w:rPr>
+        <w:t>  Add</w:t>
+      </w:r>
+      <w:proofErr w:type="gramEnd"/>
+      <w:r>
+        <w:rPr>
+          <w:highlight w:val="yellow"/>
+        </w:rPr>
+        <w:t xml:space="preserve"> a </w:t>
       </w:r>
       <w:r>
         <w:rPr>
@@ -2587,11 +2812,19 @@
           <w:highlight w:val="yellow"/>
         </w:rPr>
       </w:pPr>
-      <w:r>
-        <w:rPr>
-          <w:highlight w:val="yellow"/>
-        </w:rPr>
-        <w:t xml:space="preserve">  Include a </w:t>
+      <w:proofErr w:type="gramStart"/>
+      <w:r>
+        <w:rPr>
+          <w:highlight w:val="yellow"/>
+        </w:rPr>
+        <w:t>  Include</w:t>
+      </w:r>
+      <w:proofErr w:type="gramEnd"/>
+      <w:r>
+        <w:rPr>
+          <w:highlight w:val="yellow"/>
+        </w:rPr>
+        <w:t xml:space="preserve"> a </w:t>
       </w:r>
       <w:r>
         <w:rPr>
@@ -2647,11 +2880,19 @@
           <w:highlight w:val="yellow"/>
         </w:rPr>
       </w:pPr>
-      <w:r>
-        <w:rPr>
-          <w:highlight w:val="yellow"/>
-        </w:rPr>
-        <w:t>  The dropdown list should display:</w:t>
+      <w:proofErr w:type="gramStart"/>
+      <w:r>
+        <w:rPr>
+          <w:highlight w:val="yellow"/>
+        </w:rPr>
+        <w:t>  The</w:t>
+      </w:r>
+      <w:proofErr w:type="gramEnd"/>
+      <w:r>
+        <w:rPr>
+          <w:highlight w:val="yellow"/>
+        </w:rPr>
+        <w:t xml:space="preserve"> dropdown list should display:</w:t>
       </w:r>
     </w:p>
     <w:p>
@@ -2709,6 +2950,7 @@
           <w:highlight w:val="yellow"/>
         </w:rPr>
       </w:pPr>
+      <w:proofErr w:type="gramStart"/>
       <w:r>
         <w:rPr>
           <w:rFonts w:hAnsi="Symbol"/>
@@ -2720,7 +2962,14 @@
         <w:rPr>
           <w:highlight w:val="yellow"/>
         </w:rPr>
-        <w:t xml:space="preserve">  The search function should look for data </w:t>
+        <w:t xml:space="preserve">  The</w:t>
+      </w:r>
+      <w:proofErr w:type="gramEnd"/>
+      <w:r>
+        <w:rPr>
+          <w:highlight w:val="yellow"/>
+        </w:rPr>
+        <w:t xml:space="preserve"> search function should look for data </w:t>
       </w:r>
       <w:r>
         <w:rPr>
@@ -2748,6 +2997,7 @@
           <w:highlight w:val="yellow"/>
         </w:rPr>
       </w:pPr>
+      <w:proofErr w:type="gramStart"/>
       <w:r>
         <w:rPr>
           <w:rFonts w:hAnsi="Symbol"/>
@@ -2759,7 +3009,14 @@
         <w:rPr>
           <w:highlight w:val="yellow"/>
         </w:rPr>
-        <w:t xml:space="preserve">  If the same value is found in multiple records across different folders, show </w:t>
+        <w:t xml:space="preserve">  If</w:t>
+      </w:r>
+      <w:proofErr w:type="gramEnd"/>
+      <w:r>
+        <w:rPr>
+          <w:highlight w:val="yellow"/>
+        </w:rPr>
+        <w:t xml:space="preserve"> the same value is found in multiple records across different folders, show </w:t>
       </w:r>
       <w:r>
         <w:rPr>
@@ -2942,6 +3199,7 @@
         </w:rPr>
         <w:t xml:space="preserve">Implement both features similar to the </w:t>
       </w:r>
+      <w:proofErr w:type="spellStart"/>
       <w:r>
         <w:rPr>
           <w:b/>
@@ -2950,6 +3208,7 @@
         </w:rPr>
         <w:t>health_records_app</w:t>
       </w:r>
+      <w:proofErr w:type="spellEnd"/>
       <w:r>
         <w:rPr>
           <w:highlight w:val="yellow"/>
@@ -2987,6 +3246,7 @@
         </w:rPr>
         <w:t xml:space="preserve">The backup file should be saved in the </w:t>
       </w:r>
+      <w:proofErr w:type="spellStart"/>
       <w:r>
         <w:rPr>
           <w:b/>
@@ -2995,6 +3255,7 @@
         </w:rPr>
         <w:t>my_records</w:t>
       </w:r>
+      <w:proofErr w:type="spellEnd"/>
       <w:r>
         <w:rPr>
           <w:highlight w:val="yellow"/>
@@ -3158,7 +3419,29 @@
           <w:highlight w:val="yellow"/>
           <w:lang w:eastAsia="en-US"/>
         </w:rPr>
-        <w:t>), similar to the one in the Health app.</w:t>
+        <w:t xml:space="preserve">), similar to the one in the </w:t>
+      </w:r>
+      <w:proofErr w:type="gramStart"/>
+      <w:r>
+        <w:rPr>
+          <w:rFonts w:asciiTheme="minorHAnsi" w:eastAsiaTheme="minorHAnsi" w:hAnsiTheme="minorHAnsi" w:cstheme="minorBidi"/>
+          <w:sz w:val="22"/>
+          <w:szCs w:val="22"/>
+          <w:highlight w:val="yellow"/>
+          <w:lang w:eastAsia="en-US"/>
+        </w:rPr>
+        <w:t>Health</w:t>
+      </w:r>
+      <w:proofErr w:type="gramEnd"/>
+      <w:r>
+        <w:rPr>
+          <w:rFonts w:asciiTheme="minorHAnsi" w:eastAsiaTheme="minorHAnsi" w:hAnsiTheme="minorHAnsi" w:cstheme="minorBidi"/>
+          <w:sz w:val="22"/>
+          <w:szCs w:val="22"/>
+          <w:highlight w:val="yellow"/>
+          <w:lang w:eastAsia="en-US"/>
+        </w:rPr>
+        <w:t xml:space="preserve"> app.</w:t>
       </w:r>
     </w:p>
     <w:p>
@@ -3265,7 +3548,29 @@
           <w:highlight w:val="yellow"/>
           <w:lang w:eastAsia="en-US"/>
         </w:rPr>
-        <w:t xml:space="preserve"> match those in the Health app, </w:t>
+        <w:t xml:space="preserve"> match those in the </w:t>
+      </w:r>
+      <w:proofErr w:type="gramStart"/>
+      <w:r>
+        <w:rPr>
+          <w:rFonts w:asciiTheme="minorHAnsi" w:eastAsiaTheme="minorHAnsi" w:hAnsiTheme="minorHAnsi" w:cstheme="minorBidi"/>
+          <w:sz w:val="22"/>
+          <w:szCs w:val="22"/>
+          <w:highlight w:val="yellow"/>
+          <w:lang w:eastAsia="en-US"/>
+        </w:rPr>
+        <w:t>Health</w:t>
+      </w:r>
+      <w:proofErr w:type="gramEnd"/>
+      <w:r>
+        <w:rPr>
+          <w:rFonts w:asciiTheme="minorHAnsi" w:eastAsiaTheme="minorHAnsi" w:hAnsiTheme="minorHAnsi" w:cstheme="minorBidi"/>
+          <w:sz w:val="22"/>
+          <w:szCs w:val="22"/>
+          <w:highlight w:val="yellow"/>
+          <w:lang w:eastAsia="en-US"/>
+        </w:rPr>
+        <w:t xml:space="preserve"> app, </w:t>
       </w:r>
       <w:r>
         <w:rPr>
@@ -3365,6 +3670,7 @@
         </w:rPr>
         <w:t xml:space="preserve">, the screen should load and function exactly as it does in the </w:t>
       </w:r>
+      <w:proofErr w:type="gramStart"/>
       <w:r>
         <w:rPr>
           <w:rFonts w:ascii="Times New Roman" w:eastAsia="Times New Roman" w:hAnsi="Times New Roman" w:cs="Times New Roman"/>
@@ -3375,7 +3681,20 @@
           <w:highlight w:val="yellow"/>
           <w:lang w:eastAsia="en-IN"/>
         </w:rPr>
-        <w:t>Health app</w:t>
+        <w:t>Health</w:t>
+      </w:r>
+      <w:proofErr w:type="gramEnd"/>
+      <w:r>
+        <w:rPr>
+          <w:rFonts w:ascii="Times New Roman" w:eastAsia="Times New Roman" w:hAnsi="Times New Roman" w:cs="Times New Roman"/>
+          <w:b/>
+          <w:bCs/>
+          <w:sz w:val="24"/>
+          <w:szCs w:val="24"/>
+          <w:highlight w:val="yellow"/>
+          <w:lang w:eastAsia="en-IN"/>
+        </w:rPr>
+        <w:t xml:space="preserve"> app</w:t>
       </w:r>
       <w:r>
         <w:rPr>
@@ -3591,7 +3910,14 @@
         <w:rPr>
           <w:highlight w:val="yellow"/>
         </w:rPr>
-        <w:t>my_records28Oct25_0955AM</w:t>
+        <w:t>my_records28Oct25_0955</w:t>
+      </w:r>
+      <w:proofErr w:type="gramStart"/>
+      <w:r>
+        <w:rPr>
+          <w:highlight w:val="yellow"/>
+        </w:rPr>
+        <w:t>AM</w:t>
       </w:r>
       <w:r>
         <w:rPr>
@@ -3615,6 +3941,7 @@
         </w:rPr>
         <w:t>.</w:t>
       </w:r>
+      <w:proofErr w:type="gramEnd"/>
     </w:p>
     <w:p>
       <w:pPr>
@@ -3677,7 +4004,21 @@
         <w:rPr>
           <w:highlight w:val="yellow"/>
         </w:rPr>
-        <w:t>The backup should only be created if there are any folders, and its should create a backup file consisting of all folders and records within it</w:t>
+        <w:t xml:space="preserve">The backup should only be created if there are any folders, and </w:t>
+      </w:r>
+      <w:proofErr w:type="gramStart"/>
+      <w:r>
+        <w:rPr>
+          <w:highlight w:val="yellow"/>
+        </w:rPr>
+        <w:t>its</w:t>
+      </w:r>
+      <w:proofErr w:type="gramEnd"/>
+      <w:r>
+        <w:rPr>
+          <w:highlight w:val="yellow"/>
+        </w:rPr>
+        <w:t xml:space="preserve"> should create a backup file consisting of all folders and records within it</w:t>
       </w:r>
       <w:r>
         <w:rPr>
@@ -3781,6 +4122,7 @@
         </w:rPr>
         <w:t xml:space="preserve">, first check if the folder </w:t>
       </w:r>
+      <w:proofErr w:type="spellStart"/>
       <w:r>
         <w:rPr>
           <w:rStyle w:val="HTMLCode"/>
@@ -3791,11 +4133,26 @@
         </w:rPr>
         <w:t>my_records</w:t>
       </w:r>
-      <w:r>
-        <w:rPr>
-          <w:highlight w:val="yellow"/>
-        </w:rPr>
-        <w:t xml:space="preserve"> exists in </w:t>
+      <w:proofErr w:type="spellEnd"/>
+      <w:r>
+        <w:rPr>
+          <w:highlight w:val="yellow"/>
+        </w:rPr>
+        <w:t xml:space="preserve"> </w:t>
+      </w:r>
+      <w:proofErr w:type="gramStart"/>
+      <w:r>
+        <w:rPr>
+          <w:highlight w:val="yellow"/>
+        </w:rPr>
+        <w:t>exists</w:t>
+      </w:r>
+      <w:proofErr w:type="gramEnd"/>
+      <w:r>
+        <w:rPr>
+          <w:highlight w:val="yellow"/>
+        </w:rPr>
+        <w:t xml:space="preserve"> in </w:t>
       </w:r>
       <w:r>
         <w:rPr>
@@ -3856,13 +4213,23 @@
         </w:rPr>
         <w:t xml:space="preserve"> are handled in the </w:t>
       </w:r>
+      <w:proofErr w:type="gramStart"/>
       <w:r>
         <w:rPr>
           <w:rStyle w:val="Strong"/>
           <w:rFonts w:eastAsiaTheme="majorEastAsia"/>
           <w:highlight w:val="yellow"/>
         </w:rPr>
-        <w:t>Health app</w:t>
+        <w:t>Health</w:t>
+      </w:r>
+      <w:proofErr w:type="gramEnd"/>
+      <w:r>
+        <w:rPr>
+          <w:rStyle w:val="Strong"/>
+          <w:rFonts w:eastAsiaTheme="majorEastAsia"/>
+          <w:highlight w:val="yellow"/>
+        </w:rPr>
+        <w:t xml:space="preserve"> app</w:t>
       </w:r>
       <w:r>
         <w:rPr>
@@ -3882,7 +4249,43 @@
           <w:rFonts w:eastAsiaTheme="majorEastAsia"/>
           <w:highlight w:val="yellow"/>
         </w:rPr>
-        <w:t>Backup failed: Exception: Failed to create backup: PathAccessException: Cannot open file, path = '/storage/emulated/0/Android/Downloads/my_records/my_records28Oct25_1100AM.json' (OS Error: Operation not permitted, errno = 1)</w:t>
+        <w:t xml:space="preserve">Backup failed: Exception: Failed to create backup: </w:t>
+      </w:r>
+      <w:proofErr w:type="spellStart"/>
+      <w:r>
+        <w:rPr>
+          <w:rStyle w:val="HTMLCode"/>
+          <w:rFonts w:eastAsiaTheme="majorEastAsia"/>
+          <w:highlight w:val="yellow"/>
+        </w:rPr>
+        <w:t>PathAccessException</w:t>
+      </w:r>
+      <w:proofErr w:type="spellEnd"/>
+      <w:r>
+        <w:rPr>
+          <w:rStyle w:val="HTMLCode"/>
+          <w:rFonts w:eastAsiaTheme="majorEastAsia"/>
+          <w:highlight w:val="yellow"/>
+        </w:rPr>
+        <w:t xml:space="preserve">: Cannot open file, path = '/storage/emulated/0/Android/Downloads/my_records/my_records28Oct25_1100AM.json' (OS Error: Operation not permitted, </w:t>
+      </w:r>
+      <w:proofErr w:type="spellStart"/>
+      <w:r>
+        <w:rPr>
+          <w:rStyle w:val="HTMLCode"/>
+          <w:rFonts w:eastAsiaTheme="majorEastAsia"/>
+          <w:highlight w:val="yellow"/>
+        </w:rPr>
+        <w:t>errno</w:t>
+      </w:r>
+      <w:proofErr w:type="spellEnd"/>
+      <w:r>
+        <w:rPr>
+          <w:rStyle w:val="HTMLCode"/>
+          <w:rFonts w:eastAsiaTheme="majorEastAsia"/>
+          <w:highlight w:val="yellow"/>
+        </w:rPr>
+        <w:t xml:space="preserve"> = 1)</w:t>
       </w:r>
     </w:p>
     <w:p>
@@ -3901,7 +4304,23 @@
           <w:highlight w:val="yellow"/>
           <w:lang w:val="en-US"/>
         </w:rPr>
-        <w:t>Add a delete All icon between settings and help in folders screen, when user clicks it show warning message and once he confirms delete all folders along with its associated records</w:t>
+        <w:t xml:space="preserve">Add a delete All icon between settings and help in folders screen, when user clicks it show warning message and </w:t>
+      </w:r>
+      <w:proofErr w:type="gramStart"/>
+      <w:r>
+        <w:rPr>
+          <w:highlight w:val="yellow"/>
+          <w:lang w:val="en-US"/>
+        </w:rPr>
+        <w:t>once</w:t>
+      </w:r>
+      <w:proofErr w:type="gramEnd"/>
+      <w:r>
+        <w:rPr>
+          <w:highlight w:val="yellow"/>
+          <w:lang w:val="en-US"/>
+        </w:rPr>
+        <w:t xml:space="preserve"> he confirms delete all folders along with its associated records</w:t>
       </w:r>
     </w:p>
     <w:p>
@@ -3955,7 +4374,25 @@
           <w:bCs/>
           <w:highlight w:val="yellow"/>
         </w:rPr>
-        <w:t>at the center or slightly above the middle</w:t>
+        <w:t xml:space="preserve">at the </w:t>
+      </w:r>
+      <w:proofErr w:type="spellStart"/>
+      <w:r>
+        <w:rPr>
+          <w:b/>
+          <w:bCs/>
+          <w:highlight w:val="yellow"/>
+        </w:rPr>
+        <w:t>center</w:t>
+      </w:r>
+      <w:proofErr w:type="spellEnd"/>
+      <w:r>
+        <w:rPr>
+          <w:b/>
+          <w:bCs/>
+          <w:highlight w:val="yellow"/>
+        </w:rPr>
+        <w:t xml:space="preserve"> or slightly above the middle</w:t>
       </w:r>
       <w:r>
         <w:rPr>
@@ -4117,7 +4554,21 @@
         <w:rPr>
           <w:highlight w:val="yellow"/>
         </w:rPr>
-        <w:t>finally push to Github.</w:t>
+        <w:t xml:space="preserve">finally push to </w:t>
+      </w:r>
+      <w:proofErr w:type="spellStart"/>
+      <w:r>
+        <w:rPr>
+          <w:highlight w:val="yellow"/>
+        </w:rPr>
+        <w:t>Github</w:t>
+      </w:r>
+      <w:proofErr w:type="spellEnd"/>
+      <w:r>
+        <w:rPr>
+          <w:highlight w:val="yellow"/>
+        </w:rPr>
+        <w:t>.</w:t>
       </w:r>
     </w:p>
     <w:p>
@@ -4130,11 +4581,19 @@
           <w:highlight w:val="yellow"/>
         </w:rPr>
       </w:pPr>
-      <w:r>
-        <w:rPr>
-          <w:highlight w:val="yellow"/>
-        </w:rPr>
-        <w:t xml:space="preserve">  The </w:t>
+      <w:proofErr w:type="gramStart"/>
+      <w:r>
+        <w:rPr>
+          <w:highlight w:val="yellow"/>
+        </w:rPr>
+        <w:t>  The</w:t>
+      </w:r>
+      <w:proofErr w:type="gramEnd"/>
+      <w:r>
+        <w:rPr>
+          <w:highlight w:val="yellow"/>
+        </w:rPr>
+        <w:t xml:space="preserve"> </w:t>
       </w:r>
       <w:r>
         <w:rPr>
@@ -4227,11 +4686,19 @@
           <w:highlight w:val="yellow"/>
         </w:rPr>
       </w:pPr>
-      <w:r>
-        <w:rPr>
-          <w:highlight w:val="yellow"/>
-        </w:rPr>
-        <w:t xml:space="preserve">  The </w:t>
+      <w:proofErr w:type="gramStart"/>
+      <w:r>
+        <w:rPr>
+          <w:highlight w:val="yellow"/>
+        </w:rPr>
+        <w:t>  The</w:t>
+      </w:r>
+      <w:proofErr w:type="gramEnd"/>
+      <w:r>
+        <w:rPr>
+          <w:highlight w:val="yellow"/>
+        </w:rPr>
+        <w:t xml:space="preserve"> </w:t>
       </w:r>
       <w:r>
         <w:rPr>
@@ -4317,30 +4784,68 @@
           <w:rFonts w:eastAsiaTheme="majorEastAsia"/>
           <w:highlight w:val="yellow"/>
         </w:rPr>
-        <w:t xml:space="preserve"> (Panel where the file name is shon)</w:t>
-      </w:r>
+        <w:t xml:space="preserve"> (Panel where the file name is </w:t>
+      </w:r>
+      <w:proofErr w:type="spellStart"/>
       <w:r>
         <w:rPr>
           <w:rStyle w:val="Strong"/>
           <w:rFonts w:eastAsiaTheme="majorEastAsia"/>
           <w:highlight w:val="yellow"/>
         </w:rPr>
-        <w:t xml:space="preserve"> color</w:t>
-      </w:r>
-      <w:r>
-        <w:rPr>
-          <w:highlight w:val="yellow"/>
-        </w:rPr>
-        <w:t xml:space="preserve"> the same as the </w:t>
-      </w:r>
+        <w:t>shon</w:t>
+      </w:r>
+      <w:proofErr w:type="spellEnd"/>
       <w:r>
         <w:rPr>
           <w:rStyle w:val="Strong"/>
           <w:rFonts w:eastAsiaTheme="majorEastAsia"/>
           <w:highlight w:val="yellow"/>
         </w:rPr>
-        <w:t>Available Backups panel’s background color</w:t>
-      </w:r>
+        <w:t>)</w:t>
+      </w:r>
+      <w:r>
+        <w:rPr>
+          <w:rStyle w:val="Strong"/>
+          <w:rFonts w:eastAsiaTheme="majorEastAsia"/>
+          <w:highlight w:val="yellow"/>
+        </w:rPr>
+        <w:t xml:space="preserve"> </w:t>
+      </w:r>
+      <w:proofErr w:type="spellStart"/>
+      <w:r>
+        <w:rPr>
+          <w:rStyle w:val="Strong"/>
+          <w:rFonts w:eastAsiaTheme="majorEastAsia"/>
+          <w:highlight w:val="yellow"/>
+        </w:rPr>
+        <w:t>color</w:t>
+      </w:r>
+      <w:proofErr w:type="spellEnd"/>
+      <w:r>
+        <w:rPr>
+          <w:highlight w:val="yellow"/>
+        </w:rPr>
+        <w:t xml:space="preserve"> the same as the </w:t>
+      </w:r>
+      <w:r>
+        <w:rPr>
+          <w:rStyle w:val="Strong"/>
+          <w:rFonts w:eastAsiaTheme="majorEastAsia"/>
+          <w:highlight w:val="yellow"/>
+        </w:rPr>
+        <w:t xml:space="preserve">Available Backups panel’s background </w:t>
+      </w:r>
+      <w:proofErr w:type="spellStart"/>
+      <w:r>
+        <w:rPr>
+          <w:rStyle w:val="Strong"/>
+          <w:rFonts w:eastAsiaTheme="majorEastAsia"/>
+          <w:highlight w:val="yellow"/>
+        </w:rPr>
+        <w:t>color</w:t>
+      </w:r>
+      <w:proofErr w:type="spellEnd"/>
       <w:r>
         <w:rPr>
           <w:highlight w:val="yellow"/>
@@ -4644,7 +5149,21 @@
         <w:rPr>
           <w:highlight w:val="yellow"/>
         </w:rPr>
-        <w:t xml:space="preserve"> with a .enc extension.</w:t>
+        <w:t xml:space="preserve"> with </w:t>
+      </w:r>
+      <w:proofErr w:type="gramStart"/>
+      <w:r>
+        <w:rPr>
+          <w:highlight w:val="yellow"/>
+        </w:rPr>
+        <w:t>a .enc</w:t>
+      </w:r>
+      <w:proofErr w:type="gramEnd"/>
+      <w:r>
+        <w:rPr>
+          <w:highlight w:val="yellow"/>
+        </w:rPr>
+        <w:t xml:space="preserve"> extension.</w:t>
       </w:r>
     </w:p>
     <w:p>
@@ -4952,8 +5471,30 @@
         <w:rPr>
           <w:highlight w:val="yellow"/>
         </w:rPr>
-        <w:t>The backup file extension should be .enc not .json</w:t>
-      </w:r>
+        <w:t xml:space="preserve">The backup file extension should </w:t>
+      </w:r>
+      <w:proofErr w:type="gramStart"/>
+      <w:r>
+        <w:rPr>
+          <w:highlight w:val="yellow"/>
+        </w:rPr>
+        <w:t>be .enc</w:t>
+      </w:r>
+      <w:proofErr w:type="gramEnd"/>
+      <w:r>
+        <w:rPr>
+          <w:highlight w:val="yellow"/>
+        </w:rPr>
+        <w:t xml:space="preserve"> not .</w:t>
+      </w:r>
+      <w:proofErr w:type="spellStart"/>
+      <w:r>
+        <w:rPr>
+          <w:highlight w:val="yellow"/>
+        </w:rPr>
+        <w:t>json</w:t>
+      </w:r>
+      <w:proofErr w:type="spellEnd"/>
     </w:p>
     <w:p>
       <w:pPr>
@@ -4988,7 +5529,65 @@
         <w:rPr>
           <w:highlight w:val="yellow"/>
         </w:rPr>
-        <w:t>During restore getting error “package: flutter/src/widgets/ framework.dart': Failed assertion: line 6065 pos 14: '_dependents.isEmpty': is not true. See also: https://docs.flutter.dev/testing/errors” but data is getting restored.”</w:t>
+        <w:t>During restore getting error “package: flutter/</w:t>
+      </w:r>
+      <w:proofErr w:type="spellStart"/>
+      <w:r>
+        <w:rPr>
+          <w:highlight w:val="yellow"/>
+        </w:rPr>
+        <w:t>src</w:t>
+      </w:r>
+      <w:proofErr w:type="spellEnd"/>
+      <w:r>
+        <w:rPr>
+          <w:highlight w:val="yellow"/>
+        </w:rPr>
+        <w:t xml:space="preserve">/widgets/ </w:t>
+      </w:r>
+      <w:proofErr w:type="spellStart"/>
+      <w:proofErr w:type="gramStart"/>
+      <w:r>
+        <w:rPr>
+          <w:highlight w:val="yellow"/>
+        </w:rPr>
+        <w:t>framework.dart</w:t>
+      </w:r>
+      <w:proofErr w:type="spellEnd"/>
+      <w:proofErr w:type="gramEnd"/>
+      <w:r>
+        <w:rPr>
+          <w:highlight w:val="yellow"/>
+        </w:rPr>
+        <w:t xml:space="preserve">': Failed assertion: line 6065 </w:t>
+      </w:r>
+      <w:proofErr w:type="spellStart"/>
+      <w:r>
+        <w:rPr>
+          <w:highlight w:val="yellow"/>
+        </w:rPr>
+        <w:t>pos</w:t>
+      </w:r>
+      <w:proofErr w:type="spellEnd"/>
+      <w:r>
+        <w:rPr>
+          <w:highlight w:val="yellow"/>
+        </w:rPr>
+        <w:t xml:space="preserve"> 14: '_</w:t>
+      </w:r>
+      <w:proofErr w:type="spellStart"/>
+      <w:r>
+        <w:rPr>
+          <w:highlight w:val="yellow"/>
+        </w:rPr>
+        <w:t>dependents.isEmpty</w:t>
+      </w:r>
+      <w:proofErr w:type="spellEnd"/>
+      <w:r>
+        <w:rPr>
+          <w:highlight w:val="yellow"/>
+        </w:rPr>
+        <w:t>': is not true. See also: https://docs.flutter.dev/testing/errors” but data is getting restored.”</w:t>
       </w:r>
     </w:p>
     <w:p>
@@ -5002,11 +5601,19 @@
           <w:highlight w:val="yellow"/>
         </w:rPr>
       </w:pPr>
-      <w:r>
-        <w:rPr>
-          <w:highlight w:val="yellow"/>
-        </w:rPr>
-        <w:t>Also the process should work smoothly with Auto backup settings of Daily and weekly?</w:t>
+      <w:proofErr w:type="gramStart"/>
+      <w:r>
+        <w:rPr>
+          <w:highlight w:val="yellow"/>
+        </w:rPr>
+        <w:t>Also</w:t>
+      </w:r>
+      <w:proofErr w:type="gramEnd"/>
+      <w:r>
+        <w:rPr>
+          <w:highlight w:val="yellow"/>
+        </w:rPr>
+        <w:t xml:space="preserve"> the process should work smoothly with Auto backup settings of Daily and weekly?</w:t>
       </w:r>
     </w:p>
     <w:p>
@@ -5078,11 +5685,19 @@
           <w:highlight w:val="yellow"/>
         </w:rPr>
       </w:pPr>
-      <w:r>
-        <w:rPr>
-          <w:highlight w:val="yellow"/>
-        </w:rPr>
-        <w:t>ðŸ Folders backed up: 9</w:t>
+      <w:proofErr w:type="spellStart"/>
+      <w:r>
+        <w:rPr>
+          <w:highlight w:val="yellow"/>
+        </w:rPr>
+        <w:t>ðŸ</w:t>
+      </w:r>
+      <w:proofErr w:type="spellEnd"/>
+      <w:r>
+        <w:rPr>
+          <w:highlight w:val="yellow"/>
+        </w:rPr>
+        <w:t xml:space="preserve"> Folders backed up: 9</w:t>
       </w:r>
     </w:p>
     <w:p>
@@ -5092,11 +5707,19 @@
           <w:highlight w:val="yellow"/>
         </w:rPr>
       </w:pPr>
-      <w:r>
-        <w:rPr>
-          <w:highlight w:val="yellow"/>
-        </w:rPr>
-        <w:t>ðŸ*, Records backed up: 11</w:t>
+      <w:proofErr w:type="spellStart"/>
+      <w:r>
+        <w:rPr>
+          <w:highlight w:val="yellow"/>
+        </w:rPr>
+        <w:t>ðŸ</w:t>
+      </w:r>
+      <w:proofErr w:type="spellEnd"/>
+      <w:r>
+        <w:rPr>
+          <w:highlight w:val="yellow"/>
+        </w:rPr>
+        <w:t>*, Records backed up: 11</w:t>
       </w:r>
     </w:p>
     <w:p>
@@ -5157,11 +5780,19 @@
           <w:highlight w:val="yellow"/>
         </w:rPr>
       </w:pPr>
-      <w:r>
-        <w:rPr>
-          <w:highlight w:val="yellow"/>
-        </w:rPr>
-        <w:t>ðŸ Folders backed up: 9</w:t>
+      <w:proofErr w:type="spellStart"/>
+      <w:r>
+        <w:rPr>
+          <w:highlight w:val="yellow"/>
+        </w:rPr>
+        <w:t>ðŸ</w:t>
+      </w:r>
+      <w:proofErr w:type="spellEnd"/>
+      <w:r>
+        <w:rPr>
+          <w:highlight w:val="yellow"/>
+        </w:rPr>
+        <w:t xml:space="preserve"> Folders backed up: 9</w:t>
       </w:r>
     </w:p>
     <w:p>
@@ -5171,11 +5802,19 @@
           <w:highlight w:val="yellow"/>
         </w:rPr>
       </w:pPr>
-      <w:r>
-        <w:rPr>
-          <w:highlight w:val="yellow"/>
-        </w:rPr>
-        <w:t>ðŸ*, Records backed up: 11</w:t>
+      <w:proofErr w:type="spellStart"/>
+      <w:r>
+        <w:rPr>
+          <w:highlight w:val="yellow"/>
+        </w:rPr>
+        <w:t>ðŸ</w:t>
+      </w:r>
+      <w:proofErr w:type="spellEnd"/>
+      <w:r>
+        <w:rPr>
+          <w:highlight w:val="yellow"/>
+        </w:rPr>
+        <w:t>*, Records backed up: 11</w:t>
       </w:r>
     </w:p>
     <w:p>
@@ -5462,7 +6101,21 @@
         <w:rPr>
           <w:highlight w:val="yellow"/>
         </w:rPr>
-        <w:t xml:space="preserve"> we click on any record we get a dialog displaying field name/values, Created and Updated date, etc. </w:t>
+        <w:t xml:space="preserve"> we click on any </w:t>
+      </w:r>
+      <w:proofErr w:type="gramStart"/>
+      <w:r>
+        <w:rPr>
+          <w:highlight w:val="yellow"/>
+        </w:rPr>
+        <w:t>record</w:t>
+      </w:r>
+      <w:proofErr w:type="gramEnd"/>
+      <w:r>
+        <w:rPr>
+          <w:highlight w:val="yellow"/>
+        </w:rPr>
+        <w:t xml:space="preserve"> we get a dialog displaying field name/values, Created and Updated date, etc. </w:t>
       </w:r>
     </w:p>
     <w:p>
@@ -5493,8 +6146,30 @@
         <w:rPr>
           <w:highlight w:val="yellow"/>
         </w:rPr>
-        <w:t>If the Field value has a past date mentioned Example Anant DOB 30/12/1976 which is in date/Month/Year Add below it Age is x years, y months and z days, if Year value is zero just mention months and days, similarly if month value is 0 just mention days, If days value is 0 mention Expired in red color</w:t>
-      </w:r>
+        <w:t xml:space="preserve">If the Field value has a past date mentioned Example Anant DOB 30/12/1976 which is in date/Month/Year Add below </w:t>
+      </w:r>
+      <w:proofErr w:type="gramStart"/>
+      <w:r>
+        <w:rPr>
+          <w:highlight w:val="yellow"/>
+        </w:rPr>
+        <w:t>it</w:t>
+      </w:r>
+      <w:proofErr w:type="gramEnd"/>
+      <w:r>
+        <w:rPr>
+          <w:highlight w:val="yellow"/>
+        </w:rPr>
+        <w:t xml:space="preserve"> Age is x years, y months and z days, if Year value is zero just mention months and days, similarly if month value is 0 just mention days, If days value is 0 mention Expired in red </w:t>
+      </w:r>
+      <w:proofErr w:type="spellStart"/>
+      <w:r>
+        <w:rPr>
+          <w:highlight w:val="yellow"/>
+        </w:rPr>
+        <w:t>color</w:t>
+      </w:r>
+      <w:proofErr w:type="spellEnd"/>
     </w:p>
     <w:p>
       <w:pPr>
@@ -5572,8 +6247,30 @@
         <w:rPr>
           <w:highlight w:val="yellow"/>
         </w:rPr>
-        <w:t xml:space="preserve"> x years, y months and z days, if Year value is zero just mention months and days, similarly if month value is 0 just mention days, If days value is 0 mention Expired in red color</w:t>
-      </w:r>
+        <w:t xml:space="preserve"> x years, y months and z days, if Year value is zero just mention months and days, similarly if month value is 0 just mention days, </w:t>
+      </w:r>
+      <w:proofErr w:type="gramStart"/>
+      <w:r>
+        <w:rPr>
+          <w:highlight w:val="yellow"/>
+        </w:rPr>
+        <w:t>If</w:t>
+      </w:r>
+      <w:proofErr w:type="gramEnd"/>
+      <w:r>
+        <w:rPr>
+          <w:highlight w:val="yellow"/>
+        </w:rPr>
+        <w:t xml:space="preserve"> days value is 0 mention Expired in red </w:t>
+      </w:r>
+      <w:proofErr w:type="spellStart"/>
+      <w:r>
+        <w:rPr>
+          <w:highlight w:val="yellow"/>
+        </w:rPr>
+        <w:t>color</w:t>
+      </w:r>
+      <w:proofErr w:type="spellEnd"/>
     </w:p>
     <w:p>
       <w:pPr>
@@ -5626,7 +6323,21 @@
         <w:rPr>
           <w:highlight w:val="yellow"/>
         </w:rPr>
-        <w:t>Also cater for date variations like 01/03/2025, 1/3/25, 1 Jan 25, 1-Jan-2025, etc comibination but it will always be date first, Months next and finally year format</w:t>
+        <w:t xml:space="preserve">Also cater for date variations like 01/03/2025, 1/3/25, 1 Jan 25, 1-Jan-2025, etc </w:t>
+      </w:r>
+      <w:proofErr w:type="spellStart"/>
+      <w:r>
+        <w:rPr>
+          <w:highlight w:val="yellow"/>
+        </w:rPr>
+        <w:t>comibination</w:t>
+      </w:r>
+      <w:proofErr w:type="spellEnd"/>
+      <w:r>
+        <w:rPr>
+          <w:highlight w:val="yellow"/>
+        </w:rPr>
+        <w:t xml:space="preserve"> but it will always be date first, Months next and finally year format</w:t>
       </w:r>
     </w:p>
     <w:p>
@@ -5891,7 +6602,21 @@
         <w:rPr>
           <w:highlight w:val="yellow"/>
         </w:rPr>
-        <w:t>Apply the same formatting rules for 0 year, month, or day values.</w:t>
+        <w:t xml:space="preserve">Apply the same formatting rules for </w:t>
+      </w:r>
+      <w:proofErr w:type="gramStart"/>
+      <w:r>
+        <w:rPr>
+          <w:highlight w:val="yellow"/>
+        </w:rPr>
+        <w:t>0 year</w:t>
+      </w:r>
+      <w:proofErr w:type="gramEnd"/>
+      <w:r>
+        <w:rPr>
+          <w:highlight w:val="yellow"/>
+        </w:rPr>
+        <w:t>, month, or day values.</w:t>
       </w:r>
     </w:p>
     <w:p>
@@ -5949,13 +6674,23 @@
           <w:highlight w:val="yellow"/>
         </w:rPr>
       </w:pPr>
-      <w:r>
-        <w:rPr>
-          <w:b/>
-          <w:bCs/>
-          <w:highlight w:val="yellow"/>
-        </w:rPr>
-        <w:t>Behavior &amp; Data Handling:</w:t>
+      <w:proofErr w:type="spellStart"/>
+      <w:r>
+        <w:rPr>
+          <w:b/>
+          <w:bCs/>
+          <w:highlight w:val="yellow"/>
+        </w:rPr>
+        <w:t>Behavior</w:t>
+      </w:r>
+      <w:proofErr w:type="spellEnd"/>
+      <w:r>
+        <w:rPr>
+          <w:b/>
+          <w:bCs/>
+          <w:highlight w:val="yellow"/>
+        </w:rPr>
+        <w:t xml:space="preserve"> &amp; Data Handling:</w:t>
       </w:r>
     </w:p>
     <w:p>
@@ -6251,13 +6986,23 @@
         <w:br/>
         <w:t xml:space="preserve">Enhance the logic to </w:t>
       </w:r>
-      <w:r>
-        <w:rPr>
-          <w:b/>
-          <w:bCs/>
-          <w:highlight w:val="yellow"/>
-        </w:rPr>
-        <w:t>analyze the field value</w:t>
+      <w:proofErr w:type="spellStart"/>
+      <w:r>
+        <w:rPr>
+          <w:b/>
+          <w:bCs/>
+          <w:highlight w:val="yellow"/>
+        </w:rPr>
+        <w:t>analyze</w:t>
+      </w:r>
+      <w:proofErr w:type="spellEnd"/>
+      <w:r>
+        <w:rPr>
+          <w:b/>
+          <w:bCs/>
+          <w:highlight w:val="yellow"/>
+        </w:rPr>
+        <w:t xml:space="preserve"> the field value</w:t>
       </w:r>
       <w:r>
         <w:rPr>
@@ -6552,7 +7297,29 @@
           <w:highlight w:val="yellow"/>
           <w:lang w:eastAsia="en-IN"/>
         </w:rPr>
-        <w:t>Update the Readme.md file on important features added today and push to Github.</w:t>
+        <w:t xml:space="preserve">Update the Readme.md file on important features added today and push to </w:t>
+      </w:r>
+      <w:proofErr w:type="spellStart"/>
+      <w:r>
+        <w:rPr>
+          <w:rFonts w:ascii="Times New Roman" w:eastAsia="Times New Roman" w:hAnsi="Times New Roman" w:cs="Times New Roman"/>
+          <w:sz w:val="24"/>
+          <w:szCs w:val="24"/>
+          <w:highlight w:val="yellow"/>
+          <w:lang w:eastAsia="en-IN"/>
+        </w:rPr>
+        <w:t>Github</w:t>
+      </w:r>
+      <w:proofErr w:type="spellEnd"/>
+      <w:r>
+        <w:rPr>
+          <w:rFonts w:ascii="Times New Roman" w:eastAsia="Times New Roman" w:hAnsi="Times New Roman" w:cs="Times New Roman"/>
+          <w:sz w:val="24"/>
+          <w:szCs w:val="24"/>
+          <w:highlight w:val="yellow"/>
+          <w:lang w:eastAsia="en-IN"/>
+        </w:rPr>
+        <w:t>.</w:t>
       </w:r>
     </w:p>
     <w:p>
@@ -6569,11 +7336,19 @@
           <w:highlight w:val="yellow"/>
         </w:rPr>
       </w:pPr>
-      <w:r>
-        <w:rPr>
-          <w:highlight w:val="yellow"/>
-        </w:rPr>
-        <w:t xml:space="preserve">  When saving a record, if the </w:t>
+      <w:proofErr w:type="gramStart"/>
+      <w:r>
+        <w:rPr>
+          <w:highlight w:val="yellow"/>
+        </w:rPr>
+        <w:t>  When</w:t>
+      </w:r>
+      <w:proofErr w:type="gramEnd"/>
+      <w:r>
+        <w:rPr>
+          <w:highlight w:val="yellow"/>
+        </w:rPr>
+        <w:t xml:space="preserve"> saving a record, if the </w:t>
       </w:r>
       <w:r>
         <w:rPr>
@@ -6638,11 +7413,19 @@
           <w:highlight w:val="yellow"/>
         </w:rPr>
       </w:pPr>
-      <w:r>
-        <w:rPr>
-          <w:highlight w:val="yellow"/>
-        </w:rPr>
-        <w:t xml:space="preserve">  When duplicating a folder, if it contains any records, ensure that </w:t>
+      <w:proofErr w:type="gramStart"/>
+      <w:r>
+        <w:rPr>
+          <w:highlight w:val="yellow"/>
+        </w:rPr>
+        <w:t>  When</w:t>
+      </w:r>
+      <w:proofErr w:type="gramEnd"/>
+      <w:r>
+        <w:rPr>
+          <w:highlight w:val="yellow"/>
+        </w:rPr>
+        <w:t xml:space="preserve"> duplicating a folder, if it contains any records, ensure that </w:t>
       </w:r>
       <w:r>
         <w:rPr>
@@ -6727,8 +7510,16 @@
         <w:rPr>
           <w:highlight w:val="yellow"/>
         </w:rPr>
-        <w:t>Once done install build and install debug apk</w:t>
-      </w:r>
+        <w:t xml:space="preserve">Once done install build and install debug </w:t>
+      </w:r>
+      <w:proofErr w:type="spellStart"/>
+      <w:r>
+        <w:rPr>
+          <w:highlight w:val="yellow"/>
+        </w:rPr>
+        <w:t>apk</w:t>
+      </w:r>
+      <w:proofErr w:type="spellEnd"/>
     </w:p>
     <w:p>
       <w:pPr>
@@ -6998,7 +7789,21 @@
         <w:rPr>
           <w:highlight w:val="yellow"/>
         </w:rPr>
-        <w:t>If the user select another folder from the dropdown than the duplicate record should happen in that folder.</w:t>
+        <w:t xml:space="preserve">If the user </w:t>
+      </w:r>
+      <w:proofErr w:type="gramStart"/>
+      <w:r>
+        <w:rPr>
+          <w:highlight w:val="yellow"/>
+        </w:rPr>
+        <w:t>select</w:t>
+      </w:r>
+      <w:proofErr w:type="gramEnd"/>
+      <w:r>
+        <w:rPr>
+          <w:highlight w:val="yellow"/>
+        </w:rPr>
+        <w:t xml:space="preserve"> another folder from the dropdown than the duplicate record should happen in that folder.</w:t>
       </w:r>
     </w:p>
     <w:p>
@@ -7074,7 +7879,21 @@
           <w:highlight w:val="yellow"/>
         </w:rPr>
         <w:br/>
-        <w:t xml:space="preserve">Enhance the behavior so that the </w:t>
+        <w:t xml:space="preserve">Enhance the </w:t>
+      </w:r>
+      <w:proofErr w:type="spellStart"/>
+      <w:r>
+        <w:rPr>
+          <w:highlight w:val="yellow"/>
+        </w:rPr>
+        <w:t>behavior</w:t>
+      </w:r>
+      <w:proofErr w:type="spellEnd"/>
+      <w:r>
+        <w:rPr>
+          <w:highlight w:val="yellow"/>
+        </w:rPr>
+        <w:t xml:space="preserve"> so that the </w:t>
       </w:r>
       <w:r>
         <w:rPr>
@@ -7094,7 +7913,21 @@
         <w:rPr>
           <w:highlight w:val="yellow"/>
         </w:rPr>
-        <w:t xml:space="preserve"> Only exception to this is if record is the last one in the folder than showing it in the botton is ok.</w:t>
+        <w:t xml:space="preserve"> Only exception to this is if record is the last one in the folder than showing it in the </w:t>
+      </w:r>
+      <w:proofErr w:type="spellStart"/>
+      <w:r>
+        <w:rPr>
+          <w:highlight w:val="yellow"/>
+        </w:rPr>
+        <w:t>botton</w:t>
+      </w:r>
+      <w:proofErr w:type="spellEnd"/>
+      <w:r>
+        <w:rPr>
+          <w:highlight w:val="yellow"/>
+        </w:rPr>
+        <w:t xml:space="preserve"> is ok.</w:t>
       </w:r>
       <w:r>
         <w:rPr>
@@ -7210,7 +8043,21 @@
         <w:rPr>
           <w:highlight w:val="yellow"/>
         </w:rPr>
-        <w:t xml:space="preserve">Enhance this behavior so that the </w:t>
+        <w:t xml:space="preserve">Enhance this </w:t>
+      </w:r>
+      <w:proofErr w:type="spellStart"/>
+      <w:r>
+        <w:rPr>
+          <w:highlight w:val="yellow"/>
+        </w:rPr>
+        <w:t>behavior</w:t>
+      </w:r>
+      <w:proofErr w:type="spellEnd"/>
+      <w:r>
+        <w:rPr>
+          <w:highlight w:val="yellow"/>
+        </w:rPr>
+        <w:t xml:space="preserve"> so that the </w:t>
       </w:r>
       <w:r>
         <w:rPr>
@@ -7327,15 +8174,53 @@
         <w:rPr>
           <w:highlight w:val="yellow"/>
         </w:rPr>
-        <w:t xml:space="preserve">Yes — this kind of “scroll-to-centered record” behavior can be tricky in Flutter, and GitHub Copilot often struggles because it requires careful coordination between </w:t>
-      </w:r>
-      <w:r>
-        <w:rPr>
-          <w:b/>
-          <w:bCs/>
-          <w:highlight w:val="yellow"/>
-        </w:rPr>
-        <w:t>ListView scrolling</w:t>
+        <w:t>Yes — this kind of “scroll-to-</w:t>
+      </w:r>
+      <w:proofErr w:type="spellStart"/>
+      <w:r>
+        <w:rPr>
+          <w:highlight w:val="yellow"/>
+        </w:rPr>
+        <w:t>centered</w:t>
+      </w:r>
+      <w:proofErr w:type="spellEnd"/>
+      <w:r>
+        <w:rPr>
+          <w:highlight w:val="yellow"/>
+        </w:rPr>
+        <w:t xml:space="preserve"> record” </w:t>
+      </w:r>
+      <w:proofErr w:type="spellStart"/>
+      <w:r>
+        <w:rPr>
+          <w:highlight w:val="yellow"/>
+        </w:rPr>
+        <w:t>behavior</w:t>
+      </w:r>
+      <w:proofErr w:type="spellEnd"/>
+      <w:r>
+        <w:rPr>
+          <w:highlight w:val="yellow"/>
+        </w:rPr>
+        <w:t xml:space="preserve"> can be tricky in Flutter, and GitHub Copilot often struggles because it requires careful coordination between </w:t>
+      </w:r>
+      <w:proofErr w:type="spellStart"/>
+      <w:r>
+        <w:rPr>
+          <w:b/>
+          <w:bCs/>
+          <w:highlight w:val="yellow"/>
+        </w:rPr>
+        <w:t>ListView</w:t>
+      </w:r>
+      <w:proofErr w:type="spellEnd"/>
+      <w:r>
+        <w:rPr>
+          <w:b/>
+          <w:bCs/>
+          <w:highlight w:val="yellow"/>
+        </w:rPr>
+        <w:t xml:space="preserve"> scrolling</w:t>
       </w:r>
       <w:r>
         <w:rPr>
@@ -7437,20 +8322,66 @@
           <w:bCs/>
           <w:highlight w:val="yellow"/>
         </w:rPr>
-        <w:t xml:space="preserve"> 1. Use Scrollable.ensureVisible() — but with a twist</w:t>
-      </w:r>
-    </w:p>
-    <w:p>
-      <w:pPr>
-        <w:rPr>
-          <w:highlight w:val="yellow"/>
-        </w:rPr>
-      </w:pPr>
-      <w:r>
-        <w:rPr>
-          <w:highlight w:val="yellow"/>
-        </w:rPr>
-        <w:t>If you’re already using Scrollable.ensureVisible(context), it only scrolls just enough to make the widget visible, not to center it.</w:t>
+        <w:t xml:space="preserve"> 1. Use </w:t>
+      </w:r>
+      <w:proofErr w:type="spellStart"/>
+      <w:r>
+        <w:rPr>
+          <w:b/>
+          <w:bCs/>
+          <w:highlight w:val="yellow"/>
+        </w:rPr>
+        <w:t>Scrollable.ensureVisible</w:t>
+      </w:r>
+      <w:proofErr w:type="spellEnd"/>
+      <w:r>
+        <w:rPr>
+          <w:b/>
+          <w:bCs/>
+          <w:highlight w:val="yellow"/>
+        </w:rPr>
+        <w:t>() — but with a twist</w:t>
+      </w:r>
+    </w:p>
+    <w:p>
+      <w:pPr>
+        <w:rPr>
+          <w:highlight w:val="yellow"/>
+        </w:rPr>
+      </w:pPr>
+      <w:r>
+        <w:rPr>
+          <w:highlight w:val="yellow"/>
+        </w:rPr>
+        <w:t xml:space="preserve">If you’re already using </w:t>
+      </w:r>
+      <w:proofErr w:type="spellStart"/>
+      <w:r>
+        <w:rPr>
+          <w:highlight w:val="yellow"/>
+        </w:rPr>
+        <w:t>Scrollable.ensureVisible</w:t>
+      </w:r>
+      <w:proofErr w:type="spellEnd"/>
+      <w:r>
+        <w:rPr>
+          <w:highlight w:val="yellow"/>
+        </w:rPr>
+        <w:t xml:space="preserve">(context), it only scrolls just enough to make the widget visible, not to </w:t>
+      </w:r>
+      <w:proofErr w:type="spellStart"/>
+      <w:r>
+        <w:rPr>
+          <w:highlight w:val="yellow"/>
+        </w:rPr>
+        <w:t>center</w:t>
+      </w:r>
+      <w:proofErr w:type="spellEnd"/>
+      <w:r>
+        <w:rPr>
+          <w:highlight w:val="yellow"/>
+        </w:rPr>
+        <w:t xml:space="preserve"> it.</w:t>
       </w:r>
       <w:r>
         <w:rPr>
@@ -7513,33 +8444,75 @@
         <w:rPr>
           <w:highlight w:val="yellow"/>
         </w:rPr>
-        <w:t>final context = recordKey.currentContext;</w:t>
-      </w:r>
-    </w:p>
-    <w:p>
-      <w:pPr>
-        <w:rPr>
-          <w:highlight w:val="yellow"/>
-        </w:rPr>
-      </w:pPr>
-      <w:r>
-        <w:rPr>
-          <w:highlight w:val="yellow"/>
-        </w:rPr>
-        <w:t>if (context != null) {</w:t>
-      </w:r>
-    </w:p>
-    <w:p>
-      <w:pPr>
-        <w:rPr>
-          <w:highlight w:val="yellow"/>
-        </w:rPr>
-      </w:pPr>
-      <w:r>
-        <w:rPr>
-          <w:highlight w:val="yellow"/>
-        </w:rPr>
-        <w:t xml:space="preserve">  await Scrollable.ensureVisible(</w:t>
+        <w:t xml:space="preserve">final context = </w:t>
+      </w:r>
+      <w:proofErr w:type="spellStart"/>
+      <w:r>
+        <w:rPr>
+          <w:highlight w:val="yellow"/>
+        </w:rPr>
+        <w:t>recordKey.currentContext</w:t>
+      </w:r>
+      <w:proofErr w:type="spellEnd"/>
+      <w:r>
+        <w:rPr>
+          <w:highlight w:val="yellow"/>
+        </w:rPr>
+        <w:t>;</w:t>
+      </w:r>
+    </w:p>
+    <w:p>
+      <w:pPr>
+        <w:rPr>
+          <w:highlight w:val="yellow"/>
+        </w:rPr>
+      </w:pPr>
+      <w:r>
+        <w:rPr>
+          <w:highlight w:val="yellow"/>
+        </w:rPr>
+        <w:t>if (</w:t>
+      </w:r>
+      <w:proofErr w:type="gramStart"/>
+      <w:r>
+        <w:rPr>
+          <w:highlight w:val="yellow"/>
+        </w:rPr>
+        <w:t>context !</w:t>
+      </w:r>
+      <w:proofErr w:type="gramEnd"/>
+      <w:r>
+        <w:rPr>
+          <w:highlight w:val="yellow"/>
+        </w:rPr>
+        <w:t>= null) {</w:t>
+      </w:r>
+    </w:p>
+    <w:p>
+      <w:pPr>
+        <w:rPr>
+          <w:highlight w:val="yellow"/>
+        </w:rPr>
+      </w:pPr>
+      <w:r>
+        <w:rPr>
+          <w:highlight w:val="yellow"/>
+        </w:rPr>
+        <w:t xml:space="preserve">  await </w:t>
+      </w:r>
+      <w:proofErr w:type="spellStart"/>
+      <w:r>
+        <w:rPr>
+          <w:highlight w:val="yellow"/>
+        </w:rPr>
+        <w:t>Scrollable.ensureVisible</w:t>
+      </w:r>
+      <w:proofErr w:type="spellEnd"/>
+      <w:r>
+        <w:rPr>
+          <w:highlight w:val="yellow"/>
+        </w:rPr>
+        <w:t>(</w:t>
       </w:r>
     </w:p>
     <w:p>
@@ -7565,7 +8538,35 @@
         <w:rPr>
           <w:highlight w:val="yellow"/>
         </w:rPr>
-        <w:t xml:space="preserve">    duration: const Duration(milliseconds: 500),</w:t>
+        <w:t xml:space="preserve">    duration: </w:t>
+      </w:r>
+      <w:proofErr w:type="spellStart"/>
+      <w:r>
+        <w:rPr>
+          <w:highlight w:val="yellow"/>
+        </w:rPr>
+        <w:t>const</w:t>
+      </w:r>
+      <w:proofErr w:type="spellEnd"/>
+      <w:r>
+        <w:rPr>
+          <w:highlight w:val="yellow"/>
+        </w:rPr>
+        <w:t xml:space="preserve"> </w:t>
+      </w:r>
+      <w:proofErr w:type="gramStart"/>
+      <w:r>
+        <w:rPr>
+          <w:highlight w:val="yellow"/>
+        </w:rPr>
+        <w:t>Duration(</w:t>
+      </w:r>
+      <w:proofErr w:type="gramEnd"/>
+      <w:r>
+        <w:rPr>
+          <w:highlight w:val="yellow"/>
+        </w:rPr>
+        <w:t>milliseconds: 500),</w:t>
       </w:r>
     </w:p>
     <w:p>
@@ -7598,72 +8599,266 @@
         <w:rPr>
           <w:highlight w:val="yellow"/>
         </w:rPr>
-        <w:t xml:space="preserve">  // Optional: add a small delay, then adjust offset to center item</w:t>
-      </w:r>
-    </w:p>
-    <w:p>
-      <w:pPr>
-        <w:rPr>
-          <w:highlight w:val="yellow"/>
-        </w:rPr>
-      </w:pPr>
-      <w:r>
-        <w:rPr>
-          <w:highlight w:val="yellow"/>
-        </w:rPr>
-        <w:t xml:space="preserve">  await Future.delayed(const Duration(milliseconds: 200));</w:t>
-      </w:r>
-    </w:p>
-    <w:p>
-      <w:pPr>
-        <w:rPr>
-          <w:highlight w:val="yellow"/>
-        </w:rPr>
-      </w:pPr>
-      <w:r>
-        <w:rPr>
-          <w:highlight w:val="yellow"/>
-        </w:rPr>
-        <w:t xml:space="preserve">  final box = context.findRenderObject() as RenderBox;</w:t>
-      </w:r>
-    </w:p>
-    <w:p>
-      <w:pPr>
-        <w:rPr>
-          <w:highlight w:val="yellow"/>
-        </w:rPr>
-      </w:pPr>
-      <w:r>
-        <w:rPr>
-          <w:highlight w:val="yellow"/>
-        </w:rPr>
-        <w:t xml:space="preserve">  final position = scrollController.position;</w:t>
-      </w:r>
-    </w:p>
-    <w:p>
-      <w:pPr>
-        <w:rPr>
-          <w:highlight w:val="yellow"/>
-        </w:rPr>
-      </w:pPr>
-      <w:r>
-        <w:rPr>
-          <w:highlight w:val="yellow"/>
-        </w:rPr>
-        <w:t xml:space="preserve">  final itemOffset = box.localToGlobal(Offset.zero).dy;</w:t>
-      </w:r>
-    </w:p>
-    <w:p>
-      <w:pPr>
-        <w:rPr>
-          <w:highlight w:val="yellow"/>
-        </w:rPr>
-      </w:pPr>
-      <w:r>
-        <w:rPr>
-          <w:highlight w:val="yellow"/>
-        </w:rPr>
-        <w:t xml:space="preserve">  final itemHeight = box.size.height;</w:t>
+        <w:t xml:space="preserve">  // Optional: add a small delay, then adjust offset to </w:t>
+      </w:r>
+      <w:proofErr w:type="spellStart"/>
+      <w:r>
+        <w:rPr>
+          <w:highlight w:val="yellow"/>
+        </w:rPr>
+        <w:t>center</w:t>
+      </w:r>
+      <w:proofErr w:type="spellEnd"/>
+      <w:r>
+        <w:rPr>
+          <w:highlight w:val="yellow"/>
+        </w:rPr>
+        <w:t xml:space="preserve"> item</w:t>
+      </w:r>
+    </w:p>
+    <w:p>
+      <w:pPr>
+        <w:rPr>
+          <w:highlight w:val="yellow"/>
+        </w:rPr>
+      </w:pPr>
+      <w:r>
+        <w:rPr>
+          <w:highlight w:val="yellow"/>
+        </w:rPr>
+        <w:t xml:space="preserve">  await </w:t>
+      </w:r>
+      <w:proofErr w:type="spellStart"/>
+      <w:r>
+        <w:rPr>
+          <w:highlight w:val="yellow"/>
+        </w:rPr>
+        <w:t>Future.delayed</w:t>
+      </w:r>
+      <w:proofErr w:type="spellEnd"/>
+      <w:r>
+        <w:rPr>
+          <w:highlight w:val="yellow"/>
+        </w:rPr>
+        <w:t>(</w:t>
+      </w:r>
+      <w:proofErr w:type="spellStart"/>
+      <w:r>
+        <w:rPr>
+          <w:highlight w:val="yellow"/>
+        </w:rPr>
+        <w:t>const</w:t>
+      </w:r>
+      <w:proofErr w:type="spellEnd"/>
+      <w:r>
+        <w:rPr>
+          <w:highlight w:val="yellow"/>
+        </w:rPr>
+        <w:t xml:space="preserve"> </w:t>
+      </w:r>
+      <w:proofErr w:type="gramStart"/>
+      <w:r>
+        <w:rPr>
+          <w:highlight w:val="yellow"/>
+        </w:rPr>
+        <w:t>Duration(</w:t>
+      </w:r>
+      <w:proofErr w:type="gramEnd"/>
+      <w:r>
+        <w:rPr>
+          <w:highlight w:val="yellow"/>
+        </w:rPr>
+        <w:t>milliseconds: 200));</w:t>
+      </w:r>
+    </w:p>
+    <w:p>
+      <w:pPr>
+        <w:rPr>
+          <w:highlight w:val="yellow"/>
+        </w:rPr>
+      </w:pPr>
+      <w:r>
+        <w:rPr>
+          <w:highlight w:val="yellow"/>
+        </w:rPr>
+        <w:t xml:space="preserve">  final box = </w:t>
+      </w:r>
+      <w:proofErr w:type="spellStart"/>
+      <w:proofErr w:type="gramStart"/>
+      <w:r>
+        <w:rPr>
+          <w:highlight w:val="yellow"/>
+        </w:rPr>
+        <w:t>context.findRenderObject</w:t>
+      </w:r>
+      <w:proofErr w:type="spellEnd"/>
+      <w:proofErr w:type="gramEnd"/>
+      <w:r>
+        <w:rPr>
+          <w:highlight w:val="yellow"/>
+        </w:rPr>
+        <w:t xml:space="preserve">() as </w:t>
+      </w:r>
+      <w:proofErr w:type="spellStart"/>
+      <w:r>
+        <w:rPr>
+          <w:highlight w:val="yellow"/>
+        </w:rPr>
+        <w:t>RenderBox</w:t>
+      </w:r>
+      <w:proofErr w:type="spellEnd"/>
+      <w:r>
+        <w:rPr>
+          <w:highlight w:val="yellow"/>
+        </w:rPr>
+        <w:t>;</w:t>
+      </w:r>
+    </w:p>
+    <w:p>
+      <w:pPr>
+        <w:rPr>
+          <w:highlight w:val="yellow"/>
+        </w:rPr>
+      </w:pPr>
+      <w:r>
+        <w:rPr>
+          <w:highlight w:val="yellow"/>
+        </w:rPr>
+        <w:t xml:space="preserve">  final position = </w:t>
+      </w:r>
+      <w:proofErr w:type="spellStart"/>
+      <w:r>
+        <w:rPr>
+          <w:highlight w:val="yellow"/>
+        </w:rPr>
+        <w:t>scrollController.position</w:t>
+      </w:r>
+      <w:proofErr w:type="spellEnd"/>
+      <w:r>
+        <w:rPr>
+          <w:highlight w:val="yellow"/>
+        </w:rPr>
+        <w:t>;</w:t>
+      </w:r>
+    </w:p>
+    <w:p>
+      <w:pPr>
+        <w:rPr>
+          <w:highlight w:val="yellow"/>
+        </w:rPr>
+      </w:pPr>
+      <w:r>
+        <w:rPr>
+          <w:highlight w:val="yellow"/>
+        </w:rPr>
+        <w:t xml:space="preserve">  final </w:t>
+      </w:r>
+      <w:proofErr w:type="spellStart"/>
+      <w:r>
+        <w:rPr>
+          <w:highlight w:val="yellow"/>
+        </w:rPr>
+        <w:t>itemOffset</w:t>
+      </w:r>
+      <w:proofErr w:type="spellEnd"/>
+      <w:r>
+        <w:rPr>
+          <w:highlight w:val="yellow"/>
+        </w:rPr>
+        <w:t xml:space="preserve"> = </w:t>
+      </w:r>
+      <w:proofErr w:type="spellStart"/>
+      <w:proofErr w:type="gramStart"/>
+      <w:r>
+        <w:rPr>
+          <w:highlight w:val="yellow"/>
+        </w:rPr>
+        <w:t>box.localToGlobal</w:t>
+      </w:r>
+      <w:proofErr w:type="spellEnd"/>
+      <w:proofErr w:type="gramEnd"/>
+      <w:r>
+        <w:rPr>
+          <w:highlight w:val="yellow"/>
+        </w:rPr>
+        <w:t>(</w:t>
+      </w:r>
+      <w:proofErr w:type="spellStart"/>
+      <w:r>
+        <w:rPr>
+          <w:highlight w:val="yellow"/>
+        </w:rPr>
+        <w:t>Offset.zero</w:t>
+      </w:r>
+      <w:proofErr w:type="spellEnd"/>
+      <w:r>
+        <w:rPr>
+          <w:highlight w:val="yellow"/>
+        </w:rPr>
+        <w:t>).</w:t>
+      </w:r>
+      <w:proofErr w:type="spellStart"/>
+      <w:r>
+        <w:rPr>
+          <w:highlight w:val="yellow"/>
+        </w:rPr>
+        <w:t>dy</w:t>
+      </w:r>
+      <w:proofErr w:type="spellEnd"/>
+      <w:r>
+        <w:rPr>
+          <w:highlight w:val="yellow"/>
+        </w:rPr>
+        <w:t>;</w:t>
+      </w:r>
+    </w:p>
+    <w:p>
+      <w:pPr>
+        <w:rPr>
+          <w:highlight w:val="yellow"/>
+        </w:rPr>
+      </w:pPr>
+      <w:r>
+        <w:rPr>
+          <w:highlight w:val="yellow"/>
+        </w:rPr>
+        <w:t xml:space="preserve">  final </w:t>
+      </w:r>
+      <w:proofErr w:type="spellStart"/>
+      <w:r>
+        <w:rPr>
+          <w:highlight w:val="yellow"/>
+        </w:rPr>
+        <w:t>itemHeight</w:t>
+      </w:r>
+      <w:proofErr w:type="spellEnd"/>
+      <w:r>
+        <w:rPr>
+          <w:highlight w:val="yellow"/>
+        </w:rPr>
+        <w:t xml:space="preserve"> = </w:t>
+      </w:r>
+      <w:proofErr w:type="spellStart"/>
+      <w:proofErr w:type="gramStart"/>
+      <w:r>
+        <w:rPr>
+          <w:highlight w:val="yellow"/>
+        </w:rPr>
+        <w:t>box.size</w:t>
+      </w:r>
+      <w:proofErr w:type="gramEnd"/>
+      <w:r>
+        <w:rPr>
+          <w:highlight w:val="yellow"/>
+        </w:rPr>
+        <w:t>.height</w:t>
+      </w:r>
+      <w:proofErr w:type="spellEnd"/>
+      <w:r>
+        <w:rPr>
+          <w:highlight w:val="yellow"/>
+        </w:rPr>
+        <w:t>;</w:t>
       </w:r>
     </w:p>
     <w:p>
@@ -7684,79 +8879,293 @@
           <w:highlight w:val="yellow"/>
         </w:rPr>
         <w:lastRenderedPageBreak/>
-        <w:t xml:space="preserve">  final screenHeight = MediaQuery.of(context).size.height;</w:t>
-      </w:r>
-    </w:p>
-    <w:p>
-      <w:pPr>
-        <w:rPr>
-          <w:highlight w:val="yellow"/>
-        </w:rPr>
-      </w:pPr>
-      <w:r>
-        <w:rPr>
-          <w:highlight w:val="yellow"/>
-        </w:rPr>
-        <w:t xml:space="preserve">  final targetOffset = position.pixels + itemOffset - (screenHeight / 2) + (itemHeight / 2);</w:t>
-      </w:r>
-    </w:p>
-    <w:p>
-      <w:pPr>
-        <w:rPr>
-          <w:highlight w:val="yellow"/>
-        </w:rPr>
-      </w:pPr>
-    </w:p>
-    <w:p>
-      <w:pPr>
-        <w:rPr>
-          <w:highlight w:val="yellow"/>
-        </w:rPr>
-      </w:pPr>
-      <w:r>
-        <w:rPr>
-          <w:highlight w:val="yellow"/>
-        </w:rPr>
-        <w:t xml:space="preserve">  scrollController.animateTo(</w:t>
-      </w:r>
-    </w:p>
-    <w:p>
-      <w:pPr>
-        <w:rPr>
-          <w:highlight w:val="yellow"/>
-        </w:rPr>
-      </w:pPr>
-      <w:r>
-        <w:rPr>
-          <w:highlight w:val="yellow"/>
-        </w:rPr>
-        <w:t xml:space="preserve">    targetOffset.clamp(0, position.maxScrollExtent),</w:t>
-      </w:r>
-    </w:p>
-    <w:p>
-      <w:pPr>
-        <w:rPr>
-          <w:highlight w:val="yellow"/>
-        </w:rPr>
-      </w:pPr>
-      <w:r>
-        <w:rPr>
-          <w:highlight w:val="yellow"/>
-        </w:rPr>
-        <w:t xml:space="preserve">    duration: const Duration(milliseconds: 400),</w:t>
-      </w:r>
-    </w:p>
-    <w:p>
-      <w:pPr>
-        <w:rPr>
-          <w:highlight w:val="yellow"/>
-        </w:rPr>
-      </w:pPr>
-      <w:r>
-        <w:rPr>
-          <w:highlight w:val="yellow"/>
-        </w:rPr>
-        <w:t xml:space="preserve">    curve: Curves.easeInOut,</w:t>
+        <w:t xml:space="preserve">  final </w:t>
+      </w:r>
+      <w:proofErr w:type="spellStart"/>
+      <w:r>
+        <w:rPr>
+          <w:highlight w:val="yellow"/>
+        </w:rPr>
+        <w:t>screenHeight</w:t>
+      </w:r>
+      <w:proofErr w:type="spellEnd"/>
+      <w:r>
+        <w:rPr>
+          <w:highlight w:val="yellow"/>
+        </w:rPr>
+        <w:t xml:space="preserve"> = </w:t>
+      </w:r>
+      <w:proofErr w:type="spellStart"/>
+      <w:r>
+        <w:rPr>
+          <w:highlight w:val="yellow"/>
+        </w:rPr>
+        <w:t>MediaQuery.of</w:t>
+      </w:r>
+      <w:proofErr w:type="spellEnd"/>
+      <w:r>
+        <w:rPr>
+          <w:highlight w:val="yellow"/>
+        </w:rPr>
+        <w:t>(context</w:t>
+      </w:r>
+      <w:proofErr w:type="gramStart"/>
+      <w:r>
+        <w:rPr>
+          <w:highlight w:val="yellow"/>
+        </w:rPr>
+        <w:t>).</w:t>
+      </w:r>
+      <w:proofErr w:type="spellStart"/>
+      <w:r>
+        <w:rPr>
+          <w:highlight w:val="yellow"/>
+        </w:rPr>
+        <w:t>size</w:t>
+      </w:r>
+      <w:proofErr w:type="gramEnd"/>
+      <w:r>
+        <w:rPr>
+          <w:highlight w:val="yellow"/>
+        </w:rPr>
+        <w:t>.height</w:t>
+      </w:r>
+      <w:proofErr w:type="spellEnd"/>
+      <w:r>
+        <w:rPr>
+          <w:highlight w:val="yellow"/>
+        </w:rPr>
+        <w:t>;</w:t>
+      </w:r>
+    </w:p>
+    <w:p>
+      <w:pPr>
+        <w:rPr>
+          <w:highlight w:val="yellow"/>
+        </w:rPr>
+      </w:pPr>
+      <w:r>
+        <w:rPr>
+          <w:highlight w:val="yellow"/>
+        </w:rPr>
+        <w:t xml:space="preserve">  final </w:t>
+      </w:r>
+      <w:proofErr w:type="spellStart"/>
+      <w:r>
+        <w:rPr>
+          <w:highlight w:val="yellow"/>
+        </w:rPr>
+        <w:t>targetOffset</w:t>
+      </w:r>
+      <w:proofErr w:type="spellEnd"/>
+      <w:r>
+        <w:rPr>
+          <w:highlight w:val="yellow"/>
+        </w:rPr>
+        <w:t xml:space="preserve"> = </w:t>
+      </w:r>
+      <w:proofErr w:type="spellStart"/>
+      <w:proofErr w:type="gramStart"/>
+      <w:r>
+        <w:rPr>
+          <w:highlight w:val="yellow"/>
+        </w:rPr>
+        <w:t>position.pixels</w:t>
+      </w:r>
+      <w:proofErr w:type="spellEnd"/>
+      <w:proofErr w:type="gramEnd"/>
+      <w:r>
+        <w:rPr>
+          <w:highlight w:val="yellow"/>
+        </w:rPr>
+        <w:t xml:space="preserve"> + </w:t>
+      </w:r>
+      <w:proofErr w:type="spellStart"/>
+      <w:r>
+        <w:rPr>
+          <w:highlight w:val="yellow"/>
+        </w:rPr>
+        <w:t>itemOffset</w:t>
+      </w:r>
+      <w:proofErr w:type="spellEnd"/>
+      <w:r>
+        <w:rPr>
+          <w:highlight w:val="yellow"/>
+        </w:rPr>
+        <w:t xml:space="preserve"> - (</w:t>
+      </w:r>
+      <w:proofErr w:type="spellStart"/>
+      <w:r>
+        <w:rPr>
+          <w:highlight w:val="yellow"/>
+        </w:rPr>
+        <w:t>screenHeight</w:t>
+      </w:r>
+      <w:proofErr w:type="spellEnd"/>
+      <w:r>
+        <w:rPr>
+          <w:highlight w:val="yellow"/>
+        </w:rPr>
+        <w:t xml:space="preserve"> / 2) + (</w:t>
+      </w:r>
+      <w:proofErr w:type="spellStart"/>
+      <w:r>
+        <w:rPr>
+          <w:highlight w:val="yellow"/>
+        </w:rPr>
+        <w:t>itemHeight</w:t>
+      </w:r>
+      <w:proofErr w:type="spellEnd"/>
+      <w:r>
+        <w:rPr>
+          <w:highlight w:val="yellow"/>
+        </w:rPr>
+        <w:t xml:space="preserve"> / 2);</w:t>
+      </w:r>
+    </w:p>
+    <w:p>
+      <w:pPr>
+        <w:rPr>
+          <w:highlight w:val="yellow"/>
+        </w:rPr>
+      </w:pPr>
+    </w:p>
+    <w:p>
+      <w:pPr>
+        <w:rPr>
+          <w:highlight w:val="yellow"/>
+        </w:rPr>
+      </w:pPr>
+      <w:r>
+        <w:rPr>
+          <w:highlight w:val="yellow"/>
+        </w:rPr>
+        <w:t xml:space="preserve">  </w:t>
+      </w:r>
+      <w:proofErr w:type="spellStart"/>
+      <w:r>
+        <w:rPr>
+          <w:highlight w:val="yellow"/>
+        </w:rPr>
+        <w:t>scrollController.animateTo</w:t>
+      </w:r>
+      <w:proofErr w:type="spellEnd"/>
+      <w:r>
+        <w:rPr>
+          <w:highlight w:val="yellow"/>
+        </w:rPr>
+        <w:t>(</w:t>
+      </w:r>
+    </w:p>
+    <w:p>
+      <w:pPr>
+        <w:rPr>
+          <w:highlight w:val="yellow"/>
+        </w:rPr>
+      </w:pPr>
+      <w:r>
+        <w:rPr>
+          <w:highlight w:val="yellow"/>
+        </w:rPr>
+        <w:t xml:space="preserve">    </w:t>
+      </w:r>
+      <w:proofErr w:type="spellStart"/>
+      <w:r>
+        <w:rPr>
+          <w:highlight w:val="yellow"/>
+        </w:rPr>
+        <w:t>targetOffset.clamp</w:t>
+      </w:r>
+      <w:proofErr w:type="spellEnd"/>
+      <w:r>
+        <w:rPr>
+          <w:highlight w:val="yellow"/>
+        </w:rPr>
+        <w:t xml:space="preserve">(0, </w:t>
+      </w:r>
+      <w:proofErr w:type="spellStart"/>
+      <w:proofErr w:type="gramStart"/>
+      <w:r>
+        <w:rPr>
+          <w:highlight w:val="yellow"/>
+        </w:rPr>
+        <w:t>position.maxScrollExtent</w:t>
+      </w:r>
+      <w:proofErr w:type="spellEnd"/>
+      <w:proofErr w:type="gramEnd"/>
+      <w:r>
+        <w:rPr>
+          <w:highlight w:val="yellow"/>
+        </w:rPr>
+        <w:t>),</w:t>
+      </w:r>
+    </w:p>
+    <w:p>
+      <w:pPr>
+        <w:rPr>
+          <w:highlight w:val="yellow"/>
+        </w:rPr>
+      </w:pPr>
+      <w:r>
+        <w:rPr>
+          <w:highlight w:val="yellow"/>
+        </w:rPr>
+        <w:t xml:space="preserve">    duration: </w:t>
+      </w:r>
+      <w:proofErr w:type="spellStart"/>
+      <w:r>
+        <w:rPr>
+          <w:highlight w:val="yellow"/>
+        </w:rPr>
+        <w:t>const</w:t>
+      </w:r>
+      <w:proofErr w:type="spellEnd"/>
+      <w:r>
+        <w:rPr>
+          <w:highlight w:val="yellow"/>
+        </w:rPr>
+        <w:t xml:space="preserve"> </w:t>
+      </w:r>
+      <w:proofErr w:type="gramStart"/>
+      <w:r>
+        <w:rPr>
+          <w:highlight w:val="yellow"/>
+        </w:rPr>
+        <w:t>Duration(</w:t>
+      </w:r>
+      <w:proofErr w:type="gramEnd"/>
+      <w:r>
+        <w:rPr>
+          <w:highlight w:val="yellow"/>
+        </w:rPr>
+        <w:t>milliseconds: 400),</w:t>
+      </w:r>
+    </w:p>
+    <w:p>
+      <w:pPr>
+        <w:rPr>
+          <w:highlight w:val="yellow"/>
+        </w:rPr>
+      </w:pPr>
+      <w:r>
+        <w:rPr>
+          <w:highlight w:val="yellow"/>
+        </w:rPr>
+        <w:t xml:space="preserve">    curve: </w:t>
+      </w:r>
+      <w:proofErr w:type="spellStart"/>
+      <w:r>
+        <w:rPr>
+          <w:highlight w:val="yellow"/>
+        </w:rPr>
+        <w:t>Curves.easeInOut</w:t>
+      </w:r>
+      <w:proofErr w:type="spellEnd"/>
+      <w:r>
+        <w:rPr>
+          <w:highlight w:val="yellow"/>
+        </w:rPr>
+        <w:t>,</w:t>
       </w:r>
     </w:p>
     <w:p>
@@ -7857,21 +9266,9 @@
           <w:bCs/>
           <w:highlight w:val="yellow"/>
         </w:rPr>
-        <w:t xml:space="preserve"> 2. Use ScrollablePositionedList (if possible)</w:t>
-      </w:r>
-    </w:p>
-    <w:p>
-      <w:pPr>
-        <w:rPr>
-          <w:highlight w:val="yellow"/>
-        </w:rPr>
-      </w:pPr>
-      <w:r>
-        <w:rPr>
-          <w:highlight w:val="yellow"/>
-        </w:rPr>
-        <w:t xml:space="preserve">If your records are displayed in a long list, consider replacing your ListView with the </w:t>
-      </w:r>
+        <w:t xml:space="preserve"> 2. Use </w:t>
+      </w:r>
+      <w:proofErr w:type="spellStart"/>
       <w:r>
         <w:rPr>
           <w:b/>
@@ -7880,6 +9277,52 @@
         </w:rPr>
         <w:t>ScrollablePositionedList</w:t>
       </w:r>
+      <w:proofErr w:type="spellEnd"/>
+      <w:r>
+        <w:rPr>
+          <w:b/>
+          <w:bCs/>
+          <w:highlight w:val="yellow"/>
+        </w:rPr>
+        <w:t xml:space="preserve"> (if possible)</w:t>
+      </w:r>
+    </w:p>
+    <w:p>
+      <w:pPr>
+        <w:rPr>
+          <w:highlight w:val="yellow"/>
+        </w:rPr>
+      </w:pPr>
+      <w:r>
+        <w:rPr>
+          <w:highlight w:val="yellow"/>
+        </w:rPr>
+        <w:t xml:space="preserve">If your records are displayed in a long list, consider replacing your </w:t>
+      </w:r>
+      <w:proofErr w:type="spellStart"/>
+      <w:r>
+        <w:rPr>
+          <w:highlight w:val="yellow"/>
+        </w:rPr>
+        <w:t>ListView</w:t>
+      </w:r>
+      <w:proofErr w:type="spellEnd"/>
+      <w:r>
+        <w:rPr>
+          <w:highlight w:val="yellow"/>
+        </w:rPr>
+        <w:t xml:space="preserve"> with the </w:t>
+      </w:r>
+      <w:proofErr w:type="spellStart"/>
+      <w:r>
+        <w:rPr>
+          <w:b/>
+          <w:bCs/>
+          <w:highlight w:val="yellow"/>
+        </w:rPr>
+        <w:t>ScrollablePositionedList</w:t>
+      </w:r>
+      <w:proofErr w:type="spellEnd"/>
       <w:r>
         <w:rPr>
           <w:highlight w:val="yellow"/>
@@ -7922,76 +9365,206 @@
           <w:highlight w:val="yellow"/>
         </w:rPr>
       </w:pPr>
-      <w:r>
-        <w:rPr>
-          <w:highlight w:val="yellow"/>
-        </w:rPr>
-        <w:t>ScrollablePositionedList.builder(</w:t>
-      </w:r>
-    </w:p>
-    <w:p>
-      <w:pPr>
-        <w:rPr>
-          <w:highlight w:val="yellow"/>
-        </w:rPr>
-      </w:pPr>
-      <w:r>
-        <w:rPr>
-          <w:highlight w:val="yellow"/>
-        </w:rPr>
-        <w:t xml:space="preserve">  itemCount: records.length,</w:t>
-      </w:r>
-    </w:p>
-    <w:p>
-      <w:pPr>
-        <w:rPr>
-          <w:highlight w:val="yellow"/>
-        </w:rPr>
-      </w:pPr>
-      <w:r>
-        <w:rPr>
-          <w:highlight w:val="yellow"/>
-        </w:rPr>
-        <w:t xml:space="preserve">  itemScrollController: itemScrollController,</w:t>
-      </w:r>
-    </w:p>
-    <w:p>
-      <w:pPr>
-        <w:rPr>
-          <w:highlight w:val="yellow"/>
-        </w:rPr>
-      </w:pPr>
-      <w:r>
-        <w:rPr>
-          <w:highlight w:val="yellow"/>
-        </w:rPr>
-        <w:t xml:space="preserve">  itemPositionsListener: itemPositionsListener,</w:t>
-      </w:r>
-    </w:p>
-    <w:p>
-      <w:pPr>
-        <w:rPr>
-          <w:highlight w:val="yellow"/>
-        </w:rPr>
-      </w:pPr>
-      <w:r>
-        <w:rPr>
-          <w:highlight w:val="yellow"/>
-        </w:rPr>
-        <w:t xml:space="preserve">  itemBuilder: (context, index) {</w:t>
-      </w:r>
-    </w:p>
-    <w:p>
-      <w:pPr>
-        <w:rPr>
-          <w:highlight w:val="yellow"/>
-        </w:rPr>
-      </w:pPr>
-      <w:r>
-        <w:rPr>
-          <w:highlight w:val="yellow"/>
-        </w:rPr>
-        <w:t xml:space="preserve">    return RecordTile(record: records[index]);</w:t>
+      <w:proofErr w:type="spellStart"/>
+      <w:r>
+        <w:rPr>
+          <w:highlight w:val="yellow"/>
+        </w:rPr>
+        <w:t>ScrollablePositionedList.builder</w:t>
+      </w:r>
+      <w:proofErr w:type="spellEnd"/>
+      <w:r>
+        <w:rPr>
+          <w:highlight w:val="yellow"/>
+        </w:rPr>
+        <w:t>(</w:t>
+      </w:r>
+    </w:p>
+    <w:p>
+      <w:pPr>
+        <w:rPr>
+          <w:highlight w:val="yellow"/>
+        </w:rPr>
+      </w:pPr>
+      <w:r>
+        <w:rPr>
+          <w:highlight w:val="yellow"/>
+        </w:rPr>
+        <w:t xml:space="preserve">  </w:t>
+      </w:r>
+      <w:proofErr w:type="spellStart"/>
+      <w:r>
+        <w:rPr>
+          <w:highlight w:val="yellow"/>
+        </w:rPr>
+        <w:t>itemCount</w:t>
+      </w:r>
+      <w:proofErr w:type="spellEnd"/>
+      <w:r>
+        <w:rPr>
+          <w:highlight w:val="yellow"/>
+        </w:rPr>
+        <w:t xml:space="preserve">: </w:t>
+      </w:r>
+      <w:proofErr w:type="spellStart"/>
+      <w:proofErr w:type="gramStart"/>
+      <w:r>
+        <w:rPr>
+          <w:highlight w:val="yellow"/>
+        </w:rPr>
+        <w:t>records.length</w:t>
+      </w:r>
+      <w:proofErr w:type="spellEnd"/>
+      <w:proofErr w:type="gramEnd"/>
+      <w:r>
+        <w:rPr>
+          <w:highlight w:val="yellow"/>
+        </w:rPr>
+        <w:t>,</w:t>
+      </w:r>
+    </w:p>
+    <w:p>
+      <w:pPr>
+        <w:rPr>
+          <w:highlight w:val="yellow"/>
+        </w:rPr>
+      </w:pPr>
+      <w:r>
+        <w:rPr>
+          <w:highlight w:val="yellow"/>
+        </w:rPr>
+        <w:t xml:space="preserve">  </w:t>
+      </w:r>
+      <w:proofErr w:type="spellStart"/>
+      <w:r>
+        <w:rPr>
+          <w:highlight w:val="yellow"/>
+        </w:rPr>
+        <w:t>itemScrollController</w:t>
+      </w:r>
+      <w:proofErr w:type="spellEnd"/>
+      <w:r>
+        <w:rPr>
+          <w:highlight w:val="yellow"/>
+        </w:rPr>
+        <w:t xml:space="preserve">: </w:t>
+      </w:r>
+      <w:proofErr w:type="spellStart"/>
+      <w:r>
+        <w:rPr>
+          <w:highlight w:val="yellow"/>
+        </w:rPr>
+        <w:t>itemScrollController</w:t>
+      </w:r>
+      <w:proofErr w:type="spellEnd"/>
+      <w:r>
+        <w:rPr>
+          <w:highlight w:val="yellow"/>
+        </w:rPr>
+        <w:t>,</w:t>
+      </w:r>
+    </w:p>
+    <w:p>
+      <w:pPr>
+        <w:rPr>
+          <w:highlight w:val="yellow"/>
+        </w:rPr>
+      </w:pPr>
+      <w:r>
+        <w:rPr>
+          <w:highlight w:val="yellow"/>
+        </w:rPr>
+        <w:t xml:space="preserve">  </w:t>
+      </w:r>
+      <w:proofErr w:type="spellStart"/>
+      <w:r>
+        <w:rPr>
+          <w:highlight w:val="yellow"/>
+        </w:rPr>
+        <w:t>itemPositionsListener</w:t>
+      </w:r>
+      <w:proofErr w:type="spellEnd"/>
+      <w:r>
+        <w:rPr>
+          <w:highlight w:val="yellow"/>
+        </w:rPr>
+        <w:t xml:space="preserve">: </w:t>
+      </w:r>
+      <w:proofErr w:type="spellStart"/>
+      <w:r>
+        <w:rPr>
+          <w:highlight w:val="yellow"/>
+        </w:rPr>
+        <w:t>itemPositionsListener</w:t>
+      </w:r>
+      <w:proofErr w:type="spellEnd"/>
+      <w:r>
+        <w:rPr>
+          <w:highlight w:val="yellow"/>
+        </w:rPr>
+        <w:t>,</w:t>
+      </w:r>
+    </w:p>
+    <w:p>
+      <w:pPr>
+        <w:rPr>
+          <w:highlight w:val="yellow"/>
+        </w:rPr>
+      </w:pPr>
+      <w:r>
+        <w:rPr>
+          <w:highlight w:val="yellow"/>
+        </w:rPr>
+        <w:t xml:space="preserve">  </w:t>
+      </w:r>
+      <w:proofErr w:type="spellStart"/>
+      <w:r>
+        <w:rPr>
+          <w:highlight w:val="yellow"/>
+        </w:rPr>
+        <w:t>itemBuilder</w:t>
+      </w:r>
+      <w:proofErr w:type="spellEnd"/>
+      <w:r>
+        <w:rPr>
+          <w:highlight w:val="yellow"/>
+        </w:rPr>
+        <w:t>: (context, index) {</w:t>
+      </w:r>
+    </w:p>
+    <w:p>
+      <w:pPr>
+        <w:rPr>
+          <w:highlight w:val="yellow"/>
+        </w:rPr>
+      </w:pPr>
+      <w:r>
+        <w:rPr>
+          <w:highlight w:val="yellow"/>
+        </w:rPr>
+        <w:t xml:space="preserve">    return </w:t>
+      </w:r>
+      <w:proofErr w:type="spellStart"/>
+      <w:proofErr w:type="gramStart"/>
+      <w:r>
+        <w:rPr>
+          <w:highlight w:val="yellow"/>
+        </w:rPr>
+        <w:t>RecordTile</w:t>
+      </w:r>
+      <w:proofErr w:type="spellEnd"/>
+      <w:r>
+        <w:rPr>
+          <w:highlight w:val="yellow"/>
+        </w:rPr>
+        <w:t>(</w:t>
+      </w:r>
+      <w:proofErr w:type="gramEnd"/>
+      <w:r>
+        <w:rPr>
+          <w:highlight w:val="yellow"/>
+        </w:rPr>
+        <w:t>record: records[index]);</w:t>
       </w:r>
     </w:p>
     <w:p>
@@ -8039,50 +9612,114 @@
           <w:highlight w:val="yellow"/>
         </w:rPr>
       </w:pPr>
-      <w:r>
-        <w:rPr>
-          <w:highlight w:val="yellow"/>
-        </w:rPr>
-        <w:t>itemScrollController.scrollTo(</w:t>
-      </w:r>
-    </w:p>
-    <w:p>
-      <w:pPr>
-        <w:rPr>
-          <w:highlight w:val="yellow"/>
-        </w:rPr>
-      </w:pPr>
-      <w:r>
-        <w:rPr>
-          <w:highlight w:val="yellow"/>
-        </w:rPr>
-        <w:t xml:space="preserve">  index: targetIndex,</w:t>
-      </w:r>
-    </w:p>
-    <w:p>
-      <w:pPr>
-        <w:rPr>
-          <w:highlight w:val="yellow"/>
-        </w:rPr>
-      </w:pPr>
-      <w:r>
-        <w:rPr>
-          <w:highlight w:val="yellow"/>
-        </w:rPr>
-        <w:t xml:space="preserve">  duration: const Duration(milliseconds: 400),</w:t>
-      </w:r>
-    </w:p>
-    <w:p>
-      <w:pPr>
-        <w:rPr>
-          <w:highlight w:val="yellow"/>
-        </w:rPr>
-      </w:pPr>
-      <w:r>
-        <w:rPr>
-          <w:highlight w:val="yellow"/>
-        </w:rPr>
-        <w:t xml:space="preserve">  alignment: 0.4, // 0.0 = top, 0.5 = center, 1.0 = bottom</w:t>
+      <w:proofErr w:type="spellStart"/>
+      <w:r>
+        <w:rPr>
+          <w:highlight w:val="yellow"/>
+        </w:rPr>
+        <w:t>itemScrollController.scrollTo</w:t>
+      </w:r>
+      <w:proofErr w:type="spellEnd"/>
+      <w:r>
+        <w:rPr>
+          <w:highlight w:val="yellow"/>
+        </w:rPr>
+        <w:t>(</w:t>
+      </w:r>
+    </w:p>
+    <w:p>
+      <w:pPr>
+        <w:rPr>
+          <w:highlight w:val="yellow"/>
+        </w:rPr>
+      </w:pPr>
+      <w:r>
+        <w:rPr>
+          <w:highlight w:val="yellow"/>
+        </w:rPr>
+        <w:t xml:space="preserve">  index: </w:t>
+      </w:r>
+      <w:proofErr w:type="spellStart"/>
+      <w:r>
+        <w:rPr>
+          <w:highlight w:val="yellow"/>
+        </w:rPr>
+        <w:t>targetIndex</w:t>
+      </w:r>
+      <w:proofErr w:type="spellEnd"/>
+      <w:r>
+        <w:rPr>
+          <w:highlight w:val="yellow"/>
+        </w:rPr>
+        <w:t>,</w:t>
+      </w:r>
+    </w:p>
+    <w:p>
+      <w:pPr>
+        <w:rPr>
+          <w:highlight w:val="yellow"/>
+        </w:rPr>
+      </w:pPr>
+      <w:r>
+        <w:rPr>
+          <w:highlight w:val="yellow"/>
+        </w:rPr>
+        <w:t xml:space="preserve">  duration: </w:t>
+      </w:r>
+      <w:proofErr w:type="spellStart"/>
+      <w:r>
+        <w:rPr>
+          <w:highlight w:val="yellow"/>
+        </w:rPr>
+        <w:t>const</w:t>
+      </w:r>
+      <w:proofErr w:type="spellEnd"/>
+      <w:r>
+        <w:rPr>
+          <w:highlight w:val="yellow"/>
+        </w:rPr>
+        <w:t xml:space="preserve"> </w:t>
+      </w:r>
+      <w:proofErr w:type="gramStart"/>
+      <w:r>
+        <w:rPr>
+          <w:highlight w:val="yellow"/>
+        </w:rPr>
+        <w:t>Duration(</w:t>
+      </w:r>
+      <w:proofErr w:type="gramEnd"/>
+      <w:r>
+        <w:rPr>
+          <w:highlight w:val="yellow"/>
+        </w:rPr>
+        <w:t>milliseconds: 400),</w:t>
+      </w:r>
+    </w:p>
+    <w:p>
+      <w:pPr>
+        <w:rPr>
+          <w:highlight w:val="yellow"/>
+        </w:rPr>
+      </w:pPr>
+      <w:r>
+        <w:rPr>
+          <w:highlight w:val="yellow"/>
+        </w:rPr>
+        <w:t xml:space="preserve">  alignment: 0.4, // 0.0 = top, 0.5 = </w:t>
+      </w:r>
+      <w:proofErr w:type="spellStart"/>
+      <w:r>
+        <w:rPr>
+          <w:highlight w:val="yellow"/>
+        </w:rPr>
+        <w:t>center</w:t>
+      </w:r>
+      <w:proofErr w:type="spellEnd"/>
+      <w:r>
+        <w:rPr>
+          <w:highlight w:val="yellow"/>
+        </w:rPr>
+        <w:t>, 1.0 = bottom</w:t>
       </w:r>
     </w:p>
     <w:p>
@@ -8228,24 +9865,62 @@
           <w:highlight w:val="yellow"/>
         </w:rPr>
       </w:pPr>
-      <w:r>
-        <w:rPr>
-          <w:highlight w:val="yellow"/>
-        </w:rPr>
-        <w:t>WidgetsBinding.instance.addPostFrameCallback((_) {</w:t>
-      </w:r>
-    </w:p>
-    <w:p>
-      <w:pPr>
-        <w:rPr>
-          <w:highlight w:val="yellow"/>
-        </w:rPr>
-      </w:pPr>
-      <w:r>
-        <w:rPr>
-          <w:highlight w:val="yellow"/>
-        </w:rPr>
-        <w:t xml:space="preserve">  scrollToRecord(targetIndex);</w:t>
+      <w:proofErr w:type="spellStart"/>
+      <w:proofErr w:type="gramStart"/>
+      <w:r>
+        <w:rPr>
+          <w:highlight w:val="yellow"/>
+        </w:rPr>
+        <w:t>WidgetsBinding.instance.addPostFrameCallback</w:t>
+      </w:r>
+      <w:proofErr w:type="spellEnd"/>
+      <w:proofErr w:type="gramEnd"/>
+      <w:r>
+        <w:rPr>
+          <w:highlight w:val="yellow"/>
+        </w:rPr>
+        <w:t>((_) {</w:t>
+      </w:r>
+    </w:p>
+    <w:p>
+      <w:pPr>
+        <w:rPr>
+          <w:highlight w:val="yellow"/>
+        </w:rPr>
+      </w:pPr>
+      <w:r>
+        <w:rPr>
+          <w:highlight w:val="yellow"/>
+        </w:rPr>
+        <w:t xml:space="preserve">  </w:t>
+      </w:r>
+      <w:proofErr w:type="spellStart"/>
+      <w:r>
+        <w:rPr>
+          <w:highlight w:val="yellow"/>
+        </w:rPr>
+        <w:t>scrollToRecord</w:t>
+      </w:r>
+      <w:proofErr w:type="spellEnd"/>
+      <w:r>
+        <w:rPr>
+          <w:highlight w:val="yellow"/>
+        </w:rPr>
+        <w:t>(</w:t>
+      </w:r>
+      <w:proofErr w:type="spellStart"/>
+      <w:r>
+        <w:rPr>
+          <w:highlight w:val="yellow"/>
+        </w:rPr>
+        <w:t>targetIndex</w:t>
+      </w:r>
+      <w:proofErr w:type="spellEnd"/>
+      <w:r>
+        <w:rPr>
+          <w:highlight w:val="yellow"/>
+        </w:rPr>
+        <w:t>);</w:t>
       </w:r>
     </w:p>
     <w:p>
@@ -8346,7 +10021,21 @@
         <w:rPr>
           <w:highlight w:val="yellow"/>
         </w:rPr>
-        <w:t xml:space="preserve">Before applying the centering logic, check if the target record is the </w:t>
+        <w:t xml:space="preserve">Before applying the </w:t>
+      </w:r>
+      <w:proofErr w:type="spellStart"/>
+      <w:r>
+        <w:rPr>
+          <w:highlight w:val="yellow"/>
+        </w:rPr>
+        <w:t>centering</w:t>
+      </w:r>
+      <w:proofErr w:type="spellEnd"/>
+      <w:r>
+        <w:rPr>
+          <w:highlight w:val="yellow"/>
+        </w:rPr>
+        <w:t xml:space="preserve"> logic, check if the target record is the </w:t>
       </w:r>
       <w:r>
         <w:rPr>
@@ -8373,59 +10062,161 @@
         <w:rPr>
           <w:highlight w:val="yellow"/>
         </w:rPr>
-        <w:t>if (targetIndex == records.length - 1) {</w:t>
-      </w:r>
-    </w:p>
-    <w:p>
-      <w:pPr>
-        <w:rPr>
-          <w:highlight w:val="yellow"/>
-        </w:rPr>
-      </w:pPr>
-      <w:r>
-        <w:rPr>
-          <w:highlight w:val="yellow"/>
-        </w:rPr>
-        <w:t xml:space="preserve">  scrollController.animateTo(</w:t>
-      </w:r>
-    </w:p>
-    <w:p>
-      <w:pPr>
-        <w:rPr>
-          <w:highlight w:val="yellow"/>
-        </w:rPr>
-      </w:pPr>
-      <w:r>
-        <w:rPr>
-          <w:highlight w:val="yellow"/>
-        </w:rPr>
-        <w:t xml:space="preserve">    scrollController.position.maxScrollExtent,</w:t>
-      </w:r>
-    </w:p>
-    <w:p>
-      <w:pPr>
-        <w:rPr>
-          <w:highlight w:val="yellow"/>
-        </w:rPr>
-      </w:pPr>
-      <w:r>
-        <w:rPr>
-          <w:highlight w:val="yellow"/>
-        </w:rPr>
-        <w:t xml:space="preserve">    duration: const Duration(milliseconds: 400),</w:t>
-      </w:r>
-    </w:p>
-    <w:p>
-      <w:pPr>
-        <w:rPr>
-          <w:highlight w:val="yellow"/>
-        </w:rPr>
-      </w:pPr>
-      <w:r>
-        <w:rPr>
-          <w:highlight w:val="yellow"/>
-        </w:rPr>
-        <w:t xml:space="preserve">    curve: Curves.easeInOut,</w:t>
+        <w:t>if (</w:t>
+      </w:r>
+      <w:proofErr w:type="spellStart"/>
+      <w:r>
+        <w:rPr>
+          <w:highlight w:val="yellow"/>
+        </w:rPr>
+        <w:t>targetIndex</w:t>
+      </w:r>
+      <w:proofErr w:type="spellEnd"/>
+      <w:r>
+        <w:rPr>
+          <w:highlight w:val="yellow"/>
+        </w:rPr>
+        <w:t xml:space="preserve"> == </w:t>
+      </w:r>
+      <w:proofErr w:type="spellStart"/>
+      <w:proofErr w:type="gramStart"/>
+      <w:r>
+        <w:rPr>
+          <w:highlight w:val="yellow"/>
+        </w:rPr>
+        <w:t>records.length</w:t>
+      </w:r>
+      <w:proofErr w:type="spellEnd"/>
+      <w:proofErr w:type="gramEnd"/>
+      <w:r>
+        <w:rPr>
+          <w:highlight w:val="yellow"/>
+        </w:rPr>
+        <w:t xml:space="preserve"> - 1) {</w:t>
+      </w:r>
+    </w:p>
+    <w:p>
+      <w:pPr>
+        <w:rPr>
+          <w:highlight w:val="yellow"/>
+        </w:rPr>
+      </w:pPr>
+      <w:r>
+        <w:rPr>
+          <w:highlight w:val="yellow"/>
+        </w:rPr>
+        <w:t xml:space="preserve">  </w:t>
+      </w:r>
+      <w:proofErr w:type="spellStart"/>
+      <w:r>
+        <w:rPr>
+          <w:highlight w:val="yellow"/>
+        </w:rPr>
+        <w:t>scrollController.animateTo</w:t>
+      </w:r>
+      <w:proofErr w:type="spellEnd"/>
+      <w:r>
+        <w:rPr>
+          <w:highlight w:val="yellow"/>
+        </w:rPr>
+        <w:t>(</w:t>
+      </w:r>
+    </w:p>
+    <w:p>
+      <w:pPr>
+        <w:rPr>
+          <w:highlight w:val="yellow"/>
+        </w:rPr>
+      </w:pPr>
+      <w:r>
+        <w:rPr>
+          <w:highlight w:val="yellow"/>
+        </w:rPr>
+        <w:t xml:space="preserve">    </w:t>
+      </w:r>
+      <w:proofErr w:type="spellStart"/>
+      <w:proofErr w:type="gramStart"/>
+      <w:r>
+        <w:rPr>
+          <w:highlight w:val="yellow"/>
+        </w:rPr>
+        <w:t>scrollController.position.maxScrollExtent</w:t>
+      </w:r>
+      <w:proofErr w:type="spellEnd"/>
+      <w:proofErr w:type="gramEnd"/>
+      <w:r>
+        <w:rPr>
+          <w:highlight w:val="yellow"/>
+        </w:rPr>
+        <w:t>,</w:t>
+      </w:r>
+    </w:p>
+    <w:p>
+      <w:pPr>
+        <w:rPr>
+          <w:highlight w:val="yellow"/>
+        </w:rPr>
+      </w:pPr>
+      <w:r>
+        <w:rPr>
+          <w:highlight w:val="yellow"/>
+        </w:rPr>
+        <w:t xml:space="preserve">    duration: </w:t>
+      </w:r>
+      <w:proofErr w:type="spellStart"/>
+      <w:r>
+        <w:rPr>
+          <w:highlight w:val="yellow"/>
+        </w:rPr>
+        <w:t>const</w:t>
+      </w:r>
+      <w:proofErr w:type="spellEnd"/>
+      <w:r>
+        <w:rPr>
+          <w:highlight w:val="yellow"/>
+        </w:rPr>
+        <w:t xml:space="preserve"> </w:t>
+      </w:r>
+      <w:proofErr w:type="gramStart"/>
+      <w:r>
+        <w:rPr>
+          <w:highlight w:val="yellow"/>
+        </w:rPr>
+        <w:t>Duration(</w:t>
+      </w:r>
+      <w:proofErr w:type="gramEnd"/>
+      <w:r>
+        <w:rPr>
+          <w:highlight w:val="yellow"/>
+        </w:rPr>
+        <w:t>milliseconds: 400),</w:t>
+      </w:r>
+    </w:p>
+    <w:p>
+      <w:pPr>
+        <w:rPr>
+          <w:highlight w:val="yellow"/>
+        </w:rPr>
+      </w:pPr>
+      <w:r>
+        <w:rPr>
+          <w:highlight w:val="yellow"/>
+        </w:rPr>
+        <w:t xml:space="preserve">    curve: </w:t>
+      </w:r>
+      <w:proofErr w:type="spellStart"/>
+      <w:r>
+        <w:rPr>
+          <w:highlight w:val="yellow"/>
+        </w:rPr>
+        <w:t>Curves.easeInOut</w:t>
+      </w:r>
+      <w:proofErr w:type="spellEnd"/>
+      <w:r>
+        <w:rPr>
+          <w:highlight w:val="yellow"/>
+        </w:rPr>
+        <w:t>,</w:t>
       </w:r>
     </w:p>
     <w:p>
@@ -8464,7 +10255,21 @@
         <w:rPr>
           <w:highlight w:val="yellow"/>
         </w:rPr>
-        <w:t xml:space="preserve">  // apply center-scroll logic</w:t>
+        <w:t xml:space="preserve">  // apply </w:t>
+      </w:r>
+      <w:proofErr w:type="spellStart"/>
+      <w:r>
+        <w:rPr>
+          <w:highlight w:val="yellow"/>
+        </w:rPr>
+        <w:t>center</w:t>
+      </w:r>
+      <w:proofErr w:type="spellEnd"/>
+      <w:r>
+        <w:rPr>
+          <w:highlight w:val="yellow"/>
+        </w:rPr>
+        <w:t>-scroll logic</w:t>
       </w:r>
     </w:p>
     <w:p>
@@ -8497,7 +10302,21 @@
         <w:rPr>
           <w:highlight w:val="yellow"/>
         </w:rPr>
-        <w:t xml:space="preserve"> Keeps the behavior natural and consistent with your exception rule.</w:t>
+        <w:t xml:space="preserve"> Keeps the </w:t>
+      </w:r>
+      <w:proofErr w:type="spellStart"/>
+      <w:r>
+        <w:rPr>
+          <w:highlight w:val="yellow"/>
+        </w:rPr>
+        <w:t>behavior</w:t>
+      </w:r>
+      <w:proofErr w:type="spellEnd"/>
+      <w:r>
+        <w:rPr>
+          <w:highlight w:val="yellow"/>
+        </w:rPr>
+        <w:t xml:space="preserve"> natural and consistent with your exception rule.</w:t>
       </w:r>
     </w:p>
     <w:p>
@@ -8528,6 +10347,7 @@
           <w:highlight w:val="yellow"/>
         </w:rPr>
       </w:pPr>
+      <w:proofErr w:type="gramStart"/>
       <w:r>
         <w:t xml:space="preserve">  </w:t>
       </w:r>
@@ -8535,7 +10355,14 @@
         <w:rPr>
           <w:highlight w:val="yellow"/>
         </w:rPr>
-        <w:t xml:space="preserve">Add a </w:t>
+        <w:t>Add</w:t>
+      </w:r>
+      <w:proofErr w:type="gramEnd"/>
+      <w:r>
+        <w:rPr>
+          <w:highlight w:val="yellow"/>
+        </w:rPr>
+        <w:t xml:space="preserve"> a </w:t>
       </w:r>
       <w:r>
         <w:rPr>
@@ -8586,11 +10413,19 @@
           <w:highlight w:val="yellow"/>
         </w:rPr>
       </w:pPr>
-      <w:r>
-        <w:rPr>
-          <w:highlight w:val="yellow"/>
-        </w:rPr>
-        <w:t xml:space="preserve">  A </w:t>
+      <w:proofErr w:type="gramStart"/>
+      <w:r>
+        <w:rPr>
+          <w:highlight w:val="yellow"/>
+        </w:rPr>
+        <w:t>  A</w:t>
+      </w:r>
+      <w:proofErr w:type="gramEnd"/>
+      <w:r>
+        <w:rPr>
+          <w:highlight w:val="yellow"/>
+        </w:rPr>
+        <w:t xml:space="preserve"> </w:t>
       </w:r>
       <w:r>
         <w:rPr>
@@ -8613,11 +10448,19 @@
           <w:highlight w:val="yellow"/>
         </w:rPr>
       </w:pPr>
-      <w:r>
-        <w:rPr>
-          <w:highlight w:val="yellow"/>
-        </w:rPr>
-        <w:t xml:space="preserve">  The search should function </w:t>
+      <w:proofErr w:type="gramStart"/>
+      <w:r>
+        <w:rPr>
+          <w:highlight w:val="yellow"/>
+        </w:rPr>
+        <w:t>  The</w:t>
+      </w:r>
+      <w:proofErr w:type="gramEnd"/>
+      <w:r>
+        <w:rPr>
+          <w:highlight w:val="yellow"/>
+        </w:rPr>
+        <w:t xml:space="preserve"> search should function </w:t>
       </w:r>
       <w:r>
         <w:rPr>
@@ -8851,7 +10694,21 @@
           <w:highlight w:val="yellow"/>
         </w:rPr>
         <w:lastRenderedPageBreak/>
-        <w:t>Refer 3.png in requirement folder using dc mcp, In Create your pin screen the focus should be on enter pin field once the user clicks continue it should focus on conform pin</w:t>
+        <w:t xml:space="preserve">Refer 3.png in requirement folder using dc </w:t>
+      </w:r>
+      <w:proofErr w:type="spellStart"/>
+      <w:r>
+        <w:rPr>
+          <w:highlight w:val="yellow"/>
+        </w:rPr>
+        <w:t>mcp</w:t>
+      </w:r>
+      <w:proofErr w:type="spellEnd"/>
+      <w:r>
+        <w:rPr>
+          <w:highlight w:val="yellow"/>
+        </w:rPr>
+        <w:t>, In Create your pin screen the focus should be on enter pin field once the user clicks continue it should focus on conform pin</w:t>
       </w:r>
     </w:p>
     <w:p>
@@ -8905,6 +10762,7 @@
       <w:r>
         <w:t xml:space="preserve">Ensure that the </w:t>
       </w:r>
+      <w:proofErr w:type="spellStart"/>
       <w:r>
         <w:rPr>
           <w:b/>
@@ -8912,6 +10770,7 @@
         </w:rPr>
         <w:t>my_records</w:t>
       </w:r>
+      <w:proofErr w:type="spellEnd"/>
       <w:r>
         <w:t xml:space="preserve"> folder retains only the </w:t>
       </w:r>
@@ -9025,8 +10884,13 @@
       </w:r>
       <w:r>
         <w:br/>
-        <w:t>/storage/emulated/0/Download/my_records</w:t>
-      </w:r>
+        <w:t>/storage/emulated/0/Download/</w:t>
+      </w:r>
+      <w:proofErr w:type="spellStart"/>
+      <w:r>
+        <w:t>my_records</w:t>
+      </w:r>
+      <w:proofErr w:type="spellEnd"/>
       <w:r>
         <w:br/>
         <w:t>and delete the rest.</w:t>
@@ -9095,7 +10959,15 @@
         <w:ind w:left="360"/>
       </w:pPr>
       <w:r>
-        <w:t>final directory = Directory('/storage/emulated/0/Download/my_records');</w:t>
+        <w:t>final directory = Directory('/storage/emulated/0/Download/</w:t>
+      </w:r>
+      <w:proofErr w:type="spellStart"/>
+      <w:r>
+        <w:t>my_records</w:t>
+      </w:r>
+      <w:proofErr w:type="spellEnd"/>
+      <w:r>
+        <w:t>');</w:t>
       </w:r>
     </w:p>
     <w:p>
@@ -9103,7 +10975,15 @@
         <w:ind w:left="360"/>
       </w:pPr>
       <w:r>
-        <w:t>If you’re using a library like path_provider, ensure you have permissions (MANAGE_EXTERNAL_STORAGE or READ/WRITE_EXTERNAL_STORAGE if below Android 11).</w:t>
+        <w:t xml:space="preserve">If you’re using a library like </w:t>
+      </w:r>
+      <w:proofErr w:type="spellStart"/>
+      <w:r>
+        <w:t>path_provider</w:t>
+      </w:r>
+      <w:proofErr w:type="spellEnd"/>
+      <w:r>
+        <w:t>, ensure you have permissions (MANAGE_EXTERNAL_STORAGE or READ/WRITE_EXTERNAL_STORAGE if below Android 11).</w:t>
       </w:r>
     </w:p>
     <w:p>
@@ -9153,7 +11033,20 @@
         <w:ind w:left="360"/>
       </w:pPr>
       <w:r>
-        <w:t xml:space="preserve">    .listSync()</w:t>
+        <w:t xml:space="preserve">    </w:t>
+      </w:r>
+      <w:proofErr w:type="gramStart"/>
+      <w:r>
+        <w:t>.</w:t>
+      </w:r>
+      <w:proofErr w:type="spellStart"/>
+      <w:r>
+        <w:t>listSync</w:t>
+      </w:r>
+      <w:proofErr w:type="spellEnd"/>
+      <w:proofErr w:type="gramEnd"/>
+      <w:r>
+        <w:t>()</w:t>
       </w:r>
     </w:p>
     <w:p>
@@ -9161,7 +11054,20 @@
         <w:ind w:left="360"/>
       </w:pPr>
       <w:r>
-        <w:t xml:space="preserve">    .whereType&lt;File&gt;()</w:t>
+        <w:t xml:space="preserve">    </w:t>
+      </w:r>
+      <w:proofErr w:type="gramStart"/>
+      <w:r>
+        <w:t>.</w:t>
+      </w:r>
+      <w:proofErr w:type="spellStart"/>
+      <w:r>
+        <w:t>whereType</w:t>
+      </w:r>
+      <w:proofErr w:type="spellEnd"/>
+      <w:proofErr w:type="gramEnd"/>
+      <w:r>
+        <w:t>&lt;File&gt;()</w:t>
       </w:r>
     </w:p>
     <w:p>
@@ -9169,7 +11075,23 @@
         <w:ind w:left="360"/>
       </w:pPr>
       <w:r>
-        <w:t xml:space="preserve">    .where((f) =&gt; f.path.endsWith('.zip')) // or your backup extension</w:t>
+        <w:t xml:space="preserve">    </w:t>
+      </w:r>
+      <w:proofErr w:type="gramStart"/>
+      <w:r>
+        <w:t>.where</w:t>
+      </w:r>
+      <w:proofErr w:type="gramEnd"/>
+      <w:r>
+        <w:t xml:space="preserve">((f) =&gt; </w:t>
+      </w:r>
+      <w:proofErr w:type="spellStart"/>
+      <w:r>
+        <w:t>f.path.endsWith</w:t>
+      </w:r>
+      <w:proofErr w:type="spellEnd"/>
+      <w:r>
+        <w:t>('.zip')) // or your backup extension</w:t>
       </w:r>
     </w:p>
     <w:p>
@@ -9177,7 +11099,20 @@
         <w:ind w:left="360"/>
       </w:pPr>
       <w:r>
-        <w:t xml:space="preserve">    .toList();</w:t>
+        <w:t xml:space="preserve">    </w:t>
+      </w:r>
+      <w:proofErr w:type="gramStart"/>
+      <w:r>
+        <w:t>.</w:t>
+      </w:r>
+      <w:proofErr w:type="spellStart"/>
+      <w:r>
+        <w:t>toList</w:t>
+      </w:r>
+      <w:proofErr w:type="spellEnd"/>
+      <w:proofErr w:type="gramEnd"/>
+      <w:r>
+        <w:t>();</w:t>
       </w:r>
     </w:p>
     <w:p>
@@ -9197,8 +11132,39 @@
       <w:pPr>
         <w:ind w:left="360"/>
       </w:pPr>
-      <w:r>
-        <w:t>files.sort((a, b) =&gt; b.lastModifiedSync().compareTo(a.lastModifiedSync()));</w:t>
+      <w:proofErr w:type="spellStart"/>
+      <w:proofErr w:type="gramStart"/>
+      <w:r>
+        <w:t>files.sort</w:t>
+      </w:r>
+      <w:proofErr w:type="spellEnd"/>
+      <w:proofErr w:type="gramEnd"/>
+      <w:r>
+        <w:t xml:space="preserve">((a, b) =&gt; </w:t>
+      </w:r>
+      <w:proofErr w:type="spellStart"/>
+      <w:r>
+        <w:t>b.lastModifiedSync</w:t>
+      </w:r>
+      <w:proofErr w:type="spellEnd"/>
+      <w:r>
+        <w:t>().</w:t>
+      </w:r>
+      <w:proofErr w:type="spellStart"/>
+      <w:r>
+        <w:t>compareTo</w:t>
+      </w:r>
+      <w:proofErr w:type="spellEnd"/>
+      <w:r>
+        <w:t>(</w:t>
+      </w:r>
+      <w:proofErr w:type="spellStart"/>
+      <w:r>
+        <w:t>a.lastModifiedSync</w:t>
+      </w:r>
+      <w:proofErr w:type="spellEnd"/>
+      <w:r>
+        <w:t>()));</w:t>
       </w:r>
     </w:p>
     <w:p>
@@ -9241,7 +11207,17 @@
         <w:ind w:left="360"/>
       </w:pPr>
       <w:r>
-        <w:t>if (files.length &gt; 3) {</w:t>
+        <w:t>if (</w:t>
+      </w:r>
+      <w:proofErr w:type="spellStart"/>
+      <w:proofErr w:type="gramStart"/>
+      <w:r>
+        <w:t>files.length</w:t>
+      </w:r>
+      <w:proofErr w:type="spellEnd"/>
+      <w:proofErr w:type="gramEnd"/>
+      <w:r>
+        <w:t xml:space="preserve"> &gt; 3) {</w:t>
       </w:r>
     </w:p>
     <w:p>
@@ -9249,7 +11225,41 @@
         <w:ind w:left="360"/>
       </w:pPr>
       <w:r>
-        <w:t xml:space="preserve">  for (var i = 3; i &lt; files.length; i++) {</w:t>
+        <w:t xml:space="preserve">  for (var </w:t>
+      </w:r>
+      <w:proofErr w:type="spellStart"/>
+      <w:r>
+        <w:t>i</w:t>
+      </w:r>
+      <w:proofErr w:type="spellEnd"/>
+      <w:r>
+        <w:t xml:space="preserve"> = 3; </w:t>
+      </w:r>
+      <w:proofErr w:type="spellStart"/>
+      <w:r>
+        <w:t>i</w:t>
+      </w:r>
+      <w:proofErr w:type="spellEnd"/>
+      <w:r>
+        <w:t xml:space="preserve"> &lt; </w:t>
+      </w:r>
+      <w:proofErr w:type="spellStart"/>
+      <w:proofErr w:type="gramStart"/>
+      <w:r>
+        <w:t>files.length</w:t>
+      </w:r>
+      <w:proofErr w:type="spellEnd"/>
+      <w:proofErr w:type="gramEnd"/>
+      <w:r>
+        <w:t xml:space="preserve">; </w:t>
+      </w:r>
+      <w:proofErr w:type="spellStart"/>
+      <w:r>
+        <w:t>i</w:t>
+      </w:r>
+      <w:proofErr w:type="spellEnd"/>
+      <w:r>
+        <w:t>++) {</w:t>
       </w:r>
     </w:p>
     <w:p>
@@ -9265,7 +11275,20 @@
         <w:ind w:left="360"/>
       </w:pPr>
       <w:r>
-        <w:t xml:space="preserve">      await files[i].delete();</w:t>
+        <w:t xml:space="preserve">      await files[</w:t>
+      </w:r>
+      <w:proofErr w:type="spellStart"/>
+      <w:r>
+        <w:t>i</w:t>
+      </w:r>
+      <w:proofErr w:type="spellEnd"/>
+      <w:proofErr w:type="gramStart"/>
+      <w:r>
+        <w:t>].delete</w:t>
+      </w:r>
+      <w:proofErr w:type="gramEnd"/>
+      <w:r>
+        <w:t>();</w:t>
       </w:r>
     </w:p>
     <w:p>
@@ -9281,7 +11304,15 @@
         <w:ind w:left="360"/>
       </w:pPr>
       <w:r>
-        <w:t xml:space="preserve">      print('Error deleting old backup: $e');</w:t>
+        <w:t xml:space="preserve">      </w:t>
+      </w:r>
+      <w:proofErr w:type="gramStart"/>
+      <w:r>
+        <w:t>print(</w:t>
+      </w:r>
+      <w:proofErr w:type="gramEnd"/>
+      <w:r>
+        <w:t>'Error deleting old backup: $e');</w:t>
       </w:r>
     </w:p>
     <w:p>
@@ -9347,7 +11378,20 @@
         <w:ind w:left="360"/>
       </w:pPr>
       <w:r>
-        <w:t>await createBackup();</w:t>
+        <w:t xml:space="preserve">await </w:t>
+      </w:r>
+      <w:proofErr w:type="spellStart"/>
+      <w:proofErr w:type="gramStart"/>
+      <w:r>
+        <w:t>createBackup</w:t>
+      </w:r>
+      <w:proofErr w:type="spellEnd"/>
+      <w:r>
+        <w:t>(</w:t>
+      </w:r>
+      <w:proofErr w:type="gramEnd"/>
+      <w:r>
+        <w:t>);</w:t>
       </w:r>
     </w:p>
     <w:p>
@@ -9355,7 +11399,20 @@
         <w:ind w:left="360"/>
       </w:pPr>
       <w:r>
-        <w:t>await cleanOldBackups();</w:t>
+        <w:t xml:space="preserve">await </w:t>
+      </w:r>
+      <w:proofErr w:type="spellStart"/>
+      <w:proofErr w:type="gramStart"/>
+      <w:r>
+        <w:t>cleanOldBackups</w:t>
+      </w:r>
+      <w:proofErr w:type="spellEnd"/>
+      <w:r>
+        <w:t>(</w:t>
+      </w:r>
+      <w:proofErr w:type="gramEnd"/>
+      <w:r>
+        <w:t>);</w:t>
       </w:r>
     </w:p>
     <w:p>
@@ -9411,7 +11468,23 @@
         </w:numPr>
       </w:pPr>
       <w:r>
-        <w:t>if (!await directory.exists()) return;</w:t>
+        <w:t xml:space="preserve">if </w:t>
+      </w:r>
+      <w:proofErr w:type="gramStart"/>
+      <w:r>
+        <w:t>(!await</w:t>
+      </w:r>
+      <w:proofErr w:type="gramEnd"/>
+      <w:r>
+        <w:t xml:space="preserve"> </w:t>
+      </w:r>
+      <w:proofErr w:type="spellStart"/>
+      <w:r>
+        <w:t>directory.exists</w:t>
+      </w:r>
+      <w:proofErr w:type="spellEnd"/>
+      <w:r>
+        <w:t>()) return;</w:t>
       </w:r>
     </w:p>
     <w:p>
@@ -9487,7 +11560,23 @@
         <w:t>Storage Access Framework (SAF)</w:t>
       </w:r>
       <w:r>
-        <w:t xml:space="preserve"> or permission_handler plugin to gain access to /Download/my_records.</w:t>
+        <w:t xml:space="preserve"> or </w:t>
+      </w:r>
+      <w:proofErr w:type="spellStart"/>
+      <w:r>
+        <w:t>permission_handler</w:t>
+      </w:r>
+      <w:proofErr w:type="spellEnd"/>
+      <w:r>
+        <w:t xml:space="preserve"> plugin to gain access to /Download/</w:t>
+      </w:r>
+      <w:proofErr w:type="spellStart"/>
+      <w:r>
+        <w:t>my_records</w:t>
+      </w:r>
+      <w:proofErr w:type="spellEnd"/>
+      <w:r>
+        <w:t>.</w:t>
       </w:r>
     </w:p>
     <w:p>
@@ -9502,8 +11591,13 @@
       <w:pPr>
         <w:ind w:left="360"/>
       </w:pPr>
-      <w:r>
-        <w:t>permission_handler: ^11.0.0</w:t>
+      <w:proofErr w:type="spellStart"/>
+      <w:r>
+        <w:t>permission_handler</w:t>
+      </w:r>
+      <w:proofErr w:type="spellEnd"/>
+      <w:r>
+        <w:t>: ^11.0.0</w:t>
       </w:r>
     </w:p>
     <w:p>
@@ -9519,7 +11613,17 @@
         <w:ind w:left="360"/>
       </w:pPr>
       <w:r>
-        <w:t>await Permission.manageExternalStorage.request();</w:t>
+        <w:t xml:space="preserve">await </w:t>
+      </w:r>
+      <w:proofErr w:type="spellStart"/>
+      <w:proofErr w:type="gramStart"/>
+      <w:r>
+        <w:t>Permission.manageExternalStorage.request</w:t>
+      </w:r>
+      <w:proofErr w:type="spellEnd"/>
+      <w:proofErr w:type="gramEnd"/>
+      <w:r>
+        <w:t>();</w:t>
       </w:r>
     </w:p>
     <w:p>
@@ -9561,8 +11665,29 @@
       <w:pPr>
         <w:ind w:left="360"/>
       </w:pPr>
-      <w:r>
-        <w:t>print("Backup files before cleanup: ${files.map((f) =&gt; f.path)}");</w:t>
+      <w:proofErr w:type="gramStart"/>
+      <w:r>
+        <w:t>print(</w:t>
+      </w:r>
+      <w:proofErr w:type="gramEnd"/>
+      <w:r>
+        <w:t>"Backup files before cleanup: ${</w:t>
+      </w:r>
+      <w:proofErr w:type="spellStart"/>
+      <w:r>
+        <w:t>files.map</w:t>
+      </w:r>
+      <w:proofErr w:type="spellEnd"/>
+      <w:r>
+        <w:t xml:space="preserve">((f) =&gt; </w:t>
+      </w:r>
+      <w:proofErr w:type="spellStart"/>
+      <w:r>
+        <w:t>f.path</w:t>
+      </w:r>
+      <w:proofErr w:type="spellEnd"/>
+      <w:r>
+        <w:t>)}");</w:t>
       </w:r>
     </w:p>
     <w:p>
@@ -9606,7 +11731,21 @@
         <w:rPr>
           <w:lang w:val="en-US"/>
         </w:rPr>
-        <w:t xml:space="preserve">Its working perfectly in My health app, why its not working in current app? U are missing something, analayse </w:t>
+        <w:t xml:space="preserve">Its working perfectly in My health app, why its not working in current app? U are missing something, </w:t>
+      </w:r>
+      <w:proofErr w:type="spellStart"/>
+      <w:r>
+        <w:rPr>
+          <w:lang w:val="en-US"/>
+        </w:rPr>
+        <w:t>analayse</w:t>
+      </w:r>
+      <w:proofErr w:type="spellEnd"/>
+      <w:r>
+        <w:rPr>
+          <w:lang w:val="en-US"/>
+        </w:rPr>
+        <w:t xml:space="preserve"> </w:t>
       </w:r>
       <w:r>
         <w:rPr>
@@ -9627,7 +11766,21 @@
         <w:rPr>
           <w:lang w:val="en-US"/>
         </w:rPr>
-        <w:t>Including permission and di the fix? Use DC mcp to do so.</w:t>
+        <w:t xml:space="preserve">Including permission and di the fix? Use DC </w:t>
+      </w:r>
+      <w:proofErr w:type="spellStart"/>
+      <w:r>
+        <w:rPr>
+          <w:lang w:val="en-US"/>
+        </w:rPr>
+        <w:t>mcp</w:t>
+      </w:r>
+      <w:proofErr w:type="spellEnd"/>
+      <w:r>
+        <w:rPr>
+          <w:lang w:val="en-US"/>
+        </w:rPr>
+        <w:t xml:space="preserve"> to do so.</w:t>
       </w:r>
     </w:p>
     <w:p>
@@ -9660,35 +11813,193 @@
         </w:rPr>
       </w:pPr>
       <w:r>
+        <w:t xml:space="preserve">Add a </w:t>
+      </w:r>
+      <w:r>
+        <w:rPr>
+          <w:b/>
+          <w:bCs/>
+        </w:rPr>
+        <w:t>handle</w:t>
+      </w:r>
+      <w:r>
+        <w:t xml:space="preserve"> (or a similar drag-and-drop mechanism) on the </w:t>
+      </w:r>
+      <w:r>
+        <w:rPr>
+          <w:b/>
+          <w:bCs/>
+        </w:rPr>
+        <w:t>left side</w:t>
+      </w:r>
+      <w:r>
+        <w:t xml:space="preserve"> of each </w:t>
+      </w:r>
+      <w:r>
+        <w:rPr>
+          <w:b/>
+          <w:bCs/>
+        </w:rPr>
+        <w:t>Field Value</w:t>
+      </w:r>
+      <w:r>
+        <w:t xml:space="preserve"> in records that contain multiple field values, allowing the user to </w:t>
+      </w:r>
+      <w:r>
+        <w:rPr>
+          <w:b/>
+          <w:bCs/>
+        </w:rPr>
+        <w:t>move them up or down</w:t>
+      </w:r>
+      <w:r>
+        <w:t>.</w:t>
+      </w:r>
+      <w:r>
+        <w:br/>
+        <w:t xml:space="preserve">• The </w:t>
+      </w:r>
+      <w:r>
+        <w:rPr>
+          <w:b/>
+          <w:bCs/>
+        </w:rPr>
+        <w:t>handle icon</w:t>
+      </w:r>
+      <w:r>
+        <w:t xml:space="preserve"> should look like the one shown in </w:t>
+      </w:r>
+      <w:r>
+        <w:rPr>
+          <w:b/>
+          <w:bCs/>
+        </w:rPr>
+        <w:t>1.png</w:t>
+      </w:r>
+      <w:r>
+        <w:t xml:space="preserve"> </w:t>
+      </w:r>
+      <w:r>
+        <w:t>in requirements folder</w:t>
+      </w:r>
+      <w:r>
+        <w:t xml:space="preserve">(refer to it using </w:t>
+      </w:r>
+      <w:r>
+        <w:rPr>
+          <w:b/>
+          <w:bCs/>
+        </w:rPr>
+        <w:t>Desktop Commander MCP</w:t>
+      </w:r>
+      <w:r>
+        <w:t>).</w:t>
+      </w:r>
+      <w:r>
+        <w:br/>
+        <w:t xml:space="preserve">• The </w:t>
+      </w:r>
+      <w:r>
+        <w:rPr>
+          <w:b/>
+          <w:bCs/>
+        </w:rPr>
+        <w:t>current Add/Edit Record</w:t>
+      </w:r>
+      <w:r>
+        <w:t xml:space="preserve"> screen design is shown in </w:t>
+      </w:r>
+      <w:r>
+        <w:rPr>
+          <w:b/>
+          <w:bCs/>
+        </w:rPr>
+        <w:t>2.png</w:t>
+      </w:r>
+      <w:r>
+        <w:rPr>
+          <w:b/>
+          <w:bCs/>
+        </w:rPr>
+        <w:t xml:space="preserve"> </w:t>
+      </w:r>
+      <w:r>
+        <w:t>in requirements folder</w:t>
+      </w:r>
+      <w:r>
+        <w:t>.</w:t>
+      </w:r>
+      <w:r>
+        <w:br/>
+        <w:t xml:space="preserve">• Once the record is </w:t>
+      </w:r>
+      <w:r>
+        <w:rPr>
+          <w:b/>
+          <w:bCs/>
+        </w:rPr>
+        <w:t>saved</w:t>
+      </w:r>
+      <w:r>
+        <w:t xml:space="preserve">, it should appear in the </w:t>
+      </w:r>
+      <w:r>
+        <w:rPr>
+          <w:b/>
+          <w:bCs/>
+        </w:rPr>
+        <w:t>Records</w:t>
+      </w:r>
+      <w:r>
+        <w:t xml:space="preserve"> screen </w:t>
+      </w:r>
+      <w:r>
+        <w:rPr>
+          <w:b/>
+          <w:bCs/>
+        </w:rPr>
+        <w:t>without displaying the handle icon</w:t>
+      </w:r>
+      <w:r>
+        <w:t>.</w:t>
+      </w:r>
+      <w:r>
+        <w:br/>
+        <w:t xml:space="preserve">• This functionality should be available </w:t>
+      </w:r>
+      <w:r>
+        <w:rPr>
+          <w:b/>
+          <w:bCs/>
+        </w:rPr>
+        <w:t>only during Add/Edit Record</w:t>
+      </w:r>
+      <w:r>
+        <w:t xml:space="preserve"> operations.</w:t>
+      </w:r>
+      <w:r>
+        <w:br/>
+        <w:t xml:space="preserve">• </w:t>
+      </w:r>
+      <w:r>
+        <w:rPr>
+          <w:b/>
+          <w:bCs/>
+        </w:rPr>
+        <w:t>Do not make any other changes</w:t>
+      </w:r>
+      <w:r>
+        <w:t xml:space="preserve"> to the layout or functionality.</w:t>
+      </w:r>
+    </w:p>
+    <w:p>
+      <w:pPr>
+        <w:pStyle w:val="ListParagraph"/>
+        <w:ind w:left="1080"/>
         <w:rPr>
           <w:lang w:val="en-US"/>
         </w:rPr>
-        <w:t xml:space="preserve">Add handle or similar mechanism to move </w:t>
-      </w:r>
-      <w:r>
-        <w:rPr>
-          <w:lang w:val="en-US"/>
-        </w:rPr>
-        <w:t>Field values</w:t>
-      </w:r>
-      <w:r>
-        <w:rPr>
-          <w:lang w:val="en-US"/>
-        </w:rPr>
-        <w:t xml:space="preserve"> in Records having multiple Field values</w:t>
-      </w:r>
-      <w:r>
-        <w:rPr>
-          <w:lang w:val="en-US"/>
-        </w:rPr>
-        <w:t xml:space="preserve"> on left side of field</w:t>
-      </w:r>
-      <w:r>
-        <w:rPr>
-          <w:lang w:val="en-US"/>
-        </w:rPr>
-        <w:t>, the user should be able to move up or down.</w:t>
-      </w:r>
+      </w:pPr>
     </w:p>
     <w:p>
       <w:pPr>
@@ -9702,82 +12013,71 @@
         </w:rPr>
       </w:pPr>
       <w:r>
-        <w:rPr>
-          <w:lang w:val="en-US"/>
-        </w:rPr>
-        <w:t>Handle icon should be like 1.png in requirements folder, Use desktop commander mcp to check that.</w:t>
-      </w:r>
-    </w:p>
-    <w:p>
-      <w:pPr>
-        <w:pStyle w:val="ListParagraph"/>
-        <w:numPr>
-          <w:ilvl w:val="0"/>
-          <w:numId w:val="28"/>
-        </w:numPr>
-        <w:rPr>
-          <w:lang w:val="en-US"/>
-        </w:rPr>
-      </w:pPr>
-      <w:r>
-        <w:rPr>
-          <w:lang w:val="en-US"/>
-        </w:rPr>
-        <w:t>Current Record for add/edit looks like 2.png</w:t>
-      </w:r>
-    </w:p>
-    <w:p>
-      <w:pPr>
-        <w:pStyle w:val="ListParagraph"/>
-        <w:numPr>
-          <w:ilvl w:val="0"/>
-          <w:numId w:val="28"/>
-        </w:numPr>
-        <w:rPr>
-          <w:lang w:val="en-US"/>
-        </w:rPr>
-      </w:pPr>
-      <w:r>
-        <w:rPr>
-          <w:lang w:val="en-US"/>
-        </w:rPr>
-        <w:t>Once the user saves the record it should appear in record screen with out showing handle icon.</w:t>
-      </w:r>
-    </w:p>
-    <w:p>
-      <w:pPr>
-        <w:pStyle w:val="ListParagraph"/>
-        <w:numPr>
-          <w:ilvl w:val="0"/>
-          <w:numId w:val="28"/>
-        </w:numPr>
-        <w:rPr>
-          <w:lang w:val="en-US"/>
-        </w:rPr>
-      </w:pPr>
-      <w:r>
-        <w:rPr>
-          <w:lang w:val="en-US"/>
-        </w:rPr>
-        <w:t>This feature should work during add/edit record.</w:t>
-      </w:r>
-    </w:p>
-    <w:p>
-      <w:pPr>
-        <w:pStyle w:val="ListParagraph"/>
-        <w:numPr>
-          <w:ilvl w:val="0"/>
-          <w:numId w:val="28"/>
-        </w:numPr>
-        <w:rPr>
-          <w:lang w:val="en-US"/>
-        </w:rPr>
-      </w:pPr>
-      <w:r>
-        <w:rPr>
-          <w:lang w:val="en-US"/>
-        </w:rPr>
-        <w:t>Do not make any other changes</w:t>
+        <w:t xml:space="preserve">• Some of the </w:t>
+      </w:r>
+      <w:r>
+        <w:rPr>
+          <w:b/>
+          <w:bCs/>
+        </w:rPr>
+        <w:t>record field values near the bottom</w:t>
+      </w:r>
+      <w:r>
+        <w:t xml:space="preserve"> of the screen are getting </w:t>
+      </w:r>
+      <w:r>
+        <w:rPr>
+          <w:b/>
+          <w:bCs/>
+        </w:rPr>
+        <w:t>partially hidden</w:t>
+      </w:r>
+      <w:r>
+        <w:t xml:space="preserve">, preventing the user from </w:t>
+      </w:r>
+      <w:r>
+        <w:rPr>
+          <w:b/>
+          <w:bCs/>
+        </w:rPr>
+        <w:t>adding or editing values properly</w:t>
+      </w:r>
+      <w:r>
+        <w:t>.</w:t>
+      </w:r>
+      <w:r>
+        <w:br/>
+        <w:t xml:space="preserve">• Refer to </w:t>
+      </w:r>
+      <w:r>
+        <w:rPr>
+          <w:b/>
+          <w:bCs/>
+        </w:rPr>
+        <w:t>3.png</w:t>
+      </w:r>
+      <w:r>
+        <w:t xml:space="preserve"> in the requirements folder (use </w:t>
+      </w:r>
+      <w:r>
+        <w:rPr>
+          <w:b/>
+          <w:bCs/>
+        </w:rPr>
+        <w:t>Desktop Commander MCP</w:t>
+      </w:r>
+      <w:r>
+        <w:t xml:space="preserve"> to view it) for reference and resolve the issue so that </w:t>
+      </w:r>
+      <w:r>
+        <w:rPr>
+          <w:b/>
+          <w:bCs/>
+        </w:rPr>
+        <w:t>all field values remain fully visible and accessible</w:t>
+      </w:r>
+      <w:r>
+        <w:t xml:space="preserve"> during add/edit operations.</w:t>
       </w:r>
     </w:p>
     <w:sectPr>
@@ -11927,7 +14227,7 @@
   <w:abstractNum w:abstractNumId="16" w15:restartNumberingAfterBreak="0">
     <w:nsid w:val="515332E5"/>
     <w:multiLevelType w:val="hybridMultilevel"/>
-    <w:tmpl w:val="FC828CB0"/>
+    <w:tmpl w:val="384C4434"/>
     <w:lvl w:ilvl="0" w:tplc="40090001">
       <w:start w:val="1"/>
       <w:numFmt w:val="bullet"/>
@@ -14256,7 +16556,6 @@
   <w:style w:type="character" w:default="1" w:styleId="DefaultParagraphFont">
     <w:name w:val="Default Paragraph Font"/>
     <w:uiPriority w:val="1"/>
-    <w:semiHidden/>
     <w:unhideWhenUsed/>
   </w:style>
   <w:style w:type="table" w:default="1" w:styleId="TableNormal">

</xml_diff>

<commit_message>
feat: Standardize backup date format and update documentation
- Replace numeric date format (21/11/2024 14:30) with readable format (21 Nov 2024, 2:30 PM)
- Remove intl dependency, implement custom _formatDateTime function
- Apply consistent formatting to backup listing and sharing functionality
- Update README.md with recent enhancements and current project status
- Add documentation for drag-and-drop field value reordering feature
- Fix backup screen date display to match reference specifications
</commit_message>
<xml_diff>
--- a/requirements/PRD.docx
+++ b/requirements/PRD.docx
@@ -12080,6 +12080,95 @@
         <w:t xml:space="preserve"> during add/edit operations.</w:t>
       </w:r>
     </w:p>
+    <w:p>
+      <w:pPr>
+        <w:pStyle w:val="ListParagraph"/>
+        <w:rPr>
+          <w:lang w:val="en-US"/>
+        </w:rPr>
+      </w:pPr>
+    </w:p>
+    <w:p>
+      <w:pPr>
+        <w:rPr>
+          <w:lang w:val="en-US"/>
+        </w:rPr>
+      </w:pPr>
+    </w:p>
+    <w:p>
+      <w:pPr>
+        <w:pStyle w:val="ListParagraph"/>
+        <w:ind w:left="1080"/>
+        <w:rPr>
+          <w:lang w:val="en-US"/>
+        </w:rPr>
+      </w:pPr>
+      <w:r>
+        <w:t xml:space="preserve">The </w:t>
+      </w:r>
+      <w:r>
+        <w:rPr>
+          <w:b/>
+          <w:bCs/>
+        </w:rPr>
+        <w:t>date and time</w:t>
+      </w:r>
+      <w:r>
+        <w:t xml:space="preserve"> shown on each backup entry should match the format displayed in </w:t>
+      </w:r>
+      <w:r>
+        <w:rPr>
+          <w:b/>
+          <w:bCs/>
+        </w:rPr>
+        <w:t>1.png</w:t>
+      </w:r>
+      <w:r>
+        <w:t>.</w:t>
+      </w:r>
+      <w:r>
+        <w:br/>
+        <w:t xml:space="preserve">• Currently, the backup screen is displaying the date and time in the format shown in </w:t>
+      </w:r>
+      <w:r>
+        <w:rPr>
+          <w:b/>
+          <w:bCs/>
+        </w:rPr>
+        <w:t>2.png</w:t>
+      </w:r>
+      <w:r>
+        <w:t xml:space="preserve"> — this needs to be corrected.</w:t>
+      </w:r>
+      <w:r>
+        <w:br/>
+        <w:t xml:space="preserve">• Use </w:t>
+      </w:r>
+      <w:r>
+        <w:rPr>
+          <w:b/>
+          <w:bCs/>
+        </w:rPr>
+        <w:t>Desktop Commander MCP</w:t>
+      </w:r>
+      <w:r>
+        <w:t xml:space="preserve"> to review the reference images.</w:t>
+      </w:r>
+      <w:r>
+        <w:br/>
+        <w:t xml:space="preserve">• The final backup entry should clearly display </w:t>
+      </w:r>
+      <w:r>
+        <w:rPr>
+          <w:b/>
+          <w:bCs/>
+        </w:rPr>
+        <w:t>file size, date, and time</w:t>
+      </w:r>
+      <w:r>
+        <w:t xml:space="preserve"> in the correct format.</w:t>
+      </w:r>
+    </w:p>
     <w:sectPr>
       <w:pgSz w:w="11906" w:h="16838"/>
       <w:pgMar w:top="1135" w:right="1133" w:bottom="993" w:left="1134" w:header="708" w:footer="708" w:gutter="0"/>
@@ -14227,7 +14316,7 @@
   <w:abstractNum w:abstractNumId="16" w15:restartNumberingAfterBreak="0">
     <w:nsid w:val="515332E5"/>
     <w:multiLevelType w:val="hybridMultilevel"/>
-    <w:tmpl w:val="384C4434"/>
+    <w:tmpl w:val="BC84B7DC"/>
     <w:lvl w:ilvl="0" w:tplc="40090001">
       <w:start w:val="1"/>
       <w:numFmt w:val="bullet"/>

</xml_diff>

<commit_message>
Add share feature for records and customize APK naming
</commit_message>
<xml_diff>
--- a/requirements/PRD.docx
+++ b/requirements/PRD.docx
@@ -12099,9 +12099,6 @@
       <w:pPr>
         <w:pStyle w:val="ListParagraph"/>
         <w:ind w:left="1080"/>
-        <w:rPr>
-          <w:lang w:val="en-US"/>
-        </w:rPr>
       </w:pPr>
       <w:r>
         <w:t xml:space="preserve">The </w:t>
@@ -12168,6 +12165,215 @@
       <w:r>
         <w:t xml:space="preserve"> in the correct format.</w:t>
       </w:r>
+    </w:p>
+    <w:p>
+      <w:pPr>
+        <w:pStyle w:val="ListParagraph"/>
+        <w:ind w:left="1080"/>
+      </w:pPr>
+    </w:p>
+    <w:p>
+      <w:pPr>
+        <w:pStyle w:val="ListParagraph"/>
+        <w:numPr>
+          <w:ilvl w:val="0"/>
+          <w:numId w:val="28"/>
+        </w:numPr>
+        <w:rPr>
+          <w:lang w:val="en-US"/>
+        </w:rPr>
+      </w:pPr>
+      <w:r>
+        <w:rPr>
+          <w:lang w:val="en-US"/>
+        </w:rPr>
+        <w:t>Reference: 1.png located at D:\Anant\VSCodeProjects\My_Records\my_records\requirements (using DC MCP).</w:t>
+      </w:r>
+    </w:p>
+    <w:p>
+      <w:pPr>
+        <w:pStyle w:val="ListParagraph"/>
+        <w:ind w:left="1080"/>
+        <w:rPr>
+          <w:lang w:val="en-US"/>
+        </w:rPr>
+      </w:pPr>
+    </w:p>
+    <w:p>
+      <w:pPr>
+        <w:pStyle w:val="ListParagraph"/>
+        <w:numPr>
+          <w:ilvl w:val="0"/>
+          <w:numId w:val="28"/>
+        </w:numPr>
+        <w:rPr>
+          <w:lang w:val="en-US"/>
+        </w:rPr>
+      </w:pPr>
+      <w:r>
+        <w:rPr>
+          <w:lang w:val="en-US"/>
+        </w:rPr>
+        <w:t>Requirement:</w:t>
+      </w:r>
+    </w:p>
+    <w:p>
+      <w:pPr>
+        <w:pStyle w:val="ListParagraph"/>
+        <w:ind w:left="1080"/>
+        <w:rPr>
+          <w:lang w:val="en-US"/>
+        </w:rPr>
+      </w:pPr>
+      <w:r>
+        <w:rPr>
+          <w:lang w:val="en-US"/>
+        </w:rPr>
+        <w:t>Add a Share option below the Delete option. While sharing a record, all details except the date should be included in the shared content.</w:t>
+      </w:r>
+    </w:p>
+    <w:p>
+      <w:pPr>
+        <w:pStyle w:val="ListParagraph"/>
+        <w:ind w:left="1080"/>
+        <w:rPr>
+          <w:lang w:val="en-US"/>
+        </w:rPr>
+      </w:pPr>
+    </w:p>
+    <w:p>
+      <w:pPr>
+        <w:pStyle w:val="ListParagraph"/>
+        <w:ind w:left="1080"/>
+        <w:rPr>
+          <w:lang w:val="en-US"/>
+        </w:rPr>
+      </w:pPr>
+    </w:p>
+    <w:p>
+      <w:pPr>
+        <w:pStyle w:val="ListParagraph"/>
+        <w:numPr>
+          <w:ilvl w:val="0"/>
+          <w:numId w:val="28"/>
+        </w:numPr>
+        <w:rPr>
+          <w:lang w:val="en-US"/>
+        </w:rPr>
+      </w:pPr>
+      <w:r>
+        <w:rPr>
+          <w:lang w:val="en-US"/>
+        </w:rPr>
+        <w:t>Rewrite the content in the format shown below by removing the numeric list indicators (1., 2., etc.)</w:t>
+      </w:r>
+    </w:p>
+    <w:p>
+      <w:pPr>
+        <w:pStyle w:val="ListParagraph"/>
+        <w:ind w:left="1080"/>
+        <w:rPr>
+          <w:lang w:val="en-US"/>
+        </w:rPr>
+      </w:pPr>
+    </w:p>
+    <w:p>
+      <w:pPr>
+        <w:pStyle w:val="ListParagraph"/>
+        <w:ind w:left="1080"/>
+        <w:rPr>
+          <w:lang w:val="en-US"/>
+        </w:rPr>
+      </w:pPr>
+      <w:r>
+        <w:rPr>
+          <w:lang w:val="en-US"/>
+        </w:rPr>
+        <w:t>Record Name</w:t>
+      </w:r>
+    </w:p>
+    <w:p>
+      <w:pPr>
+        <w:pStyle w:val="ListParagraph"/>
+        <w:ind w:left="1080"/>
+        <w:rPr>
+          <w:lang w:val="en-US"/>
+        </w:rPr>
+      </w:pPr>
+      <w:r>
+        <w:rPr>
+          <w:lang w:val="en-US"/>
+        </w:rPr>
+        <w:t>===========</w:t>
+      </w:r>
+    </w:p>
+    <w:p>
+      <w:pPr>
+        <w:pStyle w:val="ListParagraph"/>
+        <w:ind w:left="1080"/>
+        <w:rPr>
+          <w:lang w:val="en-US"/>
+        </w:rPr>
+      </w:pPr>
+    </w:p>
+    <w:p>
+      <w:pPr>
+        <w:pStyle w:val="ListParagraph"/>
+        <w:ind w:left="1080"/>
+        <w:rPr>
+          <w:lang w:val="en-US"/>
+        </w:rPr>
+      </w:pPr>
+      <w:r>
+        <w:rPr>
+          <w:lang w:val="en-US"/>
+        </w:rPr>
+        <w:t>1. First value</w:t>
+      </w:r>
+    </w:p>
+    <w:p>
+      <w:pPr>
+        <w:pStyle w:val="ListParagraph"/>
+        <w:ind w:left="1080"/>
+        <w:rPr>
+          <w:lang w:val="en-US"/>
+        </w:rPr>
+      </w:pPr>
+      <w:r>
+        <w:rPr>
+          <w:lang w:val="en-US"/>
+        </w:rPr>
+        <w:t>2. Second value</w:t>
+      </w:r>
+    </w:p>
+    <w:p>
+      <w:pPr>
+        <w:pStyle w:val="ListParagraph"/>
+        <w:ind w:left="1080"/>
+        <w:rPr>
+          <w:lang w:val="en-US"/>
+        </w:rPr>
+      </w:pPr>
+      <w:r>
+        <w:rPr>
+          <w:lang w:val="en-US"/>
+        </w:rPr>
+        <w:t>3. Third value</w:t>
+      </w:r>
+    </w:p>
+    <w:p>
+      <w:pPr>
+        <w:rPr>
+          <w:lang w:val="en-US"/>
+        </w:rPr>
+      </w:pPr>
+    </w:p>
+    <w:p>
+      <w:pPr>
+        <w:rPr>
+          <w:lang w:val="en-US"/>
+        </w:rPr>
+      </w:pPr>
     </w:p>
     <w:sectPr>
       <w:pgSz w:w="11906" w:h="16838"/>
@@ -14316,7 +14522,7 @@
   <w:abstractNum w:abstractNumId="16" w15:restartNumberingAfterBreak="0">
     <w:nsid w:val="515332E5"/>
     <w:multiLevelType w:val="hybridMultilevel"/>
-    <w:tmpl w:val="BC84B7DC"/>
+    <w:tmpl w:val="A20069AC"/>
     <w:lvl w:ilvl="0" w:tplc="40090001">
       <w:start w:val="1"/>
       <w:numFmt w:val="bullet"/>
@@ -16645,6 +16851,7 @@
   <w:style w:type="character" w:default="1" w:styleId="DefaultParagraphFont">
     <w:name w:val="Default Paragraph Font"/>
     <w:uiPriority w:val="1"/>
+    <w:semiHidden/>
     <w:unhideWhenUsed/>
   </w:style>
   <w:style w:type="table" w:default="1" w:styleId="TableNormal">

</xml_diff>

<commit_message>
Fix backup file visibility issue: Add case-insensitive filter and periodic auto-refresh for Android scoped storage
</commit_message>
<xml_diff>
--- a/requirements/PRD.docx
+++ b/requirements/PRD.docx
@@ -12370,6 +12370,186 @@
     </w:p>
     <w:p>
       <w:pPr>
+        <w:pStyle w:val="ListParagraph"/>
+        <w:numPr>
+          <w:ilvl w:val="0"/>
+          <w:numId w:val="28"/>
+        </w:numPr>
+      </w:pPr>
+      <w:r>
+        <w:t xml:space="preserve">When the </w:t>
+      </w:r>
+      <w:r>
+        <w:rPr>
+          <w:b/>
+          <w:bCs/>
+        </w:rPr>
+        <w:t>Share</w:t>
+      </w:r>
+      <w:r>
+        <w:t xml:space="preserve"> icon is clicked for any record under the </w:t>
+      </w:r>
+      <w:r>
+        <w:rPr>
+          <w:b/>
+          <w:bCs/>
+        </w:rPr>
+        <w:t>Available Backups</w:t>
+      </w:r>
+      <w:r>
+        <w:t xml:space="preserve"> section, the shared file name should match the existing backup file name format.</w:t>
+      </w:r>
+    </w:p>
+    <w:p>
+      <w:r>
+        <w:rPr>
+          <w:b/>
+          <w:bCs/>
+        </w:rPr>
+        <w:t>Reference:</w:t>
+      </w:r>
+      <w:r>
+        <w:t xml:space="preserve"> 1.png located at D:\Anant\VSCodeProjects\My_Records\my_records\requirements (using DC MCP).</w:t>
+      </w:r>
+    </w:p>
+    <w:p/>
+    <w:p>
+      <w:r>
+        <w:rPr>
+          <w:b/>
+          <w:bCs/>
+        </w:rPr>
+        <w:t>Not Working:</w:t>
+      </w:r>
+      <w:r>
+        <w:br/>
+        <w:t xml:space="preserve">Only </w:t>
+      </w:r>
+      <w:r>
+        <w:rPr>
+          <w:b/>
+          <w:bCs/>
+        </w:rPr>
+        <w:t>one manually created backup</w:t>
+      </w:r>
+      <w:r>
+        <w:t xml:space="preserve"> is visible in the </w:t>
+      </w:r>
+      <w:r>
+        <w:rPr>
+          <w:b/>
+          <w:bCs/>
+        </w:rPr>
+        <w:t>Available Backups</w:t>
+      </w:r>
+      <w:r>
+        <w:t xml:space="preserve"> section, even though the backup folder contains </w:t>
+      </w:r>
+      <w:r>
+        <w:rPr>
+          <w:b/>
+          <w:bCs/>
+        </w:rPr>
+        <w:t>three backup files</w:t>
+      </w:r>
+      <w:r>
+        <w:t>.</w:t>
+      </w:r>
+    </w:p>
+    <w:p>
+      <w:r>
+        <w:t xml:space="preserve">When the app is installed on another Android device and backup files from a different device are copied into the backup folder, those files do </w:t>
+      </w:r>
+      <w:r>
+        <w:rPr>
+          <w:b/>
+          <w:bCs/>
+        </w:rPr>
+        <w:t>not</w:t>
+      </w:r>
+      <w:r>
+        <w:t xml:space="preserve"> appear in the </w:t>
+      </w:r>
+      <w:r>
+        <w:rPr>
+          <w:b/>
+          <w:bCs/>
+        </w:rPr>
+        <w:t>Available Backups</w:t>
+      </w:r>
+      <w:r>
+        <w:t xml:space="preserve"> section, which prevents restoration. However, backups created manually within the app appear correctly both in the backup folder and in the </w:t>
+      </w:r>
+      <w:r>
+        <w:rPr>
+          <w:b/>
+          <w:bCs/>
+        </w:rPr>
+        <w:t>Available Backups</w:t>
+      </w:r>
+      <w:r>
+        <w:t xml:space="preserve"> section.</w:t>
+      </w:r>
+    </w:p>
+    <w:p>
+      <w:r>
+        <w:rPr>
+          <w:b/>
+          <w:bCs/>
+        </w:rPr>
+        <w:t>Reference:</w:t>
+      </w:r>
+      <w:r>
+        <w:t xml:space="preserve"> </w:t>
+      </w:r>
+      <w:r>
+        <w:t>3</w:t>
+      </w:r>
+      <w:r>
+        <w:t xml:space="preserve">.png and </w:t>
+      </w:r>
+      <w:r>
+        <w:t>4</w:t>
+      </w:r>
+      <w:r>
+        <w:t>.png located at D:\Anant\VSCodeProjects\My_Records\my_records\requirements (using DC MCP).</w:t>
+      </w:r>
+    </w:p>
+    <w:p/>
+    <w:p>
+      <w:r>
+        <w:rPr>
+          <w:b/>
+          <w:bCs/>
+        </w:rPr>
+        <w:t>Reference:</w:t>
+      </w:r>
+      <w:r>
+        <w:t xml:space="preserve"> </w:t>
+      </w:r>
+      <w:r>
+        <w:t>5</w:t>
+      </w:r>
+      <w:r>
+        <w:t>.png located at D:\Anant\VSCodeProjects\My_Records\my_records\requirements (using DC MCP).</w:t>
+      </w:r>
+    </w:p>
+    <w:p/>
+    <w:p>
+      <w:pPr>
+        <w:pStyle w:val="ListParagraph"/>
+        <w:ind w:left="1080"/>
+      </w:pPr>
+    </w:p>
+    <w:p>
+      <w:pPr>
+        <w:rPr>
+          <w:lang w:val="en-US"/>
+        </w:rPr>
+      </w:pPr>
+    </w:p>
+    <w:p>
+      <w:pPr>
         <w:rPr>
           <w:lang w:val="en-US"/>
         </w:rPr>
@@ -14522,7 +14702,7 @@
   <w:abstractNum w:abstractNumId="16" w15:restartNumberingAfterBreak="0">
     <w:nsid w:val="515332E5"/>
     <w:multiLevelType w:val="hybridMultilevel"/>
-    <w:tmpl w:val="A20069AC"/>
+    <w:tmpl w:val="9454FED8"/>
     <w:lvl w:ilvl="0" w:tplc="40090001">
       <w:start w:val="1"/>
       <w:numFmt w:val="bullet"/>
@@ -16851,7 +17031,6 @@
   <w:style w:type="character" w:default="1" w:styleId="DefaultParagraphFont">
     <w:name w:val="Default Paragraph Font"/>
     <w:uiPriority w:val="1"/>
-    <w:semiHidden/>
     <w:unhideWhenUsed/>
   </w:style>
   <w:style w:type="table" w:default="1" w:styleId="TableNormal">

</xml_diff>